<commit_message>
updated template and helpfile
</commit_message>
<xml_diff>
--- a/public/assets/files/HelpDocumentBulkUploadAwards.docx
+++ b/public/assets/files/HelpDocumentBulkUploadAwards.docx
@@ -563,23 +563,7 @@
           <w:rFonts w:ascii="Arial" w:eastAsia="Arial" w:hAnsi="Arial" w:cs="Arial"/>
           <w:color w:val="000000" w:themeColor="text1"/>
         </w:rPr>
-        <w:t xml:space="preserve">title. If you choose to enter </w:t>
-      </w:r>
-      <w:proofErr w:type="gramStart"/>
-      <w:r>
-        <w:rPr>
-          <w:rFonts w:ascii="Arial" w:eastAsia="Arial" w:hAnsi="Arial" w:cs="Arial"/>
-          <w:color w:val="000000" w:themeColor="text1"/>
-        </w:rPr>
-        <w:t>both of these</w:t>
-      </w:r>
-      <w:proofErr w:type="gramEnd"/>
-      <w:r>
-        <w:rPr>
-          <w:rFonts w:ascii="Arial" w:eastAsia="Arial" w:hAnsi="Arial" w:cs="Arial"/>
-          <w:color w:val="000000" w:themeColor="text1"/>
-        </w:rPr>
-        <w:t xml:space="preserve"> fields, they must match.</w:t>
+        <w:t>title. If you choose to enter both of these fields, they must match.</w:t>
       </w:r>
     </w:p>
     <w:p>
@@ -1114,23 +1098,7 @@
                 <w:rFonts w:ascii="Arial" w:eastAsia="Arial" w:hAnsi="Arial" w:cs="Arial"/>
                 <w:color w:val="000000" w:themeColor="text1"/>
               </w:rPr>
-              <w:t xml:space="preserve">Letters, </w:t>
-            </w:r>
-            <w:proofErr w:type="gramStart"/>
-            <w:r>
-              <w:rPr>
-                <w:rFonts w:ascii="Arial" w:eastAsia="Arial" w:hAnsi="Arial" w:cs="Arial"/>
-                <w:color w:val="000000" w:themeColor="text1"/>
-              </w:rPr>
-              <w:t>numbers</w:t>
-            </w:r>
-            <w:proofErr w:type="gramEnd"/>
-            <w:r>
-              <w:rPr>
-                <w:rFonts w:ascii="Arial" w:eastAsia="Arial" w:hAnsi="Arial" w:cs="Arial"/>
-                <w:color w:val="000000" w:themeColor="text1"/>
-              </w:rPr>
-              <w:t xml:space="preserve"> and special characters</w:t>
+              <w:t>Letters, numbers and special characters</w:t>
             </w:r>
           </w:p>
         </w:tc>
@@ -1195,23 +1163,7 @@
                 <w:rFonts w:ascii="Arial" w:eastAsia="Arial" w:hAnsi="Arial" w:cs="Arial"/>
                 <w:color w:val="000000" w:themeColor="text1"/>
               </w:rPr>
-              <w:t xml:space="preserve">Defines </w:t>
-            </w:r>
-            <w:proofErr w:type="gramStart"/>
-            <w:r>
-              <w:rPr>
-                <w:rFonts w:ascii="Arial" w:eastAsia="Arial" w:hAnsi="Arial" w:cs="Arial"/>
-                <w:color w:val="000000" w:themeColor="text1"/>
-              </w:rPr>
-              <w:t>whether or not</w:t>
-            </w:r>
-            <w:proofErr w:type="gramEnd"/>
-            <w:r>
-              <w:rPr>
-                <w:rFonts w:ascii="Arial" w:eastAsia="Arial" w:hAnsi="Arial" w:cs="Arial"/>
-                <w:color w:val="000000" w:themeColor="text1"/>
-              </w:rPr>
-              <w:t xml:space="preserve"> the subsidy award in question is "standalone".</w:t>
+              <w:t>Defines whether or not the subsidy award in question is "standalone".</w:t>
             </w:r>
           </w:p>
         </w:tc>
@@ -2260,23 +2212,7 @@
                 <w:color w:val="000000" w:themeColor="text1"/>
               </w:rPr>
               <w:lastRenderedPageBreak/>
-              <w:t xml:space="preserve">Numbers, </w:t>
-            </w:r>
-            <w:proofErr w:type="gramStart"/>
-            <w:r>
-              <w:rPr>
-                <w:rFonts w:ascii="Arial" w:eastAsia="Arial" w:hAnsi="Arial" w:cs="Arial"/>
-                <w:color w:val="000000" w:themeColor="text1"/>
-              </w:rPr>
-              <w:t>commas</w:t>
-            </w:r>
-            <w:proofErr w:type="gramEnd"/>
-            <w:r>
-              <w:rPr>
-                <w:rFonts w:ascii="Arial" w:eastAsia="Arial" w:hAnsi="Arial" w:cs="Arial"/>
-                <w:color w:val="000000" w:themeColor="text1"/>
-              </w:rPr>
-              <w:t xml:space="preserve"> and decimal points</w:t>
+              <w:t>Numbers, commas and decimal points</w:t>
             </w:r>
           </w:p>
         </w:tc>
@@ -2437,23 +2373,7 @@
                 <w:rFonts w:ascii="Arial" w:eastAsia="Arial" w:hAnsi="Arial" w:cs="Arial"/>
                 <w:color w:val="000000" w:themeColor="text1"/>
               </w:rPr>
-              <w:t xml:space="preserve">Where the Full Amount is a Tax Measure enter as a Range in the format shown on the next column. Two numbers </w:t>
-            </w:r>
-            <w:proofErr w:type="spellStart"/>
-            <w:r>
-              <w:rPr>
-                <w:rFonts w:ascii="Arial" w:eastAsia="Arial" w:hAnsi="Arial" w:cs="Arial"/>
-                <w:color w:val="000000" w:themeColor="text1"/>
-              </w:rPr>
-              <w:t>seperated</w:t>
-            </w:r>
-            <w:proofErr w:type="spellEnd"/>
-            <w:r>
-              <w:rPr>
-                <w:rFonts w:ascii="Arial" w:eastAsia="Arial" w:hAnsi="Arial" w:cs="Arial"/>
-                <w:color w:val="000000" w:themeColor="text1"/>
-              </w:rPr>
-              <w:t xml:space="preserve"> by a ' - '.</w:t>
+              <w:t>Where the Full Amount is a Tax Measure enter as a Range in the format shown on the next column. Two numbers seperated by a ' - '.</w:t>
             </w:r>
           </w:p>
         </w:tc>
@@ -3046,6 +2966,9 @@
           <w:p>
             <w:pPr>
               <w:spacing w:line="240" w:lineRule="exact"/>
+              <w:rPr>
+                <w:color w:val="000000" w:themeColor="text1"/>
+              </w:rPr>
             </w:pPr>
             <w:r>
               <w:rPr>
@@ -3059,57 +2982,14 @@
                 <w:rFonts w:ascii="Arial" w:eastAsia="Arial" w:hAnsi="Arial" w:cs="Arial"/>
                 <w:color w:val="000000" w:themeColor="text1"/>
               </w:rPr>
-              <w:t>If the ID type is a company registration number, it must be either:</w:t>
-            </w:r>
-          </w:p>
-          <w:p>
-            <w:pPr>
-              <w:spacing w:line="240" w:lineRule="exact"/>
-              <w:rPr>
-                <w:rFonts w:ascii="Arial" w:eastAsia="Arial" w:hAnsi="Arial" w:cs="Arial"/>
-                <w:color w:val="000000" w:themeColor="text1"/>
-              </w:rPr>
-            </w:pPr>
-          </w:p>
-          <w:p>
-            <w:pPr>
-              <w:pStyle w:val="ListParagraph"/>
-              <w:numPr>
-                <w:ilvl w:val="0"/>
-                <w:numId w:val="2"/>
-              </w:numPr>
-              <w:spacing w:line="240" w:lineRule="exact"/>
-              <w:rPr>
-                <w:rFonts w:eastAsiaTheme="minorEastAsia"/>
-                <w:color w:val="000000" w:themeColor="text1"/>
-              </w:rPr>
-            </w:pPr>
-            <w:r>
-              <w:rPr>
-                <w:rFonts w:ascii="Arial" w:eastAsia="Arial" w:hAnsi="Arial" w:cs="Arial"/>
-                <w:color w:val="000000" w:themeColor="text1"/>
-              </w:rPr>
-              <w:t>8 digits</w:t>
-            </w:r>
-          </w:p>
-          <w:p>
-            <w:pPr>
-              <w:pStyle w:val="ListParagraph"/>
-              <w:numPr>
-                <w:ilvl w:val="0"/>
-                <w:numId w:val="2"/>
-              </w:numPr>
-              <w:spacing w:line="240" w:lineRule="exact"/>
-              <w:rPr>
-                <w:color w:val="000000" w:themeColor="text1"/>
-              </w:rPr>
-            </w:pPr>
-            <w:r>
-              <w:rPr>
-                <w:rFonts w:ascii="Arial" w:eastAsia="Arial" w:hAnsi="Arial" w:cs="Arial"/>
-                <w:color w:val="000000" w:themeColor="text1"/>
-              </w:rPr>
-              <w:t>2 letters, followed by 8 digits</w:t>
+              <w:t xml:space="preserve">If the ID type is a company registration number, it must be </w:t>
+            </w:r>
+            <w:r>
+              <w:rPr>
+                <w:rFonts w:ascii="Arial" w:eastAsia="Arial" w:hAnsi="Arial" w:cs="Arial"/>
+                <w:color w:val="000000" w:themeColor="text1"/>
+              </w:rPr>
+              <w:t>8 letters and/or numbers</w:t>
             </w:r>
           </w:p>
           <w:p>
@@ -3212,7 +3092,6 @@
                 <w:rFonts w:ascii="Arial" w:eastAsia="Arial" w:hAnsi="Arial" w:cs="Arial"/>
                 <w:color w:val="000000" w:themeColor="text1"/>
               </w:rPr>
-              <w:lastRenderedPageBreak/>
               <w:t>If the ID type is a UTR, it must be 10 digits.</w:t>
             </w:r>
           </w:p>
@@ -3339,23 +3218,7 @@
                 <w:rFonts w:ascii="Arial" w:eastAsia="Arial" w:hAnsi="Arial" w:cs="Arial"/>
                 <w:color w:val="000000" w:themeColor="text1"/>
               </w:rPr>
-              <w:t xml:space="preserve">Letters, </w:t>
-            </w:r>
-            <w:proofErr w:type="gramStart"/>
-            <w:r>
-              <w:rPr>
-                <w:rFonts w:ascii="Arial" w:eastAsia="Arial" w:hAnsi="Arial" w:cs="Arial"/>
-                <w:color w:val="000000" w:themeColor="text1"/>
-              </w:rPr>
-              <w:t>numbers</w:t>
-            </w:r>
-            <w:proofErr w:type="gramEnd"/>
-            <w:r>
-              <w:rPr>
-                <w:rFonts w:ascii="Arial" w:eastAsia="Arial" w:hAnsi="Arial" w:cs="Arial"/>
-                <w:color w:val="000000" w:themeColor="text1"/>
-              </w:rPr>
-              <w:t xml:space="preserve"> and special characters.</w:t>
+              <w:t>Letters, numbers and special characters.</w:t>
             </w:r>
           </w:p>
         </w:tc>
@@ -4019,23 +3882,7 @@
                 <w:rFonts w:ascii="Arial" w:eastAsia="Arial" w:hAnsi="Arial" w:cs="Arial"/>
                 <w:color w:val="000000" w:themeColor="text1"/>
               </w:rPr>
-              <w:t xml:space="preserve">Letters, </w:t>
-            </w:r>
-            <w:proofErr w:type="gramStart"/>
-            <w:r>
-              <w:rPr>
-                <w:rFonts w:ascii="Arial" w:eastAsia="Arial" w:hAnsi="Arial" w:cs="Arial"/>
-                <w:color w:val="000000" w:themeColor="text1"/>
-              </w:rPr>
-              <w:t>numbers</w:t>
-            </w:r>
-            <w:proofErr w:type="gramEnd"/>
-            <w:r>
-              <w:rPr>
-                <w:rFonts w:ascii="Arial" w:eastAsia="Arial" w:hAnsi="Arial" w:cs="Arial"/>
-                <w:color w:val="000000" w:themeColor="text1"/>
-              </w:rPr>
-              <w:t xml:space="preserve"> and special characters</w:t>
+              <w:t>Letters, numbers and special characters</w:t>
             </w:r>
           </w:p>
           <w:p>
@@ -4074,23 +3921,7 @@
                 <w:rFonts w:ascii="Arial" w:eastAsia="Arial" w:hAnsi="Arial" w:cs="Arial"/>
                 <w:color w:val="000000" w:themeColor="text1"/>
               </w:rPr>
-              <w:t xml:space="preserve"> </w:t>
-            </w:r>
-            <w:proofErr w:type="gramStart"/>
-            <w:r>
-              <w:rPr>
-                <w:rFonts w:ascii="Arial" w:eastAsia="Arial" w:hAnsi="Arial" w:cs="Arial"/>
-                <w:color w:val="000000" w:themeColor="text1"/>
-              </w:rPr>
-              <w:t>authority</w:t>
-            </w:r>
-            <w:proofErr w:type="gramEnd"/>
-            <w:r>
-              <w:rPr>
-                <w:rFonts w:ascii="Arial" w:eastAsia="Arial" w:hAnsi="Arial" w:cs="Arial"/>
-                <w:color w:val="000000" w:themeColor="text1"/>
-              </w:rPr>
-              <w:t xml:space="preserve"> name must be in the same spelling and format as it appears in the database. You can see the exact spelling of </w:t>
+              <w:t xml:space="preserve"> authority name must be in the same spelling and format as it appears in the database. You can see the exact spelling of </w:t>
             </w:r>
             <w:r>
               <w:rPr>
@@ -4642,7 +4473,15 @@
                 <w:rFonts w:ascii="Arial" w:eastAsia="Arial" w:hAnsi="Arial" w:cs="Arial"/>
                 <w:color w:val="000000" w:themeColor="text1"/>
               </w:rPr>
-              <w:t>If the company is based in more than one region, select the one that best describes wh</w:t>
+              <w:t xml:space="preserve">If the company is based in more than </w:t>
+            </w:r>
+            <w:r>
+              <w:rPr>
+                <w:rFonts w:ascii="Arial" w:eastAsia="Arial" w:hAnsi="Arial" w:cs="Arial"/>
+                <w:color w:val="000000" w:themeColor="text1"/>
+              </w:rPr>
+              <w:lastRenderedPageBreak/>
+              <w:t>one region, select the one that best describes wh</w:t>
             </w:r>
             <w:r>
               <w:rPr>
@@ -4685,7 +4524,6 @@
               </w:rPr>
               <w:t xml:space="preserve">    </w:t>
             </w:r>
-            <w:proofErr w:type="gramStart"/>
             <w:r>
               <w:rPr>
                 <w:rFonts w:ascii="Arial" w:eastAsia="Arial" w:hAnsi="Arial" w:cs="Arial"/>
@@ -4693,7 +4531,6 @@
               </w:rPr>
               <w:t>North East</w:t>
             </w:r>
-            <w:proofErr w:type="gramEnd"/>
           </w:p>
           <w:p>
             <w:pPr>
@@ -4726,7 +4563,6 @@
               </w:rPr>
               <w:t xml:space="preserve">    </w:t>
             </w:r>
-            <w:proofErr w:type="gramStart"/>
             <w:r>
               <w:rPr>
                 <w:rFonts w:ascii="Arial" w:eastAsia="Arial" w:hAnsi="Arial" w:cs="Arial"/>
@@ -4734,7 +4570,6 @@
               </w:rPr>
               <w:t>North West</w:t>
             </w:r>
-            <w:proofErr w:type="gramEnd"/>
           </w:p>
           <w:p>
             <w:pPr>
@@ -4962,7 +4797,6 @@
               </w:rPr>
               <w:t xml:space="preserve">    </w:t>
             </w:r>
-            <w:proofErr w:type="gramStart"/>
             <w:r>
               <w:rPr>
                 <w:rFonts w:ascii="Arial" w:eastAsia="Arial" w:hAnsi="Arial" w:cs="Arial"/>
@@ -4970,7 +4804,6 @@
               </w:rPr>
               <w:t>South East</w:t>
             </w:r>
-            <w:proofErr w:type="gramEnd"/>
           </w:p>
           <w:p>
             <w:pPr>
@@ -5003,7 +4836,6 @@
               </w:rPr>
               <w:t xml:space="preserve">    </w:t>
             </w:r>
-            <w:proofErr w:type="gramStart"/>
             <w:r>
               <w:rPr>
                 <w:rFonts w:ascii="Arial" w:eastAsia="Arial" w:hAnsi="Arial" w:cs="Arial"/>
@@ -5011,7 +4843,6 @@
               </w:rPr>
               <w:t>South West</w:t>
             </w:r>
-            <w:proofErr w:type="gramEnd"/>
           </w:p>
           <w:p>
             <w:pPr>
@@ -5347,7 +5178,7 @@
                 <w:rFonts w:ascii="Arial" w:eastAsia="Arial" w:hAnsi="Arial" w:cs="Arial"/>
                 <w:color w:val="000000" w:themeColor="text1"/>
               </w:rPr>
-              <w:t xml:space="preserve">Activities of households as employers; undifferentiated goods- and </w:t>
+              <w:t xml:space="preserve">Activities of households as employers; undifferentiated goods- and services-producing activities of households for own </w:t>
             </w:r>
             <w:r>
               <w:rPr>
@@ -5355,7 +5186,7 @@
                 <w:color w:val="000000" w:themeColor="text1"/>
               </w:rPr>
               <w:lastRenderedPageBreak/>
-              <w:t xml:space="preserve">services-producing activities of households for own use </w:t>
+              <w:t xml:space="preserve">use </w:t>
             </w:r>
             <w:r>
               <w:br/>
@@ -5401,62 +5232,30 @@
                 <w:rFonts w:ascii="Arial" w:eastAsia="Arial" w:hAnsi="Arial" w:cs="Arial"/>
                 <w:color w:val="000000" w:themeColor="text1"/>
               </w:rPr>
-              <w:t xml:space="preserve">Agriculture, </w:t>
-            </w:r>
-            <w:proofErr w:type="gramStart"/>
-            <w:r>
-              <w:rPr>
-                <w:rFonts w:ascii="Arial" w:eastAsia="Arial" w:hAnsi="Arial" w:cs="Arial"/>
-                <w:color w:val="000000" w:themeColor="text1"/>
-              </w:rPr>
-              <w:t>forestry</w:t>
-            </w:r>
-            <w:proofErr w:type="gramEnd"/>
-            <w:r>
-              <w:rPr>
-                <w:rFonts w:ascii="Arial" w:eastAsia="Arial" w:hAnsi="Arial" w:cs="Arial"/>
-                <w:color w:val="000000" w:themeColor="text1"/>
-              </w:rPr>
-              <w:t xml:space="preserve"> and fishing</w:t>
-            </w:r>
-          </w:p>
-          <w:p>
-            <w:pPr>
-              <w:spacing w:line="240" w:lineRule="exact"/>
-              <w:ind w:left="360" w:hanging="360"/>
-            </w:pPr>
-          </w:p>
-          <w:p>
-            <w:pPr>
-              <w:spacing w:line="240" w:lineRule="exact"/>
-              <w:ind w:left="360" w:hanging="360"/>
-              <w:rPr>
-                <w:rFonts w:ascii="Arial" w:eastAsia="Arial" w:hAnsi="Arial" w:cs="Arial"/>
-                <w:color w:val="000000" w:themeColor="text1"/>
-              </w:rPr>
-            </w:pPr>
-            <w:r>
-              <w:rPr>
-                <w:rFonts w:ascii="Arial" w:eastAsia="Arial" w:hAnsi="Arial" w:cs="Arial"/>
-                <w:color w:val="000000" w:themeColor="text1"/>
-              </w:rPr>
-              <w:t xml:space="preserve">Arts, </w:t>
-            </w:r>
-            <w:proofErr w:type="gramStart"/>
-            <w:r>
-              <w:rPr>
-                <w:rFonts w:ascii="Arial" w:eastAsia="Arial" w:hAnsi="Arial" w:cs="Arial"/>
-                <w:color w:val="000000" w:themeColor="text1"/>
-              </w:rPr>
-              <w:t>entertainment</w:t>
-            </w:r>
-            <w:proofErr w:type="gramEnd"/>
-            <w:r>
-              <w:rPr>
-                <w:rFonts w:ascii="Arial" w:eastAsia="Arial" w:hAnsi="Arial" w:cs="Arial"/>
-                <w:color w:val="000000" w:themeColor="text1"/>
-              </w:rPr>
-              <w:t xml:space="preserve"> and recreation</w:t>
+              <w:t>Agriculture, forestry and fishing</w:t>
+            </w:r>
+          </w:p>
+          <w:p>
+            <w:pPr>
+              <w:spacing w:line="240" w:lineRule="exact"/>
+              <w:ind w:left="360" w:hanging="360"/>
+            </w:pPr>
+          </w:p>
+          <w:p>
+            <w:pPr>
+              <w:spacing w:line="240" w:lineRule="exact"/>
+              <w:ind w:left="360" w:hanging="360"/>
+              <w:rPr>
+                <w:rFonts w:ascii="Arial" w:eastAsia="Arial" w:hAnsi="Arial" w:cs="Arial"/>
+                <w:color w:val="000000" w:themeColor="text1"/>
+              </w:rPr>
+            </w:pPr>
+            <w:r>
+              <w:rPr>
+                <w:rFonts w:ascii="Arial" w:eastAsia="Arial" w:hAnsi="Arial" w:cs="Arial"/>
+                <w:color w:val="000000" w:themeColor="text1"/>
+              </w:rPr>
+              <w:t>Arts, entertainment and recreation</w:t>
             </w:r>
           </w:p>
           <w:p>
@@ -5528,23 +5327,7 @@
                 <w:rFonts w:ascii="Arial" w:eastAsia="Arial" w:hAnsi="Arial" w:cs="Arial"/>
                 <w:color w:val="000000" w:themeColor="text1"/>
               </w:rPr>
-              <w:t xml:space="preserve">Electricity, gas, </w:t>
-            </w:r>
-            <w:proofErr w:type="gramStart"/>
-            <w:r>
-              <w:rPr>
-                <w:rFonts w:ascii="Arial" w:eastAsia="Arial" w:hAnsi="Arial" w:cs="Arial"/>
-                <w:color w:val="000000" w:themeColor="text1"/>
-              </w:rPr>
-              <w:t>steam</w:t>
-            </w:r>
-            <w:proofErr w:type="gramEnd"/>
-            <w:r>
-              <w:rPr>
-                <w:rFonts w:ascii="Arial" w:eastAsia="Arial" w:hAnsi="Arial" w:cs="Arial"/>
-                <w:color w:val="000000" w:themeColor="text1"/>
-              </w:rPr>
-              <w:t xml:space="preserve"> and air conditioning supply</w:t>
+              <w:t>Electricity, gas, steam and air conditioning supply</w:t>
             </w:r>
           </w:p>
           <w:p>
@@ -5688,23 +5471,7 @@
                 <w:rFonts w:ascii="Arial" w:eastAsia="Arial" w:hAnsi="Arial" w:cs="Arial"/>
                 <w:color w:val="000000" w:themeColor="text1"/>
               </w:rPr>
-              <w:t xml:space="preserve">Professional, </w:t>
-            </w:r>
-            <w:proofErr w:type="gramStart"/>
-            <w:r>
-              <w:rPr>
-                <w:rFonts w:ascii="Arial" w:eastAsia="Arial" w:hAnsi="Arial" w:cs="Arial"/>
-                <w:color w:val="000000" w:themeColor="text1"/>
-              </w:rPr>
-              <w:t>scientific</w:t>
-            </w:r>
-            <w:proofErr w:type="gramEnd"/>
-            <w:r>
-              <w:rPr>
-                <w:rFonts w:ascii="Arial" w:eastAsia="Arial" w:hAnsi="Arial" w:cs="Arial"/>
-                <w:color w:val="000000" w:themeColor="text1"/>
-              </w:rPr>
-              <w:t xml:space="preserve"> and technical activities</w:t>
+              <w:t>Professional, scientific and technical activities</w:t>
             </w:r>
             <w:r>
               <w:br/>
@@ -5832,20 +5599,13 @@
                 <w:rFonts w:ascii="Arial" w:eastAsia="Arial" w:hAnsi="Arial" w:cs="Arial"/>
                 <w:color w:val="000000" w:themeColor="text1"/>
               </w:rPr>
-              <w:t xml:space="preserve">Water supply; sewerage, waste </w:t>
-            </w:r>
-            <w:r>
-              <w:rPr>
-                <w:rFonts w:ascii="Arial" w:eastAsia="Arial" w:hAnsi="Arial" w:cs="Arial"/>
-                <w:color w:val="000000" w:themeColor="text1"/>
-              </w:rPr>
+              <w:t>Water supply; sewerage, waste management and remediation activities</w:t>
+            </w:r>
+            <w:r>
+              <w:br/>
+            </w:r>
+            <w:r>
               <w:lastRenderedPageBreak/>
-              <w:t>management and remediation activities</w:t>
-            </w:r>
-            <w:r>
-              <w:br/>
-            </w:r>
-            <w:r>
               <w:br/>
             </w:r>
             <w:r>
@@ -6284,6 +6044,12 @@
       </w:r>
     </w:p>
     <w:sectPr>
+      <w:headerReference w:type="even" r:id="rId12"/>
+      <w:headerReference w:type="default" r:id="rId13"/>
+      <w:footerReference w:type="even" r:id="rId14"/>
+      <w:footerReference w:type="default" r:id="rId15"/>
+      <w:headerReference w:type="first" r:id="rId16"/>
+      <w:footerReference w:type="first" r:id="rId17"/>
       <w:pgSz w:w="11906" w:h="16838"/>
       <w:pgMar w:top="1440" w:right="1440" w:bottom="1440" w:left="1440" w:header="720" w:footer="720" w:gutter="0"/>
       <w:cols w:space="720"/>
@@ -6318,6 +6084,36 @@
 </w:endnotes>
 </file>
 
+<file path=word/footer1.xml><?xml version="1.0" encoding="utf-8"?>
+<w:ftr xmlns:wpc="http://schemas.microsoft.com/office/word/2010/wordprocessingCanvas" xmlns:cx="http://schemas.microsoft.com/office/drawing/2014/chartex" xmlns:cx1="http://schemas.microsoft.com/office/drawing/2015/9/8/chartex" xmlns:cx2="http://schemas.microsoft.com/office/drawing/2015/10/21/chartex" xmlns:cx3="http://schemas.microsoft.com/office/drawing/2016/5/9/chartex" xmlns:cx4="http://schemas.microsoft.com/office/drawing/2016/5/10/chartex" xmlns:cx5="http://schemas.microsoft.com/office/drawing/2016/5/11/chartex" xmlns:cx6="http://schemas.microsoft.com/office/drawing/2016/5/12/chartex" xmlns:cx7="http://schemas.microsoft.com/office/drawing/2016/5/13/chartex" xmlns:cx8="http://schemas.microsoft.com/office/drawing/2016/5/14/chartex" xmlns:mc="http://schemas.openxmlformats.org/markup-compatibility/2006" xmlns:aink="http://schemas.microsoft.com/office/drawing/2016/ink" xmlns:am3d="http://schemas.microsoft.com/office/drawing/2017/model3d" xmlns:o="urn:schemas-microsoft-com:office:office" xmlns:oel="http://schemas.microsoft.com/office/2019/extlst" xmlns:r="http://schemas.openxmlformats.org/officeDocument/2006/relationships" xmlns:m="http://schemas.openxmlformats.org/officeDocument/2006/math" xmlns:v="urn:schemas-microsoft-com:vml" xmlns:wp14="http://schemas.microsoft.com/office/word/2010/wordprocessingDrawing" xmlns:wp="http://schemas.openxmlformats.org/drawingml/2006/wordprocessingDrawing" xmlns:w10="urn:schemas-microsoft-com:office:word" xmlns:w="http://schemas.openxmlformats.org/wordprocessingml/2006/main" xmlns:w14="http://schemas.microsoft.com/office/word/2010/wordml" xmlns:w15="http://schemas.microsoft.com/office/word/2012/wordml" xmlns:w16cex="http://schemas.microsoft.com/office/word/2018/wordml/cex" xmlns:w16cid="http://schemas.microsoft.com/office/word/2016/wordml/cid" xmlns:w16="http://schemas.microsoft.com/office/word/2018/wordml" xmlns:w16sdtdh="http://schemas.microsoft.com/office/word/2020/wordml/sdtdatahash" xmlns:w16se="http://schemas.microsoft.com/office/word/2015/wordml/symex" xmlns:wpg="http://schemas.microsoft.com/office/word/2010/wordprocessingGroup" xmlns:wpi="http://schemas.microsoft.com/office/word/2010/wordprocessingInk" xmlns:wne="http://schemas.microsoft.com/office/word/2006/wordml" xmlns:wps="http://schemas.microsoft.com/office/word/2010/wordprocessingShape" mc:Ignorable="w14 w15 w16se w16cid w16 w16cex w16sdtdh wp14">
+  <w:p>
+    <w:pPr>
+      <w:pStyle w:val="Footer"/>
+    </w:pPr>
+  </w:p>
+</w:ftr>
+</file>
+
+<file path=word/footer2.xml><?xml version="1.0" encoding="utf-8"?>
+<w:ftr xmlns:wpc="http://schemas.microsoft.com/office/word/2010/wordprocessingCanvas" xmlns:cx="http://schemas.microsoft.com/office/drawing/2014/chartex" xmlns:cx1="http://schemas.microsoft.com/office/drawing/2015/9/8/chartex" xmlns:cx2="http://schemas.microsoft.com/office/drawing/2015/10/21/chartex" xmlns:cx3="http://schemas.microsoft.com/office/drawing/2016/5/9/chartex" xmlns:cx4="http://schemas.microsoft.com/office/drawing/2016/5/10/chartex" xmlns:cx5="http://schemas.microsoft.com/office/drawing/2016/5/11/chartex" xmlns:cx6="http://schemas.microsoft.com/office/drawing/2016/5/12/chartex" xmlns:cx7="http://schemas.microsoft.com/office/drawing/2016/5/13/chartex" xmlns:cx8="http://schemas.microsoft.com/office/drawing/2016/5/14/chartex" xmlns:mc="http://schemas.openxmlformats.org/markup-compatibility/2006" xmlns:aink="http://schemas.microsoft.com/office/drawing/2016/ink" xmlns:am3d="http://schemas.microsoft.com/office/drawing/2017/model3d" xmlns:o="urn:schemas-microsoft-com:office:office" xmlns:oel="http://schemas.microsoft.com/office/2019/extlst" xmlns:r="http://schemas.openxmlformats.org/officeDocument/2006/relationships" xmlns:m="http://schemas.openxmlformats.org/officeDocument/2006/math" xmlns:v="urn:schemas-microsoft-com:vml" xmlns:wp14="http://schemas.microsoft.com/office/word/2010/wordprocessingDrawing" xmlns:wp="http://schemas.openxmlformats.org/drawingml/2006/wordprocessingDrawing" xmlns:w10="urn:schemas-microsoft-com:office:word" xmlns:w="http://schemas.openxmlformats.org/wordprocessingml/2006/main" xmlns:w14="http://schemas.microsoft.com/office/word/2010/wordml" xmlns:w15="http://schemas.microsoft.com/office/word/2012/wordml" xmlns:w16cex="http://schemas.microsoft.com/office/word/2018/wordml/cex" xmlns:w16cid="http://schemas.microsoft.com/office/word/2016/wordml/cid" xmlns:w16="http://schemas.microsoft.com/office/word/2018/wordml" xmlns:w16sdtdh="http://schemas.microsoft.com/office/word/2020/wordml/sdtdatahash" xmlns:w16se="http://schemas.microsoft.com/office/word/2015/wordml/symex" xmlns:wpg="http://schemas.microsoft.com/office/word/2010/wordprocessingGroup" xmlns:wpi="http://schemas.microsoft.com/office/word/2010/wordprocessingInk" xmlns:wne="http://schemas.microsoft.com/office/word/2006/wordml" xmlns:wps="http://schemas.microsoft.com/office/word/2010/wordprocessingShape" mc:Ignorable="w14 w15 w16se w16cid w16 w16cex w16sdtdh wp14">
+  <w:p>
+    <w:pPr>
+      <w:pStyle w:val="Footer"/>
+    </w:pPr>
+  </w:p>
+</w:ftr>
+</file>
+
+<file path=word/footer3.xml><?xml version="1.0" encoding="utf-8"?>
+<w:ftr xmlns:wpc="http://schemas.microsoft.com/office/word/2010/wordprocessingCanvas" xmlns:cx="http://schemas.microsoft.com/office/drawing/2014/chartex" xmlns:cx1="http://schemas.microsoft.com/office/drawing/2015/9/8/chartex" xmlns:cx2="http://schemas.microsoft.com/office/drawing/2015/10/21/chartex" xmlns:cx3="http://schemas.microsoft.com/office/drawing/2016/5/9/chartex" xmlns:cx4="http://schemas.microsoft.com/office/drawing/2016/5/10/chartex" xmlns:cx5="http://schemas.microsoft.com/office/drawing/2016/5/11/chartex" xmlns:cx6="http://schemas.microsoft.com/office/drawing/2016/5/12/chartex" xmlns:cx7="http://schemas.microsoft.com/office/drawing/2016/5/13/chartex" xmlns:cx8="http://schemas.microsoft.com/office/drawing/2016/5/14/chartex" xmlns:mc="http://schemas.openxmlformats.org/markup-compatibility/2006" xmlns:aink="http://schemas.microsoft.com/office/drawing/2016/ink" xmlns:am3d="http://schemas.microsoft.com/office/drawing/2017/model3d" xmlns:o="urn:schemas-microsoft-com:office:office" xmlns:oel="http://schemas.microsoft.com/office/2019/extlst" xmlns:r="http://schemas.openxmlformats.org/officeDocument/2006/relationships" xmlns:m="http://schemas.openxmlformats.org/officeDocument/2006/math" xmlns:v="urn:schemas-microsoft-com:vml" xmlns:wp14="http://schemas.microsoft.com/office/word/2010/wordprocessingDrawing" xmlns:wp="http://schemas.openxmlformats.org/drawingml/2006/wordprocessingDrawing" xmlns:w10="urn:schemas-microsoft-com:office:word" xmlns:w="http://schemas.openxmlformats.org/wordprocessingml/2006/main" xmlns:w14="http://schemas.microsoft.com/office/word/2010/wordml" xmlns:w15="http://schemas.microsoft.com/office/word/2012/wordml" xmlns:w16cex="http://schemas.microsoft.com/office/word/2018/wordml/cex" xmlns:w16cid="http://schemas.microsoft.com/office/word/2016/wordml/cid" xmlns:w16="http://schemas.microsoft.com/office/word/2018/wordml" xmlns:w16sdtdh="http://schemas.microsoft.com/office/word/2020/wordml/sdtdatahash" xmlns:w16se="http://schemas.microsoft.com/office/word/2015/wordml/symex" xmlns:wpg="http://schemas.microsoft.com/office/word/2010/wordprocessingGroup" xmlns:wpi="http://schemas.microsoft.com/office/word/2010/wordprocessingInk" xmlns:wne="http://schemas.microsoft.com/office/word/2006/wordml" xmlns:wps="http://schemas.microsoft.com/office/word/2010/wordprocessingShape" mc:Ignorable="w14 w15 w16se w16cid w16 w16cex w16sdtdh wp14">
+  <w:p>
+    <w:pPr>
+      <w:pStyle w:val="Footer"/>
+    </w:pPr>
+  </w:p>
+</w:ftr>
+</file>
+
 <file path=word/footnotes.xml><?xml version="1.0" encoding="utf-8"?>
 <w:footnotes xmlns:wpc="http://schemas.microsoft.com/office/word/2010/wordprocessingCanvas" xmlns:cx="http://schemas.microsoft.com/office/drawing/2014/chartex" xmlns:cx1="http://schemas.microsoft.com/office/drawing/2015/9/8/chartex" xmlns:cx2="http://schemas.microsoft.com/office/drawing/2015/10/21/chartex" xmlns:cx3="http://schemas.microsoft.com/office/drawing/2016/5/9/chartex" xmlns:cx4="http://schemas.microsoft.com/office/drawing/2016/5/10/chartex" xmlns:cx5="http://schemas.microsoft.com/office/drawing/2016/5/11/chartex" xmlns:cx6="http://schemas.microsoft.com/office/drawing/2016/5/12/chartex" xmlns:cx7="http://schemas.microsoft.com/office/drawing/2016/5/13/chartex" xmlns:cx8="http://schemas.microsoft.com/office/drawing/2016/5/14/chartex" xmlns:mc="http://schemas.openxmlformats.org/markup-compatibility/2006" xmlns:aink="http://schemas.microsoft.com/office/drawing/2016/ink" xmlns:am3d="http://schemas.microsoft.com/office/drawing/2017/model3d" xmlns:o="urn:schemas-microsoft-com:office:office" xmlns:oel="http://schemas.microsoft.com/office/2019/extlst" xmlns:r="http://schemas.openxmlformats.org/officeDocument/2006/relationships" xmlns:m="http://schemas.openxmlformats.org/officeDocument/2006/math" xmlns:v="urn:schemas-microsoft-com:vml" xmlns:wp14="http://schemas.microsoft.com/office/word/2010/wordprocessingDrawing" xmlns:wp="http://schemas.openxmlformats.org/drawingml/2006/wordprocessingDrawing" xmlns:w10="urn:schemas-microsoft-com:office:word" xmlns:w="http://schemas.openxmlformats.org/wordprocessingml/2006/main" xmlns:w14="http://schemas.microsoft.com/office/word/2010/wordml" xmlns:w15="http://schemas.microsoft.com/office/word/2012/wordml" xmlns:w16cex="http://schemas.microsoft.com/office/word/2018/wordml/cex" xmlns:w16cid="http://schemas.microsoft.com/office/word/2016/wordml/cid" xmlns:w16="http://schemas.microsoft.com/office/word/2018/wordml" xmlns:w16sdtdh="http://schemas.microsoft.com/office/word/2020/wordml/sdtdatahash" xmlns:w16se="http://schemas.microsoft.com/office/word/2015/wordml/symex" xmlns:wpg="http://schemas.microsoft.com/office/word/2010/wordprocessingGroup" xmlns:wpi="http://schemas.microsoft.com/office/word/2010/wordprocessingInk" xmlns:wne="http://schemas.microsoft.com/office/word/2006/wordml" xmlns:wps="http://schemas.microsoft.com/office/word/2010/wordprocessingShape" mc:Ignorable="w14 w15 w16se w16cid w16 w16cex w16sdtdh wp14">
   <w:footnote w:type="separator" w:id="-1">
@@ -6341,6 +6137,36 @@
     </w:p>
   </w:footnote>
 </w:footnotes>
+</file>
+
+<file path=word/header1.xml><?xml version="1.0" encoding="utf-8"?>
+<w:hdr xmlns:wpc="http://schemas.microsoft.com/office/word/2010/wordprocessingCanvas" xmlns:cx="http://schemas.microsoft.com/office/drawing/2014/chartex" xmlns:cx1="http://schemas.microsoft.com/office/drawing/2015/9/8/chartex" xmlns:cx2="http://schemas.microsoft.com/office/drawing/2015/10/21/chartex" xmlns:cx3="http://schemas.microsoft.com/office/drawing/2016/5/9/chartex" xmlns:cx4="http://schemas.microsoft.com/office/drawing/2016/5/10/chartex" xmlns:cx5="http://schemas.microsoft.com/office/drawing/2016/5/11/chartex" xmlns:cx6="http://schemas.microsoft.com/office/drawing/2016/5/12/chartex" xmlns:cx7="http://schemas.microsoft.com/office/drawing/2016/5/13/chartex" xmlns:cx8="http://schemas.microsoft.com/office/drawing/2016/5/14/chartex" xmlns:mc="http://schemas.openxmlformats.org/markup-compatibility/2006" xmlns:aink="http://schemas.microsoft.com/office/drawing/2016/ink" xmlns:am3d="http://schemas.microsoft.com/office/drawing/2017/model3d" xmlns:o="urn:schemas-microsoft-com:office:office" xmlns:oel="http://schemas.microsoft.com/office/2019/extlst" xmlns:r="http://schemas.openxmlformats.org/officeDocument/2006/relationships" xmlns:m="http://schemas.openxmlformats.org/officeDocument/2006/math" xmlns:v="urn:schemas-microsoft-com:vml" xmlns:wp14="http://schemas.microsoft.com/office/word/2010/wordprocessingDrawing" xmlns:wp="http://schemas.openxmlformats.org/drawingml/2006/wordprocessingDrawing" xmlns:w10="urn:schemas-microsoft-com:office:word" xmlns:w="http://schemas.openxmlformats.org/wordprocessingml/2006/main" xmlns:w14="http://schemas.microsoft.com/office/word/2010/wordml" xmlns:w15="http://schemas.microsoft.com/office/word/2012/wordml" xmlns:w16cex="http://schemas.microsoft.com/office/word/2018/wordml/cex" xmlns:w16cid="http://schemas.microsoft.com/office/word/2016/wordml/cid" xmlns:w16="http://schemas.microsoft.com/office/word/2018/wordml" xmlns:w16sdtdh="http://schemas.microsoft.com/office/word/2020/wordml/sdtdatahash" xmlns:w16se="http://schemas.microsoft.com/office/word/2015/wordml/symex" xmlns:wpg="http://schemas.microsoft.com/office/word/2010/wordprocessingGroup" xmlns:wpi="http://schemas.microsoft.com/office/word/2010/wordprocessingInk" xmlns:wne="http://schemas.microsoft.com/office/word/2006/wordml" xmlns:wps="http://schemas.microsoft.com/office/word/2010/wordprocessingShape" mc:Ignorable="w14 w15 w16se w16cid w16 w16cex w16sdtdh wp14">
+  <w:p>
+    <w:pPr>
+      <w:pStyle w:val="Header"/>
+    </w:pPr>
+  </w:p>
+</w:hdr>
+</file>
+
+<file path=word/header2.xml><?xml version="1.0" encoding="utf-8"?>
+<w:hdr xmlns:wpc="http://schemas.microsoft.com/office/word/2010/wordprocessingCanvas" xmlns:cx="http://schemas.microsoft.com/office/drawing/2014/chartex" xmlns:cx1="http://schemas.microsoft.com/office/drawing/2015/9/8/chartex" xmlns:cx2="http://schemas.microsoft.com/office/drawing/2015/10/21/chartex" xmlns:cx3="http://schemas.microsoft.com/office/drawing/2016/5/9/chartex" xmlns:cx4="http://schemas.microsoft.com/office/drawing/2016/5/10/chartex" xmlns:cx5="http://schemas.microsoft.com/office/drawing/2016/5/11/chartex" xmlns:cx6="http://schemas.microsoft.com/office/drawing/2016/5/12/chartex" xmlns:cx7="http://schemas.microsoft.com/office/drawing/2016/5/13/chartex" xmlns:cx8="http://schemas.microsoft.com/office/drawing/2016/5/14/chartex" xmlns:mc="http://schemas.openxmlformats.org/markup-compatibility/2006" xmlns:aink="http://schemas.microsoft.com/office/drawing/2016/ink" xmlns:am3d="http://schemas.microsoft.com/office/drawing/2017/model3d" xmlns:o="urn:schemas-microsoft-com:office:office" xmlns:oel="http://schemas.microsoft.com/office/2019/extlst" xmlns:r="http://schemas.openxmlformats.org/officeDocument/2006/relationships" xmlns:m="http://schemas.openxmlformats.org/officeDocument/2006/math" xmlns:v="urn:schemas-microsoft-com:vml" xmlns:wp14="http://schemas.microsoft.com/office/word/2010/wordprocessingDrawing" xmlns:wp="http://schemas.openxmlformats.org/drawingml/2006/wordprocessingDrawing" xmlns:w10="urn:schemas-microsoft-com:office:word" xmlns:w="http://schemas.openxmlformats.org/wordprocessingml/2006/main" xmlns:w14="http://schemas.microsoft.com/office/word/2010/wordml" xmlns:w15="http://schemas.microsoft.com/office/word/2012/wordml" xmlns:w16cex="http://schemas.microsoft.com/office/word/2018/wordml/cex" xmlns:w16cid="http://schemas.microsoft.com/office/word/2016/wordml/cid" xmlns:w16="http://schemas.microsoft.com/office/word/2018/wordml" xmlns:w16sdtdh="http://schemas.microsoft.com/office/word/2020/wordml/sdtdatahash" xmlns:w16se="http://schemas.microsoft.com/office/word/2015/wordml/symex" xmlns:wpg="http://schemas.microsoft.com/office/word/2010/wordprocessingGroup" xmlns:wpi="http://schemas.microsoft.com/office/word/2010/wordprocessingInk" xmlns:wne="http://schemas.microsoft.com/office/word/2006/wordml" xmlns:wps="http://schemas.microsoft.com/office/word/2010/wordprocessingShape" mc:Ignorable="w14 w15 w16se w16cid w16 w16cex w16sdtdh wp14">
+  <w:p>
+    <w:pPr>
+      <w:pStyle w:val="Header"/>
+    </w:pPr>
+  </w:p>
+</w:hdr>
+</file>
+
+<file path=word/header3.xml><?xml version="1.0" encoding="utf-8"?>
+<w:hdr xmlns:wpc="http://schemas.microsoft.com/office/word/2010/wordprocessingCanvas" xmlns:cx="http://schemas.microsoft.com/office/drawing/2014/chartex" xmlns:cx1="http://schemas.microsoft.com/office/drawing/2015/9/8/chartex" xmlns:cx2="http://schemas.microsoft.com/office/drawing/2015/10/21/chartex" xmlns:cx3="http://schemas.microsoft.com/office/drawing/2016/5/9/chartex" xmlns:cx4="http://schemas.microsoft.com/office/drawing/2016/5/10/chartex" xmlns:cx5="http://schemas.microsoft.com/office/drawing/2016/5/11/chartex" xmlns:cx6="http://schemas.microsoft.com/office/drawing/2016/5/12/chartex" xmlns:cx7="http://schemas.microsoft.com/office/drawing/2016/5/13/chartex" xmlns:cx8="http://schemas.microsoft.com/office/drawing/2016/5/14/chartex" xmlns:mc="http://schemas.openxmlformats.org/markup-compatibility/2006" xmlns:aink="http://schemas.microsoft.com/office/drawing/2016/ink" xmlns:am3d="http://schemas.microsoft.com/office/drawing/2017/model3d" xmlns:o="urn:schemas-microsoft-com:office:office" xmlns:oel="http://schemas.microsoft.com/office/2019/extlst" xmlns:r="http://schemas.openxmlformats.org/officeDocument/2006/relationships" xmlns:m="http://schemas.openxmlformats.org/officeDocument/2006/math" xmlns:v="urn:schemas-microsoft-com:vml" xmlns:wp14="http://schemas.microsoft.com/office/word/2010/wordprocessingDrawing" xmlns:wp="http://schemas.openxmlformats.org/drawingml/2006/wordprocessingDrawing" xmlns:w10="urn:schemas-microsoft-com:office:word" xmlns:w="http://schemas.openxmlformats.org/wordprocessingml/2006/main" xmlns:w14="http://schemas.microsoft.com/office/word/2010/wordml" xmlns:w15="http://schemas.microsoft.com/office/word/2012/wordml" xmlns:w16cex="http://schemas.microsoft.com/office/word/2018/wordml/cex" xmlns:w16cid="http://schemas.microsoft.com/office/word/2016/wordml/cid" xmlns:w16="http://schemas.microsoft.com/office/word/2018/wordml" xmlns:w16sdtdh="http://schemas.microsoft.com/office/word/2020/wordml/sdtdatahash" xmlns:w16se="http://schemas.microsoft.com/office/word/2015/wordml/symex" xmlns:wpg="http://schemas.microsoft.com/office/word/2010/wordprocessingGroup" xmlns:wpi="http://schemas.microsoft.com/office/word/2010/wordprocessingInk" xmlns:wne="http://schemas.microsoft.com/office/word/2006/wordml" xmlns:wps="http://schemas.microsoft.com/office/word/2010/wordprocessingShape" mc:Ignorable="w14 w15 w16se w16cid w16 w16cex w16sdtdh wp14">
+  <w:p>
+    <w:pPr>
+      <w:pStyle w:val="Header"/>
+    </w:pPr>
+  </w:p>
+</w:hdr>
 </file>
 
 <file path=word/numbering.xml><?xml version="1.0" encoding="utf-8"?>
@@ -7419,6 +7245,7 @@
   <w:style w:type="character" w:default="1" w:styleId="DefaultParagraphFont">
     <w:name w:val="Default Paragraph Font"/>
     <w:uiPriority w:val="1"/>
+    <w:semiHidden/>
     <w:unhideWhenUsed/>
   </w:style>
   <w:style w:type="table" w:default="1" w:styleId="TableNormal">
@@ -7480,6 +7307,50 @@
     <w:pPr>
       <w:spacing w:after="0" w:line="240" w:lineRule="auto"/>
     </w:pPr>
+  </w:style>
+  <w:style w:type="paragraph" w:styleId="Header">
+    <w:name w:val="header"/>
+    <w:basedOn w:val="Normal"/>
+    <w:link w:val="HeaderChar"/>
+    <w:uiPriority w:val="99"/>
+    <w:unhideWhenUsed/>
+    <w:rsid w:val="0014572F"/>
+    <w:pPr>
+      <w:tabs>
+        <w:tab w:val="center" w:pos="4513"/>
+        <w:tab w:val="right" w:pos="9026"/>
+      </w:tabs>
+      <w:spacing w:after="0" w:line="240" w:lineRule="auto"/>
+    </w:pPr>
+  </w:style>
+  <w:style w:type="character" w:customStyle="1" w:styleId="HeaderChar">
+    <w:name w:val="Header Char"/>
+    <w:basedOn w:val="DefaultParagraphFont"/>
+    <w:link w:val="Header"/>
+    <w:uiPriority w:val="99"/>
+    <w:rsid w:val="0014572F"/>
+  </w:style>
+  <w:style w:type="paragraph" w:styleId="Footer">
+    <w:name w:val="footer"/>
+    <w:basedOn w:val="Normal"/>
+    <w:link w:val="FooterChar"/>
+    <w:uiPriority w:val="99"/>
+    <w:unhideWhenUsed/>
+    <w:rsid w:val="0014572F"/>
+    <w:pPr>
+      <w:tabs>
+        <w:tab w:val="center" w:pos="4513"/>
+        <w:tab w:val="right" w:pos="9026"/>
+      </w:tabs>
+      <w:spacing w:after="0" w:line="240" w:lineRule="auto"/>
+    </w:pPr>
+  </w:style>
+  <w:style w:type="character" w:customStyle="1" w:styleId="FooterChar">
+    <w:name w:val="Footer Char"/>
+    <w:basedOn w:val="DefaultParagraphFont"/>
+    <w:link w:val="Footer"/>
+    <w:uiPriority w:val="99"/>
+    <w:rsid w:val="0014572F"/>
   </w:style>
 </w:styles>
 </file>
@@ -7746,101 +7617,10 @@
 </file>
 
 <file path=customXml/item1.xml><?xml version="1.0" encoding="utf-8"?>
-<?mso-contentType ?>
-<spe:Receivers xmlns:spe="http://schemas.microsoft.com/sharepoint/events">
-  <Receiver>
-    <Name>Document ID Generator</Name>
-    <Synchronization>Synchronous</Synchronization>
-    <Type>10001</Type>
-    <SequenceNumber>1000</SequenceNumber>
-    <Url/>
-    <Assembly>Microsoft.Office.DocumentManagement, Version=16.0.0.0, Culture=neutral, PublicKeyToken=71e9bce111e9429c</Assembly>
-    <Class>Microsoft.Office.DocumentManagement.Internal.DocIdHandler</Class>
-    <Data/>
-    <Filter/>
-  </Receiver>
-  <Receiver>
-    <Name>Document ID Generator</Name>
-    <Synchronization>Synchronous</Synchronization>
-    <Type>10002</Type>
-    <SequenceNumber>1001</SequenceNumber>
-    <Url/>
-    <Assembly>Microsoft.Office.DocumentManagement, Version=16.0.0.0, Culture=neutral, PublicKeyToken=71e9bce111e9429c</Assembly>
-    <Class>Microsoft.Office.DocumentManagement.Internal.DocIdHandler</Class>
-    <Data/>
-    <Filter/>
-  </Receiver>
-  <Receiver>
-    <Name>Document ID Generator</Name>
-    <Synchronization>Synchronous</Synchronization>
-    <Type>10004</Type>
-    <SequenceNumber>1002</SequenceNumber>
-    <Url/>
-    <Assembly>Microsoft.Office.DocumentManagement, Version=16.0.0.0, Culture=neutral, PublicKeyToken=71e9bce111e9429c</Assembly>
-    <Class>Microsoft.Office.DocumentManagement.Internal.DocIdHandler</Class>
-    <Data/>
-    <Filter/>
-  </Receiver>
-  <Receiver>
-    <Name>Document ID Generator</Name>
-    <Synchronization>Synchronous</Synchronization>
-    <Type>10006</Type>
-    <SequenceNumber>1003</SequenceNumber>
-    <Url/>
-    <Assembly>Microsoft.Office.DocumentManagement, Version=16.0.0.0, Culture=neutral, PublicKeyToken=71e9bce111e9429c</Assembly>
-    <Class>Microsoft.Office.DocumentManagement.Internal.DocIdHandler</Class>
-    <Data/>
-    <Filter/>
-  </Receiver>
-</spe:Receivers>
+<b:Sources xmlns:b="http://schemas.openxmlformats.org/officeDocument/2006/bibliography" xmlns="http://schemas.openxmlformats.org/officeDocument/2006/bibliography" SelectedStyle="/APASixthEditionOfficeOnline.xsl" StyleName="APA" Version="6"/>
 </file>
 
 <file path=customXml/item2.xml><?xml version="1.0" encoding="utf-8"?>
-<?mso-contentType ?>
-<FormTemplates xmlns="http://schemas.microsoft.com/sharepoint/v3/contenttype/forms">
-  <Display>DocumentLibraryForm</Display>
-  <Edit>DocumentLibraryForm</Edit>
-  <New>DocumentLibraryForm</New>
-</FormTemplates>
-</file>
-
-<file path=customXml/item3.xml><?xml version="1.0" encoding="utf-8"?>
-<p:properties xmlns:p="http://schemas.microsoft.com/office/2006/metadata/properties" xmlns:xsi="http://www.w3.org/2001/XMLSchema-instance" xmlns:pc="http://schemas.microsoft.com/office/infopath/2007/PartnerControls">
-  <documentManagement>
-    <LegacyData xmlns="aaacb922-5235-4a66-b188-303b9b46fbd7" xsi:nil="true"/>
-    <_dlc_DocId xmlns="4ff8cd83-fc61-4182-af0d-9444b096b4cc">E67A7M7FTMSZ-519618591-1186</_dlc_DocId>
-    <TaxCatchAll xmlns="4ff8cd83-fc61-4182-af0d-9444b096b4cc">
-      <Value>1</Value>
-    </TaxCatchAll>
-    <m975189f4ba442ecbf67d4147307b177 xmlns="4ff8cd83-fc61-4182-af0d-9444b096b4cc">
-      <Terms xmlns="http://schemas.microsoft.com/office/infopath/2007/PartnerControls">
-        <TermInfo xmlns="http://schemas.microsoft.com/office/infopath/2007/PartnerControls">
-          <TermName xmlns="http://schemas.microsoft.com/office/infopath/2007/PartnerControls">EBRASS</TermName>
-          <TermId xmlns="http://schemas.microsoft.com/office/infopath/2007/PartnerControls">10b60d33-9f3b-419c-b326-e542b5592571</TermId>
-        </TermInfo>
-      </Terms>
-    </m975189f4ba442ecbf67d4147307b177>
-    <Invisiondesigns xmlns="58eecf05-07e6-460c-a17a-1e6913e0d7ae" xsi:nil="true"/>
-    <Retention_x0020_Label xmlns="a8f60570-4bd3-4f2b-950b-a996de8ab151" xsi:nil="true"/>
-    <Government_x0020_Body xmlns="b413c3fd-5a3b-4239-b985-69032e371c04">BEIS</Government_x0020_Body>
-    <Date_x0020_Opened xmlns="b413c3fd-5a3b-4239-b985-69032e371c04">2020-12-16T14:46:13+00:00</Date_x0020_Opened>
-    <Descriptor xmlns="0063f72e-ace3-48fb-9c1f-5b513408b31f" xsi:nil="true"/>
-    <Security_x0020_Classification xmlns="0063f72e-ace3-48fb-9c1f-5b513408b31f">OFFICIAL</Security_x0020_Classification>
-    <_dlc_DocIdUrl xmlns="4ff8cd83-fc61-4182-af0d-9444b096b4cc">
-      <Url>https://beisgov.sharepoint.com/sites/SCPTDbase/_layouts/15/DocIdRedir.aspx?ID=E67A7M7FTMSZ-519618591-1186</Url>
-      <Description>E67A7M7FTMSZ-519618591-1186</Description>
-    </_dlc_DocIdUrl>
-    <Invision xmlns="58eecf05-07e6-460c-a17a-1e6913e0d7ae">
-      <Url xsi:nil="true"/>
-      <Description xsi:nil="true"/>
-    </Invision>
-    <ijmz xmlns="58eecf05-07e6-460c-a17a-1e6913e0d7ae" xsi:nil="true"/>
-    <Date_x0020_Closed xmlns="b413c3fd-5a3b-4239-b985-69032e371c04" xsi:nil="true"/>
-  </documentManagement>
-</p:properties>
-</file>
-
-<file path=customXml/item4.xml><?xml version="1.0" encoding="utf-8"?>
 <ct:contentTypeSchema xmlns:ct="http://schemas.microsoft.com/office/2006/metadata/contentType" xmlns:ma="http://schemas.microsoft.com/office/2006/metadata/properties/metaAttributes" ct:_="" ma:_="" ma:contentTypeName="Document" ma:contentTypeID="0x01010095552673811A1544B9DC17E80367E3D9" ma:contentTypeVersion="23" ma:contentTypeDescription="Create a new document." ma:contentTypeScope="" ma:versionID="6c219bbdc66874a295362540fe1f1ca4">
   <xsd:schema xmlns:xsd="http://www.w3.org/2001/XMLSchema" xmlns:xs="http://www.w3.org/2001/XMLSchema" xmlns:p="http://schemas.microsoft.com/office/2006/metadata/properties" xmlns:ns2="4ff8cd83-fc61-4182-af0d-9444b096b4cc" xmlns:ns3="0063f72e-ace3-48fb-9c1f-5b513408b31f" xmlns:ns4="b413c3fd-5a3b-4239-b985-69032e371c04" xmlns:ns5="a8f60570-4bd3-4f2b-950b-a996de8ab151" xmlns:ns6="aaacb922-5235-4a66-b188-303b9b46fbd7" xmlns:ns7="58eecf05-07e6-460c-a17a-1e6913e0d7ae" targetNamespace="http://schemas.microsoft.com/office/2006/metadata/properties" ma:root="true" ma:fieldsID="ea492d8f6df3c516113149b290687b47" ns2:_="" ns3:_="" ns4:_="" ns5:_="" ns6:_="" ns7:_="">
     <xsd:import namespace="4ff8cd83-fc61-4182-af0d-9444b096b4cc"/>
@@ -8208,42 +7988,110 @@
 </ct:contentTypeSchema>
 </file>
 
+<file path=customXml/item3.xml><?xml version="1.0" encoding="utf-8"?>
+<p:properties xmlns:p="http://schemas.microsoft.com/office/2006/metadata/properties" xmlns:xsi="http://www.w3.org/2001/XMLSchema-instance" xmlns:pc="http://schemas.microsoft.com/office/infopath/2007/PartnerControls">
+  <documentManagement>
+    <LegacyData xmlns="aaacb922-5235-4a66-b188-303b9b46fbd7" xsi:nil="true"/>
+    <_dlc_DocId xmlns="4ff8cd83-fc61-4182-af0d-9444b096b4cc">E67A7M7FTMSZ-519618591-1186</_dlc_DocId>
+    <TaxCatchAll xmlns="4ff8cd83-fc61-4182-af0d-9444b096b4cc">
+      <Value>1</Value>
+    </TaxCatchAll>
+    <m975189f4ba442ecbf67d4147307b177 xmlns="4ff8cd83-fc61-4182-af0d-9444b096b4cc">
+      <Terms xmlns="http://schemas.microsoft.com/office/infopath/2007/PartnerControls">
+        <TermInfo xmlns="http://schemas.microsoft.com/office/infopath/2007/PartnerControls">
+          <TermName xmlns="http://schemas.microsoft.com/office/infopath/2007/PartnerControls">EBRASS</TermName>
+          <TermId xmlns="http://schemas.microsoft.com/office/infopath/2007/PartnerControls">10b60d33-9f3b-419c-b326-e542b5592571</TermId>
+        </TermInfo>
+      </Terms>
+    </m975189f4ba442ecbf67d4147307b177>
+    <Invisiondesigns xmlns="58eecf05-07e6-460c-a17a-1e6913e0d7ae" xsi:nil="true"/>
+    <Retention_x0020_Label xmlns="a8f60570-4bd3-4f2b-950b-a996de8ab151" xsi:nil="true"/>
+    <Government_x0020_Body xmlns="b413c3fd-5a3b-4239-b985-69032e371c04">BEIS</Government_x0020_Body>
+    <Date_x0020_Opened xmlns="b413c3fd-5a3b-4239-b985-69032e371c04">2020-12-16T14:46:13+00:00</Date_x0020_Opened>
+    <Descriptor xmlns="0063f72e-ace3-48fb-9c1f-5b513408b31f" xsi:nil="true"/>
+    <Security_x0020_Classification xmlns="0063f72e-ace3-48fb-9c1f-5b513408b31f">OFFICIAL</Security_x0020_Classification>
+    <_dlc_DocIdUrl xmlns="4ff8cd83-fc61-4182-af0d-9444b096b4cc">
+      <Url>https://beisgov.sharepoint.com/sites/SCPTDbase/_layouts/15/DocIdRedir.aspx?ID=E67A7M7FTMSZ-519618591-1186</Url>
+      <Description>E67A7M7FTMSZ-519618591-1186</Description>
+    </_dlc_DocIdUrl>
+    <Invision xmlns="58eecf05-07e6-460c-a17a-1e6913e0d7ae">
+      <Url xsi:nil="true"/>
+      <Description xsi:nil="true"/>
+    </Invision>
+    <ijmz xmlns="58eecf05-07e6-460c-a17a-1e6913e0d7ae" xsi:nil="true"/>
+    <Date_x0020_Closed xmlns="b413c3fd-5a3b-4239-b985-69032e371c04" xsi:nil="true"/>
+  </documentManagement>
+</p:properties>
+</file>
+
+<file path=customXml/item4.xml><?xml version="1.0" encoding="utf-8"?>
+<?mso-contentType ?>
+<FormTemplates xmlns="http://schemas.microsoft.com/sharepoint/v3/contenttype/forms">
+  <Display>DocumentLibraryForm</Display>
+  <Edit>DocumentLibraryForm</Edit>
+  <New>DocumentLibraryForm</New>
+</FormTemplates>
+</file>
+
 <file path=customXml/item5.xml><?xml version="1.0" encoding="utf-8"?>
-<b:Sources xmlns:b="http://schemas.openxmlformats.org/officeDocument/2006/bibliography" xmlns="http://schemas.openxmlformats.org/officeDocument/2006/bibliography" SelectedStyle="/APASixthEditionOfficeOnline.xsl" StyleName="APA" Version="6"/>
+<?mso-contentType ?>
+<spe:Receivers xmlns:spe="http://schemas.microsoft.com/sharepoint/events">
+  <Receiver>
+    <Name>Document ID Generator</Name>
+    <Synchronization>Synchronous</Synchronization>
+    <Type>10001</Type>
+    <SequenceNumber>1000</SequenceNumber>
+    <Url/>
+    <Assembly>Microsoft.Office.DocumentManagement, Version=16.0.0.0, Culture=neutral, PublicKeyToken=71e9bce111e9429c</Assembly>
+    <Class>Microsoft.Office.DocumentManagement.Internal.DocIdHandler</Class>
+    <Data/>
+    <Filter/>
+  </Receiver>
+  <Receiver>
+    <Name>Document ID Generator</Name>
+    <Synchronization>Synchronous</Synchronization>
+    <Type>10002</Type>
+    <SequenceNumber>1001</SequenceNumber>
+    <Url/>
+    <Assembly>Microsoft.Office.DocumentManagement, Version=16.0.0.0, Culture=neutral, PublicKeyToken=71e9bce111e9429c</Assembly>
+    <Class>Microsoft.Office.DocumentManagement.Internal.DocIdHandler</Class>
+    <Data/>
+    <Filter/>
+  </Receiver>
+  <Receiver>
+    <Name>Document ID Generator</Name>
+    <Synchronization>Synchronous</Synchronization>
+    <Type>10004</Type>
+    <SequenceNumber>1002</SequenceNumber>
+    <Url/>
+    <Assembly>Microsoft.Office.DocumentManagement, Version=16.0.0.0, Culture=neutral, PublicKeyToken=71e9bce111e9429c</Assembly>
+    <Class>Microsoft.Office.DocumentManagement.Internal.DocIdHandler</Class>
+    <Data/>
+    <Filter/>
+  </Receiver>
+  <Receiver>
+    <Name>Document ID Generator</Name>
+    <Synchronization>Synchronous</Synchronization>
+    <Type>10006</Type>
+    <SequenceNumber>1003</SequenceNumber>
+    <Url/>
+    <Assembly>Microsoft.Office.DocumentManagement, Version=16.0.0.0, Culture=neutral, PublicKeyToken=71e9bce111e9429c</Assembly>
+    <Class>Microsoft.Office.DocumentManagement.Internal.DocIdHandler</Class>
+    <Data/>
+    <Filter/>
+  </Receiver>
+</spe:Receivers>
 </file>
 
 <file path=customXml/itemProps1.xml><?xml version="1.0" encoding="utf-8"?>
-<ds:datastoreItem xmlns:ds="http://schemas.openxmlformats.org/officeDocument/2006/customXml" ds:itemID="{D7312AE9-E64C-41BD-AC2B-9C537C91DD27}">
+<ds:datastoreItem xmlns:ds="http://schemas.openxmlformats.org/officeDocument/2006/customXml" ds:itemID="{C9061F24-D6FD-9C4A-A779-7D3A79E48C5A}">
   <ds:schemaRefs>
-    <ds:schemaRef ds:uri="http://schemas.microsoft.com/sharepoint/events"/>
+    <ds:schemaRef ds:uri="http://schemas.openxmlformats.org/officeDocument/2006/bibliography"/>
   </ds:schemaRefs>
 </ds:datastoreItem>
 </file>
 
 <file path=customXml/itemProps2.xml><?xml version="1.0" encoding="utf-8"?>
-<ds:datastoreItem xmlns:ds="http://schemas.openxmlformats.org/officeDocument/2006/customXml" ds:itemID="{92C0D0C2-EB32-40FD-8ACA-A64BA8781106}">
-  <ds:schemaRefs>
-    <ds:schemaRef ds:uri="http://schemas.microsoft.com/sharepoint/v3/contenttype/forms"/>
-  </ds:schemaRefs>
-</ds:datastoreItem>
-</file>
-
-<file path=customXml/itemProps3.xml><?xml version="1.0" encoding="utf-8"?>
-<ds:datastoreItem xmlns:ds="http://schemas.openxmlformats.org/officeDocument/2006/customXml" ds:itemID="{9A6BD803-E0DF-4667-89FC-766B1F7AB5D6}">
-  <ds:schemaRefs>
-    <ds:schemaRef ds:uri="http://schemas.microsoft.com/office/2006/metadata/properties"/>
-    <ds:schemaRef ds:uri="http://schemas.microsoft.com/office/infopath/2007/PartnerControls"/>
-    <ds:schemaRef ds:uri="aaacb922-5235-4a66-b188-303b9b46fbd7"/>
-    <ds:schemaRef ds:uri="4ff8cd83-fc61-4182-af0d-9444b096b4cc"/>
-    <ds:schemaRef ds:uri="58eecf05-07e6-460c-a17a-1e6913e0d7ae"/>
-    <ds:schemaRef ds:uri="a8f60570-4bd3-4f2b-950b-a996de8ab151"/>
-    <ds:schemaRef ds:uri="b413c3fd-5a3b-4239-b985-69032e371c04"/>
-    <ds:schemaRef ds:uri="0063f72e-ace3-48fb-9c1f-5b513408b31f"/>
-  </ds:schemaRefs>
-</ds:datastoreItem>
-</file>
-
-<file path=customXml/itemProps4.xml><?xml version="1.0" encoding="utf-8"?>
 <ds:datastoreItem xmlns:ds="http://schemas.openxmlformats.org/officeDocument/2006/customXml" ds:itemID="{837B7AA9-8153-413B-B939-337F798AD7D8}">
   <ds:schemaRefs>
     <ds:schemaRef ds:uri="http://schemas.microsoft.com/office/2006/metadata/contentType"/>
@@ -8266,10 +8114,39 @@
 </ds:datastoreItem>
 </file>
 
-<file path=customXml/itemProps5.xml><?xml version="1.0" encoding="utf-8"?>
-<ds:datastoreItem xmlns:ds="http://schemas.openxmlformats.org/officeDocument/2006/customXml" ds:itemID="{C9061F24-D6FD-9C4A-A779-7D3A79E48C5A}">
+<file path=customXml/itemProps3.xml><?xml version="1.0" encoding="utf-8"?>
+<ds:datastoreItem xmlns:ds="http://schemas.openxmlformats.org/officeDocument/2006/customXml" ds:itemID="{9A6BD803-E0DF-4667-89FC-766B1F7AB5D6}">
   <ds:schemaRefs>
-    <ds:schemaRef ds:uri="http://schemas.openxmlformats.org/officeDocument/2006/bibliography"/>
+    <ds:schemaRef ds:uri="http://schemas.microsoft.com/office/2006/metadata/properties"/>
+    <ds:schemaRef ds:uri="http://schemas.microsoft.com/office/infopath/2007/PartnerControls"/>
+    <ds:schemaRef ds:uri="aaacb922-5235-4a66-b188-303b9b46fbd7"/>
+    <ds:schemaRef ds:uri="4ff8cd83-fc61-4182-af0d-9444b096b4cc"/>
+    <ds:schemaRef ds:uri="58eecf05-07e6-460c-a17a-1e6913e0d7ae"/>
+    <ds:schemaRef ds:uri="a8f60570-4bd3-4f2b-950b-a996de8ab151"/>
+    <ds:schemaRef ds:uri="b413c3fd-5a3b-4239-b985-69032e371c04"/>
+    <ds:schemaRef ds:uri="0063f72e-ace3-48fb-9c1f-5b513408b31f"/>
   </ds:schemaRefs>
 </ds:datastoreItem>
+</file>
+
+<file path=customXml/itemProps4.xml><?xml version="1.0" encoding="utf-8"?>
+<ds:datastoreItem xmlns:ds="http://schemas.openxmlformats.org/officeDocument/2006/customXml" ds:itemID="{92C0D0C2-EB32-40FD-8ACA-A64BA8781106}">
+  <ds:schemaRefs>
+    <ds:schemaRef ds:uri="http://schemas.microsoft.com/sharepoint/v3/contenttype/forms"/>
+  </ds:schemaRefs>
+</ds:datastoreItem>
+</file>
+
+<file path=customXml/itemProps5.xml><?xml version="1.0" encoding="utf-8"?>
+<ds:datastoreItem xmlns:ds="http://schemas.openxmlformats.org/officeDocument/2006/customXml" ds:itemID="{D7312AE9-E64C-41BD-AC2B-9C537C91DD27}">
+  <ds:schemaRefs>
+    <ds:schemaRef ds:uri="http://schemas.microsoft.com/sharepoint/events"/>
+  </ds:schemaRefs>
+</ds:datastoreItem>
+</file>
+
+<file path=docMetadata/LabelInfo.xml><?xml version="1.0" encoding="utf-8"?>
+<clbl:labelList xmlns:clbl="http://schemas.microsoft.com/office/2020/mipLabelMetadata">
+  <clbl:label id="{d9290083-bd2f-48a2-8ac5-09a524b17d15}" enabled="1" method="Privileged" siteId="{b9fec68c-c92d-461e-9a97-3d03a0f18b82}" contentBits="1" removed="0"/>
+</clbl:labelList>
 </file>
</xml_diff>

<commit_message>
docs: Updated help document and template with new character limit
</commit_message>
<xml_diff>
--- a/public/assets/files/HelpDocumentBulkUploadAwards.docx
+++ b/public/assets/files/HelpDocumentBulkUploadAwards.docx
@@ -563,23 +563,7 @@
           <w:rFonts w:ascii="Arial" w:eastAsia="Arial" w:hAnsi="Arial" w:cs="Arial"/>
           <w:color w:val="000000" w:themeColor="text1"/>
         </w:rPr>
-        <w:t xml:space="preserve">title. If you choose to enter </w:t>
-      </w:r>
-      <w:proofErr w:type="gramStart"/>
-      <w:r>
-        <w:rPr>
-          <w:rFonts w:ascii="Arial" w:eastAsia="Arial" w:hAnsi="Arial" w:cs="Arial"/>
-          <w:color w:val="000000" w:themeColor="text1"/>
-        </w:rPr>
-        <w:t>both of these</w:t>
-      </w:r>
-      <w:proofErr w:type="gramEnd"/>
-      <w:r>
-        <w:rPr>
-          <w:rFonts w:ascii="Arial" w:eastAsia="Arial" w:hAnsi="Arial" w:cs="Arial"/>
-          <w:color w:val="000000" w:themeColor="text1"/>
-        </w:rPr>
-        <w:t xml:space="preserve"> fields, they must match.</w:t>
+        <w:t>title. If you choose to enter both of these fields, they must match.</w:t>
       </w:r>
     </w:p>
     <w:p>
@@ -1114,23 +1098,7 @@
                 <w:rFonts w:ascii="Arial" w:eastAsia="Arial" w:hAnsi="Arial" w:cs="Arial"/>
                 <w:color w:val="000000" w:themeColor="text1"/>
               </w:rPr>
-              <w:t xml:space="preserve">Letters, </w:t>
-            </w:r>
-            <w:proofErr w:type="gramStart"/>
-            <w:r>
-              <w:rPr>
-                <w:rFonts w:ascii="Arial" w:eastAsia="Arial" w:hAnsi="Arial" w:cs="Arial"/>
-                <w:color w:val="000000" w:themeColor="text1"/>
-              </w:rPr>
-              <w:t>numbers</w:t>
-            </w:r>
-            <w:proofErr w:type="gramEnd"/>
-            <w:r>
-              <w:rPr>
-                <w:rFonts w:ascii="Arial" w:eastAsia="Arial" w:hAnsi="Arial" w:cs="Arial"/>
-                <w:color w:val="000000" w:themeColor="text1"/>
-              </w:rPr>
-              <w:t xml:space="preserve"> and special characters</w:t>
+              <w:t>Letters, numbers and special characters</w:t>
             </w:r>
           </w:p>
         </w:tc>
@@ -1195,23 +1163,7 @@
                 <w:rFonts w:ascii="Arial" w:eastAsia="Arial" w:hAnsi="Arial" w:cs="Arial"/>
                 <w:color w:val="000000" w:themeColor="text1"/>
               </w:rPr>
-              <w:t xml:space="preserve">Defines </w:t>
-            </w:r>
-            <w:proofErr w:type="gramStart"/>
-            <w:r>
-              <w:rPr>
-                <w:rFonts w:ascii="Arial" w:eastAsia="Arial" w:hAnsi="Arial" w:cs="Arial"/>
-                <w:color w:val="000000" w:themeColor="text1"/>
-              </w:rPr>
-              <w:t>whether or not</w:t>
-            </w:r>
-            <w:proofErr w:type="gramEnd"/>
-            <w:r>
-              <w:rPr>
-                <w:rFonts w:ascii="Arial" w:eastAsia="Arial" w:hAnsi="Arial" w:cs="Arial"/>
-                <w:color w:val="000000" w:themeColor="text1"/>
-              </w:rPr>
-              <w:t xml:space="preserve"> the subsidy award in question is "standalone".</w:t>
+              <w:t>Defines whether or not the subsidy award in question is "standalone".</w:t>
             </w:r>
           </w:p>
         </w:tc>
@@ -1343,7 +1295,19 @@
               <w:rPr>
                 <w:rFonts w:ascii="Arial" w:eastAsia="Arial" w:hAnsi="Arial" w:cs="Arial"/>
               </w:rPr>
-              <w:t>Limit 2000 characters</w:t>
+              <w:t xml:space="preserve">Limit </w:t>
+            </w:r>
+            <w:r>
+              <w:rPr>
+                <w:rFonts w:ascii="Arial" w:eastAsia="Arial" w:hAnsi="Arial" w:cs="Arial"/>
+              </w:rPr>
+              <w:t>10</w:t>
+            </w:r>
+            <w:r>
+              <w:rPr>
+                <w:rFonts w:ascii="Arial" w:eastAsia="Arial" w:hAnsi="Arial" w:cs="Arial"/>
+              </w:rPr>
+              <w:t>000 characters</w:t>
             </w:r>
           </w:p>
         </w:tc>
@@ -2260,23 +2224,7 @@
                 <w:color w:val="000000" w:themeColor="text1"/>
               </w:rPr>
               <w:lastRenderedPageBreak/>
-              <w:t xml:space="preserve">Numbers, </w:t>
-            </w:r>
-            <w:proofErr w:type="gramStart"/>
-            <w:r>
-              <w:rPr>
-                <w:rFonts w:ascii="Arial" w:eastAsia="Arial" w:hAnsi="Arial" w:cs="Arial"/>
-                <w:color w:val="000000" w:themeColor="text1"/>
-              </w:rPr>
-              <w:t>commas</w:t>
-            </w:r>
-            <w:proofErr w:type="gramEnd"/>
-            <w:r>
-              <w:rPr>
-                <w:rFonts w:ascii="Arial" w:eastAsia="Arial" w:hAnsi="Arial" w:cs="Arial"/>
-                <w:color w:val="000000" w:themeColor="text1"/>
-              </w:rPr>
-              <w:t xml:space="preserve"> and decimal points</w:t>
+              <w:t>Numbers, commas and decimal points</w:t>
             </w:r>
           </w:p>
         </w:tc>
@@ -2437,23 +2385,7 @@
                 <w:rFonts w:ascii="Arial" w:eastAsia="Arial" w:hAnsi="Arial" w:cs="Arial"/>
                 <w:color w:val="000000" w:themeColor="text1"/>
               </w:rPr>
-              <w:t xml:space="preserve">Where the Full Amount is a Tax Measure enter as a Range in the format shown on the next column. Two numbers </w:t>
-            </w:r>
-            <w:proofErr w:type="spellStart"/>
-            <w:r>
-              <w:rPr>
-                <w:rFonts w:ascii="Arial" w:eastAsia="Arial" w:hAnsi="Arial" w:cs="Arial"/>
-                <w:color w:val="000000" w:themeColor="text1"/>
-              </w:rPr>
-              <w:t>seperated</w:t>
-            </w:r>
-            <w:proofErr w:type="spellEnd"/>
-            <w:r>
-              <w:rPr>
-                <w:rFonts w:ascii="Arial" w:eastAsia="Arial" w:hAnsi="Arial" w:cs="Arial"/>
-                <w:color w:val="000000" w:themeColor="text1"/>
-              </w:rPr>
-              <w:t xml:space="preserve"> by a ' - '.</w:t>
+              <w:t>Where the Full Amount is a Tax Measure enter as a Range in the format shown on the next column. Two numbers seperated by a ' - '.</w:t>
             </w:r>
           </w:p>
         </w:tc>
@@ -3339,23 +3271,7 @@
                 <w:rFonts w:ascii="Arial" w:eastAsia="Arial" w:hAnsi="Arial" w:cs="Arial"/>
                 <w:color w:val="000000" w:themeColor="text1"/>
               </w:rPr>
-              <w:t xml:space="preserve">Letters, </w:t>
-            </w:r>
-            <w:proofErr w:type="gramStart"/>
-            <w:r>
-              <w:rPr>
-                <w:rFonts w:ascii="Arial" w:eastAsia="Arial" w:hAnsi="Arial" w:cs="Arial"/>
-                <w:color w:val="000000" w:themeColor="text1"/>
-              </w:rPr>
-              <w:t>numbers</w:t>
-            </w:r>
-            <w:proofErr w:type="gramEnd"/>
-            <w:r>
-              <w:rPr>
-                <w:rFonts w:ascii="Arial" w:eastAsia="Arial" w:hAnsi="Arial" w:cs="Arial"/>
-                <w:color w:val="000000" w:themeColor="text1"/>
-              </w:rPr>
-              <w:t xml:space="preserve"> and special characters.</w:t>
+              <w:t>Letters, numbers and special characters.</w:t>
             </w:r>
           </w:p>
         </w:tc>
@@ -4019,23 +3935,7 @@
                 <w:rFonts w:ascii="Arial" w:eastAsia="Arial" w:hAnsi="Arial" w:cs="Arial"/>
                 <w:color w:val="000000" w:themeColor="text1"/>
               </w:rPr>
-              <w:t xml:space="preserve">Letters, </w:t>
-            </w:r>
-            <w:proofErr w:type="gramStart"/>
-            <w:r>
-              <w:rPr>
-                <w:rFonts w:ascii="Arial" w:eastAsia="Arial" w:hAnsi="Arial" w:cs="Arial"/>
-                <w:color w:val="000000" w:themeColor="text1"/>
-              </w:rPr>
-              <w:t>numbers</w:t>
-            </w:r>
-            <w:proofErr w:type="gramEnd"/>
-            <w:r>
-              <w:rPr>
-                <w:rFonts w:ascii="Arial" w:eastAsia="Arial" w:hAnsi="Arial" w:cs="Arial"/>
-                <w:color w:val="000000" w:themeColor="text1"/>
-              </w:rPr>
-              <w:t xml:space="preserve"> and special characters</w:t>
+              <w:t>Letters, numbers and special characters</w:t>
             </w:r>
           </w:p>
           <w:p>
@@ -4074,23 +3974,7 @@
                 <w:rFonts w:ascii="Arial" w:eastAsia="Arial" w:hAnsi="Arial" w:cs="Arial"/>
                 <w:color w:val="000000" w:themeColor="text1"/>
               </w:rPr>
-              <w:t xml:space="preserve"> </w:t>
-            </w:r>
-            <w:proofErr w:type="gramStart"/>
-            <w:r>
-              <w:rPr>
-                <w:rFonts w:ascii="Arial" w:eastAsia="Arial" w:hAnsi="Arial" w:cs="Arial"/>
-                <w:color w:val="000000" w:themeColor="text1"/>
-              </w:rPr>
-              <w:t>authority</w:t>
-            </w:r>
-            <w:proofErr w:type="gramEnd"/>
-            <w:r>
-              <w:rPr>
-                <w:rFonts w:ascii="Arial" w:eastAsia="Arial" w:hAnsi="Arial" w:cs="Arial"/>
-                <w:color w:val="000000" w:themeColor="text1"/>
-              </w:rPr>
-              <w:t xml:space="preserve"> name must be in the same spelling and format as it appears in the database. You can see the exact spelling of </w:t>
+              <w:t xml:space="preserve"> authority name must be in the same spelling and format as it appears in the database. You can see the exact spelling of </w:t>
             </w:r>
             <w:r>
               <w:rPr>
@@ -4685,7 +4569,6 @@
               </w:rPr>
               <w:t xml:space="preserve">    </w:t>
             </w:r>
-            <w:proofErr w:type="gramStart"/>
             <w:r>
               <w:rPr>
                 <w:rFonts w:ascii="Arial" w:eastAsia="Arial" w:hAnsi="Arial" w:cs="Arial"/>
@@ -4693,7 +4576,6 @@
               </w:rPr>
               <w:t>North East</w:t>
             </w:r>
-            <w:proofErr w:type="gramEnd"/>
           </w:p>
           <w:p>
             <w:pPr>
@@ -4726,7 +4608,6 @@
               </w:rPr>
               <w:t xml:space="preserve">    </w:t>
             </w:r>
-            <w:proofErr w:type="gramStart"/>
             <w:r>
               <w:rPr>
                 <w:rFonts w:ascii="Arial" w:eastAsia="Arial" w:hAnsi="Arial" w:cs="Arial"/>
@@ -4734,7 +4615,6 @@
               </w:rPr>
               <w:t>North West</w:t>
             </w:r>
-            <w:proofErr w:type="gramEnd"/>
           </w:p>
           <w:p>
             <w:pPr>
@@ -4962,7 +4842,6 @@
               </w:rPr>
               <w:t xml:space="preserve">    </w:t>
             </w:r>
-            <w:proofErr w:type="gramStart"/>
             <w:r>
               <w:rPr>
                 <w:rFonts w:ascii="Arial" w:eastAsia="Arial" w:hAnsi="Arial" w:cs="Arial"/>
@@ -4970,7 +4849,6 @@
               </w:rPr>
               <w:t>South East</w:t>
             </w:r>
-            <w:proofErr w:type="gramEnd"/>
           </w:p>
           <w:p>
             <w:pPr>
@@ -5003,7 +4881,6 @@
               </w:rPr>
               <w:t xml:space="preserve">    </w:t>
             </w:r>
-            <w:proofErr w:type="gramStart"/>
             <w:r>
               <w:rPr>
                 <w:rFonts w:ascii="Arial" w:eastAsia="Arial" w:hAnsi="Arial" w:cs="Arial"/>
@@ -5011,7 +4888,6 @@
               </w:rPr>
               <w:t>South West</w:t>
             </w:r>
-            <w:proofErr w:type="gramEnd"/>
           </w:p>
           <w:p>
             <w:pPr>
@@ -5401,62 +5277,30 @@
                 <w:rFonts w:ascii="Arial" w:eastAsia="Arial" w:hAnsi="Arial" w:cs="Arial"/>
                 <w:color w:val="000000" w:themeColor="text1"/>
               </w:rPr>
-              <w:t xml:space="preserve">Agriculture, </w:t>
-            </w:r>
-            <w:proofErr w:type="gramStart"/>
-            <w:r>
-              <w:rPr>
-                <w:rFonts w:ascii="Arial" w:eastAsia="Arial" w:hAnsi="Arial" w:cs="Arial"/>
-                <w:color w:val="000000" w:themeColor="text1"/>
-              </w:rPr>
-              <w:t>forestry</w:t>
-            </w:r>
-            <w:proofErr w:type="gramEnd"/>
-            <w:r>
-              <w:rPr>
-                <w:rFonts w:ascii="Arial" w:eastAsia="Arial" w:hAnsi="Arial" w:cs="Arial"/>
-                <w:color w:val="000000" w:themeColor="text1"/>
-              </w:rPr>
-              <w:t xml:space="preserve"> and fishing</w:t>
-            </w:r>
-          </w:p>
-          <w:p>
-            <w:pPr>
-              <w:spacing w:line="240" w:lineRule="exact"/>
-              <w:ind w:left="360" w:hanging="360"/>
-            </w:pPr>
-          </w:p>
-          <w:p>
-            <w:pPr>
-              <w:spacing w:line="240" w:lineRule="exact"/>
-              <w:ind w:left="360" w:hanging="360"/>
-              <w:rPr>
-                <w:rFonts w:ascii="Arial" w:eastAsia="Arial" w:hAnsi="Arial" w:cs="Arial"/>
-                <w:color w:val="000000" w:themeColor="text1"/>
-              </w:rPr>
-            </w:pPr>
-            <w:r>
-              <w:rPr>
-                <w:rFonts w:ascii="Arial" w:eastAsia="Arial" w:hAnsi="Arial" w:cs="Arial"/>
-                <w:color w:val="000000" w:themeColor="text1"/>
-              </w:rPr>
-              <w:t xml:space="preserve">Arts, </w:t>
-            </w:r>
-            <w:proofErr w:type="gramStart"/>
-            <w:r>
-              <w:rPr>
-                <w:rFonts w:ascii="Arial" w:eastAsia="Arial" w:hAnsi="Arial" w:cs="Arial"/>
-                <w:color w:val="000000" w:themeColor="text1"/>
-              </w:rPr>
-              <w:t>entertainment</w:t>
-            </w:r>
-            <w:proofErr w:type="gramEnd"/>
-            <w:r>
-              <w:rPr>
-                <w:rFonts w:ascii="Arial" w:eastAsia="Arial" w:hAnsi="Arial" w:cs="Arial"/>
-                <w:color w:val="000000" w:themeColor="text1"/>
-              </w:rPr>
-              <w:t xml:space="preserve"> and recreation</w:t>
+              <w:t>Agriculture, forestry and fishing</w:t>
+            </w:r>
+          </w:p>
+          <w:p>
+            <w:pPr>
+              <w:spacing w:line="240" w:lineRule="exact"/>
+              <w:ind w:left="360" w:hanging="360"/>
+            </w:pPr>
+          </w:p>
+          <w:p>
+            <w:pPr>
+              <w:spacing w:line="240" w:lineRule="exact"/>
+              <w:ind w:left="360" w:hanging="360"/>
+              <w:rPr>
+                <w:rFonts w:ascii="Arial" w:eastAsia="Arial" w:hAnsi="Arial" w:cs="Arial"/>
+                <w:color w:val="000000" w:themeColor="text1"/>
+              </w:rPr>
+            </w:pPr>
+            <w:r>
+              <w:rPr>
+                <w:rFonts w:ascii="Arial" w:eastAsia="Arial" w:hAnsi="Arial" w:cs="Arial"/>
+                <w:color w:val="000000" w:themeColor="text1"/>
+              </w:rPr>
+              <w:t>Arts, entertainment and recreation</w:t>
             </w:r>
           </w:p>
           <w:p>
@@ -5528,23 +5372,7 @@
                 <w:rFonts w:ascii="Arial" w:eastAsia="Arial" w:hAnsi="Arial" w:cs="Arial"/>
                 <w:color w:val="000000" w:themeColor="text1"/>
               </w:rPr>
-              <w:t xml:space="preserve">Electricity, gas, </w:t>
-            </w:r>
-            <w:proofErr w:type="gramStart"/>
-            <w:r>
-              <w:rPr>
-                <w:rFonts w:ascii="Arial" w:eastAsia="Arial" w:hAnsi="Arial" w:cs="Arial"/>
-                <w:color w:val="000000" w:themeColor="text1"/>
-              </w:rPr>
-              <w:t>steam</w:t>
-            </w:r>
-            <w:proofErr w:type="gramEnd"/>
-            <w:r>
-              <w:rPr>
-                <w:rFonts w:ascii="Arial" w:eastAsia="Arial" w:hAnsi="Arial" w:cs="Arial"/>
-                <w:color w:val="000000" w:themeColor="text1"/>
-              </w:rPr>
-              <w:t xml:space="preserve"> and air conditioning supply</w:t>
+              <w:t>Electricity, gas, steam and air conditioning supply</w:t>
             </w:r>
           </w:p>
           <w:p>
@@ -5688,23 +5516,7 @@
                 <w:rFonts w:ascii="Arial" w:eastAsia="Arial" w:hAnsi="Arial" w:cs="Arial"/>
                 <w:color w:val="000000" w:themeColor="text1"/>
               </w:rPr>
-              <w:t xml:space="preserve">Professional, </w:t>
-            </w:r>
-            <w:proofErr w:type="gramStart"/>
-            <w:r>
-              <w:rPr>
-                <w:rFonts w:ascii="Arial" w:eastAsia="Arial" w:hAnsi="Arial" w:cs="Arial"/>
-                <w:color w:val="000000" w:themeColor="text1"/>
-              </w:rPr>
-              <w:t>scientific</w:t>
-            </w:r>
-            <w:proofErr w:type="gramEnd"/>
-            <w:r>
-              <w:rPr>
-                <w:rFonts w:ascii="Arial" w:eastAsia="Arial" w:hAnsi="Arial" w:cs="Arial"/>
-                <w:color w:val="000000" w:themeColor="text1"/>
-              </w:rPr>
-              <w:t xml:space="preserve"> and technical activities</w:t>
+              <w:t>Professional, scientific and technical activities</w:t>
             </w:r>
             <w:r>
               <w:br/>
@@ -6284,6 +6096,12 @@
       </w:r>
     </w:p>
     <w:sectPr>
+      <w:headerReference w:type="even" r:id="rId12"/>
+      <w:headerReference w:type="default" r:id="rId13"/>
+      <w:footerReference w:type="even" r:id="rId14"/>
+      <w:footerReference w:type="default" r:id="rId15"/>
+      <w:headerReference w:type="first" r:id="rId16"/>
+      <w:footerReference w:type="first" r:id="rId17"/>
       <w:pgSz w:w="11906" w:h="16838"/>
       <w:pgMar w:top="1440" w:right="1440" w:bottom="1440" w:left="1440" w:header="720" w:footer="720" w:gutter="0"/>
       <w:cols w:space="720"/>
@@ -6318,6 +6136,417 @@
 </w:endnotes>
 </file>
 
+<file path=word/footer1.xml><?xml version="1.0" encoding="utf-8"?>
+<w:ftr xmlns:wpc="http://schemas.microsoft.com/office/word/2010/wordprocessingCanvas" xmlns:cx="http://schemas.microsoft.com/office/drawing/2014/chartex" xmlns:cx1="http://schemas.microsoft.com/office/drawing/2015/9/8/chartex" xmlns:cx2="http://schemas.microsoft.com/office/drawing/2015/10/21/chartex" xmlns:cx3="http://schemas.microsoft.com/office/drawing/2016/5/9/chartex" xmlns:cx4="http://schemas.microsoft.com/office/drawing/2016/5/10/chartex" xmlns:cx5="http://schemas.microsoft.com/office/drawing/2016/5/11/chartex" xmlns:cx6="http://schemas.microsoft.com/office/drawing/2016/5/12/chartex" xmlns:cx7="http://schemas.microsoft.com/office/drawing/2016/5/13/chartex" xmlns:cx8="http://schemas.microsoft.com/office/drawing/2016/5/14/chartex" xmlns:mc="http://schemas.openxmlformats.org/markup-compatibility/2006" xmlns:aink="http://schemas.microsoft.com/office/drawing/2016/ink" xmlns:am3d="http://schemas.microsoft.com/office/drawing/2017/model3d" xmlns:o="urn:schemas-microsoft-com:office:office" xmlns:oel="http://schemas.microsoft.com/office/2019/extlst" xmlns:r="http://schemas.openxmlformats.org/officeDocument/2006/relationships" xmlns:m="http://schemas.openxmlformats.org/officeDocument/2006/math" xmlns:v="urn:schemas-microsoft-com:vml" xmlns:wp14="http://schemas.microsoft.com/office/word/2010/wordprocessingDrawing" xmlns:wp="http://schemas.openxmlformats.org/drawingml/2006/wordprocessingDrawing" xmlns:w10="urn:schemas-microsoft-com:office:word" xmlns:w="http://schemas.openxmlformats.org/wordprocessingml/2006/main" xmlns:w14="http://schemas.microsoft.com/office/word/2010/wordml" xmlns:w15="http://schemas.microsoft.com/office/word/2012/wordml" xmlns:w16cex="http://schemas.microsoft.com/office/word/2018/wordml/cex" xmlns:w16cid="http://schemas.microsoft.com/office/word/2016/wordml/cid" xmlns:w16="http://schemas.microsoft.com/office/word/2018/wordml" xmlns:w16sdtdh="http://schemas.microsoft.com/office/word/2020/wordml/sdtdatahash" xmlns:w16se="http://schemas.microsoft.com/office/word/2015/wordml/symex" xmlns:wpg="http://schemas.microsoft.com/office/word/2010/wordprocessingGroup" xmlns:wpi="http://schemas.microsoft.com/office/word/2010/wordprocessingInk" xmlns:wne="http://schemas.microsoft.com/office/word/2006/wordml" xmlns:wps="http://schemas.microsoft.com/office/word/2010/wordprocessingShape" mc:Ignorable="w14 w15 w16se w16cid w16 w16cex w16sdtdh wp14">
+  <w:p>
+    <w:pPr>
+      <w:pStyle w:val="Footer"/>
+    </w:pPr>
+    <w:r>
+      <w:rPr>
+        <w:noProof/>
+      </w:rPr>
+      <mc:AlternateContent>
+        <mc:Choice Requires="wps">
+          <w:drawing>
+            <wp:anchor distT="0" distB="0" distL="0" distR="0" simplePos="0" relativeHeight="251659264" behindDoc="0" locked="0" layoutInCell="1" allowOverlap="1" wp14:anchorId="4087C56A" wp14:editId="2F61C463">
+              <wp:simplePos x="635" y="635"/>
+              <wp:positionH relativeFrom="page">
+                <wp:align>center</wp:align>
+              </wp:positionH>
+              <wp:positionV relativeFrom="page">
+                <wp:align>bottom</wp:align>
+              </wp:positionV>
+              <wp:extent cx="419735" cy="662305"/>
+              <wp:effectExtent l="0" t="0" r="18415" b="0"/>
+              <wp:wrapNone/>
+              <wp:docPr id="129235369" name="Text Box 2" descr="Internal">
+                <a:extLst xmlns:a="http://schemas.openxmlformats.org/drawingml/2006/main">
+                  <a:ext uri="{5AE41FA2-C0FF-4470-9BD4-5FADCA87CBE2}">
+                    <aclsh:classification xmlns:aclsh="http://schemas.microsoft.com/office/drawing/2020/classificationShape" classificationOutcomeType="ftr"/>
+                  </a:ext>
+                </a:extLst>
+              </wp:docPr>
+              <wp:cNvGraphicFramePr/>
+              <a:graphic xmlns:a="http://schemas.openxmlformats.org/drawingml/2006/main">
+                <a:graphicData uri="http://schemas.microsoft.com/office/word/2010/wordprocessingShape">
+                  <wps:wsp>
+                    <wps:cNvSpPr txBox="1"/>
+                    <wps:spPr>
+                      <a:xfrm>
+                        <a:off x="0" y="0"/>
+                        <a:ext cx="419735" cy="662305"/>
+                      </a:xfrm>
+                      <a:prstGeom prst="rect">
+                        <a:avLst/>
+                      </a:prstGeom>
+                      <a:noFill/>
+                      <a:ln>
+                        <a:noFill/>
+                      </a:ln>
+                    </wps:spPr>
+                    <wps:txbx>
+                      <w:txbxContent>
+                        <w:p>
+                          <w:pPr>
+                            <w:spacing w:after="0"/>
+                            <w:rPr>
+                              <w:rFonts w:ascii="Arial" w:eastAsia="Arial" w:hAnsi="Arial" w:cs="Arial"/>
+                              <w:noProof/>
+                              <w:color w:val="000000"/>
+                              <w:sz w:val="18"/>
+                              <w:szCs w:val="18"/>
+                            </w:rPr>
+                          </w:pPr>
+                          <w:r>
+                            <w:rPr>
+                              <w:rFonts w:ascii="Arial" w:eastAsia="Arial" w:hAnsi="Arial" w:cs="Arial"/>
+                              <w:noProof/>
+                              <w:color w:val="000000"/>
+                              <w:sz w:val="18"/>
+                              <w:szCs w:val="18"/>
+                            </w:rPr>
+                            <w:t>Internal</w:t>
+                          </w:r>
+                        </w:p>
+                      </w:txbxContent>
+                    </wps:txbx>
+                    <wps:bodyPr rot="0" spcFirstLastPara="0" vertOverflow="overflow" horzOverflow="overflow" vert="horz" wrap="none" lIns="0" tIns="0" rIns="0" bIns="355600" numCol="1" spcCol="0" rtlCol="0" fromWordArt="0" anchor="b" anchorCtr="0" forceAA="0" compatLnSpc="1">
+                      <a:prstTxWarp prst="textNoShape">
+                        <a:avLst/>
+                      </a:prstTxWarp>
+                      <a:spAutoFit/>
+                    </wps:bodyPr>
+                  </wps:wsp>
+                </a:graphicData>
+              </a:graphic>
+              <wp14:sizeRelH relativeFrom="margin">
+                <wp14:pctWidth>0</wp14:pctWidth>
+              </wp14:sizeRelH>
+              <wp14:sizeRelV relativeFrom="margin">
+                <wp14:pctHeight>0</wp14:pctHeight>
+              </wp14:sizeRelV>
+            </wp:anchor>
+          </w:drawing>
+        </mc:Choice>
+        <mc:Fallback>
+          <w:pict>
+            <v:shapetype w14:anchorId="4087C56A" id="_x0000_t202" coordsize="21600,21600" o:spt="202" path="m,l,21600r21600,l21600,xe">
+              <v:stroke joinstyle="miter"/>
+              <v:path gradientshapeok="t" o:connecttype="rect"/>
+            </v:shapetype>
+            <v:shape id="Text Box 2" o:spid="_x0000_s1026" type="#_x0000_t202" alt="Internal" style="position:absolute;margin-left:0;margin-top:0;width:33.05pt;height:52.15pt;z-index:251659264;visibility:visible;mso-wrap-style:none;mso-width-percent:0;mso-height-percent:0;mso-wrap-distance-left:0;mso-wrap-distance-top:0;mso-wrap-distance-right:0;mso-wrap-distance-bottom:0;mso-position-horizontal:center;mso-position-horizontal-relative:page;mso-position-vertical:bottom;mso-position-vertical-relative:page;mso-width-percent:0;mso-height-percent:0;mso-width-relative:margin;mso-height-relative:margin;v-text-anchor:bottom" o:gfxdata="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" filled="f" stroked="f">
+              <v:fill o:detectmouseclick="t"/>
+              <v:textbox style="mso-fit-shape-to-text:t" inset="0,0,0,28pt">
+                <w:txbxContent>
+                  <w:p>
+                    <w:pPr>
+                      <w:spacing w:after="0"/>
+                      <w:rPr>
+                        <w:rFonts w:ascii="Arial" w:eastAsia="Arial" w:hAnsi="Arial" w:cs="Arial"/>
+                        <w:noProof/>
+                        <w:color w:val="000000"/>
+                        <w:sz w:val="18"/>
+                        <w:szCs w:val="18"/>
+                      </w:rPr>
+                    </w:pPr>
+                    <w:r>
+                      <w:rPr>
+                        <w:rFonts w:ascii="Arial" w:eastAsia="Arial" w:hAnsi="Arial" w:cs="Arial"/>
+                        <w:noProof/>
+                        <w:color w:val="000000"/>
+                        <w:sz w:val="18"/>
+                        <w:szCs w:val="18"/>
+                      </w:rPr>
+                      <w:t>Internal</w:t>
+                    </w:r>
+                  </w:p>
+                </w:txbxContent>
+              </v:textbox>
+              <w10:wrap anchorx="page" anchory="page"/>
+            </v:shape>
+          </w:pict>
+        </mc:Fallback>
+      </mc:AlternateContent>
+    </w:r>
+  </w:p>
+</w:ftr>
+</file>
+
+<file path=word/footer2.xml><?xml version="1.0" encoding="utf-8"?>
+<w:ftr xmlns:wpc="http://schemas.microsoft.com/office/word/2010/wordprocessingCanvas" xmlns:cx="http://schemas.microsoft.com/office/drawing/2014/chartex" xmlns:cx1="http://schemas.microsoft.com/office/drawing/2015/9/8/chartex" xmlns:cx2="http://schemas.microsoft.com/office/drawing/2015/10/21/chartex" xmlns:cx3="http://schemas.microsoft.com/office/drawing/2016/5/9/chartex" xmlns:cx4="http://schemas.microsoft.com/office/drawing/2016/5/10/chartex" xmlns:cx5="http://schemas.microsoft.com/office/drawing/2016/5/11/chartex" xmlns:cx6="http://schemas.microsoft.com/office/drawing/2016/5/12/chartex" xmlns:cx7="http://schemas.microsoft.com/office/drawing/2016/5/13/chartex" xmlns:cx8="http://schemas.microsoft.com/office/drawing/2016/5/14/chartex" xmlns:mc="http://schemas.openxmlformats.org/markup-compatibility/2006" xmlns:aink="http://schemas.microsoft.com/office/drawing/2016/ink" xmlns:am3d="http://schemas.microsoft.com/office/drawing/2017/model3d" xmlns:o="urn:schemas-microsoft-com:office:office" xmlns:oel="http://schemas.microsoft.com/office/2019/extlst" xmlns:r="http://schemas.openxmlformats.org/officeDocument/2006/relationships" xmlns:m="http://schemas.openxmlformats.org/officeDocument/2006/math" xmlns:v="urn:schemas-microsoft-com:vml" xmlns:wp14="http://schemas.microsoft.com/office/word/2010/wordprocessingDrawing" xmlns:wp="http://schemas.openxmlformats.org/drawingml/2006/wordprocessingDrawing" xmlns:w10="urn:schemas-microsoft-com:office:word" xmlns:w="http://schemas.openxmlformats.org/wordprocessingml/2006/main" xmlns:w14="http://schemas.microsoft.com/office/word/2010/wordml" xmlns:w15="http://schemas.microsoft.com/office/word/2012/wordml" xmlns:w16cex="http://schemas.microsoft.com/office/word/2018/wordml/cex" xmlns:w16cid="http://schemas.microsoft.com/office/word/2016/wordml/cid" xmlns:w16="http://schemas.microsoft.com/office/word/2018/wordml" xmlns:w16sdtdh="http://schemas.microsoft.com/office/word/2020/wordml/sdtdatahash" xmlns:w16se="http://schemas.microsoft.com/office/word/2015/wordml/symex" xmlns:wpg="http://schemas.microsoft.com/office/word/2010/wordprocessingGroup" xmlns:wpi="http://schemas.microsoft.com/office/word/2010/wordprocessingInk" xmlns:wne="http://schemas.microsoft.com/office/word/2006/wordml" xmlns:wps="http://schemas.microsoft.com/office/word/2010/wordprocessingShape" mc:Ignorable="w14 w15 w16se w16cid w16 w16cex w16sdtdh wp14">
+  <w:p>
+    <w:pPr>
+      <w:pStyle w:val="Footer"/>
+    </w:pPr>
+    <w:r>
+      <w:rPr>
+        <w:noProof/>
+      </w:rPr>
+      <mc:AlternateContent>
+        <mc:Choice Requires="wps">
+          <w:drawing>
+            <wp:anchor distT="0" distB="0" distL="0" distR="0" simplePos="0" relativeHeight="251660288" behindDoc="0" locked="0" layoutInCell="1" allowOverlap="1" wp14:anchorId="45C1CDA0" wp14:editId="007FC7BC">
+              <wp:simplePos x="914400" y="10066020"/>
+              <wp:positionH relativeFrom="page">
+                <wp:align>center</wp:align>
+              </wp:positionH>
+              <wp:positionV relativeFrom="page">
+                <wp:align>bottom</wp:align>
+              </wp:positionV>
+              <wp:extent cx="419735" cy="662305"/>
+              <wp:effectExtent l="0" t="0" r="18415" b="0"/>
+              <wp:wrapNone/>
+              <wp:docPr id="1729646227" name="Text Box 3" descr="Internal">
+                <a:extLst xmlns:a="http://schemas.openxmlformats.org/drawingml/2006/main">
+                  <a:ext uri="{5AE41FA2-C0FF-4470-9BD4-5FADCA87CBE2}">
+                    <aclsh:classification xmlns:aclsh="http://schemas.microsoft.com/office/drawing/2020/classificationShape" classificationOutcomeType="ftr"/>
+                  </a:ext>
+                </a:extLst>
+              </wp:docPr>
+              <wp:cNvGraphicFramePr/>
+              <a:graphic xmlns:a="http://schemas.openxmlformats.org/drawingml/2006/main">
+                <a:graphicData uri="http://schemas.microsoft.com/office/word/2010/wordprocessingShape">
+                  <wps:wsp>
+                    <wps:cNvSpPr txBox="1"/>
+                    <wps:spPr>
+                      <a:xfrm>
+                        <a:off x="0" y="0"/>
+                        <a:ext cx="419735" cy="662305"/>
+                      </a:xfrm>
+                      <a:prstGeom prst="rect">
+                        <a:avLst/>
+                      </a:prstGeom>
+                      <a:noFill/>
+                      <a:ln>
+                        <a:noFill/>
+                      </a:ln>
+                    </wps:spPr>
+                    <wps:txbx>
+                      <w:txbxContent>
+                        <w:p>
+                          <w:pPr>
+                            <w:spacing w:after="0"/>
+                            <w:rPr>
+                              <w:rFonts w:ascii="Arial" w:eastAsia="Arial" w:hAnsi="Arial" w:cs="Arial"/>
+                              <w:noProof/>
+                              <w:color w:val="000000"/>
+                              <w:sz w:val="18"/>
+                              <w:szCs w:val="18"/>
+                            </w:rPr>
+                          </w:pPr>
+                          <w:r>
+                            <w:rPr>
+                              <w:rFonts w:ascii="Arial" w:eastAsia="Arial" w:hAnsi="Arial" w:cs="Arial"/>
+                              <w:noProof/>
+                              <w:color w:val="000000"/>
+                              <w:sz w:val="18"/>
+                              <w:szCs w:val="18"/>
+                            </w:rPr>
+                            <w:t>Internal</w:t>
+                          </w:r>
+                        </w:p>
+                      </w:txbxContent>
+                    </wps:txbx>
+                    <wps:bodyPr rot="0" spcFirstLastPara="0" vertOverflow="overflow" horzOverflow="overflow" vert="horz" wrap="none" lIns="0" tIns="0" rIns="0" bIns="355600" numCol="1" spcCol="0" rtlCol="0" fromWordArt="0" anchor="b" anchorCtr="0" forceAA="0" compatLnSpc="1">
+                      <a:prstTxWarp prst="textNoShape">
+                        <a:avLst/>
+                      </a:prstTxWarp>
+                      <a:spAutoFit/>
+                    </wps:bodyPr>
+                  </wps:wsp>
+                </a:graphicData>
+              </a:graphic>
+              <wp14:sizeRelH relativeFrom="margin">
+                <wp14:pctWidth>0</wp14:pctWidth>
+              </wp14:sizeRelH>
+              <wp14:sizeRelV relativeFrom="margin">
+                <wp14:pctHeight>0</wp14:pctHeight>
+              </wp14:sizeRelV>
+            </wp:anchor>
+          </w:drawing>
+        </mc:Choice>
+        <mc:Fallback>
+          <w:pict>
+            <v:shapetype w14:anchorId="45C1CDA0" id="_x0000_t202" coordsize="21600,21600" o:spt="202" path="m,l,21600r21600,l21600,xe">
+              <v:stroke joinstyle="miter"/>
+              <v:path gradientshapeok="t" o:connecttype="rect"/>
+            </v:shapetype>
+            <v:shape id="Text Box 3" o:spid="_x0000_s1027" type="#_x0000_t202" alt="Internal" style="position:absolute;margin-left:0;margin-top:0;width:33.05pt;height:52.15pt;z-index:251660288;visibility:visible;mso-wrap-style:none;mso-width-percent:0;mso-height-percent:0;mso-wrap-distance-left:0;mso-wrap-distance-top:0;mso-wrap-distance-right:0;mso-wrap-distance-bottom:0;mso-position-horizontal:center;mso-position-horizontal-relative:page;mso-position-vertical:bottom;mso-position-vertical-relative:page;mso-width-percent:0;mso-height-percent:0;mso-width-relative:margin;mso-height-relative:margin;v-text-anchor:bottom" o:gfxdata="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" filled="f" stroked="f">
+              <v:fill o:detectmouseclick="t"/>
+              <v:textbox style="mso-fit-shape-to-text:t" inset="0,0,0,28pt">
+                <w:txbxContent>
+                  <w:p>
+                    <w:pPr>
+                      <w:spacing w:after="0"/>
+                      <w:rPr>
+                        <w:rFonts w:ascii="Arial" w:eastAsia="Arial" w:hAnsi="Arial" w:cs="Arial"/>
+                        <w:noProof/>
+                        <w:color w:val="000000"/>
+                        <w:sz w:val="18"/>
+                        <w:szCs w:val="18"/>
+                      </w:rPr>
+                    </w:pPr>
+                    <w:r>
+                      <w:rPr>
+                        <w:rFonts w:ascii="Arial" w:eastAsia="Arial" w:hAnsi="Arial" w:cs="Arial"/>
+                        <w:noProof/>
+                        <w:color w:val="000000"/>
+                        <w:sz w:val="18"/>
+                        <w:szCs w:val="18"/>
+                      </w:rPr>
+                      <w:t>Internal</w:t>
+                    </w:r>
+                  </w:p>
+                </w:txbxContent>
+              </v:textbox>
+              <w10:wrap anchorx="page" anchory="page"/>
+            </v:shape>
+          </w:pict>
+        </mc:Fallback>
+      </mc:AlternateContent>
+    </w:r>
+  </w:p>
+</w:ftr>
+</file>
+
+<file path=word/footer3.xml><?xml version="1.0" encoding="utf-8"?>
+<w:ftr xmlns:wpc="http://schemas.microsoft.com/office/word/2010/wordprocessingCanvas" xmlns:cx="http://schemas.microsoft.com/office/drawing/2014/chartex" xmlns:cx1="http://schemas.microsoft.com/office/drawing/2015/9/8/chartex" xmlns:cx2="http://schemas.microsoft.com/office/drawing/2015/10/21/chartex" xmlns:cx3="http://schemas.microsoft.com/office/drawing/2016/5/9/chartex" xmlns:cx4="http://schemas.microsoft.com/office/drawing/2016/5/10/chartex" xmlns:cx5="http://schemas.microsoft.com/office/drawing/2016/5/11/chartex" xmlns:cx6="http://schemas.microsoft.com/office/drawing/2016/5/12/chartex" xmlns:cx7="http://schemas.microsoft.com/office/drawing/2016/5/13/chartex" xmlns:cx8="http://schemas.microsoft.com/office/drawing/2016/5/14/chartex" xmlns:mc="http://schemas.openxmlformats.org/markup-compatibility/2006" xmlns:aink="http://schemas.microsoft.com/office/drawing/2016/ink" xmlns:am3d="http://schemas.microsoft.com/office/drawing/2017/model3d" xmlns:o="urn:schemas-microsoft-com:office:office" xmlns:oel="http://schemas.microsoft.com/office/2019/extlst" xmlns:r="http://schemas.openxmlformats.org/officeDocument/2006/relationships" xmlns:m="http://schemas.openxmlformats.org/officeDocument/2006/math" xmlns:v="urn:schemas-microsoft-com:vml" xmlns:wp14="http://schemas.microsoft.com/office/word/2010/wordprocessingDrawing" xmlns:wp="http://schemas.openxmlformats.org/drawingml/2006/wordprocessingDrawing" xmlns:w10="urn:schemas-microsoft-com:office:word" xmlns:w="http://schemas.openxmlformats.org/wordprocessingml/2006/main" xmlns:w14="http://schemas.microsoft.com/office/word/2010/wordml" xmlns:w15="http://schemas.microsoft.com/office/word/2012/wordml" xmlns:w16cex="http://schemas.microsoft.com/office/word/2018/wordml/cex" xmlns:w16cid="http://schemas.microsoft.com/office/word/2016/wordml/cid" xmlns:w16="http://schemas.microsoft.com/office/word/2018/wordml" xmlns:w16sdtdh="http://schemas.microsoft.com/office/word/2020/wordml/sdtdatahash" xmlns:w16se="http://schemas.microsoft.com/office/word/2015/wordml/symex" xmlns:wpg="http://schemas.microsoft.com/office/word/2010/wordprocessingGroup" xmlns:wpi="http://schemas.microsoft.com/office/word/2010/wordprocessingInk" xmlns:wne="http://schemas.microsoft.com/office/word/2006/wordml" xmlns:wps="http://schemas.microsoft.com/office/word/2010/wordprocessingShape" mc:Ignorable="w14 w15 w16se w16cid w16 w16cex w16sdtdh wp14">
+  <w:p>
+    <w:pPr>
+      <w:pStyle w:val="Footer"/>
+    </w:pPr>
+    <w:r>
+      <w:rPr>
+        <w:noProof/>
+      </w:rPr>
+      <mc:AlternateContent>
+        <mc:Choice Requires="wps">
+          <w:drawing>
+            <wp:anchor distT="0" distB="0" distL="0" distR="0" simplePos="0" relativeHeight="251658240" behindDoc="0" locked="0" layoutInCell="1" allowOverlap="1" wp14:anchorId="13550E82" wp14:editId="7D7F2C12">
+              <wp:simplePos x="635" y="635"/>
+              <wp:positionH relativeFrom="page">
+                <wp:align>center</wp:align>
+              </wp:positionH>
+              <wp:positionV relativeFrom="page">
+                <wp:align>bottom</wp:align>
+              </wp:positionV>
+              <wp:extent cx="419735" cy="662305"/>
+              <wp:effectExtent l="0" t="0" r="18415" b="0"/>
+              <wp:wrapNone/>
+              <wp:docPr id="2096565387" name="Text Box 1" descr="Internal">
+                <a:extLst xmlns:a="http://schemas.openxmlformats.org/drawingml/2006/main">
+                  <a:ext uri="{5AE41FA2-C0FF-4470-9BD4-5FADCA87CBE2}">
+                    <aclsh:classification xmlns:aclsh="http://schemas.microsoft.com/office/drawing/2020/classificationShape" classificationOutcomeType="ftr"/>
+                  </a:ext>
+                </a:extLst>
+              </wp:docPr>
+              <wp:cNvGraphicFramePr/>
+              <a:graphic xmlns:a="http://schemas.openxmlformats.org/drawingml/2006/main">
+                <a:graphicData uri="http://schemas.microsoft.com/office/word/2010/wordprocessingShape">
+                  <wps:wsp>
+                    <wps:cNvSpPr txBox="1"/>
+                    <wps:spPr>
+                      <a:xfrm>
+                        <a:off x="0" y="0"/>
+                        <a:ext cx="419735" cy="662305"/>
+                      </a:xfrm>
+                      <a:prstGeom prst="rect">
+                        <a:avLst/>
+                      </a:prstGeom>
+                      <a:noFill/>
+                      <a:ln>
+                        <a:noFill/>
+                      </a:ln>
+                    </wps:spPr>
+                    <wps:txbx>
+                      <w:txbxContent>
+                        <w:p>
+                          <w:pPr>
+                            <w:spacing w:after="0"/>
+                            <w:rPr>
+                              <w:rFonts w:ascii="Arial" w:eastAsia="Arial" w:hAnsi="Arial" w:cs="Arial"/>
+                              <w:noProof/>
+                              <w:color w:val="000000"/>
+                              <w:sz w:val="18"/>
+                              <w:szCs w:val="18"/>
+                            </w:rPr>
+                          </w:pPr>
+                          <w:r>
+                            <w:rPr>
+                              <w:rFonts w:ascii="Arial" w:eastAsia="Arial" w:hAnsi="Arial" w:cs="Arial"/>
+                              <w:noProof/>
+                              <w:color w:val="000000"/>
+                              <w:sz w:val="18"/>
+                              <w:szCs w:val="18"/>
+                            </w:rPr>
+                            <w:t>Internal</w:t>
+                          </w:r>
+                        </w:p>
+                      </w:txbxContent>
+                    </wps:txbx>
+                    <wps:bodyPr rot="0" spcFirstLastPara="0" vertOverflow="overflow" horzOverflow="overflow" vert="horz" wrap="none" lIns="0" tIns="0" rIns="0" bIns="355600" numCol="1" spcCol="0" rtlCol="0" fromWordArt="0" anchor="b" anchorCtr="0" forceAA="0" compatLnSpc="1">
+                      <a:prstTxWarp prst="textNoShape">
+                        <a:avLst/>
+                      </a:prstTxWarp>
+                      <a:spAutoFit/>
+                    </wps:bodyPr>
+                  </wps:wsp>
+                </a:graphicData>
+              </a:graphic>
+              <wp14:sizeRelH relativeFrom="margin">
+                <wp14:pctWidth>0</wp14:pctWidth>
+              </wp14:sizeRelH>
+              <wp14:sizeRelV relativeFrom="margin">
+                <wp14:pctHeight>0</wp14:pctHeight>
+              </wp14:sizeRelV>
+            </wp:anchor>
+          </w:drawing>
+        </mc:Choice>
+        <mc:Fallback>
+          <w:pict>
+            <v:shapetype w14:anchorId="13550E82" id="_x0000_t202" coordsize="21600,21600" o:spt="202" path="m,l,21600r21600,l21600,xe">
+              <v:stroke joinstyle="miter"/>
+              <v:path gradientshapeok="t" o:connecttype="rect"/>
+            </v:shapetype>
+            <v:shape id="Text Box 1" o:spid="_x0000_s1028" type="#_x0000_t202" alt="Internal" style="position:absolute;margin-left:0;margin-top:0;width:33.05pt;height:52.15pt;z-index:251658240;visibility:visible;mso-wrap-style:none;mso-width-percent:0;mso-height-percent:0;mso-wrap-distance-left:0;mso-wrap-distance-top:0;mso-wrap-distance-right:0;mso-wrap-distance-bottom:0;mso-position-horizontal:center;mso-position-horizontal-relative:page;mso-position-vertical:bottom;mso-position-vertical-relative:page;mso-width-percent:0;mso-height-percent:0;mso-width-relative:margin;mso-height-relative:margin;v-text-anchor:bottom" o:gfxdata="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" filled="f" stroked="f">
+              <v:fill o:detectmouseclick="t"/>
+              <v:textbox style="mso-fit-shape-to-text:t" inset="0,0,0,28pt">
+                <w:txbxContent>
+                  <w:p>
+                    <w:pPr>
+                      <w:spacing w:after="0"/>
+                      <w:rPr>
+                        <w:rFonts w:ascii="Arial" w:eastAsia="Arial" w:hAnsi="Arial" w:cs="Arial"/>
+                        <w:noProof/>
+                        <w:color w:val="000000"/>
+                        <w:sz w:val="18"/>
+                        <w:szCs w:val="18"/>
+                      </w:rPr>
+                    </w:pPr>
+                    <w:r>
+                      <w:rPr>
+                        <w:rFonts w:ascii="Arial" w:eastAsia="Arial" w:hAnsi="Arial" w:cs="Arial"/>
+                        <w:noProof/>
+                        <w:color w:val="000000"/>
+                        <w:sz w:val="18"/>
+                        <w:szCs w:val="18"/>
+                      </w:rPr>
+                      <w:t>Internal</w:t>
+                    </w:r>
+                  </w:p>
+                </w:txbxContent>
+              </v:textbox>
+              <w10:wrap anchorx="page" anchory="page"/>
+            </v:shape>
+          </w:pict>
+        </mc:Fallback>
+      </mc:AlternateContent>
+    </w:r>
+  </w:p>
+</w:ftr>
+</file>
+
 <file path=word/footnotes.xml><?xml version="1.0" encoding="utf-8"?>
 <w:footnotes xmlns:wpc="http://schemas.microsoft.com/office/word/2010/wordprocessingCanvas" xmlns:cx="http://schemas.microsoft.com/office/drawing/2014/chartex" xmlns:cx1="http://schemas.microsoft.com/office/drawing/2015/9/8/chartex" xmlns:cx2="http://schemas.microsoft.com/office/drawing/2015/10/21/chartex" xmlns:cx3="http://schemas.microsoft.com/office/drawing/2016/5/9/chartex" xmlns:cx4="http://schemas.microsoft.com/office/drawing/2016/5/10/chartex" xmlns:cx5="http://schemas.microsoft.com/office/drawing/2016/5/11/chartex" xmlns:cx6="http://schemas.microsoft.com/office/drawing/2016/5/12/chartex" xmlns:cx7="http://schemas.microsoft.com/office/drawing/2016/5/13/chartex" xmlns:cx8="http://schemas.microsoft.com/office/drawing/2016/5/14/chartex" xmlns:mc="http://schemas.openxmlformats.org/markup-compatibility/2006" xmlns:aink="http://schemas.microsoft.com/office/drawing/2016/ink" xmlns:am3d="http://schemas.microsoft.com/office/drawing/2017/model3d" xmlns:o="urn:schemas-microsoft-com:office:office" xmlns:oel="http://schemas.microsoft.com/office/2019/extlst" xmlns:r="http://schemas.openxmlformats.org/officeDocument/2006/relationships" xmlns:m="http://schemas.openxmlformats.org/officeDocument/2006/math" xmlns:v="urn:schemas-microsoft-com:vml" xmlns:wp14="http://schemas.microsoft.com/office/word/2010/wordprocessingDrawing" xmlns:wp="http://schemas.openxmlformats.org/drawingml/2006/wordprocessingDrawing" xmlns:w10="urn:schemas-microsoft-com:office:word" xmlns:w="http://schemas.openxmlformats.org/wordprocessingml/2006/main" xmlns:w14="http://schemas.microsoft.com/office/word/2010/wordml" xmlns:w15="http://schemas.microsoft.com/office/word/2012/wordml" xmlns:w16cex="http://schemas.microsoft.com/office/word/2018/wordml/cex" xmlns:w16cid="http://schemas.microsoft.com/office/word/2016/wordml/cid" xmlns:w16="http://schemas.microsoft.com/office/word/2018/wordml" xmlns:w16sdtdh="http://schemas.microsoft.com/office/word/2020/wordml/sdtdatahash" xmlns:w16se="http://schemas.microsoft.com/office/word/2015/wordml/symex" xmlns:wpg="http://schemas.microsoft.com/office/word/2010/wordprocessingGroup" xmlns:wpi="http://schemas.microsoft.com/office/word/2010/wordprocessingInk" xmlns:wne="http://schemas.microsoft.com/office/word/2006/wordml" xmlns:wps="http://schemas.microsoft.com/office/word/2010/wordprocessingShape" mc:Ignorable="w14 w15 w16se w16cid w16 w16cex w16sdtdh wp14">
   <w:footnote w:type="separator" w:id="-1">
@@ -6341,6 +6570,36 @@
     </w:p>
   </w:footnote>
 </w:footnotes>
+</file>
+
+<file path=word/header1.xml><?xml version="1.0" encoding="utf-8"?>
+<w:hdr xmlns:wpc="http://schemas.microsoft.com/office/word/2010/wordprocessingCanvas" xmlns:cx="http://schemas.microsoft.com/office/drawing/2014/chartex" xmlns:cx1="http://schemas.microsoft.com/office/drawing/2015/9/8/chartex" xmlns:cx2="http://schemas.microsoft.com/office/drawing/2015/10/21/chartex" xmlns:cx3="http://schemas.microsoft.com/office/drawing/2016/5/9/chartex" xmlns:cx4="http://schemas.microsoft.com/office/drawing/2016/5/10/chartex" xmlns:cx5="http://schemas.microsoft.com/office/drawing/2016/5/11/chartex" xmlns:cx6="http://schemas.microsoft.com/office/drawing/2016/5/12/chartex" xmlns:cx7="http://schemas.microsoft.com/office/drawing/2016/5/13/chartex" xmlns:cx8="http://schemas.microsoft.com/office/drawing/2016/5/14/chartex" xmlns:mc="http://schemas.openxmlformats.org/markup-compatibility/2006" xmlns:aink="http://schemas.microsoft.com/office/drawing/2016/ink" xmlns:am3d="http://schemas.microsoft.com/office/drawing/2017/model3d" xmlns:o="urn:schemas-microsoft-com:office:office" xmlns:oel="http://schemas.microsoft.com/office/2019/extlst" xmlns:r="http://schemas.openxmlformats.org/officeDocument/2006/relationships" xmlns:m="http://schemas.openxmlformats.org/officeDocument/2006/math" xmlns:v="urn:schemas-microsoft-com:vml" xmlns:wp14="http://schemas.microsoft.com/office/word/2010/wordprocessingDrawing" xmlns:wp="http://schemas.openxmlformats.org/drawingml/2006/wordprocessingDrawing" xmlns:w10="urn:schemas-microsoft-com:office:word" xmlns:w="http://schemas.openxmlformats.org/wordprocessingml/2006/main" xmlns:w14="http://schemas.microsoft.com/office/word/2010/wordml" xmlns:w15="http://schemas.microsoft.com/office/word/2012/wordml" xmlns:w16cex="http://schemas.microsoft.com/office/word/2018/wordml/cex" xmlns:w16cid="http://schemas.microsoft.com/office/word/2016/wordml/cid" xmlns:w16="http://schemas.microsoft.com/office/word/2018/wordml" xmlns:w16sdtdh="http://schemas.microsoft.com/office/word/2020/wordml/sdtdatahash" xmlns:w16se="http://schemas.microsoft.com/office/word/2015/wordml/symex" xmlns:wpg="http://schemas.microsoft.com/office/word/2010/wordprocessingGroup" xmlns:wpi="http://schemas.microsoft.com/office/word/2010/wordprocessingInk" xmlns:wne="http://schemas.microsoft.com/office/word/2006/wordml" xmlns:wps="http://schemas.microsoft.com/office/word/2010/wordprocessingShape" mc:Ignorable="w14 w15 w16se w16cid w16 w16cex w16sdtdh wp14">
+  <w:p>
+    <w:pPr>
+      <w:pStyle w:val="Header"/>
+    </w:pPr>
+  </w:p>
+</w:hdr>
+</file>
+
+<file path=word/header2.xml><?xml version="1.0" encoding="utf-8"?>
+<w:hdr xmlns:wpc="http://schemas.microsoft.com/office/word/2010/wordprocessingCanvas" xmlns:cx="http://schemas.microsoft.com/office/drawing/2014/chartex" xmlns:cx1="http://schemas.microsoft.com/office/drawing/2015/9/8/chartex" xmlns:cx2="http://schemas.microsoft.com/office/drawing/2015/10/21/chartex" xmlns:cx3="http://schemas.microsoft.com/office/drawing/2016/5/9/chartex" xmlns:cx4="http://schemas.microsoft.com/office/drawing/2016/5/10/chartex" xmlns:cx5="http://schemas.microsoft.com/office/drawing/2016/5/11/chartex" xmlns:cx6="http://schemas.microsoft.com/office/drawing/2016/5/12/chartex" xmlns:cx7="http://schemas.microsoft.com/office/drawing/2016/5/13/chartex" xmlns:cx8="http://schemas.microsoft.com/office/drawing/2016/5/14/chartex" xmlns:mc="http://schemas.openxmlformats.org/markup-compatibility/2006" xmlns:aink="http://schemas.microsoft.com/office/drawing/2016/ink" xmlns:am3d="http://schemas.microsoft.com/office/drawing/2017/model3d" xmlns:o="urn:schemas-microsoft-com:office:office" xmlns:oel="http://schemas.microsoft.com/office/2019/extlst" xmlns:r="http://schemas.openxmlformats.org/officeDocument/2006/relationships" xmlns:m="http://schemas.openxmlformats.org/officeDocument/2006/math" xmlns:v="urn:schemas-microsoft-com:vml" xmlns:wp14="http://schemas.microsoft.com/office/word/2010/wordprocessingDrawing" xmlns:wp="http://schemas.openxmlformats.org/drawingml/2006/wordprocessingDrawing" xmlns:w10="urn:schemas-microsoft-com:office:word" xmlns:w="http://schemas.openxmlformats.org/wordprocessingml/2006/main" xmlns:w14="http://schemas.microsoft.com/office/word/2010/wordml" xmlns:w15="http://schemas.microsoft.com/office/word/2012/wordml" xmlns:w16cex="http://schemas.microsoft.com/office/word/2018/wordml/cex" xmlns:w16cid="http://schemas.microsoft.com/office/word/2016/wordml/cid" xmlns:w16="http://schemas.microsoft.com/office/word/2018/wordml" xmlns:w16sdtdh="http://schemas.microsoft.com/office/word/2020/wordml/sdtdatahash" xmlns:w16se="http://schemas.microsoft.com/office/word/2015/wordml/symex" xmlns:wpg="http://schemas.microsoft.com/office/word/2010/wordprocessingGroup" xmlns:wpi="http://schemas.microsoft.com/office/word/2010/wordprocessingInk" xmlns:wne="http://schemas.microsoft.com/office/word/2006/wordml" xmlns:wps="http://schemas.microsoft.com/office/word/2010/wordprocessingShape" mc:Ignorable="w14 w15 w16se w16cid w16 w16cex w16sdtdh wp14">
+  <w:p>
+    <w:pPr>
+      <w:pStyle w:val="Header"/>
+    </w:pPr>
+  </w:p>
+</w:hdr>
+</file>
+
+<file path=word/header3.xml><?xml version="1.0" encoding="utf-8"?>
+<w:hdr xmlns:wpc="http://schemas.microsoft.com/office/word/2010/wordprocessingCanvas" xmlns:cx="http://schemas.microsoft.com/office/drawing/2014/chartex" xmlns:cx1="http://schemas.microsoft.com/office/drawing/2015/9/8/chartex" xmlns:cx2="http://schemas.microsoft.com/office/drawing/2015/10/21/chartex" xmlns:cx3="http://schemas.microsoft.com/office/drawing/2016/5/9/chartex" xmlns:cx4="http://schemas.microsoft.com/office/drawing/2016/5/10/chartex" xmlns:cx5="http://schemas.microsoft.com/office/drawing/2016/5/11/chartex" xmlns:cx6="http://schemas.microsoft.com/office/drawing/2016/5/12/chartex" xmlns:cx7="http://schemas.microsoft.com/office/drawing/2016/5/13/chartex" xmlns:cx8="http://schemas.microsoft.com/office/drawing/2016/5/14/chartex" xmlns:mc="http://schemas.openxmlformats.org/markup-compatibility/2006" xmlns:aink="http://schemas.microsoft.com/office/drawing/2016/ink" xmlns:am3d="http://schemas.microsoft.com/office/drawing/2017/model3d" xmlns:o="urn:schemas-microsoft-com:office:office" xmlns:oel="http://schemas.microsoft.com/office/2019/extlst" xmlns:r="http://schemas.openxmlformats.org/officeDocument/2006/relationships" xmlns:m="http://schemas.openxmlformats.org/officeDocument/2006/math" xmlns:v="urn:schemas-microsoft-com:vml" xmlns:wp14="http://schemas.microsoft.com/office/word/2010/wordprocessingDrawing" xmlns:wp="http://schemas.openxmlformats.org/drawingml/2006/wordprocessingDrawing" xmlns:w10="urn:schemas-microsoft-com:office:word" xmlns:w="http://schemas.openxmlformats.org/wordprocessingml/2006/main" xmlns:w14="http://schemas.microsoft.com/office/word/2010/wordml" xmlns:w15="http://schemas.microsoft.com/office/word/2012/wordml" xmlns:w16cex="http://schemas.microsoft.com/office/word/2018/wordml/cex" xmlns:w16cid="http://schemas.microsoft.com/office/word/2016/wordml/cid" xmlns:w16="http://schemas.microsoft.com/office/word/2018/wordml" xmlns:w16sdtdh="http://schemas.microsoft.com/office/word/2020/wordml/sdtdatahash" xmlns:w16se="http://schemas.microsoft.com/office/word/2015/wordml/symex" xmlns:wpg="http://schemas.microsoft.com/office/word/2010/wordprocessingGroup" xmlns:wpi="http://schemas.microsoft.com/office/word/2010/wordprocessingInk" xmlns:wne="http://schemas.microsoft.com/office/word/2006/wordml" xmlns:wps="http://schemas.microsoft.com/office/word/2010/wordprocessingShape" mc:Ignorable="w14 w15 w16se w16cid w16 w16cex w16sdtdh wp14">
+  <w:p>
+    <w:pPr>
+      <w:pStyle w:val="Header"/>
+    </w:pPr>
+  </w:p>
+</w:hdr>
 </file>
 
 <file path=word/numbering.xml><?xml version="1.0" encoding="utf-8"?>
@@ -7419,6 +7678,7 @@
   <w:style w:type="character" w:default="1" w:styleId="DefaultParagraphFont">
     <w:name w:val="Default Paragraph Font"/>
     <w:uiPriority w:val="1"/>
+    <w:semiHidden/>
     <w:unhideWhenUsed/>
   </w:style>
   <w:style w:type="table" w:default="1" w:styleId="TableNormal">
@@ -7480,6 +7740,50 @@
     <w:pPr>
       <w:spacing w:after="0" w:line="240" w:lineRule="auto"/>
     </w:pPr>
+  </w:style>
+  <w:style w:type="paragraph" w:styleId="Header">
+    <w:name w:val="header"/>
+    <w:basedOn w:val="Normal"/>
+    <w:link w:val="HeaderChar"/>
+    <w:uiPriority w:val="99"/>
+    <w:unhideWhenUsed/>
+    <w:rsid w:val="00D85FE4"/>
+    <w:pPr>
+      <w:tabs>
+        <w:tab w:val="center" w:pos="4513"/>
+        <w:tab w:val="right" w:pos="9026"/>
+      </w:tabs>
+      <w:spacing w:after="0" w:line="240" w:lineRule="auto"/>
+    </w:pPr>
+  </w:style>
+  <w:style w:type="character" w:customStyle="1" w:styleId="HeaderChar">
+    <w:name w:val="Header Char"/>
+    <w:basedOn w:val="DefaultParagraphFont"/>
+    <w:link w:val="Header"/>
+    <w:uiPriority w:val="99"/>
+    <w:rsid w:val="00D85FE4"/>
+  </w:style>
+  <w:style w:type="paragraph" w:styleId="Footer">
+    <w:name w:val="footer"/>
+    <w:basedOn w:val="Normal"/>
+    <w:link w:val="FooterChar"/>
+    <w:uiPriority w:val="99"/>
+    <w:unhideWhenUsed/>
+    <w:rsid w:val="00D85FE4"/>
+    <w:pPr>
+      <w:tabs>
+        <w:tab w:val="center" w:pos="4513"/>
+        <w:tab w:val="right" w:pos="9026"/>
+      </w:tabs>
+      <w:spacing w:after="0" w:line="240" w:lineRule="auto"/>
+    </w:pPr>
+  </w:style>
+  <w:style w:type="character" w:customStyle="1" w:styleId="FooterChar">
+    <w:name w:val="Footer Char"/>
+    <w:basedOn w:val="DefaultParagraphFont"/>
+    <w:link w:val="Footer"/>
+    <w:uiPriority w:val="99"/>
+    <w:rsid w:val="00D85FE4"/>
   </w:style>
 </w:styles>
 </file>
@@ -7746,6 +8050,51 @@
 </file>
 
 <file path=customXml/item1.xml><?xml version="1.0" encoding="utf-8"?>
+<p:properties xmlns:p="http://schemas.microsoft.com/office/2006/metadata/properties" xmlns:xsi="http://www.w3.org/2001/XMLSchema-instance" xmlns:pc="http://schemas.microsoft.com/office/infopath/2007/PartnerControls">
+  <documentManagement>
+    <LegacyData xmlns="aaacb922-5235-4a66-b188-303b9b46fbd7" xsi:nil="true"/>
+    <_dlc_DocId xmlns="4ff8cd83-fc61-4182-af0d-9444b096b4cc">E67A7M7FTMSZ-519618591-1186</_dlc_DocId>
+    <TaxCatchAll xmlns="4ff8cd83-fc61-4182-af0d-9444b096b4cc">
+      <Value>1</Value>
+    </TaxCatchAll>
+    <m975189f4ba442ecbf67d4147307b177 xmlns="4ff8cd83-fc61-4182-af0d-9444b096b4cc">
+      <Terms xmlns="http://schemas.microsoft.com/office/infopath/2007/PartnerControls">
+        <TermInfo xmlns="http://schemas.microsoft.com/office/infopath/2007/PartnerControls">
+          <TermName xmlns="http://schemas.microsoft.com/office/infopath/2007/PartnerControls">EBRASS</TermName>
+          <TermId xmlns="http://schemas.microsoft.com/office/infopath/2007/PartnerControls">10b60d33-9f3b-419c-b326-e542b5592571</TermId>
+        </TermInfo>
+      </Terms>
+    </m975189f4ba442ecbf67d4147307b177>
+    <Invisiondesigns xmlns="58eecf05-07e6-460c-a17a-1e6913e0d7ae" xsi:nil="true"/>
+    <Retention_x0020_Label xmlns="a8f60570-4bd3-4f2b-950b-a996de8ab151" xsi:nil="true"/>
+    <Government_x0020_Body xmlns="b413c3fd-5a3b-4239-b985-69032e371c04">BEIS</Government_x0020_Body>
+    <Date_x0020_Opened xmlns="b413c3fd-5a3b-4239-b985-69032e371c04">2020-12-16T14:46:13+00:00</Date_x0020_Opened>
+    <Descriptor xmlns="0063f72e-ace3-48fb-9c1f-5b513408b31f" xsi:nil="true"/>
+    <Security_x0020_Classification xmlns="0063f72e-ace3-48fb-9c1f-5b513408b31f">OFFICIAL</Security_x0020_Classification>
+    <_dlc_DocIdUrl xmlns="4ff8cd83-fc61-4182-af0d-9444b096b4cc">
+      <Url>https://beisgov.sharepoint.com/sites/SCPTDbase/_layouts/15/DocIdRedir.aspx?ID=E67A7M7FTMSZ-519618591-1186</Url>
+      <Description>E67A7M7FTMSZ-519618591-1186</Description>
+    </_dlc_DocIdUrl>
+    <Invision xmlns="58eecf05-07e6-460c-a17a-1e6913e0d7ae">
+      <Url xsi:nil="true"/>
+      <Description xsi:nil="true"/>
+    </Invision>
+    <ijmz xmlns="58eecf05-07e6-460c-a17a-1e6913e0d7ae" xsi:nil="true"/>
+    <Date_x0020_Closed xmlns="b413c3fd-5a3b-4239-b985-69032e371c04" xsi:nil="true"/>
+  </documentManagement>
+</p:properties>
+</file>
+
+<file path=customXml/item2.xml><?xml version="1.0" encoding="utf-8"?>
+<?mso-contentType ?>
+<FormTemplates xmlns="http://schemas.microsoft.com/sharepoint/v3/contenttype/forms">
+  <Display>DocumentLibraryForm</Display>
+  <Edit>DocumentLibraryForm</Edit>
+  <New>DocumentLibraryForm</New>
+</FormTemplates>
+</file>
+
+<file path=customXml/item3.xml><?xml version="1.0" encoding="utf-8"?>
 <?mso-contentType ?>
 <spe:Receivers xmlns:spe="http://schemas.microsoft.com/sharepoint/events">
   <Receiver>
@@ -7795,52 +8144,11 @@
 </spe:Receivers>
 </file>
 
-<file path=customXml/item2.xml><?xml version="1.0" encoding="utf-8"?>
-<?mso-contentType ?>
-<FormTemplates xmlns="http://schemas.microsoft.com/sharepoint/v3/contenttype/forms">
-  <Display>DocumentLibraryForm</Display>
-  <Edit>DocumentLibraryForm</Edit>
-  <New>DocumentLibraryForm</New>
-</FormTemplates>
+<file path=customXml/item4.xml><?xml version="1.0" encoding="utf-8"?>
+<b:Sources xmlns:b="http://schemas.openxmlformats.org/officeDocument/2006/bibliography" xmlns="http://schemas.openxmlformats.org/officeDocument/2006/bibliography" SelectedStyle="/APASixthEditionOfficeOnline.xsl" StyleName="APA" Version="6"/>
 </file>
 
-<file path=customXml/item3.xml><?xml version="1.0" encoding="utf-8"?>
-<p:properties xmlns:p="http://schemas.microsoft.com/office/2006/metadata/properties" xmlns:xsi="http://www.w3.org/2001/XMLSchema-instance" xmlns:pc="http://schemas.microsoft.com/office/infopath/2007/PartnerControls">
-  <documentManagement>
-    <LegacyData xmlns="aaacb922-5235-4a66-b188-303b9b46fbd7" xsi:nil="true"/>
-    <_dlc_DocId xmlns="4ff8cd83-fc61-4182-af0d-9444b096b4cc">E67A7M7FTMSZ-519618591-1186</_dlc_DocId>
-    <TaxCatchAll xmlns="4ff8cd83-fc61-4182-af0d-9444b096b4cc">
-      <Value>1</Value>
-    </TaxCatchAll>
-    <m975189f4ba442ecbf67d4147307b177 xmlns="4ff8cd83-fc61-4182-af0d-9444b096b4cc">
-      <Terms xmlns="http://schemas.microsoft.com/office/infopath/2007/PartnerControls">
-        <TermInfo xmlns="http://schemas.microsoft.com/office/infopath/2007/PartnerControls">
-          <TermName xmlns="http://schemas.microsoft.com/office/infopath/2007/PartnerControls">EBRASS</TermName>
-          <TermId xmlns="http://schemas.microsoft.com/office/infopath/2007/PartnerControls">10b60d33-9f3b-419c-b326-e542b5592571</TermId>
-        </TermInfo>
-      </Terms>
-    </m975189f4ba442ecbf67d4147307b177>
-    <Invisiondesigns xmlns="58eecf05-07e6-460c-a17a-1e6913e0d7ae" xsi:nil="true"/>
-    <Retention_x0020_Label xmlns="a8f60570-4bd3-4f2b-950b-a996de8ab151" xsi:nil="true"/>
-    <Government_x0020_Body xmlns="b413c3fd-5a3b-4239-b985-69032e371c04">BEIS</Government_x0020_Body>
-    <Date_x0020_Opened xmlns="b413c3fd-5a3b-4239-b985-69032e371c04">2020-12-16T14:46:13+00:00</Date_x0020_Opened>
-    <Descriptor xmlns="0063f72e-ace3-48fb-9c1f-5b513408b31f" xsi:nil="true"/>
-    <Security_x0020_Classification xmlns="0063f72e-ace3-48fb-9c1f-5b513408b31f">OFFICIAL</Security_x0020_Classification>
-    <_dlc_DocIdUrl xmlns="4ff8cd83-fc61-4182-af0d-9444b096b4cc">
-      <Url>https://beisgov.sharepoint.com/sites/SCPTDbase/_layouts/15/DocIdRedir.aspx?ID=E67A7M7FTMSZ-519618591-1186</Url>
-      <Description>E67A7M7FTMSZ-519618591-1186</Description>
-    </_dlc_DocIdUrl>
-    <Invision xmlns="58eecf05-07e6-460c-a17a-1e6913e0d7ae">
-      <Url xsi:nil="true"/>
-      <Description xsi:nil="true"/>
-    </Invision>
-    <ijmz xmlns="58eecf05-07e6-460c-a17a-1e6913e0d7ae" xsi:nil="true"/>
-    <Date_x0020_Closed xmlns="b413c3fd-5a3b-4239-b985-69032e371c04" xsi:nil="true"/>
-  </documentManagement>
-</p:properties>
-</file>
-
-<file path=customXml/item4.xml><?xml version="1.0" encoding="utf-8"?>
+<file path=customXml/item5.xml><?xml version="1.0" encoding="utf-8"?>
 <ct:contentTypeSchema xmlns:ct="http://schemas.microsoft.com/office/2006/metadata/contentType" xmlns:ma="http://schemas.microsoft.com/office/2006/metadata/properties/metaAttributes" ct:_="" ma:_="" ma:contentTypeName="Document" ma:contentTypeID="0x01010095552673811A1544B9DC17E80367E3D9" ma:contentTypeVersion="23" ma:contentTypeDescription="Create a new document." ma:contentTypeScope="" ma:versionID="6c219bbdc66874a295362540fe1f1ca4">
   <xsd:schema xmlns:xsd="http://www.w3.org/2001/XMLSchema" xmlns:xs="http://www.w3.org/2001/XMLSchema" xmlns:p="http://schemas.microsoft.com/office/2006/metadata/properties" xmlns:ns2="4ff8cd83-fc61-4182-af0d-9444b096b4cc" xmlns:ns3="0063f72e-ace3-48fb-9c1f-5b513408b31f" xmlns:ns4="b413c3fd-5a3b-4239-b985-69032e371c04" xmlns:ns5="a8f60570-4bd3-4f2b-950b-a996de8ab151" xmlns:ns6="aaacb922-5235-4a66-b188-303b9b46fbd7" xmlns:ns7="58eecf05-07e6-460c-a17a-1e6913e0d7ae" targetNamespace="http://schemas.microsoft.com/office/2006/metadata/properties" ma:root="true" ma:fieldsID="ea492d8f6df3c516113149b290687b47" ns2:_="" ns3:_="" ns4:_="" ns5:_="" ns6:_="" ns7:_="">
     <xsd:import namespace="4ff8cd83-fc61-4182-af0d-9444b096b4cc"/>
@@ -8208,27 +8516,7 @@
 </ct:contentTypeSchema>
 </file>
 
-<file path=customXml/item5.xml><?xml version="1.0" encoding="utf-8"?>
-<b:Sources xmlns:b="http://schemas.openxmlformats.org/officeDocument/2006/bibliography" xmlns="http://schemas.openxmlformats.org/officeDocument/2006/bibliography" SelectedStyle="/APASixthEditionOfficeOnline.xsl" StyleName="APA" Version="6"/>
-</file>
-
 <file path=customXml/itemProps1.xml><?xml version="1.0" encoding="utf-8"?>
-<ds:datastoreItem xmlns:ds="http://schemas.openxmlformats.org/officeDocument/2006/customXml" ds:itemID="{D7312AE9-E64C-41BD-AC2B-9C537C91DD27}">
-  <ds:schemaRefs>
-    <ds:schemaRef ds:uri="http://schemas.microsoft.com/sharepoint/events"/>
-  </ds:schemaRefs>
-</ds:datastoreItem>
-</file>
-
-<file path=customXml/itemProps2.xml><?xml version="1.0" encoding="utf-8"?>
-<ds:datastoreItem xmlns:ds="http://schemas.openxmlformats.org/officeDocument/2006/customXml" ds:itemID="{92C0D0C2-EB32-40FD-8ACA-A64BA8781106}">
-  <ds:schemaRefs>
-    <ds:schemaRef ds:uri="http://schemas.microsoft.com/sharepoint/v3/contenttype/forms"/>
-  </ds:schemaRefs>
-</ds:datastoreItem>
-</file>
-
-<file path=customXml/itemProps3.xml><?xml version="1.0" encoding="utf-8"?>
 <ds:datastoreItem xmlns:ds="http://schemas.openxmlformats.org/officeDocument/2006/customXml" ds:itemID="{9A6BD803-E0DF-4667-89FC-766B1F7AB5D6}">
   <ds:schemaRefs>
     <ds:schemaRef ds:uri="http://schemas.microsoft.com/office/2006/metadata/properties"/>
@@ -8243,7 +8531,31 @@
 </ds:datastoreItem>
 </file>
 
+<file path=customXml/itemProps2.xml><?xml version="1.0" encoding="utf-8"?>
+<ds:datastoreItem xmlns:ds="http://schemas.openxmlformats.org/officeDocument/2006/customXml" ds:itemID="{92C0D0C2-EB32-40FD-8ACA-A64BA8781106}">
+  <ds:schemaRefs>
+    <ds:schemaRef ds:uri="http://schemas.microsoft.com/sharepoint/v3/contenttype/forms"/>
+  </ds:schemaRefs>
+</ds:datastoreItem>
+</file>
+
+<file path=customXml/itemProps3.xml><?xml version="1.0" encoding="utf-8"?>
+<ds:datastoreItem xmlns:ds="http://schemas.openxmlformats.org/officeDocument/2006/customXml" ds:itemID="{D7312AE9-E64C-41BD-AC2B-9C537C91DD27}">
+  <ds:schemaRefs>
+    <ds:schemaRef ds:uri="http://schemas.microsoft.com/sharepoint/events"/>
+  </ds:schemaRefs>
+</ds:datastoreItem>
+</file>
+
 <file path=customXml/itemProps4.xml><?xml version="1.0" encoding="utf-8"?>
+<ds:datastoreItem xmlns:ds="http://schemas.openxmlformats.org/officeDocument/2006/customXml" ds:itemID="{C9061F24-D6FD-9C4A-A779-7D3A79E48C5A}">
+  <ds:schemaRefs>
+    <ds:schemaRef ds:uri="http://schemas.openxmlformats.org/officeDocument/2006/bibliography"/>
+  </ds:schemaRefs>
+</ds:datastoreItem>
+</file>
+
+<file path=customXml/itemProps5.xml><?xml version="1.0" encoding="utf-8"?>
 <ds:datastoreItem xmlns:ds="http://schemas.openxmlformats.org/officeDocument/2006/customXml" ds:itemID="{837B7AA9-8153-413B-B939-337F798AD7D8}">
   <ds:schemaRefs>
     <ds:schemaRef ds:uri="http://schemas.microsoft.com/office/2006/metadata/contentType"/>
@@ -8266,10 +8578,8 @@
 </ds:datastoreItem>
 </file>
 
-<file path=customXml/itemProps5.xml><?xml version="1.0" encoding="utf-8"?>
-<ds:datastoreItem xmlns:ds="http://schemas.openxmlformats.org/officeDocument/2006/customXml" ds:itemID="{C9061F24-D6FD-9C4A-A779-7D3A79E48C5A}">
-  <ds:schemaRefs>
-    <ds:schemaRef ds:uri="http://schemas.openxmlformats.org/officeDocument/2006/bibliography"/>
-  </ds:schemaRefs>
-</ds:datastoreItem>
+<file path=docMetadata/LabelInfo.xml><?xml version="1.0" encoding="utf-8"?>
+<clbl:labelList xmlns:clbl="http://schemas.microsoft.com/office/2020/mipLabelMetadata">
+  <clbl:label id="{4af293e6-3850-4258-b2c7-0aa0e3bfa7d9}" enabled="1" method="Privileged" siteId="{b9fec68c-c92d-461e-9a97-3d03a0f18b82}" contentBits="3" removed="0"/>
+</clbl:labelList>
 </file>
</xml_diff>

<commit_message>
Update "region" section of help document
</commit_message>
<xml_diff>
--- a/public/assets/files/HelpDocumentBulkUploadAwards.docx
+++ b/public/assets/files/HelpDocumentBulkUploadAwards.docx
@@ -1,6 +1,6 @@
 
 <file path=word/document.xml><?xml version="1.0" encoding="utf-8"?>
-<w:document xmlns:wpc="http://schemas.microsoft.com/office/word/2010/wordprocessingCanvas" xmlns:cx="http://schemas.microsoft.com/office/drawing/2014/chartex" xmlns:cx1="http://schemas.microsoft.com/office/drawing/2015/9/8/chartex" xmlns:cx2="http://schemas.microsoft.com/office/drawing/2015/10/21/chartex" xmlns:cx3="http://schemas.microsoft.com/office/drawing/2016/5/9/chartex" xmlns:cx4="http://schemas.microsoft.com/office/drawing/2016/5/10/chartex" xmlns:cx5="http://schemas.microsoft.com/office/drawing/2016/5/11/chartex" xmlns:cx6="http://schemas.microsoft.com/office/drawing/2016/5/12/chartex" xmlns:cx7="http://schemas.microsoft.com/office/drawing/2016/5/13/chartex" xmlns:cx8="http://schemas.microsoft.com/office/drawing/2016/5/14/chartex" xmlns:mc="http://schemas.openxmlformats.org/markup-compatibility/2006" xmlns:aink="http://schemas.microsoft.com/office/drawing/2016/ink" xmlns:am3d="http://schemas.microsoft.com/office/drawing/2017/model3d" xmlns:o="urn:schemas-microsoft-com:office:office" xmlns:oel="http://schemas.microsoft.com/office/2019/extlst" xmlns:r="http://schemas.openxmlformats.org/officeDocument/2006/relationships" xmlns:m="http://schemas.openxmlformats.org/officeDocument/2006/math" xmlns:v="urn:schemas-microsoft-com:vml" xmlns:wp14="http://schemas.microsoft.com/office/word/2010/wordprocessingDrawing" xmlns:wp="http://schemas.openxmlformats.org/drawingml/2006/wordprocessingDrawing" xmlns:w10="urn:schemas-microsoft-com:office:word" xmlns:w="http://schemas.openxmlformats.org/wordprocessingml/2006/main" xmlns:w14="http://schemas.microsoft.com/office/word/2010/wordml" xmlns:w15="http://schemas.microsoft.com/office/word/2012/wordml" xmlns:w16cex="http://schemas.microsoft.com/office/word/2018/wordml/cex" xmlns:w16cid="http://schemas.microsoft.com/office/word/2016/wordml/cid" xmlns:w16="http://schemas.microsoft.com/office/word/2018/wordml" xmlns:w16sdtdh="http://schemas.microsoft.com/office/word/2020/wordml/sdtdatahash" xmlns:w16se="http://schemas.microsoft.com/office/word/2015/wordml/symex" xmlns:wpg="http://schemas.microsoft.com/office/word/2010/wordprocessingGroup" xmlns:wpi="http://schemas.microsoft.com/office/word/2010/wordprocessingInk" xmlns:wne="http://schemas.microsoft.com/office/word/2006/wordml" xmlns:wps="http://schemas.microsoft.com/office/word/2010/wordprocessingShape" mc:Ignorable="w14 w15 w16se w16cid w16 w16cex w16sdtdh wp14">
+<w:document xmlns:wpc="http://schemas.microsoft.com/office/word/2010/wordprocessingCanvas" xmlns:cx="http://schemas.microsoft.com/office/drawing/2014/chartex" xmlns:cx1="http://schemas.microsoft.com/office/drawing/2015/9/8/chartex" xmlns:cx2="http://schemas.microsoft.com/office/drawing/2015/10/21/chartex" xmlns:cx3="http://schemas.microsoft.com/office/drawing/2016/5/9/chartex" xmlns:cx4="http://schemas.microsoft.com/office/drawing/2016/5/10/chartex" xmlns:cx5="http://schemas.microsoft.com/office/drawing/2016/5/11/chartex" xmlns:cx6="http://schemas.microsoft.com/office/drawing/2016/5/12/chartex" xmlns:cx7="http://schemas.microsoft.com/office/drawing/2016/5/13/chartex" xmlns:cx8="http://schemas.microsoft.com/office/drawing/2016/5/14/chartex" xmlns:mc="http://schemas.openxmlformats.org/markup-compatibility/2006" xmlns:aink="http://schemas.microsoft.com/office/drawing/2016/ink" xmlns:am3d="http://schemas.microsoft.com/office/drawing/2017/model3d" xmlns:o="urn:schemas-microsoft-com:office:office" xmlns:oel="http://schemas.microsoft.com/office/2019/extlst" xmlns:r="http://schemas.openxmlformats.org/officeDocument/2006/relationships" xmlns:m="http://schemas.openxmlformats.org/officeDocument/2006/math" xmlns:v="urn:schemas-microsoft-com:vml" xmlns:wp14="http://schemas.microsoft.com/office/word/2010/wordprocessingDrawing" xmlns:wp="http://schemas.openxmlformats.org/drawingml/2006/wordprocessingDrawing" xmlns:w10="urn:schemas-microsoft-com:office:word" xmlns:w="http://schemas.openxmlformats.org/wordprocessingml/2006/main" xmlns:w14="http://schemas.microsoft.com/office/word/2010/wordml" xmlns:w15="http://schemas.microsoft.com/office/word/2012/wordml" xmlns:w16cex="http://schemas.microsoft.com/office/word/2018/wordml/cex" xmlns:w16cid="http://schemas.microsoft.com/office/word/2016/wordml/cid" xmlns:w16="http://schemas.microsoft.com/office/word/2018/wordml" xmlns:w16du="http://schemas.microsoft.com/office/word/2023/wordml/word16du" xmlns:w16sdtdh="http://schemas.microsoft.com/office/word/2020/wordml/sdtdatahash" xmlns:w16se="http://schemas.microsoft.com/office/word/2015/wordml/symex" xmlns:wpg="http://schemas.microsoft.com/office/word/2010/wordprocessingGroup" xmlns:wpi="http://schemas.microsoft.com/office/word/2010/wordprocessingInk" xmlns:wne="http://schemas.microsoft.com/office/word/2006/wordml" xmlns:wps="http://schemas.microsoft.com/office/word/2010/wordprocessingShape" mc:Ignorable="w14 w15 w16se w16cid w16 w16cex w16sdtdh w16du wp14">
   <w:body>
     <w:p>
       <w:pPr>
@@ -153,7 +153,6 @@
         </w:rPr>
         <w:t xml:space="preserve">an existing subsidy </w:t>
       </w:r>
-      <w:proofErr w:type="gramStart"/>
       <w:r>
         <w:rPr>
           <w:rFonts w:ascii="Arial" w:eastAsia="Arial" w:hAnsi="Arial" w:cs="Arial"/>
@@ -161,7 +160,6 @@
         </w:rPr>
         <w:t>scheme</w:t>
       </w:r>
-      <w:proofErr w:type="gramEnd"/>
     </w:p>
     <w:p>
       <w:pPr>
@@ -225,17 +223,8 @@
           <w:rFonts w:ascii="Arial" w:eastAsia="Arial" w:hAnsi="Arial" w:cs="Arial"/>
           <w:color w:val="000000" w:themeColor="text1"/>
         </w:rPr>
-        <w:t xml:space="preserve"> an approver will need to create </w:t>
-      </w:r>
-      <w:proofErr w:type="gramStart"/>
-      <w:r>
-        <w:rPr>
-          <w:rFonts w:ascii="Arial" w:eastAsia="Arial" w:hAnsi="Arial" w:cs="Arial"/>
-          <w:color w:val="000000" w:themeColor="text1"/>
-        </w:rPr>
-        <w:t>one</w:t>
-      </w:r>
-      <w:proofErr w:type="gramEnd"/>
+        <w:t xml:space="preserve"> an approver will need to create one</w:t>
+      </w:r>
     </w:p>
     <w:p>
       <w:pPr>
@@ -574,23 +563,7 @@
           <w:rFonts w:ascii="Arial" w:eastAsia="Arial" w:hAnsi="Arial" w:cs="Arial"/>
           <w:color w:val="000000" w:themeColor="text1"/>
         </w:rPr>
-        <w:t xml:space="preserve">title. If you choose to enter </w:t>
-      </w:r>
-      <w:proofErr w:type="gramStart"/>
-      <w:r>
-        <w:rPr>
-          <w:rFonts w:ascii="Arial" w:eastAsia="Arial" w:hAnsi="Arial" w:cs="Arial"/>
-          <w:color w:val="000000" w:themeColor="text1"/>
-        </w:rPr>
-        <w:t>both of these</w:t>
-      </w:r>
-      <w:proofErr w:type="gramEnd"/>
-      <w:r>
-        <w:rPr>
-          <w:rFonts w:ascii="Arial" w:eastAsia="Arial" w:hAnsi="Arial" w:cs="Arial"/>
-          <w:color w:val="000000" w:themeColor="text1"/>
-        </w:rPr>
-        <w:t xml:space="preserve"> fields, they must match.</w:t>
+        <w:t>title. If you choose to enter both of these fields, they must match.</w:t>
       </w:r>
     </w:p>
     <w:p>
@@ -1125,23 +1098,7 @@
                 <w:rFonts w:ascii="Arial" w:eastAsia="Arial" w:hAnsi="Arial" w:cs="Arial"/>
                 <w:color w:val="000000" w:themeColor="text1"/>
               </w:rPr>
-              <w:t xml:space="preserve">Letters, </w:t>
-            </w:r>
-            <w:proofErr w:type="gramStart"/>
-            <w:r>
-              <w:rPr>
-                <w:rFonts w:ascii="Arial" w:eastAsia="Arial" w:hAnsi="Arial" w:cs="Arial"/>
-                <w:color w:val="000000" w:themeColor="text1"/>
-              </w:rPr>
-              <w:t>numbers</w:t>
-            </w:r>
-            <w:proofErr w:type="gramEnd"/>
-            <w:r>
-              <w:rPr>
-                <w:rFonts w:ascii="Arial" w:eastAsia="Arial" w:hAnsi="Arial" w:cs="Arial"/>
-                <w:color w:val="000000" w:themeColor="text1"/>
-              </w:rPr>
-              <w:t xml:space="preserve"> and special characters</w:t>
+              <w:t>Letters, numbers and special characters</w:t>
             </w:r>
           </w:p>
         </w:tc>
@@ -1206,23 +1163,7 @@
                 <w:rFonts w:ascii="Arial" w:eastAsia="Arial" w:hAnsi="Arial" w:cs="Arial"/>
                 <w:color w:val="000000" w:themeColor="text1"/>
               </w:rPr>
-              <w:t xml:space="preserve">Defines </w:t>
-            </w:r>
-            <w:proofErr w:type="gramStart"/>
-            <w:r>
-              <w:rPr>
-                <w:rFonts w:ascii="Arial" w:eastAsia="Arial" w:hAnsi="Arial" w:cs="Arial"/>
-                <w:color w:val="000000" w:themeColor="text1"/>
-              </w:rPr>
-              <w:t>whether or not</w:t>
-            </w:r>
-            <w:proofErr w:type="gramEnd"/>
-            <w:r>
-              <w:rPr>
-                <w:rFonts w:ascii="Arial" w:eastAsia="Arial" w:hAnsi="Arial" w:cs="Arial"/>
-                <w:color w:val="000000" w:themeColor="text1"/>
-              </w:rPr>
-              <w:t xml:space="preserve"> the subsidy award in question is "standalone".</w:t>
+              <w:t>Defines whether or not the subsidy award in question is "standalone".</w:t>
             </w:r>
           </w:p>
         </w:tc>
@@ -1639,17 +1580,8 @@
                 <w:rFonts w:ascii="Arial" w:eastAsia="Arial" w:hAnsi="Arial" w:cs="Arial"/>
                 <w:color w:val="000000" w:themeColor="text1"/>
               </w:rPr>
-              <w:t xml:space="preserve">Rescue </w:t>
-            </w:r>
-            <w:proofErr w:type="gramStart"/>
-            <w:r>
-              <w:rPr>
-                <w:rFonts w:ascii="Arial" w:eastAsia="Arial" w:hAnsi="Arial" w:cs="Arial"/>
-                <w:color w:val="000000" w:themeColor="text1"/>
-              </w:rPr>
-              <w:t>aid</w:t>
-            </w:r>
-            <w:proofErr w:type="gramEnd"/>
+              <w:t>Rescue aid</w:t>
+            </w:r>
           </w:p>
           <w:p>
             <w:pPr>
@@ -1670,17 +1602,8 @@
                 <w:rFonts w:ascii="Arial" w:eastAsia="Arial" w:hAnsi="Arial" w:cs="Arial"/>
                 <w:color w:val="000000" w:themeColor="text1"/>
               </w:rPr>
-              <w:t xml:space="preserve">Research and </w:t>
-            </w:r>
-            <w:proofErr w:type="gramStart"/>
-            <w:r>
-              <w:rPr>
-                <w:rFonts w:ascii="Arial" w:eastAsia="Arial" w:hAnsi="Arial" w:cs="Arial"/>
-                <w:color w:val="000000" w:themeColor="text1"/>
-              </w:rPr>
-              <w:t>development</w:t>
-            </w:r>
-            <w:proofErr w:type="gramEnd"/>
+              <w:t>Research and development</w:t>
+            </w:r>
           </w:p>
           <w:p>
             <w:pPr>
@@ -2301,23 +2224,7 @@
                 <w:color w:val="000000" w:themeColor="text1"/>
               </w:rPr>
               <w:lastRenderedPageBreak/>
-              <w:t xml:space="preserve">Numbers, </w:t>
-            </w:r>
-            <w:proofErr w:type="gramStart"/>
-            <w:r>
-              <w:rPr>
-                <w:rFonts w:ascii="Arial" w:eastAsia="Arial" w:hAnsi="Arial" w:cs="Arial"/>
-                <w:color w:val="000000" w:themeColor="text1"/>
-              </w:rPr>
-              <w:t>commas</w:t>
-            </w:r>
-            <w:proofErr w:type="gramEnd"/>
-            <w:r>
-              <w:rPr>
-                <w:rFonts w:ascii="Arial" w:eastAsia="Arial" w:hAnsi="Arial" w:cs="Arial"/>
-                <w:color w:val="000000" w:themeColor="text1"/>
-              </w:rPr>
-              <w:t xml:space="preserve"> and decimal points</w:t>
+              <w:t>Numbers, commas and decimal points</w:t>
             </w:r>
           </w:p>
         </w:tc>
@@ -2478,23 +2385,7 @@
                 <w:rFonts w:ascii="Arial" w:eastAsia="Arial" w:hAnsi="Arial" w:cs="Arial"/>
                 <w:color w:val="000000" w:themeColor="text1"/>
               </w:rPr>
-              <w:t xml:space="preserve">Where the Full Amount is a Tax Measure enter as a Range in the format shown on the next column. Two numbers </w:t>
-            </w:r>
-            <w:proofErr w:type="spellStart"/>
-            <w:r>
-              <w:rPr>
-                <w:rFonts w:ascii="Arial" w:eastAsia="Arial" w:hAnsi="Arial" w:cs="Arial"/>
-                <w:color w:val="000000" w:themeColor="text1"/>
-              </w:rPr>
-              <w:t>seperated</w:t>
-            </w:r>
-            <w:proofErr w:type="spellEnd"/>
-            <w:r>
-              <w:rPr>
-                <w:rFonts w:ascii="Arial" w:eastAsia="Arial" w:hAnsi="Arial" w:cs="Arial"/>
-                <w:color w:val="000000" w:themeColor="text1"/>
-              </w:rPr>
-              <w:t xml:space="preserve"> by a ' - '.</w:t>
+              <w:t>Where the Full Amount is a Tax Measure enter as a Range in the format shown on the next column. Two numbers seperated by a ' - '.</w:t>
             </w:r>
           </w:p>
         </w:tc>
@@ -3103,17 +2994,8 @@
                 <w:rFonts w:ascii="Arial" w:eastAsia="Arial" w:hAnsi="Arial" w:cs="Arial"/>
                 <w:color w:val="000000" w:themeColor="text1"/>
               </w:rPr>
-              <w:t xml:space="preserve">8 letters and/or </w:t>
-            </w:r>
-            <w:proofErr w:type="gramStart"/>
-            <w:r>
-              <w:rPr>
-                <w:rFonts w:ascii="Arial" w:eastAsia="Arial" w:hAnsi="Arial" w:cs="Arial"/>
-                <w:color w:val="000000" w:themeColor="text1"/>
-              </w:rPr>
-              <w:t>numbers</w:t>
-            </w:r>
-            <w:proofErr w:type="gramEnd"/>
+              <w:t>8 letters and/or numbers</w:t>
+            </w:r>
           </w:p>
           <w:p>
             <w:pPr>
@@ -3341,23 +3223,7 @@
                 <w:rFonts w:ascii="Arial" w:eastAsia="Arial" w:hAnsi="Arial" w:cs="Arial"/>
                 <w:color w:val="000000" w:themeColor="text1"/>
               </w:rPr>
-              <w:t xml:space="preserve">Letters, </w:t>
-            </w:r>
-            <w:proofErr w:type="gramStart"/>
-            <w:r>
-              <w:rPr>
-                <w:rFonts w:ascii="Arial" w:eastAsia="Arial" w:hAnsi="Arial" w:cs="Arial"/>
-                <w:color w:val="000000" w:themeColor="text1"/>
-              </w:rPr>
-              <w:t>numbers</w:t>
-            </w:r>
-            <w:proofErr w:type="gramEnd"/>
-            <w:r>
-              <w:rPr>
-                <w:rFonts w:ascii="Arial" w:eastAsia="Arial" w:hAnsi="Arial" w:cs="Arial"/>
-                <w:color w:val="000000" w:themeColor="text1"/>
-              </w:rPr>
-              <w:t xml:space="preserve"> and special characters.</w:t>
+              <w:t>Letters, numbers and special characters.</w:t>
             </w:r>
           </w:p>
         </w:tc>
@@ -3661,17 +3527,8 @@
                 <w:rFonts w:ascii="Arial" w:eastAsia="Arial" w:hAnsi="Arial" w:cs="Arial"/>
                 <w:color w:val="000000" w:themeColor="text1"/>
               </w:rPr>
-              <w:t xml:space="preserve">Select from dropdown </w:t>
-            </w:r>
-            <w:proofErr w:type="gramStart"/>
-            <w:r>
-              <w:rPr>
-                <w:rFonts w:ascii="Arial" w:eastAsia="Arial" w:hAnsi="Arial" w:cs="Arial"/>
-                <w:color w:val="000000" w:themeColor="text1"/>
-              </w:rPr>
-              <w:t>list</w:t>
-            </w:r>
-            <w:proofErr w:type="gramEnd"/>
+              <w:t>Select from dropdown list</w:t>
+            </w:r>
           </w:p>
           <w:p>
             <w:pPr>
@@ -4030,23 +3887,7 @@
                 <w:rFonts w:ascii="Arial" w:eastAsia="Arial" w:hAnsi="Arial" w:cs="Arial"/>
                 <w:color w:val="000000" w:themeColor="text1"/>
               </w:rPr>
-              <w:t xml:space="preserve">Letters, </w:t>
-            </w:r>
-            <w:proofErr w:type="gramStart"/>
-            <w:r>
-              <w:rPr>
-                <w:rFonts w:ascii="Arial" w:eastAsia="Arial" w:hAnsi="Arial" w:cs="Arial"/>
-                <w:color w:val="000000" w:themeColor="text1"/>
-              </w:rPr>
-              <w:t>numbers</w:t>
-            </w:r>
-            <w:proofErr w:type="gramEnd"/>
-            <w:r>
-              <w:rPr>
-                <w:rFonts w:ascii="Arial" w:eastAsia="Arial" w:hAnsi="Arial" w:cs="Arial"/>
-                <w:color w:val="000000" w:themeColor="text1"/>
-              </w:rPr>
-              <w:t xml:space="preserve"> and special characters</w:t>
+              <w:t>Letters, numbers and special characters</w:t>
             </w:r>
           </w:p>
           <w:p>
@@ -4085,23 +3926,7 @@
                 <w:rFonts w:ascii="Arial" w:eastAsia="Arial" w:hAnsi="Arial" w:cs="Arial"/>
                 <w:color w:val="000000" w:themeColor="text1"/>
               </w:rPr>
-              <w:t xml:space="preserve"> </w:t>
-            </w:r>
-            <w:proofErr w:type="gramStart"/>
-            <w:r>
-              <w:rPr>
-                <w:rFonts w:ascii="Arial" w:eastAsia="Arial" w:hAnsi="Arial" w:cs="Arial"/>
-                <w:color w:val="000000" w:themeColor="text1"/>
-              </w:rPr>
-              <w:t>authority</w:t>
-            </w:r>
-            <w:proofErr w:type="gramEnd"/>
-            <w:r>
-              <w:rPr>
-                <w:rFonts w:ascii="Arial" w:eastAsia="Arial" w:hAnsi="Arial" w:cs="Arial"/>
-                <w:color w:val="000000" w:themeColor="text1"/>
-              </w:rPr>
-              <w:t xml:space="preserve"> name must be in the same spelling and format as it appears in the database. You can see the exact spelling of </w:t>
+              <w:t xml:space="preserve"> authority name must be in the same spelling and format as it appears in the database. You can see the exact spelling of </w:t>
             </w:r>
             <w:r>
               <w:rPr>
@@ -4593,36 +4418,39 @@
                 <w:rFonts w:ascii="Arial" w:eastAsia="Arial" w:hAnsi="Arial" w:cs="Arial"/>
                 <w:color w:val="000000" w:themeColor="text1"/>
               </w:rPr>
-              <w:t>T</w:t>
-            </w:r>
-            <w:r>
-              <w:rPr>
-                <w:rFonts w:ascii="Arial" w:eastAsia="Arial" w:hAnsi="Arial" w:cs="Arial"/>
-                <w:color w:val="000000" w:themeColor="text1"/>
-              </w:rPr>
-              <w:t xml:space="preserve">he region where the </w:t>
-            </w:r>
-            <w:r>
-              <w:rPr>
-                <w:rFonts w:ascii="Arial" w:eastAsia="Arial" w:hAnsi="Arial" w:cs="Arial"/>
-                <w:color w:val="000000" w:themeColor="text1"/>
-              </w:rPr>
-              <w:t xml:space="preserve">recipient company </w:t>
-            </w:r>
-            <w:r>
-              <w:rPr>
-                <w:rFonts w:ascii="Arial" w:eastAsia="Arial" w:hAnsi="Arial" w:cs="Arial"/>
-                <w:color w:val="000000" w:themeColor="text1"/>
-              </w:rPr>
-              <w:t xml:space="preserve">is </w:t>
-            </w:r>
-            <w:r>
-              <w:rPr>
-                <w:rFonts w:ascii="Arial" w:eastAsia="Arial" w:hAnsi="Arial" w:cs="Arial"/>
-                <w:color w:val="000000" w:themeColor="text1"/>
-              </w:rPr>
-              <w:t>based.</w:t>
-            </w:r>
+              <w:t>This is the region(s) where the subsidised economic activity takes place.</w:t>
+            </w:r>
+          </w:p>
+          <w:p>
+            <w:pPr>
+              <w:spacing w:line="240" w:lineRule="exact"/>
+              <w:rPr>
+                <w:rFonts w:ascii="Arial" w:eastAsia="Arial" w:hAnsi="Arial" w:cs="Arial"/>
+                <w:color w:val="000000" w:themeColor="text1"/>
+              </w:rPr>
+            </w:pPr>
+          </w:p>
+          <w:p>
+            <w:pPr>
+              <w:spacing w:line="240" w:lineRule="exact"/>
+              <w:rPr>
+                <w:rFonts w:ascii="Arial" w:eastAsia="Arial" w:hAnsi="Arial" w:cs="Arial"/>
+                <w:color w:val="000000" w:themeColor="text1"/>
+              </w:rPr>
+            </w:pPr>
+            <w:r>
+              <w:rPr>
+                <w:rFonts w:ascii="Arial" w:eastAsia="Arial" w:hAnsi="Arial" w:cs="Arial"/>
+                <w:color w:val="000000" w:themeColor="text1"/>
+              </w:rPr>
+              <w:lastRenderedPageBreak/>
+              <w:t>Comma separated list of regions. The list of accepted values is below</w:t>
+            </w:r>
+          </w:p>
+          <w:p>
+            <w:pPr>
+              <w:spacing w:line="240" w:lineRule="exact"/>
+            </w:pPr>
             <w:r>
               <w:rPr>
                 <w:rFonts w:ascii="Arial" w:eastAsia="Arial" w:hAnsi="Arial" w:cs="Arial"/>
@@ -4633,520 +4461,318 @@
           </w:p>
           <w:p>
             <w:pPr>
-              <w:spacing w:line="240" w:lineRule="exact"/>
-              <w:rPr>
-                <w:rFonts w:ascii="Arial" w:eastAsia="Arial" w:hAnsi="Arial" w:cs="Arial"/>
-                <w:color w:val="000000" w:themeColor="text1"/>
-              </w:rPr>
-            </w:pPr>
-          </w:p>
-          <w:p>
-            <w:pPr>
-              <w:spacing w:line="240" w:lineRule="exact"/>
-              <w:rPr>
-                <w:rFonts w:ascii="Arial" w:eastAsia="Arial" w:hAnsi="Arial" w:cs="Arial"/>
-                <w:color w:val="000000" w:themeColor="text1"/>
-              </w:rPr>
-            </w:pPr>
-            <w:r>
-              <w:rPr>
-                <w:rFonts w:ascii="Arial" w:eastAsia="Arial" w:hAnsi="Arial" w:cs="Arial"/>
-                <w:color w:val="000000" w:themeColor="text1"/>
-              </w:rPr>
-              <w:t xml:space="preserve">If the company is based in more than </w:t>
-            </w:r>
-            <w:r>
-              <w:rPr>
-                <w:rFonts w:ascii="Arial" w:eastAsia="Arial" w:hAnsi="Arial" w:cs="Arial"/>
-                <w:color w:val="000000" w:themeColor="text1"/>
-              </w:rPr>
-              <w:lastRenderedPageBreak/>
-              <w:t>one region, select the one that best describes wh</w:t>
-            </w:r>
-            <w:r>
-              <w:rPr>
-                <w:rFonts w:ascii="Arial" w:eastAsia="Arial" w:hAnsi="Arial" w:cs="Arial"/>
-                <w:color w:val="000000" w:themeColor="text1"/>
-              </w:rPr>
-              <w:t>ere the subsidy will apply.</w:t>
-            </w:r>
-          </w:p>
-          <w:p>
-            <w:pPr>
-              <w:spacing w:line="240" w:lineRule="exact"/>
-            </w:pPr>
-            <w:r>
-              <w:rPr>
-                <w:rFonts w:ascii="Arial" w:eastAsia="Arial" w:hAnsi="Arial" w:cs="Arial"/>
-                <w:color w:val="000000" w:themeColor="text1"/>
-              </w:rPr>
-              <w:t xml:space="preserve"> </w:t>
-            </w:r>
-          </w:p>
-          <w:p>
-            <w:pPr>
-              <w:spacing w:line="240" w:lineRule="exact"/>
-              <w:ind w:left="360" w:hanging="360"/>
-            </w:pPr>
-            <w:r>
-              <w:rPr>
-                <w:rFonts w:ascii="Arial" w:eastAsia="Arial" w:hAnsi="Arial" w:cs="Arial"/>
-                <w:color w:val="000000" w:themeColor="text1"/>
-              </w:rPr>
-              <w:t>1)</w:t>
-            </w:r>
-            <w:r>
-              <w:rPr>
-                <w:rFonts w:ascii="Times New Roman" w:eastAsia="Times New Roman" w:hAnsi="Times New Roman" w:cs="Times New Roman"/>
-                <w:color w:val="000000" w:themeColor="text1"/>
-                <w:sz w:val="14"/>
-                <w:szCs w:val="14"/>
-              </w:rPr>
-              <w:t xml:space="preserve">    </w:t>
-            </w:r>
-            <w:proofErr w:type="gramStart"/>
-            <w:r>
-              <w:rPr>
-                <w:rFonts w:ascii="Arial" w:eastAsia="Arial" w:hAnsi="Arial" w:cs="Arial"/>
-                <w:color w:val="000000" w:themeColor="text1"/>
+              <w:pStyle w:val="ListParagraph"/>
+              <w:numPr>
+                <w:ilvl w:val="0"/>
+                <w:numId w:val="7"/>
+              </w:numPr>
+              <w:spacing w:line="240" w:lineRule="exact"/>
+              <w:rPr>
+                <w:rFonts w:ascii="Arial" w:hAnsi="Arial" w:cs="Arial"/>
+              </w:rPr>
+            </w:pPr>
+            <w:r>
+              <w:rPr>
+                <w:rFonts w:ascii="Arial" w:hAnsi="Arial" w:cs="Arial"/>
+              </w:rPr>
+              <w:t>National</w:t>
+            </w:r>
+          </w:p>
+          <w:p>
+            <w:pPr>
+              <w:pStyle w:val="ListParagraph"/>
+              <w:numPr>
+                <w:ilvl w:val="0"/>
+                <w:numId w:val="7"/>
+              </w:numPr>
+              <w:spacing w:line="240" w:lineRule="exact"/>
+              <w:rPr>
+                <w:rFonts w:ascii="Arial" w:hAnsi="Arial" w:cs="Arial"/>
+              </w:rPr>
+            </w:pPr>
+            <w:r>
+              <w:rPr>
+                <w:rFonts w:ascii="Arial" w:hAnsi="Arial" w:cs="Arial"/>
+              </w:rPr>
+              <w:t>UK-Wide</w:t>
+            </w:r>
+          </w:p>
+          <w:p>
+            <w:pPr>
+              <w:pStyle w:val="ListParagraph"/>
+              <w:numPr>
+                <w:ilvl w:val="0"/>
+                <w:numId w:val="7"/>
+              </w:numPr>
+              <w:spacing w:line="240" w:lineRule="exact"/>
+              <w:rPr>
+                <w:rFonts w:ascii="Arial" w:hAnsi="Arial" w:cs="Arial"/>
+              </w:rPr>
+            </w:pPr>
+            <w:r>
+              <w:rPr>
+                <w:rFonts w:ascii="Arial" w:hAnsi="Arial" w:cs="Arial"/>
+              </w:rPr>
+              <w:t>GB-Wide</w:t>
+            </w:r>
+          </w:p>
+          <w:p>
+            <w:pPr>
+              <w:pStyle w:val="ListParagraph"/>
+              <w:numPr>
+                <w:ilvl w:val="0"/>
+                <w:numId w:val="7"/>
+              </w:numPr>
+              <w:spacing w:line="240" w:lineRule="exact"/>
+              <w:rPr>
+                <w:rFonts w:ascii="Arial" w:hAnsi="Arial" w:cs="Arial"/>
+              </w:rPr>
+            </w:pPr>
+            <w:r>
+              <w:rPr>
+                <w:rFonts w:ascii="Arial" w:hAnsi="Arial" w:cs="Arial"/>
+              </w:rPr>
+              <w:t>England</w:t>
+            </w:r>
+          </w:p>
+          <w:p>
+            <w:pPr>
+              <w:pStyle w:val="ListParagraph"/>
+              <w:numPr>
+                <w:ilvl w:val="0"/>
+                <w:numId w:val="7"/>
+              </w:numPr>
+              <w:spacing w:line="240" w:lineRule="exact"/>
+              <w:rPr>
+                <w:rFonts w:ascii="Arial" w:hAnsi="Arial" w:cs="Arial"/>
+              </w:rPr>
+            </w:pPr>
+            <w:r>
+              <w:rPr>
+                <w:rFonts w:ascii="Arial" w:hAnsi="Arial" w:cs="Arial"/>
+              </w:rPr>
+              <w:t>Northern Ireland</w:t>
+            </w:r>
+          </w:p>
+          <w:p>
+            <w:pPr>
+              <w:pStyle w:val="ListParagraph"/>
+              <w:numPr>
+                <w:ilvl w:val="0"/>
+                <w:numId w:val="7"/>
+              </w:numPr>
+              <w:spacing w:line="240" w:lineRule="exact"/>
+              <w:rPr>
+                <w:rFonts w:ascii="Arial" w:hAnsi="Arial" w:cs="Arial"/>
+              </w:rPr>
+            </w:pPr>
+            <w:r>
+              <w:rPr>
+                <w:rFonts w:ascii="Arial" w:hAnsi="Arial" w:cs="Arial"/>
+              </w:rPr>
+              <w:t>Scotland</w:t>
+            </w:r>
+          </w:p>
+          <w:p>
+            <w:pPr>
+              <w:pStyle w:val="ListParagraph"/>
+              <w:numPr>
+                <w:ilvl w:val="0"/>
+                <w:numId w:val="7"/>
+              </w:numPr>
+              <w:spacing w:line="240" w:lineRule="exact"/>
+              <w:rPr>
+                <w:rFonts w:ascii="Arial" w:hAnsi="Arial" w:cs="Arial"/>
+              </w:rPr>
+            </w:pPr>
+            <w:r>
+              <w:rPr>
+                <w:rFonts w:ascii="Arial" w:hAnsi="Arial" w:cs="Arial"/>
+              </w:rPr>
+              <w:t>Wales</w:t>
+            </w:r>
+          </w:p>
+          <w:p>
+            <w:pPr>
+              <w:pStyle w:val="ListParagraph"/>
+              <w:numPr>
+                <w:ilvl w:val="0"/>
+                <w:numId w:val="7"/>
+              </w:numPr>
+              <w:spacing w:line="240" w:lineRule="exact"/>
+              <w:rPr>
+                <w:rFonts w:ascii="Arial" w:hAnsi="Arial" w:cs="Arial"/>
+              </w:rPr>
+            </w:pPr>
+            <w:r>
+              <w:rPr>
+                <w:rFonts w:ascii="Arial" w:hAnsi="Arial" w:cs="Arial"/>
+              </w:rPr>
+              <w:t>East Midlands</w:t>
+            </w:r>
+          </w:p>
+          <w:p>
+            <w:pPr>
+              <w:pStyle w:val="ListParagraph"/>
+              <w:numPr>
+                <w:ilvl w:val="0"/>
+                <w:numId w:val="7"/>
+              </w:numPr>
+              <w:spacing w:line="240" w:lineRule="exact"/>
+              <w:rPr>
+                <w:rFonts w:ascii="Arial" w:hAnsi="Arial" w:cs="Arial"/>
+              </w:rPr>
+            </w:pPr>
+            <w:r>
+              <w:rPr>
+                <w:rFonts w:ascii="Arial" w:hAnsi="Arial" w:cs="Arial"/>
+              </w:rPr>
+              <w:t>East of England</w:t>
+            </w:r>
+          </w:p>
+          <w:p>
+            <w:pPr>
+              <w:pStyle w:val="ListParagraph"/>
+              <w:numPr>
+                <w:ilvl w:val="0"/>
+                <w:numId w:val="7"/>
+              </w:numPr>
+              <w:spacing w:line="240" w:lineRule="exact"/>
+              <w:rPr>
+                <w:rFonts w:ascii="Arial" w:hAnsi="Arial" w:cs="Arial"/>
+              </w:rPr>
+            </w:pPr>
+            <w:r>
+              <w:rPr>
+                <w:rFonts w:ascii="Arial" w:hAnsi="Arial" w:cs="Arial"/>
+              </w:rPr>
+              <w:t>London</w:t>
+            </w:r>
+          </w:p>
+          <w:p>
+            <w:pPr>
+              <w:pStyle w:val="ListParagraph"/>
+              <w:numPr>
+                <w:ilvl w:val="0"/>
+                <w:numId w:val="7"/>
+              </w:numPr>
+              <w:spacing w:line="240" w:lineRule="exact"/>
+              <w:rPr>
+                <w:rFonts w:ascii="Arial" w:hAnsi="Arial" w:cs="Arial"/>
+              </w:rPr>
+            </w:pPr>
+            <w:r>
+              <w:rPr>
+                <w:rFonts w:ascii="Arial" w:hAnsi="Arial" w:cs="Arial"/>
               </w:rPr>
               <w:t>North East</w:t>
             </w:r>
-            <w:proofErr w:type="gramEnd"/>
-          </w:p>
-          <w:p>
-            <w:pPr>
-              <w:spacing w:line="240" w:lineRule="exact"/>
-              <w:ind w:left="360" w:hanging="360"/>
-              <w:rPr>
-                <w:rFonts w:ascii="Arial" w:eastAsia="Arial" w:hAnsi="Arial" w:cs="Arial"/>
-                <w:color w:val="000000" w:themeColor="text1"/>
-              </w:rPr>
-            </w:pPr>
-          </w:p>
-          <w:p>
-            <w:pPr>
-              <w:spacing w:line="240" w:lineRule="exact"/>
-              <w:ind w:left="360" w:hanging="360"/>
-            </w:pPr>
-            <w:r>
-              <w:rPr>
-                <w:rFonts w:ascii="Arial" w:eastAsia="Arial" w:hAnsi="Arial" w:cs="Arial"/>
-                <w:color w:val="000000" w:themeColor="text1"/>
-              </w:rPr>
-              <w:t>2)</w:t>
-            </w:r>
-            <w:r>
-              <w:rPr>
-                <w:rFonts w:ascii="Times New Roman" w:eastAsia="Times New Roman" w:hAnsi="Times New Roman" w:cs="Times New Roman"/>
-                <w:color w:val="000000" w:themeColor="text1"/>
-                <w:sz w:val="14"/>
-                <w:szCs w:val="14"/>
-              </w:rPr>
-              <w:t xml:space="preserve">    </w:t>
-            </w:r>
-            <w:proofErr w:type="gramStart"/>
-            <w:r>
-              <w:rPr>
-                <w:rFonts w:ascii="Arial" w:eastAsia="Arial" w:hAnsi="Arial" w:cs="Arial"/>
-                <w:color w:val="000000" w:themeColor="text1"/>
+          </w:p>
+          <w:p>
+            <w:pPr>
+              <w:pStyle w:val="ListParagraph"/>
+              <w:numPr>
+                <w:ilvl w:val="0"/>
+                <w:numId w:val="7"/>
+              </w:numPr>
+              <w:spacing w:line="240" w:lineRule="exact"/>
+              <w:rPr>
+                <w:rFonts w:ascii="Arial" w:hAnsi="Arial" w:cs="Arial"/>
+              </w:rPr>
+            </w:pPr>
+            <w:r>
+              <w:rPr>
+                <w:rFonts w:ascii="Arial" w:hAnsi="Arial" w:cs="Arial"/>
               </w:rPr>
               <w:t>North West</w:t>
             </w:r>
-            <w:proofErr w:type="gramEnd"/>
-          </w:p>
-          <w:p>
-            <w:pPr>
-              <w:spacing w:line="240" w:lineRule="exact"/>
-              <w:ind w:left="360" w:hanging="360"/>
-              <w:rPr>
-                <w:rFonts w:ascii="Arial" w:eastAsia="Arial" w:hAnsi="Arial" w:cs="Arial"/>
-                <w:color w:val="000000" w:themeColor="text1"/>
-              </w:rPr>
-            </w:pPr>
-          </w:p>
-          <w:p>
-            <w:pPr>
-              <w:spacing w:line="240" w:lineRule="exact"/>
-              <w:ind w:left="360" w:hanging="360"/>
-            </w:pPr>
-            <w:r>
-              <w:rPr>
-                <w:rFonts w:ascii="Arial" w:eastAsia="Arial" w:hAnsi="Arial" w:cs="Arial"/>
-                <w:color w:val="000000" w:themeColor="text1"/>
-              </w:rPr>
-              <w:t>3)</w:t>
-            </w:r>
-            <w:r>
-              <w:rPr>
-                <w:rFonts w:ascii="Times New Roman" w:eastAsia="Times New Roman" w:hAnsi="Times New Roman" w:cs="Times New Roman"/>
-                <w:color w:val="000000" w:themeColor="text1"/>
-                <w:sz w:val="14"/>
-                <w:szCs w:val="14"/>
-              </w:rPr>
-              <w:t xml:space="preserve">    </w:t>
-            </w:r>
-            <w:r>
-              <w:rPr>
-                <w:rFonts w:ascii="Arial" w:eastAsia="Arial" w:hAnsi="Arial" w:cs="Arial"/>
-                <w:color w:val="000000" w:themeColor="text1"/>
-              </w:rPr>
-              <w:t>Yorkshire and Humber</w:t>
-            </w:r>
-          </w:p>
-          <w:p>
-            <w:pPr>
-              <w:spacing w:line="240" w:lineRule="exact"/>
-              <w:ind w:left="360" w:hanging="360"/>
-              <w:rPr>
-                <w:rFonts w:ascii="Arial" w:eastAsia="Arial" w:hAnsi="Arial" w:cs="Arial"/>
-                <w:color w:val="000000" w:themeColor="text1"/>
-              </w:rPr>
-            </w:pPr>
-          </w:p>
-          <w:p>
-            <w:pPr>
-              <w:spacing w:line="240" w:lineRule="exact"/>
-              <w:ind w:left="360" w:hanging="360"/>
-            </w:pPr>
-            <w:r>
-              <w:rPr>
-                <w:rFonts w:ascii="Arial" w:eastAsia="Arial" w:hAnsi="Arial" w:cs="Arial"/>
-                <w:color w:val="000000" w:themeColor="text1"/>
-              </w:rPr>
-              <w:t>4)</w:t>
-            </w:r>
-            <w:r>
-              <w:rPr>
-                <w:rFonts w:ascii="Times New Roman" w:eastAsia="Times New Roman" w:hAnsi="Times New Roman" w:cs="Times New Roman"/>
-                <w:color w:val="000000" w:themeColor="text1"/>
-                <w:sz w:val="14"/>
-                <w:szCs w:val="14"/>
-              </w:rPr>
-              <w:t xml:space="preserve">    </w:t>
-            </w:r>
-            <w:r>
-              <w:rPr>
-                <w:rFonts w:ascii="Arial" w:eastAsia="Arial" w:hAnsi="Arial" w:cs="Arial"/>
-                <w:color w:val="000000" w:themeColor="text1"/>
-              </w:rPr>
-              <w:t>East Midlands</w:t>
-            </w:r>
-          </w:p>
-          <w:p>
-            <w:pPr>
-              <w:spacing w:line="240" w:lineRule="exact"/>
-              <w:ind w:left="360" w:hanging="360"/>
-              <w:rPr>
-                <w:rFonts w:ascii="Arial" w:eastAsia="Arial" w:hAnsi="Arial" w:cs="Arial"/>
-                <w:color w:val="000000" w:themeColor="text1"/>
-              </w:rPr>
-            </w:pPr>
-          </w:p>
-          <w:p>
-            <w:pPr>
-              <w:spacing w:line="240" w:lineRule="exact"/>
-              <w:ind w:left="360" w:hanging="360"/>
-            </w:pPr>
-            <w:r>
-              <w:rPr>
-                <w:rFonts w:ascii="Arial" w:eastAsia="Arial" w:hAnsi="Arial" w:cs="Arial"/>
-                <w:color w:val="000000" w:themeColor="text1"/>
-              </w:rPr>
-              <w:t>5)</w:t>
-            </w:r>
-            <w:r>
-              <w:rPr>
-                <w:rFonts w:ascii="Times New Roman" w:eastAsia="Times New Roman" w:hAnsi="Times New Roman" w:cs="Times New Roman"/>
-                <w:color w:val="000000" w:themeColor="text1"/>
-                <w:sz w:val="14"/>
-                <w:szCs w:val="14"/>
-              </w:rPr>
-              <w:t xml:space="preserve">    </w:t>
-            </w:r>
-            <w:r>
-              <w:rPr>
-                <w:rFonts w:ascii="Arial" w:eastAsia="Arial" w:hAnsi="Arial" w:cs="Arial"/>
-                <w:color w:val="000000" w:themeColor="text1"/>
+          </w:p>
+          <w:p>
+            <w:pPr>
+              <w:pStyle w:val="ListParagraph"/>
+              <w:numPr>
+                <w:ilvl w:val="0"/>
+                <w:numId w:val="7"/>
+              </w:numPr>
+              <w:spacing w:line="240" w:lineRule="exact"/>
+              <w:rPr>
+                <w:rFonts w:ascii="Arial" w:hAnsi="Arial" w:cs="Arial"/>
+              </w:rPr>
+            </w:pPr>
+            <w:r>
+              <w:rPr>
+                <w:rFonts w:ascii="Arial" w:hAnsi="Arial" w:cs="Arial"/>
+              </w:rPr>
+              <w:t>South East</w:t>
+            </w:r>
+          </w:p>
+          <w:p>
+            <w:pPr>
+              <w:pStyle w:val="ListParagraph"/>
+              <w:numPr>
+                <w:ilvl w:val="0"/>
+                <w:numId w:val="7"/>
+              </w:numPr>
+              <w:spacing w:line="240" w:lineRule="exact"/>
+              <w:rPr>
+                <w:rFonts w:ascii="Arial" w:hAnsi="Arial" w:cs="Arial"/>
+              </w:rPr>
+            </w:pPr>
+            <w:r>
+              <w:rPr>
+                <w:rFonts w:ascii="Arial" w:hAnsi="Arial" w:cs="Arial"/>
+              </w:rPr>
+              <w:t>South West</w:t>
+            </w:r>
+          </w:p>
+          <w:p>
+            <w:pPr>
+              <w:pStyle w:val="ListParagraph"/>
+              <w:numPr>
+                <w:ilvl w:val="0"/>
+                <w:numId w:val="7"/>
+              </w:numPr>
+              <w:spacing w:line="240" w:lineRule="exact"/>
+              <w:rPr>
+                <w:rFonts w:ascii="Arial" w:hAnsi="Arial" w:cs="Arial"/>
+              </w:rPr>
+            </w:pPr>
+            <w:r>
+              <w:rPr>
+                <w:rFonts w:ascii="Arial" w:hAnsi="Arial" w:cs="Arial"/>
               </w:rPr>
               <w:t>West Midlands</w:t>
             </w:r>
           </w:p>
           <w:p>
             <w:pPr>
-              <w:spacing w:line="240" w:lineRule="exact"/>
-              <w:ind w:left="360" w:hanging="360"/>
-              <w:rPr>
-                <w:rFonts w:ascii="Arial" w:eastAsia="Arial" w:hAnsi="Arial" w:cs="Arial"/>
-                <w:color w:val="000000" w:themeColor="text1"/>
-              </w:rPr>
-            </w:pPr>
-          </w:p>
-          <w:p>
-            <w:pPr>
-              <w:spacing w:line="240" w:lineRule="exact"/>
-              <w:ind w:left="360" w:hanging="360"/>
-            </w:pPr>
-            <w:r>
-              <w:rPr>
-                <w:rFonts w:ascii="Arial" w:eastAsia="Arial" w:hAnsi="Arial" w:cs="Arial"/>
-                <w:color w:val="000000" w:themeColor="text1"/>
-              </w:rPr>
-              <w:t>6)</w:t>
-            </w:r>
-            <w:r>
-              <w:rPr>
-                <w:rFonts w:ascii="Times New Roman" w:eastAsia="Times New Roman" w:hAnsi="Times New Roman" w:cs="Times New Roman"/>
-                <w:color w:val="000000" w:themeColor="text1"/>
-                <w:sz w:val="14"/>
-                <w:szCs w:val="14"/>
-              </w:rPr>
-              <w:t xml:space="preserve">    </w:t>
-            </w:r>
-            <w:r>
-              <w:rPr>
-                <w:rFonts w:ascii="Arial" w:eastAsia="Arial" w:hAnsi="Arial" w:cs="Arial"/>
-                <w:color w:val="000000" w:themeColor="text1"/>
-              </w:rPr>
-              <w:t>East of England</w:t>
-            </w:r>
-          </w:p>
-          <w:p>
-            <w:pPr>
-              <w:spacing w:line="240" w:lineRule="exact"/>
-              <w:ind w:left="360" w:hanging="360"/>
-              <w:rPr>
-                <w:rFonts w:ascii="Arial" w:eastAsia="Arial" w:hAnsi="Arial" w:cs="Arial"/>
-                <w:color w:val="000000" w:themeColor="text1"/>
-              </w:rPr>
-            </w:pPr>
-          </w:p>
-          <w:p>
-            <w:pPr>
-              <w:spacing w:line="240" w:lineRule="exact"/>
-              <w:ind w:left="360" w:hanging="360"/>
-            </w:pPr>
-            <w:r>
-              <w:rPr>
-                <w:rFonts w:ascii="Arial" w:eastAsia="Arial" w:hAnsi="Arial" w:cs="Arial"/>
-                <w:color w:val="000000" w:themeColor="text1"/>
-              </w:rPr>
-              <w:t>7)</w:t>
-            </w:r>
-            <w:r>
-              <w:rPr>
-                <w:rFonts w:ascii="Times New Roman" w:eastAsia="Times New Roman" w:hAnsi="Times New Roman" w:cs="Times New Roman"/>
-                <w:color w:val="000000" w:themeColor="text1"/>
-                <w:sz w:val="14"/>
-                <w:szCs w:val="14"/>
-              </w:rPr>
-              <w:t xml:space="preserve">    </w:t>
-            </w:r>
-            <w:r>
-              <w:rPr>
-                <w:rFonts w:ascii="Arial" w:eastAsia="Arial" w:hAnsi="Arial" w:cs="Arial"/>
-                <w:color w:val="000000" w:themeColor="text1"/>
-              </w:rPr>
-              <w:t>London</w:t>
-            </w:r>
-          </w:p>
-          <w:p>
-            <w:pPr>
-              <w:spacing w:line="240" w:lineRule="exact"/>
-              <w:ind w:left="360" w:hanging="360"/>
-              <w:rPr>
-                <w:rFonts w:ascii="Arial" w:eastAsia="Arial" w:hAnsi="Arial" w:cs="Arial"/>
-                <w:color w:val="000000" w:themeColor="text1"/>
-              </w:rPr>
-            </w:pPr>
-          </w:p>
-          <w:p>
-            <w:pPr>
-              <w:spacing w:line="240" w:lineRule="exact"/>
-              <w:ind w:left="360" w:hanging="360"/>
-            </w:pPr>
-            <w:r>
-              <w:rPr>
-                <w:rFonts w:ascii="Arial" w:eastAsia="Arial" w:hAnsi="Arial" w:cs="Arial"/>
-                <w:color w:val="000000" w:themeColor="text1"/>
-              </w:rPr>
-              <w:t>8)</w:t>
-            </w:r>
-            <w:r>
-              <w:rPr>
-                <w:rFonts w:ascii="Times New Roman" w:eastAsia="Times New Roman" w:hAnsi="Times New Roman" w:cs="Times New Roman"/>
-                <w:color w:val="000000" w:themeColor="text1"/>
-                <w:sz w:val="14"/>
-                <w:szCs w:val="14"/>
-              </w:rPr>
-              <w:t xml:space="preserve">    </w:t>
-            </w:r>
-            <w:proofErr w:type="gramStart"/>
-            <w:r>
-              <w:rPr>
-                <w:rFonts w:ascii="Arial" w:eastAsia="Arial" w:hAnsi="Arial" w:cs="Arial"/>
-                <w:color w:val="000000" w:themeColor="text1"/>
-              </w:rPr>
-              <w:t>South East</w:t>
-            </w:r>
-            <w:proofErr w:type="gramEnd"/>
-          </w:p>
-          <w:p>
-            <w:pPr>
-              <w:spacing w:line="240" w:lineRule="exact"/>
-              <w:ind w:left="360" w:hanging="360"/>
-              <w:rPr>
-                <w:rFonts w:ascii="Arial" w:eastAsia="Arial" w:hAnsi="Arial" w:cs="Arial"/>
-                <w:color w:val="000000" w:themeColor="text1"/>
-              </w:rPr>
-            </w:pPr>
-          </w:p>
-          <w:p>
-            <w:pPr>
-              <w:spacing w:line="240" w:lineRule="exact"/>
-              <w:ind w:left="360" w:hanging="360"/>
-            </w:pPr>
-            <w:r>
-              <w:rPr>
-                <w:rFonts w:ascii="Arial" w:eastAsia="Arial" w:hAnsi="Arial" w:cs="Arial"/>
-                <w:color w:val="000000" w:themeColor="text1"/>
-              </w:rPr>
-              <w:t>9)</w:t>
-            </w:r>
-            <w:r>
-              <w:rPr>
-                <w:rFonts w:ascii="Times New Roman" w:eastAsia="Times New Roman" w:hAnsi="Times New Roman" w:cs="Times New Roman"/>
-                <w:color w:val="000000" w:themeColor="text1"/>
-                <w:sz w:val="14"/>
-                <w:szCs w:val="14"/>
-              </w:rPr>
-              <w:t xml:space="preserve">    </w:t>
-            </w:r>
-            <w:proofErr w:type="gramStart"/>
-            <w:r>
-              <w:rPr>
-                <w:rFonts w:ascii="Arial" w:eastAsia="Arial" w:hAnsi="Arial" w:cs="Arial"/>
-                <w:color w:val="000000" w:themeColor="text1"/>
-              </w:rPr>
-              <w:t>South West</w:t>
-            </w:r>
-            <w:proofErr w:type="gramEnd"/>
-          </w:p>
-          <w:p>
-            <w:pPr>
-              <w:spacing w:line="240" w:lineRule="exact"/>
-              <w:ind w:left="360" w:hanging="360"/>
-              <w:rPr>
-                <w:rFonts w:ascii="Arial" w:eastAsia="Arial" w:hAnsi="Arial" w:cs="Arial"/>
-                <w:color w:val="000000" w:themeColor="text1"/>
-              </w:rPr>
-            </w:pPr>
-          </w:p>
-          <w:p>
-            <w:pPr>
-              <w:spacing w:line="240" w:lineRule="exact"/>
-              <w:ind w:left="360" w:hanging="360"/>
-            </w:pPr>
-            <w:r>
-              <w:rPr>
-                <w:rFonts w:ascii="Arial" w:eastAsia="Arial" w:hAnsi="Arial" w:cs="Arial"/>
-                <w:color w:val="000000" w:themeColor="text1"/>
-              </w:rPr>
-              <w:t>10)</w:t>
-            </w:r>
-            <w:r>
-              <w:rPr>
-                <w:rFonts w:ascii="Times New Roman" w:eastAsia="Times New Roman" w:hAnsi="Times New Roman" w:cs="Times New Roman"/>
-                <w:color w:val="000000" w:themeColor="text1"/>
-                <w:sz w:val="14"/>
-                <w:szCs w:val="14"/>
-              </w:rPr>
-              <w:t xml:space="preserve"> </w:t>
-            </w:r>
-            <w:r>
-              <w:rPr>
-                <w:rFonts w:ascii="Arial" w:eastAsia="Arial" w:hAnsi="Arial" w:cs="Arial"/>
-                <w:color w:val="000000" w:themeColor="text1"/>
-              </w:rPr>
-              <w:t>Scotland</w:t>
-            </w:r>
-          </w:p>
-          <w:p>
-            <w:pPr>
-              <w:spacing w:line="240" w:lineRule="exact"/>
-              <w:ind w:left="360" w:hanging="360"/>
-              <w:rPr>
-                <w:rFonts w:ascii="Arial" w:eastAsia="Arial" w:hAnsi="Arial" w:cs="Arial"/>
-                <w:color w:val="000000" w:themeColor="text1"/>
-              </w:rPr>
-            </w:pPr>
-          </w:p>
-          <w:p>
-            <w:pPr>
-              <w:spacing w:line="240" w:lineRule="exact"/>
-              <w:ind w:left="360" w:hanging="360"/>
-            </w:pPr>
-            <w:r>
-              <w:rPr>
-                <w:rFonts w:ascii="Arial" w:eastAsia="Arial" w:hAnsi="Arial" w:cs="Arial"/>
-                <w:color w:val="000000" w:themeColor="text1"/>
-              </w:rPr>
-              <w:t>11)</w:t>
-            </w:r>
-            <w:r>
-              <w:rPr>
-                <w:rFonts w:ascii="Times New Roman" w:eastAsia="Times New Roman" w:hAnsi="Times New Roman" w:cs="Times New Roman"/>
-                <w:color w:val="000000" w:themeColor="text1"/>
-                <w:sz w:val="14"/>
-                <w:szCs w:val="14"/>
-              </w:rPr>
-              <w:t xml:space="preserve"> </w:t>
-            </w:r>
-            <w:r>
-              <w:rPr>
-                <w:rFonts w:ascii="Arial" w:eastAsia="Arial" w:hAnsi="Arial" w:cs="Arial"/>
-                <w:color w:val="000000" w:themeColor="text1"/>
-              </w:rPr>
-              <w:t>Wales</w:t>
-            </w:r>
-          </w:p>
-          <w:p>
-            <w:pPr>
-              <w:spacing w:line="240" w:lineRule="exact"/>
-              <w:ind w:left="360" w:hanging="360"/>
-              <w:rPr>
-                <w:rFonts w:ascii="Arial" w:eastAsia="Arial" w:hAnsi="Arial" w:cs="Arial"/>
-                <w:color w:val="000000" w:themeColor="text1"/>
-              </w:rPr>
-            </w:pPr>
-          </w:p>
-          <w:p>
-            <w:pPr>
-              <w:spacing w:line="240" w:lineRule="exact"/>
-              <w:ind w:left="360" w:hanging="360"/>
-            </w:pPr>
-            <w:r>
-              <w:rPr>
-                <w:rFonts w:ascii="Arial" w:eastAsia="Arial" w:hAnsi="Arial" w:cs="Arial"/>
-                <w:color w:val="000000" w:themeColor="text1"/>
-              </w:rPr>
-              <w:t>12)</w:t>
-            </w:r>
-            <w:r>
-              <w:rPr>
-                <w:rFonts w:ascii="Times New Roman" w:eastAsia="Times New Roman" w:hAnsi="Times New Roman" w:cs="Times New Roman"/>
-                <w:color w:val="000000" w:themeColor="text1"/>
-                <w:sz w:val="14"/>
-                <w:szCs w:val="14"/>
-              </w:rPr>
-              <w:t xml:space="preserve"> </w:t>
-            </w:r>
-            <w:r>
-              <w:rPr>
-                <w:rFonts w:ascii="Arial" w:eastAsia="Arial" w:hAnsi="Arial" w:cs="Arial"/>
-                <w:color w:val="000000" w:themeColor="text1"/>
-              </w:rPr>
-              <w:t>Northern Ireland</w:t>
+              <w:pStyle w:val="ListParagraph"/>
+              <w:numPr>
+                <w:ilvl w:val="0"/>
+                <w:numId w:val="7"/>
+              </w:numPr>
+              <w:spacing w:line="240" w:lineRule="exact"/>
+              <w:rPr>
+                <w:rFonts w:ascii="Arial" w:hAnsi="Arial" w:cs="Arial"/>
+              </w:rPr>
+            </w:pPr>
+            <w:r>
+              <w:rPr>
+                <w:rFonts w:ascii="Arial" w:hAnsi="Arial" w:cs="Arial"/>
+              </w:rPr>
+              <w:t>Yorkshire and H</w:t>
+            </w:r>
+            <w:r>
+              <w:rPr>
+                <w:rFonts w:ascii="Arial" w:hAnsi="Arial" w:cs="Arial"/>
+              </w:rPr>
+              <w:t>u</w:t>
+            </w:r>
+            <w:r>
+              <w:rPr>
+                <w:rFonts w:ascii="Arial" w:hAnsi="Arial" w:cs="Arial"/>
+              </w:rPr>
+              <w:t>mber</w:t>
             </w:r>
           </w:p>
         </w:tc>
@@ -5157,6 +4783,10 @@
           <w:p>
             <w:pPr>
               <w:spacing w:line="240" w:lineRule="exact"/>
+              <w:rPr>
+                <w:rFonts w:ascii="Arial" w:eastAsia="Arial" w:hAnsi="Arial" w:cs="Arial"/>
+                <w:color w:val="000000" w:themeColor="text1"/>
+              </w:rPr>
             </w:pPr>
             <w:r>
               <w:rPr>
@@ -5171,7 +4801,54 @@
                 <w:rFonts w:ascii="Arial" w:eastAsia="Arial" w:hAnsi="Arial" w:cs="Arial"/>
                 <w:color w:val="000000" w:themeColor="text1"/>
               </w:rPr>
-              <w:t>Select from dropdown</w:t>
+              <w:t>Comma separated list, e.g.,</w:t>
+            </w:r>
+          </w:p>
+          <w:p>
+            <w:pPr>
+              <w:spacing w:line="240" w:lineRule="exact"/>
+              <w:rPr>
+                <w:rFonts w:ascii="Arial" w:eastAsia="Arial" w:hAnsi="Arial" w:cs="Arial"/>
+                <w:color w:val="000000" w:themeColor="text1"/>
+              </w:rPr>
+            </w:pPr>
+          </w:p>
+          <w:p>
+            <w:pPr>
+              <w:spacing w:line="240" w:lineRule="exact"/>
+              <w:rPr>
+                <w:rFonts w:ascii="Arial" w:eastAsia="Arial" w:hAnsi="Arial" w:cs="Arial"/>
+                <w:color w:val="000000" w:themeColor="text1"/>
+              </w:rPr>
+            </w:pPr>
+            <w:r>
+              <w:rPr>
+                <w:rFonts w:ascii="Arial" w:eastAsia="Arial" w:hAnsi="Arial" w:cs="Arial"/>
+                <w:color w:val="000000" w:themeColor="text1"/>
+              </w:rPr>
+              <w:t>South West, South East, North East</w:t>
+            </w:r>
+          </w:p>
+          <w:p>
+            <w:pPr>
+              <w:spacing w:line="240" w:lineRule="exact"/>
+              <w:rPr>
+                <w:rFonts w:ascii="Arial" w:eastAsia="Arial" w:hAnsi="Arial" w:cs="Arial"/>
+                <w:color w:val="000000" w:themeColor="text1"/>
+              </w:rPr>
+            </w:pPr>
+          </w:p>
+          <w:p>
+            <w:pPr>
+              <w:spacing w:line="240" w:lineRule="exact"/>
+            </w:pPr>
+            <w:r>
+              <w:rPr>
+                <w:rFonts w:ascii="Arial" w:eastAsia="Arial" w:hAnsi="Arial" w:cs="Arial"/>
+                <w:color w:val="000000" w:themeColor="text1"/>
+              </w:rPr>
+              <w:lastRenderedPageBreak/>
+              <w:t>If “National” is provided, no other options should be included.</w:t>
             </w:r>
           </w:p>
         </w:tc>
@@ -5366,166 +5043,347 @@
                 <w:rFonts w:ascii="Arial" w:eastAsia="Arial" w:hAnsi="Arial" w:cs="Arial"/>
                 <w:color w:val="000000" w:themeColor="text1"/>
               </w:rPr>
-              <w:t xml:space="preserve">Activities of households as employers; undifferentiated goods- and services-producing activities of households for own </w:t>
-            </w:r>
+              <w:t xml:space="preserve">Activities of households as employers; undifferentiated goods- and services-producing activities of households for own use </w:t>
+            </w:r>
+            <w:r>
+              <w:br/>
+            </w:r>
+          </w:p>
+          <w:p>
+            <w:pPr>
+              <w:spacing w:line="240" w:lineRule="exact"/>
+              <w:rPr>
+                <w:rFonts w:ascii="Arial" w:eastAsia="Arial" w:hAnsi="Arial" w:cs="Arial"/>
+                <w:color w:val="000000" w:themeColor="text1"/>
+              </w:rPr>
+            </w:pPr>
             <w:r>
               <w:rPr>
                 <w:rFonts w:ascii="Arial" w:eastAsia="Arial" w:hAnsi="Arial" w:cs="Arial"/>
                 <w:color w:val="000000" w:themeColor="text1"/>
               </w:rPr>
               <w:lastRenderedPageBreak/>
-              <w:t xml:space="preserve">use </w:t>
+              <w:t>Administrative and support service activities</w:t>
+            </w:r>
+          </w:p>
+          <w:p>
+            <w:pPr>
+              <w:spacing w:line="240" w:lineRule="exact"/>
+              <w:ind w:left="360" w:hanging="360"/>
+              <w:rPr>
+                <w:rFonts w:ascii="Arial" w:eastAsia="Arial" w:hAnsi="Arial" w:cs="Arial"/>
+                <w:color w:val="000000" w:themeColor="text1"/>
+              </w:rPr>
+            </w:pPr>
+          </w:p>
+          <w:p>
+            <w:pPr>
+              <w:spacing w:line="240" w:lineRule="exact"/>
+              <w:ind w:left="360" w:hanging="360"/>
+              <w:rPr>
+                <w:rFonts w:ascii="Arial" w:eastAsia="Arial" w:hAnsi="Arial" w:cs="Arial"/>
+                <w:color w:val="000000" w:themeColor="text1"/>
+              </w:rPr>
+            </w:pPr>
+            <w:r>
+              <w:rPr>
+                <w:rFonts w:ascii="Arial" w:eastAsia="Arial" w:hAnsi="Arial" w:cs="Arial"/>
+                <w:color w:val="000000" w:themeColor="text1"/>
+              </w:rPr>
+              <w:t>Agriculture, forestry and fishing</w:t>
+            </w:r>
+          </w:p>
+          <w:p>
+            <w:pPr>
+              <w:spacing w:line="240" w:lineRule="exact"/>
+              <w:ind w:left="360" w:hanging="360"/>
+            </w:pPr>
+          </w:p>
+          <w:p>
+            <w:pPr>
+              <w:spacing w:line="240" w:lineRule="exact"/>
+              <w:ind w:left="360" w:hanging="360"/>
+              <w:rPr>
+                <w:rFonts w:ascii="Arial" w:eastAsia="Arial" w:hAnsi="Arial" w:cs="Arial"/>
+                <w:color w:val="000000" w:themeColor="text1"/>
+              </w:rPr>
+            </w:pPr>
+            <w:r>
+              <w:rPr>
+                <w:rFonts w:ascii="Arial" w:eastAsia="Arial" w:hAnsi="Arial" w:cs="Arial"/>
+                <w:color w:val="000000" w:themeColor="text1"/>
+              </w:rPr>
+              <w:t>Arts, entertainment and recreation</w:t>
+            </w:r>
+          </w:p>
+          <w:p>
+            <w:pPr>
+              <w:spacing w:line="240" w:lineRule="exact"/>
+              <w:ind w:left="360" w:hanging="360"/>
+            </w:pPr>
+          </w:p>
+          <w:p>
+            <w:pPr>
+              <w:spacing w:line="240" w:lineRule="exact"/>
+              <w:ind w:left="360" w:hanging="360"/>
+              <w:rPr>
+                <w:rFonts w:ascii="Arial" w:eastAsia="Arial" w:hAnsi="Arial" w:cs="Arial"/>
+                <w:color w:val="000000" w:themeColor="text1"/>
+              </w:rPr>
+            </w:pPr>
+            <w:r>
+              <w:rPr>
+                <w:rFonts w:ascii="Arial" w:eastAsia="Arial" w:hAnsi="Arial" w:cs="Arial"/>
+                <w:color w:val="000000" w:themeColor="text1"/>
+              </w:rPr>
+              <w:t>Construction</w:t>
+            </w:r>
+          </w:p>
+          <w:p>
+            <w:pPr>
+              <w:spacing w:line="240" w:lineRule="exact"/>
+              <w:ind w:left="360" w:hanging="360"/>
+            </w:pPr>
+          </w:p>
+          <w:p>
+            <w:pPr>
+              <w:spacing w:line="240" w:lineRule="exact"/>
+              <w:ind w:left="360" w:hanging="360"/>
+              <w:rPr>
+                <w:rFonts w:ascii="Arial" w:eastAsia="Arial" w:hAnsi="Arial" w:cs="Arial"/>
+                <w:color w:val="000000" w:themeColor="text1"/>
+              </w:rPr>
+            </w:pPr>
+            <w:r>
+              <w:rPr>
+                <w:rFonts w:ascii="Arial" w:eastAsia="Arial" w:hAnsi="Arial" w:cs="Arial"/>
+                <w:color w:val="000000" w:themeColor="text1"/>
+              </w:rPr>
+              <w:t>Education</w:t>
             </w:r>
             <w:r>
               <w:br/>
             </w:r>
-          </w:p>
-          <w:p>
-            <w:pPr>
-              <w:spacing w:line="240" w:lineRule="exact"/>
-              <w:rPr>
-                <w:rFonts w:ascii="Arial" w:eastAsia="Arial" w:hAnsi="Arial" w:cs="Arial"/>
-                <w:color w:val="000000" w:themeColor="text1"/>
-              </w:rPr>
-            </w:pPr>
-            <w:r>
-              <w:rPr>
-                <w:rFonts w:ascii="Arial" w:eastAsia="Arial" w:hAnsi="Arial" w:cs="Arial"/>
-                <w:color w:val="000000" w:themeColor="text1"/>
-              </w:rPr>
-              <w:t>Administrative and support service activities</w:t>
-            </w:r>
-          </w:p>
-          <w:p>
-            <w:pPr>
-              <w:spacing w:line="240" w:lineRule="exact"/>
-              <w:ind w:left="360" w:hanging="360"/>
-              <w:rPr>
-                <w:rFonts w:ascii="Arial" w:eastAsia="Arial" w:hAnsi="Arial" w:cs="Arial"/>
-                <w:color w:val="000000" w:themeColor="text1"/>
-              </w:rPr>
-            </w:pPr>
-          </w:p>
-          <w:p>
-            <w:pPr>
-              <w:spacing w:line="240" w:lineRule="exact"/>
-              <w:ind w:left="360" w:hanging="360"/>
-              <w:rPr>
-                <w:rFonts w:ascii="Arial" w:eastAsia="Arial" w:hAnsi="Arial" w:cs="Arial"/>
-                <w:color w:val="000000" w:themeColor="text1"/>
-              </w:rPr>
-            </w:pPr>
-            <w:r>
-              <w:rPr>
-                <w:rFonts w:ascii="Arial" w:eastAsia="Arial" w:hAnsi="Arial" w:cs="Arial"/>
-                <w:color w:val="000000" w:themeColor="text1"/>
-              </w:rPr>
-              <w:t xml:space="preserve">Agriculture, </w:t>
-            </w:r>
-            <w:proofErr w:type="gramStart"/>
-            <w:r>
-              <w:rPr>
-                <w:rFonts w:ascii="Arial" w:eastAsia="Arial" w:hAnsi="Arial" w:cs="Arial"/>
-                <w:color w:val="000000" w:themeColor="text1"/>
-              </w:rPr>
-              <w:t>forestry</w:t>
-            </w:r>
-            <w:proofErr w:type="gramEnd"/>
-            <w:r>
-              <w:rPr>
-                <w:rFonts w:ascii="Arial" w:eastAsia="Arial" w:hAnsi="Arial" w:cs="Arial"/>
-                <w:color w:val="000000" w:themeColor="text1"/>
-              </w:rPr>
-              <w:t xml:space="preserve"> and fishing</w:t>
-            </w:r>
-          </w:p>
-          <w:p>
-            <w:pPr>
-              <w:spacing w:line="240" w:lineRule="exact"/>
-              <w:ind w:left="360" w:hanging="360"/>
-            </w:pPr>
-          </w:p>
-          <w:p>
-            <w:pPr>
-              <w:spacing w:line="240" w:lineRule="exact"/>
-              <w:ind w:left="360" w:hanging="360"/>
-              <w:rPr>
-                <w:rFonts w:ascii="Arial" w:eastAsia="Arial" w:hAnsi="Arial" w:cs="Arial"/>
-                <w:color w:val="000000" w:themeColor="text1"/>
-              </w:rPr>
-            </w:pPr>
-            <w:r>
-              <w:rPr>
-                <w:rFonts w:ascii="Arial" w:eastAsia="Arial" w:hAnsi="Arial" w:cs="Arial"/>
-                <w:color w:val="000000" w:themeColor="text1"/>
-              </w:rPr>
-              <w:t xml:space="preserve">Arts, </w:t>
-            </w:r>
-            <w:proofErr w:type="gramStart"/>
-            <w:r>
-              <w:rPr>
-                <w:rFonts w:ascii="Arial" w:eastAsia="Arial" w:hAnsi="Arial" w:cs="Arial"/>
-                <w:color w:val="000000" w:themeColor="text1"/>
-              </w:rPr>
-              <w:t>entertainment</w:t>
-            </w:r>
-            <w:proofErr w:type="gramEnd"/>
-            <w:r>
-              <w:rPr>
-                <w:rFonts w:ascii="Arial" w:eastAsia="Arial" w:hAnsi="Arial" w:cs="Arial"/>
-                <w:color w:val="000000" w:themeColor="text1"/>
-              </w:rPr>
-              <w:t xml:space="preserve"> and recreation</w:t>
-            </w:r>
-          </w:p>
-          <w:p>
-            <w:pPr>
-              <w:spacing w:line="240" w:lineRule="exact"/>
-              <w:ind w:left="360" w:hanging="360"/>
-            </w:pPr>
-          </w:p>
-          <w:p>
-            <w:pPr>
-              <w:spacing w:line="240" w:lineRule="exact"/>
-              <w:ind w:left="360" w:hanging="360"/>
-              <w:rPr>
-                <w:rFonts w:ascii="Arial" w:eastAsia="Arial" w:hAnsi="Arial" w:cs="Arial"/>
-                <w:color w:val="000000" w:themeColor="text1"/>
-              </w:rPr>
-            </w:pPr>
-            <w:r>
-              <w:rPr>
-                <w:rFonts w:ascii="Arial" w:eastAsia="Arial" w:hAnsi="Arial" w:cs="Arial"/>
-                <w:color w:val="000000" w:themeColor="text1"/>
-              </w:rPr>
-              <w:t>Construction</w:t>
-            </w:r>
-          </w:p>
-          <w:p>
-            <w:pPr>
-              <w:spacing w:line="240" w:lineRule="exact"/>
-              <w:ind w:left="360" w:hanging="360"/>
-            </w:pPr>
-          </w:p>
-          <w:p>
-            <w:pPr>
-              <w:spacing w:line="240" w:lineRule="exact"/>
-              <w:ind w:left="360" w:hanging="360"/>
-              <w:rPr>
-                <w:rFonts w:ascii="Arial" w:eastAsia="Arial" w:hAnsi="Arial" w:cs="Arial"/>
-                <w:color w:val="000000" w:themeColor="text1"/>
-              </w:rPr>
-            </w:pPr>
-            <w:r>
-              <w:rPr>
-                <w:rFonts w:ascii="Arial" w:eastAsia="Arial" w:hAnsi="Arial" w:cs="Arial"/>
-                <w:color w:val="000000" w:themeColor="text1"/>
-              </w:rPr>
-              <w:t>Education</w:t>
+            <w:r>
+              <w:rPr>
+                <w:rFonts w:ascii="Arial" w:eastAsia="Arial" w:hAnsi="Arial" w:cs="Arial"/>
+                <w:color w:val="000000" w:themeColor="text1"/>
+              </w:rPr>
+              <w:t xml:space="preserve"> </w:t>
+            </w:r>
+          </w:p>
+          <w:p>
+            <w:pPr>
+              <w:spacing w:line="240" w:lineRule="exact"/>
+              <w:rPr>
+                <w:rFonts w:ascii="Arial" w:eastAsia="Arial" w:hAnsi="Arial" w:cs="Arial"/>
+                <w:color w:val="000000" w:themeColor="text1"/>
+              </w:rPr>
+            </w:pPr>
+            <w:r>
+              <w:rPr>
+                <w:rFonts w:ascii="Arial" w:eastAsia="Arial" w:hAnsi="Arial" w:cs="Arial"/>
+                <w:color w:val="000000" w:themeColor="text1"/>
+              </w:rPr>
+              <w:t>Electricity, gas, steam and air conditioning supply</w:t>
+            </w:r>
+          </w:p>
+          <w:p>
+            <w:pPr>
+              <w:spacing w:line="240" w:lineRule="exact"/>
+              <w:rPr>
+                <w:rFonts w:ascii="Arial" w:eastAsia="Arial" w:hAnsi="Arial" w:cs="Arial"/>
+                <w:color w:val="000000" w:themeColor="text1"/>
+              </w:rPr>
+            </w:pPr>
+          </w:p>
+          <w:p>
+            <w:pPr>
+              <w:spacing w:line="240" w:lineRule="exact"/>
+              <w:rPr>
+                <w:rFonts w:ascii="Arial" w:eastAsia="Arial" w:hAnsi="Arial" w:cs="Arial"/>
+                <w:color w:val="000000" w:themeColor="text1"/>
+              </w:rPr>
+            </w:pPr>
+            <w:r>
+              <w:rPr>
+                <w:rFonts w:ascii="Arial" w:eastAsia="Arial" w:hAnsi="Arial" w:cs="Arial"/>
+                <w:color w:val="000000" w:themeColor="text1"/>
+              </w:rPr>
+              <w:t>Financial and insurance activities</w:t>
+            </w:r>
+          </w:p>
+          <w:p>
+            <w:pPr>
+              <w:spacing w:line="240" w:lineRule="exact"/>
+              <w:rPr>
+                <w:rFonts w:ascii="Arial" w:eastAsia="Arial" w:hAnsi="Arial" w:cs="Arial"/>
+                <w:color w:val="000000" w:themeColor="text1"/>
+              </w:rPr>
+            </w:pPr>
+          </w:p>
+          <w:p>
+            <w:pPr>
+              <w:spacing w:line="240" w:lineRule="exact"/>
+              <w:rPr>
+                <w:rFonts w:ascii="Arial" w:eastAsia="Arial" w:hAnsi="Arial" w:cs="Arial"/>
+                <w:color w:val="000000" w:themeColor="text1"/>
+              </w:rPr>
+            </w:pPr>
+            <w:r>
+              <w:rPr>
+                <w:rFonts w:ascii="Arial" w:eastAsia="Arial" w:hAnsi="Arial" w:cs="Arial"/>
+                <w:color w:val="000000" w:themeColor="text1"/>
+              </w:rPr>
+              <w:t>Human health and social work activities</w:t>
+            </w:r>
+          </w:p>
+          <w:p>
+            <w:pPr>
+              <w:spacing w:line="240" w:lineRule="exact"/>
+              <w:rPr>
+                <w:rFonts w:ascii="Arial" w:eastAsia="Arial" w:hAnsi="Arial" w:cs="Arial"/>
+                <w:color w:val="000000" w:themeColor="text1"/>
+              </w:rPr>
+            </w:pPr>
+          </w:p>
+          <w:p>
+            <w:pPr>
+              <w:spacing w:line="240" w:lineRule="exact"/>
+              <w:rPr>
+                <w:rFonts w:ascii="Arial" w:eastAsia="Arial" w:hAnsi="Arial" w:cs="Arial"/>
+                <w:color w:val="000000" w:themeColor="text1"/>
+              </w:rPr>
+            </w:pPr>
+            <w:r>
+              <w:rPr>
+                <w:rFonts w:ascii="Arial" w:eastAsia="Arial" w:hAnsi="Arial" w:cs="Arial"/>
+                <w:color w:val="000000" w:themeColor="text1"/>
+              </w:rPr>
+              <w:t>Information and communication</w:t>
+            </w:r>
+          </w:p>
+          <w:p>
+            <w:pPr>
+              <w:spacing w:line="240" w:lineRule="exact"/>
+              <w:rPr>
+                <w:rFonts w:ascii="Arial" w:eastAsia="Arial" w:hAnsi="Arial" w:cs="Arial"/>
+                <w:color w:val="000000" w:themeColor="text1"/>
+              </w:rPr>
+            </w:pPr>
+          </w:p>
+          <w:p>
+            <w:pPr>
+              <w:spacing w:line="240" w:lineRule="exact"/>
+              <w:rPr>
+                <w:rFonts w:ascii="Arial" w:eastAsia="Arial" w:hAnsi="Arial" w:cs="Arial"/>
+                <w:color w:val="000000" w:themeColor="text1"/>
+              </w:rPr>
+            </w:pPr>
+            <w:r>
+              <w:rPr>
+                <w:rFonts w:ascii="Arial" w:eastAsia="Arial" w:hAnsi="Arial" w:cs="Arial"/>
+                <w:color w:val="000000" w:themeColor="text1"/>
+              </w:rPr>
+              <w:t>Manufacturing</w:t>
+            </w:r>
+          </w:p>
+          <w:p>
+            <w:pPr>
+              <w:spacing w:line="240" w:lineRule="exact"/>
+              <w:rPr>
+                <w:rFonts w:ascii="Arial" w:eastAsia="Arial" w:hAnsi="Arial" w:cs="Arial"/>
+                <w:color w:val="000000" w:themeColor="text1"/>
+              </w:rPr>
+            </w:pPr>
+          </w:p>
+          <w:p>
+            <w:pPr>
+              <w:spacing w:line="240" w:lineRule="exact"/>
+              <w:rPr>
+                <w:rFonts w:ascii="Arial" w:eastAsia="Arial" w:hAnsi="Arial" w:cs="Arial"/>
+                <w:color w:val="000000" w:themeColor="text1"/>
+              </w:rPr>
+            </w:pPr>
+            <w:r>
+              <w:rPr>
+                <w:rFonts w:ascii="Arial" w:eastAsia="Arial" w:hAnsi="Arial" w:cs="Arial"/>
+                <w:color w:val="000000" w:themeColor="text1"/>
+              </w:rPr>
+              <w:t xml:space="preserve">Mining and quarrying </w:t>
             </w:r>
             <w:r>
               <w:br/>
             </w:r>
+          </w:p>
+          <w:p>
+            <w:pPr>
+              <w:spacing w:line="240" w:lineRule="exact"/>
+              <w:rPr>
+                <w:rFonts w:ascii="Arial" w:eastAsia="Arial" w:hAnsi="Arial" w:cs="Arial"/>
+                <w:color w:val="000000" w:themeColor="text1"/>
+              </w:rPr>
+            </w:pPr>
+            <w:r>
+              <w:rPr>
+                <w:rFonts w:ascii="Arial" w:eastAsia="Arial" w:hAnsi="Arial" w:cs="Arial"/>
+                <w:color w:val="000000" w:themeColor="text1"/>
+              </w:rPr>
+              <w:t>Professional, scientific and technical activities</w:t>
+            </w:r>
+            <w:r>
+              <w:br/>
+            </w:r>
+          </w:p>
+          <w:p>
+            <w:pPr>
+              <w:spacing w:line="240" w:lineRule="exact"/>
+              <w:rPr>
+                <w:rFonts w:ascii="Arial" w:eastAsia="Arial" w:hAnsi="Arial" w:cs="Arial"/>
+                <w:color w:val="000000" w:themeColor="text1"/>
+              </w:rPr>
+            </w:pPr>
+            <w:r>
+              <w:rPr>
+                <w:rFonts w:ascii="Arial" w:eastAsia="Arial" w:hAnsi="Arial" w:cs="Arial"/>
+                <w:color w:val="000000" w:themeColor="text1"/>
+              </w:rPr>
+              <w:t>Public administration and defence; compulsory social security</w:t>
+            </w:r>
+          </w:p>
+          <w:p>
+            <w:pPr>
+              <w:spacing w:line="240" w:lineRule="exact"/>
+              <w:rPr>
+                <w:rFonts w:ascii="Arial" w:eastAsia="Arial" w:hAnsi="Arial" w:cs="Arial"/>
+                <w:color w:val="000000" w:themeColor="text1"/>
+              </w:rPr>
+            </w:pPr>
+          </w:p>
+          <w:p>
+            <w:pPr>
+              <w:spacing w:line="240" w:lineRule="exact"/>
+              <w:rPr>
+                <w:rFonts w:ascii="Arial" w:eastAsia="Arial" w:hAnsi="Arial" w:cs="Arial"/>
+                <w:color w:val="000000" w:themeColor="text1"/>
+              </w:rPr>
+            </w:pPr>
+            <w:r>
+              <w:rPr>
+                <w:rFonts w:ascii="Arial" w:eastAsia="Arial" w:hAnsi="Arial" w:cs="Arial"/>
+                <w:color w:val="000000" w:themeColor="text1"/>
+              </w:rPr>
+              <w:t>Real estate activities</w:t>
+            </w:r>
+          </w:p>
+          <w:p>
+            <w:pPr>
+              <w:spacing w:line="240" w:lineRule="exact"/>
+              <w:rPr>
+                <w:rFonts w:ascii="Arial" w:eastAsia="Arial" w:hAnsi="Arial" w:cs="Arial"/>
+                <w:color w:val="000000" w:themeColor="text1"/>
+              </w:rPr>
+            </w:pPr>
             <w:r>
               <w:rPr>
                 <w:rFonts w:ascii="Arial" w:eastAsia="Arial" w:hAnsi="Arial" w:cs="Arial"/>
@@ -5547,237 +5405,37 @@
                 <w:rFonts w:ascii="Arial" w:eastAsia="Arial" w:hAnsi="Arial" w:cs="Arial"/>
                 <w:color w:val="000000" w:themeColor="text1"/>
               </w:rPr>
-              <w:t xml:space="preserve">Electricity, gas, </w:t>
-            </w:r>
-            <w:proofErr w:type="gramStart"/>
-            <w:r>
-              <w:rPr>
-                <w:rFonts w:ascii="Arial" w:eastAsia="Arial" w:hAnsi="Arial" w:cs="Arial"/>
-                <w:color w:val="000000" w:themeColor="text1"/>
-              </w:rPr>
-              <w:t>steam</w:t>
-            </w:r>
-            <w:proofErr w:type="gramEnd"/>
-            <w:r>
-              <w:rPr>
-                <w:rFonts w:ascii="Arial" w:eastAsia="Arial" w:hAnsi="Arial" w:cs="Arial"/>
-                <w:color w:val="000000" w:themeColor="text1"/>
-              </w:rPr>
-              <w:t xml:space="preserve"> and air conditioning supply</w:t>
-            </w:r>
-          </w:p>
-          <w:p>
-            <w:pPr>
-              <w:spacing w:line="240" w:lineRule="exact"/>
-              <w:rPr>
-                <w:rFonts w:ascii="Arial" w:eastAsia="Arial" w:hAnsi="Arial" w:cs="Arial"/>
-                <w:color w:val="000000" w:themeColor="text1"/>
-              </w:rPr>
-            </w:pPr>
-          </w:p>
-          <w:p>
-            <w:pPr>
-              <w:spacing w:line="240" w:lineRule="exact"/>
-              <w:rPr>
-                <w:rFonts w:ascii="Arial" w:eastAsia="Arial" w:hAnsi="Arial" w:cs="Arial"/>
-                <w:color w:val="000000" w:themeColor="text1"/>
-              </w:rPr>
-            </w:pPr>
-            <w:r>
-              <w:rPr>
-                <w:rFonts w:ascii="Arial" w:eastAsia="Arial" w:hAnsi="Arial" w:cs="Arial"/>
-                <w:color w:val="000000" w:themeColor="text1"/>
-              </w:rPr>
-              <w:t>Financial and insurance activities</w:t>
-            </w:r>
-          </w:p>
-          <w:p>
-            <w:pPr>
-              <w:spacing w:line="240" w:lineRule="exact"/>
-              <w:rPr>
-                <w:rFonts w:ascii="Arial" w:eastAsia="Arial" w:hAnsi="Arial" w:cs="Arial"/>
-                <w:color w:val="000000" w:themeColor="text1"/>
-              </w:rPr>
-            </w:pPr>
-          </w:p>
-          <w:p>
-            <w:pPr>
-              <w:spacing w:line="240" w:lineRule="exact"/>
-              <w:rPr>
-                <w:rFonts w:ascii="Arial" w:eastAsia="Arial" w:hAnsi="Arial" w:cs="Arial"/>
-                <w:color w:val="000000" w:themeColor="text1"/>
-              </w:rPr>
-            </w:pPr>
-            <w:r>
-              <w:rPr>
-                <w:rFonts w:ascii="Arial" w:eastAsia="Arial" w:hAnsi="Arial" w:cs="Arial"/>
-                <w:color w:val="000000" w:themeColor="text1"/>
-              </w:rPr>
-              <w:t>Human health and social work activities</w:t>
-            </w:r>
-          </w:p>
-          <w:p>
-            <w:pPr>
-              <w:spacing w:line="240" w:lineRule="exact"/>
-              <w:rPr>
-                <w:rFonts w:ascii="Arial" w:eastAsia="Arial" w:hAnsi="Arial" w:cs="Arial"/>
-                <w:color w:val="000000" w:themeColor="text1"/>
-              </w:rPr>
-            </w:pPr>
-          </w:p>
-          <w:p>
-            <w:pPr>
-              <w:spacing w:line="240" w:lineRule="exact"/>
-              <w:rPr>
-                <w:rFonts w:ascii="Arial" w:eastAsia="Arial" w:hAnsi="Arial" w:cs="Arial"/>
-                <w:color w:val="000000" w:themeColor="text1"/>
-              </w:rPr>
-            </w:pPr>
-            <w:r>
-              <w:rPr>
-                <w:rFonts w:ascii="Arial" w:eastAsia="Arial" w:hAnsi="Arial" w:cs="Arial"/>
-                <w:color w:val="000000" w:themeColor="text1"/>
-              </w:rPr>
-              <w:t>Information and communication</w:t>
-            </w:r>
-          </w:p>
-          <w:p>
-            <w:pPr>
-              <w:spacing w:line="240" w:lineRule="exact"/>
-              <w:rPr>
-                <w:rFonts w:ascii="Arial" w:eastAsia="Arial" w:hAnsi="Arial" w:cs="Arial"/>
-                <w:color w:val="000000" w:themeColor="text1"/>
-              </w:rPr>
-            </w:pPr>
-          </w:p>
-          <w:p>
-            <w:pPr>
-              <w:spacing w:line="240" w:lineRule="exact"/>
-              <w:rPr>
-                <w:rFonts w:ascii="Arial" w:eastAsia="Arial" w:hAnsi="Arial" w:cs="Arial"/>
-                <w:color w:val="000000" w:themeColor="text1"/>
-              </w:rPr>
-            </w:pPr>
-            <w:r>
-              <w:rPr>
-                <w:rFonts w:ascii="Arial" w:eastAsia="Arial" w:hAnsi="Arial" w:cs="Arial"/>
-                <w:color w:val="000000" w:themeColor="text1"/>
-              </w:rPr>
-              <w:t>Manufacturing</w:t>
-            </w:r>
-          </w:p>
-          <w:p>
-            <w:pPr>
-              <w:spacing w:line="240" w:lineRule="exact"/>
-              <w:rPr>
-                <w:rFonts w:ascii="Arial" w:eastAsia="Arial" w:hAnsi="Arial" w:cs="Arial"/>
-                <w:color w:val="000000" w:themeColor="text1"/>
-              </w:rPr>
-            </w:pPr>
-          </w:p>
-          <w:p>
-            <w:pPr>
-              <w:spacing w:line="240" w:lineRule="exact"/>
-              <w:rPr>
-                <w:rFonts w:ascii="Arial" w:eastAsia="Arial" w:hAnsi="Arial" w:cs="Arial"/>
-                <w:color w:val="000000" w:themeColor="text1"/>
-              </w:rPr>
-            </w:pPr>
-            <w:r>
-              <w:rPr>
-                <w:rFonts w:ascii="Arial" w:eastAsia="Arial" w:hAnsi="Arial" w:cs="Arial"/>
-                <w:color w:val="000000" w:themeColor="text1"/>
-              </w:rPr>
-              <w:t xml:space="preserve">Mining and quarrying </w:t>
+              <w:t>Transportation and storage</w:t>
             </w:r>
             <w:r>
               <w:br/>
             </w:r>
-          </w:p>
-          <w:p>
-            <w:pPr>
-              <w:spacing w:line="240" w:lineRule="exact"/>
-              <w:rPr>
-                <w:rFonts w:ascii="Arial" w:eastAsia="Arial" w:hAnsi="Arial" w:cs="Arial"/>
-                <w:color w:val="000000" w:themeColor="text1"/>
-              </w:rPr>
-            </w:pPr>
-            <w:r>
-              <w:rPr>
-                <w:rFonts w:ascii="Arial" w:eastAsia="Arial" w:hAnsi="Arial" w:cs="Arial"/>
-                <w:color w:val="000000" w:themeColor="text1"/>
-              </w:rPr>
-              <w:t xml:space="preserve">Professional, </w:t>
-            </w:r>
-            <w:proofErr w:type="gramStart"/>
-            <w:r>
-              <w:rPr>
-                <w:rFonts w:ascii="Arial" w:eastAsia="Arial" w:hAnsi="Arial" w:cs="Arial"/>
-                <w:color w:val="000000" w:themeColor="text1"/>
-              </w:rPr>
-              <w:t>scientific</w:t>
-            </w:r>
-            <w:proofErr w:type="gramEnd"/>
-            <w:r>
-              <w:rPr>
-                <w:rFonts w:ascii="Arial" w:eastAsia="Arial" w:hAnsi="Arial" w:cs="Arial"/>
-                <w:color w:val="000000" w:themeColor="text1"/>
-              </w:rPr>
-              <w:t xml:space="preserve"> and technical activities</w:t>
+            <w:r>
+              <w:rPr>
+                <w:rFonts w:ascii="Arial" w:eastAsia="Arial" w:hAnsi="Arial" w:cs="Arial"/>
+                <w:color w:val="000000" w:themeColor="text1"/>
+              </w:rPr>
+              <w:t xml:space="preserve"> </w:t>
+            </w:r>
+          </w:p>
+          <w:p>
+            <w:pPr>
+              <w:spacing w:line="240" w:lineRule="exact"/>
+              <w:rPr>
+                <w:rFonts w:ascii="Arial" w:eastAsia="Arial" w:hAnsi="Arial" w:cs="Arial"/>
+                <w:color w:val="000000" w:themeColor="text1"/>
+              </w:rPr>
+            </w:pPr>
+            <w:r>
+              <w:rPr>
+                <w:rFonts w:ascii="Arial" w:eastAsia="Arial" w:hAnsi="Arial" w:cs="Arial"/>
+                <w:color w:val="000000" w:themeColor="text1"/>
+              </w:rPr>
+              <w:t>Wholesale and retail trade; repair of motor vehicles and motorcycles</w:t>
             </w:r>
             <w:r>
               <w:br/>
             </w:r>
-          </w:p>
-          <w:p>
-            <w:pPr>
-              <w:spacing w:line="240" w:lineRule="exact"/>
-              <w:rPr>
-                <w:rFonts w:ascii="Arial" w:eastAsia="Arial" w:hAnsi="Arial" w:cs="Arial"/>
-                <w:color w:val="000000" w:themeColor="text1"/>
-              </w:rPr>
-            </w:pPr>
-            <w:r>
-              <w:rPr>
-                <w:rFonts w:ascii="Arial" w:eastAsia="Arial" w:hAnsi="Arial" w:cs="Arial"/>
-                <w:color w:val="000000" w:themeColor="text1"/>
-              </w:rPr>
-              <w:t>Public administration and defence; compulsory social security</w:t>
-            </w:r>
-          </w:p>
-          <w:p>
-            <w:pPr>
-              <w:spacing w:line="240" w:lineRule="exact"/>
-              <w:rPr>
-                <w:rFonts w:ascii="Arial" w:eastAsia="Arial" w:hAnsi="Arial" w:cs="Arial"/>
-                <w:color w:val="000000" w:themeColor="text1"/>
-              </w:rPr>
-            </w:pPr>
-          </w:p>
-          <w:p>
-            <w:pPr>
-              <w:spacing w:line="240" w:lineRule="exact"/>
-              <w:rPr>
-                <w:rFonts w:ascii="Arial" w:eastAsia="Arial" w:hAnsi="Arial" w:cs="Arial"/>
-                <w:color w:val="000000" w:themeColor="text1"/>
-              </w:rPr>
-            </w:pPr>
-            <w:r>
-              <w:rPr>
-                <w:rFonts w:ascii="Arial" w:eastAsia="Arial" w:hAnsi="Arial" w:cs="Arial"/>
-                <w:color w:val="000000" w:themeColor="text1"/>
-              </w:rPr>
-              <w:t>Real estate activities</w:t>
-            </w:r>
-          </w:p>
-          <w:p>
-            <w:pPr>
-              <w:spacing w:line="240" w:lineRule="exact"/>
-              <w:rPr>
-                <w:rFonts w:ascii="Arial" w:eastAsia="Arial" w:hAnsi="Arial" w:cs="Arial"/>
-                <w:color w:val="000000" w:themeColor="text1"/>
-              </w:rPr>
-            </w:pPr>
             <w:r>
               <w:rPr>
                 <w:rFonts w:ascii="Arial" w:eastAsia="Arial" w:hAnsi="Arial" w:cs="Arial"/>
@@ -5799,35 +5457,12 @@
                 <w:rFonts w:ascii="Arial" w:eastAsia="Arial" w:hAnsi="Arial" w:cs="Arial"/>
                 <w:color w:val="000000" w:themeColor="text1"/>
               </w:rPr>
-              <w:t>Transportation and storage</w:t>
+              <w:t>Water supply; sewerage, waste management and remediation activities</w:t>
             </w:r>
             <w:r>
               <w:br/>
             </w:r>
             <w:r>
-              <w:rPr>
-                <w:rFonts w:ascii="Arial" w:eastAsia="Arial" w:hAnsi="Arial" w:cs="Arial"/>
-                <w:color w:val="000000" w:themeColor="text1"/>
-              </w:rPr>
-              <w:t xml:space="preserve"> </w:t>
-            </w:r>
-          </w:p>
-          <w:p>
-            <w:pPr>
-              <w:spacing w:line="240" w:lineRule="exact"/>
-              <w:rPr>
-                <w:rFonts w:ascii="Arial" w:eastAsia="Arial" w:hAnsi="Arial" w:cs="Arial"/>
-                <w:color w:val="000000" w:themeColor="text1"/>
-              </w:rPr>
-            </w:pPr>
-            <w:r>
-              <w:rPr>
-                <w:rFonts w:ascii="Arial" w:eastAsia="Arial" w:hAnsi="Arial" w:cs="Arial"/>
-                <w:color w:val="000000" w:themeColor="text1"/>
-              </w:rPr>
-              <w:t>Wholesale and retail trade; repair of motor vehicles and motorcycles</w:t>
-            </w:r>
-            <w:r>
               <w:br/>
             </w:r>
             <w:r>
@@ -5835,52 +5470,23 @@
                 <w:rFonts w:ascii="Arial" w:eastAsia="Arial" w:hAnsi="Arial" w:cs="Arial"/>
                 <w:color w:val="000000" w:themeColor="text1"/>
               </w:rPr>
-              <w:t xml:space="preserve"> </w:t>
-            </w:r>
-          </w:p>
-          <w:p>
-            <w:pPr>
-              <w:spacing w:line="240" w:lineRule="exact"/>
-              <w:rPr>
-                <w:rFonts w:ascii="Arial" w:eastAsia="Arial" w:hAnsi="Arial" w:cs="Arial"/>
-                <w:color w:val="000000" w:themeColor="text1"/>
-              </w:rPr>
-            </w:pPr>
-            <w:r>
-              <w:rPr>
-                <w:rFonts w:ascii="Arial" w:eastAsia="Arial" w:hAnsi="Arial" w:cs="Arial"/>
-                <w:color w:val="000000" w:themeColor="text1"/>
-              </w:rPr>
-              <w:t>Water supply; sewerage, waste management and remediation activities</w:t>
-            </w:r>
-            <w:r>
-              <w:br/>
-            </w:r>
-            <w:r>
+              <w:t xml:space="preserve">  </w:t>
+            </w:r>
+          </w:p>
+          <w:p>
+            <w:pPr>
+              <w:spacing w:line="240" w:lineRule="exact"/>
+              <w:rPr>
+                <w:rFonts w:ascii="Arial" w:eastAsia="Arial" w:hAnsi="Arial" w:cs="Arial"/>
+                <w:color w:val="000000" w:themeColor="text1"/>
+              </w:rPr>
+            </w:pPr>
+            <w:r>
+              <w:rPr>
+                <w:rFonts w:ascii="Arial" w:eastAsia="Arial" w:hAnsi="Arial" w:cs="Arial"/>
+                <w:color w:val="000000" w:themeColor="text1"/>
+              </w:rPr>
               <w:lastRenderedPageBreak/>
-              <w:br/>
-            </w:r>
-            <w:r>
-              <w:rPr>
-                <w:rFonts w:ascii="Arial" w:eastAsia="Arial" w:hAnsi="Arial" w:cs="Arial"/>
-                <w:color w:val="000000" w:themeColor="text1"/>
-              </w:rPr>
-              <w:t xml:space="preserve">  </w:t>
-            </w:r>
-          </w:p>
-          <w:p>
-            <w:pPr>
-              <w:spacing w:line="240" w:lineRule="exact"/>
-              <w:rPr>
-                <w:rFonts w:ascii="Arial" w:eastAsia="Arial" w:hAnsi="Arial" w:cs="Arial"/>
-                <w:color w:val="000000" w:themeColor="text1"/>
-              </w:rPr>
-            </w:pPr>
-            <w:r>
-              <w:rPr>
-                <w:rFonts w:ascii="Arial" w:eastAsia="Arial" w:hAnsi="Arial" w:cs="Arial"/>
-                <w:color w:val="000000" w:themeColor="text1"/>
-              </w:rPr>
               <w:t>Other service activities</w:t>
             </w:r>
             <w:r>
@@ -6312,7 +5918,7 @@
 </file>
 
 <file path=word/endnotes.xml><?xml version="1.0" encoding="utf-8"?>
-<w:endnotes xmlns:wpc="http://schemas.microsoft.com/office/word/2010/wordprocessingCanvas" xmlns:cx="http://schemas.microsoft.com/office/drawing/2014/chartex" xmlns:cx1="http://schemas.microsoft.com/office/drawing/2015/9/8/chartex" xmlns:cx2="http://schemas.microsoft.com/office/drawing/2015/10/21/chartex" xmlns:cx3="http://schemas.microsoft.com/office/drawing/2016/5/9/chartex" xmlns:cx4="http://schemas.microsoft.com/office/drawing/2016/5/10/chartex" xmlns:cx5="http://schemas.microsoft.com/office/drawing/2016/5/11/chartex" xmlns:cx6="http://schemas.microsoft.com/office/drawing/2016/5/12/chartex" xmlns:cx7="http://schemas.microsoft.com/office/drawing/2016/5/13/chartex" xmlns:cx8="http://schemas.microsoft.com/office/drawing/2016/5/14/chartex" xmlns:mc="http://schemas.openxmlformats.org/markup-compatibility/2006" xmlns:aink="http://schemas.microsoft.com/office/drawing/2016/ink" xmlns:am3d="http://schemas.microsoft.com/office/drawing/2017/model3d" xmlns:o="urn:schemas-microsoft-com:office:office" xmlns:oel="http://schemas.microsoft.com/office/2019/extlst" xmlns:r="http://schemas.openxmlformats.org/officeDocument/2006/relationships" xmlns:m="http://schemas.openxmlformats.org/officeDocument/2006/math" xmlns:v="urn:schemas-microsoft-com:vml" xmlns:wp14="http://schemas.microsoft.com/office/word/2010/wordprocessingDrawing" xmlns:wp="http://schemas.openxmlformats.org/drawingml/2006/wordprocessingDrawing" xmlns:w10="urn:schemas-microsoft-com:office:word" xmlns:w="http://schemas.openxmlformats.org/wordprocessingml/2006/main" xmlns:w14="http://schemas.microsoft.com/office/word/2010/wordml" xmlns:w15="http://schemas.microsoft.com/office/word/2012/wordml" xmlns:w16cex="http://schemas.microsoft.com/office/word/2018/wordml/cex" xmlns:w16cid="http://schemas.microsoft.com/office/word/2016/wordml/cid" xmlns:w16="http://schemas.microsoft.com/office/word/2018/wordml" xmlns:w16sdtdh="http://schemas.microsoft.com/office/word/2020/wordml/sdtdatahash" xmlns:w16se="http://schemas.microsoft.com/office/word/2015/wordml/symex" xmlns:wpg="http://schemas.microsoft.com/office/word/2010/wordprocessingGroup" xmlns:wpi="http://schemas.microsoft.com/office/word/2010/wordprocessingInk" xmlns:wne="http://schemas.microsoft.com/office/word/2006/wordml" xmlns:wps="http://schemas.microsoft.com/office/word/2010/wordprocessingShape" mc:Ignorable="w14 w15 w16se w16cid w16 w16cex w16sdtdh wp14">
+<w:endnotes xmlns:wpc="http://schemas.microsoft.com/office/word/2010/wordprocessingCanvas" xmlns:cx="http://schemas.microsoft.com/office/drawing/2014/chartex" xmlns:cx1="http://schemas.microsoft.com/office/drawing/2015/9/8/chartex" xmlns:cx2="http://schemas.microsoft.com/office/drawing/2015/10/21/chartex" xmlns:cx3="http://schemas.microsoft.com/office/drawing/2016/5/9/chartex" xmlns:cx4="http://schemas.microsoft.com/office/drawing/2016/5/10/chartex" xmlns:cx5="http://schemas.microsoft.com/office/drawing/2016/5/11/chartex" xmlns:cx6="http://schemas.microsoft.com/office/drawing/2016/5/12/chartex" xmlns:cx7="http://schemas.microsoft.com/office/drawing/2016/5/13/chartex" xmlns:cx8="http://schemas.microsoft.com/office/drawing/2016/5/14/chartex" xmlns:mc="http://schemas.openxmlformats.org/markup-compatibility/2006" xmlns:aink="http://schemas.microsoft.com/office/drawing/2016/ink" xmlns:am3d="http://schemas.microsoft.com/office/drawing/2017/model3d" xmlns:o="urn:schemas-microsoft-com:office:office" xmlns:oel="http://schemas.microsoft.com/office/2019/extlst" xmlns:r="http://schemas.openxmlformats.org/officeDocument/2006/relationships" xmlns:m="http://schemas.openxmlformats.org/officeDocument/2006/math" xmlns:v="urn:schemas-microsoft-com:vml" xmlns:wp14="http://schemas.microsoft.com/office/word/2010/wordprocessingDrawing" xmlns:wp="http://schemas.openxmlformats.org/drawingml/2006/wordprocessingDrawing" xmlns:w10="urn:schemas-microsoft-com:office:word" xmlns:w="http://schemas.openxmlformats.org/wordprocessingml/2006/main" xmlns:w14="http://schemas.microsoft.com/office/word/2010/wordml" xmlns:w15="http://schemas.microsoft.com/office/word/2012/wordml" xmlns:w16cex="http://schemas.microsoft.com/office/word/2018/wordml/cex" xmlns:w16cid="http://schemas.microsoft.com/office/word/2016/wordml/cid" xmlns:w16="http://schemas.microsoft.com/office/word/2018/wordml" xmlns:w16du="http://schemas.microsoft.com/office/word/2023/wordml/word16du" xmlns:w16sdtdh="http://schemas.microsoft.com/office/word/2020/wordml/sdtdatahash" xmlns:w16se="http://schemas.microsoft.com/office/word/2015/wordml/symex" xmlns:wpg="http://schemas.microsoft.com/office/word/2010/wordprocessingGroup" xmlns:wpi="http://schemas.microsoft.com/office/word/2010/wordprocessingInk" xmlns:wne="http://schemas.microsoft.com/office/word/2006/wordml" xmlns:wps="http://schemas.microsoft.com/office/word/2010/wordprocessingShape" mc:Ignorable="w14 w15 w16se w16cid w16 w16cex w16sdtdh w16du wp14">
   <w:endnote w:type="separator" w:id="-1">
     <w:p>
       <w:pPr>
@@ -6337,7 +5943,7 @@
 </file>
 
 <file path=word/footer1.xml><?xml version="1.0" encoding="utf-8"?>
-<w:ftr xmlns:wpc="http://schemas.microsoft.com/office/word/2010/wordprocessingCanvas" xmlns:cx="http://schemas.microsoft.com/office/drawing/2014/chartex" xmlns:cx1="http://schemas.microsoft.com/office/drawing/2015/9/8/chartex" xmlns:cx2="http://schemas.microsoft.com/office/drawing/2015/10/21/chartex" xmlns:cx3="http://schemas.microsoft.com/office/drawing/2016/5/9/chartex" xmlns:cx4="http://schemas.microsoft.com/office/drawing/2016/5/10/chartex" xmlns:cx5="http://schemas.microsoft.com/office/drawing/2016/5/11/chartex" xmlns:cx6="http://schemas.microsoft.com/office/drawing/2016/5/12/chartex" xmlns:cx7="http://schemas.microsoft.com/office/drawing/2016/5/13/chartex" xmlns:cx8="http://schemas.microsoft.com/office/drawing/2016/5/14/chartex" xmlns:mc="http://schemas.openxmlformats.org/markup-compatibility/2006" xmlns:aink="http://schemas.microsoft.com/office/drawing/2016/ink" xmlns:am3d="http://schemas.microsoft.com/office/drawing/2017/model3d" xmlns:o="urn:schemas-microsoft-com:office:office" xmlns:oel="http://schemas.microsoft.com/office/2019/extlst" xmlns:r="http://schemas.openxmlformats.org/officeDocument/2006/relationships" xmlns:m="http://schemas.openxmlformats.org/officeDocument/2006/math" xmlns:v="urn:schemas-microsoft-com:vml" xmlns:wp14="http://schemas.microsoft.com/office/word/2010/wordprocessingDrawing" xmlns:wp="http://schemas.openxmlformats.org/drawingml/2006/wordprocessingDrawing" xmlns:w10="urn:schemas-microsoft-com:office:word" xmlns:w="http://schemas.openxmlformats.org/wordprocessingml/2006/main" xmlns:w14="http://schemas.microsoft.com/office/word/2010/wordml" xmlns:w15="http://schemas.microsoft.com/office/word/2012/wordml" xmlns:w16cex="http://schemas.microsoft.com/office/word/2018/wordml/cex" xmlns:w16cid="http://schemas.microsoft.com/office/word/2016/wordml/cid" xmlns:w16="http://schemas.microsoft.com/office/word/2018/wordml" xmlns:w16sdtdh="http://schemas.microsoft.com/office/word/2020/wordml/sdtdatahash" xmlns:w16se="http://schemas.microsoft.com/office/word/2015/wordml/symex" xmlns:wpg="http://schemas.microsoft.com/office/word/2010/wordprocessingGroup" xmlns:wpi="http://schemas.microsoft.com/office/word/2010/wordprocessingInk" xmlns:wne="http://schemas.microsoft.com/office/word/2006/wordml" xmlns:wps="http://schemas.microsoft.com/office/word/2010/wordprocessingShape" mc:Ignorable="w14 w15 w16se w16cid w16 w16cex w16sdtdh wp14">
+<w:ftr xmlns:wpc="http://schemas.microsoft.com/office/word/2010/wordprocessingCanvas" xmlns:cx="http://schemas.microsoft.com/office/drawing/2014/chartex" xmlns:cx1="http://schemas.microsoft.com/office/drawing/2015/9/8/chartex" xmlns:cx2="http://schemas.microsoft.com/office/drawing/2015/10/21/chartex" xmlns:cx3="http://schemas.microsoft.com/office/drawing/2016/5/9/chartex" xmlns:cx4="http://schemas.microsoft.com/office/drawing/2016/5/10/chartex" xmlns:cx5="http://schemas.microsoft.com/office/drawing/2016/5/11/chartex" xmlns:cx6="http://schemas.microsoft.com/office/drawing/2016/5/12/chartex" xmlns:cx7="http://schemas.microsoft.com/office/drawing/2016/5/13/chartex" xmlns:cx8="http://schemas.microsoft.com/office/drawing/2016/5/14/chartex" xmlns:mc="http://schemas.openxmlformats.org/markup-compatibility/2006" xmlns:aink="http://schemas.microsoft.com/office/drawing/2016/ink" xmlns:am3d="http://schemas.microsoft.com/office/drawing/2017/model3d" xmlns:o="urn:schemas-microsoft-com:office:office" xmlns:oel="http://schemas.microsoft.com/office/2019/extlst" xmlns:r="http://schemas.openxmlformats.org/officeDocument/2006/relationships" xmlns:m="http://schemas.openxmlformats.org/officeDocument/2006/math" xmlns:v="urn:schemas-microsoft-com:vml" xmlns:wp14="http://schemas.microsoft.com/office/word/2010/wordprocessingDrawing" xmlns:wp="http://schemas.openxmlformats.org/drawingml/2006/wordprocessingDrawing" xmlns:w10="urn:schemas-microsoft-com:office:word" xmlns:w="http://schemas.openxmlformats.org/wordprocessingml/2006/main" xmlns:w14="http://schemas.microsoft.com/office/word/2010/wordml" xmlns:w15="http://schemas.microsoft.com/office/word/2012/wordml" xmlns:w16cex="http://schemas.microsoft.com/office/word/2018/wordml/cex" xmlns:w16cid="http://schemas.microsoft.com/office/word/2016/wordml/cid" xmlns:w16="http://schemas.microsoft.com/office/word/2018/wordml" xmlns:w16du="http://schemas.microsoft.com/office/word/2023/wordml/word16du" xmlns:w16sdtdh="http://schemas.microsoft.com/office/word/2020/wordml/sdtdatahash" xmlns:w16se="http://schemas.microsoft.com/office/word/2015/wordml/symex" xmlns:wpg="http://schemas.microsoft.com/office/word/2010/wordprocessingGroup" xmlns:wpi="http://schemas.microsoft.com/office/word/2010/wordprocessingInk" xmlns:wne="http://schemas.microsoft.com/office/word/2006/wordml" xmlns:wps="http://schemas.microsoft.com/office/word/2010/wordprocessingShape" mc:Ignorable="w14 w15 w16se w16cid w16 w16cex w16sdtdh w16du wp14">
   <w:p>
     <w:pPr>
       <w:pStyle w:val="Footer"/>
@@ -6473,7 +6079,7 @@
 </file>
 
 <file path=word/footer2.xml><?xml version="1.0" encoding="utf-8"?>
-<w:ftr xmlns:wpc="http://schemas.microsoft.com/office/word/2010/wordprocessingCanvas" xmlns:cx="http://schemas.microsoft.com/office/drawing/2014/chartex" xmlns:cx1="http://schemas.microsoft.com/office/drawing/2015/9/8/chartex" xmlns:cx2="http://schemas.microsoft.com/office/drawing/2015/10/21/chartex" xmlns:cx3="http://schemas.microsoft.com/office/drawing/2016/5/9/chartex" xmlns:cx4="http://schemas.microsoft.com/office/drawing/2016/5/10/chartex" xmlns:cx5="http://schemas.microsoft.com/office/drawing/2016/5/11/chartex" xmlns:cx6="http://schemas.microsoft.com/office/drawing/2016/5/12/chartex" xmlns:cx7="http://schemas.microsoft.com/office/drawing/2016/5/13/chartex" xmlns:cx8="http://schemas.microsoft.com/office/drawing/2016/5/14/chartex" xmlns:mc="http://schemas.openxmlformats.org/markup-compatibility/2006" xmlns:aink="http://schemas.microsoft.com/office/drawing/2016/ink" xmlns:am3d="http://schemas.microsoft.com/office/drawing/2017/model3d" xmlns:o="urn:schemas-microsoft-com:office:office" xmlns:oel="http://schemas.microsoft.com/office/2019/extlst" xmlns:r="http://schemas.openxmlformats.org/officeDocument/2006/relationships" xmlns:m="http://schemas.openxmlformats.org/officeDocument/2006/math" xmlns:v="urn:schemas-microsoft-com:vml" xmlns:wp14="http://schemas.microsoft.com/office/word/2010/wordprocessingDrawing" xmlns:wp="http://schemas.openxmlformats.org/drawingml/2006/wordprocessingDrawing" xmlns:w10="urn:schemas-microsoft-com:office:word" xmlns:w="http://schemas.openxmlformats.org/wordprocessingml/2006/main" xmlns:w14="http://schemas.microsoft.com/office/word/2010/wordml" xmlns:w15="http://schemas.microsoft.com/office/word/2012/wordml" xmlns:w16cex="http://schemas.microsoft.com/office/word/2018/wordml/cex" xmlns:w16cid="http://schemas.microsoft.com/office/word/2016/wordml/cid" xmlns:w16="http://schemas.microsoft.com/office/word/2018/wordml" xmlns:w16sdtdh="http://schemas.microsoft.com/office/word/2020/wordml/sdtdatahash" xmlns:w16se="http://schemas.microsoft.com/office/word/2015/wordml/symex" xmlns:wpg="http://schemas.microsoft.com/office/word/2010/wordprocessingGroup" xmlns:wpi="http://schemas.microsoft.com/office/word/2010/wordprocessingInk" xmlns:wne="http://schemas.microsoft.com/office/word/2006/wordml" xmlns:wps="http://schemas.microsoft.com/office/word/2010/wordprocessingShape" mc:Ignorable="w14 w15 w16se w16cid w16 w16cex w16sdtdh wp14">
+<w:ftr xmlns:wpc="http://schemas.microsoft.com/office/word/2010/wordprocessingCanvas" xmlns:cx="http://schemas.microsoft.com/office/drawing/2014/chartex" xmlns:cx1="http://schemas.microsoft.com/office/drawing/2015/9/8/chartex" xmlns:cx2="http://schemas.microsoft.com/office/drawing/2015/10/21/chartex" xmlns:cx3="http://schemas.microsoft.com/office/drawing/2016/5/9/chartex" xmlns:cx4="http://schemas.microsoft.com/office/drawing/2016/5/10/chartex" xmlns:cx5="http://schemas.microsoft.com/office/drawing/2016/5/11/chartex" xmlns:cx6="http://schemas.microsoft.com/office/drawing/2016/5/12/chartex" xmlns:cx7="http://schemas.microsoft.com/office/drawing/2016/5/13/chartex" xmlns:cx8="http://schemas.microsoft.com/office/drawing/2016/5/14/chartex" xmlns:mc="http://schemas.openxmlformats.org/markup-compatibility/2006" xmlns:aink="http://schemas.microsoft.com/office/drawing/2016/ink" xmlns:am3d="http://schemas.microsoft.com/office/drawing/2017/model3d" xmlns:o="urn:schemas-microsoft-com:office:office" xmlns:oel="http://schemas.microsoft.com/office/2019/extlst" xmlns:r="http://schemas.openxmlformats.org/officeDocument/2006/relationships" xmlns:m="http://schemas.openxmlformats.org/officeDocument/2006/math" xmlns:v="urn:schemas-microsoft-com:vml" xmlns:wp14="http://schemas.microsoft.com/office/word/2010/wordprocessingDrawing" xmlns:wp="http://schemas.openxmlformats.org/drawingml/2006/wordprocessingDrawing" xmlns:w10="urn:schemas-microsoft-com:office:word" xmlns:w="http://schemas.openxmlformats.org/wordprocessingml/2006/main" xmlns:w14="http://schemas.microsoft.com/office/word/2010/wordml" xmlns:w15="http://schemas.microsoft.com/office/word/2012/wordml" xmlns:w16cex="http://schemas.microsoft.com/office/word/2018/wordml/cex" xmlns:w16cid="http://schemas.microsoft.com/office/word/2016/wordml/cid" xmlns:w16="http://schemas.microsoft.com/office/word/2018/wordml" xmlns:w16du="http://schemas.microsoft.com/office/word/2023/wordml/word16du" xmlns:w16sdtdh="http://schemas.microsoft.com/office/word/2020/wordml/sdtdatahash" xmlns:w16se="http://schemas.microsoft.com/office/word/2015/wordml/symex" xmlns:wpg="http://schemas.microsoft.com/office/word/2010/wordprocessingGroup" xmlns:wpi="http://schemas.microsoft.com/office/word/2010/wordprocessingInk" xmlns:wne="http://schemas.microsoft.com/office/word/2006/wordml" xmlns:wps="http://schemas.microsoft.com/office/word/2010/wordprocessingShape" mc:Ignorable="w14 w15 w16se w16cid w16 w16cex w16sdtdh w16du wp14">
   <w:p>
     <w:pPr>
       <w:pStyle w:val="Footer"/>
@@ -6609,7 +6215,7 @@
 </file>
 
 <file path=word/footer3.xml><?xml version="1.0" encoding="utf-8"?>
-<w:ftr xmlns:wpc="http://schemas.microsoft.com/office/word/2010/wordprocessingCanvas" xmlns:cx="http://schemas.microsoft.com/office/drawing/2014/chartex" xmlns:cx1="http://schemas.microsoft.com/office/drawing/2015/9/8/chartex" xmlns:cx2="http://schemas.microsoft.com/office/drawing/2015/10/21/chartex" xmlns:cx3="http://schemas.microsoft.com/office/drawing/2016/5/9/chartex" xmlns:cx4="http://schemas.microsoft.com/office/drawing/2016/5/10/chartex" xmlns:cx5="http://schemas.microsoft.com/office/drawing/2016/5/11/chartex" xmlns:cx6="http://schemas.microsoft.com/office/drawing/2016/5/12/chartex" xmlns:cx7="http://schemas.microsoft.com/office/drawing/2016/5/13/chartex" xmlns:cx8="http://schemas.microsoft.com/office/drawing/2016/5/14/chartex" xmlns:mc="http://schemas.openxmlformats.org/markup-compatibility/2006" xmlns:aink="http://schemas.microsoft.com/office/drawing/2016/ink" xmlns:am3d="http://schemas.microsoft.com/office/drawing/2017/model3d" xmlns:o="urn:schemas-microsoft-com:office:office" xmlns:oel="http://schemas.microsoft.com/office/2019/extlst" xmlns:r="http://schemas.openxmlformats.org/officeDocument/2006/relationships" xmlns:m="http://schemas.openxmlformats.org/officeDocument/2006/math" xmlns:v="urn:schemas-microsoft-com:vml" xmlns:wp14="http://schemas.microsoft.com/office/word/2010/wordprocessingDrawing" xmlns:wp="http://schemas.openxmlformats.org/drawingml/2006/wordprocessingDrawing" xmlns:w10="urn:schemas-microsoft-com:office:word" xmlns:w="http://schemas.openxmlformats.org/wordprocessingml/2006/main" xmlns:w14="http://schemas.microsoft.com/office/word/2010/wordml" xmlns:w15="http://schemas.microsoft.com/office/word/2012/wordml" xmlns:w16cex="http://schemas.microsoft.com/office/word/2018/wordml/cex" xmlns:w16cid="http://schemas.microsoft.com/office/word/2016/wordml/cid" xmlns:w16="http://schemas.microsoft.com/office/word/2018/wordml" xmlns:w16sdtdh="http://schemas.microsoft.com/office/word/2020/wordml/sdtdatahash" xmlns:w16se="http://schemas.microsoft.com/office/word/2015/wordml/symex" xmlns:wpg="http://schemas.microsoft.com/office/word/2010/wordprocessingGroup" xmlns:wpi="http://schemas.microsoft.com/office/word/2010/wordprocessingInk" xmlns:wne="http://schemas.microsoft.com/office/word/2006/wordml" xmlns:wps="http://schemas.microsoft.com/office/word/2010/wordprocessingShape" mc:Ignorable="w14 w15 w16se w16cid w16 w16cex w16sdtdh wp14">
+<w:ftr xmlns:wpc="http://schemas.microsoft.com/office/word/2010/wordprocessingCanvas" xmlns:cx="http://schemas.microsoft.com/office/drawing/2014/chartex" xmlns:cx1="http://schemas.microsoft.com/office/drawing/2015/9/8/chartex" xmlns:cx2="http://schemas.microsoft.com/office/drawing/2015/10/21/chartex" xmlns:cx3="http://schemas.microsoft.com/office/drawing/2016/5/9/chartex" xmlns:cx4="http://schemas.microsoft.com/office/drawing/2016/5/10/chartex" xmlns:cx5="http://schemas.microsoft.com/office/drawing/2016/5/11/chartex" xmlns:cx6="http://schemas.microsoft.com/office/drawing/2016/5/12/chartex" xmlns:cx7="http://schemas.microsoft.com/office/drawing/2016/5/13/chartex" xmlns:cx8="http://schemas.microsoft.com/office/drawing/2016/5/14/chartex" xmlns:mc="http://schemas.openxmlformats.org/markup-compatibility/2006" xmlns:aink="http://schemas.microsoft.com/office/drawing/2016/ink" xmlns:am3d="http://schemas.microsoft.com/office/drawing/2017/model3d" xmlns:o="urn:schemas-microsoft-com:office:office" xmlns:oel="http://schemas.microsoft.com/office/2019/extlst" xmlns:r="http://schemas.openxmlformats.org/officeDocument/2006/relationships" xmlns:m="http://schemas.openxmlformats.org/officeDocument/2006/math" xmlns:v="urn:schemas-microsoft-com:vml" xmlns:wp14="http://schemas.microsoft.com/office/word/2010/wordprocessingDrawing" xmlns:wp="http://schemas.openxmlformats.org/drawingml/2006/wordprocessingDrawing" xmlns:w10="urn:schemas-microsoft-com:office:word" xmlns:w="http://schemas.openxmlformats.org/wordprocessingml/2006/main" xmlns:w14="http://schemas.microsoft.com/office/word/2010/wordml" xmlns:w15="http://schemas.microsoft.com/office/word/2012/wordml" xmlns:w16cex="http://schemas.microsoft.com/office/word/2018/wordml/cex" xmlns:w16cid="http://schemas.microsoft.com/office/word/2016/wordml/cid" xmlns:w16="http://schemas.microsoft.com/office/word/2018/wordml" xmlns:w16du="http://schemas.microsoft.com/office/word/2023/wordml/word16du" xmlns:w16sdtdh="http://schemas.microsoft.com/office/word/2020/wordml/sdtdatahash" xmlns:w16se="http://schemas.microsoft.com/office/word/2015/wordml/symex" xmlns:wpg="http://schemas.microsoft.com/office/word/2010/wordprocessingGroup" xmlns:wpi="http://schemas.microsoft.com/office/word/2010/wordprocessingInk" xmlns:wne="http://schemas.microsoft.com/office/word/2006/wordml" xmlns:wps="http://schemas.microsoft.com/office/word/2010/wordprocessingShape" mc:Ignorable="w14 w15 w16se w16cid w16 w16cex w16sdtdh w16du wp14">
   <w:p>
     <w:pPr>
       <w:pStyle w:val="Footer"/>
@@ -6745,7 +6351,7 @@
 </file>
 
 <file path=word/footnotes.xml><?xml version="1.0" encoding="utf-8"?>
-<w:footnotes xmlns:wpc="http://schemas.microsoft.com/office/word/2010/wordprocessingCanvas" xmlns:cx="http://schemas.microsoft.com/office/drawing/2014/chartex" xmlns:cx1="http://schemas.microsoft.com/office/drawing/2015/9/8/chartex" xmlns:cx2="http://schemas.microsoft.com/office/drawing/2015/10/21/chartex" xmlns:cx3="http://schemas.microsoft.com/office/drawing/2016/5/9/chartex" xmlns:cx4="http://schemas.microsoft.com/office/drawing/2016/5/10/chartex" xmlns:cx5="http://schemas.microsoft.com/office/drawing/2016/5/11/chartex" xmlns:cx6="http://schemas.microsoft.com/office/drawing/2016/5/12/chartex" xmlns:cx7="http://schemas.microsoft.com/office/drawing/2016/5/13/chartex" xmlns:cx8="http://schemas.microsoft.com/office/drawing/2016/5/14/chartex" xmlns:mc="http://schemas.openxmlformats.org/markup-compatibility/2006" xmlns:aink="http://schemas.microsoft.com/office/drawing/2016/ink" xmlns:am3d="http://schemas.microsoft.com/office/drawing/2017/model3d" xmlns:o="urn:schemas-microsoft-com:office:office" xmlns:oel="http://schemas.microsoft.com/office/2019/extlst" xmlns:r="http://schemas.openxmlformats.org/officeDocument/2006/relationships" xmlns:m="http://schemas.openxmlformats.org/officeDocument/2006/math" xmlns:v="urn:schemas-microsoft-com:vml" xmlns:wp14="http://schemas.microsoft.com/office/word/2010/wordprocessingDrawing" xmlns:wp="http://schemas.openxmlformats.org/drawingml/2006/wordprocessingDrawing" xmlns:w10="urn:schemas-microsoft-com:office:word" xmlns:w="http://schemas.openxmlformats.org/wordprocessingml/2006/main" xmlns:w14="http://schemas.microsoft.com/office/word/2010/wordml" xmlns:w15="http://schemas.microsoft.com/office/word/2012/wordml" xmlns:w16cex="http://schemas.microsoft.com/office/word/2018/wordml/cex" xmlns:w16cid="http://schemas.microsoft.com/office/word/2016/wordml/cid" xmlns:w16="http://schemas.microsoft.com/office/word/2018/wordml" xmlns:w16sdtdh="http://schemas.microsoft.com/office/word/2020/wordml/sdtdatahash" xmlns:w16se="http://schemas.microsoft.com/office/word/2015/wordml/symex" xmlns:wpg="http://schemas.microsoft.com/office/word/2010/wordprocessingGroup" xmlns:wpi="http://schemas.microsoft.com/office/word/2010/wordprocessingInk" xmlns:wne="http://schemas.microsoft.com/office/word/2006/wordml" xmlns:wps="http://schemas.microsoft.com/office/word/2010/wordprocessingShape" mc:Ignorable="w14 w15 w16se w16cid w16 w16cex w16sdtdh wp14">
+<w:footnotes xmlns:wpc="http://schemas.microsoft.com/office/word/2010/wordprocessingCanvas" xmlns:cx="http://schemas.microsoft.com/office/drawing/2014/chartex" xmlns:cx1="http://schemas.microsoft.com/office/drawing/2015/9/8/chartex" xmlns:cx2="http://schemas.microsoft.com/office/drawing/2015/10/21/chartex" xmlns:cx3="http://schemas.microsoft.com/office/drawing/2016/5/9/chartex" xmlns:cx4="http://schemas.microsoft.com/office/drawing/2016/5/10/chartex" xmlns:cx5="http://schemas.microsoft.com/office/drawing/2016/5/11/chartex" xmlns:cx6="http://schemas.microsoft.com/office/drawing/2016/5/12/chartex" xmlns:cx7="http://schemas.microsoft.com/office/drawing/2016/5/13/chartex" xmlns:cx8="http://schemas.microsoft.com/office/drawing/2016/5/14/chartex" xmlns:mc="http://schemas.openxmlformats.org/markup-compatibility/2006" xmlns:aink="http://schemas.microsoft.com/office/drawing/2016/ink" xmlns:am3d="http://schemas.microsoft.com/office/drawing/2017/model3d" xmlns:o="urn:schemas-microsoft-com:office:office" xmlns:oel="http://schemas.microsoft.com/office/2019/extlst" xmlns:r="http://schemas.openxmlformats.org/officeDocument/2006/relationships" xmlns:m="http://schemas.openxmlformats.org/officeDocument/2006/math" xmlns:v="urn:schemas-microsoft-com:vml" xmlns:wp14="http://schemas.microsoft.com/office/word/2010/wordprocessingDrawing" xmlns:wp="http://schemas.openxmlformats.org/drawingml/2006/wordprocessingDrawing" xmlns:w10="urn:schemas-microsoft-com:office:word" xmlns:w="http://schemas.openxmlformats.org/wordprocessingml/2006/main" xmlns:w14="http://schemas.microsoft.com/office/word/2010/wordml" xmlns:w15="http://schemas.microsoft.com/office/word/2012/wordml" xmlns:w16cex="http://schemas.microsoft.com/office/word/2018/wordml/cex" xmlns:w16cid="http://schemas.microsoft.com/office/word/2016/wordml/cid" xmlns:w16="http://schemas.microsoft.com/office/word/2018/wordml" xmlns:w16du="http://schemas.microsoft.com/office/word/2023/wordml/word16du" xmlns:w16sdtdh="http://schemas.microsoft.com/office/word/2020/wordml/sdtdatahash" xmlns:w16se="http://schemas.microsoft.com/office/word/2015/wordml/symex" xmlns:wpg="http://schemas.microsoft.com/office/word/2010/wordprocessingGroup" xmlns:wpi="http://schemas.microsoft.com/office/word/2010/wordprocessingInk" xmlns:wne="http://schemas.microsoft.com/office/word/2006/wordml" xmlns:wps="http://schemas.microsoft.com/office/word/2010/wordprocessingShape" mc:Ignorable="w14 w15 w16se w16cid w16 w16cex w16sdtdh w16du wp14">
   <w:footnote w:type="separator" w:id="-1">
     <w:p>
       <w:pPr>
@@ -6770,7 +6376,7 @@
 </file>
 
 <file path=word/header1.xml><?xml version="1.0" encoding="utf-8"?>
-<w:hdr xmlns:wpc="http://schemas.microsoft.com/office/word/2010/wordprocessingCanvas" xmlns:cx="http://schemas.microsoft.com/office/drawing/2014/chartex" xmlns:cx1="http://schemas.microsoft.com/office/drawing/2015/9/8/chartex" xmlns:cx2="http://schemas.microsoft.com/office/drawing/2015/10/21/chartex" xmlns:cx3="http://schemas.microsoft.com/office/drawing/2016/5/9/chartex" xmlns:cx4="http://schemas.microsoft.com/office/drawing/2016/5/10/chartex" xmlns:cx5="http://schemas.microsoft.com/office/drawing/2016/5/11/chartex" xmlns:cx6="http://schemas.microsoft.com/office/drawing/2016/5/12/chartex" xmlns:cx7="http://schemas.microsoft.com/office/drawing/2016/5/13/chartex" xmlns:cx8="http://schemas.microsoft.com/office/drawing/2016/5/14/chartex" xmlns:mc="http://schemas.openxmlformats.org/markup-compatibility/2006" xmlns:aink="http://schemas.microsoft.com/office/drawing/2016/ink" xmlns:am3d="http://schemas.microsoft.com/office/drawing/2017/model3d" xmlns:o="urn:schemas-microsoft-com:office:office" xmlns:oel="http://schemas.microsoft.com/office/2019/extlst" xmlns:r="http://schemas.openxmlformats.org/officeDocument/2006/relationships" xmlns:m="http://schemas.openxmlformats.org/officeDocument/2006/math" xmlns:v="urn:schemas-microsoft-com:vml" xmlns:wp14="http://schemas.microsoft.com/office/word/2010/wordprocessingDrawing" xmlns:wp="http://schemas.openxmlformats.org/drawingml/2006/wordprocessingDrawing" xmlns:w10="urn:schemas-microsoft-com:office:word" xmlns:w="http://schemas.openxmlformats.org/wordprocessingml/2006/main" xmlns:w14="http://schemas.microsoft.com/office/word/2010/wordml" xmlns:w15="http://schemas.microsoft.com/office/word/2012/wordml" xmlns:w16cex="http://schemas.microsoft.com/office/word/2018/wordml/cex" xmlns:w16cid="http://schemas.microsoft.com/office/word/2016/wordml/cid" xmlns:w16="http://schemas.microsoft.com/office/word/2018/wordml" xmlns:w16sdtdh="http://schemas.microsoft.com/office/word/2020/wordml/sdtdatahash" xmlns:w16se="http://schemas.microsoft.com/office/word/2015/wordml/symex" xmlns:wpg="http://schemas.microsoft.com/office/word/2010/wordprocessingGroup" xmlns:wpi="http://schemas.microsoft.com/office/word/2010/wordprocessingInk" xmlns:wne="http://schemas.microsoft.com/office/word/2006/wordml" xmlns:wps="http://schemas.microsoft.com/office/word/2010/wordprocessingShape" mc:Ignorable="w14 w15 w16se w16cid w16 w16cex w16sdtdh wp14">
+<w:hdr xmlns:wpc="http://schemas.microsoft.com/office/word/2010/wordprocessingCanvas" xmlns:cx="http://schemas.microsoft.com/office/drawing/2014/chartex" xmlns:cx1="http://schemas.microsoft.com/office/drawing/2015/9/8/chartex" xmlns:cx2="http://schemas.microsoft.com/office/drawing/2015/10/21/chartex" xmlns:cx3="http://schemas.microsoft.com/office/drawing/2016/5/9/chartex" xmlns:cx4="http://schemas.microsoft.com/office/drawing/2016/5/10/chartex" xmlns:cx5="http://schemas.microsoft.com/office/drawing/2016/5/11/chartex" xmlns:cx6="http://schemas.microsoft.com/office/drawing/2016/5/12/chartex" xmlns:cx7="http://schemas.microsoft.com/office/drawing/2016/5/13/chartex" xmlns:cx8="http://schemas.microsoft.com/office/drawing/2016/5/14/chartex" xmlns:mc="http://schemas.openxmlformats.org/markup-compatibility/2006" xmlns:aink="http://schemas.microsoft.com/office/drawing/2016/ink" xmlns:am3d="http://schemas.microsoft.com/office/drawing/2017/model3d" xmlns:o="urn:schemas-microsoft-com:office:office" xmlns:oel="http://schemas.microsoft.com/office/2019/extlst" xmlns:r="http://schemas.openxmlformats.org/officeDocument/2006/relationships" xmlns:m="http://schemas.openxmlformats.org/officeDocument/2006/math" xmlns:v="urn:schemas-microsoft-com:vml" xmlns:wp14="http://schemas.microsoft.com/office/word/2010/wordprocessingDrawing" xmlns:wp="http://schemas.openxmlformats.org/drawingml/2006/wordprocessingDrawing" xmlns:w10="urn:schemas-microsoft-com:office:word" xmlns:w="http://schemas.openxmlformats.org/wordprocessingml/2006/main" xmlns:w14="http://schemas.microsoft.com/office/word/2010/wordml" xmlns:w15="http://schemas.microsoft.com/office/word/2012/wordml" xmlns:w16cex="http://schemas.microsoft.com/office/word/2018/wordml/cex" xmlns:w16cid="http://schemas.microsoft.com/office/word/2016/wordml/cid" xmlns:w16="http://schemas.microsoft.com/office/word/2018/wordml" xmlns:w16du="http://schemas.microsoft.com/office/word/2023/wordml/word16du" xmlns:w16sdtdh="http://schemas.microsoft.com/office/word/2020/wordml/sdtdatahash" xmlns:w16se="http://schemas.microsoft.com/office/word/2015/wordml/symex" xmlns:wpg="http://schemas.microsoft.com/office/word/2010/wordprocessingGroup" xmlns:wpi="http://schemas.microsoft.com/office/word/2010/wordprocessingInk" xmlns:wne="http://schemas.microsoft.com/office/word/2006/wordml" xmlns:wps="http://schemas.microsoft.com/office/word/2010/wordprocessingShape" mc:Ignorable="w14 w15 w16se w16cid w16 w16cex w16sdtdh w16du wp14">
   <w:p>
     <w:pPr>
       <w:pStyle w:val="Header"/>
@@ -6780,7 +6386,7 @@
 </file>
 
 <file path=word/header2.xml><?xml version="1.0" encoding="utf-8"?>
-<w:hdr xmlns:wpc="http://schemas.microsoft.com/office/word/2010/wordprocessingCanvas" xmlns:cx="http://schemas.microsoft.com/office/drawing/2014/chartex" xmlns:cx1="http://schemas.microsoft.com/office/drawing/2015/9/8/chartex" xmlns:cx2="http://schemas.microsoft.com/office/drawing/2015/10/21/chartex" xmlns:cx3="http://schemas.microsoft.com/office/drawing/2016/5/9/chartex" xmlns:cx4="http://schemas.microsoft.com/office/drawing/2016/5/10/chartex" xmlns:cx5="http://schemas.microsoft.com/office/drawing/2016/5/11/chartex" xmlns:cx6="http://schemas.microsoft.com/office/drawing/2016/5/12/chartex" xmlns:cx7="http://schemas.microsoft.com/office/drawing/2016/5/13/chartex" xmlns:cx8="http://schemas.microsoft.com/office/drawing/2016/5/14/chartex" xmlns:mc="http://schemas.openxmlformats.org/markup-compatibility/2006" xmlns:aink="http://schemas.microsoft.com/office/drawing/2016/ink" xmlns:am3d="http://schemas.microsoft.com/office/drawing/2017/model3d" xmlns:o="urn:schemas-microsoft-com:office:office" xmlns:oel="http://schemas.microsoft.com/office/2019/extlst" xmlns:r="http://schemas.openxmlformats.org/officeDocument/2006/relationships" xmlns:m="http://schemas.openxmlformats.org/officeDocument/2006/math" xmlns:v="urn:schemas-microsoft-com:vml" xmlns:wp14="http://schemas.microsoft.com/office/word/2010/wordprocessingDrawing" xmlns:wp="http://schemas.openxmlformats.org/drawingml/2006/wordprocessingDrawing" xmlns:w10="urn:schemas-microsoft-com:office:word" xmlns:w="http://schemas.openxmlformats.org/wordprocessingml/2006/main" xmlns:w14="http://schemas.microsoft.com/office/word/2010/wordml" xmlns:w15="http://schemas.microsoft.com/office/word/2012/wordml" xmlns:w16cex="http://schemas.microsoft.com/office/word/2018/wordml/cex" xmlns:w16cid="http://schemas.microsoft.com/office/word/2016/wordml/cid" xmlns:w16="http://schemas.microsoft.com/office/word/2018/wordml" xmlns:w16sdtdh="http://schemas.microsoft.com/office/word/2020/wordml/sdtdatahash" xmlns:w16se="http://schemas.microsoft.com/office/word/2015/wordml/symex" xmlns:wpg="http://schemas.microsoft.com/office/word/2010/wordprocessingGroup" xmlns:wpi="http://schemas.microsoft.com/office/word/2010/wordprocessingInk" xmlns:wne="http://schemas.microsoft.com/office/word/2006/wordml" xmlns:wps="http://schemas.microsoft.com/office/word/2010/wordprocessingShape" mc:Ignorable="w14 w15 w16se w16cid w16 w16cex w16sdtdh wp14">
+<w:hdr xmlns:wpc="http://schemas.microsoft.com/office/word/2010/wordprocessingCanvas" xmlns:cx="http://schemas.microsoft.com/office/drawing/2014/chartex" xmlns:cx1="http://schemas.microsoft.com/office/drawing/2015/9/8/chartex" xmlns:cx2="http://schemas.microsoft.com/office/drawing/2015/10/21/chartex" xmlns:cx3="http://schemas.microsoft.com/office/drawing/2016/5/9/chartex" xmlns:cx4="http://schemas.microsoft.com/office/drawing/2016/5/10/chartex" xmlns:cx5="http://schemas.microsoft.com/office/drawing/2016/5/11/chartex" xmlns:cx6="http://schemas.microsoft.com/office/drawing/2016/5/12/chartex" xmlns:cx7="http://schemas.microsoft.com/office/drawing/2016/5/13/chartex" xmlns:cx8="http://schemas.microsoft.com/office/drawing/2016/5/14/chartex" xmlns:mc="http://schemas.openxmlformats.org/markup-compatibility/2006" xmlns:aink="http://schemas.microsoft.com/office/drawing/2016/ink" xmlns:am3d="http://schemas.microsoft.com/office/drawing/2017/model3d" xmlns:o="urn:schemas-microsoft-com:office:office" xmlns:oel="http://schemas.microsoft.com/office/2019/extlst" xmlns:r="http://schemas.openxmlformats.org/officeDocument/2006/relationships" xmlns:m="http://schemas.openxmlformats.org/officeDocument/2006/math" xmlns:v="urn:schemas-microsoft-com:vml" xmlns:wp14="http://schemas.microsoft.com/office/word/2010/wordprocessingDrawing" xmlns:wp="http://schemas.openxmlformats.org/drawingml/2006/wordprocessingDrawing" xmlns:w10="urn:schemas-microsoft-com:office:word" xmlns:w="http://schemas.openxmlformats.org/wordprocessingml/2006/main" xmlns:w14="http://schemas.microsoft.com/office/word/2010/wordml" xmlns:w15="http://schemas.microsoft.com/office/word/2012/wordml" xmlns:w16cex="http://schemas.microsoft.com/office/word/2018/wordml/cex" xmlns:w16cid="http://schemas.microsoft.com/office/word/2016/wordml/cid" xmlns:w16="http://schemas.microsoft.com/office/word/2018/wordml" xmlns:w16du="http://schemas.microsoft.com/office/word/2023/wordml/word16du" xmlns:w16sdtdh="http://schemas.microsoft.com/office/word/2020/wordml/sdtdatahash" xmlns:w16se="http://schemas.microsoft.com/office/word/2015/wordml/symex" xmlns:wpg="http://schemas.microsoft.com/office/word/2010/wordprocessingGroup" xmlns:wpi="http://schemas.microsoft.com/office/word/2010/wordprocessingInk" xmlns:wne="http://schemas.microsoft.com/office/word/2006/wordml" xmlns:wps="http://schemas.microsoft.com/office/word/2010/wordprocessingShape" mc:Ignorable="w14 w15 w16se w16cid w16 w16cex w16sdtdh w16du wp14">
   <w:p>
     <w:pPr>
       <w:pStyle w:val="Header"/>
@@ -6790,7 +6396,7 @@
 </file>
 
 <file path=word/header3.xml><?xml version="1.0" encoding="utf-8"?>
-<w:hdr xmlns:wpc="http://schemas.microsoft.com/office/word/2010/wordprocessingCanvas" xmlns:cx="http://schemas.microsoft.com/office/drawing/2014/chartex" xmlns:cx1="http://schemas.microsoft.com/office/drawing/2015/9/8/chartex" xmlns:cx2="http://schemas.microsoft.com/office/drawing/2015/10/21/chartex" xmlns:cx3="http://schemas.microsoft.com/office/drawing/2016/5/9/chartex" xmlns:cx4="http://schemas.microsoft.com/office/drawing/2016/5/10/chartex" xmlns:cx5="http://schemas.microsoft.com/office/drawing/2016/5/11/chartex" xmlns:cx6="http://schemas.microsoft.com/office/drawing/2016/5/12/chartex" xmlns:cx7="http://schemas.microsoft.com/office/drawing/2016/5/13/chartex" xmlns:cx8="http://schemas.microsoft.com/office/drawing/2016/5/14/chartex" xmlns:mc="http://schemas.openxmlformats.org/markup-compatibility/2006" xmlns:aink="http://schemas.microsoft.com/office/drawing/2016/ink" xmlns:am3d="http://schemas.microsoft.com/office/drawing/2017/model3d" xmlns:o="urn:schemas-microsoft-com:office:office" xmlns:oel="http://schemas.microsoft.com/office/2019/extlst" xmlns:r="http://schemas.openxmlformats.org/officeDocument/2006/relationships" xmlns:m="http://schemas.openxmlformats.org/officeDocument/2006/math" xmlns:v="urn:schemas-microsoft-com:vml" xmlns:wp14="http://schemas.microsoft.com/office/word/2010/wordprocessingDrawing" xmlns:wp="http://schemas.openxmlformats.org/drawingml/2006/wordprocessingDrawing" xmlns:w10="urn:schemas-microsoft-com:office:word" xmlns:w="http://schemas.openxmlformats.org/wordprocessingml/2006/main" xmlns:w14="http://schemas.microsoft.com/office/word/2010/wordml" xmlns:w15="http://schemas.microsoft.com/office/word/2012/wordml" xmlns:w16cex="http://schemas.microsoft.com/office/word/2018/wordml/cex" xmlns:w16cid="http://schemas.microsoft.com/office/word/2016/wordml/cid" xmlns:w16="http://schemas.microsoft.com/office/word/2018/wordml" xmlns:w16sdtdh="http://schemas.microsoft.com/office/word/2020/wordml/sdtdatahash" xmlns:w16se="http://schemas.microsoft.com/office/word/2015/wordml/symex" xmlns:wpg="http://schemas.microsoft.com/office/word/2010/wordprocessingGroup" xmlns:wpi="http://schemas.microsoft.com/office/word/2010/wordprocessingInk" xmlns:wne="http://schemas.microsoft.com/office/word/2006/wordml" xmlns:wps="http://schemas.microsoft.com/office/word/2010/wordprocessingShape" mc:Ignorable="w14 w15 w16se w16cid w16 w16cex w16sdtdh wp14">
+<w:hdr xmlns:wpc="http://schemas.microsoft.com/office/word/2010/wordprocessingCanvas" xmlns:cx="http://schemas.microsoft.com/office/drawing/2014/chartex" xmlns:cx1="http://schemas.microsoft.com/office/drawing/2015/9/8/chartex" xmlns:cx2="http://schemas.microsoft.com/office/drawing/2015/10/21/chartex" xmlns:cx3="http://schemas.microsoft.com/office/drawing/2016/5/9/chartex" xmlns:cx4="http://schemas.microsoft.com/office/drawing/2016/5/10/chartex" xmlns:cx5="http://schemas.microsoft.com/office/drawing/2016/5/11/chartex" xmlns:cx6="http://schemas.microsoft.com/office/drawing/2016/5/12/chartex" xmlns:cx7="http://schemas.microsoft.com/office/drawing/2016/5/13/chartex" xmlns:cx8="http://schemas.microsoft.com/office/drawing/2016/5/14/chartex" xmlns:mc="http://schemas.openxmlformats.org/markup-compatibility/2006" xmlns:aink="http://schemas.microsoft.com/office/drawing/2016/ink" xmlns:am3d="http://schemas.microsoft.com/office/drawing/2017/model3d" xmlns:o="urn:schemas-microsoft-com:office:office" xmlns:oel="http://schemas.microsoft.com/office/2019/extlst" xmlns:r="http://schemas.openxmlformats.org/officeDocument/2006/relationships" xmlns:m="http://schemas.openxmlformats.org/officeDocument/2006/math" xmlns:v="urn:schemas-microsoft-com:vml" xmlns:wp14="http://schemas.microsoft.com/office/word/2010/wordprocessingDrawing" xmlns:wp="http://schemas.openxmlformats.org/drawingml/2006/wordprocessingDrawing" xmlns:w10="urn:schemas-microsoft-com:office:word" xmlns:w="http://schemas.openxmlformats.org/wordprocessingml/2006/main" xmlns:w14="http://schemas.microsoft.com/office/word/2010/wordml" xmlns:w15="http://schemas.microsoft.com/office/word/2012/wordml" xmlns:w16cex="http://schemas.microsoft.com/office/word/2018/wordml/cex" xmlns:w16cid="http://schemas.microsoft.com/office/word/2016/wordml/cid" xmlns:w16="http://schemas.microsoft.com/office/word/2018/wordml" xmlns:w16du="http://schemas.microsoft.com/office/word/2023/wordml/word16du" xmlns:w16sdtdh="http://schemas.microsoft.com/office/word/2020/wordml/sdtdatahash" xmlns:w16se="http://schemas.microsoft.com/office/word/2015/wordml/symex" xmlns:wpg="http://schemas.microsoft.com/office/word/2010/wordprocessingGroup" xmlns:wpi="http://schemas.microsoft.com/office/word/2010/wordprocessingInk" xmlns:wne="http://schemas.microsoft.com/office/word/2006/wordml" xmlns:wps="http://schemas.microsoft.com/office/word/2010/wordprocessingShape" mc:Ignorable="w14 w15 w16se w16cid w16 w16cex w16sdtdh w16du wp14">
   <w:p>
     <w:pPr>
       <w:pStyle w:val="Header"/>
@@ -6800,7 +6406,7 @@
 </file>
 
 <file path=word/numbering.xml><?xml version="1.0" encoding="utf-8"?>
-<w:numbering xmlns:wpc="http://schemas.microsoft.com/office/word/2010/wordprocessingCanvas" xmlns:cx="http://schemas.microsoft.com/office/drawing/2014/chartex" xmlns:cx1="http://schemas.microsoft.com/office/drawing/2015/9/8/chartex" xmlns:cx2="http://schemas.microsoft.com/office/drawing/2015/10/21/chartex" xmlns:cx3="http://schemas.microsoft.com/office/drawing/2016/5/9/chartex" xmlns:cx4="http://schemas.microsoft.com/office/drawing/2016/5/10/chartex" xmlns:cx5="http://schemas.microsoft.com/office/drawing/2016/5/11/chartex" xmlns:cx6="http://schemas.microsoft.com/office/drawing/2016/5/12/chartex" xmlns:cx7="http://schemas.microsoft.com/office/drawing/2016/5/13/chartex" xmlns:cx8="http://schemas.microsoft.com/office/drawing/2016/5/14/chartex" xmlns:mc="http://schemas.openxmlformats.org/markup-compatibility/2006" xmlns:aink="http://schemas.microsoft.com/office/drawing/2016/ink" xmlns:am3d="http://schemas.microsoft.com/office/drawing/2017/model3d" xmlns:o="urn:schemas-microsoft-com:office:office" xmlns:oel="http://schemas.microsoft.com/office/2019/extlst" xmlns:r="http://schemas.openxmlformats.org/officeDocument/2006/relationships" xmlns:m="http://schemas.openxmlformats.org/officeDocument/2006/math" xmlns:v="urn:schemas-microsoft-com:vml" xmlns:wp14="http://schemas.microsoft.com/office/word/2010/wordprocessingDrawing" xmlns:wp="http://schemas.openxmlformats.org/drawingml/2006/wordprocessingDrawing" xmlns:w10="urn:schemas-microsoft-com:office:word" xmlns:w="http://schemas.openxmlformats.org/wordprocessingml/2006/main" xmlns:w14="http://schemas.microsoft.com/office/word/2010/wordml" xmlns:w15="http://schemas.microsoft.com/office/word/2012/wordml" xmlns:w16cex="http://schemas.microsoft.com/office/word/2018/wordml/cex" xmlns:w16cid="http://schemas.microsoft.com/office/word/2016/wordml/cid" xmlns:w16="http://schemas.microsoft.com/office/word/2018/wordml" xmlns:w16sdtdh="http://schemas.microsoft.com/office/word/2020/wordml/sdtdatahash" xmlns:w16se="http://schemas.microsoft.com/office/word/2015/wordml/symex" xmlns:wpg="http://schemas.microsoft.com/office/word/2010/wordprocessingGroup" xmlns:wpi="http://schemas.microsoft.com/office/word/2010/wordprocessingInk" xmlns:wne="http://schemas.microsoft.com/office/word/2006/wordml" xmlns:wps="http://schemas.microsoft.com/office/word/2010/wordprocessingShape" mc:Ignorable="w14 w15 w16se w16cid w16 w16cex w16sdtdh wp14">
+<w:numbering xmlns:wpc="http://schemas.microsoft.com/office/word/2010/wordprocessingCanvas" xmlns:cx="http://schemas.microsoft.com/office/drawing/2014/chartex" xmlns:cx1="http://schemas.microsoft.com/office/drawing/2015/9/8/chartex" xmlns:cx2="http://schemas.microsoft.com/office/drawing/2015/10/21/chartex" xmlns:cx3="http://schemas.microsoft.com/office/drawing/2016/5/9/chartex" xmlns:cx4="http://schemas.microsoft.com/office/drawing/2016/5/10/chartex" xmlns:cx5="http://schemas.microsoft.com/office/drawing/2016/5/11/chartex" xmlns:cx6="http://schemas.microsoft.com/office/drawing/2016/5/12/chartex" xmlns:cx7="http://schemas.microsoft.com/office/drawing/2016/5/13/chartex" xmlns:cx8="http://schemas.microsoft.com/office/drawing/2016/5/14/chartex" xmlns:mc="http://schemas.openxmlformats.org/markup-compatibility/2006" xmlns:aink="http://schemas.microsoft.com/office/drawing/2016/ink" xmlns:am3d="http://schemas.microsoft.com/office/drawing/2017/model3d" xmlns:o="urn:schemas-microsoft-com:office:office" xmlns:oel="http://schemas.microsoft.com/office/2019/extlst" xmlns:r="http://schemas.openxmlformats.org/officeDocument/2006/relationships" xmlns:m="http://schemas.openxmlformats.org/officeDocument/2006/math" xmlns:v="urn:schemas-microsoft-com:vml" xmlns:wp14="http://schemas.microsoft.com/office/word/2010/wordprocessingDrawing" xmlns:wp="http://schemas.openxmlformats.org/drawingml/2006/wordprocessingDrawing" xmlns:w10="urn:schemas-microsoft-com:office:word" xmlns:w="http://schemas.openxmlformats.org/wordprocessingml/2006/main" xmlns:w14="http://schemas.microsoft.com/office/word/2010/wordml" xmlns:w15="http://schemas.microsoft.com/office/word/2012/wordml" xmlns:w16cex="http://schemas.microsoft.com/office/word/2018/wordml/cex" xmlns:w16cid="http://schemas.microsoft.com/office/word/2016/wordml/cid" xmlns:w16="http://schemas.microsoft.com/office/word/2018/wordml" xmlns:w16du="http://schemas.microsoft.com/office/word/2023/wordml/word16du" xmlns:w16sdtdh="http://schemas.microsoft.com/office/word/2020/wordml/sdtdatahash" xmlns:w16se="http://schemas.microsoft.com/office/word/2015/wordml/symex" xmlns:wpg="http://schemas.microsoft.com/office/word/2010/wordprocessingGroup" xmlns:wpi="http://schemas.microsoft.com/office/word/2010/wordprocessingInk" xmlns:wne="http://schemas.microsoft.com/office/word/2006/wordml" xmlns:wps="http://schemas.microsoft.com/office/word/2010/wordprocessingShape" mc:Ignorable="w14 w15 w16se w16cid w16 w16cex w16sdtdh w16du wp14">
   <w:abstractNum w:abstractNumId="0" w15:restartNumberingAfterBreak="0">
     <w:nsid w:val="248237C6"/>
     <w:multiLevelType w:val="hybridMultilevel"/>
@@ -6915,6 +6521,119 @@
     </w:lvl>
   </w:abstractNum>
   <w:abstractNum w:abstractNumId="1" w15:restartNumberingAfterBreak="0">
+    <w:nsid w:val="2E4F3EB5"/>
+    <w:multiLevelType w:val="hybridMultilevel"/>
+    <w:tmpl w:val="EE46B8E6"/>
+    <w:lvl w:ilvl="0" w:tplc="08090001">
+      <w:start w:val="1"/>
+      <w:numFmt w:val="bullet"/>
+      <w:lvlText w:val=""/>
+      <w:lvlJc w:val="left"/>
+      <w:pPr>
+        <w:ind w:left="720" w:hanging="360"/>
+      </w:pPr>
+      <w:rPr>
+        <w:rFonts w:ascii="Symbol" w:hAnsi="Symbol" w:hint="default"/>
+      </w:rPr>
+    </w:lvl>
+    <w:lvl w:ilvl="1" w:tplc="08090003" w:tentative="1">
+      <w:start w:val="1"/>
+      <w:numFmt w:val="bullet"/>
+      <w:lvlText w:val="o"/>
+      <w:lvlJc w:val="left"/>
+      <w:pPr>
+        <w:ind w:left="1440" w:hanging="360"/>
+      </w:pPr>
+      <w:rPr>
+        <w:rFonts w:ascii="Courier New" w:hAnsi="Courier New" w:cs="Courier New" w:hint="default"/>
+      </w:rPr>
+    </w:lvl>
+    <w:lvl w:ilvl="2" w:tplc="08090005" w:tentative="1">
+      <w:start w:val="1"/>
+      <w:numFmt w:val="bullet"/>
+      <w:lvlText w:val=""/>
+      <w:lvlJc w:val="left"/>
+      <w:pPr>
+        <w:ind w:left="2160" w:hanging="360"/>
+      </w:pPr>
+      <w:rPr>
+        <w:rFonts w:ascii="Wingdings" w:hAnsi="Wingdings" w:hint="default"/>
+      </w:rPr>
+    </w:lvl>
+    <w:lvl w:ilvl="3" w:tplc="08090001" w:tentative="1">
+      <w:start w:val="1"/>
+      <w:numFmt w:val="bullet"/>
+      <w:lvlText w:val=""/>
+      <w:lvlJc w:val="left"/>
+      <w:pPr>
+        <w:ind w:left="2880" w:hanging="360"/>
+      </w:pPr>
+      <w:rPr>
+        <w:rFonts w:ascii="Symbol" w:hAnsi="Symbol" w:hint="default"/>
+      </w:rPr>
+    </w:lvl>
+    <w:lvl w:ilvl="4" w:tplc="08090003" w:tentative="1">
+      <w:start w:val="1"/>
+      <w:numFmt w:val="bullet"/>
+      <w:lvlText w:val="o"/>
+      <w:lvlJc w:val="left"/>
+      <w:pPr>
+        <w:ind w:left="3600" w:hanging="360"/>
+      </w:pPr>
+      <w:rPr>
+        <w:rFonts w:ascii="Courier New" w:hAnsi="Courier New" w:cs="Courier New" w:hint="default"/>
+      </w:rPr>
+    </w:lvl>
+    <w:lvl w:ilvl="5" w:tplc="08090005" w:tentative="1">
+      <w:start w:val="1"/>
+      <w:numFmt w:val="bullet"/>
+      <w:lvlText w:val=""/>
+      <w:lvlJc w:val="left"/>
+      <w:pPr>
+        <w:ind w:left="4320" w:hanging="360"/>
+      </w:pPr>
+      <w:rPr>
+        <w:rFonts w:ascii="Wingdings" w:hAnsi="Wingdings" w:hint="default"/>
+      </w:rPr>
+    </w:lvl>
+    <w:lvl w:ilvl="6" w:tplc="08090001" w:tentative="1">
+      <w:start w:val="1"/>
+      <w:numFmt w:val="bullet"/>
+      <w:lvlText w:val=""/>
+      <w:lvlJc w:val="left"/>
+      <w:pPr>
+        <w:ind w:left="5040" w:hanging="360"/>
+      </w:pPr>
+      <w:rPr>
+        <w:rFonts w:ascii="Symbol" w:hAnsi="Symbol" w:hint="default"/>
+      </w:rPr>
+    </w:lvl>
+    <w:lvl w:ilvl="7" w:tplc="08090003" w:tentative="1">
+      <w:start w:val="1"/>
+      <w:numFmt w:val="bullet"/>
+      <w:lvlText w:val="o"/>
+      <w:lvlJc w:val="left"/>
+      <w:pPr>
+        <w:ind w:left="5760" w:hanging="360"/>
+      </w:pPr>
+      <w:rPr>
+        <w:rFonts w:ascii="Courier New" w:hAnsi="Courier New" w:cs="Courier New" w:hint="default"/>
+      </w:rPr>
+    </w:lvl>
+    <w:lvl w:ilvl="8" w:tplc="08090005" w:tentative="1">
+      <w:start w:val="1"/>
+      <w:numFmt w:val="bullet"/>
+      <w:lvlText w:val=""/>
+      <w:lvlJc w:val="left"/>
+      <w:pPr>
+        <w:ind w:left="6480" w:hanging="360"/>
+      </w:pPr>
+      <w:rPr>
+        <w:rFonts w:ascii="Wingdings" w:hAnsi="Wingdings" w:hint="default"/>
+      </w:rPr>
+    </w:lvl>
+  </w:abstractNum>
+  <w:abstractNum w:abstractNumId="2" w15:restartNumberingAfterBreak="0">
     <w:nsid w:val="3E8662CA"/>
     <w:multiLevelType w:val="hybridMultilevel"/>
     <w:tmpl w:val="5F8CEC1C"/>
@@ -7027,7 +6746,7 @@
       </w:rPr>
     </w:lvl>
   </w:abstractNum>
-  <w:abstractNum w:abstractNumId="2" w15:restartNumberingAfterBreak="0">
+  <w:abstractNum w:abstractNumId="3" w15:restartNumberingAfterBreak="0">
     <w:nsid w:val="53D31E1B"/>
     <w:multiLevelType w:val="hybridMultilevel"/>
     <w:tmpl w:val="632ABE92"/>
@@ -7113,7 +6832,7 @@
       </w:pPr>
     </w:lvl>
   </w:abstractNum>
-  <w:abstractNum w:abstractNumId="3" w15:restartNumberingAfterBreak="0">
+  <w:abstractNum w:abstractNumId="4" w15:restartNumberingAfterBreak="0">
     <w:nsid w:val="69066332"/>
     <w:multiLevelType w:val="hybridMultilevel"/>
     <w:tmpl w:val="8E327CE0"/>
@@ -7226,7 +6945,7 @@
       </w:rPr>
     </w:lvl>
   </w:abstractNum>
-  <w:abstractNum w:abstractNumId="4" w15:restartNumberingAfterBreak="0">
+  <w:abstractNum w:abstractNumId="5" w15:restartNumberingAfterBreak="0">
     <w:nsid w:val="69BA50A7"/>
     <w:multiLevelType w:val="hybridMultilevel"/>
     <w:tmpl w:val="B82E707E"/>
@@ -7339,7 +7058,7 @@
       </w:rPr>
     </w:lvl>
   </w:abstractNum>
-  <w:abstractNum w:abstractNumId="5" w15:restartNumberingAfterBreak="0">
+  <w:abstractNum w:abstractNumId="6" w15:restartNumberingAfterBreak="0">
     <w:nsid w:val="73735C1D"/>
     <w:multiLevelType w:val="hybridMultilevel"/>
     <w:tmpl w:val="2BDC13D2"/>
@@ -7453,28 +7172,31 @@
     </w:lvl>
   </w:abstractNum>
   <w:num w:numId="1" w16cid:durableId="1813643719">
-    <w:abstractNumId w:val="3"/>
+    <w:abstractNumId w:val="4"/>
   </w:num>
   <w:num w:numId="2" w16cid:durableId="723600345">
     <w:abstractNumId w:val="0"/>
   </w:num>
   <w:num w:numId="3" w16cid:durableId="1447388817">
+    <w:abstractNumId w:val="3"/>
+  </w:num>
+  <w:num w:numId="4" w16cid:durableId="1149593216">
+    <w:abstractNumId w:val="6"/>
+  </w:num>
+  <w:num w:numId="5" w16cid:durableId="2121341412">
     <w:abstractNumId w:val="2"/>
   </w:num>
-  <w:num w:numId="4" w16cid:durableId="1149593216">
+  <w:num w:numId="6" w16cid:durableId="243030637">
     <w:abstractNumId w:val="5"/>
   </w:num>
-  <w:num w:numId="5" w16cid:durableId="2121341412">
+  <w:num w:numId="7" w16cid:durableId="950749262">
     <w:abstractNumId w:val="1"/>
-  </w:num>
-  <w:num w:numId="6" w16cid:durableId="243030637">
-    <w:abstractNumId w:val="4"/>
   </w:num>
 </w:numbering>
 </file>
 
 <file path=word/styles.xml><?xml version="1.0" encoding="utf-8"?>
-<w:styles xmlns:mc="http://schemas.openxmlformats.org/markup-compatibility/2006" xmlns:r="http://schemas.openxmlformats.org/officeDocument/2006/relationships" xmlns:w="http://schemas.openxmlformats.org/wordprocessingml/2006/main" xmlns:w14="http://schemas.microsoft.com/office/word/2010/wordml" xmlns:w15="http://schemas.microsoft.com/office/word/2012/wordml" xmlns:w16cex="http://schemas.microsoft.com/office/word/2018/wordml/cex" xmlns:w16cid="http://schemas.microsoft.com/office/word/2016/wordml/cid" xmlns:w16="http://schemas.microsoft.com/office/word/2018/wordml" xmlns:w16sdtdh="http://schemas.microsoft.com/office/word/2020/wordml/sdtdatahash" xmlns:w16se="http://schemas.microsoft.com/office/word/2015/wordml/symex" mc:Ignorable="w14 w15 w16se w16cid w16 w16cex w16sdtdh">
+<w:styles xmlns:mc="http://schemas.openxmlformats.org/markup-compatibility/2006" xmlns:r="http://schemas.openxmlformats.org/officeDocument/2006/relationships" xmlns:w="http://schemas.openxmlformats.org/wordprocessingml/2006/main" xmlns:w14="http://schemas.microsoft.com/office/word/2010/wordml" xmlns:w15="http://schemas.microsoft.com/office/word/2012/wordml" xmlns:w16cex="http://schemas.microsoft.com/office/word/2018/wordml/cex" xmlns:w16cid="http://schemas.microsoft.com/office/word/2016/wordml/cid" xmlns:w16="http://schemas.microsoft.com/office/word/2018/wordml" xmlns:w16du="http://schemas.microsoft.com/office/word/2023/wordml/word16du" xmlns:w16sdtdh="http://schemas.microsoft.com/office/word/2020/wordml/sdtdatahash" xmlns:w16se="http://schemas.microsoft.com/office/word/2015/wordml/symex" mc:Ignorable="w14 w15 w16se w16cid w16 w16cex w16sdtdh w16du">
   <w:docDefaults>
     <w:rPrDefault>
       <w:rPr>
@@ -8247,42 +7969,60 @@
 </file>
 
 <file path=customXml/item1.xml><?xml version="1.0" encoding="utf-8"?>
-<p:properties xmlns:p="http://schemas.microsoft.com/office/2006/metadata/properties" xmlns:xsi="http://www.w3.org/2001/XMLSchema-instance" xmlns:pc="http://schemas.microsoft.com/office/infopath/2007/PartnerControls">
-  <documentManagement>
-    <LegacyData xmlns="aaacb922-5235-4a66-b188-303b9b46fbd7" xsi:nil="true"/>
-    <_dlc_DocId xmlns="4ff8cd83-fc61-4182-af0d-9444b096b4cc">E67A7M7FTMSZ-519618591-1186</_dlc_DocId>
-    <TaxCatchAll xmlns="4ff8cd83-fc61-4182-af0d-9444b096b4cc">
-      <Value>1</Value>
-    </TaxCatchAll>
-    <m975189f4ba442ecbf67d4147307b177 xmlns="4ff8cd83-fc61-4182-af0d-9444b096b4cc">
-      <Terms xmlns="http://schemas.microsoft.com/office/infopath/2007/PartnerControls">
-        <TermInfo xmlns="http://schemas.microsoft.com/office/infopath/2007/PartnerControls">
-          <TermName xmlns="http://schemas.microsoft.com/office/infopath/2007/PartnerControls">EBRASS</TermName>
-          <TermId xmlns="http://schemas.microsoft.com/office/infopath/2007/PartnerControls">10b60d33-9f3b-419c-b326-e542b5592571</TermId>
-        </TermInfo>
-      </Terms>
-    </m975189f4ba442ecbf67d4147307b177>
-    <Invisiondesigns xmlns="58eecf05-07e6-460c-a17a-1e6913e0d7ae" xsi:nil="true"/>
-    <Retention_x0020_Label xmlns="a8f60570-4bd3-4f2b-950b-a996de8ab151" xsi:nil="true"/>
-    <Government_x0020_Body xmlns="b413c3fd-5a3b-4239-b985-69032e371c04">BEIS</Government_x0020_Body>
-    <Date_x0020_Opened xmlns="b413c3fd-5a3b-4239-b985-69032e371c04">2020-12-16T14:46:13+00:00</Date_x0020_Opened>
-    <Descriptor xmlns="0063f72e-ace3-48fb-9c1f-5b513408b31f" xsi:nil="true"/>
-    <Security_x0020_Classification xmlns="0063f72e-ace3-48fb-9c1f-5b513408b31f">OFFICIAL</Security_x0020_Classification>
-    <_dlc_DocIdUrl xmlns="4ff8cd83-fc61-4182-af0d-9444b096b4cc">
-      <Url>https://beisgov.sharepoint.com/sites/SCPTDbase/_layouts/15/DocIdRedir.aspx?ID=E67A7M7FTMSZ-519618591-1186</Url>
-      <Description>E67A7M7FTMSZ-519618591-1186</Description>
-    </_dlc_DocIdUrl>
-    <Invision xmlns="58eecf05-07e6-460c-a17a-1e6913e0d7ae">
-      <Url xsi:nil="true"/>
-      <Description xsi:nil="true"/>
-    </Invision>
-    <ijmz xmlns="58eecf05-07e6-460c-a17a-1e6913e0d7ae" xsi:nil="true"/>
-    <Date_x0020_Closed xmlns="b413c3fd-5a3b-4239-b985-69032e371c04" xsi:nil="true"/>
-  </documentManagement>
-</p:properties>
+<?mso-contentType ?>
+<spe:Receivers xmlns:spe="http://schemas.microsoft.com/sharepoint/events">
+  <Receiver>
+    <Name>Document ID Generator</Name>
+    <Synchronization>Synchronous</Synchronization>
+    <Type>10001</Type>
+    <SequenceNumber>1000</SequenceNumber>
+    <Url/>
+    <Assembly>Microsoft.Office.DocumentManagement, Version=16.0.0.0, Culture=neutral, PublicKeyToken=71e9bce111e9429c</Assembly>
+    <Class>Microsoft.Office.DocumentManagement.Internal.DocIdHandler</Class>
+    <Data/>
+    <Filter/>
+  </Receiver>
+  <Receiver>
+    <Name>Document ID Generator</Name>
+    <Synchronization>Synchronous</Synchronization>
+    <Type>10002</Type>
+    <SequenceNumber>1001</SequenceNumber>
+    <Url/>
+    <Assembly>Microsoft.Office.DocumentManagement, Version=16.0.0.0, Culture=neutral, PublicKeyToken=71e9bce111e9429c</Assembly>
+    <Class>Microsoft.Office.DocumentManagement.Internal.DocIdHandler</Class>
+    <Data/>
+    <Filter/>
+  </Receiver>
+  <Receiver>
+    <Name>Document ID Generator</Name>
+    <Synchronization>Synchronous</Synchronization>
+    <Type>10004</Type>
+    <SequenceNumber>1002</SequenceNumber>
+    <Url/>
+    <Assembly>Microsoft.Office.DocumentManagement, Version=16.0.0.0, Culture=neutral, PublicKeyToken=71e9bce111e9429c</Assembly>
+    <Class>Microsoft.Office.DocumentManagement.Internal.DocIdHandler</Class>
+    <Data/>
+    <Filter/>
+  </Receiver>
+  <Receiver>
+    <Name>Document ID Generator</Name>
+    <Synchronization>Synchronous</Synchronization>
+    <Type>10006</Type>
+    <SequenceNumber>1003</SequenceNumber>
+    <Url/>
+    <Assembly>Microsoft.Office.DocumentManagement, Version=16.0.0.0, Culture=neutral, PublicKeyToken=71e9bce111e9429c</Assembly>
+    <Class>Microsoft.Office.DocumentManagement.Internal.DocIdHandler</Class>
+    <Data/>
+    <Filter/>
+  </Receiver>
+</spe:Receivers>
 </file>
 
 <file path=customXml/item2.xml><?xml version="1.0" encoding="utf-8"?>
+<b:Sources xmlns:b="http://schemas.openxmlformats.org/officeDocument/2006/bibliography" xmlns="http://schemas.openxmlformats.org/officeDocument/2006/bibliography" SelectedStyle="/APASixthEditionOfficeOnline.xsl" StyleName="APA" Version="6"/>
+</file>
+
+<file path=customXml/item3.xml><?xml version="1.0" encoding="utf-8"?>
 <ct:contentTypeSchema xmlns:ct="http://schemas.microsoft.com/office/2006/metadata/contentType" xmlns:ma="http://schemas.microsoft.com/office/2006/metadata/properties/metaAttributes" ct:_="" ma:_="" ma:contentTypeName="Document" ma:contentTypeID="0x01010095552673811A1544B9DC17E80367E3D9" ma:contentTypeVersion="23" ma:contentTypeDescription="Create a new document." ma:contentTypeScope="" ma:versionID="6c219bbdc66874a295362540fe1f1ca4">
   <xsd:schema xmlns:xsd="http://www.w3.org/2001/XMLSchema" xmlns:xs="http://www.w3.org/2001/XMLSchema" xmlns:p="http://schemas.microsoft.com/office/2006/metadata/properties" xmlns:ns2="4ff8cd83-fc61-4182-af0d-9444b096b4cc" xmlns:ns3="0063f72e-ace3-48fb-9c1f-5b513408b31f" xmlns:ns4="b413c3fd-5a3b-4239-b985-69032e371c04" xmlns:ns5="a8f60570-4bd3-4f2b-950b-a996de8ab151" xmlns:ns6="aaacb922-5235-4a66-b188-303b9b46fbd7" xmlns:ns7="58eecf05-07e6-460c-a17a-1e6913e0d7ae" targetNamespace="http://schemas.microsoft.com/office/2006/metadata/properties" ma:root="true" ma:fieldsID="ea492d8f6df3c516113149b290687b47" ns2:_="" ns3:_="" ns4:_="" ns5:_="" ns6:_="" ns7:_="">
     <xsd:import namespace="4ff8cd83-fc61-4182-af0d-9444b096b4cc"/>
@@ -8650,58 +8390,40 @@
 </ct:contentTypeSchema>
 </file>
 
-<file path=customXml/item3.xml><?xml version="1.0" encoding="utf-8"?>
-<b:Sources xmlns:b="http://schemas.openxmlformats.org/officeDocument/2006/bibliography" xmlns="http://schemas.openxmlformats.org/officeDocument/2006/bibliography" SelectedStyle="/APASixthEditionOfficeOnline.xsl" StyleName="APA" Version="6"/>
-</file>
-
 <file path=customXml/item4.xml><?xml version="1.0" encoding="utf-8"?>
-<?mso-contentType ?>
-<spe:Receivers xmlns:spe="http://schemas.microsoft.com/sharepoint/events">
-  <Receiver>
-    <Name>Document ID Generator</Name>
-    <Synchronization>Synchronous</Synchronization>
-    <Type>10001</Type>
-    <SequenceNumber>1000</SequenceNumber>
-    <Url/>
-    <Assembly>Microsoft.Office.DocumentManagement, Version=16.0.0.0, Culture=neutral, PublicKeyToken=71e9bce111e9429c</Assembly>
-    <Class>Microsoft.Office.DocumentManagement.Internal.DocIdHandler</Class>
-    <Data/>
-    <Filter/>
-  </Receiver>
-  <Receiver>
-    <Name>Document ID Generator</Name>
-    <Synchronization>Synchronous</Synchronization>
-    <Type>10002</Type>
-    <SequenceNumber>1001</SequenceNumber>
-    <Url/>
-    <Assembly>Microsoft.Office.DocumentManagement, Version=16.0.0.0, Culture=neutral, PublicKeyToken=71e9bce111e9429c</Assembly>
-    <Class>Microsoft.Office.DocumentManagement.Internal.DocIdHandler</Class>
-    <Data/>
-    <Filter/>
-  </Receiver>
-  <Receiver>
-    <Name>Document ID Generator</Name>
-    <Synchronization>Synchronous</Synchronization>
-    <Type>10004</Type>
-    <SequenceNumber>1002</SequenceNumber>
-    <Url/>
-    <Assembly>Microsoft.Office.DocumentManagement, Version=16.0.0.0, Culture=neutral, PublicKeyToken=71e9bce111e9429c</Assembly>
-    <Class>Microsoft.Office.DocumentManagement.Internal.DocIdHandler</Class>
-    <Data/>
-    <Filter/>
-  </Receiver>
-  <Receiver>
-    <Name>Document ID Generator</Name>
-    <Synchronization>Synchronous</Synchronization>
-    <Type>10006</Type>
-    <SequenceNumber>1003</SequenceNumber>
-    <Url/>
-    <Assembly>Microsoft.Office.DocumentManagement, Version=16.0.0.0, Culture=neutral, PublicKeyToken=71e9bce111e9429c</Assembly>
-    <Class>Microsoft.Office.DocumentManagement.Internal.DocIdHandler</Class>
-    <Data/>
-    <Filter/>
-  </Receiver>
-</spe:Receivers>
+<p:properties xmlns:p="http://schemas.microsoft.com/office/2006/metadata/properties" xmlns:xsi="http://www.w3.org/2001/XMLSchema-instance" xmlns:pc="http://schemas.microsoft.com/office/infopath/2007/PartnerControls">
+  <documentManagement>
+    <LegacyData xmlns="aaacb922-5235-4a66-b188-303b9b46fbd7" xsi:nil="true"/>
+    <_dlc_DocId xmlns="4ff8cd83-fc61-4182-af0d-9444b096b4cc">E67A7M7FTMSZ-519618591-1186</_dlc_DocId>
+    <TaxCatchAll xmlns="4ff8cd83-fc61-4182-af0d-9444b096b4cc">
+      <Value>1</Value>
+    </TaxCatchAll>
+    <m975189f4ba442ecbf67d4147307b177 xmlns="4ff8cd83-fc61-4182-af0d-9444b096b4cc">
+      <Terms xmlns="http://schemas.microsoft.com/office/infopath/2007/PartnerControls">
+        <TermInfo xmlns="http://schemas.microsoft.com/office/infopath/2007/PartnerControls">
+          <TermName xmlns="http://schemas.microsoft.com/office/infopath/2007/PartnerControls">EBRASS</TermName>
+          <TermId xmlns="http://schemas.microsoft.com/office/infopath/2007/PartnerControls">10b60d33-9f3b-419c-b326-e542b5592571</TermId>
+        </TermInfo>
+      </Terms>
+    </m975189f4ba442ecbf67d4147307b177>
+    <Invisiondesigns xmlns="58eecf05-07e6-460c-a17a-1e6913e0d7ae" xsi:nil="true"/>
+    <Retention_x0020_Label xmlns="a8f60570-4bd3-4f2b-950b-a996de8ab151" xsi:nil="true"/>
+    <Government_x0020_Body xmlns="b413c3fd-5a3b-4239-b985-69032e371c04">BEIS</Government_x0020_Body>
+    <Date_x0020_Opened xmlns="b413c3fd-5a3b-4239-b985-69032e371c04">2020-12-16T14:46:13+00:00</Date_x0020_Opened>
+    <Descriptor xmlns="0063f72e-ace3-48fb-9c1f-5b513408b31f" xsi:nil="true"/>
+    <Security_x0020_Classification xmlns="0063f72e-ace3-48fb-9c1f-5b513408b31f">OFFICIAL</Security_x0020_Classification>
+    <_dlc_DocIdUrl xmlns="4ff8cd83-fc61-4182-af0d-9444b096b4cc">
+      <Url>https://beisgov.sharepoint.com/sites/SCPTDbase/_layouts/15/DocIdRedir.aspx?ID=E67A7M7FTMSZ-519618591-1186</Url>
+      <Description>E67A7M7FTMSZ-519618591-1186</Description>
+    </_dlc_DocIdUrl>
+    <Invision xmlns="58eecf05-07e6-460c-a17a-1e6913e0d7ae">
+      <Url xsi:nil="true"/>
+      <Description xsi:nil="true"/>
+    </Invision>
+    <ijmz xmlns="58eecf05-07e6-460c-a17a-1e6913e0d7ae" xsi:nil="true"/>
+    <Date_x0020_Closed xmlns="b413c3fd-5a3b-4239-b985-69032e371c04" xsi:nil="true"/>
+  </documentManagement>
+</p:properties>
 </file>
 
 <file path=customXml/item5.xml><?xml version="1.0" encoding="utf-8"?>
@@ -8714,21 +8436,22 @@
 </file>
 
 <file path=customXml/itemProps1.xml><?xml version="1.0" encoding="utf-8"?>
-<ds:datastoreItem xmlns:ds="http://schemas.openxmlformats.org/officeDocument/2006/customXml" ds:itemID="{9A6BD803-E0DF-4667-89FC-766B1F7AB5D6}">
+<ds:datastoreItem xmlns:ds="http://schemas.openxmlformats.org/officeDocument/2006/customXml" ds:itemID="{D7312AE9-E64C-41BD-AC2B-9C537C91DD27}">
   <ds:schemaRefs>
-    <ds:schemaRef ds:uri="http://schemas.microsoft.com/office/2006/metadata/properties"/>
-    <ds:schemaRef ds:uri="http://schemas.microsoft.com/office/infopath/2007/PartnerControls"/>
-    <ds:schemaRef ds:uri="aaacb922-5235-4a66-b188-303b9b46fbd7"/>
-    <ds:schemaRef ds:uri="4ff8cd83-fc61-4182-af0d-9444b096b4cc"/>
-    <ds:schemaRef ds:uri="58eecf05-07e6-460c-a17a-1e6913e0d7ae"/>
-    <ds:schemaRef ds:uri="a8f60570-4bd3-4f2b-950b-a996de8ab151"/>
-    <ds:schemaRef ds:uri="b413c3fd-5a3b-4239-b985-69032e371c04"/>
-    <ds:schemaRef ds:uri="0063f72e-ace3-48fb-9c1f-5b513408b31f"/>
+    <ds:schemaRef ds:uri="http://schemas.microsoft.com/sharepoint/events"/>
   </ds:schemaRefs>
 </ds:datastoreItem>
 </file>
 
 <file path=customXml/itemProps2.xml><?xml version="1.0" encoding="utf-8"?>
+<ds:datastoreItem xmlns:ds="http://schemas.openxmlformats.org/officeDocument/2006/customXml" ds:itemID="{C9061F24-D6FD-9C4A-A779-7D3A79E48C5A}">
+  <ds:schemaRefs>
+    <ds:schemaRef ds:uri="http://schemas.openxmlformats.org/officeDocument/2006/bibliography"/>
+  </ds:schemaRefs>
+</ds:datastoreItem>
+</file>
+
+<file path=customXml/itemProps3.xml><?xml version="1.0" encoding="utf-8"?>
 <ds:datastoreItem xmlns:ds="http://schemas.openxmlformats.org/officeDocument/2006/customXml" ds:itemID="{837B7AA9-8153-413B-B939-337F798AD7D8}">
   <ds:schemaRefs>
     <ds:schemaRef ds:uri="http://schemas.microsoft.com/office/2006/metadata/contentType"/>
@@ -8751,18 +8474,17 @@
 </ds:datastoreItem>
 </file>
 
-<file path=customXml/itemProps3.xml><?xml version="1.0" encoding="utf-8"?>
-<ds:datastoreItem xmlns:ds="http://schemas.openxmlformats.org/officeDocument/2006/customXml" ds:itemID="{C9061F24-D6FD-9C4A-A779-7D3A79E48C5A}">
+<file path=customXml/itemProps4.xml><?xml version="1.0" encoding="utf-8"?>
+<ds:datastoreItem xmlns:ds="http://schemas.openxmlformats.org/officeDocument/2006/customXml" ds:itemID="{9A6BD803-E0DF-4667-89FC-766B1F7AB5D6}">
   <ds:schemaRefs>
-    <ds:schemaRef ds:uri="http://schemas.openxmlformats.org/officeDocument/2006/bibliography"/>
-  </ds:schemaRefs>
-</ds:datastoreItem>
-</file>
-
-<file path=customXml/itemProps4.xml><?xml version="1.0" encoding="utf-8"?>
-<ds:datastoreItem xmlns:ds="http://schemas.openxmlformats.org/officeDocument/2006/customXml" ds:itemID="{D7312AE9-E64C-41BD-AC2B-9C537C91DD27}">
-  <ds:schemaRefs>
-    <ds:schemaRef ds:uri="http://schemas.microsoft.com/sharepoint/events"/>
+    <ds:schemaRef ds:uri="http://schemas.microsoft.com/office/2006/metadata/properties"/>
+    <ds:schemaRef ds:uri="http://schemas.microsoft.com/office/infopath/2007/PartnerControls"/>
+    <ds:schemaRef ds:uri="aaacb922-5235-4a66-b188-303b9b46fbd7"/>
+    <ds:schemaRef ds:uri="4ff8cd83-fc61-4182-af0d-9444b096b4cc"/>
+    <ds:schemaRef ds:uri="58eecf05-07e6-460c-a17a-1e6913e0d7ae"/>
+    <ds:schemaRef ds:uri="a8f60570-4bd3-4f2b-950b-a996de8ab151"/>
+    <ds:schemaRef ds:uri="b413c3fd-5a3b-4239-b985-69032e371c04"/>
+    <ds:schemaRef ds:uri="0063f72e-ace3-48fb-9c1f-5b513408b31f"/>
   </ds:schemaRefs>
 </ds:datastoreItem>
 </file>

</xml_diff>

<commit_message>
changes made to files
</commit_message>
<xml_diff>
--- a/public/assets/files/HelpDocumentBulkUploadAwards.docx
+++ b/public/assets/files/HelpDocumentBulkUploadAwards.docx
@@ -1216,9 +1216,10 @@
             </w:pPr>
             <w:r>
               <w:rPr>
-                <w:rFonts w:ascii="Arial" w:hAnsi="Arial" w:cs="Arial"/>
-              </w:rPr>
-              <w:t xml:space="preserve">Specific Policy Objective </w:t>
+                <w:rFonts w:ascii="Arial" w:eastAsia="Arial" w:hAnsi="Arial" w:cs="Arial"/>
+                <w:color w:val="000000" w:themeColor="text1"/>
+              </w:rPr>
+              <w:t>Subsidies or Schemes of Interest (SSoI) or Subsidies or Schemes of Particular Interest (SSoPI)</w:t>
             </w:r>
           </w:p>
         </w:tc>
@@ -1236,9 +1237,10 @@
             </w:pPr>
             <w:r>
               <w:rPr>
-                <w:rFonts w:ascii="Arial" w:hAnsi="Arial" w:cs="Arial"/>
-              </w:rPr>
-              <w:t>Mandatory</w:t>
+                <w:rFonts w:ascii="Arial" w:eastAsia="Arial" w:hAnsi="Arial" w:cs="Arial"/>
+                <w:color w:val="000000" w:themeColor="text1"/>
+              </w:rPr>
+              <w:t>Mandatory if subsidy award is standalone</w:t>
             </w:r>
           </w:p>
         </w:tc>
@@ -1256,9 +1258,10 @@
             </w:pPr>
             <w:r>
               <w:rPr>
-                <w:rFonts w:ascii="Arial" w:hAnsi="Arial" w:cs="Arial"/>
-              </w:rPr>
-              <w:t>Policy objective(s) of the scheme or subsidy. This should reflect the specific policy objective(s) documented under Subsidy Control Principle A (which forms part of Step 1 of the Assessment Framework in the Statutory Guidance for the UK Subsidy Control Regime).’</w:t>
+                <w:rFonts w:ascii="Arial" w:eastAsia="Arial" w:hAnsi="Arial" w:cs="Arial"/>
+                <w:color w:val="000000" w:themeColor="text1"/>
+              </w:rPr>
+              <w:t>Defines whether or not the subsidy award is of interest or particular interest.</w:t>
             </w:r>
           </w:p>
         </w:tc>
@@ -1268,15 +1271,16 @@
           </w:tcPr>
           <w:p>
             <w:pPr>
-              <w:rPr>
-                <w:rFonts w:ascii="Arial" w:eastAsia="Arial" w:hAnsi="Arial" w:cs="Arial"/>
-              </w:rPr>
-            </w:pPr>
-            <w:r>
-              <w:rPr>
-                <w:rFonts w:ascii="Arial" w:hAnsi="Arial" w:cs="Arial"/>
-              </w:rPr>
-              <w:t>Limit 1500 characters</w:t>
+              <w:spacing w:line="240" w:lineRule="exact"/>
+              <w:rPr>
+                <w:rFonts w:ascii="Arial" w:eastAsia="Arial" w:hAnsi="Arial" w:cs="Arial"/>
+              </w:rPr>
+            </w:pPr>
+            <w:r>
+              <w:rPr>
+                <w:rFonts w:ascii="Arial" w:eastAsia="Arial" w:hAnsi="Arial" w:cs="Arial"/>
+              </w:rPr>
+              <w:t>Select from radio options</w:t>
             </w:r>
           </w:p>
         </w:tc>
@@ -1299,7 +1303,7 @@
                 <w:rFonts w:ascii="Arial" w:eastAsia="Arial" w:hAnsi="Arial" w:cs="Arial"/>
                 <w:color w:val="000000" w:themeColor="text1"/>
               </w:rPr>
-              <w:t>Subsidy Award Description</w:t>
+              <w:t>Specific Policy Objective</w:t>
             </w:r>
           </w:p>
         </w:tc>
@@ -1320,7 +1324,7 @@
                 <w:rFonts w:ascii="Arial" w:eastAsia="Arial" w:hAnsi="Arial" w:cs="Arial"/>
                 <w:color w:val="000000" w:themeColor="text1"/>
               </w:rPr>
-              <w:t>Optional</w:t>
+              <w:t>Mandatory is subsidy award is standalone</w:t>
             </w:r>
           </w:p>
         </w:tc>
@@ -1338,24 +1342,9 @@
             </w:pPr>
             <w:r>
               <w:rPr>
-                <w:rFonts w:ascii="Arial" w:eastAsia="Arial" w:hAnsi="Arial" w:cs="Arial"/>
-                <w:color w:val="000000" w:themeColor="text1"/>
-              </w:rPr>
-              <w:t>This de</w:t>
-            </w:r>
-            <w:r>
-              <w:rPr>
-                <w:rFonts w:ascii="Arial" w:eastAsia="Arial" w:hAnsi="Arial" w:cs="Arial"/>
-                <w:color w:val="000000" w:themeColor="text1"/>
-              </w:rPr>
-              <w:t>s</w:t>
-            </w:r>
-            <w:r>
-              <w:rPr>
-                <w:rFonts w:ascii="Arial" w:eastAsia="Arial" w:hAnsi="Arial" w:cs="Arial"/>
-                <w:color w:val="000000" w:themeColor="text1"/>
-              </w:rPr>
-              <w:t>cription should include TCA requirements such as relevant time limits or other conditions attached to the scheme.</w:t>
+                <w:rFonts w:ascii="Arial" w:hAnsi="Arial" w:cs="Arial"/>
+              </w:rPr>
+              <w:t>Policy objective(s) of the scheme or subsidy. This should reflect the specific policy objective(s) documented under Subsidy Control Principle A (which forms part of Step 1 of the Assessment Framework in the Statutory Guidance for the UK Subsidy Control Regime).’</w:t>
             </w:r>
           </w:p>
         </w:tc>
@@ -1368,26 +1357,13 @@
               <w:spacing w:line="240" w:lineRule="exact"/>
               <w:rPr>
                 <w:rFonts w:ascii="Arial" w:eastAsia="Arial" w:hAnsi="Arial" w:cs="Arial"/>
-                <w:color w:val="000000" w:themeColor="text1"/>
-              </w:rPr>
-            </w:pPr>
-            <w:r>
-              <w:rPr>
-                <w:rFonts w:ascii="Arial" w:eastAsia="Arial" w:hAnsi="Arial" w:cs="Arial"/>
-              </w:rPr>
-              <w:t xml:space="preserve">Limit </w:t>
-            </w:r>
-            <w:r>
-              <w:rPr>
-                <w:rFonts w:ascii="Arial" w:eastAsia="Arial" w:hAnsi="Arial" w:cs="Arial"/>
-              </w:rPr>
-              <w:t>10</w:t>
-            </w:r>
-            <w:r>
-              <w:rPr>
-                <w:rFonts w:ascii="Arial" w:eastAsia="Arial" w:hAnsi="Arial" w:cs="Arial"/>
-              </w:rPr>
-              <w:t>000 characters</w:t>
+              </w:rPr>
+            </w:pPr>
+            <w:r>
+              <w:rPr>
+                <w:rFonts w:ascii="Arial" w:eastAsia="Arial" w:hAnsi="Arial" w:cs="Arial"/>
+              </w:rPr>
+              <w:t>Limit 1500 characters</w:t>
             </w:r>
           </w:p>
         </w:tc>
@@ -1410,7 +1386,7 @@
                 <w:rFonts w:ascii="Arial" w:eastAsia="Arial" w:hAnsi="Arial" w:cs="Arial"/>
                 <w:color w:val="000000" w:themeColor="text1"/>
               </w:rPr>
-              <w:t>Subsidy objective</w:t>
+              <w:t>Subsidy Award Description</w:t>
             </w:r>
           </w:p>
         </w:tc>
@@ -1421,13 +1397,17 @@
           <w:p>
             <w:pPr>
               <w:spacing w:line="240" w:lineRule="exact"/>
-            </w:pPr>
-            <w:r>
-              <w:rPr>
-                <w:rFonts w:ascii="Arial" w:eastAsia="Arial" w:hAnsi="Arial" w:cs="Arial"/>
-                <w:color w:val="000000" w:themeColor="text1"/>
-              </w:rPr>
-              <w:t>Mandatory</w:t>
+              <w:rPr>
+                <w:rFonts w:ascii="Arial" w:eastAsia="Arial" w:hAnsi="Arial" w:cs="Arial"/>
+                <w:color w:val="000000" w:themeColor="text1"/>
+              </w:rPr>
+            </w:pPr>
+            <w:r>
+              <w:rPr>
+                <w:rFonts w:ascii="Arial" w:eastAsia="Arial" w:hAnsi="Arial" w:cs="Arial"/>
+                <w:color w:val="000000" w:themeColor="text1"/>
+              </w:rPr>
+              <w:t>Optional</w:t>
             </w:r>
           </w:p>
         </w:tc>
@@ -1448,377 +1428,21 @@
                 <w:rFonts w:ascii="Arial" w:eastAsia="Arial" w:hAnsi="Arial" w:cs="Arial"/>
                 <w:color w:val="000000" w:themeColor="text1"/>
               </w:rPr>
-              <w:t xml:space="preserve">The activity that this subsidy award will support. </w:t>
-            </w:r>
-          </w:p>
-          <w:p>
-            <w:pPr>
-              <w:spacing w:line="240" w:lineRule="exact"/>
-              <w:rPr>
-                <w:rFonts w:ascii="Arial" w:eastAsia="Arial" w:hAnsi="Arial" w:cs="Arial"/>
-                <w:color w:val="000000" w:themeColor="text1"/>
-              </w:rPr>
-            </w:pPr>
-          </w:p>
-          <w:p>
-            <w:pPr>
-              <w:spacing w:line="240" w:lineRule="exact"/>
-              <w:rPr>
-                <w:rFonts w:ascii="Arial" w:eastAsia="Arial" w:hAnsi="Arial" w:cs="Arial"/>
-                <w:color w:val="000000" w:themeColor="text1"/>
-              </w:rPr>
-            </w:pPr>
-            <w:r>
-              <w:rPr>
-                <w:rFonts w:ascii="Arial" w:eastAsia="Arial" w:hAnsi="Arial" w:cs="Arial"/>
-                <w:color w:val="000000" w:themeColor="text1"/>
-              </w:rPr>
-              <w:t>You must select one of the following options:</w:t>
-            </w:r>
-          </w:p>
-          <w:p>
-            <w:pPr>
-              <w:spacing w:line="240" w:lineRule="exact"/>
-            </w:pPr>
-            <w:r>
-              <w:rPr>
-                <w:rFonts w:ascii="Arial" w:eastAsia="Arial" w:hAnsi="Arial" w:cs="Arial"/>
-                <w:color w:val="000000" w:themeColor="text1"/>
-              </w:rPr>
-              <w:t xml:space="preserve"> </w:t>
-            </w:r>
-          </w:p>
-          <w:p>
-            <w:pPr>
-              <w:spacing w:line="240" w:lineRule="exact"/>
-            </w:pPr>
-            <w:r>
-              <w:rPr>
-                <w:rFonts w:ascii="Arial" w:eastAsia="Arial" w:hAnsi="Arial" w:cs="Arial"/>
-                <w:color w:val="000000" w:themeColor="text1"/>
-              </w:rPr>
-              <w:t>Culture or heritage</w:t>
-            </w:r>
-            <w:r>
-              <w:rPr>
-                <w:rFonts w:ascii="Times New Roman" w:eastAsia="Times New Roman" w:hAnsi="Times New Roman" w:cs="Times New Roman"/>
-                <w:color w:val="000000" w:themeColor="text1"/>
-                <w:sz w:val="14"/>
-                <w:szCs w:val="14"/>
-              </w:rPr>
-              <w:t xml:space="preserve">   </w:t>
-            </w:r>
-          </w:p>
-          <w:p>
-            <w:pPr>
-              <w:spacing w:line="240" w:lineRule="exact"/>
-              <w:ind w:left="360" w:hanging="360"/>
-              <w:rPr>
-                <w:rFonts w:ascii="Arial" w:eastAsia="Arial" w:hAnsi="Arial" w:cs="Arial"/>
-                <w:color w:val="000000" w:themeColor="text1"/>
-              </w:rPr>
-            </w:pPr>
-          </w:p>
-          <w:p>
-            <w:pPr>
-              <w:spacing w:line="240" w:lineRule="exact"/>
-              <w:ind w:left="360" w:hanging="360"/>
-            </w:pPr>
-            <w:r>
-              <w:rPr>
-                <w:rFonts w:ascii="Arial" w:eastAsia="Arial" w:hAnsi="Arial" w:cs="Arial"/>
-                <w:color w:val="000000" w:themeColor="text1"/>
-              </w:rPr>
-              <w:t>Employment</w:t>
-            </w:r>
-          </w:p>
-          <w:p>
-            <w:pPr>
-              <w:spacing w:line="240" w:lineRule="exact"/>
-              <w:ind w:left="360" w:hanging="360"/>
-              <w:rPr>
-                <w:rFonts w:ascii="Arial" w:eastAsia="Arial" w:hAnsi="Arial" w:cs="Arial"/>
-                <w:color w:val="000000" w:themeColor="text1"/>
-              </w:rPr>
-            </w:pPr>
-          </w:p>
-          <w:p>
-            <w:pPr>
-              <w:spacing w:line="240" w:lineRule="exact"/>
-              <w:ind w:left="360" w:hanging="360"/>
-            </w:pPr>
-            <w:r>
-              <w:rPr>
-                <w:rFonts w:ascii="Arial" w:eastAsia="Arial" w:hAnsi="Arial" w:cs="Arial"/>
-                <w:color w:val="000000" w:themeColor="text1"/>
-              </w:rPr>
-              <w:t>Energy efficiency</w:t>
-            </w:r>
-          </w:p>
-          <w:p>
-            <w:pPr>
-              <w:spacing w:line="240" w:lineRule="exact"/>
-              <w:ind w:left="360" w:hanging="360"/>
-              <w:rPr>
-                <w:rFonts w:ascii="Arial" w:eastAsia="Arial" w:hAnsi="Arial" w:cs="Arial"/>
-                <w:color w:val="000000" w:themeColor="text1"/>
-              </w:rPr>
-            </w:pPr>
-          </w:p>
-          <w:p>
-            <w:pPr>
-              <w:spacing w:line="240" w:lineRule="exact"/>
-              <w:ind w:left="360" w:hanging="360"/>
-            </w:pPr>
-            <w:r>
-              <w:rPr>
-                <w:rFonts w:ascii="Arial" w:eastAsia="Arial" w:hAnsi="Arial" w:cs="Arial"/>
-                <w:color w:val="000000" w:themeColor="text1"/>
-              </w:rPr>
-              <w:t>Environmental protection</w:t>
-            </w:r>
-          </w:p>
-          <w:p>
-            <w:pPr>
-              <w:spacing w:line="240" w:lineRule="exact"/>
-              <w:rPr>
-                <w:rFonts w:ascii="Arial" w:eastAsia="Arial" w:hAnsi="Arial" w:cs="Arial"/>
-                <w:color w:val="000000" w:themeColor="text1"/>
-              </w:rPr>
-            </w:pPr>
-          </w:p>
-          <w:p>
-            <w:pPr>
-              <w:spacing w:line="240" w:lineRule="exact"/>
-              <w:rPr>
-                <w:rFonts w:ascii="Arial" w:eastAsia="Arial" w:hAnsi="Arial" w:cs="Arial"/>
-                <w:color w:val="000000" w:themeColor="text1"/>
-              </w:rPr>
-            </w:pPr>
-            <w:r>
-              <w:rPr>
-                <w:rFonts w:ascii="Arial" w:eastAsia="Arial" w:hAnsi="Arial" w:cs="Arial"/>
-                <w:color w:val="000000" w:themeColor="text1"/>
-              </w:rPr>
-              <w:t>Infrastructure</w:t>
-            </w:r>
-          </w:p>
-          <w:p>
-            <w:pPr>
-              <w:spacing w:line="240" w:lineRule="exact"/>
-              <w:ind w:left="360" w:hanging="360"/>
-              <w:rPr>
-                <w:rFonts w:ascii="Arial" w:eastAsia="Arial" w:hAnsi="Arial" w:cs="Arial"/>
-                <w:color w:val="000000" w:themeColor="text1"/>
-              </w:rPr>
-            </w:pPr>
-          </w:p>
-          <w:p>
-            <w:pPr>
-              <w:spacing w:line="240" w:lineRule="exact"/>
-              <w:ind w:left="360" w:hanging="360"/>
-              <w:rPr>
-                <w:rFonts w:ascii="Arial" w:eastAsia="Arial" w:hAnsi="Arial" w:cs="Arial"/>
-                <w:color w:val="000000" w:themeColor="text1"/>
-              </w:rPr>
-            </w:pPr>
-          </w:p>
-          <w:p>
-            <w:pPr>
-              <w:spacing w:line="240" w:lineRule="exact"/>
-              <w:ind w:left="360" w:hanging="360"/>
-              <w:rPr>
-                <w:rFonts w:ascii="Arial" w:eastAsia="Arial" w:hAnsi="Arial" w:cs="Arial"/>
-                <w:color w:val="000000" w:themeColor="text1"/>
-              </w:rPr>
-            </w:pPr>
-            <w:r>
-              <w:rPr>
-                <w:rFonts w:ascii="Arial" w:eastAsia="Arial" w:hAnsi="Arial" w:cs="Arial"/>
-                <w:color w:val="000000" w:themeColor="text1"/>
-              </w:rPr>
-              <w:t>Regional development</w:t>
-            </w:r>
-          </w:p>
-          <w:p>
-            <w:pPr>
-              <w:spacing w:line="240" w:lineRule="exact"/>
-              <w:ind w:left="360" w:hanging="360"/>
-              <w:rPr>
-                <w:rFonts w:ascii="Arial" w:eastAsia="Arial" w:hAnsi="Arial" w:cs="Arial"/>
-                <w:color w:val="000000" w:themeColor="text1"/>
-              </w:rPr>
-            </w:pPr>
-          </w:p>
-          <w:p>
-            <w:pPr>
-              <w:spacing w:line="240" w:lineRule="exact"/>
-              <w:ind w:left="360" w:hanging="360"/>
-            </w:pPr>
-            <w:r>
-              <w:rPr>
-                <w:rFonts w:ascii="Arial" w:eastAsia="Arial" w:hAnsi="Arial" w:cs="Arial"/>
-                <w:color w:val="000000" w:themeColor="text1"/>
-              </w:rPr>
-              <w:t>Rescue aid</w:t>
-            </w:r>
-          </w:p>
-          <w:p>
-            <w:pPr>
-              <w:spacing w:line="240" w:lineRule="exact"/>
-              <w:rPr>
-                <w:rFonts w:ascii="Arial" w:eastAsia="Arial" w:hAnsi="Arial" w:cs="Arial"/>
-                <w:color w:val="000000" w:themeColor="text1"/>
-              </w:rPr>
-            </w:pPr>
-          </w:p>
-          <w:p>
-            <w:pPr>
-              <w:spacing w:line="240" w:lineRule="exact"/>
-              <w:ind w:left="360" w:hanging="360"/>
-            </w:pPr>
-            <w:r>
-              <w:rPr>
-                <w:rFonts w:ascii="Arial" w:eastAsia="Arial" w:hAnsi="Arial" w:cs="Arial"/>
-                <w:color w:val="000000" w:themeColor="text1"/>
-              </w:rPr>
-              <w:t>Research and development</w:t>
-            </w:r>
-          </w:p>
-          <w:p>
-            <w:pPr>
-              <w:spacing w:line="240" w:lineRule="exact"/>
-            </w:pPr>
-            <w:r>
-              <w:rPr>
-                <w:rFonts w:ascii="Arial" w:eastAsia="Arial" w:hAnsi="Arial" w:cs="Arial"/>
-                <w:color w:val="000000" w:themeColor="text1"/>
-              </w:rPr>
-              <w:t xml:space="preserve"> </w:t>
-            </w:r>
-          </w:p>
-          <w:p>
-            <w:pPr>
-              <w:spacing w:line="240" w:lineRule="exact"/>
-              <w:ind w:left="360" w:hanging="360"/>
-              <w:rPr>
-                <w:rFonts w:ascii="Arial" w:eastAsia="Arial" w:hAnsi="Arial" w:cs="Arial"/>
-                <w:color w:val="000000" w:themeColor="text1"/>
-              </w:rPr>
-            </w:pPr>
-            <w:r>
-              <w:rPr>
-                <w:rFonts w:ascii="Arial" w:eastAsia="Arial" w:hAnsi="Arial" w:cs="Arial"/>
-                <w:color w:val="000000" w:themeColor="text1"/>
-              </w:rPr>
-              <w:t>SME support</w:t>
-            </w:r>
-          </w:p>
-          <w:p>
-            <w:pPr>
-              <w:spacing w:line="240" w:lineRule="exact"/>
-              <w:ind w:left="360" w:hanging="360"/>
-              <w:rPr>
-                <w:rFonts w:ascii="Arial" w:eastAsia="Arial" w:hAnsi="Arial" w:cs="Arial"/>
-                <w:color w:val="000000" w:themeColor="text1"/>
-              </w:rPr>
-            </w:pPr>
-          </w:p>
-          <w:p>
-            <w:pPr>
-              <w:spacing w:line="240" w:lineRule="exact"/>
-              <w:ind w:left="360" w:hanging="360"/>
-            </w:pPr>
-            <w:r>
-              <w:rPr>
-                <w:rFonts w:ascii="Arial" w:eastAsia="Arial" w:hAnsi="Arial" w:cs="Arial"/>
-                <w:color w:val="000000" w:themeColor="text1"/>
-              </w:rPr>
-              <w:t xml:space="preserve">Services of public economic interest </w:t>
-            </w:r>
-          </w:p>
-          <w:p>
-            <w:pPr>
-              <w:spacing w:line="240" w:lineRule="exact"/>
-              <w:ind w:left="360" w:hanging="360"/>
-              <w:rPr>
-                <w:rFonts w:ascii="Arial" w:eastAsia="Arial" w:hAnsi="Arial" w:cs="Arial"/>
-                <w:color w:val="000000" w:themeColor="text1"/>
-              </w:rPr>
-            </w:pPr>
-          </w:p>
-          <w:p>
-            <w:pPr>
-              <w:spacing w:line="240" w:lineRule="exact"/>
-              <w:ind w:left="360" w:hanging="360"/>
-            </w:pPr>
-            <w:r>
-              <w:rPr>
-                <w:rFonts w:ascii="Arial" w:eastAsia="Arial" w:hAnsi="Arial" w:cs="Arial"/>
-                <w:color w:val="000000" w:themeColor="text1"/>
-              </w:rPr>
-              <w:t>Training</w:t>
-            </w:r>
-          </w:p>
-          <w:p>
-            <w:pPr>
-              <w:spacing w:line="240" w:lineRule="exact"/>
-              <w:ind w:left="360" w:hanging="360"/>
-              <w:rPr>
-                <w:rFonts w:ascii="Arial" w:eastAsia="Arial" w:hAnsi="Arial" w:cs="Arial"/>
-                <w:color w:val="000000" w:themeColor="text1"/>
-              </w:rPr>
-            </w:pPr>
-          </w:p>
-          <w:p>
-            <w:pPr>
-              <w:spacing w:line="240" w:lineRule="exact"/>
-              <w:ind w:left="360" w:hanging="360"/>
-              <w:rPr>
-                <w:rFonts w:ascii="Arial" w:eastAsia="Arial" w:hAnsi="Arial" w:cs="Arial"/>
-                <w:color w:val="000000" w:themeColor="text1"/>
-              </w:rPr>
-            </w:pPr>
-            <w:r>
-              <w:rPr>
-                <w:rFonts w:ascii="Times New Roman" w:eastAsia="Times New Roman" w:hAnsi="Times New Roman" w:cs="Times New Roman"/>
-                <w:color w:val="000000" w:themeColor="text1"/>
-                <w:sz w:val="14"/>
-                <w:szCs w:val="14"/>
-              </w:rPr>
-              <w:t xml:space="preserve"> </w:t>
-            </w:r>
-            <w:r>
-              <w:rPr>
-                <w:rFonts w:ascii="Arial" w:eastAsia="Arial" w:hAnsi="Arial" w:cs="Arial"/>
-                <w:color w:val="000000" w:themeColor="text1"/>
-              </w:rPr>
-              <w:t>Other</w:t>
-            </w:r>
-          </w:p>
-          <w:p>
-            <w:pPr>
-              <w:spacing w:line="240" w:lineRule="exact"/>
-              <w:ind w:left="360" w:hanging="360"/>
-              <w:rPr>
-                <w:rFonts w:ascii="Arial" w:eastAsia="Arial" w:hAnsi="Arial" w:cs="Arial"/>
-                <w:color w:val="000000" w:themeColor="text1"/>
-              </w:rPr>
-            </w:pPr>
-          </w:p>
-          <w:p>
-            <w:pPr>
-              <w:spacing w:line="240" w:lineRule="exact"/>
-              <w:ind w:left="360" w:hanging="360"/>
-              <w:rPr>
-                <w:rFonts w:ascii="Arial" w:eastAsia="Arial" w:hAnsi="Arial" w:cs="Arial"/>
-              </w:rPr>
-            </w:pPr>
-            <w:r>
-              <w:rPr>
-                <w:rFonts w:ascii="Arial" w:eastAsia="Arial" w:hAnsi="Arial" w:cs="Arial"/>
-              </w:rPr>
-              <w:t>If you select ‘Other’, you must enter a description in the next column.</w:t>
+              <w:t>This de</w:t>
+            </w:r>
+            <w:r>
+              <w:rPr>
+                <w:rFonts w:ascii="Arial" w:eastAsia="Arial" w:hAnsi="Arial" w:cs="Arial"/>
+                <w:color w:val="000000" w:themeColor="text1"/>
+              </w:rPr>
+              <w:t>s</w:t>
+            </w:r>
+            <w:r>
+              <w:rPr>
+                <w:rFonts w:ascii="Arial" w:eastAsia="Arial" w:hAnsi="Arial" w:cs="Arial"/>
+                <w:color w:val="000000" w:themeColor="text1"/>
+              </w:rPr>
+              <w:t>cription should include TCA requirements such as relevant time limits or other conditions attached to the scheme.</w:t>
             </w:r>
           </w:p>
         </w:tc>
@@ -1837,10 +1461,20 @@
             <w:r>
               <w:rPr>
                 <w:rFonts w:ascii="Arial" w:eastAsia="Arial" w:hAnsi="Arial" w:cs="Arial"/>
-                <w:color w:val="000000" w:themeColor="text1"/>
-              </w:rPr>
-              <w:lastRenderedPageBreak/>
-              <w:t>Select from dropdown list</w:t>
+              </w:rPr>
+              <w:t xml:space="preserve">Limit </w:t>
+            </w:r>
+            <w:r>
+              <w:rPr>
+                <w:rFonts w:ascii="Arial" w:eastAsia="Arial" w:hAnsi="Arial" w:cs="Arial"/>
+              </w:rPr>
+              <w:t>10</w:t>
+            </w:r>
+            <w:r>
+              <w:rPr>
+                <w:rFonts w:ascii="Arial" w:eastAsia="Arial" w:hAnsi="Arial" w:cs="Arial"/>
+              </w:rPr>
+              <w:t>000 characters</w:t>
             </w:r>
           </w:p>
         </w:tc>
@@ -1853,13 +1487,17 @@
           <w:p>
             <w:pPr>
               <w:spacing w:line="240" w:lineRule="exact"/>
-            </w:pPr>
-            <w:r>
-              <w:rPr>
-                <w:rFonts w:ascii="Arial" w:eastAsia="Arial" w:hAnsi="Arial" w:cs="Arial"/>
-                <w:color w:val="000000" w:themeColor="text1"/>
-              </w:rPr>
-              <w:t>Subsidy instrument</w:t>
+              <w:rPr>
+                <w:rFonts w:ascii="Arial" w:eastAsia="Arial" w:hAnsi="Arial" w:cs="Arial"/>
+                <w:color w:val="000000" w:themeColor="text1"/>
+              </w:rPr>
+            </w:pPr>
+            <w:r>
+              <w:rPr>
+                <w:rFonts w:ascii="Arial" w:eastAsia="Arial" w:hAnsi="Arial" w:cs="Arial"/>
+                <w:color w:val="000000" w:themeColor="text1"/>
+              </w:rPr>
+              <w:t>Subsidy objective</w:t>
             </w:r>
           </w:p>
         </w:tc>
@@ -1886,43 +1524,32 @@
           </w:tcPr>
           <w:p>
             <w:pPr>
-              <w:rPr>
-                <w:rFonts w:ascii="Arial" w:eastAsia="Arial" w:hAnsi="Arial" w:cs="Arial"/>
-                <w:color w:val="000000" w:themeColor="text1"/>
-              </w:rPr>
-            </w:pPr>
-            <w:r>
-              <w:rPr>
-                <w:rFonts w:ascii="Arial" w:eastAsia="Arial" w:hAnsi="Arial" w:cs="Arial"/>
-                <w:color w:val="000000" w:themeColor="text1"/>
-              </w:rPr>
-              <w:t xml:space="preserve">The kind of financial support that the </w:t>
-            </w:r>
-            <w:r>
-              <w:rPr>
-                <w:rFonts w:ascii="Arial" w:eastAsia="Arial" w:hAnsi="Arial" w:cs="Arial"/>
-                <w:color w:val="000000" w:themeColor="text1"/>
-              </w:rPr>
-              <w:t>public</w:t>
-            </w:r>
-            <w:r>
-              <w:rPr>
-                <w:rFonts w:ascii="Arial" w:eastAsia="Arial" w:hAnsi="Arial" w:cs="Arial"/>
-                <w:color w:val="000000" w:themeColor="text1"/>
-              </w:rPr>
-              <w:t xml:space="preserve"> authority is providing. </w:t>
-            </w:r>
-          </w:p>
-          <w:p>
-            <w:pPr>
-              <w:rPr>
-                <w:rFonts w:ascii="Arial" w:eastAsia="Arial" w:hAnsi="Arial" w:cs="Arial"/>
-                <w:color w:val="000000" w:themeColor="text1"/>
-              </w:rPr>
-            </w:pPr>
-          </w:p>
-          <w:p>
-            <w:pPr>
+              <w:spacing w:line="240" w:lineRule="exact"/>
+              <w:rPr>
+                <w:rFonts w:ascii="Arial" w:eastAsia="Arial" w:hAnsi="Arial" w:cs="Arial"/>
+                <w:color w:val="000000" w:themeColor="text1"/>
+              </w:rPr>
+            </w:pPr>
+            <w:r>
+              <w:rPr>
+                <w:rFonts w:ascii="Arial" w:eastAsia="Arial" w:hAnsi="Arial" w:cs="Arial"/>
+                <w:color w:val="000000" w:themeColor="text1"/>
+              </w:rPr>
+              <w:t xml:space="preserve">The activity that this subsidy award will support. </w:t>
+            </w:r>
+          </w:p>
+          <w:p>
+            <w:pPr>
+              <w:spacing w:line="240" w:lineRule="exact"/>
+              <w:rPr>
+                <w:rFonts w:ascii="Arial" w:eastAsia="Arial" w:hAnsi="Arial" w:cs="Arial"/>
+                <w:color w:val="000000" w:themeColor="text1"/>
+              </w:rPr>
+            </w:pPr>
+          </w:p>
+          <w:p>
+            <w:pPr>
+              <w:spacing w:line="240" w:lineRule="exact"/>
               <w:rPr>
                 <w:rFonts w:ascii="Arial" w:eastAsia="Arial" w:hAnsi="Arial" w:cs="Arial"/>
                 <w:color w:val="000000" w:themeColor="text1"/>
@@ -1957,68 +1584,8 @@
                 <w:rFonts w:ascii="Arial" w:eastAsia="Arial" w:hAnsi="Arial" w:cs="Arial"/>
                 <w:color w:val="000000" w:themeColor="text1"/>
               </w:rPr>
-              <w:t>Direct grant</w:t>
-            </w:r>
-          </w:p>
-          <w:p>
-            <w:pPr>
-              <w:spacing w:line="240" w:lineRule="exact"/>
-              <w:ind w:left="360" w:hanging="360"/>
-              <w:rPr>
-                <w:rFonts w:ascii="Arial" w:eastAsia="Arial" w:hAnsi="Arial" w:cs="Arial"/>
-                <w:color w:val="000000" w:themeColor="text1"/>
-              </w:rPr>
-            </w:pPr>
-          </w:p>
-          <w:p>
-            <w:pPr>
-              <w:spacing w:line="240" w:lineRule="exact"/>
-              <w:ind w:left="360" w:hanging="360"/>
-            </w:pPr>
-            <w:r>
-              <w:rPr>
-                <w:rFonts w:ascii="Arial" w:eastAsia="Arial" w:hAnsi="Arial" w:cs="Arial"/>
-                <w:color w:val="000000" w:themeColor="text1"/>
-              </w:rPr>
-              <w:t>Equity</w:t>
-            </w:r>
-          </w:p>
-          <w:p>
-            <w:pPr>
-              <w:spacing w:line="240" w:lineRule="exact"/>
-              <w:ind w:left="360" w:hanging="360"/>
-              <w:rPr>
-                <w:rFonts w:ascii="Arial" w:eastAsia="Arial" w:hAnsi="Arial" w:cs="Arial"/>
-                <w:color w:val="000000" w:themeColor="text1"/>
-              </w:rPr>
-            </w:pPr>
-          </w:p>
-          <w:p>
-            <w:pPr>
-              <w:spacing w:line="240" w:lineRule="exact"/>
-            </w:pPr>
-            <w:r>
-              <w:rPr>
-                <w:rFonts w:ascii="Arial" w:eastAsia="Arial" w:hAnsi="Arial" w:cs="Arial"/>
-                <w:color w:val="000000" w:themeColor="text1"/>
-              </w:rPr>
-              <w:t>Guarantee</w:t>
-            </w:r>
-          </w:p>
-          <w:p>
-            <w:pPr>
-              <w:spacing w:line="240" w:lineRule="exact"/>
-              <w:rPr>
-                <w:rFonts w:ascii="Arial" w:eastAsia="Arial" w:hAnsi="Arial" w:cs="Arial"/>
-                <w:color w:val="000000" w:themeColor="text1"/>
-              </w:rPr>
-            </w:pPr>
-          </w:p>
-          <w:p>
-            <w:pPr>
-              <w:spacing w:line="240" w:lineRule="exact"/>
-              <w:ind w:left="360" w:hanging="360"/>
-            </w:pPr>
+              <w:t>Culture or heritage</w:t>
+            </w:r>
             <w:r>
               <w:rPr>
                 <w:rFonts w:ascii="Times New Roman" w:eastAsia="Times New Roman" w:hAnsi="Times New Roman" w:cs="Times New Roman"/>
@@ -2026,8 +1593,529 @@
                 <w:sz w:val="14"/>
                 <w:szCs w:val="14"/>
               </w:rPr>
+              <w:t xml:space="preserve">   </w:t>
+            </w:r>
+          </w:p>
+          <w:p>
+            <w:pPr>
+              <w:spacing w:line="240" w:lineRule="exact"/>
+              <w:ind w:left="360" w:hanging="360"/>
+              <w:rPr>
+                <w:rFonts w:ascii="Arial" w:eastAsia="Arial" w:hAnsi="Arial" w:cs="Arial"/>
+                <w:color w:val="000000" w:themeColor="text1"/>
+              </w:rPr>
+            </w:pPr>
+          </w:p>
+          <w:p>
+            <w:pPr>
+              <w:spacing w:line="240" w:lineRule="exact"/>
+              <w:ind w:left="360" w:hanging="360"/>
+            </w:pPr>
+            <w:r>
+              <w:rPr>
+                <w:rFonts w:ascii="Arial" w:eastAsia="Arial" w:hAnsi="Arial" w:cs="Arial"/>
+                <w:color w:val="000000" w:themeColor="text1"/>
+              </w:rPr>
+              <w:lastRenderedPageBreak/>
+              <w:t>Employment</w:t>
+            </w:r>
+          </w:p>
+          <w:p>
+            <w:pPr>
+              <w:spacing w:line="240" w:lineRule="exact"/>
+              <w:ind w:left="360" w:hanging="360"/>
+              <w:rPr>
+                <w:rFonts w:ascii="Arial" w:eastAsia="Arial" w:hAnsi="Arial" w:cs="Arial"/>
+                <w:color w:val="000000" w:themeColor="text1"/>
+              </w:rPr>
+            </w:pPr>
+          </w:p>
+          <w:p>
+            <w:pPr>
+              <w:spacing w:line="240" w:lineRule="exact"/>
+              <w:ind w:left="360" w:hanging="360"/>
+            </w:pPr>
+            <w:r>
+              <w:rPr>
+                <w:rFonts w:ascii="Arial" w:eastAsia="Arial" w:hAnsi="Arial" w:cs="Arial"/>
+                <w:color w:val="000000" w:themeColor="text1"/>
+              </w:rPr>
+              <w:t>Energy efficiency</w:t>
+            </w:r>
+          </w:p>
+          <w:p>
+            <w:pPr>
+              <w:spacing w:line="240" w:lineRule="exact"/>
+              <w:ind w:left="360" w:hanging="360"/>
+              <w:rPr>
+                <w:rFonts w:ascii="Arial" w:eastAsia="Arial" w:hAnsi="Arial" w:cs="Arial"/>
+                <w:color w:val="000000" w:themeColor="text1"/>
+              </w:rPr>
+            </w:pPr>
+          </w:p>
+          <w:p>
+            <w:pPr>
+              <w:spacing w:line="240" w:lineRule="exact"/>
+              <w:ind w:left="360" w:hanging="360"/>
+            </w:pPr>
+            <w:r>
+              <w:rPr>
+                <w:rFonts w:ascii="Arial" w:eastAsia="Arial" w:hAnsi="Arial" w:cs="Arial"/>
+                <w:color w:val="000000" w:themeColor="text1"/>
+              </w:rPr>
+              <w:t>Environmental protection</w:t>
+            </w:r>
+          </w:p>
+          <w:p>
+            <w:pPr>
+              <w:spacing w:line="240" w:lineRule="exact"/>
+              <w:rPr>
+                <w:rFonts w:ascii="Arial" w:eastAsia="Arial" w:hAnsi="Arial" w:cs="Arial"/>
+                <w:color w:val="000000" w:themeColor="text1"/>
+              </w:rPr>
+            </w:pPr>
+          </w:p>
+          <w:p>
+            <w:pPr>
+              <w:spacing w:line="240" w:lineRule="exact"/>
+              <w:rPr>
+                <w:rFonts w:ascii="Arial" w:eastAsia="Arial" w:hAnsi="Arial" w:cs="Arial"/>
+                <w:color w:val="000000" w:themeColor="text1"/>
+              </w:rPr>
+            </w:pPr>
+            <w:r>
+              <w:rPr>
+                <w:rFonts w:ascii="Arial" w:eastAsia="Arial" w:hAnsi="Arial" w:cs="Arial"/>
+                <w:color w:val="000000" w:themeColor="text1"/>
+              </w:rPr>
+              <w:t>Infrastructure</w:t>
+            </w:r>
+          </w:p>
+          <w:p>
+            <w:pPr>
+              <w:spacing w:line="240" w:lineRule="exact"/>
+              <w:ind w:left="360" w:hanging="360"/>
+              <w:rPr>
+                <w:rFonts w:ascii="Arial" w:eastAsia="Arial" w:hAnsi="Arial" w:cs="Arial"/>
+                <w:color w:val="000000" w:themeColor="text1"/>
+              </w:rPr>
+            </w:pPr>
+          </w:p>
+          <w:p>
+            <w:pPr>
+              <w:spacing w:line="240" w:lineRule="exact"/>
+              <w:ind w:left="360" w:hanging="360"/>
+              <w:rPr>
+                <w:rFonts w:ascii="Arial" w:eastAsia="Arial" w:hAnsi="Arial" w:cs="Arial"/>
+                <w:color w:val="000000" w:themeColor="text1"/>
+              </w:rPr>
+            </w:pPr>
+          </w:p>
+          <w:p>
+            <w:pPr>
+              <w:spacing w:line="240" w:lineRule="exact"/>
+              <w:ind w:left="360" w:hanging="360"/>
+              <w:rPr>
+                <w:rFonts w:ascii="Arial" w:eastAsia="Arial" w:hAnsi="Arial" w:cs="Arial"/>
+                <w:color w:val="000000" w:themeColor="text1"/>
+              </w:rPr>
+            </w:pPr>
+            <w:r>
+              <w:rPr>
+                <w:rFonts w:ascii="Arial" w:eastAsia="Arial" w:hAnsi="Arial" w:cs="Arial"/>
+                <w:color w:val="000000" w:themeColor="text1"/>
+              </w:rPr>
+              <w:t>Regional development</w:t>
+            </w:r>
+          </w:p>
+          <w:p>
+            <w:pPr>
+              <w:spacing w:line="240" w:lineRule="exact"/>
+              <w:ind w:left="360" w:hanging="360"/>
+              <w:rPr>
+                <w:rFonts w:ascii="Arial" w:eastAsia="Arial" w:hAnsi="Arial" w:cs="Arial"/>
+                <w:color w:val="000000" w:themeColor="text1"/>
+              </w:rPr>
+            </w:pPr>
+          </w:p>
+          <w:p>
+            <w:pPr>
+              <w:spacing w:line="240" w:lineRule="exact"/>
+              <w:ind w:left="360" w:hanging="360"/>
+            </w:pPr>
+            <w:r>
+              <w:rPr>
+                <w:rFonts w:ascii="Arial" w:eastAsia="Arial" w:hAnsi="Arial" w:cs="Arial"/>
+                <w:color w:val="000000" w:themeColor="text1"/>
+              </w:rPr>
+              <w:t>Rescue aid</w:t>
+            </w:r>
+          </w:p>
+          <w:p>
+            <w:pPr>
+              <w:spacing w:line="240" w:lineRule="exact"/>
+              <w:rPr>
+                <w:rFonts w:ascii="Arial" w:eastAsia="Arial" w:hAnsi="Arial" w:cs="Arial"/>
+                <w:color w:val="000000" w:themeColor="text1"/>
+              </w:rPr>
+            </w:pPr>
+          </w:p>
+          <w:p>
+            <w:pPr>
+              <w:spacing w:line="240" w:lineRule="exact"/>
+              <w:ind w:left="360" w:hanging="360"/>
+            </w:pPr>
+            <w:r>
+              <w:rPr>
+                <w:rFonts w:ascii="Arial" w:eastAsia="Arial" w:hAnsi="Arial" w:cs="Arial"/>
+                <w:color w:val="000000" w:themeColor="text1"/>
+              </w:rPr>
+              <w:t>Research and development</w:t>
+            </w:r>
+          </w:p>
+          <w:p>
+            <w:pPr>
+              <w:spacing w:line="240" w:lineRule="exact"/>
+            </w:pPr>
+            <w:r>
+              <w:rPr>
+                <w:rFonts w:ascii="Arial" w:eastAsia="Arial" w:hAnsi="Arial" w:cs="Arial"/>
+                <w:color w:val="000000" w:themeColor="text1"/>
+              </w:rPr>
               <w:t xml:space="preserve"> </w:t>
             </w:r>
+          </w:p>
+          <w:p>
+            <w:pPr>
+              <w:spacing w:line="240" w:lineRule="exact"/>
+              <w:ind w:left="360" w:hanging="360"/>
+              <w:rPr>
+                <w:rFonts w:ascii="Arial" w:eastAsia="Arial" w:hAnsi="Arial" w:cs="Arial"/>
+                <w:color w:val="000000" w:themeColor="text1"/>
+              </w:rPr>
+            </w:pPr>
+            <w:r>
+              <w:rPr>
+                <w:rFonts w:ascii="Arial" w:eastAsia="Arial" w:hAnsi="Arial" w:cs="Arial"/>
+                <w:color w:val="000000" w:themeColor="text1"/>
+              </w:rPr>
+              <w:t>SME support</w:t>
+            </w:r>
+          </w:p>
+          <w:p>
+            <w:pPr>
+              <w:spacing w:line="240" w:lineRule="exact"/>
+              <w:ind w:left="360" w:hanging="360"/>
+              <w:rPr>
+                <w:rFonts w:ascii="Arial" w:eastAsia="Arial" w:hAnsi="Arial" w:cs="Arial"/>
+                <w:color w:val="000000" w:themeColor="text1"/>
+              </w:rPr>
+            </w:pPr>
+          </w:p>
+          <w:p>
+            <w:pPr>
+              <w:spacing w:line="240" w:lineRule="exact"/>
+              <w:ind w:left="360" w:hanging="360"/>
+            </w:pPr>
+            <w:r>
+              <w:rPr>
+                <w:rFonts w:ascii="Arial" w:eastAsia="Arial" w:hAnsi="Arial" w:cs="Arial"/>
+                <w:color w:val="000000" w:themeColor="text1"/>
+              </w:rPr>
+              <w:t xml:space="preserve">Services of public economic interest </w:t>
+            </w:r>
+          </w:p>
+          <w:p>
+            <w:pPr>
+              <w:spacing w:line="240" w:lineRule="exact"/>
+              <w:ind w:left="360" w:hanging="360"/>
+              <w:rPr>
+                <w:rFonts w:ascii="Arial" w:eastAsia="Arial" w:hAnsi="Arial" w:cs="Arial"/>
+                <w:color w:val="000000" w:themeColor="text1"/>
+              </w:rPr>
+            </w:pPr>
+          </w:p>
+          <w:p>
+            <w:pPr>
+              <w:spacing w:line="240" w:lineRule="exact"/>
+              <w:ind w:left="360" w:hanging="360"/>
+            </w:pPr>
+            <w:r>
+              <w:rPr>
+                <w:rFonts w:ascii="Arial" w:eastAsia="Arial" w:hAnsi="Arial" w:cs="Arial"/>
+                <w:color w:val="000000" w:themeColor="text1"/>
+              </w:rPr>
+              <w:t>Training</w:t>
+            </w:r>
+          </w:p>
+          <w:p>
+            <w:pPr>
+              <w:spacing w:line="240" w:lineRule="exact"/>
+              <w:ind w:left="360" w:hanging="360"/>
+              <w:rPr>
+                <w:rFonts w:ascii="Arial" w:eastAsia="Arial" w:hAnsi="Arial" w:cs="Arial"/>
+                <w:color w:val="000000" w:themeColor="text1"/>
+              </w:rPr>
+            </w:pPr>
+          </w:p>
+          <w:p>
+            <w:pPr>
+              <w:spacing w:line="240" w:lineRule="exact"/>
+              <w:ind w:left="360" w:hanging="360"/>
+              <w:rPr>
+                <w:rFonts w:ascii="Arial" w:eastAsia="Arial" w:hAnsi="Arial" w:cs="Arial"/>
+                <w:color w:val="000000" w:themeColor="text1"/>
+              </w:rPr>
+            </w:pPr>
+            <w:r>
+              <w:rPr>
+                <w:rFonts w:ascii="Times New Roman" w:eastAsia="Times New Roman" w:hAnsi="Times New Roman" w:cs="Times New Roman"/>
+                <w:color w:val="000000" w:themeColor="text1"/>
+                <w:sz w:val="14"/>
+                <w:szCs w:val="14"/>
+              </w:rPr>
+              <w:t xml:space="preserve"> </w:t>
+            </w:r>
+            <w:r>
+              <w:rPr>
+                <w:rFonts w:ascii="Arial" w:eastAsia="Arial" w:hAnsi="Arial" w:cs="Arial"/>
+                <w:color w:val="000000" w:themeColor="text1"/>
+              </w:rPr>
+              <w:t>Other</w:t>
+            </w:r>
+          </w:p>
+          <w:p>
+            <w:pPr>
+              <w:spacing w:line="240" w:lineRule="exact"/>
+              <w:ind w:left="360" w:hanging="360"/>
+              <w:rPr>
+                <w:rFonts w:ascii="Arial" w:eastAsia="Arial" w:hAnsi="Arial" w:cs="Arial"/>
+                <w:color w:val="000000" w:themeColor="text1"/>
+              </w:rPr>
+            </w:pPr>
+          </w:p>
+          <w:p>
+            <w:pPr>
+              <w:spacing w:line="240" w:lineRule="exact"/>
+              <w:ind w:left="360" w:hanging="360"/>
+              <w:rPr>
+                <w:rFonts w:ascii="Arial" w:eastAsia="Arial" w:hAnsi="Arial" w:cs="Arial"/>
+              </w:rPr>
+            </w:pPr>
+            <w:r>
+              <w:rPr>
+                <w:rFonts w:ascii="Arial" w:eastAsia="Arial" w:hAnsi="Arial" w:cs="Arial"/>
+              </w:rPr>
+              <w:t>If you select ‘Other’, you must enter a description in the next column.</w:t>
+            </w:r>
+          </w:p>
+        </w:tc>
+        <w:tc>
+          <w:tcPr>
+            <w:tcW w:w="2254" w:type="dxa"/>
+          </w:tcPr>
+          <w:p>
+            <w:pPr>
+              <w:spacing w:line="240" w:lineRule="exact"/>
+              <w:rPr>
+                <w:rFonts w:ascii="Arial" w:eastAsia="Arial" w:hAnsi="Arial" w:cs="Arial"/>
+                <w:color w:val="000000" w:themeColor="text1"/>
+              </w:rPr>
+            </w:pPr>
+            <w:r>
+              <w:rPr>
+                <w:rFonts w:ascii="Arial" w:eastAsia="Arial" w:hAnsi="Arial" w:cs="Arial"/>
+                <w:color w:val="000000" w:themeColor="text1"/>
+              </w:rPr>
+              <w:lastRenderedPageBreak/>
+              <w:t>Select from dropdown list</w:t>
+            </w:r>
+          </w:p>
+        </w:tc>
+      </w:tr>
+      <w:tr>
+        <w:tc>
+          <w:tcPr>
+            <w:tcW w:w="2254" w:type="dxa"/>
+          </w:tcPr>
+          <w:p>
+            <w:pPr>
+              <w:spacing w:line="240" w:lineRule="exact"/>
+            </w:pPr>
+            <w:r>
+              <w:rPr>
+                <w:rFonts w:ascii="Arial" w:eastAsia="Arial" w:hAnsi="Arial" w:cs="Arial"/>
+                <w:color w:val="000000" w:themeColor="text1"/>
+              </w:rPr>
+              <w:t>Subsidy instrument</w:t>
+            </w:r>
+          </w:p>
+        </w:tc>
+        <w:tc>
+          <w:tcPr>
+            <w:tcW w:w="2254" w:type="dxa"/>
+          </w:tcPr>
+          <w:p>
+            <w:pPr>
+              <w:spacing w:line="240" w:lineRule="exact"/>
+            </w:pPr>
+            <w:r>
+              <w:rPr>
+                <w:rFonts w:ascii="Arial" w:eastAsia="Arial" w:hAnsi="Arial" w:cs="Arial"/>
+                <w:color w:val="000000" w:themeColor="text1"/>
+              </w:rPr>
+              <w:t>Mandatory</w:t>
+            </w:r>
+          </w:p>
+        </w:tc>
+        <w:tc>
+          <w:tcPr>
+            <w:tcW w:w="2254" w:type="dxa"/>
+          </w:tcPr>
+          <w:p>
+            <w:pPr>
+              <w:rPr>
+                <w:rFonts w:ascii="Arial" w:eastAsia="Arial" w:hAnsi="Arial" w:cs="Arial"/>
+                <w:color w:val="000000" w:themeColor="text1"/>
+              </w:rPr>
+            </w:pPr>
+            <w:r>
+              <w:rPr>
+                <w:rFonts w:ascii="Arial" w:eastAsia="Arial" w:hAnsi="Arial" w:cs="Arial"/>
+                <w:color w:val="000000" w:themeColor="text1"/>
+              </w:rPr>
+              <w:t xml:space="preserve">The kind of financial support that the </w:t>
+            </w:r>
+            <w:r>
+              <w:rPr>
+                <w:rFonts w:ascii="Arial" w:eastAsia="Arial" w:hAnsi="Arial" w:cs="Arial"/>
+                <w:color w:val="000000" w:themeColor="text1"/>
+              </w:rPr>
+              <w:t>public</w:t>
+            </w:r>
+            <w:r>
+              <w:rPr>
+                <w:rFonts w:ascii="Arial" w:eastAsia="Arial" w:hAnsi="Arial" w:cs="Arial"/>
+                <w:color w:val="000000" w:themeColor="text1"/>
+              </w:rPr>
+              <w:t xml:space="preserve"> authority is providing. </w:t>
+            </w:r>
+          </w:p>
+          <w:p>
+            <w:pPr>
+              <w:rPr>
+                <w:rFonts w:ascii="Arial" w:eastAsia="Arial" w:hAnsi="Arial" w:cs="Arial"/>
+                <w:color w:val="000000" w:themeColor="text1"/>
+              </w:rPr>
+            </w:pPr>
+          </w:p>
+          <w:p>
+            <w:pPr>
+              <w:rPr>
+                <w:rFonts w:ascii="Arial" w:eastAsia="Arial" w:hAnsi="Arial" w:cs="Arial"/>
+                <w:color w:val="000000" w:themeColor="text1"/>
+              </w:rPr>
+            </w:pPr>
+            <w:r>
+              <w:rPr>
+                <w:rFonts w:ascii="Arial" w:eastAsia="Arial" w:hAnsi="Arial" w:cs="Arial"/>
+                <w:color w:val="000000" w:themeColor="text1"/>
+              </w:rPr>
+              <w:t>You must select one of the following options:</w:t>
+            </w:r>
+          </w:p>
+          <w:p>
+            <w:pPr>
+              <w:spacing w:line="240" w:lineRule="exact"/>
+            </w:pPr>
+            <w:r>
+              <w:rPr>
+                <w:rFonts w:ascii="Arial" w:eastAsia="Arial" w:hAnsi="Arial" w:cs="Arial"/>
+                <w:color w:val="000000" w:themeColor="text1"/>
+              </w:rPr>
+              <w:t xml:space="preserve"> </w:t>
+            </w:r>
+          </w:p>
+          <w:p>
+            <w:pPr>
+              <w:spacing w:line="240" w:lineRule="exact"/>
+            </w:pPr>
+            <w:r>
+              <w:rPr>
+                <w:rFonts w:ascii="Arial" w:eastAsia="Arial" w:hAnsi="Arial" w:cs="Arial"/>
+                <w:color w:val="000000" w:themeColor="text1"/>
+              </w:rPr>
+              <w:t>Direct grant</w:t>
+            </w:r>
+          </w:p>
+          <w:p>
+            <w:pPr>
+              <w:spacing w:line="240" w:lineRule="exact"/>
+              <w:ind w:left="360" w:hanging="360"/>
+              <w:rPr>
+                <w:rFonts w:ascii="Arial" w:eastAsia="Arial" w:hAnsi="Arial" w:cs="Arial"/>
+                <w:color w:val="000000" w:themeColor="text1"/>
+              </w:rPr>
+            </w:pPr>
+          </w:p>
+          <w:p>
+            <w:pPr>
+              <w:spacing w:line="240" w:lineRule="exact"/>
+              <w:ind w:left="360" w:hanging="360"/>
+            </w:pPr>
+            <w:r>
+              <w:rPr>
+                <w:rFonts w:ascii="Arial" w:eastAsia="Arial" w:hAnsi="Arial" w:cs="Arial"/>
+                <w:color w:val="000000" w:themeColor="text1"/>
+              </w:rPr>
+              <w:t>Equity</w:t>
+            </w:r>
+          </w:p>
+          <w:p>
+            <w:pPr>
+              <w:spacing w:line="240" w:lineRule="exact"/>
+              <w:ind w:left="360" w:hanging="360"/>
+              <w:rPr>
+                <w:rFonts w:ascii="Arial" w:eastAsia="Arial" w:hAnsi="Arial" w:cs="Arial"/>
+                <w:color w:val="000000" w:themeColor="text1"/>
+              </w:rPr>
+            </w:pPr>
+          </w:p>
+          <w:p>
+            <w:pPr>
+              <w:spacing w:line="240" w:lineRule="exact"/>
+            </w:pPr>
+            <w:r>
+              <w:rPr>
+                <w:rFonts w:ascii="Arial" w:eastAsia="Arial" w:hAnsi="Arial" w:cs="Arial"/>
+                <w:color w:val="000000" w:themeColor="text1"/>
+              </w:rPr>
+              <w:t>Guarantee</w:t>
+            </w:r>
+          </w:p>
+          <w:p>
+            <w:pPr>
+              <w:spacing w:line="240" w:lineRule="exact"/>
+              <w:rPr>
+                <w:rFonts w:ascii="Arial" w:eastAsia="Arial" w:hAnsi="Arial" w:cs="Arial"/>
+                <w:color w:val="000000" w:themeColor="text1"/>
+              </w:rPr>
+            </w:pPr>
+          </w:p>
+          <w:p>
+            <w:pPr>
+              <w:spacing w:line="240" w:lineRule="exact"/>
+              <w:ind w:left="360" w:hanging="360"/>
+            </w:pPr>
+            <w:r>
+              <w:rPr>
+                <w:rFonts w:ascii="Times New Roman" w:eastAsia="Times New Roman" w:hAnsi="Times New Roman" w:cs="Times New Roman"/>
+                <w:color w:val="000000" w:themeColor="text1"/>
+                <w:sz w:val="14"/>
+                <w:szCs w:val="14"/>
+              </w:rPr>
+              <w:t xml:space="preserve"> </w:t>
+            </w:r>
             <w:r>
               <w:rPr>
                 <w:rFonts w:ascii="Arial" w:eastAsia="Arial" w:hAnsi="Arial" w:cs="Arial"/>
@@ -2078,7 +2166,15 @@
                 <w:rFonts w:ascii="Arial" w:eastAsia="Arial" w:hAnsi="Arial" w:cs="Arial"/>
                 <w:color w:val="000000" w:themeColor="text1"/>
               </w:rPr>
-              <w:t>Purchase of goods or services above market prices</w:t>
+              <w:t xml:space="preserve">Purchase of goods or services </w:t>
+            </w:r>
+            <w:r>
+              <w:rPr>
+                <w:rFonts w:ascii="Arial" w:eastAsia="Arial" w:hAnsi="Arial" w:cs="Arial"/>
+                <w:color w:val="000000" w:themeColor="text1"/>
+              </w:rPr>
+              <w:lastRenderedPageBreak/>
+              <w:t>above market prices</w:t>
             </w:r>
           </w:p>
           <w:p>
@@ -2945,9 +3041,8 @@
             <w:r>
               <w:rPr>
                 <w:rFonts w:ascii="Arial" w:eastAsia="Arial" w:hAnsi="Arial" w:cs="Arial"/>
-                <w:color w:val="000000" w:themeColor="text1"/>
-              </w:rPr>
-              <w:t>Select from dropdown list</w:t>
+              </w:rPr>
+              <w:t>Select from radio options</w:t>
             </w:r>
           </w:p>
         </w:tc>
@@ -2966,6 +3061,7 @@
                 <w:rFonts w:ascii="Arial" w:eastAsia="Arial" w:hAnsi="Arial" w:cs="Arial"/>
                 <w:color w:val="000000" w:themeColor="text1"/>
               </w:rPr>
+              <w:lastRenderedPageBreak/>
               <w:t xml:space="preserve">National </w:t>
             </w:r>
             <w:r>
@@ -3045,15 +3141,7 @@
                 <w:rFonts w:ascii="Arial" w:eastAsia="Arial" w:hAnsi="Arial" w:cs="Arial"/>
                 <w:color w:val="000000" w:themeColor="text1"/>
               </w:rPr>
-              <w:t xml:space="preserve">For example, if you selected ‘VAT number’, you must enter the </w:t>
-            </w:r>
-            <w:r>
-              <w:rPr>
-                <w:rFonts w:ascii="Arial" w:eastAsia="Arial" w:hAnsi="Arial" w:cs="Arial"/>
-                <w:color w:val="000000" w:themeColor="text1"/>
-              </w:rPr>
-              <w:lastRenderedPageBreak/>
-              <w:t>recipient’s VAT number.</w:t>
+              <w:t>For example, if you selected ‘VAT number’, you must enter the recipient’s VAT number.</w:t>
             </w:r>
           </w:p>
         </w:tc>
@@ -3073,7 +3161,6 @@
                 <w:rFonts w:ascii="Arial" w:eastAsia="Arial" w:hAnsi="Arial" w:cs="Arial"/>
                 <w:color w:val="000000" w:themeColor="text1"/>
               </w:rPr>
-              <w:lastRenderedPageBreak/>
               <w:t xml:space="preserve">If the ID type is a company registration number, it must be </w:t>
             </w:r>
             <w:r>
@@ -3106,15 +3193,7 @@
                 <w:rFonts w:ascii="Arial" w:eastAsia="Arial" w:hAnsi="Arial" w:cs="Arial"/>
                 <w:color w:val="000000" w:themeColor="text1"/>
               </w:rPr>
-              <w:t xml:space="preserve">If the ID type is a charity number, it </w:t>
-            </w:r>
-            <w:r>
-              <w:rPr>
-                <w:rFonts w:ascii="Arial" w:eastAsia="Arial" w:hAnsi="Arial" w:cs="Arial"/>
-                <w:color w:val="000000" w:themeColor="text1"/>
-              </w:rPr>
-              <w:lastRenderedPageBreak/>
-              <w:t xml:space="preserve">must be 8 digits. </w:t>
+              <w:t xml:space="preserve">If the ID type is a charity number, it must be 8 digits. </w:t>
             </w:r>
             <w:r>
               <w:rPr>
@@ -3215,7 +3294,6 @@
                 <w:rFonts w:ascii="Arial" w:eastAsia="Arial" w:hAnsi="Arial" w:cs="Arial"/>
                 <w:color w:val="000000" w:themeColor="text1"/>
               </w:rPr>
-              <w:lastRenderedPageBreak/>
               <w:t xml:space="preserve">Beneficiary </w:t>
             </w:r>
             <w:r>
@@ -3350,6 +3428,9 @@
         <w:gridCol w:w="2254"/>
       </w:tblGrid>
       <w:tr>
+        <w:trPr>
+          <w:trHeight w:val="2036"/>
+        </w:trPr>
         <w:tc>
           <w:tcPr>
             <w:tcW w:w="2254" w:type="dxa"/>
@@ -3484,23 +3565,27 @@
                 <w:rFonts w:ascii="Arial" w:eastAsia="Arial" w:hAnsi="Arial" w:cs="Arial"/>
                 <w:color w:val="000000" w:themeColor="text1"/>
               </w:rPr>
-              <w:t xml:space="preserve">Micro organisation </w:t>
-            </w:r>
-          </w:p>
-          <w:p>
-            <w:pPr>
-              <w:spacing w:line="240" w:lineRule="exact"/>
-              <w:ind w:left="360" w:hanging="360"/>
-              <w:rPr>
-                <w:rFonts w:ascii="Arial" w:eastAsia="Arial" w:hAnsi="Arial" w:cs="Arial"/>
-                <w:color w:val="000000" w:themeColor="text1"/>
-              </w:rPr>
-            </w:pPr>
-          </w:p>
-          <w:p>
-            <w:pPr>
-              <w:spacing w:line="240" w:lineRule="exact"/>
-              <w:ind w:left="360" w:hanging="360"/>
+              <w:t>SME</w:t>
+            </w:r>
+          </w:p>
+          <w:p>
+            <w:pPr>
+              <w:spacing w:line="240" w:lineRule="exact"/>
+              <w:ind w:left="360" w:hanging="360"/>
+              <w:rPr>
+                <w:rFonts w:ascii="Arial" w:eastAsia="Arial" w:hAnsi="Arial" w:cs="Arial"/>
+                <w:color w:val="000000" w:themeColor="text1"/>
+              </w:rPr>
+            </w:pPr>
+          </w:p>
+          <w:p>
+            <w:pPr>
+              <w:spacing w:line="240" w:lineRule="exact"/>
+              <w:ind w:left="360" w:hanging="360"/>
+              <w:rPr>
+                <w:rFonts w:ascii="Arial" w:eastAsia="Arial" w:hAnsi="Arial" w:cs="Arial"/>
+                <w:color w:val="000000" w:themeColor="text1"/>
+              </w:rPr>
             </w:pPr>
             <w:r>
               <w:rPr>
@@ -3523,7 +3608,7 @@
                 <w:rFonts w:ascii="Arial" w:eastAsia="Arial" w:hAnsi="Arial" w:cs="Arial"/>
                 <w:color w:val="000000" w:themeColor="text1"/>
               </w:rPr>
-              <w:t>Small organisation</w:t>
+              <w:t>Large</w:t>
             </w:r>
           </w:p>
           <w:p>
@@ -3550,58 +3635,24 @@
             </w:r>
             <w:r>
               <w:rPr>
-                <w:rFonts w:ascii="Times New Roman" w:eastAsia="Times New Roman" w:hAnsi="Times New Roman" w:cs="Times New Roman"/>
-                <w:color w:val="000000" w:themeColor="text1"/>
-                <w:sz w:val="14"/>
-                <w:szCs w:val="14"/>
-              </w:rPr>
-              <w:t xml:space="preserve">    </w:t>
-            </w:r>
-            <w:r>
-              <w:rPr>
-                <w:rFonts w:ascii="Arial" w:eastAsia="Arial" w:hAnsi="Arial" w:cs="Arial"/>
-                <w:color w:val="000000" w:themeColor="text1"/>
-              </w:rPr>
-              <w:t>Medium organisation</w:t>
-            </w:r>
-          </w:p>
-          <w:p>
-            <w:pPr>
-              <w:spacing w:line="240" w:lineRule="exact"/>
-              <w:ind w:left="360" w:hanging="360"/>
-              <w:rPr>
-                <w:rFonts w:ascii="Arial" w:eastAsia="Arial" w:hAnsi="Arial" w:cs="Arial"/>
-                <w:color w:val="000000" w:themeColor="text1"/>
-              </w:rPr>
-            </w:pPr>
-          </w:p>
-          <w:p>
-            <w:pPr>
-              <w:spacing w:line="240" w:lineRule="exact"/>
-              <w:ind w:left="360" w:hanging="360"/>
-            </w:pPr>
-            <w:r>
-              <w:rPr>
-                <w:rFonts w:ascii="Arial" w:eastAsia="Arial" w:hAnsi="Arial" w:cs="Arial"/>
-                <w:color w:val="000000" w:themeColor="text1"/>
-              </w:rPr>
-              <w:t>4)</w:t>
-            </w:r>
-            <w:r>
-              <w:rPr>
-                <w:rFonts w:ascii="Times New Roman" w:eastAsia="Times New Roman" w:hAnsi="Times New Roman" w:cs="Times New Roman"/>
-                <w:color w:val="000000" w:themeColor="text1"/>
-                <w:sz w:val="14"/>
-                <w:szCs w:val="14"/>
-              </w:rPr>
-              <w:t xml:space="preserve">    </w:t>
-            </w:r>
-            <w:r>
-              <w:rPr>
-                <w:rFonts w:ascii="Arial" w:eastAsia="Arial" w:hAnsi="Arial" w:cs="Arial"/>
-                <w:color w:val="000000" w:themeColor="text1"/>
-              </w:rPr>
-              <w:t>Large organisation</w:t>
+                <w:rFonts w:ascii="Arial" w:eastAsia="Arial" w:hAnsi="Arial" w:cs="Arial"/>
+                <w:color w:val="000000" w:themeColor="text1"/>
+              </w:rPr>
+              <w:t xml:space="preserve">  </w:t>
+            </w:r>
+            <w:r>
+              <w:rPr>
+                <w:rFonts w:ascii="Arial" w:eastAsia="Arial" w:hAnsi="Arial" w:cs="Arial"/>
+                <w:color w:val="000000" w:themeColor="text1"/>
+              </w:rPr>
+              <w:t xml:space="preserve"> </w:t>
+            </w:r>
+            <w:r>
+              <w:rPr>
+                <w:rFonts w:ascii="Arial" w:eastAsia="Arial" w:hAnsi="Arial" w:cs="Arial"/>
+                <w:color w:val="000000" w:themeColor="text1"/>
+              </w:rPr>
+              <w:t>Not specified</w:t>
             </w:r>
           </w:p>
         </w:tc>
@@ -3620,199 +3671,84 @@
             <w:r>
               <w:rPr>
                 <w:rFonts w:ascii="Arial" w:eastAsia="Arial" w:hAnsi="Arial" w:cs="Arial"/>
-                <w:color w:val="000000" w:themeColor="text1"/>
-              </w:rPr>
-              <w:t>Select from dropdown list</w:t>
-            </w:r>
-          </w:p>
-          <w:p>
-            <w:pPr>
-              <w:spacing w:line="240" w:lineRule="exact"/>
-              <w:rPr>
-                <w:rFonts w:ascii="Arial" w:eastAsia="Arial" w:hAnsi="Arial" w:cs="Arial"/>
-                <w:color w:val="000000" w:themeColor="text1"/>
-              </w:rPr>
-            </w:pPr>
-          </w:p>
-          <w:p>
-            <w:pPr>
-              <w:spacing w:line="240" w:lineRule="exact"/>
-              <w:rPr>
-                <w:rFonts w:ascii="Arial" w:eastAsia="Arial" w:hAnsi="Arial" w:cs="Arial"/>
-                <w:color w:val="000000" w:themeColor="text1"/>
-              </w:rPr>
-            </w:pPr>
-            <w:r>
-              <w:rPr>
-                <w:rFonts w:ascii="Arial" w:eastAsia="Arial" w:hAnsi="Arial" w:cs="Arial"/>
-                <w:color w:val="000000" w:themeColor="text1"/>
-              </w:rPr>
-              <w:t xml:space="preserve">Micro – </w:t>
-            </w:r>
-            <w:r>
-              <w:rPr>
-                <w:rFonts w:ascii="Arial" w:eastAsia="Arial" w:hAnsi="Arial" w:cs="Arial"/>
-                <w:color w:val="000000" w:themeColor="text1"/>
-              </w:rPr>
-              <w:t xml:space="preserve">Up to </w:t>
-            </w:r>
-            <w:r>
-              <w:rPr>
-                <w:rFonts w:ascii="Arial" w:eastAsia="Arial" w:hAnsi="Arial" w:cs="Arial"/>
-                <w:color w:val="000000" w:themeColor="text1"/>
-              </w:rPr>
-              <w:t>9 employees</w:t>
-            </w:r>
-          </w:p>
-          <w:p>
-            <w:pPr>
-              <w:spacing w:line="240" w:lineRule="exact"/>
-              <w:rPr>
-                <w:rFonts w:ascii="Arial" w:eastAsia="Arial" w:hAnsi="Arial" w:cs="Arial"/>
-                <w:color w:val="000000" w:themeColor="text1"/>
-              </w:rPr>
-            </w:pPr>
-          </w:p>
-          <w:p>
-            <w:pPr>
-              <w:spacing w:line="240" w:lineRule="exact"/>
-              <w:rPr>
-                <w:rFonts w:ascii="Arial" w:eastAsia="Arial" w:hAnsi="Arial" w:cs="Arial"/>
-                <w:color w:val="000000" w:themeColor="text1"/>
-              </w:rPr>
-            </w:pPr>
-            <w:r>
-              <w:rPr>
-                <w:rFonts w:ascii="Arial" w:eastAsia="Arial" w:hAnsi="Arial" w:cs="Arial"/>
-                <w:color w:val="000000" w:themeColor="text1"/>
-              </w:rPr>
-              <w:t xml:space="preserve">Small – </w:t>
-            </w:r>
-            <w:r>
-              <w:rPr>
-                <w:rFonts w:ascii="Arial" w:eastAsia="Arial" w:hAnsi="Arial" w:cs="Arial"/>
-                <w:color w:val="000000" w:themeColor="text1"/>
-              </w:rPr>
-              <w:t xml:space="preserve">Between </w:t>
-            </w:r>
-            <w:r>
-              <w:rPr>
-                <w:rFonts w:ascii="Arial" w:eastAsia="Arial" w:hAnsi="Arial" w:cs="Arial"/>
-                <w:color w:val="000000" w:themeColor="text1"/>
-              </w:rPr>
-              <w:t>10</w:t>
-            </w:r>
-            <w:r>
-              <w:rPr>
-                <w:rFonts w:ascii="Arial" w:eastAsia="Arial" w:hAnsi="Arial" w:cs="Arial"/>
-                <w:color w:val="000000" w:themeColor="text1"/>
-              </w:rPr>
-              <w:t xml:space="preserve"> and </w:t>
-            </w:r>
-            <w:r>
-              <w:rPr>
-                <w:rFonts w:ascii="Arial" w:eastAsia="Arial" w:hAnsi="Arial" w:cs="Arial"/>
-                <w:color w:val="000000" w:themeColor="text1"/>
-              </w:rPr>
-              <w:t>49 employees</w:t>
-            </w:r>
-          </w:p>
-          <w:p>
-            <w:pPr>
-              <w:spacing w:line="240" w:lineRule="exact"/>
-              <w:rPr>
-                <w:rFonts w:ascii="Arial" w:eastAsia="Arial" w:hAnsi="Arial" w:cs="Arial"/>
-                <w:color w:val="000000" w:themeColor="text1"/>
-              </w:rPr>
-            </w:pPr>
-          </w:p>
-          <w:p>
-            <w:pPr>
-              <w:spacing w:line="240" w:lineRule="exact"/>
-              <w:rPr>
-                <w:rFonts w:ascii="Arial" w:eastAsia="Arial" w:hAnsi="Arial" w:cs="Arial"/>
-                <w:color w:val="000000" w:themeColor="text1"/>
-              </w:rPr>
-            </w:pPr>
-            <w:r>
-              <w:rPr>
-                <w:rFonts w:ascii="Arial" w:eastAsia="Arial" w:hAnsi="Arial" w:cs="Arial"/>
-                <w:color w:val="000000" w:themeColor="text1"/>
-              </w:rPr>
-              <w:t>Medium</w:t>
-            </w:r>
-            <w:r>
-              <w:rPr>
-                <w:rFonts w:ascii="Arial" w:eastAsia="Arial" w:hAnsi="Arial" w:cs="Arial"/>
-                <w:color w:val="000000" w:themeColor="text1"/>
-              </w:rPr>
-              <w:t xml:space="preserve"> – Between </w:t>
-            </w:r>
-            <w:r>
-              <w:rPr>
-                <w:rFonts w:ascii="Arial" w:eastAsia="Arial" w:hAnsi="Arial" w:cs="Arial"/>
-                <w:color w:val="000000" w:themeColor="text1"/>
-              </w:rPr>
-              <w:t>50</w:t>
-            </w:r>
-            <w:r>
-              <w:rPr>
-                <w:rFonts w:ascii="Arial" w:eastAsia="Arial" w:hAnsi="Arial" w:cs="Arial"/>
-                <w:color w:val="000000" w:themeColor="text1"/>
-              </w:rPr>
-              <w:t xml:space="preserve"> and </w:t>
-            </w:r>
-            <w:r>
-              <w:rPr>
-                <w:rFonts w:ascii="Arial" w:eastAsia="Arial" w:hAnsi="Arial" w:cs="Arial"/>
-                <w:color w:val="000000" w:themeColor="text1"/>
-              </w:rPr>
-              <w:t xml:space="preserve">249 employees </w:t>
-            </w:r>
-          </w:p>
-          <w:p>
-            <w:pPr>
-              <w:spacing w:line="240" w:lineRule="exact"/>
-              <w:rPr>
-                <w:rFonts w:ascii="Arial" w:eastAsia="Arial" w:hAnsi="Arial" w:cs="Arial"/>
-                <w:color w:val="000000" w:themeColor="text1"/>
-              </w:rPr>
-            </w:pPr>
-          </w:p>
-          <w:p>
-            <w:pPr>
-              <w:spacing w:line="240" w:lineRule="exact"/>
-            </w:pPr>
-            <w:r>
-              <w:rPr>
-                <w:rFonts w:ascii="Arial" w:eastAsia="Arial" w:hAnsi="Arial" w:cs="Arial"/>
-                <w:color w:val="000000" w:themeColor="text1"/>
-              </w:rPr>
-              <w:t xml:space="preserve">Large – </w:t>
-            </w:r>
-            <w:r>
-              <w:rPr>
-                <w:rFonts w:ascii="Arial" w:eastAsia="Arial" w:hAnsi="Arial" w:cs="Arial"/>
-                <w:color w:val="000000" w:themeColor="text1"/>
-              </w:rPr>
-              <w:t xml:space="preserve">More than </w:t>
-            </w:r>
-            <w:r>
-              <w:rPr>
-                <w:rFonts w:ascii="Arial" w:eastAsia="Arial" w:hAnsi="Arial" w:cs="Arial"/>
-                <w:color w:val="000000" w:themeColor="text1"/>
-              </w:rPr>
-              <w:t>250 employees</w:t>
-            </w:r>
-          </w:p>
-          <w:p>
-            <w:pPr>
-              <w:spacing w:line="240" w:lineRule="exact"/>
-              <w:rPr>
-                <w:rFonts w:ascii="Arial" w:eastAsia="Arial" w:hAnsi="Arial" w:cs="Arial"/>
-                <w:color w:val="000000" w:themeColor="text1"/>
-              </w:rPr>
-            </w:pPr>
+              </w:rPr>
+              <w:t>Select from radio options</w:t>
+            </w:r>
+          </w:p>
+          <w:p>
+            <w:pPr>
+              <w:spacing w:line="240" w:lineRule="exact"/>
+              <w:rPr>
+                <w:rFonts w:ascii="Arial" w:eastAsia="Arial" w:hAnsi="Arial" w:cs="Arial"/>
+                <w:color w:val="000000" w:themeColor="text1"/>
+              </w:rPr>
+            </w:pPr>
+          </w:p>
+          <w:p>
+            <w:pPr>
+              <w:spacing w:line="240" w:lineRule="exact"/>
+              <w:rPr>
+                <w:rFonts w:ascii="Arial" w:eastAsia="Arial" w:hAnsi="Arial" w:cs="Arial"/>
+                <w:color w:val="000000" w:themeColor="text1"/>
+              </w:rPr>
+            </w:pPr>
+            <w:r>
+              <w:rPr>
+                <w:rFonts w:ascii="Arial" w:eastAsia="Arial" w:hAnsi="Arial" w:cs="Arial"/>
+                <w:color w:val="000000" w:themeColor="text1"/>
+              </w:rPr>
+              <w:t>SME</w:t>
+            </w:r>
+          </w:p>
+          <w:p>
+            <w:pPr>
+              <w:spacing w:line="240" w:lineRule="exact"/>
+              <w:rPr>
+                <w:rFonts w:ascii="Arial" w:eastAsia="Arial" w:hAnsi="Arial" w:cs="Arial"/>
+                <w:color w:val="000000" w:themeColor="text1"/>
+              </w:rPr>
+            </w:pPr>
+          </w:p>
+          <w:p>
+            <w:pPr>
+              <w:spacing w:line="240" w:lineRule="exact"/>
+              <w:rPr>
+                <w:rFonts w:ascii="Arial" w:eastAsia="Arial" w:hAnsi="Arial" w:cs="Arial"/>
+                <w:color w:val="000000" w:themeColor="text1"/>
+              </w:rPr>
+            </w:pPr>
+            <w:r>
+              <w:rPr>
+                <w:rFonts w:ascii="Arial" w:eastAsia="Arial" w:hAnsi="Arial" w:cs="Arial"/>
+                <w:color w:val="000000" w:themeColor="text1"/>
+              </w:rPr>
+              <w:t>Large</w:t>
+            </w:r>
+          </w:p>
+          <w:p>
+            <w:pPr>
+              <w:spacing w:line="240" w:lineRule="exact"/>
+              <w:rPr>
+                <w:rFonts w:ascii="Arial" w:eastAsia="Arial" w:hAnsi="Arial" w:cs="Arial"/>
+                <w:color w:val="000000" w:themeColor="text1"/>
+              </w:rPr>
+            </w:pPr>
+          </w:p>
+          <w:p>
+            <w:pPr>
+              <w:spacing w:line="240" w:lineRule="exact"/>
+              <w:rPr>
+                <w:rFonts w:ascii="Arial" w:eastAsia="Arial" w:hAnsi="Arial" w:cs="Arial"/>
+                <w:color w:val="000000" w:themeColor="text1"/>
+              </w:rPr>
+            </w:pPr>
+            <w:r>
+              <w:rPr>
+                <w:rFonts w:ascii="Arial" w:eastAsia="Arial" w:hAnsi="Arial" w:cs="Arial"/>
+                <w:color w:val="000000" w:themeColor="text1"/>
+              </w:rPr>
+              <w:t>Not specified</w:t>
+            </w:r>
           </w:p>
         </w:tc>
       </w:tr>
@@ -4451,22 +4387,23 @@
           <w:p>
             <w:pPr>
               <w:spacing w:line="240" w:lineRule="exact"/>
-            </w:pPr>
-            <w:r>
-              <w:rPr>
-                <w:rFonts w:ascii="Arial" w:eastAsia="Arial" w:hAnsi="Arial" w:cs="Arial"/>
-                <w:color w:val="000000" w:themeColor="text1"/>
+              <w:rPr>
+                <w:rFonts w:ascii="Arial" w:eastAsia="Arial" w:hAnsi="Arial" w:cs="Arial"/>
+                <w:color w:val="000000" w:themeColor="text1"/>
+              </w:rPr>
+            </w:pPr>
+            <w:r>
+              <w:rPr>
+                <w:rFonts w:ascii="Arial" w:eastAsia="Arial" w:hAnsi="Arial" w:cs="Arial"/>
               </w:rPr>
               <w:lastRenderedPageBreak/>
-              <w:t xml:space="preserve"> </w:t>
-            </w:r>
-            <w:r>
-              <w:rPr>
-                <w:rFonts w:ascii="Arial" w:eastAsia="Arial" w:hAnsi="Arial" w:cs="Arial"/>
-                <w:color w:val="000000" w:themeColor="text1"/>
-              </w:rPr>
-              <w:t>Select from dropdown</w:t>
-            </w:r>
+              <w:t>Select from radio options</w:t>
+            </w:r>
+          </w:p>
+          <w:p>
+            <w:pPr>
+              <w:spacing w:line="240" w:lineRule="exact"/>
+            </w:pPr>
           </w:p>
         </w:tc>
       </w:tr>
@@ -7711,6 +7648,7 @@
   <w:style w:type="paragraph" w:default="1" w:styleId="Normal">
     <w:name w:val="Normal"/>
     <w:qFormat/>
+    <w:rsid w:val="00F7287A"/>
   </w:style>
   <w:style w:type="character" w:default="1" w:styleId="DefaultParagraphFont">
     <w:name w:val="Default Paragraph Font"/>
@@ -8087,51 +8025,10 @@
 </file>
 
 <file path=customXml/item1.xml><?xml version="1.0" encoding="utf-8"?>
-<p:properties xmlns:p="http://schemas.microsoft.com/office/2006/metadata/properties" xmlns:xsi="http://www.w3.org/2001/XMLSchema-instance" xmlns:pc="http://schemas.microsoft.com/office/infopath/2007/PartnerControls">
-  <documentManagement>
-    <LegacyData xmlns="aaacb922-5235-4a66-b188-303b9b46fbd7" xsi:nil="true"/>
-    <_dlc_DocId xmlns="4ff8cd83-fc61-4182-af0d-9444b096b4cc">E67A7M7FTMSZ-519618591-1186</_dlc_DocId>
-    <TaxCatchAll xmlns="4ff8cd83-fc61-4182-af0d-9444b096b4cc">
-      <Value>1</Value>
-    </TaxCatchAll>
-    <m975189f4ba442ecbf67d4147307b177 xmlns="4ff8cd83-fc61-4182-af0d-9444b096b4cc">
-      <Terms xmlns="http://schemas.microsoft.com/office/infopath/2007/PartnerControls">
-        <TermInfo xmlns="http://schemas.microsoft.com/office/infopath/2007/PartnerControls">
-          <TermName xmlns="http://schemas.microsoft.com/office/infopath/2007/PartnerControls">EBRASS</TermName>
-          <TermId xmlns="http://schemas.microsoft.com/office/infopath/2007/PartnerControls">10b60d33-9f3b-419c-b326-e542b5592571</TermId>
-        </TermInfo>
-      </Terms>
-    </m975189f4ba442ecbf67d4147307b177>
-    <Invisiondesigns xmlns="58eecf05-07e6-460c-a17a-1e6913e0d7ae" xsi:nil="true"/>
-    <Retention_x0020_Label xmlns="a8f60570-4bd3-4f2b-950b-a996de8ab151" xsi:nil="true"/>
-    <Government_x0020_Body xmlns="b413c3fd-5a3b-4239-b985-69032e371c04">BEIS</Government_x0020_Body>
-    <Date_x0020_Opened xmlns="b413c3fd-5a3b-4239-b985-69032e371c04">2020-12-16T14:46:13+00:00</Date_x0020_Opened>
-    <Descriptor xmlns="0063f72e-ace3-48fb-9c1f-5b513408b31f" xsi:nil="true"/>
-    <Security_x0020_Classification xmlns="0063f72e-ace3-48fb-9c1f-5b513408b31f">OFFICIAL</Security_x0020_Classification>
-    <_dlc_DocIdUrl xmlns="4ff8cd83-fc61-4182-af0d-9444b096b4cc">
-      <Url>https://beisgov.sharepoint.com/sites/SCPTDbase/_layouts/15/DocIdRedir.aspx?ID=E67A7M7FTMSZ-519618591-1186</Url>
-      <Description>E67A7M7FTMSZ-519618591-1186</Description>
-    </_dlc_DocIdUrl>
-    <Invision xmlns="58eecf05-07e6-460c-a17a-1e6913e0d7ae">
-      <Url xsi:nil="true"/>
-      <Description xsi:nil="true"/>
-    </Invision>
-    <ijmz xmlns="58eecf05-07e6-460c-a17a-1e6913e0d7ae" xsi:nil="true"/>
-    <Date_x0020_Closed xmlns="b413c3fd-5a3b-4239-b985-69032e371c04" xsi:nil="true"/>
-  </documentManagement>
-</p:properties>
+<b:Sources xmlns:b="http://schemas.openxmlformats.org/officeDocument/2006/bibliography" xmlns="http://schemas.openxmlformats.org/officeDocument/2006/bibliography" SelectedStyle="/APASixthEditionOfficeOnline.xsl" StyleName="APA" Version="6"/>
 </file>
 
 <file path=customXml/item2.xml><?xml version="1.0" encoding="utf-8"?>
-<?mso-contentType ?>
-<FormTemplates xmlns="http://schemas.microsoft.com/sharepoint/v3/contenttype/forms">
-  <Display>DocumentLibraryForm</Display>
-  <Edit>DocumentLibraryForm</Edit>
-  <New>DocumentLibraryForm</New>
-</FormTemplates>
-</file>
-
-<file path=customXml/item3.xml><?xml version="1.0" encoding="utf-8"?>
 <?mso-contentType ?>
 <spe:Receivers xmlns:spe="http://schemas.microsoft.com/sharepoint/events">
   <Receiver>
@@ -8181,8 +8078,49 @@
 </spe:Receivers>
 </file>
 
+<file path=customXml/item3.xml><?xml version="1.0" encoding="utf-8"?>
+<?mso-contentType ?>
+<FormTemplates xmlns="http://schemas.microsoft.com/sharepoint/v3/contenttype/forms">
+  <Display>DocumentLibraryForm</Display>
+  <Edit>DocumentLibraryForm</Edit>
+  <New>DocumentLibraryForm</New>
+</FormTemplates>
+</file>
+
 <file path=customXml/item4.xml><?xml version="1.0" encoding="utf-8"?>
-<b:Sources xmlns:b="http://schemas.openxmlformats.org/officeDocument/2006/bibliography" xmlns="http://schemas.openxmlformats.org/officeDocument/2006/bibliography" SelectedStyle="/APASixthEditionOfficeOnline.xsl" StyleName="APA" Version="6"/>
+<p:properties xmlns:p="http://schemas.microsoft.com/office/2006/metadata/properties" xmlns:xsi="http://www.w3.org/2001/XMLSchema-instance" xmlns:pc="http://schemas.microsoft.com/office/infopath/2007/PartnerControls">
+  <documentManagement>
+    <LegacyData xmlns="aaacb922-5235-4a66-b188-303b9b46fbd7" xsi:nil="true"/>
+    <_dlc_DocId xmlns="4ff8cd83-fc61-4182-af0d-9444b096b4cc">E67A7M7FTMSZ-519618591-1186</_dlc_DocId>
+    <TaxCatchAll xmlns="4ff8cd83-fc61-4182-af0d-9444b096b4cc">
+      <Value>1</Value>
+    </TaxCatchAll>
+    <m975189f4ba442ecbf67d4147307b177 xmlns="4ff8cd83-fc61-4182-af0d-9444b096b4cc">
+      <Terms xmlns="http://schemas.microsoft.com/office/infopath/2007/PartnerControls">
+        <TermInfo xmlns="http://schemas.microsoft.com/office/infopath/2007/PartnerControls">
+          <TermName xmlns="http://schemas.microsoft.com/office/infopath/2007/PartnerControls">EBRASS</TermName>
+          <TermId xmlns="http://schemas.microsoft.com/office/infopath/2007/PartnerControls">10b60d33-9f3b-419c-b326-e542b5592571</TermId>
+        </TermInfo>
+      </Terms>
+    </m975189f4ba442ecbf67d4147307b177>
+    <Invisiondesigns xmlns="58eecf05-07e6-460c-a17a-1e6913e0d7ae" xsi:nil="true"/>
+    <Retention_x0020_Label xmlns="a8f60570-4bd3-4f2b-950b-a996de8ab151" xsi:nil="true"/>
+    <Government_x0020_Body xmlns="b413c3fd-5a3b-4239-b985-69032e371c04">BEIS</Government_x0020_Body>
+    <Date_x0020_Opened xmlns="b413c3fd-5a3b-4239-b985-69032e371c04">2020-12-16T14:46:13+00:00</Date_x0020_Opened>
+    <Descriptor xmlns="0063f72e-ace3-48fb-9c1f-5b513408b31f" xsi:nil="true"/>
+    <Security_x0020_Classification xmlns="0063f72e-ace3-48fb-9c1f-5b513408b31f">OFFICIAL</Security_x0020_Classification>
+    <_dlc_DocIdUrl xmlns="4ff8cd83-fc61-4182-af0d-9444b096b4cc">
+      <Url>https://beisgov.sharepoint.com/sites/SCPTDbase/_layouts/15/DocIdRedir.aspx?ID=E67A7M7FTMSZ-519618591-1186</Url>
+      <Description>E67A7M7FTMSZ-519618591-1186</Description>
+    </_dlc_DocIdUrl>
+    <Invision xmlns="58eecf05-07e6-460c-a17a-1e6913e0d7ae">
+      <Url xsi:nil="true"/>
+      <Description xsi:nil="true"/>
+    </Invision>
+    <ijmz xmlns="58eecf05-07e6-460c-a17a-1e6913e0d7ae" xsi:nil="true"/>
+    <Date_x0020_Closed xmlns="b413c3fd-5a3b-4239-b985-69032e371c04" xsi:nil="true"/>
+  </documentManagement>
+</p:properties>
 </file>
 
 <file path=customXml/item5.xml><?xml version="1.0" encoding="utf-8"?>
@@ -8554,6 +8492,30 @@
 </file>
 
 <file path=customXml/itemProps1.xml><?xml version="1.0" encoding="utf-8"?>
+<ds:datastoreItem xmlns:ds="http://schemas.openxmlformats.org/officeDocument/2006/customXml" ds:itemID="{C9061F24-D6FD-9C4A-A779-7D3A79E48C5A}">
+  <ds:schemaRefs>
+    <ds:schemaRef ds:uri="http://schemas.openxmlformats.org/officeDocument/2006/bibliography"/>
+  </ds:schemaRefs>
+</ds:datastoreItem>
+</file>
+
+<file path=customXml/itemProps2.xml><?xml version="1.0" encoding="utf-8"?>
+<ds:datastoreItem xmlns:ds="http://schemas.openxmlformats.org/officeDocument/2006/customXml" ds:itemID="{D7312AE9-E64C-41BD-AC2B-9C537C91DD27}">
+  <ds:schemaRefs>
+    <ds:schemaRef ds:uri="http://schemas.microsoft.com/sharepoint/events"/>
+  </ds:schemaRefs>
+</ds:datastoreItem>
+</file>
+
+<file path=customXml/itemProps3.xml><?xml version="1.0" encoding="utf-8"?>
+<ds:datastoreItem xmlns:ds="http://schemas.openxmlformats.org/officeDocument/2006/customXml" ds:itemID="{92C0D0C2-EB32-40FD-8ACA-A64BA8781106}">
+  <ds:schemaRefs>
+    <ds:schemaRef ds:uri="http://schemas.microsoft.com/sharepoint/v3/contenttype/forms"/>
+  </ds:schemaRefs>
+</ds:datastoreItem>
+</file>
+
+<file path=customXml/itemProps4.xml><?xml version="1.0" encoding="utf-8"?>
 <ds:datastoreItem xmlns:ds="http://schemas.openxmlformats.org/officeDocument/2006/customXml" ds:itemID="{9A6BD803-E0DF-4667-89FC-766B1F7AB5D6}">
   <ds:schemaRefs>
     <ds:schemaRef ds:uri="http://schemas.microsoft.com/office/2006/metadata/properties"/>
@@ -8564,30 +8526,6 @@
     <ds:schemaRef ds:uri="a8f60570-4bd3-4f2b-950b-a996de8ab151"/>
     <ds:schemaRef ds:uri="b413c3fd-5a3b-4239-b985-69032e371c04"/>
     <ds:schemaRef ds:uri="0063f72e-ace3-48fb-9c1f-5b513408b31f"/>
-  </ds:schemaRefs>
-</ds:datastoreItem>
-</file>
-
-<file path=customXml/itemProps2.xml><?xml version="1.0" encoding="utf-8"?>
-<ds:datastoreItem xmlns:ds="http://schemas.openxmlformats.org/officeDocument/2006/customXml" ds:itemID="{92C0D0C2-EB32-40FD-8ACA-A64BA8781106}">
-  <ds:schemaRefs>
-    <ds:schemaRef ds:uri="http://schemas.microsoft.com/sharepoint/v3/contenttype/forms"/>
-  </ds:schemaRefs>
-</ds:datastoreItem>
-</file>
-
-<file path=customXml/itemProps3.xml><?xml version="1.0" encoding="utf-8"?>
-<ds:datastoreItem xmlns:ds="http://schemas.openxmlformats.org/officeDocument/2006/customXml" ds:itemID="{D7312AE9-E64C-41BD-AC2B-9C537C91DD27}">
-  <ds:schemaRefs>
-    <ds:schemaRef ds:uri="http://schemas.microsoft.com/sharepoint/events"/>
-  </ds:schemaRefs>
-</ds:datastoreItem>
-</file>
-
-<file path=customXml/itemProps4.xml><?xml version="1.0" encoding="utf-8"?>
-<ds:datastoreItem xmlns:ds="http://schemas.openxmlformats.org/officeDocument/2006/customXml" ds:itemID="{C9061F24-D6FD-9C4A-A779-7D3A79E48C5A}">
-  <ds:schemaRefs>
-    <ds:schemaRef ds:uri="http://schemas.openxmlformats.org/officeDocument/2006/bibliography"/>
   </ds:schemaRefs>
 </ds:datastoreItem>
 </file>

</xml_diff>

<commit_message>
Update bulk upload and help doc post-merge
</commit_message>
<xml_diff>
--- a/public/assets/files/HelpDocumentBulkUploadAwards.docx
+++ b/public/assets/files/HelpDocumentBulkUploadAwards.docx
@@ -153,6 +153,7 @@
         </w:rPr>
         <w:t xml:space="preserve">an existing subsidy </w:t>
       </w:r>
+      <w:proofErr w:type="gramStart"/>
       <w:r>
         <w:rPr>
           <w:rFonts w:ascii="Arial" w:eastAsia="Arial" w:hAnsi="Arial" w:cs="Arial"/>
@@ -160,6 +161,7 @@
         </w:rPr>
         <w:t>scheme</w:t>
       </w:r>
+      <w:proofErr w:type="gramEnd"/>
     </w:p>
     <w:p>
       <w:pPr>
@@ -223,8 +225,17 @@
           <w:rFonts w:ascii="Arial" w:eastAsia="Arial" w:hAnsi="Arial" w:cs="Arial"/>
           <w:color w:val="000000" w:themeColor="text1"/>
         </w:rPr>
-        <w:t xml:space="preserve"> an approver will need to create one</w:t>
-      </w:r>
+        <w:t xml:space="preserve"> an approver will need to create </w:t>
+      </w:r>
+      <w:proofErr w:type="gramStart"/>
+      <w:r>
+        <w:rPr>
+          <w:rFonts w:ascii="Arial" w:eastAsia="Arial" w:hAnsi="Arial" w:cs="Arial"/>
+          <w:color w:val="000000" w:themeColor="text1"/>
+        </w:rPr>
+        <w:t>one</w:t>
+      </w:r>
+      <w:proofErr w:type="gramEnd"/>
     </w:p>
     <w:p>
       <w:pPr>
@@ -563,7 +574,23 @@
           <w:rFonts w:ascii="Arial" w:eastAsia="Arial" w:hAnsi="Arial" w:cs="Arial"/>
           <w:color w:val="000000" w:themeColor="text1"/>
         </w:rPr>
-        <w:t>title. If you choose to enter both of these fields, they must match.</w:t>
+        <w:t xml:space="preserve">title. If you choose to enter </w:t>
+      </w:r>
+      <w:proofErr w:type="gramStart"/>
+      <w:r>
+        <w:rPr>
+          <w:rFonts w:ascii="Arial" w:eastAsia="Arial" w:hAnsi="Arial" w:cs="Arial"/>
+          <w:color w:val="000000" w:themeColor="text1"/>
+        </w:rPr>
+        <w:t>both of these</w:t>
+      </w:r>
+      <w:proofErr w:type="gramEnd"/>
+      <w:r>
+        <w:rPr>
+          <w:rFonts w:ascii="Arial" w:eastAsia="Arial" w:hAnsi="Arial" w:cs="Arial"/>
+          <w:color w:val="000000" w:themeColor="text1"/>
+        </w:rPr>
+        <w:t xml:space="preserve"> fields, they must match.</w:t>
       </w:r>
     </w:p>
     <w:p>
@@ -1098,7 +1125,23 @@
                 <w:rFonts w:ascii="Arial" w:eastAsia="Arial" w:hAnsi="Arial" w:cs="Arial"/>
                 <w:color w:val="000000" w:themeColor="text1"/>
               </w:rPr>
-              <w:t>Letters, numbers and special characters</w:t>
+              <w:t xml:space="preserve">Letters, </w:t>
+            </w:r>
+            <w:proofErr w:type="gramStart"/>
+            <w:r>
+              <w:rPr>
+                <w:rFonts w:ascii="Arial" w:eastAsia="Arial" w:hAnsi="Arial" w:cs="Arial"/>
+                <w:color w:val="000000" w:themeColor="text1"/>
+              </w:rPr>
+              <w:t>numbers</w:t>
+            </w:r>
+            <w:proofErr w:type="gramEnd"/>
+            <w:r>
+              <w:rPr>
+                <w:rFonts w:ascii="Arial" w:eastAsia="Arial" w:hAnsi="Arial" w:cs="Arial"/>
+                <w:color w:val="000000" w:themeColor="text1"/>
+              </w:rPr>
+              <w:t xml:space="preserve"> and special characters</w:t>
             </w:r>
           </w:p>
         </w:tc>
@@ -1163,7 +1206,23 @@
                 <w:rFonts w:ascii="Arial" w:eastAsia="Arial" w:hAnsi="Arial" w:cs="Arial"/>
                 <w:color w:val="000000" w:themeColor="text1"/>
               </w:rPr>
-              <w:t>Defines whether or not the subsidy award in question is "standalone".</w:t>
+              <w:t xml:space="preserve">Defines </w:t>
+            </w:r>
+            <w:proofErr w:type="gramStart"/>
+            <w:r>
+              <w:rPr>
+                <w:rFonts w:ascii="Arial" w:eastAsia="Arial" w:hAnsi="Arial" w:cs="Arial"/>
+                <w:color w:val="000000" w:themeColor="text1"/>
+              </w:rPr>
+              <w:t>whether or not</w:t>
+            </w:r>
+            <w:proofErr w:type="gramEnd"/>
+            <w:r>
+              <w:rPr>
+                <w:rFonts w:ascii="Arial" w:eastAsia="Arial" w:hAnsi="Arial" w:cs="Arial"/>
+                <w:color w:val="000000" w:themeColor="text1"/>
+              </w:rPr>
+              <w:t xml:space="preserve"> the subsidy award in question is "standalone".</w:t>
             </w:r>
           </w:p>
         </w:tc>
@@ -1219,23 +1278,7 @@
                 <w:rFonts w:ascii="Arial" w:eastAsia="Arial" w:hAnsi="Arial" w:cs="Arial"/>
                 <w:color w:val="000000" w:themeColor="text1"/>
               </w:rPr>
-              <w:t>Subsidies or Schemes of Interest (</w:t>
-            </w:r>
-            <w:proofErr w:type="spellStart"/>
-            <w:r>
-              <w:rPr>
-                <w:rFonts w:ascii="Arial" w:eastAsia="Arial" w:hAnsi="Arial" w:cs="Arial"/>
-                <w:color w:val="000000" w:themeColor="text1"/>
-              </w:rPr>
-              <w:t>SSoI</w:t>
-            </w:r>
-            <w:proofErr w:type="spellEnd"/>
-            <w:r>
-              <w:rPr>
-                <w:rFonts w:ascii="Arial" w:eastAsia="Arial" w:hAnsi="Arial" w:cs="Arial"/>
-                <w:color w:val="000000" w:themeColor="text1"/>
-              </w:rPr>
-              <w:t>) or Subsidies or Schemes of Particular Interest (SSoPI)</w:t>
+              <w:t>Subsidies or Schemes of Interest (SSoI) or Subsidies or Schemes of Particular Interest (SSoPI)</w:t>
             </w:r>
           </w:p>
         </w:tc>
@@ -1277,7 +1320,23 @@
                 <w:rFonts w:ascii="Arial" w:eastAsia="Arial" w:hAnsi="Arial" w:cs="Arial"/>
                 <w:color w:val="000000" w:themeColor="text1"/>
               </w:rPr>
-              <w:t>Defines whether or not the subsidy award is of interest or particular interest.</w:t>
+              <w:t xml:space="preserve">Defines </w:t>
+            </w:r>
+            <w:proofErr w:type="gramStart"/>
+            <w:r>
+              <w:rPr>
+                <w:rFonts w:ascii="Arial" w:eastAsia="Arial" w:hAnsi="Arial" w:cs="Arial"/>
+                <w:color w:val="000000" w:themeColor="text1"/>
+              </w:rPr>
+              <w:t>whether or not</w:t>
+            </w:r>
+            <w:proofErr w:type="gramEnd"/>
+            <w:r>
+              <w:rPr>
+                <w:rFonts w:ascii="Arial" w:eastAsia="Arial" w:hAnsi="Arial" w:cs="Arial"/>
+                <w:color w:val="000000" w:themeColor="text1"/>
+              </w:rPr>
+              <w:t xml:space="preserve"> the subsidy award is of interest or particular interest.</w:t>
             </w:r>
           </w:p>
         </w:tc>
@@ -1330,6 +1389,7 @@
           <w:p>
             <w:pPr>
               <w:spacing w:line="240" w:lineRule="exact"/>
+              <w:jc w:val="right"/>
               <w:rPr>
                 <w:rFonts w:ascii="Arial" w:eastAsia="Arial" w:hAnsi="Arial" w:cs="Arial"/>
                 <w:color w:val="000000" w:themeColor="text1"/>
@@ -1680,8 +1740,17 @@
                 <w:rFonts w:ascii="Arial" w:eastAsia="Arial" w:hAnsi="Arial" w:cs="Arial"/>
                 <w:color w:val="000000" w:themeColor="text1"/>
               </w:rPr>
-              <w:t>Rescue aid</w:t>
-            </w:r>
+              <w:t xml:space="preserve">Rescue </w:t>
+            </w:r>
+            <w:proofErr w:type="gramStart"/>
+            <w:r>
+              <w:rPr>
+                <w:rFonts w:ascii="Arial" w:eastAsia="Arial" w:hAnsi="Arial" w:cs="Arial"/>
+                <w:color w:val="000000" w:themeColor="text1"/>
+              </w:rPr>
+              <w:t>aid</w:t>
+            </w:r>
+            <w:proofErr w:type="gramEnd"/>
           </w:p>
           <w:p>
             <w:pPr>
@@ -1702,8 +1771,17 @@
                 <w:rFonts w:ascii="Arial" w:eastAsia="Arial" w:hAnsi="Arial" w:cs="Arial"/>
                 <w:color w:val="000000" w:themeColor="text1"/>
               </w:rPr>
-              <w:t>Research and development</w:t>
-            </w:r>
+              <w:t xml:space="preserve">Research and </w:t>
+            </w:r>
+            <w:proofErr w:type="gramStart"/>
+            <w:r>
+              <w:rPr>
+                <w:rFonts w:ascii="Arial" w:eastAsia="Arial" w:hAnsi="Arial" w:cs="Arial"/>
+                <w:color w:val="000000" w:themeColor="text1"/>
+              </w:rPr>
+              <w:t>development</w:t>
+            </w:r>
+            <w:proofErr w:type="gramEnd"/>
           </w:p>
           <w:p>
             <w:pPr>
@@ -2322,7 +2400,23 @@
                 <w:rFonts w:ascii="Arial" w:eastAsia="Arial" w:hAnsi="Arial" w:cs="Arial"/>
                 <w:color w:val="000000" w:themeColor="text1"/>
               </w:rPr>
-              <w:t>Numbers, commas and decimal points</w:t>
+              <w:t xml:space="preserve">Numbers, </w:t>
+            </w:r>
+            <w:proofErr w:type="gramStart"/>
+            <w:r>
+              <w:rPr>
+                <w:rFonts w:ascii="Arial" w:eastAsia="Arial" w:hAnsi="Arial" w:cs="Arial"/>
+                <w:color w:val="000000" w:themeColor="text1"/>
+              </w:rPr>
+              <w:t>commas</w:t>
+            </w:r>
+            <w:proofErr w:type="gramEnd"/>
+            <w:r>
+              <w:rPr>
+                <w:rFonts w:ascii="Arial" w:eastAsia="Arial" w:hAnsi="Arial" w:cs="Arial"/>
+                <w:color w:val="000000" w:themeColor="text1"/>
+              </w:rPr>
+              <w:t xml:space="preserve"> and decimal points</w:t>
             </w:r>
           </w:p>
         </w:tc>
@@ -2483,23 +2577,7 @@
                 <w:rFonts w:ascii="Arial" w:eastAsia="Arial" w:hAnsi="Arial" w:cs="Arial"/>
                 <w:color w:val="000000" w:themeColor="text1"/>
               </w:rPr>
-              <w:t xml:space="preserve">Where the Full Amount is a Tax Measure enter as a Range in the format shown on the next column. Two numbers </w:t>
-            </w:r>
-            <w:proofErr w:type="spellStart"/>
-            <w:r>
-              <w:rPr>
-                <w:rFonts w:ascii="Arial" w:eastAsia="Arial" w:hAnsi="Arial" w:cs="Arial"/>
-                <w:color w:val="000000" w:themeColor="text1"/>
-              </w:rPr>
-              <w:t>seperated</w:t>
-            </w:r>
-            <w:proofErr w:type="spellEnd"/>
-            <w:r>
-              <w:rPr>
-                <w:rFonts w:ascii="Arial" w:eastAsia="Arial" w:hAnsi="Arial" w:cs="Arial"/>
-                <w:color w:val="000000" w:themeColor="text1"/>
-              </w:rPr>
-              <w:t xml:space="preserve"> by a ' - '.</w:t>
+              <w:t>Where the Full Amount is a Tax Measure enter as a Range in the format shown on the next column. Two numbers seperated by a ' - '.</w:t>
             </w:r>
           </w:p>
         </w:tc>
@@ -3107,8 +3185,17 @@
                 <w:rFonts w:ascii="Arial" w:eastAsia="Arial" w:hAnsi="Arial" w:cs="Arial"/>
                 <w:color w:val="000000" w:themeColor="text1"/>
               </w:rPr>
-              <w:t>8 letters and/or numbers</w:t>
-            </w:r>
+              <w:t xml:space="preserve">8 letters and/or </w:t>
+            </w:r>
+            <w:proofErr w:type="gramStart"/>
+            <w:r>
+              <w:rPr>
+                <w:rFonts w:ascii="Arial" w:eastAsia="Arial" w:hAnsi="Arial" w:cs="Arial"/>
+                <w:color w:val="000000" w:themeColor="text1"/>
+              </w:rPr>
+              <w:t>numbers</w:t>
+            </w:r>
+            <w:proofErr w:type="gramEnd"/>
           </w:p>
           <w:p>
             <w:pPr>
@@ -3336,7 +3423,23 @@
                 <w:rFonts w:ascii="Arial" w:eastAsia="Arial" w:hAnsi="Arial" w:cs="Arial"/>
                 <w:color w:val="000000" w:themeColor="text1"/>
               </w:rPr>
-              <w:t>Letters, numbers and special characters.</w:t>
+              <w:t xml:space="preserve">Letters, </w:t>
+            </w:r>
+            <w:proofErr w:type="gramStart"/>
+            <w:r>
+              <w:rPr>
+                <w:rFonts w:ascii="Arial" w:eastAsia="Arial" w:hAnsi="Arial" w:cs="Arial"/>
+                <w:color w:val="000000" w:themeColor="text1"/>
+              </w:rPr>
+              <w:t>numbers</w:t>
+            </w:r>
+            <w:proofErr w:type="gramEnd"/>
+            <w:r>
+              <w:rPr>
+                <w:rFonts w:ascii="Arial" w:eastAsia="Arial" w:hAnsi="Arial" w:cs="Arial"/>
+                <w:color w:val="000000" w:themeColor="text1"/>
+              </w:rPr>
+              <w:t xml:space="preserve"> and special characters.</w:t>
             </w:r>
           </w:p>
         </w:tc>
@@ -3612,8 +3715,16 @@
               <w:rPr>
                 <w:rFonts w:ascii="Arial" w:eastAsia="Arial" w:hAnsi="Arial" w:cs="Arial"/>
               </w:rPr>
-              <w:t>Select from radio options</w:t>
-            </w:r>
+              <w:t xml:space="preserve">Select from radio </w:t>
+            </w:r>
+            <w:proofErr w:type="gramStart"/>
+            <w:r>
+              <w:rPr>
+                <w:rFonts w:ascii="Arial" w:eastAsia="Arial" w:hAnsi="Arial" w:cs="Arial"/>
+              </w:rPr>
+              <w:t>options</w:t>
+            </w:r>
+            <w:proofErr w:type="gramEnd"/>
           </w:p>
           <w:p>
             <w:pPr>
@@ -3858,7 +3969,23 @@
                 <w:rFonts w:ascii="Arial" w:eastAsia="Arial" w:hAnsi="Arial" w:cs="Arial"/>
                 <w:color w:val="000000" w:themeColor="text1"/>
               </w:rPr>
-              <w:t>Letters, numbers and special characters</w:t>
+              <w:t xml:space="preserve">Letters, </w:t>
+            </w:r>
+            <w:proofErr w:type="gramStart"/>
+            <w:r>
+              <w:rPr>
+                <w:rFonts w:ascii="Arial" w:eastAsia="Arial" w:hAnsi="Arial" w:cs="Arial"/>
+                <w:color w:val="000000" w:themeColor="text1"/>
+              </w:rPr>
+              <w:t>numbers</w:t>
+            </w:r>
+            <w:proofErr w:type="gramEnd"/>
+            <w:r>
+              <w:rPr>
+                <w:rFonts w:ascii="Arial" w:eastAsia="Arial" w:hAnsi="Arial" w:cs="Arial"/>
+                <w:color w:val="000000" w:themeColor="text1"/>
+              </w:rPr>
+              <w:t xml:space="preserve"> and special characters</w:t>
             </w:r>
           </w:p>
           <w:p>
@@ -3897,7 +4024,23 @@
                 <w:rFonts w:ascii="Arial" w:eastAsia="Arial" w:hAnsi="Arial" w:cs="Arial"/>
                 <w:color w:val="000000" w:themeColor="text1"/>
               </w:rPr>
-              <w:t xml:space="preserve"> authority name must be in the same spelling and format as it appears in the database. You can see the exact spelling of </w:t>
+              <w:t xml:space="preserve"> </w:t>
+            </w:r>
+            <w:proofErr w:type="gramStart"/>
+            <w:r>
+              <w:rPr>
+                <w:rFonts w:ascii="Arial" w:eastAsia="Arial" w:hAnsi="Arial" w:cs="Arial"/>
+                <w:color w:val="000000" w:themeColor="text1"/>
+              </w:rPr>
+              <w:t>authority</w:t>
+            </w:r>
+            <w:proofErr w:type="gramEnd"/>
+            <w:r>
+              <w:rPr>
+                <w:rFonts w:ascii="Arial" w:eastAsia="Arial" w:hAnsi="Arial" w:cs="Arial"/>
+                <w:color w:val="000000" w:themeColor="text1"/>
+              </w:rPr>
+              <w:t xml:space="preserve"> name must be in the same spelling and format as it appears in the database. You can see the exact spelling of </w:t>
             </w:r>
             <w:r>
               <w:rPr>
@@ -4328,8 +4471,16 @@
               <w:rPr>
                 <w:rFonts w:ascii="Arial" w:eastAsia="Arial" w:hAnsi="Arial" w:cs="Arial"/>
               </w:rPr>
-              <w:t>Select from radio options</w:t>
-            </w:r>
+              <w:t xml:space="preserve">Select from radio </w:t>
+            </w:r>
+            <w:proofErr w:type="gramStart"/>
+            <w:r>
+              <w:rPr>
+                <w:rFonts w:ascii="Arial" w:eastAsia="Arial" w:hAnsi="Arial" w:cs="Arial"/>
+              </w:rPr>
+              <w:t>options</w:t>
+            </w:r>
+            <w:proofErr w:type="gramEnd"/>
           </w:p>
           <w:p>
             <w:pPr>
@@ -4354,6 +4505,13 @@
               </w:rPr>
               <w:t>Region</w:t>
             </w:r>
+            <w:r>
+              <w:rPr>
+                <w:rFonts w:ascii="Arial" w:eastAsia="Arial" w:hAnsi="Arial" w:cs="Arial"/>
+                <w:color w:val="000000" w:themeColor="text1"/>
+              </w:rPr>
+              <w:t>(s)</w:t>
+            </w:r>
           </w:p>
         </w:tc>
         <w:tc>
@@ -4390,36 +4548,53 @@
                 <w:rFonts w:ascii="Arial" w:eastAsia="Arial" w:hAnsi="Arial" w:cs="Arial"/>
                 <w:color w:val="000000" w:themeColor="text1"/>
               </w:rPr>
-              <w:t>T</w:t>
-            </w:r>
-            <w:r>
-              <w:rPr>
-                <w:rFonts w:ascii="Arial" w:eastAsia="Arial" w:hAnsi="Arial" w:cs="Arial"/>
-                <w:color w:val="000000" w:themeColor="text1"/>
-              </w:rPr>
-              <w:t xml:space="preserve">he region where the </w:t>
-            </w:r>
-            <w:r>
-              <w:rPr>
-                <w:rFonts w:ascii="Arial" w:eastAsia="Arial" w:hAnsi="Arial" w:cs="Arial"/>
-                <w:color w:val="000000" w:themeColor="text1"/>
-              </w:rPr>
-              <w:t xml:space="preserve">recipient company </w:t>
-            </w:r>
-            <w:r>
-              <w:rPr>
-                <w:rFonts w:ascii="Arial" w:eastAsia="Arial" w:hAnsi="Arial" w:cs="Arial"/>
-                <w:color w:val="000000" w:themeColor="text1"/>
-              </w:rPr>
-              <w:t xml:space="preserve">is </w:t>
-            </w:r>
-            <w:r>
-              <w:rPr>
-                <w:rFonts w:ascii="Arial" w:eastAsia="Arial" w:hAnsi="Arial" w:cs="Arial"/>
-                <w:color w:val="000000" w:themeColor="text1"/>
-              </w:rPr>
-              <w:t>based.</w:t>
-            </w:r>
+              <w:t>This is the region(s) where the subsidised economic activity takes place.</w:t>
+            </w:r>
+          </w:p>
+          <w:p>
+            <w:pPr>
+              <w:spacing w:line="240" w:lineRule="exact"/>
+              <w:rPr>
+                <w:rFonts w:ascii="Arial" w:eastAsia="Arial" w:hAnsi="Arial" w:cs="Arial"/>
+                <w:color w:val="000000" w:themeColor="text1"/>
+              </w:rPr>
+            </w:pPr>
+          </w:p>
+          <w:p>
+            <w:pPr>
+              <w:spacing w:line="240" w:lineRule="exact"/>
+              <w:rPr>
+                <w:rFonts w:ascii="Arial" w:eastAsia="Arial" w:hAnsi="Arial" w:cs="Arial"/>
+                <w:color w:val="000000" w:themeColor="text1"/>
+              </w:rPr>
+            </w:pPr>
+            <w:r>
+              <w:rPr>
+                <w:rFonts w:ascii="Arial" w:eastAsia="Arial" w:hAnsi="Arial" w:cs="Arial"/>
+                <w:color w:val="000000" w:themeColor="text1"/>
+              </w:rPr>
+              <w:t xml:space="preserve">Comma separated list of regions. The </w:t>
+            </w:r>
+            <w:r>
+              <w:rPr>
+                <w:rFonts w:ascii="Arial" w:eastAsia="Arial" w:hAnsi="Arial" w:cs="Arial"/>
+                <w:color w:val="000000" w:themeColor="text1"/>
+              </w:rPr>
+              <w:lastRenderedPageBreak/>
+              <w:t>list of accepted values is below</w:t>
+            </w:r>
+            <w:r>
+              <w:rPr>
+                <w:rFonts w:ascii="Arial" w:eastAsia="Arial" w:hAnsi="Arial" w:cs="Arial"/>
+                <w:color w:val="000000" w:themeColor="text1"/>
+              </w:rPr>
+              <w:t>:</w:t>
+            </w:r>
+          </w:p>
+          <w:p>
+            <w:pPr>
+              <w:spacing w:line="240" w:lineRule="exact"/>
+            </w:pPr>
             <w:r>
               <w:rPr>
                 <w:rFonts w:ascii="Arial" w:eastAsia="Arial" w:hAnsi="Arial" w:cs="Arial"/>
@@ -4430,54 +4605,295 @@
           </w:p>
           <w:p>
             <w:pPr>
-              <w:spacing w:line="240" w:lineRule="exact"/>
-              <w:rPr>
-                <w:rFonts w:ascii="Arial" w:eastAsia="Arial" w:hAnsi="Arial" w:cs="Arial"/>
-                <w:color w:val="000000" w:themeColor="text1"/>
-              </w:rPr>
-            </w:pPr>
-          </w:p>
-          <w:p>
-            <w:pPr>
-              <w:spacing w:line="240" w:lineRule="exact"/>
-              <w:rPr>
-                <w:rFonts w:ascii="Arial" w:eastAsia="Arial" w:hAnsi="Arial" w:cs="Arial"/>
-                <w:color w:val="000000" w:themeColor="text1"/>
-              </w:rPr>
-            </w:pPr>
-            <w:r>
-              <w:rPr>
-                <w:rFonts w:ascii="Arial" w:eastAsia="Arial" w:hAnsi="Arial" w:cs="Arial"/>
-                <w:color w:val="000000" w:themeColor="text1"/>
-              </w:rPr>
-              <w:t xml:space="preserve">If the company is based in more than one region, select the one that best </w:t>
-            </w:r>
-            <w:r>
-              <w:rPr>
-                <w:rFonts w:ascii="Arial" w:eastAsia="Arial" w:hAnsi="Arial" w:cs="Arial"/>
-                <w:color w:val="000000" w:themeColor="text1"/>
-              </w:rPr>
-              <w:lastRenderedPageBreak/>
-              <w:t>describes wh</w:t>
-            </w:r>
-            <w:r>
-              <w:rPr>
-                <w:rFonts w:ascii="Arial" w:eastAsia="Arial" w:hAnsi="Arial" w:cs="Arial"/>
-                <w:color w:val="000000" w:themeColor="text1"/>
-              </w:rPr>
-              <w:t>ere the subsidy will apply.</w:t>
-            </w:r>
-          </w:p>
-          <w:p>
-            <w:pPr>
-              <w:spacing w:line="240" w:lineRule="exact"/>
-            </w:pPr>
-            <w:r>
-              <w:rPr>
-                <w:rFonts w:ascii="Arial" w:eastAsia="Arial" w:hAnsi="Arial" w:cs="Arial"/>
-                <w:color w:val="000000" w:themeColor="text1"/>
-              </w:rPr>
-              <w:t xml:space="preserve"> </w:t>
+              <w:pStyle w:val="ListParagraph"/>
+              <w:numPr>
+                <w:ilvl w:val="0"/>
+                <w:numId w:val="7"/>
+              </w:numPr>
+              <w:spacing w:after="160" w:line="240" w:lineRule="exact"/>
+              <w:rPr>
+                <w:rFonts w:ascii="Arial" w:hAnsi="Arial" w:cs="Arial"/>
+              </w:rPr>
+            </w:pPr>
+            <w:r>
+              <w:rPr>
+                <w:rFonts w:ascii="Arial" w:hAnsi="Arial" w:cs="Arial"/>
+              </w:rPr>
+              <w:t>National</w:t>
+            </w:r>
+          </w:p>
+          <w:p>
+            <w:pPr>
+              <w:pStyle w:val="ListParagraph"/>
+              <w:numPr>
+                <w:ilvl w:val="0"/>
+                <w:numId w:val="7"/>
+              </w:numPr>
+              <w:spacing w:after="160" w:line="240" w:lineRule="exact"/>
+              <w:rPr>
+                <w:rFonts w:ascii="Arial" w:hAnsi="Arial" w:cs="Arial"/>
+              </w:rPr>
+            </w:pPr>
+            <w:r>
+              <w:rPr>
+                <w:rFonts w:ascii="Arial" w:hAnsi="Arial" w:cs="Arial"/>
+              </w:rPr>
+              <w:t>UK-Wide</w:t>
+            </w:r>
+          </w:p>
+          <w:p>
+            <w:pPr>
+              <w:pStyle w:val="ListParagraph"/>
+              <w:numPr>
+                <w:ilvl w:val="0"/>
+                <w:numId w:val="7"/>
+              </w:numPr>
+              <w:spacing w:after="160" w:line="240" w:lineRule="exact"/>
+              <w:rPr>
+                <w:rFonts w:ascii="Arial" w:hAnsi="Arial" w:cs="Arial"/>
+              </w:rPr>
+            </w:pPr>
+            <w:r>
+              <w:rPr>
+                <w:rFonts w:ascii="Arial" w:hAnsi="Arial" w:cs="Arial"/>
+              </w:rPr>
+              <w:t>GB-Wide</w:t>
+            </w:r>
+          </w:p>
+          <w:p>
+            <w:pPr>
+              <w:pStyle w:val="ListParagraph"/>
+              <w:numPr>
+                <w:ilvl w:val="0"/>
+                <w:numId w:val="7"/>
+              </w:numPr>
+              <w:spacing w:after="160" w:line="240" w:lineRule="exact"/>
+              <w:rPr>
+                <w:rFonts w:ascii="Arial" w:hAnsi="Arial" w:cs="Arial"/>
+              </w:rPr>
+            </w:pPr>
+            <w:r>
+              <w:rPr>
+                <w:rFonts w:ascii="Arial" w:hAnsi="Arial" w:cs="Arial"/>
+              </w:rPr>
+              <w:t>England</w:t>
+            </w:r>
+          </w:p>
+          <w:p>
+            <w:pPr>
+              <w:pStyle w:val="ListParagraph"/>
+              <w:numPr>
+                <w:ilvl w:val="0"/>
+                <w:numId w:val="7"/>
+              </w:numPr>
+              <w:spacing w:after="160" w:line="240" w:lineRule="exact"/>
+              <w:rPr>
+                <w:rFonts w:ascii="Arial" w:hAnsi="Arial" w:cs="Arial"/>
+              </w:rPr>
+            </w:pPr>
+            <w:r>
+              <w:rPr>
+                <w:rFonts w:ascii="Arial" w:hAnsi="Arial" w:cs="Arial"/>
+              </w:rPr>
+              <w:t>Northern Ireland</w:t>
+            </w:r>
+          </w:p>
+          <w:p>
+            <w:pPr>
+              <w:pStyle w:val="ListParagraph"/>
+              <w:numPr>
+                <w:ilvl w:val="0"/>
+                <w:numId w:val="7"/>
+              </w:numPr>
+              <w:spacing w:after="160" w:line="240" w:lineRule="exact"/>
+              <w:rPr>
+                <w:rFonts w:ascii="Arial" w:hAnsi="Arial" w:cs="Arial"/>
+              </w:rPr>
+            </w:pPr>
+            <w:r>
+              <w:rPr>
+                <w:rFonts w:ascii="Arial" w:hAnsi="Arial" w:cs="Arial"/>
+              </w:rPr>
+              <w:t>Scotland</w:t>
+            </w:r>
+          </w:p>
+          <w:p>
+            <w:pPr>
+              <w:pStyle w:val="ListParagraph"/>
+              <w:numPr>
+                <w:ilvl w:val="0"/>
+                <w:numId w:val="7"/>
+              </w:numPr>
+              <w:spacing w:after="160" w:line="240" w:lineRule="exact"/>
+              <w:rPr>
+                <w:rFonts w:ascii="Arial" w:hAnsi="Arial" w:cs="Arial"/>
+              </w:rPr>
+            </w:pPr>
+            <w:r>
+              <w:rPr>
+                <w:rFonts w:ascii="Arial" w:hAnsi="Arial" w:cs="Arial"/>
+              </w:rPr>
+              <w:t>Wales</w:t>
+            </w:r>
+          </w:p>
+          <w:p>
+            <w:pPr>
+              <w:pStyle w:val="ListParagraph"/>
+              <w:numPr>
+                <w:ilvl w:val="0"/>
+                <w:numId w:val="7"/>
+              </w:numPr>
+              <w:spacing w:after="160" w:line="240" w:lineRule="exact"/>
+              <w:rPr>
+                <w:rFonts w:ascii="Arial" w:hAnsi="Arial" w:cs="Arial"/>
+              </w:rPr>
+            </w:pPr>
+            <w:r>
+              <w:rPr>
+                <w:rFonts w:ascii="Arial" w:hAnsi="Arial" w:cs="Arial"/>
+              </w:rPr>
+              <w:t>East Midlands</w:t>
+            </w:r>
+          </w:p>
+          <w:p>
+            <w:pPr>
+              <w:pStyle w:val="ListParagraph"/>
+              <w:numPr>
+                <w:ilvl w:val="0"/>
+                <w:numId w:val="7"/>
+              </w:numPr>
+              <w:spacing w:after="160" w:line="240" w:lineRule="exact"/>
+              <w:rPr>
+                <w:rFonts w:ascii="Arial" w:hAnsi="Arial" w:cs="Arial"/>
+              </w:rPr>
+            </w:pPr>
+            <w:r>
+              <w:rPr>
+                <w:rFonts w:ascii="Arial" w:hAnsi="Arial" w:cs="Arial"/>
+              </w:rPr>
+              <w:t>East of England</w:t>
+            </w:r>
+          </w:p>
+          <w:p>
+            <w:pPr>
+              <w:pStyle w:val="ListParagraph"/>
+              <w:numPr>
+                <w:ilvl w:val="0"/>
+                <w:numId w:val="7"/>
+              </w:numPr>
+              <w:spacing w:after="160" w:line="240" w:lineRule="exact"/>
+              <w:rPr>
+                <w:rFonts w:ascii="Arial" w:hAnsi="Arial" w:cs="Arial"/>
+              </w:rPr>
+            </w:pPr>
+            <w:r>
+              <w:rPr>
+                <w:rFonts w:ascii="Arial" w:hAnsi="Arial" w:cs="Arial"/>
+              </w:rPr>
+              <w:t>London</w:t>
+            </w:r>
+          </w:p>
+          <w:p>
+            <w:pPr>
+              <w:pStyle w:val="ListParagraph"/>
+              <w:numPr>
+                <w:ilvl w:val="0"/>
+                <w:numId w:val="7"/>
+              </w:numPr>
+              <w:spacing w:after="160" w:line="240" w:lineRule="exact"/>
+              <w:rPr>
+                <w:rFonts w:ascii="Arial" w:hAnsi="Arial" w:cs="Arial"/>
+              </w:rPr>
+            </w:pPr>
+            <w:proofErr w:type="gramStart"/>
+            <w:r>
+              <w:rPr>
+                <w:rFonts w:ascii="Arial" w:hAnsi="Arial" w:cs="Arial"/>
+              </w:rPr>
+              <w:t>North East</w:t>
+            </w:r>
+            <w:proofErr w:type="gramEnd"/>
+          </w:p>
+          <w:p>
+            <w:pPr>
+              <w:pStyle w:val="ListParagraph"/>
+              <w:numPr>
+                <w:ilvl w:val="0"/>
+                <w:numId w:val="7"/>
+              </w:numPr>
+              <w:spacing w:after="160" w:line="240" w:lineRule="exact"/>
+              <w:rPr>
+                <w:rFonts w:ascii="Arial" w:hAnsi="Arial" w:cs="Arial"/>
+              </w:rPr>
+            </w:pPr>
+            <w:proofErr w:type="gramStart"/>
+            <w:r>
+              <w:rPr>
+                <w:rFonts w:ascii="Arial" w:hAnsi="Arial" w:cs="Arial"/>
+              </w:rPr>
+              <w:t>North West</w:t>
+            </w:r>
+            <w:proofErr w:type="gramEnd"/>
+          </w:p>
+          <w:p>
+            <w:pPr>
+              <w:pStyle w:val="ListParagraph"/>
+              <w:numPr>
+                <w:ilvl w:val="0"/>
+                <w:numId w:val="7"/>
+              </w:numPr>
+              <w:spacing w:after="160" w:line="240" w:lineRule="exact"/>
+              <w:rPr>
+                <w:rFonts w:ascii="Arial" w:hAnsi="Arial" w:cs="Arial"/>
+              </w:rPr>
+            </w:pPr>
+            <w:proofErr w:type="gramStart"/>
+            <w:r>
+              <w:rPr>
+                <w:rFonts w:ascii="Arial" w:hAnsi="Arial" w:cs="Arial"/>
+              </w:rPr>
+              <w:t>South East</w:t>
+            </w:r>
+            <w:proofErr w:type="gramEnd"/>
+          </w:p>
+          <w:p>
+            <w:pPr>
+              <w:pStyle w:val="ListParagraph"/>
+              <w:numPr>
+                <w:ilvl w:val="0"/>
+                <w:numId w:val="7"/>
+              </w:numPr>
+              <w:spacing w:after="160" w:line="240" w:lineRule="exact"/>
+              <w:rPr>
+                <w:rFonts w:ascii="Arial" w:hAnsi="Arial" w:cs="Arial"/>
+              </w:rPr>
+            </w:pPr>
+            <w:proofErr w:type="gramStart"/>
+            <w:r>
+              <w:rPr>
+                <w:rFonts w:ascii="Arial" w:hAnsi="Arial" w:cs="Arial"/>
+              </w:rPr>
+              <w:t>South West</w:t>
+            </w:r>
+            <w:proofErr w:type="gramEnd"/>
+          </w:p>
+          <w:p>
+            <w:pPr>
+              <w:pStyle w:val="ListParagraph"/>
+              <w:numPr>
+                <w:ilvl w:val="0"/>
+                <w:numId w:val="7"/>
+              </w:numPr>
+              <w:spacing w:after="160" w:line="240" w:lineRule="exact"/>
+              <w:rPr>
+                <w:rFonts w:ascii="Arial" w:hAnsi="Arial" w:cs="Arial"/>
+              </w:rPr>
+            </w:pPr>
+            <w:r>
+              <w:rPr>
+                <w:rFonts w:ascii="Arial" w:hAnsi="Arial" w:cs="Arial"/>
+              </w:rPr>
+              <w:t>West Midlands</w:t>
             </w:r>
           </w:p>
           <w:p>
@@ -4487,455 +4903,9 @@
             </w:pPr>
             <w:r>
               <w:rPr>
-                <w:rFonts w:ascii="Arial" w:eastAsia="Arial" w:hAnsi="Arial" w:cs="Arial"/>
-                <w:color w:val="000000" w:themeColor="text1"/>
-              </w:rPr>
-              <w:t>1)</w:t>
-            </w:r>
-            <w:r>
-              <w:rPr>
-                <w:rFonts w:ascii="Times New Roman" w:eastAsia="Times New Roman" w:hAnsi="Times New Roman" w:cs="Times New Roman"/>
-                <w:color w:val="000000" w:themeColor="text1"/>
-                <w:sz w:val="14"/>
-                <w:szCs w:val="14"/>
-              </w:rPr>
-              <w:t xml:space="preserve">    </w:t>
-            </w:r>
-            <w:r>
-              <w:rPr>
-                <w:rFonts w:ascii="Arial" w:eastAsia="Arial" w:hAnsi="Arial" w:cs="Arial"/>
-                <w:color w:val="000000" w:themeColor="text1"/>
-              </w:rPr>
-              <w:t>North East</w:t>
-            </w:r>
-          </w:p>
-          <w:p>
-            <w:pPr>
-              <w:spacing w:line="240" w:lineRule="exact"/>
-              <w:ind w:left="360" w:hanging="360"/>
-              <w:rPr>
-                <w:rFonts w:ascii="Arial" w:eastAsia="Arial" w:hAnsi="Arial" w:cs="Arial"/>
-                <w:color w:val="000000" w:themeColor="text1"/>
-              </w:rPr>
-            </w:pPr>
-          </w:p>
-          <w:p>
-            <w:pPr>
-              <w:spacing w:line="240" w:lineRule="exact"/>
-              <w:ind w:left="360" w:hanging="360"/>
-            </w:pPr>
-            <w:r>
-              <w:rPr>
-                <w:rFonts w:ascii="Arial" w:eastAsia="Arial" w:hAnsi="Arial" w:cs="Arial"/>
-                <w:color w:val="000000" w:themeColor="text1"/>
-              </w:rPr>
-              <w:t>2)</w:t>
-            </w:r>
-            <w:r>
-              <w:rPr>
-                <w:rFonts w:ascii="Times New Roman" w:eastAsia="Times New Roman" w:hAnsi="Times New Roman" w:cs="Times New Roman"/>
-                <w:color w:val="000000" w:themeColor="text1"/>
-                <w:sz w:val="14"/>
-                <w:szCs w:val="14"/>
-              </w:rPr>
-              <w:t xml:space="preserve">    </w:t>
-            </w:r>
-            <w:r>
-              <w:rPr>
-                <w:rFonts w:ascii="Arial" w:eastAsia="Arial" w:hAnsi="Arial" w:cs="Arial"/>
-                <w:color w:val="000000" w:themeColor="text1"/>
-              </w:rPr>
-              <w:t>North West</w:t>
-            </w:r>
-          </w:p>
-          <w:p>
-            <w:pPr>
-              <w:spacing w:line="240" w:lineRule="exact"/>
-              <w:ind w:left="360" w:hanging="360"/>
-              <w:rPr>
-                <w:rFonts w:ascii="Arial" w:eastAsia="Arial" w:hAnsi="Arial" w:cs="Arial"/>
-                <w:color w:val="000000" w:themeColor="text1"/>
-              </w:rPr>
-            </w:pPr>
-          </w:p>
-          <w:p>
-            <w:pPr>
-              <w:spacing w:line="240" w:lineRule="exact"/>
-              <w:ind w:left="360" w:hanging="360"/>
-            </w:pPr>
-            <w:r>
-              <w:rPr>
-                <w:rFonts w:ascii="Arial" w:eastAsia="Arial" w:hAnsi="Arial" w:cs="Arial"/>
-                <w:color w:val="000000" w:themeColor="text1"/>
-              </w:rPr>
-              <w:t>3)</w:t>
-            </w:r>
-            <w:r>
-              <w:rPr>
-                <w:rFonts w:ascii="Times New Roman" w:eastAsia="Times New Roman" w:hAnsi="Times New Roman" w:cs="Times New Roman"/>
-                <w:color w:val="000000" w:themeColor="text1"/>
-                <w:sz w:val="14"/>
-                <w:szCs w:val="14"/>
-              </w:rPr>
-              <w:t xml:space="preserve">    </w:t>
-            </w:r>
-            <w:r>
-              <w:rPr>
-                <w:rFonts w:ascii="Arial" w:eastAsia="Arial" w:hAnsi="Arial" w:cs="Arial"/>
-                <w:color w:val="000000" w:themeColor="text1"/>
+                <w:rFonts w:ascii="Arial" w:hAnsi="Arial" w:cs="Arial"/>
               </w:rPr>
               <w:t>Yorkshire and Humber</w:t>
-            </w:r>
-          </w:p>
-          <w:p>
-            <w:pPr>
-              <w:spacing w:line="240" w:lineRule="exact"/>
-              <w:ind w:left="360" w:hanging="360"/>
-              <w:rPr>
-                <w:rFonts w:ascii="Arial" w:eastAsia="Arial" w:hAnsi="Arial" w:cs="Arial"/>
-                <w:color w:val="000000" w:themeColor="text1"/>
-              </w:rPr>
-            </w:pPr>
-          </w:p>
-          <w:p>
-            <w:pPr>
-              <w:spacing w:line="240" w:lineRule="exact"/>
-              <w:ind w:left="360" w:hanging="360"/>
-            </w:pPr>
-            <w:r>
-              <w:rPr>
-                <w:rFonts w:ascii="Arial" w:eastAsia="Arial" w:hAnsi="Arial" w:cs="Arial"/>
-                <w:color w:val="000000" w:themeColor="text1"/>
-              </w:rPr>
-              <w:t>4)</w:t>
-            </w:r>
-            <w:r>
-              <w:rPr>
-                <w:rFonts w:ascii="Times New Roman" w:eastAsia="Times New Roman" w:hAnsi="Times New Roman" w:cs="Times New Roman"/>
-                <w:color w:val="000000" w:themeColor="text1"/>
-                <w:sz w:val="14"/>
-                <w:szCs w:val="14"/>
-              </w:rPr>
-              <w:t xml:space="preserve">    </w:t>
-            </w:r>
-            <w:r>
-              <w:rPr>
-                <w:rFonts w:ascii="Arial" w:eastAsia="Arial" w:hAnsi="Arial" w:cs="Arial"/>
-                <w:color w:val="000000" w:themeColor="text1"/>
-              </w:rPr>
-              <w:t>East Midlands</w:t>
-            </w:r>
-          </w:p>
-          <w:p>
-            <w:pPr>
-              <w:spacing w:line="240" w:lineRule="exact"/>
-              <w:ind w:left="360" w:hanging="360"/>
-              <w:rPr>
-                <w:rFonts w:ascii="Arial" w:eastAsia="Arial" w:hAnsi="Arial" w:cs="Arial"/>
-                <w:color w:val="000000" w:themeColor="text1"/>
-              </w:rPr>
-            </w:pPr>
-          </w:p>
-          <w:p>
-            <w:pPr>
-              <w:spacing w:line="240" w:lineRule="exact"/>
-              <w:ind w:left="360" w:hanging="360"/>
-            </w:pPr>
-            <w:r>
-              <w:rPr>
-                <w:rFonts w:ascii="Arial" w:eastAsia="Arial" w:hAnsi="Arial" w:cs="Arial"/>
-                <w:color w:val="000000" w:themeColor="text1"/>
-              </w:rPr>
-              <w:t>5)</w:t>
-            </w:r>
-            <w:r>
-              <w:rPr>
-                <w:rFonts w:ascii="Times New Roman" w:eastAsia="Times New Roman" w:hAnsi="Times New Roman" w:cs="Times New Roman"/>
-                <w:color w:val="000000" w:themeColor="text1"/>
-                <w:sz w:val="14"/>
-                <w:szCs w:val="14"/>
-              </w:rPr>
-              <w:t xml:space="preserve">    </w:t>
-            </w:r>
-            <w:r>
-              <w:rPr>
-                <w:rFonts w:ascii="Arial" w:eastAsia="Arial" w:hAnsi="Arial" w:cs="Arial"/>
-                <w:color w:val="000000" w:themeColor="text1"/>
-              </w:rPr>
-              <w:t>West Midlands</w:t>
-            </w:r>
-          </w:p>
-          <w:p>
-            <w:pPr>
-              <w:spacing w:line="240" w:lineRule="exact"/>
-              <w:ind w:left="360" w:hanging="360"/>
-              <w:rPr>
-                <w:rFonts w:ascii="Arial" w:eastAsia="Arial" w:hAnsi="Arial" w:cs="Arial"/>
-                <w:color w:val="000000" w:themeColor="text1"/>
-              </w:rPr>
-            </w:pPr>
-          </w:p>
-          <w:p>
-            <w:pPr>
-              <w:spacing w:line="240" w:lineRule="exact"/>
-              <w:ind w:left="360" w:hanging="360"/>
-            </w:pPr>
-            <w:r>
-              <w:rPr>
-                <w:rFonts w:ascii="Arial" w:eastAsia="Arial" w:hAnsi="Arial" w:cs="Arial"/>
-                <w:color w:val="000000" w:themeColor="text1"/>
-              </w:rPr>
-              <w:t>6)</w:t>
-            </w:r>
-            <w:r>
-              <w:rPr>
-                <w:rFonts w:ascii="Times New Roman" w:eastAsia="Times New Roman" w:hAnsi="Times New Roman" w:cs="Times New Roman"/>
-                <w:color w:val="000000" w:themeColor="text1"/>
-                <w:sz w:val="14"/>
-                <w:szCs w:val="14"/>
-              </w:rPr>
-              <w:t xml:space="preserve">    </w:t>
-            </w:r>
-            <w:r>
-              <w:rPr>
-                <w:rFonts w:ascii="Arial" w:eastAsia="Arial" w:hAnsi="Arial" w:cs="Arial"/>
-                <w:color w:val="000000" w:themeColor="text1"/>
-              </w:rPr>
-              <w:t>East of England</w:t>
-            </w:r>
-          </w:p>
-          <w:p>
-            <w:pPr>
-              <w:spacing w:line="240" w:lineRule="exact"/>
-              <w:ind w:left="360" w:hanging="360"/>
-              <w:rPr>
-                <w:rFonts w:ascii="Arial" w:eastAsia="Arial" w:hAnsi="Arial" w:cs="Arial"/>
-                <w:color w:val="000000" w:themeColor="text1"/>
-              </w:rPr>
-            </w:pPr>
-          </w:p>
-          <w:p>
-            <w:pPr>
-              <w:spacing w:line="240" w:lineRule="exact"/>
-              <w:ind w:left="360" w:hanging="360"/>
-            </w:pPr>
-            <w:r>
-              <w:rPr>
-                <w:rFonts w:ascii="Arial" w:eastAsia="Arial" w:hAnsi="Arial" w:cs="Arial"/>
-                <w:color w:val="000000" w:themeColor="text1"/>
-              </w:rPr>
-              <w:t>7)</w:t>
-            </w:r>
-            <w:r>
-              <w:rPr>
-                <w:rFonts w:ascii="Times New Roman" w:eastAsia="Times New Roman" w:hAnsi="Times New Roman" w:cs="Times New Roman"/>
-                <w:color w:val="000000" w:themeColor="text1"/>
-                <w:sz w:val="14"/>
-                <w:szCs w:val="14"/>
-              </w:rPr>
-              <w:t xml:space="preserve">    </w:t>
-            </w:r>
-            <w:r>
-              <w:rPr>
-                <w:rFonts w:ascii="Arial" w:eastAsia="Arial" w:hAnsi="Arial" w:cs="Arial"/>
-                <w:color w:val="000000" w:themeColor="text1"/>
-              </w:rPr>
-              <w:t>London</w:t>
-            </w:r>
-          </w:p>
-          <w:p>
-            <w:pPr>
-              <w:spacing w:line="240" w:lineRule="exact"/>
-              <w:ind w:left="360" w:hanging="360"/>
-              <w:rPr>
-                <w:rFonts w:ascii="Arial" w:eastAsia="Arial" w:hAnsi="Arial" w:cs="Arial"/>
-                <w:color w:val="000000" w:themeColor="text1"/>
-              </w:rPr>
-            </w:pPr>
-          </w:p>
-          <w:p>
-            <w:pPr>
-              <w:spacing w:line="240" w:lineRule="exact"/>
-              <w:ind w:left="360" w:hanging="360"/>
-            </w:pPr>
-            <w:r>
-              <w:rPr>
-                <w:rFonts w:ascii="Arial" w:eastAsia="Arial" w:hAnsi="Arial" w:cs="Arial"/>
-                <w:color w:val="000000" w:themeColor="text1"/>
-              </w:rPr>
-              <w:t>8)</w:t>
-            </w:r>
-            <w:r>
-              <w:rPr>
-                <w:rFonts w:ascii="Times New Roman" w:eastAsia="Times New Roman" w:hAnsi="Times New Roman" w:cs="Times New Roman"/>
-                <w:color w:val="000000" w:themeColor="text1"/>
-                <w:sz w:val="14"/>
-                <w:szCs w:val="14"/>
-              </w:rPr>
-              <w:t xml:space="preserve">    </w:t>
-            </w:r>
-            <w:r>
-              <w:rPr>
-                <w:rFonts w:ascii="Arial" w:eastAsia="Arial" w:hAnsi="Arial" w:cs="Arial"/>
-                <w:color w:val="000000" w:themeColor="text1"/>
-              </w:rPr>
-              <w:t>South East</w:t>
-            </w:r>
-          </w:p>
-          <w:p>
-            <w:pPr>
-              <w:spacing w:line="240" w:lineRule="exact"/>
-              <w:ind w:left="360" w:hanging="360"/>
-              <w:rPr>
-                <w:rFonts w:ascii="Arial" w:eastAsia="Arial" w:hAnsi="Arial" w:cs="Arial"/>
-                <w:color w:val="000000" w:themeColor="text1"/>
-              </w:rPr>
-            </w:pPr>
-          </w:p>
-          <w:p>
-            <w:pPr>
-              <w:spacing w:line="240" w:lineRule="exact"/>
-              <w:ind w:left="360" w:hanging="360"/>
-            </w:pPr>
-            <w:r>
-              <w:rPr>
-                <w:rFonts w:ascii="Arial" w:eastAsia="Arial" w:hAnsi="Arial" w:cs="Arial"/>
-                <w:color w:val="000000" w:themeColor="text1"/>
-              </w:rPr>
-              <w:t>9)</w:t>
-            </w:r>
-            <w:r>
-              <w:rPr>
-                <w:rFonts w:ascii="Times New Roman" w:eastAsia="Times New Roman" w:hAnsi="Times New Roman" w:cs="Times New Roman"/>
-                <w:color w:val="000000" w:themeColor="text1"/>
-                <w:sz w:val="14"/>
-                <w:szCs w:val="14"/>
-              </w:rPr>
-              <w:t xml:space="preserve">    </w:t>
-            </w:r>
-            <w:r>
-              <w:rPr>
-                <w:rFonts w:ascii="Arial" w:eastAsia="Arial" w:hAnsi="Arial" w:cs="Arial"/>
-                <w:color w:val="000000" w:themeColor="text1"/>
-              </w:rPr>
-              <w:t>South West</w:t>
-            </w:r>
-          </w:p>
-          <w:p>
-            <w:pPr>
-              <w:spacing w:line="240" w:lineRule="exact"/>
-              <w:ind w:left="360" w:hanging="360"/>
-              <w:rPr>
-                <w:rFonts w:ascii="Arial" w:eastAsia="Arial" w:hAnsi="Arial" w:cs="Arial"/>
-                <w:color w:val="000000" w:themeColor="text1"/>
-              </w:rPr>
-            </w:pPr>
-          </w:p>
-          <w:p>
-            <w:pPr>
-              <w:spacing w:line="240" w:lineRule="exact"/>
-              <w:ind w:left="360" w:hanging="360"/>
-            </w:pPr>
-            <w:r>
-              <w:rPr>
-                <w:rFonts w:ascii="Arial" w:eastAsia="Arial" w:hAnsi="Arial" w:cs="Arial"/>
-                <w:color w:val="000000" w:themeColor="text1"/>
-              </w:rPr>
-              <w:t>10)</w:t>
-            </w:r>
-            <w:r>
-              <w:rPr>
-                <w:rFonts w:ascii="Times New Roman" w:eastAsia="Times New Roman" w:hAnsi="Times New Roman" w:cs="Times New Roman"/>
-                <w:color w:val="000000" w:themeColor="text1"/>
-                <w:sz w:val="14"/>
-                <w:szCs w:val="14"/>
-              </w:rPr>
-              <w:t xml:space="preserve"> </w:t>
-            </w:r>
-            <w:r>
-              <w:rPr>
-                <w:rFonts w:ascii="Arial" w:eastAsia="Arial" w:hAnsi="Arial" w:cs="Arial"/>
-                <w:color w:val="000000" w:themeColor="text1"/>
-              </w:rPr>
-              <w:t>Scotland</w:t>
-            </w:r>
-          </w:p>
-          <w:p>
-            <w:pPr>
-              <w:spacing w:line="240" w:lineRule="exact"/>
-              <w:ind w:left="360" w:hanging="360"/>
-              <w:rPr>
-                <w:rFonts w:ascii="Arial" w:eastAsia="Arial" w:hAnsi="Arial" w:cs="Arial"/>
-                <w:color w:val="000000" w:themeColor="text1"/>
-              </w:rPr>
-            </w:pPr>
-          </w:p>
-          <w:p>
-            <w:pPr>
-              <w:spacing w:line="240" w:lineRule="exact"/>
-              <w:ind w:left="360" w:hanging="360"/>
-            </w:pPr>
-            <w:r>
-              <w:rPr>
-                <w:rFonts w:ascii="Arial" w:eastAsia="Arial" w:hAnsi="Arial" w:cs="Arial"/>
-                <w:color w:val="000000" w:themeColor="text1"/>
-              </w:rPr>
-              <w:t>11)</w:t>
-            </w:r>
-            <w:r>
-              <w:rPr>
-                <w:rFonts w:ascii="Times New Roman" w:eastAsia="Times New Roman" w:hAnsi="Times New Roman" w:cs="Times New Roman"/>
-                <w:color w:val="000000" w:themeColor="text1"/>
-                <w:sz w:val="14"/>
-                <w:szCs w:val="14"/>
-              </w:rPr>
-              <w:t xml:space="preserve"> </w:t>
-            </w:r>
-            <w:r>
-              <w:rPr>
-                <w:rFonts w:ascii="Arial" w:eastAsia="Arial" w:hAnsi="Arial" w:cs="Arial"/>
-                <w:color w:val="000000" w:themeColor="text1"/>
-              </w:rPr>
-              <w:t>Wales</w:t>
-            </w:r>
-          </w:p>
-          <w:p>
-            <w:pPr>
-              <w:spacing w:line="240" w:lineRule="exact"/>
-              <w:ind w:left="360" w:hanging="360"/>
-              <w:rPr>
-                <w:rFonts w:ascii="Arial" w:eastAsia="Arial" w:hAnsi="Arial" w:cs="Arial"/>
-                <w:color w:val="000000" w:themeColor="text1"/>
-              </w:rPr>
-            </w:pPr>
-          </w:p>
-          <w:p>
-            <w:pPr>
-              <w:spacing w:line="240" w:lineRule="exact"/>
-              <w:ind w:left="360" w:hanging="360"/>
-            </w:pPr>
-            <w:r>
-              <w:rPr>
-                <w:rFonts w:ascii="Arial" w:eastAsia="Arial" w:hAnsi="Arial" w:cs="Arial"/>
-                <w:color w:val="000000" w:themeColor="text1"/>
-              </w:rPr>
-              <w:t>12)</w:t>
-            </w:r>
-            <w:r>
-              <w:rPr>
-                <w:rFonts w:ascii="Times New Roman" w:eastAsia="Times New Roman" w:hAnsi="Times New Roman" w:cs="Times New Roman"/>
-                <w:color w:val="000000" w:themeColor="text1"/>
-                <w:sz w:val="14"/>
-                <w:szCs w:val="14"/>
-              </w:rPr>
-              <w:t xml:space="preserve"> </w:t>
-            </w:r>
-            <w:r>
-              <w:rPr>
-                <w:rFonts w:ascii="Arial" w:eastAsia="Arial" w:hAnsi="Arial" w:cs="Arial"/>
-                <w:color w:val="000000" w:themeColor="text1"/>
-              </w:rPr>
-              <w:t>Northern Ireland</w:t>
             </w:r>
           </w:p>
         </w:tc>
@@ -4953,14 +4923,7 @@
                 <w:color w:val="000000" w:themeColor="text1"/>
               </w:rPr>
               <w:lastRenderedPageBreak/>
-              <w:t xml:space="preserve"> </w:t>
-            </w:r>
-            <w:r>
-              <w:rPr>
-                <w:rFonts w:ascii="Arial" w:eastAsia="Arial" w:hAnsi="Arial" w:cs="Arial"/>
-                <w:color w:val="000000" w:themeColor="text1"/>
-              </w:rPr>
-              <w:t>Select from dropdown</w:t>
+              <w:t>If “National” is provided, no other options should be included.</w:t>
             </w:r>
           </w:p>
         </w:tc>
@@ -5202,7 +5165,23 @@
                 <w:rFonts w:ascii="Arial" w:eastAsia="Arial" w:hAnsi="Arial" w:cs="Arial"/>
                 <w:color w:val="000000" w:themeColor="text1"/>
               </w:rPr>
-              <w:t>Agriculture, forestry and fishing</w:t>
+              <w:t xml:space="preserve">Agriculture, </w:t>
+            </w:r>
+            <w:proofErr w:type="gramStart"/>
+            <w:r>
+              <w:rPr>
+                <w:rFonts w:ascii="Arial" w:eastAsia="Arial" w:hAnsi="Arial" w:cs="Arial"/>
+                <w:color w:val="000000" w:themeColor="text1"/>
+              </w:rPr>
+              <w:t>forestry</w:t>
+            </w:r>
+            <w:proofErr w:type="gramEnd"/>
+            <w:r>
+              <w:rPr>
+                <w:rFonts w:ascii="Arial" w:eastAsia="Arial" w:hAnsi="Arial" w:cs="Arial"/>
+                <w:color w:val="000000" w:themeColor="text1"/>
+              </w:rPr>
+              <w:t xml:space="preserve"> and fishing</w:t>
             </w:r>
           </w:p>
           <w:p>
@@ -5225,7 +5204,23 @@
                 <w:rFonts w:ascii="Arial" w:eastAsia="Arial" w:hAnsi="Arial" w:cs="Arial"/>
                 <w:color w:val="000000" w:themeColor="text1"/>
               </w:rPr>
-              <w:t>Arts, entertainment and recreation</w:t>
+              <w:t xml:space="preserve">Arts, </w:t>
+            </w:r>
+            <w:proofErr w:type="gramStart"/>
+            <w:r>
+              <w:rPr>
+                <w:rFonts w:ascii="Arial" w:eastAsia="Arial" w:hAnsi="Arial" w:cs="Arial"/>
+                <w:color w:val="000000" w:themeColor="text1"/>
+              </w:rPr>
+              <w:t>entertainment</w:t>
+            </w:r>
+            <w:proofErr w:type="gramEnd"/>
+            <w:r>
+              <w:rPr>
+                <w:rFonts w:ascii="Arial" w:eastAsia="Arial" w:hAnsi="Arial" w:cs="Arial"/>
+                <w:color w:val="000000" w:themeColor="text1"/>
+              </w:rPr>
+              <w:t xml:space="preserve"> and recreation</w:t>
             </w:r>
           </w:p>
           <w:p>
@@ -5297,7 +5292,23 @@
                 <w:rFonts w:ascii="Arial" w:eastAsia="Arial" w:hAnsi="Arial" w:cs="Arial"/>
                 <w:color w:val="000000" w:themeColor="text1"/>
               </w:rPr>
-              <w:t>Electricity, gas, steam and air conditioning supply</w:t>
+              <w:t xml:space="preserve">Electricity, gas, </w:t>
+            </w:r>
+            <w:proofErr w:type="gramStart"/>
+            <w:r>
+              <w:rPr>
+                <w:rFonts w:ascii="Arial" w:eastAsia="Arial" w:hAnsi="Arial" w:cs="Arial"/>
+                <w:color w:val="000000" w:themeColor="text1"/>
+              </w:rPr>
+              <w:t>steam</w:t>
+            </w:r>
+            <w:proofErr w:type="gramEnd"/>
+            <w:r>
+              <w:rPr>
+                <w:rFonts w:ascii="Arial" w:eastAsia="Arial" w:hAnsi="Arial" w:cs="Arial"/>
+                <w:color w:val="000000" w:themeColor="text1"/>
+              </w:rPr>
+              <w:t xml:space="preserve"> and air conditioning supply</w:t>
             </w:r>
           </w:p>
           <w:p>
@@ -5441,7 +5452,23 @@
                 <w:rFonts w:ascii="Arial" w:eastAsia="Arial" w:hAnsi="Arial" w:cs="Arial"/>
                 <w:color w:val="000000" w:themeColor="text1"/>
               </w:rPr>
-              <w:t>Professional, scientific and technical activities</w:t>
+              <w:t xml:space="preserve">Professional, </w:t>
+            </w:r>
+            <w:proofErr w:type="gramStart"/>
+            <w:r>
+              <w:rPr>
+                <w:rFonts w:ascii="Arial" w:eastAsia="Arial" w:hAnsi="Arial" w:cs="Arial"/>
+                <w:color w:val="000000" w:themeColor="text1"/>
+              </w:rPr>
+              <w:t>scientific</w:t>
+            </w:r>
+            <w:proofErr w:type="gramEnd"/>
+            <w:r>
+              <w:rPr>
+                <w:rFonts w:ascii="Arial" w:eastAsia="Arial" w:hAnsi="Arial" w:cs="Arial"/>
+                <w:color w:val="000000" w:themeColor="text1"/>
+              </w:rPr>
+              <w:t xml:space="preserve"> and technical activities</w:t>
             </w:r>
             <w:r>
               <w:br/>
@@ -6633,6 +6660,119 @@
     </w:lvl>
   </w:abstractNum>
   <w:abstractNum w:abstractNumId="1" w15:restartNumberingAfterBreak="0">
+    <w:nsid w:val="2E4F3EB5"/>
+    <w:multiLevelType w:val="hybridMultilevel"/>
+    <w:tmpl w:val="EE46B8E6"/>
+    <w:lvl w:ilvl="0" w:tplc="08090001">
+      <w:start w:val="1"/>
+      <w:numFmt w:val="bullet"/>
+      <w:lvlText w:val=""/>
+      <w:lvlJc w:val="left"/>
+      <w:pPr>
+        <w:ind w:left="720" w:hanging="360"/>
+      </w:pPr>
+      <w:rPr>
+        <w:rFonts w:ascii="Symbol" w:hAnsi="Symbol" w:hint="default"/>
+      </w:rPr>
+    </w:lvl>
+    <w:lvl w:ilvl="1" w:tplc="08090003" w:tentative="1">
+      <w:start w:val="1"/>
+      <w:numFmt w:val="bullet"/>
+      <w:lvlText w:val="o"/>
+      <w:lvlJc w:val="left"/>
+      <w:pPr>
+        <w:ind w:left="1440" w:hanging="360"/>
+      </w:pPr>
+      <w:rPr>
+        <w:rFonts w:ascii="Courier New" w:hAnsi="Courier New" w:cs="Courier New" w:hint="default"/>
+      </w:rPr>
+    </w:lvl>
+    <w:lvl w:ilvl="2" w:tplc="08090005" w:tentative="1">
+      <w:start w:val="1"/>
+      <w:numFmt w:val="bullet"/>
+      <w:lvlText w:val=""/>
+      <w:lvlJc w:val="left"/>
+      <w:pPr>
+        <w:ind w:left="2160" w:hanging="360"/>
+      </w:pPr>
+      <w:rPr>
+        <w:rFonts w:ascii="Wingdings" w:hAnsi="Wingdings" w:hint="default"/>
+      </w:rPr>
+    </w:lvl>
+    <w:lvl w:ilvl="3" w:tplc="08090001" w:tentative="1">
+      <w:start w:val="1"/>
+      <w:numFmt w:val="bullet"/>
+      <w:lvlText w:val=""/>
+      <w:lvlJc w:val="left"/>
+      <w:pPr>
+        <w:ind w:left="2880" w:hanging="360"/>
+      </w:pPr>
+      <w:rPr>
+        <w:rFonts w:ascii="Symbol" w:hAnsi="Symbol" w:hint="default"/>
+      </w:rPr>
+    </w:lvl>
+    <w:lvl w:ilvl="4" w:tplc="08090003" w:tentative="1">
+      <w:start w:val="1"/>
+      <w:numFmt w:val="bullet"/>
+      <w:lvlText w:val="o"/>
+      <w:lvlJc w:val="left"/>
+      <w:pPr>
+        <w:ind w:left="3600" w:hanging="360"/>
+      </w:pPr>
+      <w:rPr>
+        <w:rFonts w:ascii="Courier New" w:hAnsi="Courier New" w:cs="Courier New" w:hint="default"/>
+      </w:rPr>
+    </w:lvl>
+    <w:lvl w:ilvl="5" w:tplc="08090005" w:tentative="1">
+      <w:start w:val="1"/>
+      <w:numFmt w:val="bullet"/>
+      <w:lvlText w:val=""/>
+      <w:lvlJc w:val="left"/>
+      <w:pPr>
+        <w:ind w:left="4320" w:hanging="360"/>
+      </w:pPr>
+      <w:rPr>
+        <w:rFonts w:ascii="Wingdings" w:hAnsi="Wingdings" w:hint="default"/>
+      </w:rPr>
+    </w:lvl>
+    <w:lvl w:ilvl="6" w:tplc="08090001" w:tentative="1">
+      <w:start w:val="1"/>
+      <w:numFmt w:val="bullet"/>
+      <w:lvlText w:val=""/>
+      <w:lvlJc w:val="left"/>
+      <w:pPr>
+        <w:ind w:left="5040" w:hanging="360"/>
+      </w:pPr>
+      <w:rPr>
+        <w:rFonts w:ascii="Symbol" w:hAnsi="Symbol" w:hint="default"/>
+      </w:rPr>
+    </w:lvl>
+    <w:lvl w:ilvl="7" w:tplc="08090003" w:tentative="1">
+      <w:start w:val="1"/>
+      <w:numFmt w:val="bullet"/>
+      <w:lvlText w:val="o"/>
+      <w:lvlJc w:val="left"/>
+      <w:pPr>
+        <w:ind w:left="5760" w:hanging="360"/>
+      </w:pPr>
+      <w:rPr>
+        <w:rFonts w:ascii="Courier New" w:hAnsi="Courier New" w:cs="Courier New" w:hint="default"/>
+      </w:rPr>
+    </w:lvl>
+    <w:lvl w:ilvl="8" w:tplc="08090005" w:tentative="1">
+      <w:start w:val="1"/>
+      <w:numFmt w:val="bullet"/>
+      <w:lvlText w:val=""/>
+      <w:lvlJc w:val="left"/>
+      <w:pPr>
+        <w:ind w:left="6480" w:hanging="360"/>
+      </w:pPr>
+      <w:rPr>
+        <w:rFonts w:ascii="Wingdings" w:hAnsi="Wingdings" w:hint="default"/>
+      </w:rPr>
+    </w:lvl>
+  </w:abstractNum>
+  <w:abstractNum w:abstractNumId="2" w15:restartNumberingAfterBreak="0">
     <w:nsid w:val="3E8662CA"/>
     <w:multiLevelType w:val="hybridMultilevel"/>
     <w:tmpl w:val="5F8CEC1C"/>
@@ -6745,7 +6885,7 @@
       </w:rPr>
     </w:lvl>
   </w:abstractNum>
-  <w:abstractNum w:abstractNumId="2" w15:restartNumberingAfterBreak="0">
+  <w:abstractNum w:abstractNumId="3" w15:restartNumberingAfterBreak="0">
     <w:nsid w:val="53D31E1B"/>
     <w:multiLevelType w:val="hybridMultilevel"/>
     <w:tmpl w:val="632ABE92"/>
@@ -6831,7 +6971,7 @@
       </w:pPr>
     </w:lvl>
   </w:abstractNum>
-  <w:abstractNum w:abstractNumId="3" w15:restartNumberingAfterBreak="0">
+  <w:abstractNum w:abstractNumId="4" w15:restartNumberingAfterBreak="0">
     <w:nsid w:val="69066332"/>
     <w:multiLevelType w:val="hybridMultilevel"/>
     <w:tmpl w:val="8E327CE0"/>
@@ -6944,7 +7084,7 @@
       </w:rPr>
     </w:lvl>
   </w:abstractNum>
-  <w:abstractNum w:abstractNumId="4" w15:restartNumberingAfterBreak="0">
+  <w:abstractNum w:abstractNumId="5" w15:restartNumberingAfterBreak="0">
     <w:nsid w:val="69BA50A7"/>
     <w:multiLevelType w:val="hybridMultilevel"/>
     <w:tmpl w:val="B82E707E"/>
@@ -7057,7 +7197,7 @@
       </w:rPr>
     </w:lvl>
   </w:abstractNum>
-  <w:abstractNum w:abstractNumId="5" w15:restartNumberingAfterBreak="0">
+  <w:abstractNum w:abstractNumId="6" w15:restartNumberingAfterBreak="0">
     <w:nsid w:val="73735C1D"/>
     <w:multiLevelType w:val="hybridMultilevel"/>
     <w:tmpl w:val="2BDC13D2"/>
@@ -7171,22 +7311,25 @@
     </w:lvl>
   </w:abstractNum>
   <w:num w:numId="1" w16cid:durableId="1813643719">
-    <w:abstractNumId w:val="3"/>
+    <w:abstractNumId w:val="4"/>
   </w:num>
   <w:num w:numId="2" w16cid:durableId="723600345">
     <w:abstractNumId w:val="0"/>
   </w:num>
   <w:num w:numId="3" w16cid:durableId="1447388817">
+    <w:abstractNumId w:val="3"/>
+  </w:num>
+  <w:num w:numId="4" w16cid:durableId="1149593216">
+    <w:abstractNumId w:val="6"/>
+  </w:num>
+  <w:num w:numId="5" w16cid:durableId="2121341412">
     <w:abstractNumId w:val="2"/>
   </w:num>
-  <w:num w:numId="4" w16cid:durableId="1149593216">
+  <w:num w:numId="6" w16cid:durableId="243030637">
     <w:abstractNumId w:val="5"/>
   </w:num>
-  <w:num w:numId="5" w16cid:durableId="2121341412">
+  <w:num w:numId="7" w16cid:durableId="950749262">
     <w:abstractNumId w:val="1"/>
-  </w:num>
-  <w:num w:numId="6" w16cid:durableId="243030637">
-    <w:abstractNumId w:val="4"/>
   </w:num>
 </w:numbering>
 </file>
@@ -7966,6 +8109,42 @@
 </file>
 
 <file path=customXml/item1.xml><?xml version="1.0" encoding="utf-8"?>
+<p:properties xmlns:p="http://schemas.microsoft.com/office/2006/metadata/properties" xmlns:xsi="http://www.w3.org/2001/XMLSchema-instance" xmlns:pc="http://schemas.microsoft.com/office/infopath/2007/PartnerControls">
+  <documentManagement>
+    <LegacyData xmlns="aaacb922-5235-4a66-b188-303b9b46fbd7" xsi:nil="true"/>
+    <_dlc_DocId xmlns="4ff8cd83-fc61-4182-af0d-9444b096b4cc">E67A7M7FTMSZ-519618591-1186</_dlc_DocId>
+    <TaxCatchAll xmlns="4ff8cd83-fc61-4182-af0d-9444b096b4cc">
+      <Value>1</Value>
+    </TaxCatchAll>
+    <m975189f4ba442ecbf67d4147307b177 xmlns="4ff8cd83-fc61-4182-af0d-9444b096b4cc">
+      <Terms xmlns="http://schemas.microsoft.com/office/infopath/2007/PartnerControls">
+        <TermInfo xmlns="http://schemas.microsoft.com/office/infopath/2007/PartnerControls">
+          <TermName xmlns="http://schemas.microsoft.com/office/infopath/2007/PartnerControls">EBRASS</TermName>
+          <TermId xmlns="http://schemas.microsoft.com/office/infopath/2007/PartnerControls">10b60d33-9f3b-419c-b326-e542b5592571</TermId>
+        </TermInfo>
+      </Terms>
+    </m975189f4ba442ecbf67d4147307b177>
+    <Invisiondesigns xmlns="58eecf05-07e6-460c-a17a-1e6913e0d7ae" xsi:nil="true"/>
+    <Retention_x0020_Label xmlns="a8f60570-4bd3-4f2b-950b-a996de8ab151" xsi:nil="true"/>
+    <Government_x0020_Body xmlns="b413c3fd-5a3b-4239-b985-69032e371c04">BEIS</Government_x0020_Body>
+    <Date_x0020_Opened xmlns="b413c3fd-5a3b-4239-b985-69032e371c04">2020-12-16T14:46:13+00:00</Date_x0020_Opened>
+    <Descriptor xmlns="0063f72e-ace3-48fb-9c1f-5b513408b31f" xsi:nil="true"/>
+    <Security_x0020_Classification xmlns="0063f72e-ace3-48fb-9c1f-5b513408b31f">OFFICIAL</Security_x0020_Classification>
+    <_dlc_DocIdUrl xmlns="4ff8cd83-fc61-4182-af0d-9444b096b4cc">
+      <Url>https://beisgov.sharepoint.com/sites/SCPTDbase/_layouts/15/DocIdRedir.aspx?ID=E67A7M7FTMSZ-519618591-1186</Url>
+      <Description>E67A7M7FTMSZ-519618591-1186</Description>
+    </_dlc_DocIdUrl>
+    <Invision xmlns="58eecf05-07e6-460c-a17a-1e6913e0d7ae">
+      <Url xsi:nil="true"/>
+      <Description xsi:nil="true"/>
+    </Invision>
+    <ijmz xmlns="58eecf05-07e6-460c-a17a-1e6913e0d7ae" xsi:nil="true"/>
+    <Date_x0020_Closed xmlns="b413c3fd-5a3b-4239-b985-69032e371c04" xsi:nil="true"/>
+  </documentManagement>
+</p:properties>
+</file>
+
+<file path=customXml/item2.xml><?xml version="1.0" encoding="utf-8"?>
 <ct:contentTypeSchema xmlns:ct="http://schemas.microsoft.com/office/2006/metadata/contentType" xmlns:ma="http://schemas.microsoft.com/office/2006/metadata/properties/metaAttributes" ct:_="" ma:_="" ma:contentTypeName="Document" ma:contentTypeID="0x01010095552673811A1544B9DC17E80367E3D9" ma:contentTypeVersion="23" ma:contentTypeDescription="Create a new document." ma:contentTypeScope="" ma:versionID="6c219bbdc66874a295362540fe1f1ca4">
   <xsd:schema xmlns:xsd="http://www.w3.org/2001/XMLSchema" xmlns:xs="http://www.w3.org/2001/XMLSchema" xmlns:p="http://schemas.microsoft.com/office/2006/metadata/properties" xmlns:ns2="4ff8cd83-fc61-4182-af0d-9444b096b4cc" xmlns:ns3="0063f72e-ace3-48fb-9c1f-5b513408b31f" xmlns:ns4="b413c3fd-5a3b-4239-b985-69032e371c04" xmlns:ns5="a8f60570-4bd3-4f2b-950b-a996de8ab151" xmlns:ns6="aaacb922-5235-4a66-b188-303b9b46fbd7" xmlns:ns7="58eecf05-07e6-460c-a17a-1e6913e0d7ae" targetNamespace="http://schemas.microsoft.com/office/2006/metadata/properties" ma:root="true" ma:fieldsID="ea492d8f6df3c516113149b290687b47" ns2:_="" ns3:_="" ns4:_="" ns5:_="" ns6:_="" ns7:_="">
     <xsd:import namespace="4ff8cd83-fc61-4182-af0d-9444b096b4cc"/>
@@ -8333,49 +8512,8 @@
 </ct:contentTypeSchema>
 </file>
 
-<file path=customXml/item2.xml><?xml version="1.0" encoding="utf-8"?>
-<p:properties xmlns:p="http://schemas.microsoft.com/office/2006/metadata/properties" xmlns:xsi="http://www.w3.org/2001/XMLSchema-instance" xmlns:pc="http://schemas.microsoft.com/office/infopath/2007/PartnerControls">
-  <documentManagement>
-    <LegacyData xmlns="aaacb922-5235-4a66-b188-303b9b46fbd7" xsi:nil="true"/>
-    <_dlc_DocId xmlns="4ff8cd83-fc61-4182-af0d-9444b096b4cc">E67A7M7FTMSZ-519618591-1186</_dlc_DocId>
-    <TaxCatchAll xmlns="4ff8cd83-fc61-4182-af0d-9444b096b4cc">
-      <Value>1</Value>
-    </TaxCatchAll>
-    <m975189f4ba442ecbf67d4147307b177 xmlns="4ff8cd83-fc61-4182-af0d-9444b096b4cc">
-      <Terms xmlns="http://schemas.microsoft.com/office/infopath/2007/PartnerControls">
-        <TermInfo xmlns="http://schemas.microsoft.com/office/infopath/2007/PartnerControls">
-          <TermName xmlns="http://schemas.microsoft.com/office/infopath/2007/PartnerControls">EBRASS</TermName>
-          <TermId xmlns="http://schemas.microsoft.com/office/infopath/2007/PartnerControls">10b60d33-9f3b-419c-b326-e542b5592571</TermId>
-        </TermInfo>
-      </Terms>
-    </m975189f4ba442ecbf67d4147307b177>
-    <Invisiondesigns xmlns="58eecf05-07e6-460c-a17a-1e6913e0d7ae" xsi:nil="true"/>
-    <Retention_x0020_Label xmlns="a8f60570-4bd3-4f2b-950b-a996de8ab151" xsi:nil="true"/>
-    <Government_x0020_Body xmlns="b413c3fd-5a3b-4239-b985-69032e371c04">BEIS</Government_x0020_Body>
-    <Date_x0020_Opened xmlns="b413c3fd-5a3b-4239-b985-69032e371c04">2020-12-16T14:46:13+00:00</Date_x0020_Opened>
-    <Descriptor xmlns="0063f72e-ace3-48fb-9c1f-5b513408b31f" xsi:nil="true"/>
-    <Security_x0020_Classification xmlns="0063f72e-ace3-48fb-9c1f-5b513408b31f">OFFICIAL</Security_x0020_Classification>
-    <_dlc_DocIdUrl xmlns="4ff8cd83-fc61-4182-af0d-9444b096b4cc">
-      <Url>https://beisgov.sharepoint.com/sites/SCPTDbase/_layouts/15/DocIdRedir.aspx?ID=E67A7M7FTMSZ-519618591-1186</Url>
-      <Description>E67A7M7FTMSZ-519618591-1186</Description>
-    </_dlc_DocIdUrl>
-    <Invision xmlns="58eecf05-07e6-460c-a17a-1e6913e0d7ae">
-      <Url xsi:nil="true"/>
-      <Description xsi:nil="true"/>
-    </Invision>
-    <ijmz xmlns="58eecf05-07e6-460c-a17a-1e6913e0d7ae" xsi:nil="true"/>
-    <Date_x0020_Closed xmlns="b413c3fd-5a3b-4239-b985-69032e371c04" xsi:nil="true"/>
-  </documentManagement>
-</p:properties>
-</file>
-
 <file path=customXml/item3.xml><?xml version="1.0" encoding="utf-8"?>
-<?mso-contentType ?>
-<FormTemplates xmlns="http://schemas.microsoft.com/sharepoint/v3/contenttype/forms">
-  <Display>DocumentLibraryForm</Display>
-  <Edit>DocumentLibraryForm</Edit>
-  <New>DocumentLibraryForm</New>
-</FormTemplates>
+<b:Sources xmlns:b="http://schemas.openxmlformats.org/officeDocument/2006/bibliography" xmlns="http://schemas.openxmlformats.org/officeDocument/2006/bibliography" SelectedStyle="/APASixthEditionOfficeOnline.xsl" StyleName="APA" Version="6"/>
 </file>
 
 <file path=customXml/item4.xml><?xml version="1.0" encoding="utf-8"?>
@@ -8429,10 +8567,30 @@
 </file>
 
 <file path=customXml/item5.xml><?xml version="1.0" encoding="utf-8"?>
-<b:Sources xmlns:b="http://schemas.openxmlformats.org/officeDocument/2006/bibliography" xmlns="http://schemas.openxmlformats.org/officeDocument/2006/bibliography" SelectedStyle="/APASixthEditionOfficeOnline.xsl" StyleName="APA" Version="6"/>
+<?mso-contentType ?>
+<FormTemplates xmlns="http://schemas.microsoft.com/sharepoint/v3/contenttype/forms">
+  <Display>DocumentLibraryForm</Display>
+  <Edit>DocumentLibraryForm</Edit>
+  <New>DocumentLibraryForm</New>
+</FormTemplates>
 </file>
 
 <file path=customXml/itemProps1.xml><?xml version="1.0" encoding="utf-8"?>
+<ds:datastoreItem xmlns:ds="http://schemas.openxmlformats.org/officeDocument/2006/customXml" ds:itemID="{9A6BD803-E0DF-4667-89FC-766B1F7AB5D6}">
+  <ds:schemaRefs>
+    <ds:schemaRef ds:uri="http://schemas.microsoft.com/office/2006/metadata/properties"/>
+    <ds:schemaRef ds:uri="http://schemas.microsoft.com/office/infopath/2007/PartnerControls"/>
+    <ds:schemaRef ds:uri="aaacb922-5235-4a66-b188-303b9b46fbd7"/>
+    <ds:schemaRef ds:uri="4ff8cd83-fc61-4182-af0d-9444b096b4cc"/>
+    <ds:schemaRef ds:uri="58eecf05-07e6-460c-a17a-1e6913e0d7ae"/>
+    <ds:schemaRef ds:uri="a8f60570-4bd3-4f2b-950b-a996de8ab151"/>
+    <ds:schemaRef ds:uri="b413c3fd-5a3b-4239-b985-69032e371c04"/>
+    <ds:schemaRef ds:uri="0063f72e-ace3-48fb-9c1f-5b513408b31f"/>
+  </ds:schemaRefs>
+</ds:datastoreItem>
+</file>
+
+<file path=customXml/itemProps2.xml><?xml version="1.0" encoding="utf-8"?>
 <ds:datastoreItem xmlns:ds="http://schemas.openxmlformats.org/officeDocument/2006/customXml" ds:itemID="{837B7AA9-8153-413B-B939-337F798AD7D8}">
   <ds:schemaRefs>
     <ds:schemaRef ds:uri="http://schemas.microsoft.com/office/2006/metadata/contentType"/>
@@ -8455,25 +8613,10 @@
 </ds:datastoreItem>
 </file>
 
-<file path=customXml/itemProps2.xml><?xml version="1.0" encoding="utf-8"?>
-<ds:datastoreItem xmlns:ds="http://schemas.openxmlformats.org/officeDocument/2006/customXml" ds:itemID="{9A6BD803-E0DF-4667-89FC-766B1F7AB5D6}">
+<file path=customXml/itemProps3.xml><?xml version="1.0" encoding="utf-8"?>
+<ds:datastoreItem xmlns:ds="http://schemas.openxmlformats.org/officeDocument/2006/customXml" ds:itemID="{C9061F24-D6FD-9C4A-A779-7D3A79E48C5A}">
   <ds:schemaRefs>
-    <ds:schemaRef ds:uri="http://schemas.microsoft.com/office/2006/metadata/properties"/>
-    <ds:schemaRef ds:uri="http://schemas.microsoft.com/office/infopath/2007/PartnerControls"/>
-    <ds:schemaRef ds:uri="aaacb922-5235-4a66-b188-303b9b46fbd7"/>
-    <ds:schemaRef ds:uri="4ff8cd83-fc61-4182-af0d-9444b096b4cc"/>
-    <ds:schemaRef ds:uri="58eecf05-07e6-460c-a17a-1e6913e0d7ae"/>
-    <ds:schemaRef ds:uri="a8f60570-4bd3-4f2b-950b-a996de8ab151"/>
-    <ds:schemaRef ds:uri="b413c3fd-5a3b-4239-b985-69032e371c04"/>
-    <ds:schemaRef ds:uri="0063f72e-ace3-48fb-9c1f-5b513408b31f"/>
-  </ds:schemaRefs>
-</ds:datastoreItem>
-</file>
-
-<file path=customXml/itemProps3.xml><?xml version="1.0" encoding="utf-8"?>
-<ds:datastoreItem xmlns:ds="http://schemas.openxmlformats.org/officeDocument/2006/customXml" ds:itemID="{92C0D0C2-EB32-40FD-8ACA-A64BA8781106}">
-  <ds:schemaRefs>
-    <ds:schemaRef ds:uri="http://schemas.microsoft.com/sharepoint/v3/contenttype/forms"/>
+    <ds:schemaRef ds:uri="http://schemas.openxmlformats.org/officeDocument/2006/bibliography"/>
   </ds:schemaRefs>
 </ds:datastoreItem>
 </file>
@@ -8487,9 +8630,9 @@
 </file>
 
 <file path=customXml/itemProps5.xml><?xml version="1.0" encoding="utf-8"?>
-<ds:datastoreItem xmlns:ds="http://schemas.openxmlformats.org/officeDocument/2006/customXml" ds:itemID="{C9061F24-D6FD-9C4A-A779-7D3A79E48C5A}">
+<ds:datastoreItem xmlns:ds="http://schemas.openxmlformats.org/officeDocument/2006/customXml" ds:itemID="{92C0D0C2-EB32-40FD-8ACA-A64BA8781106}">
   <ds:schemaRefs>
-    <ds:schemaRef ds:uri="http://schemas.openxmlformats.org/officeDocument/2006/bibliography"/>
+    <ds:schemaRef ds:uri="http://schemas.microsoft.com/sharepoint/v3/contenttype/forms"/>
   </ds:schemaRefs>
 </ds:datastoreItem>
 </file>

</xml_diff>

<commit_message>
updated the award help documents with the new added SPEI field
</commit_message>
<xml_diff>
--- a/public/assets/files/HelpDocumentBulkUploadAwards.docx
+++ b/public/assets/files/HelpDocumentBulkUploadAwards.docx
@@ -563,7 +563,23 @@
           <w:rFonts w:ascii="Arial" w:eastAsia="Arial" w:hAnsi="Arial" w:cs="Arial"/>
           <w:color w:val="000000" w:themeColor="text1"/>
         </w:rPr>
-        <w:t>title. If you choose to enter both of these fields, they must match.</w:t>
+        <w:t xml:space="preserve">title. If you choose to enter </w:t>
+      </w:r>
+      <w:proofErr w:type="gramStart"/>
+      <w:r>
+        <w:rPr>
+          <w:rFonts w:ascii="Arial" w:eastAsia="Arial" w:hAnsi="Arial" w:cs="Arial"/>
+          <w:color w:val="000000" w:themeColor="text1"/>
+        </w:rPr>
+        <w:t>both of these</w:t>
+      </w:r>
+      <w:proofErr w:type="gramEnd"/>
+      <w:r>
+        <w:rPr>
+          <w:rFonts w:ascii="Arial" w:eastAsia="Arial" w:hAnsi="Arial" w:cs="Arial"/>
+          <w:color w:val="000000" w:themeColor="text1"/>
+        </w:rPr>
+        <w:t xml:space="preserve"> fields, they must match.</w:t>
       </w:r>
     </w:p>
     <w:p>
@@ -1163,7 +1179,23 @@
                 <w:rFonts w:ascii="Arial" w:eastAsia="Arial" w:hAnsi="Arial" w:cs="Arial"/>
                 <w:color w:val="000000" w:themeColor="text1"/>
               </w:rPr>
-              <w:t>Defines whether or not the subsidy award in question is "standalone".</w:t>
+              <w:t xml:space="preserve">Defines </w:t>
+            </w:r>
+            <w:proofErr w:type="gramStart"/>
+            <w:r>
+              <w:rPr>
+                <w:rFonts w:ascii="Arial" w:eastAsia="Arial" w:hAnsi="Arial" w:cs="Arial"/>
+                <w:color w:val="000000" w:themeColor="text1"/>
+              </w:rPr>
+              <w:t>whether or not</w:t>
+            </w:r>
+            <w:proofErr w:type="gramEnd"/>
+            <w:r>
+              <w:rPr>
+                <w:rFonts w:ascii="Arial" w:eastAsia="Arial" w:hAnsi="Arial" w:cs="Arial"/>
+                <w:color w:val="000000" w:themeColor="text1"/>
+              </w:rPr>
+              <w:t xml:space="preserve"> the subsidy award in question is "standalone".</w:t>
             </w:r>
           </w:p>
         </w:tc>
@@ -1219,7 +1251,39 @@
                 <w:rFonts w:ascii="Arial" w:eastAsia="Arial" w:hAnsi="Arial" w:cs="Arial"/>
                 <w:color w:val="000000" w:themeColor="text1"/>
               </w:rPr>
-              <w:t>Subsidies or Schemes of Interest (SSoI) or Subsidies or Schemes of Particular Interest (SSoPI)</w:t>
+              <w:t>Subsidies or Schemes of Interest (</w:t>
+            </w:r>
+            <w:proofErr w:type="spellStart"/>
+            <w:r>
+              <w:rPr>
+                <w:rFonts w:ascii="Arial" w:eastAsia="Arial" w:hAnsi="Arial" w:cs="Arial"/>
+                <w:color w:val="000000" w:themeColor="text1"/>
+              </w:rPr>
+              <w:t>SSoI</w:t>
+            </w:r>
+            <w:proofErr w:type="spellEnd"/>
+            <w:r>
+              <w:rPr>
+                <w:rFonts w:ascii="Arial" w:eastAsia="Arial" w:hAnsi="Arial" w:cs="Arial"/>
+                <w:color w:val="000000" w:themeColor="text1"/>
+              </w:rPr>
+              <w:t>) or Subsidies or Schemes of Particular Interest (</w:t>
+            </w:r>
+            <w:proofErr w:type="spellStart"/>
+            <w:r>
+              <w:rPr>
+                <w:rFonts w:ascii="Arial" w:eastAsia="Arial" w:hAnsi="Arial" w:cs="Arial"/>
+                <w:color w:val="000000" w:themeColor="text1"/>
+              </w:rPr>
+              <w:t>SSoPI</w:t>
+            </w:r>
+            <w:proofErr w:type="spellEnd"/>
+            <w:r>
+              <w:rPr>
+                <w:rFonts w:ascii="Arial" w:eastAsia="Arial" w:hAnsi="Arial" w:cs="Arial"/>
+                <w:color w:val="000000" w:themeColor="text1"/>
+              </w:rPr>
+              <w:t>)</w:t>
             </w:r>
           </w:p>
         </w:tc>
@@ -1261,7 +1325,23 @@
                 <w:rFonts w:ascii="Arial" w:eastAsia="Arial" w:hAnsi="Arial" w:cs="Arial"/>
                 <w:color w:val="000000" w:themeColor="text1"/>
               </w:rPr>
-              <w:t>Defines whether or not the subsidy award is of interest or particular interest.</w:t>
+              <w:t xml:space="preserve">Defines </w:t>
+            </w:r>
+            <w:proofErr w:type="gramStart"/>
+            <w:r>
+              <w:rPr>
+                <w:rFonts w:ascii="Arial" w:eastAsia="Arial" w:hAnsi="Arial" w:cs="Arial"/>
+                <w:color w:val="000000" w:themeColor="text1"/>
+              </w:rPr>
+              <w:t>whether or not</w:t>
+            </w:r>
+            <w:proofErr w:type="gramEnd"/>
+            <w:r>
+              <w:rPr>
+                <w:rFonts w:ascii="Arial" w:eastAsia="Arial" w:hAnsi="Arial" w:cs="Arial"/>
+                <w:color w:val="000000" w:themeColor="text1"/>
+              </w:rPr>
+              <w:t xml:space="preserve"> the subsidy award is of interest or particular interest.</w:t>
             </w:r>
           </w:p>
         </w:tc>
@@ -1344,7 +1424,21 @@
               <w:rPr>
                 <w:rFonts w:ascii="Arial" w:hAnsi="Arial" w:cs="Arial"/>
               </w:rPr>
-              <w:t>Policy objective(s) of the scheme or subsidy. This should reflect the specific policy objective(s) documented under Subsidy Control Principle A (which forms part of Step 1 of the Assessment Framework in the Statutory Guidance for the UK Subsidy Control Regime).’</w:t>
+              <w:t xml:space="preserve">Policy objective(s) of the scheme or subsidy. This should reflect the specific policy objective(s) documented under Subsidy Control </w:t>
+            </w:r>
+            <w:proofErr w:type="gramStart"/>
+            <w:r>
+              <w:rPr>
+                <w:rFonts w:ascii="Arial" w:hAnsi="Arial" w:cs="Arial"/>
+              </w:rPr>
+              <w:t>Principle</w:t>
+            </w:r>
+            <w:proofErr w:type="gramEnd"/>
+            <w:r>
+              <w:rPr>
+                <w:rFonts w:ascii="Arial" w:hAnsi="Arial" w:cs="Arial"/>
+              </w:rPr>
+              <w:t xml:space="preserve"> A (which forms part of Step 1 of the Assessment Framework in the Statutory Guidance for the UK Subsidy Control Regime).’</w:t>
             </w:r>
           </w:p>
         </w:tc>
@@ -1483,6 +1577,13 @@
         <w:tc>
           <w:tcPr>
             <w:tcW w:w="2254" w:type="dxa"/>
+            <w:tcBorders>
+              <w:top w:val="single" w:sz="4" w:space="0" w:color="000000" w:themeColor="text1"/>
+              <w:left w:val="single" w:sz="4" w:space="0" w:color="000000" w:themeColor="text1"/>
+              <w:bottom w:val="single" w:sz="4" w:space="0" w:color="000000" w:themeColor="text1"/>
+              <w:right w:val="single" w:sz="4" w:space="0" w:color="000000" w:themeColor="text1"/>
+            </w:tcBorders>
+            <w:hideMark/>
           </w:tcPr>
           <w:p>
             <w:pPr>
@@ -1497,17 +1598,28 @@
                 <w:rFonts w:ascii="Arial" w:eastAsia="Arial" w:hAnsi="Arial" w:cs="Arial"/>
                 <w:color w:val="000000" w:themeColor="text1"/>
               </w:rPr>
-              <w:t>Subsidy objective</w:t>
+              <w:t>Services of Public Economic Interest (SPEI)</w:t>
             </w:r>
           </w:p>
         </w:tc>
         <w:tc>
           <w:tcPr>
             <w:tcW w:w="2254" w:type="dxa"/>
+            <w:tcBorders>
+              <w:top w:val="single" w:sz="4" w:space="0" w:color="000000" w:themeColor="text1"/>
+              <w:left w:val="single" w:sz="4" w:space="0" w:color="000000" w:themeColor="text1"/>
+              <w:bottom w:val="single" w:sz="4" w:space="0" w:color="000000" w:themeColor="text1"/>
+              <w:right w:val="single" w:sz="4" w:space="0" w:color="000000" w:themeColor="text1"/>
+            </w:tcBorders>
+            <w:hideMark/>
           </w:tcPr>
           <w:p>
             <w:pPr>
               <w:spacing w:line="240" w:lineRule="exact"/>
+              <w:rPr>
+                <w:rFonts w:ascii="Arial" w:eastAsia="Arial" w:hAnsi="Arial" w:cs="Arial"/>
+                <w:color w:val="000000" w:themeColor="text1"/>
+              </w:rPr>
             </w:pPr>
             <w:r>
               <w:rPr>
@@ -1521,6 +1633,12 @@
         <w:tc>
           <w:tcPr>
             <w:tcW w:w="2254" w:type="dxa"/>
+            <w:tcBorders>
+              <w:top w:val="single" w:sz="4" w:space="0" w:color="000000" w:themeColor="text1"/>
+              <w:left w:val="single" w:sz="4" w:space="0" w:color="000000" w:themeColor="text1"/>
+              <w:bottom w:val="single" w:sz="4" w:space="0" w:color="000000" w:themeColor="text1"/>
+              <w:right w:val="single" w:sz="4" w:space="0" w:color="000000" w:themeColor="text1"/>
+            </w:tcBorders>
           </w:tcPr>
           <w:p>
             <w:pPr>
@@ -1535,37 +1653,16 @@
                 <w:rFonts w:ascii="Arial" w:eastAsia="Arial" w:hAnsi="Arial" w:cs="Arial"/>
                 <w:color w:val="000000" w:themeColor="text1"/>
               </w:rPr>
-              <w:t xml:space="preserve">The activity that this subsidy award will support. </w:t>
-            </w:r>
-          </w:p>
-          <w:p>
-            <w:pPr>
-              <w:spacing w:line="240" w:lineRule="exact"/>
-              <w:rPr>
-                <w:rFonts w:ascii="Arial" w:eastAsia="Arial" w:hAnsi="Arial" w:cs="Arial"/>
-                <w:color w:val="000000" w:themeColor="text1"/>
-              </w:rPr>
-            </w:pPr>
-          </w:p>
-          <w:p>
-            <w:pPr>
-              <w:spacing w:line="240" w:lineRule="exact"/>
-              <w:rPr>
-                <w:rFonts w:ascii="Arial" w:eastAsia="Arial" w:hAnsi="Arial" w:cs="Arial"/>
-                <w:color w:val="000000" w:themeColor="text1"/>
-              </w:rPr>
-            </w:pPr>
-            <w:r>
-              <w:rPr>
-                <w:rFonts w:ascii="Arial" w:eastAsia="Arial" w:hAnsi="Arial" w:cs="Arial"/>
-                <w:color w:val="000000" w:themeColor="text1"/>
-              </w:rPr>
               <w:t>You must select one of the following options:</w:t>
             </w:r>
           </w:p>
           <w:p>
             <w:pPr>
               <w:spacing w:line="240" w:lineRule="exact"/>
+              <w:rPr>
+                <w:rFonts w:ascii="Arial" w:eastAsia="Arial" w:hAnsi="Arial" w:cs="Arial"/>
+                <w:color w:val="000000" w:themeColor="text1"/>
+              </w:rPr>
             </w:pPr>
             <w:r>
               <w:rPr>
@@ -1578,341 +1675,63 @@
           <w:p>
             <w:pPr>
               <w:spacing w:line="240" w:lineRule="exact"/>
-            </w:pPr>
-            <w:r>
-              <w:rPr>
-                <w:rFonts w:ascii="Arial" w:eastAsia="Arial" w:hAnsi="Arial" w:cs="Arial"/>
-                <w:color w:val="000000" w:themeColor="text1"/>
-              </w:rPr>
-              <w:t>Culture or heritage</w:t>
-            </w:r>
-            <w:r>
-              <w:rPr>
-                <w:rFonts w:ascii="Times New Roman" w:eastAsia="Times New Roman" w:hAnsi="Times New Roman" w:cs="Times New Roman"/>
-                <w:color w:val="000000" w:themeColor="text1"/>
-                <w:sz w:val="14"/>
-                <w:szCs w:val="14"/>
-              </w:rPr>
-              <w:t xml:space="preserve">   </w:t>
-            </w:r>
-          </w:p>
-          <w:p>
-            <w:pPr>
-              <w:spacing w:line="240" w:lineRule="exact"/>
-              <w:ind w:left="360" w:hanging="360"/>
-              <w:rPr>
-                <w:rFonts w:ascii="Arial" w:eastAsia="Arial" w:hAnsi="Arial" w:cs="Arial"/>
-                <w:color w:val="000000" w:themeColor="text1"/>
-              </w:rPr>
-            </w:pPr>
-          </w:p>
-          <w:p>
-            <w:pPr>
-              <w:spacing w:line="240" w:lineRule="exact"/>
-              <w:ind w:left="360" w:hanging="360"/>
-            </w:pPr>
-            <w:r>
-              <w:rPr>
-                <w:rFonts w:ascii="Arial" w:eastAsia="Arial" w:hAnsi="Arial" w:cs="Arial"/>
-                <w:color w:val="000000" w:themeColor="text1"/>
-              </w:rPr>
-              <w:lastRenderedPageBreak/>
-              <w:t>Employment</w:t>
-            </w:r>
-          </w:p>
-          <w:p>
-            <w:pPr>
-              <w:spacing w:line="240" w:lineRule="exact"/>
-              <w:ind w:left="360" w:hanging="360"/>
-              <w:rPr>
-                <w:rFonts w:ascii="Arial" w:eastAsia="Arial" w:hAnsi="Arial" w:cs="Arial"/>
-                <w:color w:val="000000" w:themeColor="text1"/>
-              </w:rPr>
-            </w:pPr>
-          </w:p>
-          <w:p>
-            <w:pPr>
-              <w:spacing w:line="240" w:lineRule="exact"/>
-              <w:ind w:left="360" w:hanging="360"/>
-            </w:pPr>
-            <w:r>
-              <w:rPr>
-                <w:rFonts w:ascii="Arial" w:eastAsia="Arial" w:hAnsi="Arial" w:cs="Arial"/>
-                <w:color w:val="000000" w:themeColor="text1"/>
-              </w:rPr>
-              <w:t>Energy efficiency</w:t>
-            </w:r>
-          </w:p>
-          <w:p>
-            <w:pPr>
-              <w:spacing w:line="240" w:lineRule="exact"/>
-              <w:ind w:left="360" w:hanging="360"/>
-              <w:rPr>
-                <w:rFonts w:ascii="Arial" w:eastAsia="Arial" w:hAnsi="Arial" w:cs="Arial"/>
-                <w:color w:val="000000" w:themeColor="text1"/>
-              </w:rPr>
-            </w:pPr>
-          </w:p>
-          <w:p>
-            <w:pPr>
-              <w:spacing w:line="240" w:lineRule="exact"/>
-              <w:ind w:left="360" w:hanging="360"/>
-            </w:pPr>
-            <w:r>
-              <w:rPr>
-                <w:rFonts w:ascii="Arial" w:eastAsia="Arial" w:hAnsi="Arial" w:cs="Arial"/>
-                <w:color w:val="000000" w:themeColor="text1"/>
-              </w:rPr>
-              <w:t>Environmental protection</w:t>
-            </w:r>
-          </w:p>
-          <w:p>
-            <w:pPr>
-              <w:spacing w:line="240" w:lineRule="exact"/>
-              <w:rPr>
-                <w:rFonts w:ascii="Arial" w:eastAsia="Arial" w:hAnsi="Arial" w:cs="Arial"/>
-                <w:color w:val="000000" w:themeColor="text1"/>
-              </w:rPr>
-            </w:pPr>
-          </w:p>
-          <w:p>
-            <w:pPr>
-              <w:spacing w:line="240" w:lineRule="exact"/>
-              <w:rPr>
-                <w:rFonts w:ascii="Arial" w:eastAsia="Arial" w:hAnsi="Arial" w:cs="Arial"/>
-                <w:color w:val="000000" w:themeColor="text1"/>
-              </w:rPr>
-            </w:pPr>
-            <w:r>
-              <w:rPr>
-                <w:rFonts w:ascii="Arial" w:eastAsia="Arial" w:hAnsi="Arial" w:cs="Arial"/>
-                <w:color w:val="000000" w:themeColor="text1"/>
-              </w:rPr>
-              <w:t>Infrastructure</w:t>
-            </w:r>
-          </w:p>
-          <w:p>
-            <w:pPr>
-              <w:spacing w:line="240" w:lineRule="exact"/>
-              <w:ind w:left="360" w:hanging="360"/>
-              <w:rPr>
-                <w:rFonts w:ascii="Arial" w:eastAsia="Arial" w:hAnsi="Arial" w:cs="Arial"/>
-                <w:color w:val="000000" w:themeColor="text1"/>
-              </w:rPr>
-            </w:pPr>
-          </w:p>
-          <w:p>
-            <w:pPr>
-              <w:spacing w:line="240" w:lineRule="exact"/>
-              <w:ind w:left="360" w:hanging="360"/>
-              <w:rPr>
-                <w:rFonts w:ascii="Arial" w:eastAsia="Arial" w:hAnsi="Arial" w:cs="Arial"/>
-                <w:color w:val="000000" w:themeColor="text1"/>
-              </w:rPr>
-            </w:pPr>
-          </w:p>
-          <w:p>
-            <w:pPr>
-              <w:spacing w:line="240" w:lineRule="exact"/>
-              <w:ind w:left="360" w:hanging="360"/>
-              <w:rPr>
-                <w:rFonts w:ascii="Arial" w:eastAsia="Arial" w:hAnsi="Arial" w:cs="Arial"/>
-                <w:color w:val="000000" w:themeColor="text1"/>
-              </w:rPr>
-            </w:pPr>
-            <w:r>
-              <w:rPr>
-                <w:rFonts w:ascii="Arial" w:eastAsia="Arial" w:hAnsi="Arial" w:cs="Arial"/>
-                <w:color w:val="000000" w:themeColor="text1"/>
-              </w:rPr>
-              <w:t>Regional development</w:t>
-            </w:r>
-          </w:p>
-          <w:p>
-            <w:pPr>
-              <w:spacing w:line="240" w:lineRule="exact"/>
-              <w:ind w:left="360" w:hanging="360"/>
-              <w:rPr>
-                <w:rFonts w:ascii="Arial" w:eastAsia="Arial" w:hAnsi="Arial" w:cs="Arial"/>
-                <w:color w:val="000000" w:themeColor="text1"/>
-              </w:rPr>
-            </w:pPr>
-          </w:p>
-          <w:p>
-            <w:pPr>
-              <w:spacing w:line="240" w:lineRule="exact"/>
-              <w:ind w:left="360" w:hanging="360"/>
-            </w:pPr>
-            <w:r>
-              <w:rPr>
-                <w:rFonts w:ascii="Arial" w:eastAsia="Arial" w:hAnsi="Arial" w:cs="Arial"/>
-                <w:color w:val="000000" w:themeColor="text1"/>
-              </w:rPr>
-              <w:t>Rescue aid</w:t>
-            </w:r>
-          </w:p>
-          <w:p>
-            <w:pPr>
-              <w:spacing w:line="240" w:lineRule="exact"/>
-              <w:rPr>
-                <w:rFonts w:ascii="Arial" w:eastAsia="Arial" w:hAnsi="Arial" w:cs="Arial"/>
-                <w:color w:val="000000" w:themeColor="text1"/>
-              </w:rPr>
-            </w:pPr>
-          </w:p>
-          <w:p>
-            <w:pPr>
-              <w:spacing w:line="240" w:lineRule="exact"/>
-              <w:ind w:left="360" w:hanging="360"/>
-            </w:pPr>
-            <w:r>
-              <w:rPr>
-                <w:rFonts w:ascii="Arial" w:eastAsia="Arial" w:hAnsi="Arial" w:cs="Arial"/>
-                <w:color w:val="000000" w:themeColor="text1"/>
-              </w:rPr>
-              <w:t>Research and development</w:t>
-            </w:r>
-          </w:p>
-          <w:p>
-            <w:pPr>
-              <w:spacing w:line="240" w:lineRule="exact"/>
-            </w:pPr>
-            <w:r>
-              <w:rPr>
-                <w:rFonts w:ascii="Arial" w:eastAsia="Arial" w:hAnsi="Arial" w:cs="Arial"/>
-                <w:color w:val="000000" w:themeColor="text1"/>
-              </w:rPr>
-              <w:t xml:space="preserve"> </w:t>
-            </w:r>
-          </w:p>
-          <w:p>
-            <w:pPr>
-              <w:spacing w:line="240" w:lineRule="exact"/>
-              <w:ind w:left="360" w:hanging="360"/>
-              <w:rPr>
-                <w:rFonts w:ascii="Arial" w:eastAsia="Arial" w:hAnsi="Arial" w:cs="Arial"/>
-                <w:color w:val="000000" w:themeColor="text1"/>
-              </w:rPr>
-            </w:pPr>
-            <w:r>
-              <w:rPr>
-                <w:rFonts w:ascii="Arial" w:eastAsia="Arial" w:hAnsi="Arial" w:cs="Arial"/>
-                <w:color w:val="000000" w:themeColor="text1"/>
-              </w:rPr>
-              <w:t>SME support</w:t>
-            </w:r>
-          </w:p>
-          <w:p>
-            <w:pPr>
-              <w:spacing w:line="240" w:lineRule="exact"/>
-              <w:ind w:left="360" w:hanging="360"/>
-              <w:rPr>
-                <w:rFonts w:ascii="Arial" w:eastAsia="Arial" w:hAnsi="Arial" w:cs="Arial"/>
-                <w:color w:val="000000" w:themeColor="text1"/>
-              </w:rPr>
-            </w:pPr>
-          </w:p>
-          <w:p>
-            <w:pPr>
-              <w:spacing w:line="240" w:lineRule="exact"/>
-              <w:ind w:left="360" w:hanging="360"/>
-            </w:pPr>
-            <w:r>
-              <w:rPr>
-                <w:rFonts w:ascii="Arial" w:eastAsia="Arial" w:hAnsi="Arial" w:cs="Arial"/>
-                <w:color w:val="000000" w:themeColor="text1"/>
-              </w:rPr>
-              <w:t xml:space="preserve">Services of public economic interest </w:t>
-            </w:r>
-          </w:p>
-          <w:p>
-            <w:pPr>
-              <w:spacing w:line="240" w:lineRule="exact"/>
-              <w:ind w:left="360" w:hanging="360"/>
-              <w:rPr>
-                <w:rFonts w:ascii="Arial" w:eastAsia="Arial" w:hAnsi="Arial" w:cs="Arial"/>
-                <w:color w:val="000000" w:themeColor="text1"/>
-              </w:rPr>
-            </w:pPr>
-          </w:p>
-          <w:p>
-            <w:pPr>
-              <w:spacing w:line="240" w:lineRule="exact"/>
-              <w:ind w:left="360" w:hanging="360"/>
-            </w:pPr>
-            <w:r>
-              <w:rPr>
-                <w:rFonts w:ascii="Arial" w:eastAsia="Arial" w:hAnsi="Arial" w:cs="Arial"/>
-                <w:color w:val="000000" w:themeColor="text1"/>
-              </w:rPr>
-              <w:t>Training</w:t>
-            </w:r>
-          </w:p>
-          <w:p>
-            <w:pPr>
-              <w:spacing w:line="240" w:lineRule="exact"/>
-              <w:ind w:left="360" w:hanging="360"/>
-              <w:rPr>
-                <w:rFonts w:ascii="Arial" w:eastAsia="Arial" w:hAnsi="Arial" w:cs="Arial"/>
-                <w:color w:val="000000" w:themeColor="text1"/>
-              </w:rPr>
-            </w:pPr>
-          </w:p>
-          <w:p>
-            <w:pPr>
-              <w:spacing w:line="240" w:lineRule="exact"/>
-              <w:ind w:left="360" w:hanging="360"/>
-              <w:rPr>
-                <w:rFonts w:ascii="Arial" w:eastAsia="Arial" w:hAnsi="Arial" w:cs="Arial"/>
-                <w:color w:val="000000" w:themeColor="text1"/>
-              </w:rPr>
-            </w:pPr>
-            <w:r>
-              <w:rPr>
-                <w:rFonts w:ascii="Times New Roman" w:eastAsia="Times New Roman" w:hAnsi="Times New Roman" w:cs="Times New Roman"/>
-                <w:color w:val="000000" w:themeColor="text1"/>
-                <w:sz w:val="14"/>
-                <w:szCs w:val="14"/>
-              </w:rPr>
-              <w:t xml:space="preserve"> </w:t>
-            </w:r>
-            <w:r>
-              <w:rPr>
-                <w:rFonts w:ascii="Arial" w:eastAsia="Arial" w:hAnsi="Arial" w:cs="Arial"/>
-                <w:color w:val="000000" w:themeColor="text1"/>
-              </w:rPr>
-              <w:t>Other</w:t>
-            </w:r>
-          </w:p>
-          <w:p>
-            <w:pPr>
-              <w:spacing w:line="240" w:lineRule="exact"/>
-              <w:ind w:left="360" w:hanging="360"/>
-              <w:rPr>
-                <w:rFonts w:ascii="Arial" w:eastAsia="Arial" w:hAnsi="Arial" w:cs="Arial"/>
-                <w:color w:val="000000" w:themeColor="text1"/>
-              </w:rPr>
-            </w:pPr>
-          </w:p>
-          <w:p>
-            <w:pPr>
-              <w:spacing w:line="240" w:lineRule="exact"/>
-              <w:ind w:left="360" w:hanging="360"/>
-              <w:rPr>
-                <w:rFonts w:ascii="Arial" w:eastAsia="Arial" w:hAnsi="Arial" w:cs="Arial"/>
-              </w:rPr>
-            </w:pPr>
-            <w:r>
-              <w:rPr>
-                <w:rFonts w:ascii="Arial" w:eastAsia="Arial" w:hAnsi="Arial" w:cs="Arial"/>
-              </w:rPr>
-              <w:t>If you select ‘Other’, you must enter a description in the next column.</w:t>
-            </w:r>
+              <w:rPr>
+                <w:rFonts w:ascii="Arial" w:eastAsia="Arial" w:hAnsi="Arial" w:cs="Arial"/>
+                <w:color w:val="000000" w:themeColor="text1"/>
+              </w:rPr>
+            </w:pPr>
+            <w:r>
+              <w:rPr>
+                <w:rFonts w:ascii="Arial" w:eastAsia="Arial" w:hAnsi="Arial" w:cs="Arial"/>
+                <w:color w:val="000000" w:themeColor="text1"/>
+              </w:rPr>
+              <w:t>1)    Yes</w:t>
+            </w:r>
+          </w:p>
+          <w:p>
+            <w:pPr>
+              <w:spacing w:line="240" w:lineRule="exact"/>
+              <w:rPr>
+                <w:rFonts w:ascii="Arial" w:eastAsia="Arial" w:hAnsi="Arial" w:cs="Arial"/>
+                <w:color w:val="000000" w:themeColor="text1"/>
+              </w:rPr>
+            </w:pPr>
+          </w:p>
+          <w:p>
+            <w:pPr>
+              <w:spacing w:line="240" w:lineRule="exact"/>
+              <w:rPr>
+                <w:rFonts w:ascii="Arial" w:eastAsia="Arial" w:hAnsi="Arial" w:cs="Arial"/>
+                <w:color w:val="000000" w:themeColor="text1"/>
+              </w:rPr>
+            </w:pPr>
+            <w:r>
+              <w:rPr>
+                <w:rFonts w:ascii="Arial" w:eastAsia="Arial" w:hAnsi="Arial" w:cs="Arial"/>
+                <w:color w:val="000000" w:themeColor="text1"/>
+              </w:rPr>
+              <w:t>2)  No</w:t>
+            </w:r>
+          </w:p>
+          <w:p>
+            <w:pPr>
+              <w:spacing w:line="240" w:lineRule="exact"/>
+              <w:rPr>
+                <w:rFonts w:ascii="Arial" w:eastAsia="Arial" w:hAnsi="Arial" w:cs="Arial"/>
+                <w:color w:val="000000" w:themeColor="text1"/>
+              </w:rPr>
+            </w:pPr>
           </w:p>
         </w:tc>
         <w:tc>
           <w:tcPr>
             <w:tcW w:w="2254" w:type="dxa"/>
+            <w:tcBorders>
+              <w:top w:val="single" w:sz="4" w:space="0" w:color="000000" w:themeColor="text1"/>
+              <w:left w:val="single" w:sz="4" w:space="0" w:color="000000" w:themeColor="text1"/>
+              <w:bottom w:val="single" w:sz="4" w:space="0" w:color="000000" w:themeColor="text1"/>
+              <w:right w:val="single" w:sz="4" w:space="0" w:color="000000" w:themeColor="text1"/>
+            </w:tcBorders>
           </w:tcPr>
           <w:p>
             <w:pPr>
@@ -1927,8 +1746,57 @@
                 <w:rFonts w:ascii="Arial" w:eastAsia="Arial" w:hAnsi="Arial" w:cs="Arial"/>
                 <w:color w:val="000000" w:themeColor="text1"/>
               </w:rPr>
-              <w:lastRenderedPageBreak/>
-              <w:t>Select from dropdown list</w:t>
+              <w:t>Select from radio options</w:t>
+            </w:r>
+          </w:p>
+          <w:p>
+            <w:pPr>
+              <w:spacing w:line="240" w:lineRule="exact"/>
+              <w:rPr>
+                <w:rFonts w:ascii="Arial" w:eastAsia="Arial" w:hAnsi="Arial" w:cs="Arial"/>
+                <w:color w:val="000000" w:themeColor="text1"/>
+              </w:rPr>
+            </w:pPr>
+          </w:p>
+          <w:p>
+            <w:pPr>
+              <w:spacing w:line="240" w:lineRule="exact"/>
+              <w:rPr>
+                <w:rFonts w:ascii="Arial" w:eastAsia="Arial" w:hAnsi="Arial" w:cs="Arial"/>
+                <w:color w:val="000000" w:themeColor="text1"/>
+              </w:rPr>
+            </w:pPr>
+            <w:r>
+              <w:rPr>
+                <w:rFonts w:ascii="Arial" w:eastAsia="Arial" w:hAnsi="Arial" w:cs="Arial"/>
+                <w:color w:val="000000" w:themeColor="text1"/>
+              </w:rPr>
+              <w:t>Yes</w:t>
+            </w:r>
+          </w:p>
+          <w:p>
+            <w:pPr>
+              <w:spacing w:line="240" w:lineRule="exact"/>
+              <w:rPr>
+                <w:rFonts w:ascii="Arial" w:eastAsia="Arial" w:hAnsi="Arial" w:cs="Arial"/>
+                <w:color w:val="000000" w:themeColor="text1"/>
+              </w:rPr>
+            </w:pPr>
+          </w:p>
+          <w:p>
+            <w:pPr>
+              <w:spacing w:line="240" w:lineRule="exact"/>
+              <w:rPr>
+                <w:rFonts w:ascii="Arial" w:eastAsia="Arial" w:hAnsi="Arial" w:cs="Arial"/>
+                <w:color w:val="000000" w:themeColor="text1"/>
+              </w:rPr>
+            </w:pPr>
+            <w:r>
+              <w:rPr>
+                <w:rFonts w:ascii="Arial" w:eastAsia="Arial" w:hAnsi="Arial" w:cs="Arial"/>
+                <w:color w:val="000000" w:themeColor="text1"/>
+              </w:rPr>
+              <w:t>No</w:t>
             </w:r>
           </w:p>
         </w:tc>
@@ -1941,13 +1809,18 @@
           <w:p>
             <w:pPr>
               <w:spacing w:line="240" w:lineRule="exact"/>
-            </w:pPr>
-            <w:r>
-              <w:rPr>
-                <w:rFonts w:ascii="Arial" w:eastAsia="Arial" w:hAnsi="Arial" w:cs="Arial"/>
-                <w:color w:val="000000" w:themeColor="text1"/>
-              </w:rPr>
-              <w:t>Subsidy instrument</w:t>
+              <w:rPr>
+                <w:rFonts w:ascii="Arial" w:eastAsia="Arial" w:hAnsi="Arial" w:cs="Arial"/>
+                <w:color w:val="000000" w:themeColor="text1"/>
+              </w:rPr>
+            </w:pPr>
+            <w:r>
+              <w:rPr>
+                <w:rFonts w:ascii="Arial" w:eastAsia="Arial" w:hAnsi="Arial" w:cs="Arial"/>
+                <w:color w:val="000000" w:themeColor="text1"/>
+              </w:rPr>
+              <w:lastRenderedPageBreak/>
+              <w:t>Subsidy objective</w:t>
             </w:r>
           </w:p>
         </w:tc>
@@ -1974,43 +1847,32 @@
           </w:tcPr>
           <w:p>
             <w:pPr>
-              <w:rPr>
-                <w:rFonts w:ascii="Arial" w:eastAsia="Arial" w:hAnsi="Arial" w:cs="Arial"/>
-                <w:color w:val="000000" w:themeColor="text1"/>
-              </w:rPr>
-            </w:pPr>
-            <w:r>
-              <w:rPr>
-                <w:rFonts w:ascii="Arial" w:eastAsia="Arial" w:hAnsi="Arial" w:cs="Arial"/>
-                <w:color w:val="000000" w:themeColor="text1"/>
-              </w:rPr>
-              <w:t xml:space="preserve">The kind of financial support that the </w:t>
-            </w:r>
-            <w:r>
-              <w:rPr>
-                <w:rFonts w:ascii="Arial" w:eastAsia="Arial" w:hAnsi="Arial" w:cs="Arial"/>
-                <w:color w:val="000000" w:themeColor="text1"/>
-              </w:rPr>
-              <w:t>public</w:t>
-            </w:r>
-            <w:r>
-              <w:rPr>
-                <w:rFonts w:ascii="Arial" w:eastAsia="Arial" w:hAnsi="Arial" w:cs="Arial"/>
-                <w:color w:val="000000" w:themeColor="text1"/>
-              </w:rPr>
-              <w:t xml:space="preserve"> authority is providing. </w:t>
-            </w:r>
-          </w:p>
-          <w:p>
-            <w:pPr>
-              <w:rPr>
-                <w:rFonts w:ascii="Arial" w:eastAsia="Arial" w:hAnsi="Arial" w:cs="Arial"/>
-                <w:color w:val="000000" w:themeColor="text1"/>
-              </w:rPr>
-            </w:pPr>
-          </w:p>
-          <w:p>
-            <w:pPr>
+              <w:spacing w:line="240" w:lineRule="exact"/>
+              <w:rPr>
+                <w:rFonts w:ascii="Arial" w:eastAsia="Arial" w:hAnsi="Arial" w:cs="Arial"/>
+                <w:color w:val="000000" w:themeColor="text1"/>
+              </w:rPr>
+            </w:pPr>
+            <w:r>
+              <w:rPr>
+                <w:rFonts w:ascii="Arial" w:eastAsia="Arial" w:hAnsi="Arial" w:cs="Arial"/>
+                <w:color w:val="000000" w:themeColor="text1"/>
+              </w:rPr>
+              <w:t xml:space="preserve">The activity that this subsidy award will support. </w:t>
+            </w:r>
+          </w:p>
+          <w:p>
+            <w:pPr>
+              <w:spacing w:line="240" w:lineRule="exact"/>
+              <w:rPr>
+                <w:rFonts w:ascii="Arial" w:eastAsia="Arial" w:hAnsi="Arial" w:cs="Arial"/>
+                <w:color w:val="000000" w:themeColor="text1"/>
+              </w:rPr>
+            </w:pPr>
+          </w:p>
+          <w:p>
+            <w:pPr>
+              <w:spacing w:line="240" w:lineRule="exact"/>
               <w:rPr>
                 <w:rFonts w:ascii="Arial" w:eastAsia="Arial" w:hAnsi="Arial" w:cs="Arial"/>
                 <w:color w:val="000000" w:themeColor="text1"/>
@@ -2045,68 +1907,8 @@
                 <w:rFonts w:ascii="Arial" w:eastAsia="Arial" w:hAnsi="Arial" w:cs="Arial"/>
                 <w:color w:val="000000" w:themeColor="text1"/>
               </w:rPr>
-              <w:t>Direct grant</w:t>
-            </w:r>
-          </w:p>
-          <w:p>
-            <w:pPr>
-              <w:spacing w:line="240" w:lineRule="exact"/>
-              <w:ind w:left="360" w:hanging="360"/>
-              <w:rPr>
-                <w:rFonts w:ascii="Arial" w:eastAsia="Arial" w:hAnsi="Arial" w:cs="Arial"/>
-                <w:color w:val="000000" w:themeColor="text1"/>
-              </w:rPr>
-            </w:pPr>
-          </w:p>
-          <w:p>
-            <w:pPr>
-              <w:spacing w:line="240" w:lineRule="exact"/>
-              <w:ind w:left="360" w:hanging="360"/>
-            </w:pPr>
-            <w:r>
-              <w:rPr>
-                <w:rFonts w:ascii="Arial" w:eastAsia="Arial" w:hAnsi="Arial" w:cs="Arial"/>
-                <w:color w:val="000000" w:themeColor="text1"/>
-              </w:rPr>
-              <w:t>Equity</w:t>
-            </w:r>
-          </w:p>
-          <w:p>
-            <w:pPr>
-              <w:spacing w:line="240" w:lineRule="exact"/>
-              <w:ind w:left="360" w:hanging="360"/>
-              <w:rPr>
-                <w:rFonts w:ascii="Arial" w:eastAsia="Arial" w:hAnsi="Arial" w:cs="Arial"/>
-                <w:color w:val="000000" w:themeColor="text1"/>
-              </w:rPr>
-            </w:pPr>
-          </w:p>
-          <w:p>
-            <w:pPr>
-              <w:spacing w:line="240" w:lineRule="exact"/>
-            </w:pPr>
-            <w:r>
-              <w:rPr>
-                <w:rFonts w:ascii="Arial" w:eastAsia="Arial" w:hAnsi="Arial" w:cs="Arial"/>
-                <w:color w:val="000000" w:themeColor="text1"/>
-              </w:rPr>
-              <w:t>Guarantee</w:t>
-            </w:r>
-          </w:p>
-          <w:p>
-            <w:pPr>
-              <w:spacing w:line="240" w:lineRule="exact"/>
-              <w:rPr>
-                <w:rFonts w:ascii="Arial" w:eastAsia="Arial" w:hAnsi="Arial" w:cs="Arial"/>
-                <w:color w:val="000000" w:themeColor="text1"/>
-              </w:rPr>
-            </w:pPr>
-          </w:p>
-          <w:p>
-            <w:pPr>
-              <w:spacing w:line="240" w:lineRule="exact"/>
-              <w:ind w:left="360" w:hanging="360"/>
-            </w:pPr>
+              <w:t>Culture or heritage</w:t>
+            </w:r>
             <w:r>
               <w:rPr>
                 <w:rFonts w:ascii="Times New Roman" w:eastAsia="Times New Roman" w:hAnsi="Times New Roman" w:cs="Times New Roman"/>
@@ -2114,8 +1916,528 @@
                 <w:sz w:val="14"/>
                 <w:szCs w:val="14"/>
               </w:rPr>
+              <w:t xml:space="preserve">   </w:t>
+            </w:r>
+          </w:p>
+          <w:p>
+            <w:pPr>
+              <w:spacing w:line="240" w:lineRule="exact"/>
+              <w:ind w:left="360" w:hanging="360"/>
+              <w:rPr>
+                <w:rFonts w:ascii="Arial" w:eastAsia="Arial" w:hAnsi="Arial" w:cs="Arial"/>
+                <w:color w:val="000000" w:themeColor="text1"/>
+              </w:rPr>
+            </w:pPr>
+          </w:p>
+          <w:p>
+            <w:pPr>
+              <w:spacing w:line="240" w:lineRule="exact"/>
+              <w:ind w:left="360" w:hanging="360"/>
+            </w:pPr>
+            <w:r>
+              <w:rPr>
+                <w:rFonts w:ascii="Arial" w:eastAsia="Arial" w:hAnsi="Arial" w:cs="Arial"/>
+                <w:color w:val="000000" w:themeColor="text1"/>
+              </w:rPr>
+              <w:t>Employment</w:t>
+            </w:r>
+          </w:p>
+          <w:p>
+            <w:pPr>
+              <w:spacing w:line="240" w:lineRule="exact"/>
+              <w:ind w:left="360" w:hanging="360"/>
+              <w:rPr>
+                <w:rFonts w:ascii="Arial" w:eastAsia="Arial" w:hAnsi="Arial" w:cs="Arial"/>
+                <w:color w:val="000000" w:themeColor="text1"/>
+              </w:rPr>
+            </w:pPr>
+          </w:p>
+          <w:p>
+            <w:pPr>
+              <w:spacing w:line="240" w:lineRule="exact"/>
+              <w:ind w:left="360" w:hanging="360"/>
+            </w:pPr>
+            <w:r>
+              <w:rPr>
+                <w:rFonts w:ascii="Arial" w:eastAsia="Arial" w:hAnsi="Arial" w:cs="Arial"/>
+                <w:color w:val="000000" w:themeColor="text1"/>
+              </w:rPr>
+              <w:t>Energy efficiency</w:t>
+            </w:r>
+          </w:p>
+          <w:p>
+            <w:pPr>
+              <w:spacing w:line="240" w:lineRule="exact"/>
+              <w:ind w:left="360" w:hanging="360"/>
+              <w:rPr>
+                <w:rFonts w:ascii="Arial" w:eastAsia="Arial" w:hAnsi="Arial" w:cs="Arial"/>
+                <w:color w:val="000000" w:themeColor="text1"/>
+              </w:rPr>
+            </w:pPr>
+          </w:p>
+          <w:p>
+            <w:pPr>
+              <w:spacing w:line="240" w:lineRule="exact"/>
+              <w:ind w:left="360" w:hanging="360"/>
+            </w:pPr>
+            <w:r>
+              <w:rPr>
+                <w:rFonts w:ascii="Arial" w:eastAsia="Arial" w:hAnsi="Arial" w:cs="Arial"/>
+                <w:color w:val="000000" w:themeColor="text1"/>
+              </w:rPr>
+              <w:t>Environmental protection</w:t>
+            </w:r>
+          </w:p>
+          <w:p>
+            <w:pPr>
+              <w:spacing w:line="240" w:lineRule="exact"/>
+              <w:rPr>
+                <w:rFonts w:ascii="Arial" w:eastAsia="Arial" w:hAnsi="Arial" w:cs="Arial"/>
+                <w:color w:val="000000" w:themeColor="text1"/>
+              </w:rPr>
+            </w:pPr>
+          </w:p>
+          <w:p>
+            <w:pPr>
+              <w:spacing w:line="240" w:lineRule="exact"/>
+              <w:rPr>
+                <w:rFonts w:ascii="Arial" w:eastAsia="Arial" w:hAnsi="Arial" w:cs="Arial"/>
+                <w:color w:val="000000" w:themeColor="text1"/>
+              </w:rPr>
+            </w:pPr>
+            <w:r>
+              <w:rPr>
+                <w:rFonts w:ascii="Arial" w:eastAsia="Arial" w:hAnsi="Arial" w:cs="Arial"/>
+                <w:color w:val="000000" w:themeColor="text1"/>
+              </w:rPr>
+              <w:t>Infrastructure</w:t>
+            </w:r>
+          </w:p>
+          <w:p>
+            <w:pPr>
+              <w:spacing w:line="240" w:lineRule="exact"/>
+              <w:ind w:left="360" w:hanging="360"/>
+              <w:rPr>
+                <w:rFonts w:ascii="Arial" w:eastAsia="Arial" w:hAnsi="Arial" w:cs="Arial"/>
+                <w:color w:val="000000" w:themeColor="text1"/>
+              </w:rPr>
+            </w:pPr>
+          </w:p>
+          <w:p>
+            <w:pPr>
+              <w:spacing w:line="240" w:lineRule="exact"/>
+              <w:ind w:left="360" w:hanging="360"/>
+              <w:rPr>
+                <w:rFonts w:ascii="Arial" w:eastAsia="Arial" w:hAnsi="Arial" w:cs="Arial"/>
+                <w:color w:val="000000" w:themeColor="text1"/>
+              </w:rPr>
+            </w:pPr>
+          </w:p>
+          <w:p>
+            <w:pPr>
+              <w:spacing w:line="240" w:lineRule="exact"/>
+              <w:ind w:left="360" w:hanging="360"/>
+              <w:rPr>
+                <w:rFonts w:ascii="Arial" w:eastAsia="Arial" w:hAnsi="Arial" w:cs="Arial"/>
+                <w:color w:val="000000" w:themeColor="text1"/>
+              </w:rPr>
+            </w:pPr>
+            <w:r>
+              <w:rPr>
+                <w:rFonts w:ascii="Arial" w:eastAsia="Arial" w:hAnsi="Arial" w:cs="Arial"/>
+                <w:color w:val="000000" w:themeColor="text1"/>
+              </w:rPr>
+              <w:t>Regional development</w:t>
+            </w:r>
+          </w:p>
+          <w:p>
+            <w:pPr>
+              <w:spacing w:line="240" w:lineRule="exact"/>
+              <w:ind w:left="360" w:hanging="360"/>
+              <w:rPr>
+                <w:rFonts w:ascii="Arial" w:eastAsia="Arial" w:hAnsi="Arial" w:cs="Arial"/>
+                <w:color w:val="000000" w:themeColor="text1"/>
+              </w:rPr>
+            </w:pPr>
+          </w:p>
+          <w:p>
+            <w:pPr>
+              <w:spacing w:line="240" w:lineRule="exact"/>
+              <w:ind w:left="360" w:hanging="360"/>
+            </w:pPr>
+            <w:r>
+              <w:rPr>
+                <w:rFonts w:ascii="Arial" w:eastAsia="Arial" w:hAnsi="Arial" w:cs="Arial"/>
+                <w:color w:val="000000" w:themeColor="text1"/>
+              </w:rPr>
+              <w:t>Rescue aid</w:t>
+            </w:r>
+          </w:p>
+          <w:p>
+            <w:pPr>
+              <w:spacing w:line="240" w:lineRule="exact"/>
+              <w:rPr>
+                <w:rFonts w:ascii="Arial" w:eastAsia="Arial" w:hAnsi="Arial" w:cs="Arial"/>
+                <w:color w:val="000000" w:themeColor="text1"/>
+              </w:rPr>
+            </w:pPr>
+          </w:p>
+          <w:p>
+            <w:pPr>
+              <w:spacing w:line="240" w:lineRule="exact"/>
+              <w:ind w:left="360" w:hanging="360"/>
+            </w:pPr>
+            <w:r>
+              <w:rPr>
+                <w:rFonts w:ascii="Arial" w:eastAsia="Arial" w:hAnsi="Arial" w:cs="Arial"/>
+                <w:color w:val="000000" w:themeColor="text1"/>
+              </w:rPr>
+              <w:t>Research and development</w:t>
+            </w:r>
+          </w:p>
+          <w:p>
+            <w:pPr>
+              <w:spacing w:line="240" w:lineRule="exact"/>
+            </w:pPr>
+            <w:r>
+              <w:rPr>
+                <w:rFonts w:ascii="Arial" w:eastAsia="Arial" w:hAnsi="Arial" w:cs="Arial"/>
+                <w:color w:val="000000" w:themeColor="text1"/>
+              </w:rPr>
               <w:t xml:space="preserve"> </w:t>
             </w:r>
+          </w:p>
+          <w:p>
+            <w:pPr>
+              <w:spacing w:line="240" w:lineRule="exact"/>
+              <w:ind w:left="360" w:hanging="360"/>
+              <w:rPr>
+                <w:rFonts w:ascii="Arial" w:eastAsia="Arial" w:hAnsi="Arial" w:cs="Arial"/>
+                <w:color w:val="000000" w:themeColor="text1"/>
+              </w:rPr>
+            </w:pPr>
+            <w:r>
+              <w:rPr>
+                <w:rFonts w:ascii="Arial" w:eastAsia="Arial" w:hAnsi="Arial" w:cs="Arial"/>
+                <w:color w:val="000000" w:themeColor="text1"/>
+              </w:rPr>
+              <w:t>SME support</w:t>
+            </w:r>
+          </w:p>
+          <w:p>
+            <w:pPr>
+              <w:spacing w:line="240" w:lineRule="exact"/>
+              <w:ind w:left="360" w:hanging="360"/>
+              <w:rPr>
+                <w:rFonts w:ascii="Arial" w:eastAsia="Arial" w:hAnsi="Arial" w:cs="Arial"/>
+                <w:color w:val="000000" w:themeColor="text1"/>
+              </w:rPr>
+            </w:pPr>
+          </w:p>
+          <w:p>
+            <w:pPr>
+              <w:spacing w:line="240" w:lineRule="exact"/>
+              <w:ind w:left="360" w:hanging="360"/>
+            </w:pPr>
+            <w:r>
+              <w:rPr>
+                <w:rFonts w:ascii="Arial" w:eastAsia="Arial" w:hAnsi="Arial" w:cs="Arial"/>
+                <w:color w:val="000000" w:themeColor="text1"/>
+              </w:rPr>
+              <w:t xml:space="preserve">Services of public economic interest </w:t>
+            </w:r>
+          </w:p>
+          <w:p>
+            <w:pPr>
+              <w:spacing w:line="240" w:lineRule="exact"/>
+              <w:ind w:left="360" w:hanging="360"/>
+              <w:rPr>
+                <w:rFonts w:ascii="Arial" w:eastAsia="Arial" w:hAnsi="Arial" w:cs="Arial"/>
+                <w:color w:val="000000" w:themeColor="text1"/>
+              </w:rPr>
+            </w:pPr>
+          </w:p>
+          <w:p>
+            <w:pPr>
+              <w:spacing w:line="240" w:lineRule="exact"/>
+              <w:ind w:left="360" w:hanging="360"/>
+            </w:pPr>
+            <w:r>
+              <w:rPr>
+                <w:rFonts w:ascii="Arial" w:eastAsia="Arial" w:hAnsi="Arial" w:cs="Arial"/>
+                <w:color w:val="000000" w:themeColor="text1"/>
+              </w:rPr>
+              <w:t>Training</w:t>
+            </w:r>
+          </w:p>
+          <w:p>
+            <w:pPr>
+              <w:spacing w:line="240" w:lineRule="exact"/>
+              <w:ind w:left="360" w:hanging="360"/>
+              <w:rPr>
+                <w:rFonts w:ascii="Arial" w:eastAsia="Arial" w:hAnsi="Arial" w:cs="Arial"/>
+                <w:color w:val="000000" w:themeColor="text1"/>
+              </w:rPr>
+            </w:pPr>
+          </w:p>
+          <w:p>
+            <w:pPr>
+              <w:spacing w:line="240" w:lineRule="exact"/>
+              <w:ind w:left="360" w:hanging="360"/>
+              <w:rPr>
+                <w:rFonts w:ascii="Arial" w:eastAsia="Arial" w:hAnsi="Arial" w:cs="Arial"/>
+                <w:color w:val="000000" w:themeColor="text1"/>
+              </w:rPr>
+            </w:pPr>
+            <w:r>
+              <w:rPr>
+                <w:rFonts w:ascii="Times New Roman" w:eastAsia="Times New Roman" w:hAnsi="Times New Roman" w:cs="Times New Roman"/>
+                <w:color w:val="000000" w:themeColor="text1"/>
+                <w:sz w:val="14"/>
+                <w:szCs w:val="14"/>
+              </w:rPr>
+              <w:t xml:space="preserve"> </w:t>
+            </w:r>
+            <w:r>
+              <w:rPr>
+                <w:rFonts w:ascii="Arial" w:eastAsia="Arial" w:hAnsi="Arial" w:cs="Arial"/>
+                <w:color w:val="000000" w:themeColor="text1"/>
+              </w:rPr>
+              <w:t>Other</w:t>
+            </w:r>
+          </w:p>
+          <w:p>
+            <w:pPr>
+              <w:spacing w:line="240" w:lineRule="exact"/>
+              <w:ind w:left="360" w:hanging="360"/>
+              <w:rPr>
+                <w:rFonts w:ascii="Arial" w:eastAsia="Arial" w:hAnsi="Arial" w:cs="Arial"/>
+                <w:color w:val="000000" w:themeColor="text1"/>
+              </w:rPr>
+            </w:pPr>
+          </w:p>
+          <w:p>
+            <w:pPr>
+              <w:spacing w:line="240" w:lineRule="exact"/>
+              <w:ind w:left="360" w:hanging="360"/>
+              <w:rPr>
+                <w:rFonts w:ascii="Arial" w:eastAsia="Arial" w:hAnsi="Arial" w:cs="Arial"/>
+              </w:rPr>
+            </w:pPr>
+            <w:r>
+              <w:rPr>
+                <w:rFonts w:ascii="Arial" w:eastAsia="Arial" w:hAnsi="Arial" w:cs="Arial"/>
+              </w:rPr>
+              <w:t>If you select ‘Other’, you must enter a description in the next column.</w:t>
+            </w:r>
+          </w:p>
+        </w:tc>
+        <w:tc>
+          <w:tcPr>
+            <w:tcW w:w="2254" w:type="dxa"/>
+          </w:tcPr>
+          <w:p>
+            <w:pPr>
+              <w:spacing w:line="240" w:lineRule="exact"/>
+              <w:rPr>
+                <w:rFonts w:ascii="Arial" w:eastAsia="Arial" w:hAnsi="Arial" w:cs="Arial"/>
+                <w:color w:val="000000" w:themeColor="text1"/>
+              </w:rPr>
+            </w:pPr>
+            <w:r>
+              <w:rPr>
+                <w:rFonts w:ascii="Arial" w:eastAsia="Arial" w:hAnsi="Arial" w:cs="Arial"/>
+                <w:color w:val="000000" w:themeColor="text1"/>
+              </w:rPr>
+              <w:t>Select from dropdown list</w:t>
+            </w:r>
+          </w:p>
+        </w:tc>
+      </w:tr>
+      <w:tr>
+        <w:tc>
+          <w:tcPr>
+            <w:tcW w:w="2254" w:type="dxa"/>
+          </w:tcPr>
+          <w:p>
+            <w:pPr>
+              <w:spacing w:line="240" w:lineRule="exact"/>
+            </w:pPr>
+            <w:r>
+              <w:rPr>
+                <w:rFonts w:ascii="Arial" w:eastAsia="Arial" w:hAnsi="Arial" w:cs="Arial"/>
+                <w:color w:val="000000" w:themeColor="text1"/>
+              </w:rPr>
+              <w:t>Subsidy instrument</w:t>
+            </w:r>
+          </w:p>
+        </w:tc>
+        <w:tc>
+          <w:tcPr>
+            <w:tcW w:w="2254" w:type="dxa"/>
+          </w:tcPr>
+          <w:p>
+            <w:pPr>
+              <w:spacing w:line="240" w:lineRule="exact"/>
+            </w:pPr>
+            <w:r>
+              <w:rPr>
+                <w:rFonts w:ascii="Arial" w:eastAsia="Arial" w:hAnsi="Arial" w:cs="Arial"/>
+                <w:color w:val="000000" w:themeColor="text1"/>
+              </w:rPr>
+              <w:t>Mandatory</w:t>
+            </w:r>
+          </w:p>
+        </w:tc>
+        <w:tc>
+          <w:tcPr>
+            <w:tcW w:w="2254" w:type="dxa"/>
+          </w:tcPr>
+          <w:p>
+            <w:pPr>
+              <w:rPr>
+                <w:rFonts w:ascii="Arial" w:eastAsia="Arial" w:hAnsi="Arial" w:cs="Arial"/>
+                <w:color w:val="000000" w:themeColor="text1"/>
+              </w:rPr>
+            </w:pPr>
+            <w:r>
+              <w:rPr>
+                <w:rFonts w:ascii="Arial" w:eastAsia="Arial" w:hAnsi="Arial" w:cs="Arial"/>
+                <w:color w:val="000000" w:themeColor="text1"/>
+              </w:rPr>
+              <w:t xml:space="preserve">The kind of financial support that the </w:t>
+            </w:r>
+            <w:r>
+              <w:rPr>
+                <w:rFonts w:ascii="Arial" w:eastAsia="Arial" w:hAnsi="Arial" w:cs="Arial"/>
+                <w:color w:val="000000" w:themeColor="text1"/>
+              </w:rPr>
+              <w:t>public</w:t>
+            </w:r>
+            <w:r>
+              <w:rPr>
+                <w:rFonts w:ascii="Arial" w:eastAsia="Arial" w:hAnsi="Arial" w:cs="Arial"/>
+                <w:color w:val="000000" w:themeColor="text1"/>
+              </w:rPr>
+              <w:t xml:space="preserve"> authority is providing. </w:t>
+            </w:r>
+          </w:p>
+          <w:p>
+            <w:pPr>
+              <w:rPr>
+                <w:rFonts w:ascii="Arial" w:eastAsia="Arial" w:hAnsi="Arial" w:cs="Arial"/>
+                <w:color w:val="000000" w:themeColor="text1"/>
+              </w:rPr>
+            </w:pPr>
+          </w:p>
+          <w:p>
+            <w:pPr>
+              <w:rPr>
+                <w:rFonts w:ascii="Arial" w:eastAsia="Arial" w:hAnsi="Arial" w:cs="Arial"/>
+                <w:color w:val="000000" w:themeColor="text1"/>
+              </w:rPr>
+            </w:pPr>
+            <w:r>
+              <w:rPr>
+                <w:rFonts w:ascii="Arial" w:eastAsia="Arial" w:hAnsi="Arial" w:cs="Arial"/>
+                <w:color w:val="000000" w:themeColor="text1"/>
+              </w:rPr>
+              <w:t>You must select one of the following options:</w:t>
+            </w:r>
+          </w:p>
+          <w:p>
+            <w:pPr>
+              <w:spacing w:line="240" w:lineRule="exact"/>
+            </w:pPr>
+            <w:r>
+              <w:rPr>
+                <w:rFonts w:ascii="Arial" w:eastAsia="Arial" w:hAnsi="Arial" w:cs="Arial"/>
+                <w:color w:val="000000" w:themeColor="text1"/>
+              </w:rPr>
+              <w:t xml:space="preserve"> </w:t>
+            </w:r>
+          </w:p>
+          <w:p>
+            <w:pPr>
+              <w:spacing w:line="240" w:lineRule="exact"/>
+            </w:pPr>
+            <w:r>
+              <w:rPr>
+                <w:rFonts w:ascii="Arial" w:eastAsia="Arial" w:hAnsi="Arial" w:cs="Arial"/>
+                <w:color w:val="000000" w:themeColor="text1"/>
+              </w:rPr>
+              <w:t>Direct grant</w:t>
+            </w:r>
+          </w:p>
+          <w:p>
+            <w:pPr>
+              <w:spacing w:line="240" w:lineRule="exact"/>
+              <w:ind w:left="360" w:hanging="360"/>
+              <w:rPr>
+                <w:rFonts w:ascii="Arial" w:eastAsia="Arial" w:hAnsi="Arial" w:cs="Arial"/>
+                <w:color w:val="000000" w:themeColor="text1"/>
+              </w:rPr>
+            </w:pPr>
+          </w:p>
+          <w:p>
+            <w:pPr>
+              <w:spacing w:line="240" w:lineRule="exact"/>
+              <w:ind w:left="360" w:hanging="360"/>
+            </w:pPr>
+            <w:r>
+              <w:rPr>
+                <w:rFonts w:ascii="Arial" w:eastAsia="Arial" w:hAnsi="Arial" w:cs="Arial"/>
+                <w:color w:val="000000" w:themeColor="text1"/>
+              </w:rPr>
+              <w:t>Equity</w:t>
+            </w:r>
+          </w:p>
+          <w:p>
+            <w:pPr>
+              <w:spacing w:line="240" w:lineRule="exact"/>
+              <w:ind w:left="360" w:hanging="360"/>
+              <w:rPr>
+                <w:rFonts w:ascii="Arial" w:eastAsia="Arial" w:hAnsi="Arial" w:cs="Arial"/>
+                <w:color w:val="000000" w:themeColor="text1"/>
+              </w:rPr>
+            </w:pPr>
+          </w:p>
+          <w:p>
+            <w:pPr>
+              <w:spacing w:line="240" w:lineRule="exact"/>
+            </w:pPr>
+            <w:r>
+              <w:rPr>
+                <w:rFonts w:ascii="Arial" w:eastAsia="Arial" w:hAnsi="Arial" w:cs="Arial"/>
+                <w:color w:val="000000" w:themeColor="text1"/>
+              </w:rPr>
+              <w:t>Guarantee</w:t>
+            </w:r>
+          </w:p>
+          <w:p>
+            <w:pPr>
+              <w:spacing w:line="240" w:lineRule="exact"/>
+              <w:rPr>
+                <w:rFonts w:ascii="Arial" w:eastAsia="Arial" w:hAnsi="Arial" w:cs="Arial"/>
+                <w:color w:val="000000" w:themeColor="text1"/>
+              </w:rPr>
+            </w:pPr>
+          </w:p>
+          <w:p>
+            <w:pPr>
+              <w:spacing w:line="240" w:lineRule="exact"/>
+              <w:ind w:left="360" w:hanging="360"/>
+            </w:pPr>
+            <w:r>
+              <w:rPr>
+                <w:rFonts w:ascii="Times New Roman" w:eastAsia="Times New Roman" w:hAnsi="Times New Roman" w:cs="Times New Roman"/>
+                <w:color w:val="000000" w:themeColor="text1"/>
+                <w:sz w:val="14"/>
+                <w:szCs w:val="14"/>
+              </w:rPr>
+              <w:lastRenderedPageBreak/>
+              <w:t xml:space="preserve"> </w:t>
+            </w:r>
             <w:r>
               <w:rPr>
                 <w:rFonts w:ascii="Arial" w:eastAsia="Arial" w:hAnsi="Arial" w:cs="Arial"/>
@@ -2166,15 +2488,7 @@
                 <w:rFonts w:ascii="Arial" w:eastAsia="Arial" w:hAnsi="Arial" w:cs="Arial"/>
                 <w:color w:val="000000" w:themeColor="text1"/>
               </w:rPr>
-              <w:t xml:space="preserve">Purchase of goods or services </w:t>
-            </w:r>
-            <w:r>
-              <w:rPr>
-                <w:rFonts w:ascii="Arial" w:eastAsia="Arial" w:hAnsi="Arial" w:cs="Arial"/>
-                <w:color w:val="000000" w:themeColor="text1"/>
-              </w:rPr>
-              <w:lastRenderedPageBreak/>
-              <w:t>above market prices</w:t>
+              <w:t>Purchase of goods or services above market prices</w:t>
             </w:r>
           </w:p>
           <w:p>
@@ -2559,7 +2873,23 @@
                 <w:rFonts w:ascii="Arial" w:eastAsia="Arial" w:hAnsi="Arial" w:cs="Arial"/>
                 <w:color w:val="000000" w:themeColor="text1"/>
               </w:rPr>
-              <w:t>Where the Full Amount is a Tax Measure enter as a Range in the format shown on the next column. Two numbers seperated by a ' - '.</w:t>
+              <w:t xml:space="preserve">Where the Full Amount is a Tax Measure enter as a Range in the format shown on the next column. Two numbers </w:t>
+            </w:r>
+            <w:proofErr w:type="spellStart"/>
+            <w:r>
+              <w:rPr>
+                <w:rFonts w:ascii="Arial" w:eastAsia="Arial" w:hAnsi="Arial" w:cs="Arial"/>
+                <w:color w:val="000000" w:themeColor="text1"/>
+              </w:rPr>
+              <w:t>seperated</w:t>
+            </w:r>
+            <w:proofErr w:type="spellEnd"/>
+            <w:r>
+              <w:rPr>
+                <w:rFonts w:ascii="Arial" w:eastAsia="Arial" w:hAnsi="Arial" w:cs="Arial"/>
+                <w:color w:val="000000" w:themeColor="text1"/>
+              </w:rPr>
+              <w:t xml:space="preserve"> by a ' - '.</w:t>
             </w:r>
           </w:p>
         </w:tc>
@@ -2870,6 +3200,7 @@
                 <w:rFonts w:ascii="Arial" w:eastAsia="Arial" w:hAnsi="Arial" w:cs="Arial"/>
                 <w:color w:val="000000" w:themeColor="text1"/>
               </w:rPr>
+              <w:lastRenderedPageBreak/>
               <w:t xml:space="preserve">Company </w:t>
             </w:r>
             <w:r>
@@ -3036,6 +3367,7 @@
                 <w:rFonts w:ascii="Arial" w:eastAsia="Arial" w:hAnsi="Arial" w:cs="Arial"/>
                 <w:color w:val="000000" w:themeColor="text1"/>
               </w:rPr>
+              <w:lastRenderedPageBreak/>
               <w:t xml:space="preserve"> </w:t>
             </w:r>
             <w:r>
@@ -3061,7 +3393,6 @@
                 <w:rFonts w:ascii="Arial" w:eastAsia="Arial" w:hAnsi="Arial" w:cs="Arial"/>
                 <w:color w:val="000000" w:themeColor="text1"/>
               </w:rPr>
-              <w:lastRenderedPageBreak/>
               <w:t xml:space="preserve">National </w:t>
             </w:r>
             <w:r>
@@ -3957,7 +4288,23 @@
                 <w:rFonts w:ascii="Arial" w:eastAsia="Arial" w:hAnsi="Arial" w:cs="Arial"/>
                 <w:color w:val="000000" w:themeColor="text1"/>
               </w:rPr>
-              <w:t xml:space="preserve"> authority name must be in the same spelling and format as it appears in the database. You can see the exact spelling of </w:t>
+              <w:t xml:space="preserve"> </w:t>
+            </w:r>
+            <w:proofErr w:type="gramStart"/>
+            <w:r>
+              <w:rPr>
+                <w:rFonts w:ascii="Arial" w:eastAsia="Arial" w:hAnsi="Arial" w:cs="Arial"/>
+                <w:color w:val="000000" w:themeColor="text1"/>
+              </w:rPr>
+              <w:t>authority</w:t>
+            </w:r>
+            <w:proofErr w:type="gramEnd"/>
+            <w:r>
+              <w:rPr>
+                <w:rFonts w:ascii="Arial" w:eastAsia="Arial" w:hAnsi="Arial" w:cs="Arial"/>
+                <w:color w:val="000000" w:themeColor="text1"/>
+              </w:rPr>
+              <w:t xml:space="preserve"> name must be in the same spelling and format as it appears in the database. You can see the exact spelling of </w:t>
             </w:r>
             <w:r>
               <w:rPr>
@@ -4024,6 +4371,7 @@
                 <w:rFonts w:ascii="Arial" w:eastAsia="Arial" w:hAnsi="Arial" w:cs="Arial"/>
                 <w:color w:val="000000" w:themeColor="text1"/>
               </w:rPr>
+              <w:lastRenderedPageBreak/>
               <w:t>Legal g</w:t>
             </w:r>
             <w:r>
@@ -4267,15 +4615,7 @@
                 <w:rFonts w:ascii="Arial" w:eastAsia="Arial" w:hAnsi="Arial" w:cs="Arial"/>
                 <w:color w:val="000000" w:themeColor="text1"/>
               </w:rPr>
-              <w:t xml:space="preserve">elect one </w:t>
-            </w:r>
-            <w:r>
-              <w:rPr>
-                <w:rFonts w:ascii="Arial" w:eastAsia="Arial" w:hAnsi="Arial" w:cs="Arial"/>
-                <w:color w:val="000000" w:themeColor="text1"/>
-              </w:rPr>
-              <w:lastRenderedPageBreak/>
-              <w:t xml:space="preserve">of the following </w:t>
+              <w:t xml:space="preserve">elect one of the following </w:t>
             </w:r>
             <w:r>
               <w:rPr>
@@ -4396,7 +4736,6 @@
               <w:rPr>
                 <w:rFonts w:ascii="Arial" w:eastAsia="Arial" w:hAnsi="Arial" w:cs="Arial"/>
               </w:rPr>
-              <w:lastRenderedPageBreak/>
               <w:t>Select from radio options</w:t>
             </w:r>
           </w:p>
@@ -4708,12 +5047,14 @@
                 <w:rFonts w:ascii="Arial" w:hAnsi="Arial" w:cs="Arial"/>
               </w:rPr>
             </w:pPr>
+            <w:proofErr w:type="gramStart"/>
             <w:r>
               <w:rPr>
                 <w:rFonts w:ascii="Arial" w:hAnsi="Arial" w:cs="Arial"/>
               </w:rPr>
               <w:t>North East</w:t>
             </w:r>
+            <w:proofErr w:type="gramEnd"/>
           </w:p>
           <w:p>
             <w:pPr>
@@ -4727,12 +5068,14 @@
                 <w:rFonts w:ascii="Arial" w:hAnsi="Arial" w:cs="Arial"/>
               </w:rPr>
             </w:pPr>
+            <w:proofErr w:type="gramStart"/>
             <w:r>
               <w:rPr>
                 <w:rFonts w:ascii="Arial" w:hAnsi="Arial" w:cs="Arial"/>
               </w:rPr>
               <w:t>North West</w:t>
             </w:r>
+            <w:proofErr w:type="gramEnd"/>
           </w:p>
           <w:p>
             <w:pPr>
@@ -4746,12 +5089,14 @@
                 <w:rFonts w:ascii="Arial" w:hAnsi="Arial" w:cs="Arial"/>
               </w:rPr>
             </w:pPr>
+            <w:proofErr w:type="gramStart"/>
             <w:r>
               <w:rPr>
                 <w:rFonts w:ascii="Arial" w:hAnsi="Arial" w:cs="Arial"/>
               </w:rPr>
               <w:t>South East</w:t>
             </w:r>
+            <w:proofErr w:type="gramEnd"/>
           </w:p>
           <w:p>
             <w:pPr>
@@ -4765,12 +5110,14 @@
                 <w:rFonts w:ascii="Arial" w:hAnsi="Arial" w:cs="Arial"/>
               </w:rPr>
             </w:pPr>
+            <w:proofErr w:type="gramStart"/>
             <w:r>
               <w:rPr>
                 <w:rFonts w:ascii="Arial" w:hAnsi="Arial" w:cs="Arial"/>
               </w:rPr>
               <w:t>South West</w:t>
             </w:r>
+            <w:proofErr w:type="gramEnd"/>
           </w:p>
           <w:p>
             <w:pPr>
@@ -4843,8 +5190,17 @@
                 <w:rFonts w:ascii="Arial" w:eastAsia="Arial" w:hAnsi="Arial" w:cs="Arial"/>
                 <w:color w:val="000000" w:themeColor="text1"/>
               </w:rPr>
-              <w:t>For example: East Midlands, London, South West</w:t>
-            </w:r>
+              <w:t xml:space="preserve">For example: East Midlands, London, </w:t>
+            </w:r>
+            <w:proofErr w:type="gramStart"/>
+            <w:r>
+              <w:rPr>
+                <w:rFonts w:ascii="Arial" w:eastAsia="Arial" w:hAnsi="Arial" w:cs="Arial"/>
+                <w:color w:val="000000" w:themeColor="text1"/>
+              </w:rPr>
+              <w:t>South West</w:t>
+            </w:r>
+            <w:proofErr w:type="gramEnd"/>
           </w:p>
         </w:tc>
       </w:tr>
@@ -4960,7 +5316,15 @@
                 <w:rFonts w:ascii="Arial" w:eastAsia="Arial" w:hAnsi="Arial" w:cs="Arial"/>
                 <w:color w:val="000000" w:themeColor="text1"/>
               </w:rPr>
-              <w:t>If the company is in more than one sector, select the one that you think is most relevant to this subsidy award.</w:t>
+              <w:t xml:space="preserve">If the company is in more than one sector, select the one that you </w:t>
+            </w:r>
+            <w:r>
+              <w:rPr>
+                <w:rFonts w:ascii="Arial" w:eastAsia="Arial" w:hAnsi="Arial" w:cs="Arial"/>
+                <w:color w:val="000000" w:themeColor="text1"/>
+              </w:rPr>
+              <w:lastRenderedPageBreak/>
+              <w:t>think is most relevant to this subsidy award.</w:t>
             </w:r>
           </w:p>
           <w:p>
@@ -5013,7 +5377,317 @@
                 <w:rFonts w:ascii="Arial" w:eastAsia="Arial" w:hAnsi="Arial" w:cs="Arial"/>
                 <w:color w:val="000000" w:themeColor="text1"/>
               </w:rPr>
-              <w:t xml:space="preserve">Activities of extraterritorial </w:t>
+              <w:t>Activities of extraterritorial organisations and bodies</w:t>
+            </w:r>
+          </w:p>
+          <w:p>
+            <w:pPr>
+              <w:spacing w:line="240" w:lineRule="exact"/>
+              <w:rPr>
+                <w:rFonts w:ascii="Arial" w:eastAsia="Arial" w:hAnsi="Arial" w:cs="Arial"/>
+                <w:color w:val="000000" w:themeColor="text1"/>
+              </w:rPr>
+            </w:pPr>
+          </w:p>
+          <w:p>
+            <w:pPr>
+              <w:spacing w:line="240" w:lineRule="exact"/>
+              <w:rPr>
+                <w:rFonts w:ascii="Arial" w:eastAsia="Arial" w:hAnsi="Arial" w:cs="Arial"/>
+                <w:color w:val="000000" w:themeColor="text1"/>
+              </w:rPr>
+            </w:pPr>
+            <w:r>
+              <w:rPr>
+                <w:rFonts w:ascii="Arial" w:eastAsia="Arial" w:hAnsi="Arial" w:cs="Arial"/>
+                <w:color w:val="000000" w:themeColor="text1"/>
+              </w:rPr>
+              <w:t xml:space="preserve">Activities of households as employers; undifferentiated goods- and services-producing activities of households for own use </w:t>
+            </w:r>
+            <w:r>
+              <w:br/>
+            </w:r>
+          </w:p>
+          <w:p>
+            <w:pPr>
+              <w:spacing w:line="240" w:lineRule="exact"/>
+              <w:rPr>
+                <w:rFonts w:ascii="Arial" w:eastAsia="Arial" w:hAnsi="Arial" w:cs="Arial"/>
+                <w:color w:val="000000" w:themeColor="text1"/>
+              </w:rPr>
+            </w:pPr>
+            <w:r>
+              <w:rPr>
+                <w:rFonts w:ascii="Arial" w:eastAsia="Arial" w:hAnsi="Arial" w:cs="Arial"/>
+                <w:color w:val="000000" w:themeColor="text1"/>
+              </w:rPr>
+              <w:t>Administrative and support service activities</w:t>
+            </w:r>
+          </w:p>
+          <w:p>
+            <w:pPr>
+              <w:spacing w:line="240" w:lineRule="exact"/>
+              <w:ind w:left="360" w:hanging="360"/>
+              <w:rPr>
+                <w:rFonts w:ascii="Arial" w:eastAsia="Arial" w:hAnsi="Arial" w:cs="Arial"/>
+                <w:color w:val="000000" w:themeColor="text1"/>
+              </w:rPr>
+            </w:pPr>
+          </w:p>
+          <w:p>
+            <w:pPr>
+              <w:spacing w:line="240" w:lineRule="exact"/>
+              <w:ind w:left="360" w:hanging="360"/>
+              <w:rPr>
+                <w:rFonts w:ascii="Arial" w:eastAsia="Arial" w:hAnsi="Arial" w:cs="Arial"/>
+                <w:color w:val="000000" w:themeColor="text1"/>
+              </w:rPr>
+            </w:pPr>
+            <w:r>
+              <w:rPr>
+                <w:rFonts w:ascii="Arial" w:eastAsia="Arial" w:hAnsi="Arial" w:cs="Arial"/>
+                <w:color w:val="000000" w:themeColor="text1"/>
+              </w:rPr>
+              <w:t>Agriculture, forestry and fishing</w:t>
+            </w:r>
+          </w:p>
+          <w:p>
+            <w:pPr>
+              <w:spacing w:line="240" w:lineRule="exact"/>
+              <w:ind w:left="360" w:hanging="360"/>
+            </w:pPr>
+          </w:p>
+          <w:p>
+            <w:pPr>
+              <w:spacing w:line="240" w:lineRule="exact"/>
+              <w:ind w:left="360" w:hanging="360"/>
+              <w:rPr>
+                <w:rFonts w:ascii="Arial" w:eastAsia="Arial" w:hAnsi="Arial" w:cs="Arial"/>
+                <w:color w:val="000000" w:themeColor="text1"/>
+              </w:rPr>
+            </w:pPr>
+            <w:r>
+              <w:rPr>
+                <w:rFonts w:ascii="Arial" w:eastAsia="Arial" w:hAnsi="Arial" w:cs="Arial"/>
+                <w:color w:val="000000" w:themeColor="text1"/>
+              </w:rPr>
+              <w:t>Arts, entertainment and recreation</w:t>
+            </w:r>
+          </w:p>
+          <w:p>
+            <w:pPr>
+              <w:spacing w:line="240" w:lineRule="exact"/>
+              <w:ind w:left="360" w:hanging="360"/>
+            </w:pPr>
+          </w:p>
+          <w:p>
+            <w:pPr>
+              <w:spacing w:line="240" w:lineRule="exact"/>
+              <w:ind w:left="360" w:hanging="360"/>
+              <w:rPr>
+                <w:rFonts w:ascii="Arial" w:eastAsia="Arial" w:hAnsi="Arial" w:cs="Arial"/>
+                <w:color w:val="000000" w:themeColor="text1"/>
+              </w:rPr>
+            </w:pPr>
+            <w:r>
+              <w:rPr>
+                <w:rFonts w:ascii="Arial" w:eastAsia="Arial" w:hAnsi="Arial" w:cs="Arial"/>
+                <w:color w:val="000000" w:themeColor="text1"/>
+              </w:rPr>
+              <w:t>Construction</w:t>
+            </w:r>
+          </w:p>
+          <w:p>
+            <w:pPr>
+              <w:spacing w:line="240" w:lineRule="exact"/>
+              <w:ind w:left="360" w:hanging="360"/>
+            </w:pPr>
+          </w:p>
+          <w:p>
+            <w:pPr>
+              <w:spacing w:line="240" w:lineRule="exact"/>
+              <w:ind w:left="360" w:hanging="360"/>
+              <w:rPr>
+                <w:rFonts w:ascii="Arial" w:eastAsia="Arial" w:hAnsi="Arial" w:cs="Arial"/>
+                <w:color w:val="000000" w:themeColor="text1"/>
+              </w:rPr>
+            </w:pPr>
+            <w:r>
+              <w:rPr>
+                <w:rFonts w:ascii="Arial" w:eastAsia="Arial" w:hAnsi="Arial" w:cs="Arial"/>
+                <w:color w:val="000000" w:themeColor="text1"/>
+              </w:rPr>
+              <w:t>Education</w:t>
+            </w:r>
+            <w:r>
+              <w:br/>
+            </w:r>
+            <w:r>
+              <w:rPr>
+                <w:rFonts w:ascii="Arial" w:eastAsia="Arial" w:hAnsi="Arial" w:cs="Arial"/>
+                <w:color w:val="000000" w:themeColor="text1"/>
+              </w:rPr>
+              <w:t xml:space="preserve"> </w:t>
+            </w:r>
+          </w:p>
+          <w:p>
+            <w:pPr>
+              <w:spacing w:line="240" w:lineRule="exact"/>
+              <w:rPr>
+                <w:rFonts w:ascii="Arial" w:eastAsia="Arial" w:hAnsi="Arial" w:cs="Arial"/>
+                <w:color w:val="000000" w:themeColor="text1"/>
+              </w:rPr>
+            </w:pPr>
+            <w:r>
+              <w:rPr>
+                <w:rFonts w:ascii="Arial" w:eastAsia="Arial" w:hAnsi="Arial" w:cs="Arial"/>
+                <w:color w:val="000000" w:themeColor="text1"/>
+              </w:rPr>
+              <w:t>Electricity, gas, steam and air conditioning supply</w:t>
+            </w:r>
+          </w:p>
+          <w:p>
+            <w:pPr>
+              <w:spacing w:line="240" w:lineRule="exact"/>
+              <w:rPr>
+                <w:rFonts w:ascii="Arial" w:eastAsia="Arial" w:hAnsi="Arial" w:cs="Arial"/>
+                <w:color w:val="000000" w:themeColor="text1"/>
+              </w:rPr>
+            </w:pPr>
+          </w:p>
+          <w:p>
+            <w:pPr>
+              <w:spacing w:line="240" w:lineRule="exact"/>
+              <w:rPr>
+                <w:rFonts w:ascii="Arial" w:eastAsia="Arial" w:hAnsi="Arial" w:cs="Arial"/>
+                <w:color w:val="000000" w:themeColor="text1"/>
+              </w:rPr>
+            </w:pPr>
+            <w:r>
+              <w:rPr>
+                <w:rFonts w:ascii="Arial" w:eastAsia="Arial" w:hAnsi="Arial" w:cs="Arial"/>
+                <w:color w:val="000000" w:themeColor="text1"/>
+              </w:rPr>
+              <w:t>Financial and insurance activities</w:t>
+            </w:r>
+          </w:p>
+          <w:p>
+            <w:pPr>
+              <w:spacing w:line="240" w:lineRule="exact"/>
+              <w:rPr>
+                <w:rFonts w:ascii="Arial" w:eastAsia="Arial" w:hAnsi="Arial" w:cs="Arial"/>
+                <w:color w:val="000000" w:themeColor="text1"/>
+              </w:rPr>
+            </w:pPr>
+          </w:p>
+          <w:p>
+            <w:pPr>
+              <w:spacing w:line="240" w:lineRule="exact"/>
+              <w:rPr>
+                <w:rFonts w:ascii="Arial" w:eastAsia="Arial" w:hAnsi="Arial" w:cs="Arial"/>
+                <w:color w:val="000000" w:themeColor="text1"/>
+              </w:rPr>
+            </w:pPr>
+            <w:r>
+              <w:rPr>
+                <w:rFonts w:ascii="Arial" w:eastAsia="Arial" w:hAnsi="Arial" w:cs="Arial"/>
+                <w:color w:val="000000" w:themeColor="text1"/>
+              </w:rPr>
+              <w:t>Human health and social work activities</w:t>
+            </w:r>
+          </w:p>
+          <w:p>
+            <w:pPr>
+              <w:spacing w:line="240" w:lineRule="exact"/>
+              <w:rPr>
+                <w:rFonts w:ascii="Arial" w:eastAsia="Arial" w:hAnsi="Arial" w:cs="Arial"/>
+                <w:color w:val="000000" w:themeColor="text1"/>
+              </w:rPr>
+            </w:pPr>
+          </w:p>
+          <w:p>
+            <w:pPr>
+              <w:spacing w:line="240" w:lineRule="exact"/>
+              <w:rPr>
+                <w:rFonts w:ascii="Arial" w:eastAsia="Arial" w:hAnsi="Arial" w:cs="Arial"/>
+                <w:color w:val="000000" w:themeColor="text1"/>
+              </w:rPr>
+            </w:pPr>
+            <w:r>
+              <w:rPr>
+                <w:rFonts w:ascii="Arial" w:eastAsia="Arial" w:hAnsi="Arial" w:cs="Arial"/>
+                <w:color w:val="000000" w:themeColor="text1"/>
+              </w:rPr>
+              <w:t>Information and communication</w:t>
+            </w:r>
+          </w:p>
+          <w:p>
+            <w:pPr>
+              <w:spacing w:line="240" w:lineRule="exact"/>
+              <w:rPr>
+                <w:rFonts w:ascii="Arial" w:eastAsia="Arial" w:hAnsi="Arial" w:cs="Arial"/>
+                <w:color w:val="000000" w:themeColor="text1"/>
+              </w:rPr>
+            </w:pPr>
+          </w:p>
+          <w:p>
+            <w:pPr>
+              <w:spacing w:line="240" w:lineRule="exact"/>
+              <w:rPr>
+                <w:rFonts w:ascii="Arial" w:eastAsia="Arial" w:hAnsi="Arial" w:cs="Arial"/>
+                <w:color w:val="000000" w:themeColor="text1"/>
+              </w:rPr>
+            </w:pPr>
+            <w:r>
+              <w:rPr>
+                <w:rFonts w:ascii="Arial" w:eastAsia="Arial" w:hAnsi="Arial" w:cs="Arial"/>
+                <w:color w:val="000000" w:themeColor="text1"/>
+              </w:rPr>
+              <w:t>Manufacturing</w:t>
+            </w:r>
+          </w:p>
+          <w:p>
+            <w:pPr>
+              <w:spacing w:line="240" w:lineRule="exact"/>
+              <w:rPr>
+                <w:rFonts w:ascii="Arial" w:eastAsia="Arial" w:hAnsi="Arial" w:cs="Arial"/>
+                <w:color w:val="000000" w:themeColor="text1"/>
+              </w:rPr>
+            </w:pPr>
+          </w:p>
+          <w:p>
+            <w:pPr>
+              <w:spacing w:line="240" w:lineRule="exact"/>
+              <w:rPr>
+                <w:rFonts w:ascii="Arial" w:eastAsia="Arial" w:hAnsi="Arial" w:cs="Arial"/>
+                <w:color w:val="000000" w:themeColor="text1"/>
+              </w:rPr>
+            </w:pPr>
+            <w:r>
+              <w:rPr>
+                <w:rFonts w:ascii="Arial" w:eastAsia="Arial" w:hAnsi="Arial" w:cs="Arial"/>
+                <w:color w:val="000000" w:themeColor="text1"/>
+              </w:rPr>
+              <w:t xml:space="preserve">Mining and quarrying </w:t>
+            </w:r>
+            <w:r>
+              <w:br/>
+            </w:r>
+          </w:p>
+          <w:p>
+            <w:pPr>
+              <w:spacing w:line="240" w:lineRule="exact"/>
+              <w:rPr>
+                <w:rFonts w:ascii="Arial" w:eastAsia="Arial" w:hAnsi="Arial" w:cs="Arial"/>
+                <w:color w:val="000000" w:themeColor="text1"/>
+              </w:rPr>
+            </w:pPr>
+            <w:r>
+              <w:rPr>
+                <w:rFonts w:ascii="Arial" w:eastAsia="Arial" w:hAnsi="Arial" w:cs="Arial"/>
+                <w:color w:val="000000" w:themeColor="text1"/>
+              </w:rPr>
+              <w:t xml:space="preserve">Professional, scientific and </w:t>
             </w:r>
             <w:r>
               <w:rPr>
@@ -5021,32 +5695,7 @@
                 <w:color w:val="000000" w:themeColor="text1"/>
               </w:rPr>
               <w:lastRenderedPageBreak/>
-              <w:t>organisations and bodies</w:t>
-            </w:r>
-          </w:p>
-          <w:p>
-            <w:pPr>
-              <w:spacing w:line="240" w:lineRule="exact"/>
-              <w:rPr>
-                <w:rFonts w:ascii="Arial" w:eastAsia="Arial" w:hAnsi="Arial" w:cs="Arial"/>
-                <w:color w:val="000000" w:themeColor="text1"/>
-              </w:rPr>
-            </w:pPr>
-          </w:p>
-          <w:p>
-            <w:pPr>
-              <w:spacing w:line="240" w:lineRule="exact"/>
-              <w:rPr>
-                <w:rFonts w:ascii="Arial" w:eastAsia="Arial" w:hAnsi="Arial" w:cs="Arial"/>
-                <w:color w:val="000000" w:themeColor="text1"/>
-              </w:rPr>
-            </w:pPr>
-            <w:r>
-              <w:rPr>
-                <w:rFonts w:ascii="Arial" w:eastAsia="Arial" w:hAnsi="Arial" w:cs="Arial"/>
-                <w:color w:val="000000" w:themeColor="text1"/>
-              </w:rPr>
-              <w:t xml:space="preserve">Activities of households as employers; undifferentiated goods- and services-producing activities of households for own use </w:t>
+              <w:t>technical activities</w:t>
             </w:r>
             <w:r>
               <w:br/>
@@ -5065,107 +5714,42 @@
                 <w:rFonts w:ascii="Arial" w:eastAsia="Arial" w:hAnsi="Arial" w:cs="Arial"/>
                 <w:color w:val="000000" w:themeColor="text1"/>
               </w:rPr>
-              <w:t>Administrative and support service activities</w:t>
-            </w:r>
-          </w:p>
-          <w:p>
-            <w:pPr>
-              <w:spacing w:line="240" w:lineRule="exact"/>
-              <w:ind w:left="360" w:hanging="360"/>
-              <w:rPr>
-                <w:rFonts w:ascii="Arial" w:eastAsia="Arial" w:hAnsi="Arial" w:cs="Arial"/>
-                <w:color w:val="000000" w:themeColor="text1"/>
-              </w:rPr>
-            </w:pPr>
-          </w:p>
-          <w:p>
-            <w:pPr>
-              <w:spacing w:line="240" w:lineRule="exact"/>
-              <w:ind w:left="360" w:hanging="360"/>
-              <w:rPr>
-                <w:rFonts w:ascii="Arial" w:eastAsia="Arial" w:hAnsi="Arial" w:cs="Arial"/>
-                <w:color w:val="000000" w:themeColor="text1"/>
-              </w:rPr>
-            </w:pPr>
-            <w:r>
-              <w:rPr>
-                <w:rFonts w:ascii="Arial" w:eastAsia="Arial" w:hAnsi="Arial" w:cs="Arial"/>
-                <w:color w:val="000000" w:themeColor="text1"/>
-              </w:rPr>
-              <w:t>Agriculture, forestry and fishing</w:t>
-            </w:r>
-          </w:p>
-          <w:p>
-            <w:pPr>
-              <w:spacing w:line="240" w:lineRule="exact"/>
-              <w:ind w:left="360" w:hanging="360"/>
-            </w:pPr>
-          </w:p>
-          <w:p>
-            <w:pPr>
-              <w:spacing w:line="240" w:lineRule="exact"/>
-              <w:ind w:left="360" w:hanging="360"/>
-              <w:rPr>
-                <w:rFonts w:ascii="Arial" w:eastAsia="Arial" w:hAnsi="Arial" w:cs="Arial"/>
-                <w:color w:val="000000" w:themeColor="text1"/>
-              </w:rPr>
-            </w:pPr>
-            <w:r>
-              <w:rPr>
-                <w:rFonts w:ascii="Arial" w:eastAsia="Arial" w:hAnsi="Arial" w:cs="Arial"/>
-                <w:color w:val="000000" w:themeColor="text1"/>
-              </w:rPr>
-              <w:t>Arts, entertainment and recreation</w:t>
-            </w:r>
-          </w:p>
-          <w:p>
-            <w:pPr>
-              <w:spacing w:line="240" w:lineRule="exact"/>
-              <w:ind w:left="360" w:hanging="360"/>
-            </w:pPr>
-          </w:p>
-          <w:p>
-            <w:pPr>
-              <w:spacing w:line="240" w:lineRule="exact"/>
-              <w:ind w:left="360" w:hanging="360"/>
-              <w:rPr>
-                <w:rFonts w:ascii="Arial" w:eastAsia="Arial" w:hAnsi="Arial" w:cs="Arial"/>
-                <w:color w:val="000000" w:themeColor="text1"/>
-              </w:rPr>
-            </w:pPr>
-            <w:r>
-              <w:rPr>
-                <w:rFonts w:ascii="Arial" w:eastAsia="Arial" w:hAnsi="Arial" w:cs="Arial"/>
-                <w:color w:val="000000" w:themeColor="text1"/>
-              </w:rPr>
-              <w:t>Construction</w:t>
-            </w:r>
-          </w:p>
-          <w:p>
-            <w:pPr>
-              <w:spacing w:line="240" w:lineRule="exact"/>
-              <w:ind w:left="360" w:hanging="360"/>
-            </w:pPr>
-          </w:p>
-          <w:p>
-            <w:pPr>
-              <w:spacing w:line="240" w:lineRule="exact"/>
-              <w:ind w:left="360" w:hanging="360"/>
-              <w:rPr>
-                <w:rFonts w:ascii="Arial" w:eastAsia="Arial" w:hAnsi="Arial" w:cs="Arial"/>
-                <w:color w:val="000000" w:themeColor="text1"/>
-              </w:rPr>
-            </w:pPr>
-            <w:r>
-              <w:rPr>
-                <w:rFonts w:ascii="Arial" w:eastAsia="Arial" w:hAnsi="Arial" w:cs="Arial"/>
-                <w:color w:val="000000" w:themeColor="text1"/>
-              </w:rPr>
-              <w:t>Education</w:t>
-            </w:r>
-            <w:r>
-              <w:br/>
-            </w:r>
+              <w:t>Public administration and defence; compulsory social security</w:t>
+            </w:r>
+          </w:p>
+          <w:p>
+            <w:pPr>
+              <w:spacing w:line="240" w:lineRule="exact"/>
+              <w:rPr>
+                <w:rFonts w:ascii="Arial" w:eastAsia="Arial" w:hAnsi="Arial" w:cs="Arial"/>
+                <w:color w:val="000000" w:themeColor="text1"/>
+              </w:rPr>
+            </w:pPr>
+          </w:p>
+          <w:p>
+            <w:pPr>
+              <w:spacing w:line="240" w:lineRule="exact"/>
+              <w:rPr>
+                <w:rFonts w:ascii="Arial" w:eastAsia="Arial" w:hAnsi="Arial" w:cs="Arial"/>
+                <w:color w:val="000000" w:themeColor="text1"/>
+              </w:rPr>
+            </w:pPr>
+            <w:r>
+              <w:rPr>
+                <w:rFonts w:ascii="Arial" w:eastAsia="Arial" w:hAnsi="Arial" w:cs="Arial"/>
+                <w:color w:val="000000" w:themeColor="text1"/>
+              </w:rPr>
+              <w:t>Real estate activities</w:t>
+            </w:r>
+          </w:p>
+          <w:p>
+            <w:pPr>
+              <w:spacing w:line="240" w:lineRule="exact"/>
+              <w:rPr>
+                <w:rFonts w:ascii="Arial" w:eastAsia="Arial" w:hAnsi="Arial" w:cs="Arial"/>
+                <w:color w:val="000000" w:themeColor="text1"/>
+              </w:rPr>
+            </w:pPr>
             <w:r>
               <w:rPr>
                 <w:rFonts w:ascii="Arial" w:eastAsia="Arial" w:hAnsi="Arial" w:cs="Arial"/>
@@ -5187,227 +5771,6 @@
                 <w:rFonts w:ascii="Arial" w:eastAsia="Arial" w:hAnsi="Arial" w:cs="Arial"/>
                 <w:color w:val="000000" w:themeColor="text1"/>
               </w:rPr>
-              <w:t>Electricity, gas, steam and air conditioning supply</w:t>
-            </w:r>
-          </w:p>
-          <w:p>
-            <w:pPr>
-              <w:spacing w:line="240" w:lineRule="exact"/>
-              <w:rPr>
-                <w:rFonts w:ascii="Arial" w:eastAsia="Arial" w:hAnsi="Arial" w:cs="Arial"/>
-                <w:color w:val="000000" w:themeColor="text1"/>
-              </w:rPr>
-            </w:pPr>
-          </w:p>
-          <w:p>
-            <w:pPr>
-              <w:spacing w:line="240" w:lineRule="exact"/>
-              <w:rPr>
-                <w:rFonts w:ascii="Arial" w:eastAsia="Arial" w:hAnsi="Arial" w:cs="Arial"/>
-                <w:color w:val="000000" w:themeColor="text1"/>
-              </w:rPr>
-            </w:pPr>
-            <w:r>
-              <w:rPr>
-                <w:rFonts w:ascii="Arial" w:eastAsia="Arial" w:hAnsi="Arial" w:cs="Arial"/>
-                <w:color w:val="000000" w:themeColor="text1"/>
-              </w:rPr>
-              <w:t>Financial and insurance activities</w:t>
-            </w:r>
-          </w:p>
-          <w:p>
-            <w:pPr>
-              <w:spacing w:line="240" w:lineRule="exact"/>
-              <w:rPr>
-                <w:rFonts w:ascii="Arial" w:eastAsia="Arial" w:hAnsi="Arial" w:cs="Arial"/>
-                <w:color w:val="000000" w:themeColor="text1"/>
-              </w:rPr>
-            </w:pPr>
-          </w:p>
-          <w:p>
-            <w:pPr>
-              <w:spacing w:line="240" w:lineRule="exact"/>
-              <w:rPr>
-                <w:rFonts w:ascii="Arial" w:eastAsia="Arial" w:hAnsi="Arial" w:cs="Arial"/>
-                <w:color w:val="000000" w:themeColor="text1"/>
-              </w:rPr>
-            </w:pPr>
-            <w:r>
-              <w:rPr>
-                <w:rFonts w:ascii="Arial" w:eastAsia="Arial" w:hAnsi="Arial" w:cs="Arial"/>
-                <w:color w:val="000000" w:themeColor="text1"/>
-              </w:rPr>
-              <w:t>Human health and social work activities</w:t>
-            </w:r>
-          </w:p>
-          <w:p>
-            <w:pPr>
-              <w:spacing w:line="240" w:lineRule="exact"/>
-              <w:rPr>
-                <w:rFonts w:ascii="Arial" w:eastAsia="Arial" w:hAnsi="Arial" w:cs="Arial"/>
-                <w:color w:val="000000" w:themeColor="text1"/>
-              </w:rPr>
-            </w:pPr>
-          </w:p>
-          <w:p>
-            <w:pPr>
-              <w:spacing w:line="240" w:lineRule="exact"/>
-              <w:rPr>
-                <w:rFonts w:ascii="Arial" w:eastAsia="Arial" w:hAnsi="Arial" w:cs="Arial"/>
-                <w:color w:val="000000" w:themeColor="text1"/>
-              </w:rPr>
-            </w:pPr>
-            <w:r>
-              <w:rPr>
-                <w:rFonts w:ascii="Arial" w:eastAsia="Arial" w:hAnsi="Arial" w:cs="Arial"/>
-                <w:color w:val="000000" w:themeColor="text1"/>
-              </w:rPr>
-              <w:t>Information and communication</w:t>
-            </w:r>
-          </w:p>
-          <w:p>
-            <w:pPr>
-              <w:spacing w:line="240" w:lineRule="exact"/>
-              <w:rPr>
-                <w:rFonts w:ascii="Arial" w:eastAsia="Arial" w:hAnsi="Arial" w:cs="Arial"/>
-                <w:color w:val="000000" w:themeColor="text1"/>
-              </w:rPr>
-            </w:pPr>
-          </w:p>
-          <w:p>
-            <w:pPr>
-              <w:spacing w:line="240" w:lineRule="exact"/>
-              <w:rPr>
-                <w:rFonts w:ascii="Arial" w:eastAsia="Arial" w:hAnsi="Arial" w:cs="Arial"/>
-                <w:color w:val="000000" w:themeColor="text1"/>
-              </w:rPr>
-            </w:pPr>
-            <w:r>
-              <w:rPr>
-                <w:rFonts w:ascii="Arial" w:eastAsia="Arial" w:hAnsi="Arial" w:cs="Arial"/>
-                <w:color w:val="000000" w:themeColor="text1"/>
-              </w:rPr>
-              <w:t>Manufacturing</w:t>
-            </w:r>
-          </w:p>
-          <w:p>
-            <w:pPr>
-              <w:spacing w:line="240" w:lineRule="exact"/>
-              <w:rPr>
-                <w:rFonts w:ascii="Arial" w:eastAsia="Arial" w:hAnsi="Arial" w:cs="Arial"/>
-                <w:color w:val="000000" w:themeColor="text1"/>
-              </w:rPr>
-            </w:pPr>
-          </w:p>
-          <w:p>
-            <w:pPr>
-              <w:spacing w:line="240" w:lineRule="exact"/>
-              <w:rPr>
-                <w:rFonts w:ascii="Arial" w:eastAsia="Arial" w:hAnsi="Arial" w:cs="Arial"/>
-                <w:color w:val="000000" w:themeColor="text1"/>
-              </w:rPr>
-            </w:pPr>
-            <w:r>
-              <w:rPr>
-                <w:rFonts w:ascii="Arial" w:eastAsia="Arial" w:hAnsi="Arial" w:cs="Arial"/>
-                <w:color w:val="000000" w:themeColor="text1"/>
-              </w:rPr>
-              <w:t xml:space="preserve">Mining and quarrying </w:t>
-            </w:r>
-            <w:r>
-              <w:br/>
-            </w:r>
-          </w:p>
-          <w:p>
-            <w:pPr>
-              <w:spacing w:line="240" w:lineRule="exact"/>
-              <w:rPr>
-                <w:rFonts w:ascii="Arial" w:eastAsia="Arial" w:hAnsi="Arial" w:cs="Arial"/>
-                <w:color w:val="000000" w:themeColor="text1"/>
-              </w:rPr>
-            </w:pPr>
-            <w:r>
-              <w:rPr>
-                <w:rFonts w:ascii="Arial" w:eastAsia="Arial" w:hAnsi="Arial" w:cs="Arial"/>
-                <w:color w:val="000000" w:themeColor="text1"/>
-              </w:rPr>
-              <w:t>Professional, scientific and technical activities</w:t>
-            </w:r>
-            <w:r>
-              <w:br/>
-            </w:r>
-          </w:p>
-          <w:p>
-            <w:pPr>
-              <w:spacing w:line="240" w:lineRule="exact"/>
-              <w:rPr>
-                <w:rFonts w:ascii="Arial" w:eastAsia="Arial" w:hAnsi="Arial" w:cs="Arial"/>
-                <w:color w:val="000000" w:themeColor="text1"/>
-              </w:rPr>
-            </w:pPr>
-            <w:r>
-              <w:rPr>
-                <w:rFonts w:ascii="Arial" w:eastAsia="Arial" w:hAnsi="Arial" w:cs="Arial"/>
-                <w:color w:val="000000" w:themeColor="text1"/>
-              </w:rPr>
-              <w:t>Public administration and defence; compulsory social security</w:t>
-            </w:r>
-          </w:p>
-          <w:p>
-            <w:pPr>
-              <w:spacing w:line="240" w:lineRule="exact"/>
-              <w:rPr>
-                <w:rFonts w:ascii="Arial" w:eastAsia="Arial" w:hAnsi="Arial" w:cs="Arial"/>
-                <w:color w:val="000000" w:themeColor="text1"/>
-              </w:rPr>
-            </w:pPr>
-          </w:p>
-          <w:p>
-            <w:pPr>
-              <w:spacing w:line="240" w:lineRule="exact"/>
-              <w:rPr>
-                <w:rFonts w:ascii="Arial" w:eastAsia="Arial" w:hAnsi="Arial" w:cs="Arial"/>
-                <w:color w:val="000000" w:themeColor="text1"/>
-              </w:rPr>
-            </w:pPr>
-            <w:r>
-              <w:rPr>
-                <w:rFonts w:ascii="Arial" w:eastAsia="Arial" w:hAnsi="Arial" w:cs="Arial"/>
-                <w:color w:val="000000" w:themeColor="text1"/>
-              </w:rPr>
-              <w:t>Real estate activities</w:t>
-            </w:r>
-          </w:p>
-          <w:p>
-            <w:pPr>
-              <w:spacing w:line="240" w:lineRule="exact"/>
-              <w:rPr>
-                <w:rFonts w:ascii="Arial" w:eastAsia="Arial" w:hAnsi="Arial" w:cs="Arial"/>
-                <w:color w:val="000000" w:themeColor="text1"/>
-              </w:rPr>
-            </w:pPr>
-            <w:r>
-              <w:rPr>
-                <w:rFonts w:ascii="Arial" w:eastAsia="Arial" w:hAnsi="Arial" w:cs="Arial"/>
-                <w:color w:val="000000" w:themeColor="text1"/>
-              </w:rPr>
-              <w:t xml:space="preserve"> </w:t>
-            </w:r>
-          </w:p>
-          <w:p>
-            <w:pPr>
-              <w:spacing w:line="240" w:lineRule="exact"/>
-              <w:rPr>
-                <w:rFonts w:ascii="Arial" w:eastAsia="Arial" w:hAnsi="Arial" w:cs="Arial"/>
-                <w:color w:val="000000" w:themeColor="text1"/>
-              </w:rPr>
-            </w:pPr>
-            <w:r>
-              <w:rPr>
-                <w:rFonts w:ascii="Arial" w:eastAsia="Arial" w:hAnsi="Arial" w:cs="Arial"/>
-                <w:color w:val="000000" w:themeColor="text1"/>
-              </w:rPr>
-              <w:lastRenderedPageBreak/>
               <w:t>Transportation and storage</w:t>
             </w:r>
             <w:r>
@@ -7600,7 +7963,6 @@
   <w:style w:type="character" w:default="1" w:styleId="DefaultParagraphFont">
     <w:name w:val="Default Paragraph Font"/>
     <w:uiPriority w:val="1"/>
-    <w:semiHidden/>
     <w:unhideWhenUsed/>
   </w:style>
   <w:style w:type="table" w:default="1" w:styleId="TableNormal">
@@ -7972,6 +8334,15 @@
 </file>
 
 <file path=customXml/item1.xml><?xml version="1.0" encoding="utf-8"?>
+<?mso-contentType ?>
+<FormTemplates xmlns="http://schemas.microsoft.com/sharepoint/v3/contenttype/forms">
+  <Display>DocumentLibraryForm</Display>
+  <Edit>DocumentLibraryForm</Edit>
+  <New>DocumentLibraryForm</New>
+</FormTemplates>
+</file>
+
+<file path=customXml/item2.xml><?xml version="1.0" encoding="utf-8"?>
 <p:properties xmlns:p="http://schemas.microsoft.com/office/2006/metadata/properties" xmlns:xsi="http://www.w3.org/2001/XMLSchema-instance" xmlns:pc="http://schemas.microsoft.com/office/infopath/2007/PartnerControls">
   <documentManagement>
     <LegacyData xmlns="aaacb922-5235-4a66-b188-303b9b46fbd7" xsi:nil="true"/>
@@ -8007,70 +8378,7 @@
 </p:properties>
 </file>
 
-<file path=customXml/item2.xml><?xml version="1.0" encoding="utf-8"?>
-<?mso-contentType ?>
-<FormTemplates xmlns="http://schemas.microsoft.com/sharepoint/v3/contenttype/forms">
-  <Display>DocumentLibraryForm</Display>
-  <Edit>DocumentLibraryForm</Edit>
-  <New>DocumentLibraryForm</New>
-</FormTemplates>
-</file>
-
 <file path=customXml/item3.xml><?xml version="1.0" encoding="utf-8"?>
-<?mso-contentType ?>
-<spe:Receivers xmlns:spe="http://schemas.microsoft.com/sharepoint/events">
-  <Receiver>
-    <Name>Document ID Generator</Name>
-    <Synchronization>Synchronous</Synchronization>
-    <Type>10001</Type>
-    <SequenceNumber>1000</SequenceNumber>
-    <Url/>
-    <Assembly>Microsoft.Office.DocumentManagement, Version=16.0.0.0, Culture=neutral, PublicKeyToken=71e9bce111e9429c</Assembly>
-    <Class>Microsoft.Office.DocumentManagement.Internal.DocIdHandler</Class>
-    <Data/>
-    <Filter/>
-  </Receiver>
-  <Receiver>
-    <Name>Document ID Generator</Name>
-    <Synchronization>Synchronous</Synchronization>
-    <Type>10002</Type>
-    <SequenceNumber>1001</SequenceNumber>
-    <Url/>
-    <Assembly>Microsoft.Office.DocumentManagement, Version=16.0.0.0, Culture=neutral, PublicKeyToken=71e9bce111e9429c</Assembly>
-    <Class>Microsoft.Office.DocumentManagement.Internal.DocIdHandler</Class>
-    <Data/>
-    <Filter/>
-  </Receiver>
-  <Receiver>
-    <Name>Document ID Generator</Name>
-    <Synchronization>Synchronous</Synchronization>
-    <Type>10004</Type>
-    <SequenceNumber>1002</SequenceNumber>
-    <Url/>
-    <Assembly>Microsoft.Office.DocumentManagement, Version=16.0.0.0, Culture=neutral, PublicKeyToken=71e9bce111e9429c</Assembly>
-    <Class>Microsoft.Office.DocumentManagement.Internal.DocIdHandler</Class>
-    <Data/>
-    <Filter/>
-  </Receiver>
-  <Receiver>
-    <Name>Document ID Generator</Name>
-    <Synchronization>Synchronous</Synchronization>
-    <Type>10006</Type>
-    <SequenceNumber>1003</SequenceNumber>
-    <Url/>
-    <Assembly>Microsoft.Office.DocumentManagement, Version=16.0.0.0, Culture=neutral, PublicKeyToken=71e9bce111e9429c</Assembly>
-    <Class>Microsoft.Office.DocumentManagement.Internal.DocIdHandler</Class>
-    <Data/>
-    <Filter/>
-  </Receiver>
-</spe:Receivers>
-</file>
-
-<file path=customXml/item4.xml><?xml version="1.0" encoding="utf-8"?>
-<b:Sources xmlns:b="http://schemas.openxmlformats.org/officeDocument/2006/bibliography" xmlns="http://schemas.openxmlformats.org/officeDocument/2006/bibliography" SelectedStyle="/APASixthEditionOfficeOnline.xsl" StyleName="APA" Version="6"/>
-</file>
-
-<file path=customXml/item5.xml><?xml version="1.0" encoding="utf-8"?>
 <ct:contentTypeSchema xmlns:ct="http://schemas.microsoft.com/office/2006/metadata/contentType" xmlns:ma="http://schemas.microsoft.com/office/2006/metadata/properties/metaAttributes" ct:_="" ma:_="" ma:contentTypeName="Document" ma:contentTypeID="0x01010095552673811A1544B9DC17E80367E3D9" ma:contentTypeVersion="23" ma:contentTypeDescription="Create a new document." ma:contentTypeScope="" ma:versionID="6c219bbdc66874a295362540fe1f1ca4">
   <xsd:schema xmlns:xsd="http://www.w3.org/2001/XMLSchema" xmlns:xs="http://www.w3.org/2001/XMLSchema" xmlns:p="http://schemas.microsoft.com/office/2006/metadata/properties" xmlns:ns2="4ff8cd83-fc61-4182-af0d-9444b096b4cc" xmlns:ns3="0063f72e-ace3-48fb-9c1f-5b513408b31f" xmlns:ns4="b413c3fd-5a3b-4239-b985-69032e371c04" xmlns:ns5="a8f60570-4bd3-4f2b-950b-a996de8ab151" xmlns:ns6="aaacb922-5235-4a66-b188-303b9b46fbd7" xmlns:ns7="58eecf05-07e6-460c-a17a-1e6913e0d7ae" targetNamespace="http://schemas.microsoft.com/office/2006/metadata/properties" ma:root="true" ma:fieldsID="ea492d8f6df3c516113149b290687b47" ns2:_="" ns3:_="" ns4:_="" ns5:_="" ns6:_="" ns7:_="">
     <xsd:import namespace="4ff8cd83-fc61-4182-af0d-9444b096b4cc"/>
@@ -8438,7 +8746,69 @@
 </ct:contentTypeSchema>
 </file>
 
+<file path=customXml/item4.xml><?xml version="1.0" encoding="utf-8"?>
+<b:Sources xmlns:b="http://schemas.openxmlformats.org/officeDocument/2006/bibliography" xmlns="http://schemas.openxmlformats.org/officeDocument/2006/bibliography" SelectedStyle="/APASixthEditionOfficeOnline.xsl" StyleName="APA" Version="6"/>
+</file>
+
+<file path=customXml/item5.xml><?xml version="1.0" encoding="utf-8"?>
+<?mso-contentType ?>
+<spe:Receivers xmlns:spe="http://schemas.microsoft.com/sharepoint/events">
+  <Receiver>
+    <Name>Document ID Generator</Name>
+    <Synchronization>Synchronous</Synchronization>
+    <Type>10001</Type>
+    <SequenceNumber>1000</SequenceNumber>
+    <Url/>
+    <Assembly>Microsoft.Office.DocumentManagement, Version=16.0.0.0, Culture=neutral, PublicKeyToken=71e9bce111e9429c</Assembly>
+    <Class>Microsoft.Office.DocumentManagement.Internal.DocIdHandler</Class>
+    <Data/>
+    <Filter/>
+  </Receiver>
+  <Receiver>
+    <Name>Document ID Generator</Name>
+    <Synchronization>Synchronous</Synchronization>
+    <Type>10002</Type>
+    <SequenceNumber>1001</SequenceNumber>
+    <Url/>
+    <Assembly>Microsoft.Office.DocumentManagement, Version=16.0.0.0, Culture=neutral, PublicKeyToken=71e9bce111e9429c</Assembly>
+    <Class>Microsoft.Office.DocumentManagement.Internal.DocIdHandler</Class>
+    <Data/>
+    <Filter/>
+  </Receiver>
+  <Receiver>
+    <Name>Document ID Generator</Name>
+    <Synchronization>Synchronous</Synchronization>
+    <Type>10004</Type>
+    <SequenceNumber>1002</SequenceNumber>
+    <Url/>
+    <Assembly>Microsoft.Office.DocumentManagement, Version=16.0.0.0, Culture=neutral, PublicKeyToken=71e9bce111e9429c</Assembly>
+    <Class>Microsoft.Office.DocumentManagement.Internal.DocIdHandler</Class>
+    <Data/>
+    <Filter/>
+  </Receiver>
+  <Receiver>
+    <Name>Document ID Generator</Name>
+    <Synchronization>Synchronous</Synchronization>
+    <Type>10006</Type>
+    <SequenceNumber>1003</SequenceNumber>
+    <Url/>
+    <Assembly>Microsoft.Office.DocumentManagement, Version=16.0.0.0, Culture=neutral, PublicKeyToken=71e9bce111e9429c</Assembly>
+    <Class>Microsoft.Office.DocumentManagement.Internal.DocIdHandler</Class>
+    <Data/>
+    <Filter/>
+  </Receiver>
+</spe:Receivers>
+</file>
+
 <file path=customXml/itemProps1.xml><?xml version="1.0" encoding="utf-8"?>
+<ds:datastoreItem xmlns:ds="http://schemas.openxmlformats.org/officeDocument/2006/customXml" ds:itemID="{92C0D0C2-EB32-40FD-8ACA-A64BA8781106}">
+  <ds:schemaRefs>
+    <ds:schemaRef ds:uri="http://schemas.microsoft.com/sharepoint/v3/contenttype/forms"/>
+  </ds:schemaRefs>
+</ds:datastoreItem>
+</file>
+
+<file path=customXml/itemProps2.xml><?xml version="1.0" encoding="utf-8"?>
 <ds:datastoreItem xmlns:ds="http://schemas.openxmlformats.org/officeDocument/2006/customXml" ds:itemID="{9A6BD803-E0DF-4667-89FC-766B1F7AB5D6}">
   <ds:schemaRefs>
     <ds:schemaRef ds:uri="http://schemas.microsoft.com/office/2006/metadata/properties"/>
@@ -8453,31 +8823,7 @@
 </ds:datastoreItem>
 </file>
 
-<file path=customXml/itemProps2.xml><?xml version="1.0" encoding="utf-8"?>
-<ds:datastoreItem xmlns:ds="http://schemas.openxmlformats.org/officeDocument/2006/customXml" ds:itemID="{92C0D0C2-EB32-40FD-8ACA-A64BA8781106}">
-  <ds:schemaRefs>
-    <ds:schemaRef ds:uri="http://schemas.microsoft.com/sharepoint/v3/contenttype/forms"/>
-  </ds:schemaRefs>
-</ds:datastoreItem>
-</file>
-
 <file path=customXml/itemProps3.xml><?xml version="1.0" encoding="utf-8"?>
-<ds:datastoreItem xmlns:ds="http://schemas.openxmlformats.org/officeDocument/2006/customXml" ds:itemID="{D7312AE9-E64C-41BD-AC2B-9C537C91DD27}">
-  <ds:schemaRefs>
-    <ds:schemaRef ds:uri="http://schemas.microsoft.com/sharepoint/events"/>
-  </ds:schemaRefs>
-</ds:datastoreItem>
-</file>
-
-<file path=customXml/itemProps4.xml><?xml version="1.0" encoding="utf-8"?>
-<ds:datastoreItem xmlns:ds="http://schemas.openxmlformats.org/officeDocument/2006/customXml" ds:itemID="{C9061F24-D6FD-9C4A-A779-7D3A79E48C5A}">
-  <ds:schemaRefs>
-    <ds:schemaRef ds:uri="http://schemas.openxmlformats.org/officeDocument/2006/bibliography"/>
-  </ds:schemaRefs>
-</ds:datastoreItem>
-</file>
-
-<file path=customXml/itemProps5.xml><?xml version="1.0" encoding="utf-8"?>
 <ds:datastoreItem xmlns:ds="http://schemas.openxmlformats.org/officeDocument/2006/customXml" ds:itemID="{837B7AA9-8153-413B-B939-337F798AD7D8}">
   <ds:schemaRefs>
     <ds:schemaRef ds:uri="http://schemas.microsoft.com/office/2006/metadata/contentType"/>
@@ -8500,6 +8846,22 @@
 </ds:datastoreItem>
 </file>
 
+<file path=customXml/itemProps4.xml><?xml version="1.0" encoding="utf-8"?>
+<ds:datastoreItem xmlns:ds="http://schemas.openxmlformats.org/officeDocument/2006/customXml" ds:itemID="{C9061F24-D6FD-9C4A-A779-7D3A79E48C5A}">
+  <ds:schemaRefs>
+    <ds:schemaRef ds:uri="http://schemas.openxmlformats.org/officeDocument/2006/bibliography"/>
+  </ds:schemaRefs>
+</ds:datastoreItem>
+</file>
+
+<file path=customXml/itemProps5.xml><?xml version="1.0" encoding="utf-8"?>
+<ds:datastoreItem xmlns:ds="http://schemas.openxmlformats.org/officeDocument/2006/customXml" ds:itemID="{D7312AE9-E64C-41BD-AC2B-9C537C91DD27}">
+  <ds:schemaRefs>
+    <ds:schemaRef ds:uri="http://schemas.microsoft.com/sharepoint/events"/>
+  </ds:schemaRefs>
+</ds:datastoreItem>
+</file>
+
 <file path=docMetadata/LabelInfo.xml><?xml version="1.0" encoding="utf-8"?>
 <clbl:labelList xmlns:clbl="http://schemas.microsoft.com/office/2020/mipLabelMetadata">
   <clbl:label id="{4af293e6-3850-4258-b2c7-0aa0e3bfa7d9}" enabled="1" method="Privileged" siteId="{b9fec68c-c92d-461e-9a97-3d03a0f18b82}" contentBits="3" removed="0"/>

</xml_diff>

<commit_message>
removal test data from bulk templae and updated help document
</commit_message>
<xml_diff>
--- a/public/assets/files/HelpDocumentBulkUploadAwards.docx
+++ b/public/assets/files/HelpDocumentBulkUploadAwards.docx
@@ -1820,7 +1820,14 @@
                 <w:color w:val="000000" w:themeColor="text1"/>
               </w:rPr>
               <w:lastRenderedPageBreak/>
-              <w:t>Subsidy objective</w:t>
+              <w:t xml:space="preserve">Subsidy </w:t>
+            </w:r>
+            <w:r>
+              <w:rPr>
+                <w:rFonts w:ascii="Arial" w:eastAsia="Arial" w:hAnsi="Arial" w:cs="Arial"/>
+                <w:color w:val="000000" w:themeColor="text1"/>
+              </w:rPr>
+              <w:t>purpose</w:t>
             </w:r>
           </w:p>
         </w:tc>
@@ -2063,6 +2070,31 @@
           <w:p>
             <w:pPr>
               <w:spacing w:line="240" w:lineRule="exact"/>
+              <w:rPr>
+                <w:rFonts w:ascii="Arial" w:eastAsia="Arial" w:hAnsi="Arial" w:cs="Arial"/>
+                <w:color w:val="000000" w:themeColor="text1"/>
+              </w:rPr>
+            </w:pPr>
+            <w:r>
+              <w:rPr>
+                <w:rFonts w:ascii="Arial" w:eastAsia="Arial" w:hAnsi="Arial" w:cs="Arial"/>
+                <w:color w:val="000000" w:themeColor="text1"/>
+              </w:rPr>
+              <w:t>Rescue and restructuring subsidy</w:t>
+            </w:r>
+          </w:p>
+          <w:p>
+            <w:pPr>
+              <w:spacing w:line="240" w:lineRule="exact"/>
+              <w:rPr>
+                <w:rFonts w:ascii="Arial" w:eastAsia="Arial" w:hAnsi="Arial" w:cs="Arial"/>
+                <w:color w:val="000000" w:themeColor="text1"/>
+              </w:rPr>
+            </w:pPr>
+          </w:p>
+          <w:p>
+            <w:pPr>
+              <w:spacing w:line="240" w:lineRule="exact"/>
               <w:ind w:left="360" w:hanging="360"/>
             </w:pPr>
             <w:r>
@@ -2070,91 +2102,12 @@
                 <w:rFonts w:ascii="Arial" w:eastAsia="Arial" w:hAnsi="Arial" w:cs="Arial"/>
                 <w:color w:val="000000" w:themeColor="text1"/>
               </w:rPr>
-              <w:t>Rescue aid</w:t>
-            </w:r>
-          </w:p>
-          <w:p>
-            <w:pPr>
-              <w:spacing w:line="240" w:lineRule="exact"/>
-              <w:rPr>
-                <w:rFonts w:ascii="Arial" w:eastAsia="Arial" w:hAnsi="Arial" w:cs="Arial"/>
-                <w:color w:val="000000" w:themeColor="text1"/>
-              </w:rPr>
-            </w:pPr>
-          </w:p>
-          <w:p>
-            <w:pPr>
-              <w:spacing w:line="240" w:lineRule="exact"/>
-              <w:ind w:left="360" w:hanging="360"/>
-            </w:pPr>
-            <w:r>
-              <w:rPr>
-                <w:rFonts w:ascii="Arial" w:eastAsia="Arial" w:hAnsi="Arial" w:cs="Arial"/>
-                <w:color w:val="000000" w:themeColor="text1"/>
-              </w:rPr>
               <w:t>Research and development</w:t>
             </w:r>
           </w:p>
           <w:p>
             <w:pPr>
               <w:spacing w:line="240" w:lineRule="exact"/>
-            </w:pPr>
-            <w:r>
-              <w:rPr>
-                <w:rFonts w:ascii="Arial" w:eastAsia="Arial" w:hAnsi="Arial" w:cs="Arial"/>
-                <w:color w:val="000000" w:themeColor="text1"/>
-              </w:rPr>
-              <w:t xml:space="preserve"> </w:t>
-            </w:r>
-          </w:p>
-          <w:p>
-            <w:pPr>
-              <w:spacing w:line="240" w:lineRule="exact"/>
-              <w:ind w:left="360" w:hanging="360"/>
-              <w:rPr>
-                <w:rFonts w:ascii="Arial" w:eastAsia="Arial" w:hAnsi="Arial" w:cs="Arial"/>
-                <w:color w:val="000000" w:themeColor="text1"/>
-              </w:rPr>
-            </w:pPr>
-            <w:r>
-              <w:rPr>
-                <w:rFonts w:ascii="Arial" w:eastAsia="Arial" w:hAnsi="Arial" w:cs="Arial"/>
-                <w:color w:val="000000" w:themeColor="text1"/>
-              </w:rPr>
-              <w:t>SME support</w:t>
-            </w:r>
-          </w:p>
-          <w:p>
-            <w:pPr>
-              <w:spacing w:line="240" w:lineRule="exact"/>
-              <w:ind w:left="360" w:hanging="360"/>
-              <w:rPr>
-                <w:rFonts w:ascii="Arial" w:eastAsia="Arial" w:hAnsi="Arial" w:cs="Arial"/>
-                <w:color w:val="000000" w:themeColor="text1"/>
-              </w:rPr>
-            </w:pPr>
-          </w:p>
-          <w:p>
-            <w:pPr>
-              <w:spacing w:line="240" w:lineRule="exact"/>
-              <w:ind w:left="360" w:hanging="360"/>
-            </w:pPr>
-            <w:r>
-              <w:rPr>
-                <w:rFonts w:ascii="Arial" w:eastAsia="Arial" w:hAnsi="Arial" w:cs="Arial"/>
-                <w:color w:val="000000" w:themeColor="text1"/>
-              </w:rPr>
-              <w:t xml:space="preserve">Services of public economic interest </w:t>
-            </w:r>
-          </w:p>
-          <w:p>
-            <w:pPr>
-              <w:spacing w:line="240" w:lineRule="exact"/>
-              <w:ind w:left="360" w:hanging="360"/>
-              <w:rPr>
-                <w:rFonts w:ascii="Arial" w:eastAsia="Arial" w:hAnsi="Arial" w:cs="Arial"/>
-                <w:color w:val="000000" w:themeColor="text1"/>
-              </w:rPr>
             </w:pPr>
           </w:p>
           <w:p>
@@ -2249,7 +2202,21 @@
                 <w:rFonts w:ascii="Arial" w:eastAsia="Arial" w:hAnsi="Arial" w:cs="Arial"/>
                 <w:color w:val="000000" w:themeColor="text1"/>
               </w:rPr>
-              <w:t>Select from dropdown list</w:t>
+              <w:t xml:space="preserve">Select from </w:t>
+            </w:r>
+            <w:r>
+              <w:rPr>
+                <w:rFonts w:ascii="Arial" w:eastAsia="Arial" w:hAnsi="Arial" w:cs="Arial"/>
+                <w:color w:val="000000" w:themeColor="text1"/>
+              </w:rPr>
+              <w:t>checkbox</w:t>
+            </w:r>
+            <w:r>
+              <w:rPr>
+                <w:rFonts w:ascii="Arial" w:eastAsia="Arial" w:hAnsi="Arial" w:cs="Arial"/>
+                <w:color w:val="000000" w:themeColor="text1"/>
+              </w:rPr>
+              <w:t xml:space="preserve"> list</w:t>
             </w:r>
           </w:p>
         </w:tc>
@@ -2268,7 +2235,14 @@
                 <w:rFonts w:ascii="Arial" w:eastAsia="Arial" w:hAnsi="Arial" w:cs="Arial"/>
                 <w:color w:val="000000" w:themeColor="text1"/>
               </w:rPr>
-              <w:t>Subsidy instrument</w:t>
+              <w:t xml:space="preserve">Subsidy </w:t>
+            </w:r>
+            <w:r>
+              <w:rPr>
+                <w:rFonts w:ascii="Arial" w:eastAsia="Arial" w:hAnsi="Arial" w:cs="Arial"/>
+                <w:color w:val="000000" w:themeColor="text1"/>
+              </w:rPr>
+              <w:t>form</w:t>
             </w:r>
           </w:p>
         </w:tc>
@@ -2435,38 +2409,45 @@
                 <w:sz w:val="14"/>
                 <w:szCs w:val="14"/>
               </w:rPr>
+              <w:t xml:space="preserve"> </w:t>
+            </w:r>
+            <w:r>
+              <w:rPr>
+                <w:rFonts w:ascii="Arial" w:eastAsia="Arial" w:hAnsi="Arial" w:cs="Arial"/>
+                <w:color w:val="000000" w:themeColor="text1"/>
+              </w:rPr>
+              <w:t>Loan</w:t>
+            </w:r>
+          </w:p>
+          <w:p>
+            <w:pPr>
+              <w:spacing w:line="240" w:lineRule="exact"/>
+              <w:ind w:left="360" w:hanging="360"/>
+              <w:rPr>
+                <w:rFonts w:ascii="Arial" w:eastAsia="Arial" w:hAnsi="Arial" w:cs="Arial"/>
+                <w:color w:val="000000" w:themeColor="text1"/>
+              </w:rPr>
+            </w:pPr>
+          </w:p>
+          <w:p>
+            <w:pPr>
+              <w:spacing w:line="240" w:lineRule="exact"/>
+              <w:ind w:left="360" w:hanging="360"/>
+            </w:pPr>
+            <w:r>
+              <w:rPr>
+                <w:rFonts w:ascii="Arial" w:eastAsia="Arial" w:hAnsi="Arial" w:cs="Arial"/>
+                <w:color w:val="000000" w:themeColor="text1"/>
+              </w:rPr>
+              <w:t xml:space="preserve">Provision of goods or services </w:t>
+            </w:r>
+            <w:r>
+              <w:rPr>
+                <w:rFonts w:ascii="Arial" w:eastAsia="Arial" w:hAnsi="Arial" w:cs="Arial"/>
+                <w:color w:val="000000" w:themeColor="text1"/>
+              </w:rPr>
               <w:lastRenderedPageBreak/>
-              <w:t xml:space="preserve"> </w:t>
-            </w:r>
-            <w:r>
-              <w:rPr>
-                <w:rFonts w:ascii="Arial" w:eastAsia="Arial" w:hAnsi="Arial" w:cs="Arial"/>
-                <w:color w:val="000000" w:themeColor="text1"/>
-              </w:rPr>
-              <w:t>Loan</w:t>
-            </w:r>
-          </w:p>
-          <w:p>
-            <w:pPr>
-              <w:spacing w:line="240" w:lineRule="exact"/>
-              <w:ind w:left="360" w:hanging="360"/>
-              <w:rPr>
-                <w:rFonts w:ascii="Arial" w:eastAsia="Arial" w:hAnsi="Arial" w:cs="Arial"/>
-                <w:color w:val="000000" w:themeColor="text1"/>
-              </w:rPr>
-            </w:pPr>
-          </w:p>
-          <w:p>
-            <w:pPr>
-              <w:spacing w:line="240" w:lineRule="exact"/>
-              <w:ind w:left="360" w:hanging="360"/>
-            </w:pPr>
-            <w:r>
-              <w:rPr>
-                <w:rFonts w:ascii="Arial" w:eastAsia="Arial" w:hAnsi="Arial" w:cs="Arial"/>
-                <w:color w:val="000000" w:themeColor="text1"/>
-              </w:rPr>
-              <w:t>Provision of goods or services below market prices</w:t>
+              <w:t>below market prices</w:t>
             </w:r>
           </w:p>
           <w:p>
@@ -2733,7 +2714,7 @@
     <w:tbl>
       <w:tblPr>
         <w:tblStyle w:val="TableGrid"/>
-        <w:tblW w:w="0" w:type="auto"/>
+        <w:tblW w:w="9147" w:type="dxa"/>
         <w:tblLayout w:type="fixed"/>
         <w:tblLook w:val="06A0" w:firstRow="1" w:lastRow="0" w:firstColumn="1" w:lastColumn="0" w:noHBand="1" w:noVBand="1"/>
       </w:tblPr>
@@ -3079,34 +3060,24 @@
           <w:p>
             <w:pPr>
               <w:spacing w:line="240" w:lineRule="exact"/>
-            </w:pPr>
-            <w:r>
-              <w:rPr>
-                <w:rFonts w:ascii="Arial" w:eastAsia="Arial" w:hAnsi="Arial" w:cs="Arial"/>
-                <w:color w:val="000000" w:themeColor="text1"/>
-              </w:rPr>
-              <w:t xml:space="preserve">National </w:t>
-            </w:r>
-            <w:r>
-              <w:rPr>
-                <w:rFonts w:ascii="Arial" w:eastAsia="Arial" w:hAnsi="Arial" w:cs="Arial"/>
-                <w:color w:val="000000" w:themeColor="text1"/>
-              </w:rPr>
-              <w:t xml:space="preserve">ID </w:t>
-            </w:r>
-            <w:r>
-              <w:rPr>
-                <w:rFonts w:ascii="Arial" w:eastAsia="Arial" w:hAnsi="Arial" w:cs="Arial"/>
-                <w:color w:val="000000" w:themeColor="text1"/>
-              </w:rPr>
-              <w:t>t</w:t>
-            </w:r>
-            <w:r>
-              <w:rPr>
-                <w:rFonts w:ascii="Arial" w:eastAsia="Arial" w:hAnsi="Arial" w:cs="Arial"/>
-                <w:color w:val="000000" w:themeColor="text1"/>
-              </w:rPr>
-              <w:t>ype</w:t>
+              <w:rPr>
+                <w:rFonts w:ascii="Arial" w:eastAsia="Arial" w:hAnsi="Arial" w:cs="Arial"/>
+                <w:color w:val="000000" w:themeColor="text1"/>
+              </w:rPr>
+            </w:pPr>
+            <w:r>
+              <w:rPr>
+                <w:rFonts w:ascii="Arial" w:eastAsia="Arial" w:hAnsi="Arial" w:cs="Arial"/>
+                <w:color w:val="000000" w:themeColor="text1"/>
+              </w:rPr>
+              <w:t>Public</w:t>
+            </w:r>
+            <w:r>
+              <w:rPr>
+                <w:rFonts w:ascii="Arial" w:eastAsia="Arial" w:hAnsi="Arial" w:cs="Arial"/>
+                <w:color w:val="000000" w:themeColor="text1"/>
+              </w:rPr>
+              <w:t xml:space="preserve"> authority name</w:t>
             </w:r>
           </w:p>
         </w:tc>
@@ -3117,6 +3088,10 @@
           <w:p>
             <w:pPr>
               <w:spacing w:line="240" w:lineRule="exact"/>
+              <w:rPr>
+                <w:rFonts w:ascii="Arial" w:eastAsia="Arial" w:hAnsi="Arial" w:cs="Arial"/>
+                <w:color w:val="000000" w:themeColor="text1"/>
+              </w:rPr>
             </w:pPr>
             <w:r>
               <w:rPr>
@@ -3140,213 +3115,44 @@
                 <w:rFonts w:ascii="Arial" w:eastAsia="Arial" w:hAnsi="Arial" w:cs="Arial"/>
                 <w:color w:val="000000" w:themeColor="text1"/>
               </w:rPr>
-              <w:t>T</w:t>
-            </w:r>
-            <w:r>
-              <w:rPr>
-                <w:rFonts w:ascii="Arial" w:eastAsia="Arial" w:hAnsi="Arial" w:cs="Arial"/>
-                <w:color w:val="000000" w:themeColor="text1"/>
-              </w:rPr>
-              <w:t xml:space="preserve">he form of identification for the recipient. </w:t>
-            </w:r>
-            <w:r>
-              <w:rPr>
-                <w:rFonts w:ascii="Arial" w:eastAsia="Arial" w:hAnsi="Arial" w:cs="Arial"/>
-                <w:color w:val="000000" w:themeColor="text1"/>
-              </w:rPr>
-              <w:t>You must s</w:t>
-            </w:r>
-            <w:r>
-              <w:rPr>
-                <w:rFonts w:ascii="Arial" w:eastAsia="Arial" w:hAnsi="Arial" w:cs="Arial"/>
-                <w:color w:val="000000" w:themeColor="text1"/>
-              </w:rPr>
-              <w:t xml:space="preserve">elect one of the following </w:t>
-            </w:r>
-            <w:r>
-              <w:rPr>
-                <w:rFonts w:ascii="Arial" w:eastAsia="Arial" w:hAnsi="Arial" w:cs="Arial"/>
-                <w:color w:val="000000" w:themeColor="text1"/>
-              </w:rPr>
-              <w:t>option</w:t>
-            </w:r>
-            <w:r>
-              <w:rPr>
-                <w:rFonts w:ascii="Arial" w:eastAsia="Arial" w:hAnsi="Arial" w:cs="Arial"/>
-                <w:color w:val="000000" w:themeColor="text1"/>
-              </w:rPr>
-              <w:t>s:</w:t>
-            </w:r>
-          </w:p>
-          <w:p>
-            <w:pPr>
-              <w:spacing w:line="240" w:lineRule="exact"/>
-            </w:pPr>
-            <w:r>
-              <w:rPr>
-                <w:rFonts w:ascii="Arial" w:eastAsia="Arial" w:hAnsi="Arial" w:cs="Arial"/>
-                <w:color w:val="000000" w:themeColor="text1"/>
-              </w:rPr>
-              <w:t xml:space="preserve"> </w:t>
-            </w:r>
-          </w:p>
-          <w:p>
-            <w:pPr>
-              <w:spacing w:line="240" w:lineRule="exact"/>
-              <w:ind w:left="360" w:hanging="360"/>
-            </w:pPr>
-            <w:r>
-              <w:rPr>
-                <w:rFonts w:ascii="Arial" w:eastAsia="Arial" w:hAnsi="Arial" w:cs="Arial"/>
-                <w:color w:val="000000" w:themeColor="text1"/>
-              </w:rPr>
-              <w:lastRenderedPageBreak/>
-              <w:t xml:space="preserve">Company </w:t>
-            </w:r>
-            <w:r>
-              <w:rPr>
-                <w:rFonts w:ascii="Arial" w:eastAsia="Arial" w:hAnsi="Arial" w:cs="Arial"/>
-                <w:color w:val="000000" w:themeColor="text1"/>
-              </w:rPr>
-              <w:t>r</w:t>
-            </w:r>
-            <w:r>
-              <w:rPr>
-                <w:rFonts w:ascii="Arial" w:eastAsia="Arial" w:hAnsi="Arial" w:cs="Arial"/>
-                <w:color w:val="000000" w:themeColor="text1"/>
-              </w:rPr>
-              <w:t>egistration</w:t>
-            </w:r>
-            <w:r>
-              <w:rPr>
-                <w:rFonts w:ascii="Arial" w:eastAsia="Arial" w:hAnsi="Arial" w:cs="Arial"/>
-                <w:color w:val="000000" w:themeColor="text1"/>
-              </w:rPr>
-              <w:t xml:space="preserve"> n</w:t>
-            </w:r>
-            <w:r>
-              <w:rPr>
-                <w:rFonts w:ascii="Arial" w:eastAsia="Arial" w:hAnsi="Arial" w:cs="Arial"/>
-                <w:color w:val="000000" w:themeColor="text1"/>
-              </w:rPr>
-              <w:t>umber</w:t>
-            </w:r>
-          </w:p>
-          <w:p>
-            <w:pPr>
-              <w:spacing w:line="240" w:lineRule="exact"/>
-              <w:ind w:left="360" w:hanging="360"/>
-              <w:rPr>
-                <w:rFonts w:ascii="Arial" w:eastAsia="Arial" w:hAnsi="Arial" w:cs="Arial"/>
-                <w:color w:val="000000" w:themeColor="text1"/>
-              </w:rPr>
-            </w:pPr>
-          </w:p>
-          <w:p>
-            <w:pPr>
-              <w:spacing w:line="240" w:lineRule="exact"/>
-              <w:ind w:left="360" w:hanging="360"/>
-            </w:pPr>
-            <w:r>
-              <w:rPr>
-                <w:rFonts w:ascii="Arial" w:eastAsia="Arial" w:hAnsi="Arial" w:cs="Arial"/>
-                <w:color w:val="000000" w:themeColor="text1"/>
-              </w:rPr>
-              <w:t xml:space="preserve">Charity </w:t>
-            </w:r>
-            <w:r>
-              <w:rPr>
-                <w:rFonts w:ascii="Arial" w:eastAsia="Arial" w:hAnsi="Arial" w:cs="Arial"/>
-                <w:color w:val="000000" w:themeColor="text1"/>
-              </w:rPr>
-              <w:t>n</w:t>
-            </w:r>
-            <w:r>
-              <w:rPr>
-                <w:rFonts w:ascii="Arial" w:eastAsia="Arial" w:hAnsi="Arial" w:cs="Arial"/>
-                <w:color w:val="000000" w:themeColor="text1"/>
-              </w:rPr>
-              <w:t>umber</w:t>
-            </w:r>
-          </w:p>
-          <w:p>
-            <w:pPr>
-              <w:spacing w:line="240" w:lineRule="exact"/>
-              <w:ind w:left="360" w:hanging="360"/>
-              <w:rPr>
-                <w:rFonts w:ascii="Arial" w:eastAsia="Arial" w:hAnsi="Arial" w:cs="Arial"/>
-                <w:color w:val="000000" w:themeColor="text1"/>
-              </w:rPr>
-            </w:pPr>
-          </w:p>
-          <w:p>
-            <w:pPr>
-              <w:spacing w:line="240" w:lineRule="exact"/>
-              <w:ind w:left="360" w:hanging="360"/>
-            </w:pPr>
-            <w:r>
-              <w:rPr>
-                <w:rFonts w:ascii="Arial" w:eastAsia="Arial" w:hAnsi="Arial" w:cs="Arial"/>
-                <w:color w:val="000000" w:themeColor="text1"/>
-              </w:rPr>
-              <w:t xml:space="preserve">VAT </w:t>
-            </w:r>
-            <w:r>
-              <w:rPr>
-                <w:rFonts w:ascii="Arial" w:eastAsia="Arial" w:hAnsi="Arial" w:cs="Arial"/>
-                <w:color w:val="000000" w:themeColor="text1"/>
-              </w:rPr>
-              <w:t>n</w:t>
-            </w:r>
-            <w:r>
-              <w:rPr>
-                <w:rFonts w:ascii="Arial" w:eastAsia="Arial" w:hAnsi="Arial" w:cs="Arial"/>
-                <w:color w:val="000000" w:themeColor="text1"/>
-              </w:rPr>
-              <w:t>umber</w:t>
-            </w:r>
-          </w:p>
-          <w:p>
-            <w:pPr>
-              <w:spacing w:line="240" w:lineRule="exact"/>
-              <w:ind w:left="360" w:hanging="360"/>
-              <w:rPr>
-                <w:rFonts w:ascii="Arial" w:eastAsia="Arial" w:hAnsi="Arial" w:cs="Arial"/>
-                <w:color w:val="000000" w:themeColor="text1"/>
-              </w:rPr>
-            </w:pPr>
-          </w:p>
-          <w:p>
-            <w:pPr>
-              <w:spacing w:line="240" w:lineRule="exact"/>
-              <w:ind w:left="360" w:hanging="360"/>
-            </w:pPr>
-            <w:r>
-              <w:rPr>
-                <w:rFonts w:ascii="Arial" w:eastAsia="Arial" w:hAnsi="Arial" w:cs="Arial"/>
-                <w:color w:val="000000" w:themeColor="text1"/>
-              </w:rPr>
-              <w:t xml:space="preserve">UTR </w:t>
-            </w:r>
-            <w:r>
-              <w:rPr>
-                <w:rFonts w:ascii="Arial" w:eastAsia="Arial" w:hAnsi="Arial" w:cs="Arial"/>
-                <w:color w:val="000000" w:themeColor="text1"/>
-              </w:rPr>
-              <w:t>n</w:t>
-            </w:r>
-            <w:r>
-              <w:rPr>
-                <w:rFonts w:ascii="Arial" w:eastAsia="Arial" w:hAnsi="Arial" w:cs="Arial"/>
-                <w:color w:val="000000" w:themeColor="text1"/>
-              </w:rPr>
-              <w:t>umber</w:t>
-            </w:r>
-          </w:p>
-          <w:p>
-            <w:pPr>
-              <w:spacing w:line="240" w:lineRule="exact"/>
-              <w:ind w:left="360" w:hanging="360"/>
+              <w:t xml:space="preserve">The name of the </w:t>
+            </w:r>
+            <w:r>
+              <w:rPr>
+                <w:rFonts w:ascii="Arial" w:eastAsia="Arial" w:hAnsi="Arial" w:cs="Arial"/>
+                <w:color w:val="000000" w:themeColor="text1"/>
+              </w:rPr>
+              <w:t>public</w:t>
+            </w:r>
+            <w:r>
+              <w:rPr>
+                <w:rFonts w:ascii="Arial" w:eastAsia="Arial" w:hAnsi="Arial" w:cs="Arial"/>
+                <w:color w:val="000000" w:themeColor="text1"/>
+              </w:rPr>
+              <w:t xml:space="preserve"> authority giving the award.</w:t>
+            </w:r>
+          </w:p>
+          <w:p>
+            <w:pPr>
+              <w:spacing w:line="240" w:lineRule="exact"/>
+              <w:rPr>
+                <w:rFonts w:ascii="Arial" w:eastAsia="Arial" w:hAnsi="Arial" w:cs="Arial"/>
+                <w:color w:val="000000" w:themeColor="text1"/>
+              </w:rPr>
+            </w:pPr>
+          </w:p>
+          <w:p>
+            <w:pPr>
+              <w:spacing w:line="240" w:lineRule="exact"/>
+              <w:rPr>
+                <w:rFonts w:ascii="Arial" w:eastAsia="Arial" w:hAnsi="Arial" w:cs="Arial"/>
+                <w:color w:val="000000" w:themeColor="text1"/>
+              </w:rPr>
+            </w:pPr>
+          </w:p>
+          <w:p>
+            <w:pPr>
+              <w:spacing w:line="240" w:lineRule="exact"/>
               <w:rPr>
                 <w:rFonts w:ascii="Arial" w:eastAsia="Arial" w:hAnsi="Arial" w:cs="Arial"/>
                 <w:color w:val="000000" w:themeColor="text1"/>
@@ -3361,21 +3167,103 @@
           <w:p>
             <w:pPr>
               <w:spacing w:line="240" w:lineRule="exact"/>
-            </w:pPr>
-            <w:r>
-              <w:rPr>
-                <w:rFonts w:ascii="Arial" w:eastAsia="Arial" w:hAnsi="Arial" w:cs="Arial"/>
-                <w:color w:val="000000" w:themeColor="text1"/>
-              </w:rPr>
-              <w:lastRenderedPageBreak/>
+              <w:rPr>
+                <w:rFonts w:ascii="Arial" w:eastAsia="Arial" w:hAnsi="Arial" w:cs="Arial"/>
+                <w:color w:val="000000" w:themeColor="text1"/>
+              </w:rPr>
+            </w:pPr>
+            <w:r>
+              <w:rPr>
+                <w:rFonts w:ascii="Arial" w:eastAsia="Arial" w:hAnsi="Arial" w:cs="Arial"/>
+                <w:color w:val="000000" w:themeColor="text1"/>
+              </w:rPr>
+              <w:t>Letters, numbers and special characters</w:t>
+            </w:r>
+          </w:p>
+          <w:p>
+            <w:pPr>
+              <w:spacing w:line="240" w:lineRule="exact"/>
+              <w:rPr>
+                <w:rFonts w:ascii="Arial" w:eastAsia="Arial" w:hAnsi="Arial" w:cs="Arial"/>
+                <w:color w:val="000000" w:themeColor="text1"/>
+              </w:rPr>
+            </w:pPr>
+          </w:p>
+          <w:p>
+            <w:pPr>
+              <w:spacing w:line="240" w:lineRule="exact"/>
+              <w:rPr>
+                <w:rFonts w:ascii="Arial" w:eastAsia="Arial" w:hAnsi="Arial" w:cs="Arial"/>
+                <w:color w:val="000000" w:themeColor="text1"/>
+              </w:rPr>
+            </w:pPr>
+            <w:r>
+              <w:rPr>
+                <w:rFonts w:ascii="Arial" w:eastAsia="Arial" w:hAnsi="Arial" w:cs="Arial"/>
+                <w:color w:val="000000" w:themeColor="text1"/>
+              </w:rPr>
+              <w:t xml:space="preserve">The </w:t>
+            </w:r>
+            <w:r>
+              <w:rPr>
+                <w:rFonts w:ascii="Arial" w:eastAsia="Arial" w:hAnsi="Arial" w:cs="Arial"/>
+                <w:color w:val="000000" w:themeColor="text1"/>
+              </w:rPr>
+              <w:t>public</w:t>
+            </w:r>
+            <w:r>
+              <w:rPr>
+                <w:rFonts w:ascii="Arial" w:eastAsia="Arial" w:hAnsi="Arial" w:cs="Arial"/>
+                <w:color w:val="000000" w:themeColor="text1"/>
+              </w:rPr>
               <w:t xml:space="preserve"> </w:t>
             </w:r>
-            <w:r>
-              <w:rPr>
-                <w:rFonts w:ascii="Arial" w:eastAsia="Arial" w:hAnsi="Arial" w:cs="Arial"/>
-              </w:rPr>
-              <w:t>Select from radio options</w:t>
-            </w:r>
+            <w:proofErr w:type="gramStart"/>
+            <w:r>
+              <w:rPr>
+                <w:rFonts w:ascii="Arial" w:eastAsia="Arial" w:hAnsi="Arial" w:cs="Arial"/>
+                <w:color w:val="000000" w:themeColor="text1"/>
+              </w:rPr>
+              <w:t>authority</w:t>
+            </w:r>
+            <w:proofErr w:type="gramEnd"/>
+            <w:r>
+              <w:rPr>
+                <w:rFonts w:ascii="Arial" w:eastAsia="Arial" w:hAnsi="Arial" w:cs="Arial"/>
+                <w:color w:val="000000" w:themeColor="text1"/>
+              </w:rPr>
+              <w:t xml:space="preserve"> name must be in the same spelling and format as it appears in the database. You can see the exact spelling of your </w:t>
+            </w:r>
+            <w:r>
+              <w:rPr>
+                <w:rFonts w:ascii="Arial" w:eastAsia="Arial" w:hAnsi="Arial" w:cs="Arial"/>
+                <w:color w:val="000000" w:themeColor="text1"/>
+              </w:rPr>
+              <w:t>public</w:t>
+            </w:r>
+            <w:r>
+              <w:rPr>
+                <w:rFonts w:ascii="Arial" w:eastAsia="Arial" w:hAnsi="Arial" w:cs="Arial"/>
+                <w:color w:val="000000" w:themeColor="text1"/>
+              </w:rPr>
+              <w:t xml:space="preserve"> authority in your account</w:t>
+            </w:r>
+            <w:r>
+              <w:rPr>
+                <w:rFonts w:ascii="Arial" w:eastAsia="Arial" w:hAnsi="Arial" w:cs="Arial"/>
+                <w:color w:val="000000" w:themeColor="text1"/>
+              </w:rPr>
+              <w:t>.</w:t>
+            </w:r>
+          </w:p>
+          <w:p>
+            <w:pPr>
+              <w:spacing w:line="240" w:lineRule="exact"/>
+              <w:rPr>
+                <w:rFonts w:ascii="Arial" w:eastAsia="Arial" w:hAnsi="Arial" w:cs="Arial"/>
+                <w:color w:val="000000" w:themeColor="text1"/>
+              </w:rPr>
+            </w:pPr>
           </w:p>
         </w:tc>
       </w:tr>
@@ -3387,34 +3275,18 @@
           <w:p>
             <w:pPr>
               <w:spacing w:line="240" w:lineRule="exact"/>
-            </w:pPr>
-            <w:r>
-              <w:rPr>
-                <w:rFonts w:ascii="Arial" w:eastAsia="Arial" w:hAnsi="Arial" w:cs="Arial"/>
-                <w:color w:val="000000" w:themeColor="text1"/>
-              </w:rPr>
-              <w:t xml:space="preserve">National </w:t>
-            </w:r>
-            <w:r>
-              <w:rPr>
-                <w:rFonts w:ascii="Arial" w:eastAsia="Arial" w:hAnsi="Arial" w:cs="Arial"/>
-                <w:color w:val="000000" w:themeColor="text1"/>
-              </w:rPr>
-              <w:t xml:space="preserve">ID </w:t>
-            </w:r>
-            <w:r>
-              <w:rPr>
-                <w:rFonts w:ascii="Arial" w:eastAsia="Arial" w:hAnsi="Arial" w:cs="Arial"/>
-                <w:color w:val="000000" w:themeColor="text1"/>
-              </w:rPr>
-              <w:t>n</w:t>
-            </w:r>
-            <w:r>
-              <w:rPr>
-                <w:rFonts w:ascii="Arial" w:eastAsia="Arial" w:hAnsi="Arial" w:cs="Arial"/>
-                <w:color w:val="000000" w:themeColor="text1"/>
-              </w:rPr>
-              <w:t>umber</w:t>
+              <w:rPr>
+                <w:rFonts w:ascii="Arial" w:eastAsia="Arial" w:hAnsi="Arial" w:cs="Arial"/>
+                <w:color w:val="000000" w:themeColor="text1"/>
+              </w:rPr>
+            </w:pPr>
+            <w:r>
+              <w:rPr>
+                <w:rFonts w:ascii="Arial" w:eastAsia="Arial" w:hAnsi="Arial" w:cs="Arial"/>
+                <w:color w:val="000000" w:themeColor="text1"/>
+              </w:rPr>
+              <w:lastRenderedPageBreak/>
+              <w:t>Legal granting date</w:t>
             </w:r>
           </w:p>
         </w:tc>
@@ -3425,6 +3297,10 @@
           <w:p>
             <w:pPr>
               <w:spacing w:line="240" w:lineRule="exact"/>
+              <w:rPr>
+                <w:rFonts w:ascii="Arial" w:eastAsia="Arial" w:hAnsi="Arial" w:cs="Arial"/>
+                <w:color w:val="000000" w:themeColor="text1"/>
+              </w:rPr>
             </w:pPr>
             <w:r>
               <w:rPr>
@@ -3442,38 +3318,27 @@
           <w:p>
             <w:pPr>
               <w:spacing w:line="240" w:lineRule="exact"/>
-              <w:ind w:left="360" w:hanging="360"/>
-            </w:pPr>
-            <w:r>
-              <w:rPr>
-                <w:rFonts w:ascii="Arial" w:eastAsia="Arial" w:hAnsi="Arial" w:cs="Arial"/>
-                <w:color w:val="000000" w:themeColor="text1"/>
-              </w:rPr>
-              <w:t xml:space="preserve">Enter the number for the ID type that you selected. </w:t>
-            </w:r>
-          </w:p>
-          <w:p>
-            <w:pPr>
-              <w:spacing w:line="240" w:lineRule="exact"/>
-              <w:ind w:left="360" w:hanging="360"/>
-              <w:rPr>
-                <w:rFonts w:ascii="Arial" w:eastAsia="Arial" w:hAnsi="Arial" w:cs="Arial"/>
-                <w:color w:val="000000" w:themeColor="text1"/>
-              </w:rPr>
-            </w:pPr>
-          </w:p>
-          <w:p>
-            <w:pPr>
-              <w:spacing w:line="240" w:lineRule="exact"/>
-              <w:ind w:left="360" w:hanging="360"/>
-            </w:pPr>
-            <w:r>
-              <w:rPr>
-                <w:rFonts w:ascii="Arial" w:eastAsia="Arial" w:hAnsi="Arial" w:cs="Arial"/>
-                <w:color w:val="000000" w:themeColor="text1"/>
-              </w:rPr>
-              <w:t>For example, if you selected ‘VAT number’, you must enter the recipient’s VAT number.</w:t>
-            </w:r>
+              <w:rPr>
+                <w:rFonts w:ascii="Arial" w:eastAsia="Arial" w:hAnsi="Arial" w:cs="Arial"/>
+                <w:color w:val="000000" w:themeColor="text1"/>
+              </w:rPr>
+            </w:pPr>
+            <w:r>
+              <w:rPr>
+                <w:rFonts w:ascii="Arial" w:eastAsia="Arial" w:hAnsi="Arial" w:cs="Arial"/>
+                <w:color w:val="000000" w:themeColor="text1"/>
+              </w:rPr>
+              <w:t>The date that the subsidy was awarded to the recipient.</w:t>
+            </w:r>
+          </w:p>
+          <w:p>
+            <w:pPr>
+              <w:spacing w:line="240" w:lineRule="exact"/>
+              <w:rPr>
+                <w:rFonts w:ascii="Arial" w:eastAsia="Arial" w:hAnsi="Arial" w:cs="Arial"/>
+                <w:color w:val="000000" w:themeColor="text1"/>
+              </w:rPr>
+            </w:pPr>
           </w:p>
         </w:tc>
         <w:tc>
@@ -3483,126 +3348,60 @@
           <w:p>
             <w:pPr>
               <w:spacing w:line="240" w:lineRule="exact"/>
-              <w:rPr>
-                <w:color w:val="000000" w:themeColor="text1"/>
-              </w:rPr>
-            </w:pPr>
-            <w:r>
-              <w:rPr>
-                <w:rFonts w:ascii="Arial" w:eastAsia="Arial" w:hAnsi="Arial" w:cs="Arial"/>
-                <w:color w:val="000000" w:themeColor="text1"/>
-              </w:rPr>
-              <w:t xml:space="preserve">If the ID type is a company registration number, it must be </w:t>
-            </w:r>
-            <w:r>
-              <w:rPr>
-                <w:rFonts w:ascii="Arial" w:eastAsia="Arial" w:hAnsi="Arial" w:cs="Arial"/>
-                <w:color w:val="000000" w:themeColor="text1"/>
-              </w:rPr>
-              <w:t>8 letters and/or numbers</w:t>
-            </w:r>
-          </w:p>
-          <w:p>
-            <w:pPr>
-              <w:spacing w:line="240" w:lineRule="exact"/>
-              <w:rPr>
-                <w:rFonts w:ascii="Arial" w:eastAsia="Arial" w:hAnsi="Arial" w:cs="Arial"/>
-                <w:color w:val="000000" w:themeColor="text1"/>
-              </w:rPr>
-            </w:pPr>
-          </w:p>
-          <w:p>
-            <w:pPr>
-              <w:spacing w:line="240" w:lineRule="exact"/>
-              <w:rPr>
-                <w:rFonts w:ascii="Arial" w:eastAsia="Arial" w:hAnsi="Arial" w:cs="Arial"/>
-                <w:color w:val="000000" w:themeColor="text1"/>
-              </w:rPr>
-            </w:pPr>
-            <w:r>
-              <w:rPr>
-                <w:rFonts w:ascii="Arial" w:eastAsia="Arial" w:hAnsi="Arial" w:cs="Arial"/>
-                <w:color w:val="000000" w:themeColor="text1"/>
-              </w:rPr>
-              <w:t xml:space="preserve">If the ID type is a charity number, it must be 8 digits. </w:t>
-            </w:r>
-            <w:r>
-              <w:rPr>
-                <w:rFonts w:ascii="Arial" w:eastAsia="Arial" w:hAnsi="Arial" w:cs="Arial"/>
-                <w:color w:val="000000" w:themeColor="text1"/>
-              </w:rPr>
-              <w:t xml:space="preserve">It </w:t>
-            </w:r>
-            <w:r>
-              <w:rPr>
-                <w:rFonts w:ascii="Arial" w:eastAsia="Arial" w:hAnsi="Arial" w:cs="Arial"/>
-                <w:color w:val="000000" w:themeColor="text1"/>
-              </w:rPr>
-              <w:t>m</w:t>
-            </w:r>
-            <w:r>
-              <w:rPr>
-                <w:rFonts w:ascii="Arial" w:eastAsia="Arial" w:hAnsi="Arial" w:cs="Arial"/>
-                <w:color w:val="000000" w:themeColor="text1"/>
-              </w:rPr>
-              <w:t xml:space="preserve">ight </w:t>
-            </w:r>
-            <w:r>
-              <w:rPr>
-                <w:rFonts w:ascii="Arial" w:eastAsia="Arial" w:hAnsi="Arial" w:cs="Arial"/>
-                <w:color w:val="000000" w:themeColor="text1"/>
-              </w:rPr>
-              <w:t>include a dash (-) before the last digit.</w:t>
-            </w:r>
-          </w:p>
-          <w:p>
-            <w:pPr>
-              <w:spacing w:line="240" w:lineRule="exact"/>
-              <w:rPr>
-                <w:rFonts w:ascii="Arial" w:eastAsia="Arial" w:hAnsi="Arial" w:cs="Arial"/>
-                <w:color w:val="000000" w:themeColor="text1"/>
-              </w:rPr>
-            </w:pPr>
-          </w:p>
-          <w:p>
-            <w:pPr>
-              <w:spacing w:line="240" w:lineRule="exact"/>
-              <w:rPr>
-                <w:rFonts w:ascii="Arial" w:eastAsia="Arial" w:hAnsi="Arial" w:cs="Arial"/>
-                <w:color w:val="000000" w:themeColor="text1"/>
-              </w:rPr>
-            </w:pPr>
-            <w:r>
-              <w:rPr>
-                <w:rFonts w:ascii="Arial" w:eastAsia="Arial" w:hAnsi="Arial" w:cs="Arial"/>
-                <w:color w:val="000000" w:themeColor="text1"/>
-              </w:rPr>
-              <w:t>If the ID type is a VAT number, it must be 9 digits.</w:t>
-            </w:r>
-          </w:p>
-          <w:p>
-            <w:pPr>
-              <w:spacing w:line="240" w:lineRule="exact"/>
-              <w:rPr>
-                <w:rFonts w:ascii="Arial" w:eastAsia="Arial" w:hAnsi="Arial" w:cs="Arial"/>
-                <w:color w:val="000000" w:themeColor="text1"/>
-              </w:rPr>
-            </w:pPr>
-          </w:p>
-          <w:p>
-            <w:pPr>
-              <w:spacing w:line="240" w:lineRule="exact"/>
-              <w:rPr>
-                <w:rFonts w:ascii="Arial" w:eastAsia="Arial" w:hAnsi="Arial" w:cs="Arial"/>
-                <w:color w:val="000000" w:themeColor="text1"/>
-              </w:rPr>
-            </w:pPr>
-            <w:r>
-              <w:rPr>
-                <w:rFonts w:ascii="Arial" w:eastAsia="Arial" w:hAnsi="Arial" w:cs="Arial"/>
-                <w:color w:val="000000" w:themeColor="text1"/>
-              </w:rPr>
-              <w:t>If the ID type is a UTR, it must be 10 digits.</w:t>
+            </w:pPr>
+            <w:r>
+              <w:rPr>
+                <w:rFonts w:ascii="Arial" w:eastAsia="Arial" w:hAnsi="Arial" w:cs="Arial"/>
+                <w:color w:val="000000" w:themeColor="text1"/>
+              </w:rPr>
+              <w:t>M</w:t>
+            </w:r>
+            <w:r>
+              <w:rPr>
+                <w:rFonts w:ascii="Arial" w:eastAsia="Arial" w:hAnsi="Arial" w:cs="Arial"/>
+              </w:rPr>
+              <w:t>M-</w:t>
+            </w:r>
+            <w:r>
+              <w:t xml:space="preserve"> </w:t>
+            </w:r>
+            <w:r>
+              <w:rPr>
+                <w:rFonts w:ascii="Arial" w:eastAsia="Arial" w:hAnsi="Arial" w:cs="Arial"/>
+              </w:rPr>
+              <w:t>DD-</w:t>
+            </w:r>
+            <w:r>
+              <w:rPr>
+                <w:rFonts w:ascii="Arial" w:eastAsia="Arial" w:hAnsi="Arial" w:cs="Arial"/>
+                <w:color w:val="000000" w:themeColor="text1"/>
+              </w:rPr>
+              <w:t>YYYY</w:t>
+            </w:r>
+          </w:p>
+          <w:p>
+            <w:pPr>
+              <w:spacing w:line="240" w:lineRule="exact"/>
+              <w:rPr>
+                <w:rFonts w:ascii="Arial" w:eastAsia="Arial" w:hAnsi="Arial" w:cs="Arial"/>
+                <w:color w:val="000000" w:themeColor="text1"/>
+              </w:rPr>
+            </w:pPr>
+          </w:p>
+          <w:p>
+            <w:pPr>
+              <w:spacing w:line="240" w:lineRule="exact"/>
+              <w:rPr>
+                <w:rFonts w:ascii="Arial" w:eastAsia="Arial" w:hAnsi="Arial" w:cs="Arial"/>
+                <w:color w:val="000000" w:themeColor="text1"/>
+              </w:rPr>
+            </w:pPr>
+            <w:r>
+              <w:rPr>
+                <w:rFonts w:ascii="Arial" w:eastAsia="Arial" w:hAnsi="Arial" w:cs="Arial"/>
+                <w:color w:val="000000" w:themeColor="text1"/>
+              </w:rPr>
+              <w:t>For example, 06-22-2020</w:t>
             </w:r>
           </w:p>
         </w:tc>
@@ -3625,14 +3424,7 @@
                 <w:rFonts w:ascii="Arial" w:eastAsia="Arial" w:hAnsi="Arial" w:cs="Arial"/>
                 <w:color w:val="000000" w:themeColor="text1"/>
               </w:rPr>
-              <w:t xml:space="preserve">Beneficiary </w:t>
-            </w:r>
-            <w:r>
-              <w:rPr>
-                <w:rFonts w:ascii="Arial" w:eastAsia="Arial" w:hAnsi="Arial" w:cs="Arial"/>
-                <w:color w:val="000000" w:themeColor="text1"/>
-              </w:rPr>
-              <w:t>name</w:t>
+              <w:t>Recipient organisation name</w:t>
             </w:r>
           </w:p>
         </w:tc>
@@ -3653,14 +3445,7 @@
                 <w:rFonts w:ascii="Arial" w:eastAsia="Arial" w:hAnsi="Arial" w:cs="Arial"/>
                 <w:color w:val="000000" w:themeColor="text1"/>
               </w:rPr>
-              <w:t>Mandatory</w:t>
-            </w:r>
-            <w:r>
-              <w:rPr>
-                <w:rFonts w:ascii="Arial" w:eastAsia="Arial" w:hAnsi="Arial" w:cs="Arial"/>
-                <w:color w:val="000000" w:themeColor="text1"/>
-              </w:rPr>
-              <w:t xml:space="preserve"> if ID type is VAT number or UTR number</w:t>
+              <w:t>Mandatory if ID type is VAT number or UTR number</w:t>
             </w:r>
           </w:p>
         </w:tc>
@@ -3677,26 +3462,16 @@
                 <w:rFonts w:ascii="Arial" w:eastAsia="Arial" w:hAnsi="Arial" w:cs="Arial"/>
                 <w:color w:val="000000" w:themeColor="text1"/>
               </w:rPr>
-              <w:t xml:space="preserve">The name of the </w:t>
-            </w:r>
-            <w:r>
-              <w:rPr>
-                <w:rFonts w:ascii="Arial" w:eastAsia="Arial" w:hAnsi="Arial" w:cs="Arial"/>
-                <w:color w:val="000000" w:themeColor="text1"/>
-              </w:rPr>
-              <w:t>organisation that will receive the subsidy</w:t>
-            </w:r>
-            <w:r>
-              <w:rPr>
-                <w:rFonts w:ascii="Arial" w:eastAsia="Arial" w:hAnsi="Arial" w:cs="Arial"/>
-                <w:color w:val="000000" w:themeColor="text1"/>
-              </w:rPr>
-              <w:t xml:space="preserve">. </w:t>
-            </w:r>
-          </w:p>
-          <w:p>
-            <w:pPr>
-              <w:spacing w:line="240" w:lineRule="exact"/>
+              <w:t xml:space="preserve">The name of the organisation that will receive the subsidy. </w:t>
+            </w:r>
+          </w:p>
+          <w:p>
+            <w:pPr>
+              <w:spacing w:line="240" w:lineRule="exact"/>
+              <w:rPr>
+                <w:rFonts w:ascii="Arial" w:eastAsia="Arial" w:hAnsi="Arial" w:cs="Arial"/>
+                <w:color w:val="000000" w:themeColor="text1"/>
+              </w:rPr>
             </w:pPr>
             <w:r>
               <w:rPr>
@@ -3714,6 +3489,83 @@
           <w:p>
             <w:pPr>
               <w:spacing w:line="240" w:lineRule="exact"/>
+              <w:rPr>
+                <w:rFonts w:ascii="Arial" w:eastAsia="Arial" w:hAnsi="Arial" w:cs="Arial"/>
+                <w:color w:val="000000" w:themeColor="text1"/>
+              </w:rPr>
+            </w:pPr>
+            <w:r>
+              <w:rPr>
+                <w:rFonts w:ascii="Arial" w:eastAsia="Arial" w:hAnsi="Arial" w:cs="Arial"/>
+                <w:color w:val="000000" w:themeColor="text1"/>
+              </w:rPr>
+              <w:t xml:space="preserve"> Letters, numbers and special characters.</w:t>
+            </w:r>
+          </w:p>
+        </w:tc>
+      </w:tr>
+      <w:tr>
+        <w:tc>
+          <w:tcPr>
+            <w:tcW w:w="2254" w:type="dxa"/>
+          </w:tcPr>
+          <w:p>
+            <w:pPr>
+              <w:spacing w:line="240" w:lineRule="exact"/>
+              <w:rPr>
+                <w:rFonts w:ascii="Arial" w:eastAsia="Arial" w:hAnsi="Arial" w:cs="Arial"/>
+                <w:color w:val="000000" w:themeColor="text1"/>
+              </w:rPr>
+            </w:pPr>
+            <w:r>
+              <w:rPr>
+                <w:rFonts w:ascii="Arial" w:eastAsia="Arial" w:hAnsi="Arial" w:cs="Arial"/>
+                <w:color w:val="000000" w:themeColor="text1"/>
+              </w:rPr>
+              <w:t>Organisation size</w:t>
+            </w:r>
+          </w:p>
+        </w:tc>
+        <w:tc>
+          <w:tcPr>
+            <w:tcW w:w="2254" w:type="dxa"/>
+          </w:tcPr>
+          <w:p>
+            <w:pPr>
+              <w:spacing w:line="240" w:lineRule="exact"/>
+              <w:rPr>
+                <w:rFonts w:ascii="Arial" w:eastAsia="Arial" w:hAnsi="Arial" w:cs="Arial"/>
+                <w:color w:val="000000" w:themeColor="text1"/>
+              </w:rPr>
+            </w:pPr>
+            <w:r>
+              <w:rPr>
+                <w:rFonts w:ascii="Arial" w:eastAsia="Arial" w:hAnsi="Arial" w:cs="Arial"/>
+                <w:color w:val="000000" w:themeColor="text1"/>
+              </w:rPr>
+              <w:t>Mandatory</w:t>
+            </w:r>
+          </w:p>
+        </w:tc>
+        <w:tc>
+          <w:tcPr>
+            <w:tcW w:w="2254" w:type="dxa"/>
+          </w:tcPr>
+          <w:p>
+            <w:pPr>
+              <w:spacing w:line="240" w:lineRule="exact"/>
+            </w:pPr>
+            <w:r>
+              <w:rPr>
+                <w:rFonts w:ascii="Arial" w:eastAsia="Arial" w:hAnsi="Arial" w:cs="Arial"/>
+                <w:color w:val="000000" w:themeColor="text1"/>
+              </w:rPr>
+              <w:t>You must select one of the following options:</w:t>
+            </w:r>
+          </w:p>
+          <w:p>
+            <w:pPr>
+              <w:spacing w:line="240" w:lineRule="exact"/>
             </w:pPr>
             <w:r>
               <w:rPr>
@@ -3722,12 +3574,753 @@
               </w:rPr>
               <w:t xml:space="preserve"> </w:t>
             </w:r>
-            <w:r>
-              <w:rPr>
-                <w:rFonts w:ascii="Arial" w:eastAsia="Arial" w:hAnsi="Arial" w:cs="Arial"/>
-                <w:color w:val="000000" w:themeColor="text1"/>
-              </w:rPr>
-              <w:t>Letters, numbers and special characters.</w:t>
+          </w:p>
+          <w:p>
+            <w:pPr>
+              <w:spacing w:line="240" w:lineRule="exact"/>
+              <w:ind w:left="360" w:hanging="360"/>
+            </w:pPr>
+            <w:r>
+              <w:rPr>
+                <w:rFonts w:ascii="Arial" w:eastAsia="Arial" w:hAnsi="Arial" w:cs="Arial"/>
+                <w:color w:val="000000" w:themeColor="text1"/>
+              </w:rPr>
+              <w:t>1)</w:t>
+            </w:r>
+            <w:r>
+              <w:rPr>
+                <w:rFonts w:ascii="Times New Roman" w:eastAsia="Times New Roman" w:hAnsi="Times New Roman" w:cs="Times New Roman"/>
+                <w:color w:val="000000" w:themeColor="text1"/>
+                <w:sz w:val="14"/>
+                <w:szCs w:val="14"/>
+              </w:rPr>
+              <w:t xml:space="preserve">    </w:t>
+            </w:r>
+            <w:r>
+              <w:rPr>
+                <w:rFonts w:ascii="Arial" w:eastAsia="Arial" w:hAnsi="Arial" w:cs="Arial"/>
+                <w:color w:val="000000" w:themeColor="text1"/>
+              </w:rPr>
+              <w:t>SME</w:t>
+            </w:r>
+          </w:p>
+          <w:p>
+            <w:pPr>
+              <w:spacing w:line="240" w:lineRule="exact"/>
+              <w:ind w:left="360" w:hanging="360"/>
+              <w:rPr>
+                <w:rFonts w:ascii="Arial" w:eastAsia="Arial" w:hAnsi="Arial" w:cs="Arial"/>
+                <w:color w:val="000000" w:themeColor="text1"/>
+              </w:rPr>
+            </w:pPr>
+          </w:p>
+          <w:p>
+            <w:pPr>
+              <w:spacing w:line="240" w:lineRule="exact"/>
+              <w:ind w:left="360" w:hanging="360"/>
+              <w:rPr>
+                <w:rFonts w:ascii="Arial" w:eastAsia="Arial" w:hAnsi="Arial" w:cs="Arial"/>
+                <w:color w:val="000000" w:themeColor="text1"/>
+              </w:rPr>
+            </w:pPr>
+            <w:r>
+              <w:rPr>
+                <w:rFonts w:ascii="Arial" w:eastAsia="Arial" w:hAnsi="Arial" w:cs="Arial"/>
+                <w:color w:val="000000" w:themeColor="text1"/>
+              </w:rPr>
+              <w:t>2)</w:t>
+            </w:r>
+            <w:r>
+              <w:rPr>
+                <w:rFonts w:ascii="Times New Roman" w:eastAsia="Times New Roman" w:hAnsi="Times New Roman" w:cs="Times New Roman"/>
+                <w:color w:val="000000" w:themeColor="text1"/>
+                <w:sz w:val="14"/>
+                <w:szCs w:val="14"/>
+              </w:rPr>
+              <w:t xml:space="preserve">    </w:t>
+            </w:r>
+            <w:r>
+              <w:rPr>
+                <w:rFonts w:ascii="Arial" w:eastAsia="Arial" w:hAnsi="Arial" w:cs="Arial"/>
+                <w:color w:val="000000" w:themeColor="text1"/>
+              </w:rPr>
+              <w:t>Large</w:t>
+            </w:r>
+          </w:p>
+          <w:p>
+            <w:pPr>
+              <w:spacing w:line="240" w:lineRule="exact"/>
+              <w:ind w:left="360" w:hanging="360"/>
+              <w:rPr>
+                <w:rFonts w:ascii="Arial" w:eastAsia="Arial" w:hAnsi="Arial" w:cs="Arial"/>
+                <w:color w:val="000000" w:themeColor="text1"/>
+              </w:rPr>
+            </w:pPr>
+          </w:p>
+          <w:p>
+            <w:pPr>
+              <w:spacing w:line="240" w:lineRule="exact"/>
+              <w:rPr>
+                <w:rFonts w:ascii="Arial" w:eastAsia="Arial" w:hAnsi="Arial" w:cs="Arial"/>
+                <w:color w:val="000000" w:themeColor="text1"/>
+              </w:rPr>
+            </w:pPr>
+            <w:r>
+              <w:rPr>
+                <w:rFonts w:ascii="Arial" w:eastAsia="Arial" w:hAnsi="Arial" w:cs="Arial"/>
+                <w:color w:val="000000" w:themeColor="text1"/>
+              </w:rPr>
+              <w:t>3)</w:t>
+            </w:r>
+            <w:r>
+              <w:rPr>
+                <w:rFonts w:ascii="Arial" w:eastAsia="Arial" w:hAnsi="Arial" w:cs="Arial"/>
+                <w:color w:val="000000" w:themeColor="text1"/>
+              </w:rPr>
+              <w:t xml:space="preserve">  </w:t>
+            </w:r>
+            <w:r>
+              <w:rPr>
+                <w:rFonts w:ascii="Arial" w:eastAsia="Arial" w:hAnsi="Arial" w:cs="Arial"/>
+                <w:color w:val="000000" w:themeColor="text1"/>
+              </w:rPr>
+              <w:t xml:space="preserve"> </w:t>
+            </w:r>
+            <w:r>
+              <w:rPr>
+                <w:rFonts w:ascii="Arial" w:eastAsia="Arial" w:hAnsi="Arial" w:cs="Arial"/>
+                <w:color w:val="000000" w:themeColor="text1"/>
+              </w:rPr>
+              <w:t>Not specified</w:t>
+            </w:r>
+          </w:p>
+        </w:tc>
+        <w:tc>
+          <w:tcPr>
+            <w:tcW w:w="2385" w:type="dxa"/>
+          </w:tcPr>
+          <w:p>
+            <w:pPr>
+              <w:spacing w:line="240" w:lineRule="exact"/>
+              <w:rPr>
+                <w:rFonts w:ascii="Arial" w:eastAsia="Arial" w:hAnsi="Arial" w:cs="Arial"/>
+                <w:color w:val="000000" w:themeColor="text1"/>
+              </w:rPr>
+            </w:pPr>
+            <w:r>
+              <w:rPr>
+                <w:rFonts w:ascii="Arial" w:eastAsia="Arial" w:hAnsi="Arial" w:cs="Arial"/>
+              </w:rPr>
+              <w:t>Select from radio options</w:t>
+            </w:r>
+          </w:p>
+          <w:p>
+            <w:pPr>
+              <w:spacing w:line="240" w:lineRule="exact"/>
+              <w:rPr>
+                <w:rFonts w:ascii="Arial" w:eastAsia="Arial" w:hAnsi="Arial" w:cs="Arial"/>
+                <w:color w:val="000000" w:themeColor="text1"/>
+              </w:rPr>
+            </w:pPr>
+          </w:p>
+          <w:p>
+            <w:pPr>
+              <w:spacing w:line="240" w:lineRule="exact"/>
+              <w:rPr>
+                <w:rFonts w:ascii="Arial" w:eastAsia="Arial" w:hAnsi="Arial" w:cs="Arial"/>
+                <w:color w:val="000000" w:themeColor="text1"/>
+              </w:rPr>
+            </w:pPr>
+            <w:r>
+              <w:rPr>
+                <w:rFonts w:ascii="Arial" w:eastAsia="Arial" w:hAnsi="Arial" w:cs="Arial"/>
+                <w:color w:val="000000" w:themeColor="text1"/>
+              </w:rPr>
+              <w:t>SME</w:t>
+            </w:r>
+          </w:p>
+          <w:p>
+            <w:pPr>
+              <w:spacing w:line="240" w:lineRule="exact"/>
+              <w:rPr>
+                <w:rFonts w:ascii="Arial" w:eastAsia="Arial" w:hAnsi="Arial" w:cs="Arial"/>
+                <w:color w:val="000000" w:themeColor="text1"/>
+              </w:rPr>
+            </w:pPr>
+          </w:p>
+          <w:p>
+            <w:pPr>
+              <w:spacing w:line="240" w:lineRule="exact"/>
+              <w:rPr>
+                <w:rFonts w:ascii="Arial" w:eastAsia="Arial" w:hAnsi="Arial" w:cs="Arial"/>
+                <w:color w:val="000000" w:themeColor="text1"/>
+              </w:rPr>
+            </w:pPr>
+            <w:r>
+              <w:rPr>
+                <w:rFonts w:ascii="Arial" w:eastAsia="Arial" w:hAnsi="Arial" w:cs="Arial"/>
+                <w:color w:val="000000" w:themeColor="text1"/>
+              </w:rPr>
+              <w:t>Large</w:t>
+            </w:r>
+          </w:p>
+          <w:p>
+            <w:pPr>
+              <w:spacing w:line="240" w:lineRule="exact"/>
+              <w:rPr>
+                <w:rFonts w:ascii="Arial" w:eastAsia="Arial" w:hAnsi="Arial" w:cs="Arial"/>
+                <w:color w:val="000000" w:themeColor="text1"/>
+              </w:rPr>
+            </w:pPr>
+          </w:p>
+          <w:p>
+            <w:pPr>
+              <w:spacing w:line="240" w:lineRule="exact"/>
+              <w:rPr>
+                <w:rFonts w:ascii="Arial" w:eastAsia="Arial" w:hAnsi="Arial" w:cs="Arial"/>
+                <w:color w:val="000000" w:themeColor="text1"/>
+              </w:rPr>
+            </w:pPr>
+            <w:r>
+              <w:rPr>
+                <w:rFonts w:ascii="Arial" w:eastAsia="Arial" w:hAnsi="Arial" w:cs="Arial"/>
+                <w:color w:val="000000" w:themeColor="text1"/>
+              </w:rPr>
+              <w:t>Not specified</w:t>
+            </w:r>
+          </w:p>
+        </w:tc>
+      </w:tr>
+      <w:tr>
+        <w:tc>
+          <w:tcPr>
+            <w:tcW w:w="2254" w:type="dxa"/>
+          </w:tcPr>
+          <w:p>
+            <w:pPr>
+              <w:spacing w:line="240" w:lineRule="exact"/>
+            </w:pPr>
+            <w:r>
+              <w:rPr>
+                <w:rFonts w:ascii="Arial" w:eastAsia="Arial" w:hAnsi="Arial" w:cs="Arial"/>
+                <w:color w:val="000000" w:themeColor="text1"/>
+              </w:rPr>
+              <w:t xml:space="preserve">National </w:t>
+            </w:r>
+            <w:r>
+              <w:rPr>
+                <w:rFonts w:ascii="Arial" w:eastAsia="Arial" w:hAnsi="Arial" w:cs="Arial"/>
+                <w:color w:val="000000" w:themeColor="text1"/>
+              </w:rPr>
+              <w:t xml:space="preserve">ID </w:t>
+            </w:r>
+            <w:r>
+              <w:rPr>
+                <w:rFonts w:ascii="Arial" w:eastAsia="Arial" w:hAnsi="Arial" w:cs="Arial"/>
+                <w:color w:val="000000" w:themeColor="text1"/>
+              </w:rPr>
+              <w:t>t</w:t>
+            </w:r>
+            <w:r>
+              <w:rPr>
+                <w:rFonts w:ascii="Arial" w:eastAsia="Arial" w:hAnsi="Arial" w:cs="Arial"/>
+                <w:color w:val="000000" w:themeColor="text1"/>
+              </w:rPr>
+              <w:t>ype</w:t>
+            </w:r>
+          </w:p>
+        </w:tc>
+        <w:tc>
+          <w:tcPr>
+            <w:tcW w:w="2254" w:type="dxa"/>
+          </w:tcPr>
+          <w:p>
+            <w:pPr>
+              <w:spacing w:line="240" w:lineRule="exact"/>
+            </w:pPr>
+            <w:r>
+              <w:rPr>
+                <w:rFonts w:ascii="Arial" w:eastAsia="Arial" w:hAnsi="Arial" w:cs="Arial"/>
+                <w:color w:val="000000" w:themeColor="text1"/>
+              </w:rPr>
+              <w:t>Mandatory</w:t>
+            </w:r>
+          </w:p>
+        </w:tc>
+        <w:tc>
+          <w:tcPr>
+            <w:tcW w:w="2254" w:type="dxa"/>
+          </w:tcPr>
+          <w:p>
+            <w:pPr>
+              <w:spacing w:line="240" w:lineRule="exact"/>
+            </w:pPr>
+            <w:r>
+              <w:rPr>
+                <w:rFonts w:ascii="Arial" w:eastAsia="Arial" w:hAnsi="Arial" w:cs="Arial"/>
+                <w:color w:val="000000" w:themeColor="text1"/>
+              </w:rPr>
+              <w:t>T</w:t>
+            </w:r>
+            <w:r>
+              <w:rPr>
+                <w:rFonts w:ascii="Arial" w:eastAsia="Arial" w:hAnsi="Arial" w:cs="Arial"/>
+                <w:color w:val="000000" w:themeColor="text1"/>
+              </w:rPr>
+              <w:t xml:space="preserve">he form of identification for the recipient. </w:t>
+            </w:r>
+            <w:r>
+              <w:rPr>
+                <w:rFonts w:ascii="Arial" w:eastAsia="Arial" w:hAnsi="Arial" w:cs="Arial"/>
+                <w:color w:val="000000" w:themeColor="text1"/>
+              </w:rPr>
+              <w:t>You must s</w:t>
+            </w:r>
+            <w:r>
+              <w:rPr>
+                <w:rFonts w:ascii="Arial" w:eastAsia="Arial" w:hAnsi="Arial" w:cs="Arial"/>
+                <w:color w:val="000000" w:themeColor="text1"/>
+              </w:rPr>
+              <w:t xml:space="preserve">elect one of the following </w:t>
+            </w:r>
+            <w:r>
+              <w:rPr>
+                <w:rFonts w:ascii="Arial" w:eastAsia="Arial" w:hAnsi="Arial" w:cs="Arial"/>
+                <w:color w:val="000000" w:themeColor="text1"/>
+              </w:rPr>
+              <w:t>option</w:t>
+            </w:r>
+            <w:r>
+              <w:rPr>
+                <w:rFonts w:ascii="Arial" w:eastAsia="Arial" w:hAnsi="Arial" w:cs="Arial"/>
+                <w:color w:val="000000" w:themeColor="text1"/>
+              </w:rPr>
+              <w:t>s:</w:t>
+            </w:r>
+          </w:p>
+          <w:p>
+            <w:pPr>
+              <w:spacing w:line="240" w:lineRule="exact"/>
+            </w:pPr>
+            <w:r>
+              <w:rPr>
+                <w:rFonts w:ascii="Arial" w:eastAsia="Arial" w:hAnsi="Arial" w:cs="Arial"/>
+                <w:color w:val="000000" w:themeColor="text1"/>
+              </w:rPr>
+              <w:t xml:space="preserve"> </w:t>
+            </w:r>
+          </w:p>
+          <w:p>
+            <w:pPr>
+              <w:spacing w:line="240" w:lineRule="exact"/>
+              <w:ind w:left="360" w:hanging="360"/>
+            </w:pPr>
+            <w:r>
+              <w:rPr>
+                <w:rFonts w:ascii="Arial" w:eastAsia="Arial" w:hAnsi="Arial" w:cs="Arial"/>
+                <w:color w:val="000000" w:themeColor="text1"/>
+              </w:rPr>
+              <w:t xml:space="preserve">Company </w:t>
+            </w:r>
+            <w:r>
+              <w:rPr>
+                <w:rFonts w:ascii="Arial" w:eastAsia="Arial" w:hAnsi="Arial" w:cs="Arial"/>
+                <w:color w:val="000000" w:themeColor="text1"/>
+              </w:rPr>
+              <w:t>r</w:t>
+            </w:r>
+            <w:r>
+              <w:rPr>
+                <w:rFonts w:ascii="Arial" w:eastAsia="Arial" w:hAnsi="Arial" w:cs="Arial"/>
+                <w:color w:val="000000" w:themeColor="text1"/>
+              </w:rPr>
+              <w:t>egistration</w:t>
+            </w:r>
+            <w:r>
+              <w:rPr>
+                <w:rFonts w:ascii="Arial" w:eastAsia="Arial" w:hAnsi="Arial" w:cs="Arial"/>
+                <w:color w:val="000000" w:themeColor="text1"/>
+              </w:rPr>
+              <w:t xml:space="preserve"> n</w:t>
+            </w:r>
+            <w:r>
+              <w:rPr>
+                <w:rFonts w:ascii="Arial" w:eastAsia="Arial" w:hAnsi="Arial" w:cs="Arial"/>
+                <w:color w:val="000000" w:themeColor="text1"/>
+              </w:rPr>
+              <w:t>umber</w:t>
+            </w:r>
+          </w:p>
+          <w:p>
+            <w:pPr>
+              <w:spacing w:line="240" w:lineRule="exact"/>
+              <w:ind w:left="360" w:hanging="360"/>
+              <w:rPr>
+                <w:rFonts w:ascii="Arial" w:eastAsia="Arial" w:hAnsi="Arial" w:cs="Arial"/>
+                <w:color w:val="000000" w:themeColor="text1"/>
+              </w:rPr>
+            </w:pPr>
+          </w:p>
+          <w:p>
+            <w:pPr>
+              <w:spacing w:line="240" w:lineRule="exact"/>
+              <w:ind w:left="360" w:hanging="360"/>
+            </w:pPr>
+            <w:r>
+              <w:rPr>
+                <w:rFonts w:ascii="Arial" w:eastAsia="Arial" w:hAnsi="Arial" w:cs="Arial"/>
+                <w:color w:val="000000" w:themeColor="text1"/>
+              </w:rPr>
+              <w:t xml:space="preserve">Charity </w:t>
+            </w:r>
+            <w:r>
+              <w:rPr>
+                <w:rFonts w:ascii="Arial" w:eastAsia="Arial" w:hAnsi="Arial" w:cs="Arial"/>
+                <w:color w:val="000000" w:themeColor="text1"/>
+              </w:rPr>
+              <w:t>n</w:t>
+            </w:r>
+            <w:r>
+              <w:rPr>
+                <w:rFonts w:ascii="Arial" w:eastAsia="Arial" w:hAnsi="Arial" w:cs="Arial"/>
+                <w:color w:val="000000" w:themeColor="text1"/>
+              </w:rPr>
+              <w:t>umber</w:t>
+            </w:r>
+          </w:p>
+          <w:p>
+            <w:pPr>
+              <w:spacing w:line="240" w:lineRule="exact"/>
+              <w:ind w:left="360" w:hanging="360"/>
+              <w:rPr>
+                <w:rFonts w:ascii="Arial" w:eastAsia="Arial" w:hAnsi="Arial" w:cs="Arial"/>
+                <w:color w:val="000000" w:themeColor="text1"/>
+              </w:rPr>
+            </w:pPr>
+          </w:p>
+          <w:p>
+            <w:pPr>
+              <w:spacing w:line="240" w:lineRule="exact"/>
+              <w:ind w:left="360" w:hanging="360"/>
+            </w:pPr>
+            <w:r>
+              <w:rPr>
+                <w:rFonts w:ascii="Arial" w:eastAsia="Arial" w:hAnsi="Arial" w:cs="Arial"/>
+                <w:color w:val="000000" w:themeColor="text1"/>
+              </w:rPr>
+              <w:t xml:space="preserve">VAT </w:t>
+            </w:r>
+            <w:r>
+              <w:rPr>
+                <w:rFonts w:ascii="Arial" w:eastAsia="Arial" w:hAnsi="Arial" w:cs="Arial"/>
+                <w:color w:val="000000" w:themeColor="text1"/>
+              </w:rPr>
+              <w:t>n</w:t>
+            </w:r>
+            <w:r>
+              <w:rPr>
+                <w:rFonts w:ascii="Arial" w:eastAsia="Arial" w:hAnsi="Arial" w:cs="Arial"/>
+                <w:color w:val="000000" w:themeColor="text1"/>
+              </w:rPr>
+              <w:t>umber</w:t>
+            </w:r>
+          </w:p>
+          <w:p>
+            <w:pPr>
+              <w:spacing w:line="240" w:lineRule="exact"/>
+              <w:ind w:left="360" w:hanging="360"/>
+              <w:rPr>
+                <w:rFonts w:ascii="Arial" w:eastAsia="Arial" w:hAnsi="Arial" w:cs="Arial"/>
+                <w:color w:val="000000" w:themeColor="text1"/>
+              </w:rPr>
+            </w:pPr>
+          </w:p>
+          <w:p>
+            <w:pPr>
+              <w:spacing w:line="240" w:lineRule="exact"/>
+              <w:ind w:left="360" w:hanging="360"/>
+            </w:pPr>
+            <w:r>
+              <w:rPr>
+                <w:rFonts w:ascii="Arial" w:eastAsia="Arial" w:hAnsi="Arial" w:cs="Arial"/>
+                <w:color w:val="000000" w:themeColor="text1"/>
+              </w:rPr>
+              <w:t xml:space="preserve">UTR </w:t>
+            </w:r>
+            <w:r>
+              <w:rPr>
+                <w:rFonts w:ascii="Arial" w:eastAsia="Arial" w:hAnsi="Arial" w:cs="Arial"/>
+                <w:color w:val="000000" w:themeColor="text1"/>
+              </w:rPr>
+              <w:t>n</w:t>
+            </w:r>
+            <w:r>
+              <w:rPr>
+                <w:rFonts w:ascii="Arial" w:eastAsia="Arial" w:hAnsi="Arial" w:cs="Arial"/>
+                <w:color w:val="000000" w:themeColor="text1"/>
+              </w:rPr>
+              <w:t>umber</w:t>
+            </w:r>
+          </w:p>
+          <w:p>
+            <w:pPr>
+              <w:spacing w:line="240" w:lineRule="exact"/>
+              <w:ind w:left="360" w:hanging="360"/>
+              <w:rPr>
+                <w:rFonts w:ascii="Arial" w:eastAsia="Arial" w:hAnsi="Arial" w:cs="Arial"/>
+                <w:color w:val="000000" w:themeColor="text1"/>
+              </w:rPr>
+            </w:pPr>
+          </w:p>
+        </w:tc>
+        <w:tc>
+          <w:tcPr>
+            <w:tcW w:w="2385" w:type="dxa"/>
+          </w:tcPr>
+          <w:p>
+            <w:pPr>
+              <w:spacing w:line="240" w:lineRule="exact"/>
+            </w:pPr>
+            <w:r>
+              <w:rPr>
+                <w:rFonts w:ascii="Arial" w:eastAsia="Arial" w:hAnsi="Arial" w:cs="Arial"/>
+                <w:color w:val="000000" w:themeColor="text1"/>
+              </w:rPr>
+              <w:t xml:space="preserve"> </w:t>
+            </w:r>
+            <w:r>
+              <w:rPr>
+                <w:rFonts w:ascii="Arial" w:eastAsia="Arial" w:hAnsi="Arial" w:cs="Arial"/>
+              </w:rPr>
+              <w:t>Select from radio options</w:t>
+            </w:r>
+          </w:p>
+        </w:tc>
+      </w:tr>
+      <w:tr>
+        <w:tc>
+          <w:tcPr>
+            <w:tcW w:w="2254" w:type="dxa"/>
+          </w:tcPr>
+          <w:p>
+            <w:pPr>
+              <w:spacing w:line="240" w:lineRule="exact"/>
+            </w:pPr>
+            <w:r>
+              <w:rPr>
+                <w:rFonts w:ascii="Arial" w:eastAsia="Arial" w:hAnsi="Arial" w:cs="Arial"/>
+                <w:color w:val="000000" w:themeColor="text1"/>
+              </w:rPr>
+              <w:t xml:space="preserve">National </w:t>
+            </w:r>
+            <w:r>
+              <w:rPr>
+                <w:rFonts w:ascii="Arial" w:eastAsia="Arial" w:hAnsi="Arial" w:cs="Arial"/>
+                <w:color w:val="000000" w:themeColor="text1"/>
+              </w:rPr>
+              <w:t xml:space="preserve">ID </w:t>
+            </w:r>
+            <w:r>
+              <w:rPr>
+                <w:rFonts w:ascii="Arial" w:eastAsia="Arial" w:hAnsi="Arial" w:cs="Arial"/>
+                <w:color w:val="000000" w:themeColor="text1"/>
+              </w:rPr>
+              <w:t>n</w:t>
+            </w:r>
+            <w:r>
+              <w:rPr>
+                <w:rFonts w:ascii="Arial" w:eastAsia="Arial" w:hAnsi="Arial" w:cs="Arial"/>
+                <w:color w:val="000000" w:themeColor="text1"/>
+              </w:rPr>
+              <w:t>umber</w:t>
+            </w:r>
+          </w:p>
+        </w:tc>
+        <w:tc>
+          <w:tcPr>
+            <w:tcW w:w="2254" w:type="dxa"/>
+          </w:tcPr>
+          <w:p>
+            <w:pPr>
+              <w:spacing w:line="240" w:lineRule="exact"/>
+            </w:pPr>
+            <w:r>
+              <w:rPr>
+                <w:rFonts w:ascii="Arial" w:eastAsia="Arial" w:hAnsi="Arial" w:cs="Arial"/>
+                <w:color w:val="000000" w:themeColor="text1"/>
+              </w:rPr>
+              <w:t>Mandatory</w:t>
+            </w:r>
+          </w:p>
+        </w:tc>
+        <w:tc>
+          <w:tcPr>
+            <w:tcW w:w="2254" w:type="dxa"/>
+          </w:tcPr>
+          <w:p>
+            <w:pPr>
+              <w:spacing w:line="240" w:lineRule="exact"/>
+              <w:ind w:left="360" w:hanging="360"/>
+            </w:pPr>
+            <w:r>
+              <w:rPr>
+                <w:rFonts w:ascii="Arial" w:eastAsia="Arial" w:hAnsi="Arial" w:cs="Arial"/>
+                <w:color w:val="000000" w:themeColor="text1"/>
+              </w:rPr>
+              <w:t xml:space="preserve">Enter the number for the ID type that you selected. </w:t>
+            </w:r>
+          </w:p>
+          <w:p>
+            <w:pPr>
+              <w:spacing w:line="240" w:lineRule="exact"/>
+              <w:ind w:left="360" w:hanging="360"/>
+              <w:rPr>
+                <w:rFonts w:ascii="Arial" w:eastAsia="Arial" w:hAnsi="Arial" w:cs="Arial"/>
+                <w:color w:val="000000" w:themeColor="text1"/>
+              </w:rPr>
+            </w:pPr>
+          </w:p>
+          <w:p>
+            <w:pPr>
+              <w:spacing w:line="240" w:lineRule="exact"/>
+              <w:ind w:left="360" w:hanging="360"/>
+            </w:pPr>
+            <w:r>
+              <w:rPr>
+                <w:rFonts w:ascii="Arial" w:eastAsia="Arial" w:hAnsi="Arial" w:cs="Arial"/>
+                <w:color w:val="000000" w:themeColor="text1"/>
+              </w:rPr>
+              <w:t>For example, if you selected ‘VAT number’, you must enter the recipient’s VAT number.</w:t>
+            </w:r>
+          </w:p>
+        </w:tc>
+        <w:tc>
+          <w:tcPr>
+            <w:tcW w:w="2385" w:type="dxa"/>
+          </w:tcPr>
+          <w:p>
+            <w:pPr>
+              <w:spacing w:line="240" w:lineRule="exact"/>
+              <w:rPr>
+                <w:color w:val="000000" w:themeColor="text1"/>
+              </w:rPr>
+            </w:pPr>
+            <w:r>
+              <w:rPr>
+                <w:rFonts w:ascii="Arial" w:eastAsia="Arial" w:hAnsi="Arial" w:cs="Arial"/>
+                <w:color w:val="000000" w:themeColor="text1"/>
+              </w:rPr>
+              <w:t xml:space="preserve">If the ID type is a company registration number, it must be </w:t>
+            </w:r>
+            <w:r>
+              <w:rPr>
+                <w:rFonts w:ascii="Arial" w:eastAsia="Arial" w:hAnsi="Arial" w:cs="Arial"/>
+                <w:color w:val="000000" w:themeColor="text1"/>
+              </w:rPr>
+              <w:t>8 letters and/or numbers</w:t>
+            </w:r>
+          </w:p>
+          <w:p>
+            <w:pPr>
+              <w:spacing w:line="240" w:lineRule="exact"/>
+              <w:rPr>
+                <w:rFonts w:ascii="Arial" w:eastAsia="Arial" w:hAnsi="Arial" w:cs="Arial"/>
+                <w:color w:val="000000" w:themeColor="text1"/>
+              </w:rPr>
+            </w:pPr>
+          </w:p>
+          <w:p>
+            <w:pPr>
+              <w:spacing w:line="240" w:lineRule="exact"/>
+              <w:rPr>
+                <w:rFonts w:ascii="Arial" w:eastAsia="Arial" w:hAnsi="Arial" w:cs="Arial"/>
+                <w:color w:val="000000" w:themeColor="text1"/>
+              </w:rPr>
+            </w:pPr>
+            <w:r>
+              <w:rPr>
+                <w:rFonts w:ascii="Arial" w:eastAsia="Arial" w:hAnsi="Arial" w:cs="Arial"/>
+                <w:color w:val="000000" w:themeColor="text1"/>
+              </w:rPr>
+              <w:t xml:space="preserve">If the ID type is a charity number, it must be 8 digits. </w:t>
+            </w:r>
+            <w:r>
+              <w:rPr>
+                <w:rFonts w:ascii="Arial" w:eastAsia="Arial" w:hAnsi="Arial" w:cs="Arial"/>
+                <w:color w:val="000000" w:themeColor="text1"/>
+              </w:rPr>
+              <w:t xml:space="preserve">It </w:t>
+            </w:r>
+            <w:r>
+              <w:rPr>
+                <w:rFonts w:ascii="Arial" w:eastAsia="Arial" w:hAnsi="Arial" w:cs="Arial"/>
+                <w:color w:val="000000" w:themeColor="text1"/>
+              </w:rPr>
+              <w:t>m</w:t>
+            </w:r>
+            <w:r>
+              <w:rPr>
+                <w:rFonts w:ascii="Arial" w:eastAsia="Arial" w:hAnsi="Arial" w:cs="Arial"/>
+                <w:color w:val="000000" w:themeColor="text1"/>
+              </w:rPr>
+              <w:t xml:space="preserve">ight </w:t>
+            </w:r>
+            <w:r>
+              <w:rPr>
+                <w:rFonts w:ascii="Arial" w:eastAsia="Arial" w:hAnsi="Arial" w:cs="Arial"/>
+                <w:color w:val="000000" w:themeColor="text1"/>
+              </w:rPr>
+              <w:t>include a dash (-) before the last digit.</w:t>
+            </w:r>
+          </w:p>
+          <w:p>
+            <w:pPr>
+              <w:spacing w:line="240" w:lineRule="exact"/>
+              <w:rPr>
+                <w:rFonts w:ascii="Arial" w:eastAsia="Arial" w:hAnsi="Arial" w:cs="Arial"/>
+                <w:color w:val="000000" w:themeColor="text1"/>
+              </w:rPr>
+            </w:pPr>
+          </w:p>
+          <w:p>
+            <w:pPr>
+              <w:spacing w:line="240" w:lineRule="exact"/>
+              <w:rPr>
+                <w:rFonts w:ascii="Arial" w:eastAsia="Arial" w:hAnsi="Arial" w:cs="Arial"/>
+                <w:color w:val="000000" w:themeColor="text1"/>
+              </w:rPr>
+            </w:pPr>
+            <w:r>
+              <w:rPr>
+                <w:rFonts w:ascii="Arial" w:eastAsia="Arial" w:hAnsi="Arial" w:cs="Arial"/>
+                <w:color w:val="000000" w:themeColor="text1"/>
+              </w:rPr>
+              <w:t>If the ID type is a VAT number, it must be 9 digits.</w:t>
+            </w:r>
+          </w:p>
+          <w:p>
+            <w:pPr>
+              <w:spacing w:line="240" w:lineRule="exact"/>
+              <w:rPr>
+                <w:rFonts w:ascii="Arial" w:eastAsia="Arial" w:hAnsi="Arial" w:cs="Arial"/>
+                <w:color w:val="000000" w:themeColor="text1"/>
+              </w:rPr>
+            </w:pPr>
+          </w:p>
+          <w:p>
+            <w:pPr>
+              <w:spacing w:line="240" w:lineRule="exact"/>
+              <w:rPr>
+                <w:rFonts w:ascii="Arial" w:eastAsia="Arial" w:hAnsi="Arial" w:cs="Arial"/>
+                <w:color w:val="000000" w:themeColor="text1"/>
+              </w:rPr>
+            </w:pPr>
+            <w:r>
+              <w:rPr>
+                <w:rFonts w:ascii="Arial" w:eastAsia="Arial" w:hAnsi="Arial" w:cs="Arial"/>
+                <w:color w:val="000000" w:themeColor="text1"/>
+              </w:rPr>
+              <w:t>If the ID type is a UTR, it must be 10 digits.</w:t>
             </w:r>
           </w:p>
         </w:tc>
@@ -3759,9 +4352,6 @@
         <w:gridCol w:w="2254"/>
       </w:tblGrid>
       <w:tr>
-        <w:trPr>
-          <w:trHeight w:val="2036"/>
-        </w:trPr>
         <w:tc>
           <w:tcPr>
             <w:tcW w:w="2254" w:type="dxa"/>
@@ -3769,38 +4359,14 @@
           <w:p>
             <w:pPr>
               <w:spacing w:line="240" w:lineRule="exact"/>
-              <w:rPr>
-                <w:rFonts w:ascii="Arial" w:eastAsia="Arial" w:hAnsi="Arial" w:cs="Arial"/>
-                <w:color w:val="000000" w:themeColor="text1"/>
-              </w:rPr>
-            </w:pPr>
-            <w:r>
-              <w:rPr>
-                <w:rFonts w:ascii="Arial" w:eastAsia="Arial" w:hAnsi="Arial" w:cs="Arial"/>
-                <w:color w:val="000000" w:themeColor="text1"/>
-              </w:rPr>
-              <w:t>Organi</w:t>
-            </w:r>
-            <w:r>
-              <w:rPr>
-                <w:rFonts w:ascii="Arial" w:eastAsia="Arial" w:hAnsi="Arial" w:cs="Arial"/>
-                <w:color w:val="000000" w:themeColor="text1"/>
-              </w:rPr>
-              <w:t>s</w:t>
-            </w:r>
-            <w:r>
-              <w:rPr>
-                <w:rFonts w:ascii="Arial" w:eastAsia="Arial" w:hAnsi="Arial" w:cs="Arial"/>
-                <w:color w:val="000000" w:themeColor="text1"/>
-              </w:rPr>
-              <w:t>ation</w:t>
-            </w:r>
-            <w:r>
-              <w:rPr>
-                <w:rFonts w:ascii="Arial" w:eastAsia="Arial" w:hAnsi="Arial" w:cs="Arial"/>
-                <w:color w:val="000000" w:themeColor="text1"/>
-              </w:rPr>
-              <w:t xml:space="preserve"> size</w:t>
+            </w:pPr>
+            <w:r>
+              <w:rPr>
+                <w:rFonts w:ascii="Arial" w:eastAsia="Arial" w:hAnsi="Arial" w:cs="Arial"/>
+                <w:color w:val="000000" w:themeColor="text1"/>
+              </w:rPr>
+              <w:lastRenderedPageBreak/>
+              <w:t>Goods or services</w:t>
             </w:r>
           </w:p>
         </w:tc>
@@ -3827,14 +4393,17 @@
           </w:tcPr>
           <w:p>
             <w:pPr>
-              <w:spacing w:line="240" w:lineRule="exact"/>
-            </w:pPr>
-            <w:r>
-              <w:rPr>
-                <w:rFonts w:ascii="Arial" w:eastAsia="Arial" w:hAnsi="Arial" w:cs="Arial"/>
-                <w:color w:val="000000" w:themeColor="text1"/>
-              </w:rPr>
-              <w:t>You must s</w:t>
+              <w:rPr>
+                <w:rFonts w:ascii="Arial" w:eastAsia="Arial" w:hAnsi="Arial" w:cs="Arial"/>
+                <w:color w:val="000000" w:themeColor="text1"/>
+              </w:rPr>
+            </w:pPr>
+            <w:r>
+              <w:rPr>
+                <w:rFonts w:ascii="Arial" w:eastAsia="Arial" w:hAnsi="Arial" w:cs="Arial"/>
+                <w:color w:val="000000" w:themeColor="text1"/>
+              </w:rPr>
+              <w:t>What the recipient company provides. You must s</w:t>
             </w:r>
             <w:r>
               <w:rPr>
@@ -3848,14 +4417,14 @@
                 <w:rFonts w:ascii="Arial" w:eastAsia="Arial" w:hAnsi="Arial" w:cs="Arial"/>
                 <w:color w:val="000000" w:themeColor="text1"/>
               </w:rPr>
-              <w:t>option</w:t>
-            </w:r>
-            <w:r>
-              <w:rPr>
-                <w:rFonts w:ascii="Arial" w:eastAsia="Arial" w:hAnsi="Arial" w:cs="Arial"/>
-                <w:color w:val="000000" w:themeColor="text1"/>
-              </w:rPr>
-              <w:t>s:</w:t>
+              <w:t>options</w:t>
+            </w:r>
+            <w:r>
+              <w:rPr>
+                <w:rFonts w:ascii="Arial" w:eastAsia="Arial" w:hAnsi="Arial" w:cs="Arial"/>
+                <w:color w:val="000000" w:themeColor="text1"/>
+              </w:rPr>
+              <w:t>:</w:t>
             </w:r>
           </w:p>
           <w:p>
@@ -3880,7 +4449,7 @@
                 <w:rFonts w:ascii="Arial" w:eastAsia="Arial" w:hAnsi="Arial" w:cs="Arial"/>
                 <w:color w:val="000000" w:themeColor="text1"/>
               </w:rPr>
-              <w:t>1)</w:t>
+              <w:t>-</w:t>
             </w:r>
             <w:r>
               <w:rPr>
@@ -3889,14 +4458,14 @@
                 <w:sz w:val="14"/>
                 <w:szCs w:val="14"/>
               </w:rPr>
-              <w:t xml:space="preserve">    </w:t>
-            </w:r>
-            <w:r>
-              <w:rPr>
-                <w:rFonts w:ascii="Arial" w:eastAsia="Arial" w:hAnsi="Arial" w:cs="Arial"/>
-                <w:color w:val="000000" w:themeColor="text1"/>
-              </w:rPr>
-              <w:t>SME</w:t>
+              <w:t xml:space="preserve">       </w:t>
+            </w:r>
+            <w:r>
+              <w:rPr>
+                <w:rFonts w:ascii="Arial" w:eastAsia="Arial" w:hAnsi="Arial" w:cs="Arial"/>
+                <w:color w:val="000000" w:themeColor="text1"/>
+              </w:rPr>
+              <w:t>Goods</w:t>
             </w:r>
           </w:p>
           <w:p>
@@ -3908,22 +4477,12 @@
                 <w:color w:val="000000" w:themeColor="text1"/>
               </w:rPr>
             </w:pPr>
-          </w:p>
-          <w:p>
-            <w:pPr>
-              <w:spacing w:line="240" w:lineRule="exact"/>
-              <w:ind w:left="360" w:hanging="360"/>
-              <w:rPr>
-                <w:rFonts w:ascii="Arial" w:eastAsia="Arial" w:hAnsi="Arial" w:cs="Arial"/>
-                <w:color w:val="000000" w:themeColor="text1"/>
-              </w:rPr>
-            </w:pPr>
-            <w:r>
-              <w:rPr>
-                <w:rFonts w:ascii="Arial" w:eastAsia="Arial" w:hAnsi="Arial" w:cs="Arial"/>
-                <w:color w:val="000000" w:themeColor="text1"/>
-              </w:rPr>
-              <w:t>2)</w:t>
+            <w:r>
+              <w:rPr>
+                <w:rFonts w:ascii="Arial" w:eastAsia="Arial" w:hAnsi="Arial" w:cs="Arial"/>
+                <w:color w:val="000000" w:themeColor="text1"/>
+              </w:rPr>
+              <w:t>-</w:t>
             </w:r>
             <w:r>
               <w:rPr>
@@ -3932,58 +4491,27 @@
                 <w:sz w:val="14"/>
                 <w:szCs w:val="14"/>
               </w:rPr>
-              <w:t xml:space="preserve">    </w:t>
-            </w:r>
-            <w:r>
-              <w:rPr>
-                <w:rFonts w:ascii="Arial" w:eastAsia="Arial" w:hAnsi="Arial" w:cs="Arial"/>
-                <w:color w:val="000000" w:themeColor="text1"/>
-              </w:rPr>
-              <w:t>Large</w:t>
+              <w:t xml:space="preserve">       </w:t>
+            </w:r>
+            <w:r>
+              <w:rPr>
+                <w:rFonts w:ascii="Arial" w:eastAsia="Arial" w:hAnsi="Arial" w:cs="Arial"/>
+                <w:color w:val="000000" w:themeColor="text1"/>
+              </w:rPr>
+              <w:t>Services</w:t>
             </w:r>
           </w:p>
           <w:p>
             <w:pPr>
               <w:spacing w:line="240" w:lineRule="exact"/>
               <w:ind w:left="360" w:hanging="360"/>
-              <w:rPr>
-                <w:rFonts w:ascii="Arial" w:eastAsia="Arial" w:hAnsi="Arial" w:cs="Arial"/>
-                <w:color w:val="000000" w:themeColor="text1"/>
-              </w:rPr>
-            </w:pPr>
-          </w:p>
-          <w:p>
-            <w:pPr>
-              <w:spacing w:line="240" w:lineRule="exact"/>
-              <w:ind w:left="360" w:hanging="360"/>
-            </w:pPr>
-            <w:r>
-              <w:rPr>
-                <w:rFonts w:ascii="Arial" w:eastAsia="Arial" w:hAnsi="Arial" w:cs="Arial"/>
-                <w:color w:val="000000" w:themeColor="text1"/>
-              </w:rPr>
-              <w:t>3)</w:t>
-            </w:r>
-            <w:r>
-              <w:rPr>
-                <w:rFonts w:ascii="Arial" w:eastAsia="Arial" w:hAnsi="Arial" w:cs="Arial"/>
-                <w:color w:val="000000" w:themeColor="text1"/>
-              </w:rPr>
-              <w:t xml:space="preserve">  </w:t>
-            </w:r>
-            <w:r>
-              <w:rPr>
-                <w:rFonts w:ascii="Arial" w:eastAsia="Arial" w:hAnsi="Arial" w:cs="Arial"/>
-                <w:color w:val="000000" w:themeColor="text1"/>
-              </w:rPr>
-              <w:t xml:space="preserve"> </w:t>
-            </w:r>
-            <w:r>
-              <w:rPr>
-                <w:rFonts w:ascii="Arial" w:eastAsia="Arial" w:hAnsi="Arial" w:cs="Arial"/>
-                <w:color w:val="000000" w:themeColor="text1"/>
-              </w:rPr>
-              <w:t>Not specified</w:t>
+            </w:pPr>
+            <w:r>
+              <w:rPr>
+                <w:rFonts w:ascii="Arial" w:eastAsia="Arial" w:hAnsi="Arial" w:cs="Arial"/>
+                <w:color w:val="000000" w:themeColor="text1"/>
+              </w:rPr>
+              <w:t>-    Goods and services</w:t>
             </w:r>
           </w:p>
         </w:tc>
@@ -4009,77 +4537,7 @@
           <w:p>
             <w:pPr>
               <w:spacing w:line="240" w:lineRule="exact"/>
-              <w:rPr>
-                <w:rFonts w:ascii="Arial" w:eastAsia="Arial" w:hAnsi="Arial" w:cs="Arial"/>
-                <w:color w:val="000000" w:themeColor="text1"/>
-              </w:rPr>
-            </w:pPr>
-          </w:p>
-          <w:p>
-            <w:pPr>
-              <w:spacing w:line="240" w:lineRule="exact"/>
-              <w:rPr>
-                <w:rFonts w:ascii="Arial" w:eastAsia="Arial" w:hAnsi="Arial" w:cs="Arial"/>
-                <w:color w:val="000000" w:themeColor="text1"/>
-              </w:rPr>
-            </w:pPr>
-            <w:r>
-              <w:rPr>
-                <w:rFonts w:ascii="Arial" w:eastAsia="Arial" w:hAnsi="Arial" w:cs="Arial"/>
-                <w:color w:val="000000" w:themeColor="text1"/>
-              </w:rPr>
-              <w:t>SME</w:t>
-            </w:r>
-          </w:p>
-          <w:p>
-            <w:pPr>
-              <w:spacing w:line="240" w:lineRule="exact"/>
-              <w:rPr>
-                <w:rFonts w:ascii="Arial" w:eastAsia="Arial" w:hAnsi="Arial" w:cs="Arial"/>
-                <w:color w:val="000000" w:themeColor="text1"/>
-              </w:rPr>
-            </w:pPr>
-          </w:p>
-          <w:p>
-            <w:pPr>
-              <w:spacing w:line="240" w:lineRule="exact"/>
-              <w:rPr>
-                <w:rFonts w:ascii="Arial" w:eastAsia="Arial" w:hAnsi="Arial" w:cs="Arial"/>
-                <w:color w:val="000000" w:themeColor="text1"/>
-              </w:rPr>
-            </w:pPr>
-            <w:r>
-              <w:rPr>
-                <w:rFonts w:ascii="Arial" w:eastAsia="Arial" w:hAnsi="Arial" w:cs="Arial"/>
-                <w:color w:val="000000" w:themeColor="text1"/>
-              </w:rPr>
-              <w:t>Large</w:t>
-            </w:r>
-          </w:p>
-          <w:p>
-            <w:pPr>
-              <w:spacing w:line="240" w:lineRule="exact"/>
-              <w:rPr>
-                <w:rFonts w:ascii="Arial" w:eastAsia="Arial" w:hAnsi="Arial" w:cs="Arial"/>
-                <w:color w:val="000000" w:themeColor="text1"/>
-              </w:rPr>
-            </w:pPr>
-          </w:p>
-          <w:p>
-            <w:pPr>
-              <w:spacing w:line="240" w:lineRule="exact"/>
-              <w:rPr>
-                <w:rFonts w:ascii="Arial" w:eastAsia="Arial" w:hAnsi="Arial" w:cs="Arial"/>
-                <w:color w:val="000000" w:themeColor="text1"/>
-              </w:rPr>
-            </w:pPr>
-            <w:r>
-              <w:rPr>
-                <w:rFonts w:ascii="Arial" w:eastAsia="Arial" w:hAnsi="Arial" w:cs="Arial"/>
-                <w:color w:val="000000" w:themeColor="text1"/>
-              </w:rPr>
-              <w:t>Not specified</w:t>
-            </w:r>
+            </w:pPr>
           </w:p>
         </w:tc>
       </w:tr>
@@ -4097,42 +4555,14 @@
                 <w:rFonts w:ascii="Arial" w:eastAsia="Arial" w:hAnsi="Arial" w:cs="Arial"/>
                 <w:color w:val="000000" w:themeColor="text1"/>
               </w:rPr>
-              <w:t>Public</w:t>
-            </w:r>
-            <w:r>
-              <w:rPr>
-                <w:rFonts w:ascii="Arial" w:eastAsia="Arial" w:hAnsi="Arial" w:cs="Arial"/>
-                <w:color w:val="000000" w:themeColor="text1"/>
-              </w:rPr>
-              <w:t xml:space="preserve"> </w:t>
-            </w:r>
-            <w:r>
-              <w:rPr>
-                <w:rFonts w:ascii="Arial" w:eastAsia="Arial" w:hAnsi="Arial" w:cs="Arial"/>
-                <w:color w:val="000000" w:themeColor="text1"/>
-              </w:rPr>
-              <w:t>a</w:t>
-            </w:r>
-            <w:r>
-              <w:rPr>
-                <w:rFonts w:ascii="Arial" w:eastAsia="Arial" w:hAnsi="Arial" w:cs="Arial"/>
-                <w:color w:val="000000" w:themeColor="text1"/>
-              </w:rPr>
-              <w:t xml:space="preserve">uthority </w:t>
-            </w:r>
-            <w:r>
-              <w:rPr>
-                <w:rFonts w:ascii="Arial" w:eastAsia="Arial" w:hAnsi="Arial" w:cs="Arial"/>
-                <w:color w:val="000000" w:themeColor="text1"/>
-              </w:rPr>
-              <w:t>n</w:t>
-            </w:r>
-            <w:r>
-              <w:rPr>
-                <w:rFonts w:ascii="Arial" w:eastAsia="Arial" w:hAnsi="Arial" w:cs="Arial"/>
-                <w:color w:val="000000" w:themeColor="text1"/>
-              </w:rPr>
-              <w:t>ame</w:t>
+              <w:t>Region</w:t>
+            </w:r>
+            <w:r>
+              <w:rPr>
+                <w:rFonts w:ascii="Arial" w:eastAsia="Arial" w:hAnsi="Arial" w:cs="Arial"/>
+                <w:color w:val="000000" w:themeColor="text1"/>
+              </w:rPr>
+              <w:t>(s)</w:t>
             </w:r>
           </w:p>
         </w:tc>
@@ -4160,21 +4590,48 @@
           <w:p>
             <w:pPr>
               <w:spacing w:line="240" w:lineRule="exact"/>
-            </w:pPr>
-            <w:r>
-              <w:rPr>
-                <w:rFonts w:ascii="Arial" w:eastAsia="Arial" w:hAnsi="Arial" w:cs="Arial"/>
-                <w:color w:val="000000" w:themeColor="text1"/>
-              </w:rPr>
-              <w:t xml:space="preserve">The name of the </w:t>
-            </w:r>
-            <w:r>
-              <w:rPr>
-                <w:rFonts w:ascii="Arial" w:eastAsia="Arial" w:hAnsi="Arial" w:cs="Arial"/>
-                <w:color w:val="000000" w:themeColor="text1"/>
-              </w:rPr>
-              <w:t>public</w:t>
-            </w:r>
+              <w:rPr>
+                <w:rFonts w:ascii="Arial" w:eastAsia="Arial" w:hAnsi="Arial" w:cs="Arial"/>
+                <w:color w:val="000000" w:themeColor="text1"/>
+              </w:rPr>
+            </w:pPr>
+            <w:r>
+              <w:rPr>
+                <w:rFonts w:ascii="Arial" w:eastAsia="Arial" w:hAnsi="Arial" w:cs="Arial"/>
+                <w:color w:val="000000" w:themeColor="text1"/>
+              </w:rPr>
+              <w:t>This is the region(s) where the subsidised economic activity takes place.</w:t>
+            </w:r>
+          </w:p>
+          <w:p>
+            <w:pPr>
+              <w:spacing w:line="240" w:lineRule="exact"/>
+              <w:rPr>
+                <w:rFonts w:ascii="Arial" w:eastAsia="Arial" w:hAnsi="Arial" w:cs="Arial"/>
+                <w:color w:val="000000" w:themeColor="text1"/>
+              </w:rPr>
+            </w:pPr>
+          </w:p>
+          <w:p>
+            <w:pPr>
+              <w:spacing w:line="240" w:lineRule="exact"/>
+              <w:rPr>
+                <w:rFonts w:ascii="Arial" w:eastAsia="Arial" w:hAnsi="Arial" w:cs="Arial"/>
+                <w:color w:val="000000" w:themeColor="text1"/>
+              </w:rPr>
+            </w:pPr>
+            <w:r>
+              <w:rPr>
+                <w:rFonts w:ascii="Arial" w:eastAsia="Arial" w:hAnsi="Arial" w:cs="Arial"/>
+                <w:color w:val="000000" w:themeColor="text1"/>
+              </w:rPr>
+              <w:t>Comma separated list of regions. The list of accepted values is below:</w:t>
+            </w:r>
+          </w:p>
+          <w:p>
+            <w:pPr>
+              <w:spacing w:line="240" w:lineRule="exact"/>
+            </w:pPr>
             <w:r>
               <w:rPr>
                 <w:rFonts w:ascii="Arial" w:eastAsia="Arial" w:hAnsi="Arial" w:cs="Arial"/>
@@ -4182,54 +4639,312 @@
               </w:rPr>
               <w:t xml:space="preserve"> </w:t>
             </w:r>
-            <w:r>
-              <w:rPr>
-                <w:rFonts w:ascii="Arial" w:eastAsia="Arial" w:hAnsi="Arial" w:cs="Arial"/>
-                <w:color w:val="000000" w:themeColor="text1"/>
-              </w:rPr>
-              <w:t>a</w:t>
-            </w:r>
-            <w:r>
-              <w:rPr>
-                <w:rFonts w:ascii="Arial" w:eastAsia="Arial" w:hAnsi="Arial" w:cs="Arial"/>
-                <w:color w:val="000000" w:themeColor="text1"/>
-              </w:rPr>
-              <w:t>uthority giving the award</w:t>
-            </w:r>
-            <w:r>
-              <w:rPr>
-                <w:rFonts w:ascii="Arial" w:eastAsia="Arial" w:hAnsi="Arial" w:cs="Arial"/>
-                <w:color w:val="000000" w:themeColor="text1"/>
-              </w:rPr>
-              <w:t>.</w:t>
-            </w:r>
-          </w:p>
-          <w:p>
-            <w:pPr>
-              <w:spacing w:line="240" w:lineRule="exact"/>
-              <w:rPr>
-                <w:rFonts w:ascii="Arial" w:eastAsia="Arial" w:hAnsi="Arial" w:cs="Arial"/>
-                <w:color w:val="000000" w:themeColor="text1"/>
-              </w:rPr>
-            </w:pPr>
-          </w:p>
-          <w:p>
-            <w:pPr>
-              <w:spacing w:line="240" w:lineRule="exact"/>
-              <w:rPr>
-                <w:rFonts w:ascii="Arial" w:eastAsia="Arial" w:hAnsi="Arial" w:cs="Arial"/>
-                <w:color w:val="000000" w:themeColor="text1"/>
-              </w:rPr>
-            </w:pPr>
-          </w:p>
-          <w:p>
-            <w:pPr>
-              <w:spacing w:line="240" w:lineRule="exact"/>
-              <w:rPr>
-                <w:rFonts w:ascii="Calibri" w:eastAsia="Calibri" w:hAnsi="Calibri" w:cs="Calibri"/>
-                <w:color w:val="000000" w:themeColor="text1"/>
-              </w:rPr>
-            </w:pPr>
+          </w:p>
+          <w:p>
+            <w:pPr>
+              <w:pStyle w:val="ListParagraph"/>
+              <w:numPr>
+                <w:ilvl w:val="0"/>
+                <w:numId w:val="7"/>
+              </w:numPr>
+              <w:spacing w:after="160" w:line="240" w:lineRule="exact"/>
+              <w:rPr>
+                <w:rFonts w:ascii="Arial" w:hAnsi="Arial" w:cs="Arial"/>
+              </w:rPr>
+            </w:pPr>
+            <w:r>
+              <w:rPr>
+                <w:rFonts w:ascii="Arial" w:hAnsi="Arial" w:cs="Arial"/>
+              </w:rPr>
+              <w:t>National</w:t>
+            </w:r>
+          </w:p>
+          <w:p>
+            <w:pPr>
+              <w:pStyle w:val="ListParagraph"/>
+              <w:numPr>
+                <w:ilvl w:val="0"/>
+                <w:numId w:val="7"/>
+              </w:numPr>
+              <w:spacing w:after="160" w:line="240" w:lineRule="exact"/>
+              <w:rPr>
+                <w:rFonts w:ascii="Arial" w:hAnsi="Arial" w:cs="Arial"/>
+              </w:rPr>
+            </w:pPr>
+            <w:r>
+              <w:rPr>
+                <w:rFonts w:ascii="Arial" w:hAnsi="Arial" w:cs="Arial"/>
+              </w:rPr>
+              <w:t>UK-Wide</w:t>
+            </w:r>
+          </w:p>
+          <w:p>
+            <w:pPr>
+              <w:pStyle w:val="ListParagraph"/>
+              <w:numPr>
+                <w:ilvl w:val="0"/>
+                <w:numId w:val="7"/>
+              </w:numPr>
+              <w:spacing w:after="160" w:line="240" w:lineRule="exact"/>
+              <w:rPr>
+                <w:rFonts w:ascii="Arial" w:hAnsi="Arial" w:cs="Arial"/>
+              </w:rPr>
+            </w:pPr>
+            <w:r>
+              <w:rPr>
+                <w:rFonts w:ascii="Arial" w:hAnsi="Arial" w:cs="Arial"/>
+              </w:rPr>
+              <w:t>GB-Wide</w:t>
+            </w:r>
+          </w:p>
+          <w:p>
+            <w:pPr>
+              <w:pStyle w:val="ListParagraph"/>
+              <w:numPr>
+                <w:ilvl w:val="0"/>
+                <w:numId w:val="7"/>
+              </w:numPr>
+              <w:spacing w:after="160" w:line="240" w:lineRule="exact"/>
+              <w:rPr>
+                <w:rFonts w:ascii="Arial" w:hAnsi="Arial" w:cs="Arial"/>
+              </w:rPr>
+            </w:pPr>
+            <w:r>
+              <w:rPr>
+                <w:rFonts w:ascii="Arial" w:hAnsi="Arial" w:cs="Arial"/>
+              </w:rPr>
+              <w:t>England</w:t>
+            </w:r>
+          </w:p>
+          <w:p>
+            <w:pPr>
+              <w:pStyle w:val="ListParagraph"/>
+              <w:numPr>
+                <w:ilvl w:val="0"/>
+                <w:numId w:val="7"/>
+              </w:numPr>
+              <w:spacing w:after="160" w:line="240" w:lineRule="exact"/>
+              <w:rPr>
+                <w:rFonts w:ascii="Arial" w:hAnsi="Arial" w:cs="Arial"/>
+              </w:rPr>
+            </w:pPr>
+            <w:r>
+              <w:rPr>
+                <w:rFonts w:ascii="Arial" w:hAnsi="Arial" w:cs="Arial"/>
+              </w:rPr>
+              <w:t>Northern Ireland</w:t>
+            </w:r>
+          </w:p>
+          <w:p>
+            <w:pPr>
+              <w:pStyle w:val="ListParagraph"/>
+              <w:numPr>
+                <w:ilvl w:val="0"/>
+                <w:numId w:val="7"/>
+              </w:numPr>
+              <w:spacing w:after="160" w:line="240" w:lineRule="exact"/>
+              <w:rPr>
+                <w:rFonts w:ascii="Arial" w:hAnsi="Arial" w:cs="Arial"/>
+              </w:rPr>
+            </w:pPr>
+            <w:r>
+              <w:rPr>
+                <w:rFonts w:ascii="Arial" w:hAnsi="Arial" w:cs="Arial"/>
+              </w:rPr>
+              <w:t>Scotland</w:t>
+            </w:r>
+          </w:p>
+          <w:p>
+            <w:pPr>
+              <w:pStyle w:val="ListParagraph"/>
+              <w:numPr>
+                <w:ilvl w:val="0"/>
+                <w:numId w:val="7"/>
+              </w:numPr>
+              <w:spacing w:after="160" w:line="240" w:lineRule="exact"/>
+              <w:rPr>
+                <w:rFonts w:ascii="Arial" w:hAnsi="Arial" w:cs="Arial"/>
+              </w:rPr>
+            </w:pPr>
+            <w:r>
+              <w:rPr>
+                <w:rFonts w:ascii="Arial" w:hAnsi="Arial" w:cs="Arial"/>
+              </w:rPr>
+              <w:t>Wales</w:t>
+            </w:r>
+          </w:p>
+          <w:p>
+            <w:pPr>
+              <w:pStyle w:val="ListParagraph"/>
+              <w:numPr>
+                <w:ilvl w:val="0"/>
+                <w:numId w:val="7"/>
+              </w:numPr>
+              <w:spacing w:after="160" w:line="240" w:lineRule="exact"/>
+              <w:rPr>
+                <w:rFonts w:ascii="Arial" w:hAnsi="Arial" w:cs="Arial"/>
+              </w:rPr>
+            </w:pPr>
+            <w:r>
+              <w:rPr>
+                <w:rFonts w:ascii="Arial" w:hAnsi="Arial" w:cs="Arial"/>
+              </w:rPr>
+              <w:t>East Midlands</w:t>
+            </w:r>
+          </w:p>
+          <w:p>
+            <w:pPr>
+              <w:pStyle w:val="ListParagraph"/>
+              <w:numPr>
+                <w:ilvl w:val="0"/>
+                <w:numId w:val="7"/>
+              </w:numPr>
+              <w:spacing w:after="160" w:line="240" w:lineRule="exact"/>
+              <w:rPr>
+                <w:rFonts w:ascii="Arial" w:hAnsi="Arial" w:cs="Arial"/>
+              </w:rPr>
+            </w:pPr>
+            <w:r>
+              <w:rPr>
+                <w:rFonts w:ascii="Arial" w:hAnsi="Arial" w:cs="Arial"/>
+              </w:rPr>
+              <w:t>East of England</w:t>
+            </w:r>
+          </w:p>
+          <w:p>
+            <w:pPr>
+              <w:pStyle w:val="ListParagraph"/>
+              <w:numPr>
+                <w:ilvl w:val="0"/>
+                <w:numId w:val="7"/>
+              </w:numPr>
+              <w:spacing w:after="160" w:line="240" w:lineRule="exact"/>
+              <w:rPr>
+                <w:rFonts w:ascii="Arial" w:hAnsi="Arial" w:cs="Arial"/>
+              </w:rPr>
+            </w:pPr>
+            <w:r>
+              <w:rPr>
+                <w:rFonts w:ascii="Arial" w:hAnsi="Arial" w:cs="Arial"/>
+              </w:rPr>
+              <w:t>London</w:t>
+            </w:r>
+          </w:p>
+          <w:p>
+            <w:pPr>
+              <w:pStyle w:val="ListParagraph"/>
+              <w:numPr>
+                <w:ilvl w:val="0"/>
+                <w:numId w:val="7"/>
+              </w:numPr>
+              <w:spacing w:after="160" w:line="240" w:lineRule="exact"/>
+              <w:rPr>
+                <w:rFonts w:ascii="Arial" w:hAnsi="Arial" w:cs="Arial"/>
+              </w:rPr>
+            </w:pPr>
+            <w:proofErr w:type="gramStart"/>
+            <w:r>
+              <w:rPr>
+                <w:rFonts w:ascii="Arial" w:hAnsi="Arial" w:cs="Arial"/>
+              </w:rPr>
+              <w:t>North East</w:t>
+            </w:r>
+            <w:proofErr w:type="gramEnd"/>
+          </w:p>
+          <w:p>
+            <w:pPr>
+              <w:pStyle w:val="ListParagraph"/>
+              <w:numPr>
+                <w:ilvl w:val="0"/>
+                <w:numId w:val="7"/>
+              </w:numPr>
+              <w:spacing w:after="160" w:line="240" w:lineRule="exact"/>
+              <w:rPr>
+                <w:rFonts w:ascii="Arial" w:hAnsi="Arial" w:cs="Arial"/>
+              </w:rPr>
+            </w:pPr>
+            <w:proofErr w:type="gramStart"/>
+            <w:r>
+              <w:rPr>
+                <w:rFonts w:ascii="Arial" w:hAnsi="Arial" w:cs="Arial"/>
+              </w:rPr>
+              <w:t>North West</w:t>
+            </w:r>
+            <w:proofErr w:type="gramEnd"/>
+          </w:p>
+          <w:p>
+            <w:pPr>
+              <w:pStyle w:val="ListParagraph"/>
+              <w:numPr>
+                <w:ilvl w:val="0"/>
+                <w:numId w:val="7"/>
+              </w:numPr>
+              <w:spacing w:after="160" w:line="240" w:lineRule="exact"/>
+              <w:rPr>
+                <w:rFonts w:ascii="Arial" w:hAnsi="Arial" w:cs="Arial"/>
+              </w:rPr>
+            </w:pPr>
+            <w:proofErr w:type="gramStart"/>
+            <w:r>
+              <w:rPr>
+                <w:rFonts w:ascii="Arial" w:hAnsi="Arial" w:cs="Arial"/>
+              </w:rPr>
+              <w:t>South East</w:t>
+            </w:r>
+            <w:proofErr w:type="gramEnd"/>
+          </w:p>
+          <w:p>
+            <w:pPr>
+              <w:pStyle w:val="ListParagraph"/>
+              <w:numPr>
+                <w:ilvl w:val="0"/>
+                <w:numId w:val="7"/>
+              </w:numPr>
+              <w:spacing w:after="160" w:line="240" w:lineRule="exact"/>
+              <w:rPr>
+                <w:rFonts w:ascii="Arial" w:hAnsi="Arial" w:cs="Arial"/>
+              </w:rPr>
+            </w:pPr>
+            <w:proofErr w:type="gramStart"/>
+            <w:r>
+              <w:rPr>
+                <w:rFonts w:ascii="Arial" w:hAnsi="Arial" w:cs="Arial"/>
+              </w:rPr>
+              <w:t>South West</w:t>
+            </w:r>
+            <w:proofErr w:type="gramEnd"/>
+          </w:p>
+          <w:p>
+            <w:pPr>
+              <w:pStyle w:val="ListParagraph"/>
+              <w:numPr>
+                <w:ilvl w:val="0"/>
+                <w:numId w:val="7"/>
+              </w:numPr>
+              <w:spacing w:after="160" w:line="240" w:lineRule="exact"/>
+            </w:pPr>
+            <w:r>
+              <w:rPr>
+                <w:rFonts w:ascii="Arial" w:hAnsi="Arial" w:cs="Arial"/>
+              </w:rPr>
+              <w:t>West Midlands</w:t>
+            </w:r>
+          </w:p>
+          <w:p>
+            <w:pPr>
+              <w:pStyle w:val="ListParagraph"/>
+              <w:numPr>
+                <w:ilvl w:val="0"/>
+                <w:numId w:val="7"/>
+              </w:numPr>
+              <w:spacing w:after="160" w:line="240" w:lineRule="exact"/>
+            </w:pPr>
+            <w:r>
+              <w:rPr>
+                <w:rFonts w:ascii="Arial" w:hAnsi="Arial" w:cs="Arial"/>
+              </w:rPr>
+              <w:t>Yorkshire and Humber</w:t>
+            </w:r>
           </w:p>
         </w:tc>
         <w:tc>
@@ -4249,46 +4964,28 @@
                 <w:rFonts w:ascii="Arial" w:eastAsia="Arial" w:hAnsi="Arial" w:cs="Arial"/>
                 <w:color w:val="000000" w:themeColor="text1"/>
               </w:rPr>
-              <w:t>Letters, numbers and special characters</w:t>
-            </w:r>
-          </w:p>
-          <w:p>
-            <w:pPr>
-              <w:spacing w:line="240" w:lineRule="exact"/>
-              <w:rPr>
-                <w:rFonts w:ascii="Arial" w:eastAsia="Arial" w:hAnsi="Arial" w:cs="Arial"/>
-                <w:color w:val="000000" w:themeColor="text1"/>
-              </w:rPr>
-            </w:pPr>
-          </w:p>
-          <w:p>
-            <w:pPr>
-              <w:spacing w:line="240" w:lineRule="exact"/>
-              <w:rPr>
-                <w:rFonts w:ascii="Arial" w:eastAsia="Arial" w:hAnsi="Arial" w:cs="Arial"/>
-                <w:color w:val="000000" w:themeColor="text1"/>
-              </w:rPr>
-            </w:pPr>
-            <w:r>
-              <w:rPr>
-                <w:rFonts w:ascii="Arial" w:eastAsia="Arial" w:hAnsi="Arial" w:cs="Arial"/>
-                <w:color w:val="000000" w:themeColor="text1"/>
-              </w:rPr>
-              <w:t xml:space="preserve">The </w:t>
-            </w:r>
-            <w:r>
-              <w:rPr>
-                <w:rFonts w:ascii="Arial" w:eastAsia="Arial" w:hAnsi="Arial" w:cs="Arial"/>
-                <w:color w:val="000000" w:themeColor="text1"/>
-              </w:rPr>
-              <w:t>public</w:t>
-            </w:r>
-            <w:r>
-              <w:rPr>
-                <w:rFonts w:ascii="Arial" w:eastAsia="Arial" w:hAnsi="Arial" w:cs="Arial"/>
-                <w:color w:val="000000" w:themeColor="text1"/>
-              </w:rPr>
-              <w:t xml:space="preserve"> </w:t>
+              <w:t>If “National” is provided, no other options should be included.</w:t>
+            </w:r>
+          </w:p>
+          <w:p>
+            <w:pPr>
+              <w:spacing w:line="240" w:lineRule="exact"/>
+              <w:rPr>
+                <w:rFonts w:ascii="Arial" w:eastAsia="Arial" w:hAnsi="Arial" w:cs="Arial"/>
+                <w:color w:val="000000" w:themeColor="text1"/>
+              </w:rPr>
+            </w:pPr>
+          </w:p>
+          <w:p>
+            <w:pPr>
+              <w:spacing w:line="240" w:lineRule="exact"/>
+            </w:pPr>
+            <w:r>
+              <w:rPr>
+                <w:rFonts w:ascii="Arial" w:eastAsia="Arial" w:hAnsi="Arial" w:cs="Arial"/>
+                <w:color w:val="000000" w:themeColor="text1"/>
+              </w:rPr>
+              <w:t xml:space="preserve">For example: East Midlands, London, </w:t>
             </w:r>
             <w:proofErr w:type="gramStart"/>
             <w:r>
@@ -4296,60 +4993,9 @@
                 <w:rFonts w:ascii="Arial" w:eastAsia="Arial" w:hAnsi="Arial" w:cs="Arial"/>
                 <w:color w:val="000000" w:themeColor="text1"/>
               </w:rPr>
-              <w:t>authority</w:t>
+              <w:t>South West</w:t>
             </w:r>
             <w:proofErr w:type="gramEnd"/>
-            <w:r>
-              <w:rPr>
-                <w:rFonts w:ascii="Arial" w:eastAsia="Arial" w:hAnsi="Arial" w:cs="Arial"/>
-                <w:color w:val="000000" w:themeColor="text1"/>
-              </w:rPr>
-              <w:t xml:space="preserve"> name must be in the same spelling and format as it appears in the database. You can see the exact spelling of </w:t>
-            </w:r>
-            <w:r>
-              <w:rPr>
-                <w:rFonts w:ascii="Arial" w:eastAsia="Arial" w:hAnsi="Arial" w:cs="Arial"/>
-                <w:color w:val="000000" w:themeColor="text1"/>
-              </w:rPr>
-              <w:t xml:space="preserve">your </w:t>
-            </w:r>
-            <w:r>
-              <w:rPr>
-                <w:rFonts w:ascii="Arial" w:eastAsia="Arial" w:hAnsi="Arial" w:cs="Arial"/>
-                <w:color w:val="000000" w:themeColor="text1"/>
-              </w:rPr>
-              <w:t>public</w:t>
-            </w:r>
-            <w:r>
-              <w:rPr>
-                <w:rFonts w:ascii="Arial" w:eastAsia="Arial" w:hAnsi="Arial" w:cs="Arial"/>
-                <w:color w:val="000000" w:themeColor="text1"/>
-              </w:rPr>
-              <w:t xml:space="preserve"> authority in </w:t>
-            </w:r>
-            <w:r>
-              <w:rPr>
-                <w:rFonts w:ascii="Arial" w:eastAsia="Arial" w:hAnsi="Arial" w:cs="Arial"/>
-                <w:color w:val="000000" w:themeColor="text1"/>
-              </w:rPr>
-              <w:t>your account</w:t>
-            </w:r>
-            <w:r>
-              <w:rPr>
-                <w:rFonts w:ascii="Arial" w:eastAsia="Arial" w:hAnsi="Arial" w:cs="Arial"/>
-                <w:color w:val="000000" w:themeColor="text1"/>
-              </w:rPr>
-              <w:t>.</w:t>
-            </w:r>
-          </w:p>
-          <w:p>
-            <w:pPr>
-              <w:spacing w:line="240" w:lineRule="exact"/>
-              <w:rPr>
-                <w:rFonts w:ascii="Arial" w:eastAsia="Arial" w:hAnsi="Arial" w:cs="Arial"/>
-                <w:color w:val="000000" w:themeColor="text1"/>
-              </w:rPr>
-            </w:pPr>
           </w:p>
         </w:tc>
       </w:tr>
@@ -4371,22 +5017,14 @@
                 <w:rFonts w:ascii="Arial" w:eastAsia="Arial" w:hAnsi="Arial" w:cs="Arial"/>
                 <w:color w:val="000000" w:themeColor="text1"/>
               </w:rPr>
-              <w:lastRenderedPageBreak/>
-              <w:t>Legal g</w:t>
-            </w:r>
-            <w:r>
-              <w:rPr>
-                <w:rFonts w:ascii="Arial" w:eastAsia="Arial" w:hAnsi="Arial" w:cs="Arial"/>
-                <w:color w:val="000000" w:themeColor="text1"/>
-              </w:rPr>
-              <w:t>ranting d</w:t>
-            </w:r>
-            <w:r>
-              <w:rPr>
-                <w:rFonts w:ascii="Arial" w:eastAsia="Arial" w:hAnsi="Arial" w:cs="Arial"/>
-                <w:color w:val="000000" w:themeColor="text1"/>
-              </w:rPr>
-              <w:t>ate</w:t>
+              <w:t>Spending s</w:t>
+            </w:r>
+            <w:r>
+              <w:rPr>
+                <w:rFonts w:ascii="Arial" w:eastAsia="Arial" w:hAnsi="Arial" w:cs="Arial"/>
+                <w:color w:val="000000" w:themeColor="text1"/>
+              </w:rPr>
+              <w:t>ector</w:t>
             </w:r>
           </w:p>
         </w:tc>
@@ -4403,7 +5041,7 @@
                 <w:rFonts w:ascii="Arial" w:eastAsia="Arial" w:hAnsi="Arial" w:cs="Arial"/>
                 <w:color w:val="000000" w:themeColor="text1"/>
               </w:rPr>
-              <w:t>Mandatory</w:t>
+              <w:t xml:space="preserve"> </w:t>
             </w:r>
           </w:p>
         </w:tc>
@@ -4414,1347 +5052,489 @@
           <w:p>
             <w:pPr>
               <w:spacing w:line="240" w:lineRule="exact"/>
-              <w:rPr>
-                <w:rFonts w:ascii="Arial" w:eastAsia="Arial" w:hAnsi="Arial" w:cs="Arial"/>
-                <w:color w:val="000000" w:themeColor="text1"/>
-              </w:rPr>
-            </w:pPr>
-            <w:r>
-              <w:rPr>
-                <w:rFonts w:ascii="Arial" w:eastAsia="Arial" w:hAnsi="Arial" w:cs="Arial"/>
-                <w:color w:val="000000" w:themeColor="text1"/>
-              </w:rPr>
-              <w:t xml:space="preserve">The </w:t>
-            </w:r>
-            <w:r>
-              <w:rPr>
-                <w:rFonts w:ascii="Arial" w:eastAsia="Arial" w:hAnsi="Arial" w:cs="Arial"/>
-                <w:color w:val="000000" w:themeColor="text1"/>
-              </w:rPr>
-              <w:t xml:space="preserve">date </w:t>
-            </w:r>
-            <w:r>
-              <w:rPr>
-                <w:rFonts w:ascii="Arial" w:eastAsia="Arial" w:hAnsi="Arial" w:cs="Arial"/>
-                <w:color w:val="000000" w:themeColor="text1"/>
-              </w:rPr>
-              <w:t>that the subsidy was awarded to the recipient.</w:t>
-            </w:r>
-          </w:p>
-          <w:p>
-            <w:pPr>
-              <w:spacing w:line="240" w:lineRule="exact"/>
-              <w:rPr>
-                <w:rFonts w:ascii="Arial" w:eastAsia="Arial" w:hAnsi="Arial" w:cs="Arial"/>
-                <w:color w:val="000000" w:themeColor="text1"/>
-              </w:rPr>
-            </w:pPr>
-          </w:p>
-        </w:tc>
-        <w:tc>
-          <w:tcPr>
-            <w:tcW w:w="2254" w:type="dxa"/>
-          </w:tcPr>
-          <w:p>
-            <w:pPr>
-              <w:spacing w:line="240" w:lineRule="exact"/>
-            </w:pPr>
-            <w:r>
-              <w:rPr>
-                <w:rFonts w:ascii="Arial" w:eastAsia="Arial" w:hAnsi="Arial" w:cs="Arial"/>
-                <w:color w:val="000000" w:themeColor="text1"/>
-              </w:rPr>
-              <w:t>M</w:t>
-            </w:r>
-            <w:r>
-              <w:rPr>
-                <w:rFonts w:ascii="Arial" w:eastAsia="Arial" w:hAnsi="Arial" w:cs="Arial"/>
-              </w:rPr>
-              <w:t>M</w:t>
-            </w:r>
-            <w:r>
-              <w:rPr>
-                <w:rFonts w:ascii="Arial" w:eastAsia="Arial" w:hAnsi="Arial" w:cs="Arial"/>
-              </w:rPr>
-              <w:t>-</w:t>
-            </w:r>
-            <w:r>
+              <w:ind w:left="360" w:hanging="360"/>
+              <w:rPr>
+                <w:rFonts w:ascii="Arial" w:eastAsia="Arial" w:hAnsi="Arial" w:cs="Arial"/>
+                <w:color w:val="000000" w:themeColor="text1"/>
+              </w:rPr>
+            </w:pPr>
+            <w:r>
+              <w:rPr>
+                <w:rFonts w:ascii="Arial" w:eastAsia="Arial" w:hAnsi="Arial" w:cs="Arial"/>
+                <w:color w:val="000000" w:themeColor="text1"/>
+              </w:rPr>
+              <w:t xml:space="preserve">Select the </w:t>
+            </w:r>
+            <w:r>
+              <w:rPr>
+                <w:rFonts w:ascii="Arial" w:eastAsia="Arial" w:hAnsi="Arial" w:cs="Arial"/>
+                <w:color w:val="000000" w:themeColor="text1"/>
+              </w:rPr>
+              <w:t>recipient company’s s</w:t>
+            </w:r>
+            <w:r>
+              <w:rPr>
+                <w:rFonts w:ascii="Arial" w:eastAsia="Arial" w:hAnsi="Arial" w:cs="Arial"/>
+                <w:color w:val="000000" w:themeColor="text1"/>
+              </w:rPr>
+              <w:t>ector</w:t>
+            </w:r>
+            <w:r>
+              <w:rPr>
+                <w:rFonts w:ascii="Arial" w:eastAsia="Arial" w:hAnsi="Arial" w:cs="Arial"/>
+                <w:color w:val="000000" w:themeColor="text1"/>
+              </w:rPr>
+              <w:t>.</w:t>
+            </w:r>
+          </w:p>
+          <w:p>
+            <w:pPr>
+              <w:spacing w:line="240" w:lineRule="exact"/>
+              <w:ind w:left="360" w:hanging="360"/>
+              <w:rPr>
+                <w:rFonts w:ascii="Arial" w:eastAsia="Arial" w:hAnsi="Arial" w:cs="Arial"/>
+                <w:color w:val="000000" w:themeColor="text1"/>
+              </w:rPr>
+            </w:pPr>
+          </w:p>
+          <w:p>
+            <w:pPr>
+              <w:spacing w:line="240" w:lineRule="exact"/>
+              <w:ind w:left="360" w:hanging="360"/>
+              <w:rPr>
+                <w:rFonts w:ascii="Arial" w:eastAsia="Arial" w:hAnsi="Arial" w:cs="Arial"/>
+                <w:color w:val="000000" w:themeColor="text1"/>
+              </w:rPr>
+            </w:pPr>
+            <w:r>
+              <w:rPr>
+                <w:rFonts w:ascii="Arial" w:eastAsia="Arial" w:hAnsi="Arial" w:cs="Arial"/>
+                <w:color w:val="000000" w:themeColor="text1"/>
+              </w:rPr>
+              <w:t>If the company is in more than one sector, select the one that you think is most relevant to this subsidy award.</w:t>
+            </w:r>
+          </w:p>
+          <w:p>
+            <w:pPr>
+              <w:spacing w:line="240" w:lineRule="exact"/>
+              <w:ind w:left="360" w:hanging="360"/>
+              <w:rPr>
+                <w:rFonts w:ascii="Arial" w:eastAsia="Arial" w:hAnsi="Arial" w:cs="Arial"/>
+                <w:color w:val="000000" w:themeColor="text1"/>
+              </w:rPr>
+            </w:pPr>
+          </w:p>
+          <w:p>
+            <w:pPr>
+              <w:spacing w:line="240" w:lineRule="exact"/>
+              <w:ind w:left="360" w:hanging="360"/>
+              <w:rPr>
+                <w:rFonts w:ascii="Arial" w:eastAsia="Arial" w:hAnsi="Arial" w:cs="Arial"/>
+                <w:color w:val="000000" w:themeColor="text1"/>
+              </w:rPr>
+            </w:pPr>
+            <w:r>
+              <w:rPr>
+                <w:rFonts w:ascii="Arial" w:eastAsia="Arial" w:hAnsi="Arial" w:cs="Arial"/>
+                <w:color w:val="000000" w:themeColor="text1"/>
+              </w:rPr>
+              <w:t>Accommodation and food service activities</w:t>
+            </w:r>
+          </w:p>
+          <w:p>
+            <w:pPr>
+              <w:spacing w:line="240" w:lineRule="exact"/>
+              <w:ind w:left="360" w:hanging="360"/>
+              <w:rPr>
+                <w:rFonts w:ascii="Arial" w:eastAsia="Arial" w:hAnsi="Arial" w:cs="Arial"/>
+                <w:color w:val="000000" w:themeColor="text1"/>
+              </w:rPr>
+            </w:pPr>
+          </w:p>
+          <w:p>
+            <w:pPr>
+              <w:spacing w:line="240" w:lineRule="exact"/>
+              <w:rPr>
+                <w:rFonts w:ascii="Arial" w:eastAsia="Arial" w:hAnsi="Arial" w:cs="Arial"/>
+                <w:color w:val="000000" w:themeColor="text1"/>
+              </w:rPr>
+            </w:pPr>
+            <w:r>
+              <w:rPr>
+                <w:rFonts w:ascii="Arial" w:eastAsia="Arial" w:hAnsi="Arial" w:cs="Arial"/>
+                <w:color w:val="000000" w:themeColor="text1"/>
+              </w:rPr>
+              <w:t>Activities of extraterritorial organisations and bodies</w:t>
+            </w:r>
+          </w:p>
+          <w:p>
+            <w:pPr>
+              <w:spacing w:line="240" w:lineRule="exact"/>
+              <w:rPr>
+                <w:rFonts w:ascii="Arial" w:eastAsia="Arial" w:hAnsi="Arial" w:cs="Arial"/>
+                <w:color w:val="000000" w:themeColor="text1"/>
+              </w:rPr>
+            </w:pPr>
+          </w:p>
+          <w:p>
+            <w:pPr>
+              <w:spacing w:line="240" w:lineRule="exact"/>
+              <w:rPr>
+                <w:rFonts w:ascii="Arial" w:eastAsia="Arial" w:hAnsi="Arial" w:cs="Arial"/>
+                <w:color w:val="000000" w:themeColor="text1"/>
+              </w:rPr>
+            </w:pPr>
+            <w:r>
+              <w:rPr>
+                <w:rFonts w:ascii="Arial" w:eastAsia="Arial" w:hAnsi="Arial" w:cs="Arial"/>
+                <w:color w:val="000000" w:themeColor="text1"/>
+              </w:rPr>
+              <w:t xml:space="preserve">Activities of households as employers; undifferentiated goods- and services-producing activities of households for own use </w:t>
+            </w:r>
+            <w:r>
+              <w:br/>
+            </w:r>
+          </w:p>
+          <w:p>
+            <w:pPr>
+              <w:spacing w:line="240" w:lineRule="exact"/>
+              <w:rPr>
+                <w:rFonts w:ascii="Arial" w:eastAsia="Arial" w:hAnsi="Arial" w:cs="Arial"/>
+                <w:color w:val="000000" w:themeColor="text1"/>
+              </w:rPr>
+            </w:pPr>
+            <w:r>
+              <w:rPr>
+                <w:rFonts w:ascii="Arial" w:eastAsia="Arial" w:hAnsi="Arial" w:cs="Arial"/>
+                <w:color w:val="000000" w:themeColor="text1"/>
+              </w:rPr>
+              <w:t>Administrative and support service activities</w:t>
+            </w:r>
+          </w:p>
+          <w:p>
+            <w:pPr>
+              <w:spacing w:line="240" w:lineRule="exact"/>
+              <w:ind w:left="360" w:hanging="360"/>
+              <w:rPr>
+                <w:rFonts w:ascii="Arial" w:eastAsia="Arial" w:hAnsi="Arial" w:cs="Arial"/>
+                <w:color w:val="000000" w:themeColor="text1"/>
+              </w:rPr>
+            </w:pPr>
+          </w:p>
+          <w:p>
+            <w:pPr>
+              <w:spacing w:line="240" w:lineRule="exact"/>
+              <w:ind w:left="360" w:hanging="360"/>
+              <w:rPr>
+                <w:rFonts w:ascii="Arial" w:eastAsia="Arial" w:hAnsi="Arial" w:cs="Arial"/>
+                <w:color w:val="000000" w:themeColor="text1"/>
+              </w:rPr>
+            </w:pPr>
+            <w:r>
+              <w:rPr>
+                <w:rFonts w:ascii="Arial" w:eastAsia="Arial" w:hAnsi="Arial" w:cs="Arial"/>
+                <w:color w:val="000000" w:themeColor="text1"/>
+              </w:rPr>
+              <w:t>Agriculture, forestry and fishing</w:t>
+            </w:r>
+          </w:p>
+          <w:p>
+            <w:pPr>
+              <w:spacing w:line="240" w:lineRule="exact"/>
+              <w:ind w:left="360" w:hanging="360"/>
+            </w:pPr>
+          </w:p>
+          <w:p>
+            <w:pPr>
+              <w:spacing w:line="240" w:lineRule="exact"/>
+              <w:ind w:left="360" w:hanging="360"/>
+              <w:rPr>
+                <w:rFonts w:ascii="Arial" w:eastAsia="Arial" w:hAnsi="Arial" w:cs="Arial"/>
+                <w:color w:val="000000" w:themeColor="text1"/>
+              </w:rPr>
+            </w:pPr>
+            <w:r>
+              <w:rPr>
+                <w:rFonts w:ascii="Arial" w:eastAsia="Arial" w:hAnsi="Arial" w:cs="Arial"/>
+                <w:color w:val="000000" w:themeColor="text1"/>
+              </w:rPr>
+              <w:t>Arts, entertainment and recreation</w:t>
+            </w:r>
+          </w:p>
+          <w:p>
+            <w:pPr>
+              <w:spacing w:line="240" w:lineRule="exact"/>
+              <w:ind w:left="360" w:hanging="360"/>
+            </w:pPr>
+          </w:p>
+          <w:p>
+            <w:pPr>
+              <w:spacing w:line="240" w:lineRule="exact"/>
+              <w:ind w:left="360" w:hanging="360"/>
+              <w:rPr>
+                <w:rFonts w:ascii="Arial" w:eastAsia="Arial" w:hAnsi="Arial" w:cs="Arial"/>
+                <w:color w:val="000000" w:themeColor="text1"/>
+              </w:rPr>
+            </w:pPr>
+            <w:r>
+              <w:rPr>
+                <w:rFonts w:ascii="Arial" w:eastAsia="Arial" w:hAnsi="Arial" w:cs="Arial"/>
+                <w:color w:val="000000" w:themeColor="text1"/>
+              </w:rPr>
+              <w:t>Construction</w:t>
+            </w:r>
+          </w:p>
+          <w:p>
+            <w:pPr>
+              <w:spacing w:line="240" w:lineRule="exact"/>
+              <w:ind w:left="360" w:hanging="360"/>
+            </w:pPr>
+          </w:p>
+          <w:p>
+            <w:pPr>
+              <w:spacing w:line="240" w:lineRule="exact"/>
+              <w:ind w:left="360" w:hanging="360"/>
+              <w:rPr>
+                <w:rFonts w:ascii="Arial" w:eastAsia="Arial" w:hAnsi="Arial" w:cs="Arial"/>
+                <w:color w:val="000000" w:themeColor="text1"/>
+              </w:rPr>
+            </w:pPr>
+            <w:r>
+              <w:rPr>
+                <w:rFonts w:ascii="Arial" w:eastAsia="Arial" w:hAnsi="Arial" w:cs="Arial"/>
+                <w:color w:val="000000" w:themeColor="text1"/>
+              </w:rPr>
+              <w:t>Education</w:t>
+            </w:r>
+            <w:r>
+              <w:br/>
+            </w:r>
+            <w:r>
+              <w:rPr>
+                <w:rFonts w:ascii="Arial" w:eastAsia="Arial" w:hAnsi="Arial" w:cs="Arial"/>
+                <w:color w:val="000000" w:themeColor="text1"/>
+              </w:rPr>
               <w:t xml:space="preserve"> </w:t>
             </w:r>
-            <w:r>
-              <w:rPr>
-                <w:rFonts w:ascii="Arial" w:eastAsia="Arial" w:hAnsi="Arial" w:cs="Arial"/>
-              </w:rPr>
-              <w:t>DD-</w:t>
-            </w:r>
-            <w:r>
-              <w:rPr>
-                <w:rFonts w:ascii="Arial" w:eastAsia="Arial" w:hAnsi="Arial" w:cs="Arial"/>
-                <w:color w:val="000000" w:themeColor="text1"/>
-              </w:rPr>
-              <w:t>YYYY</w:t>
-            </w:r>
-          </w:p>
-          <w:p>
-            <w:pPr>
-              <w:spacing w:line="240" w:lineRule="exact"/>
-              <w:rPr>
-                <w:rFonts w:ascii="Arial" w:eastAsia="Arial" w:hAnsi="Arial" w:cs="Arial"/>
-                <w:color w:val="000000" w:themeColor="text1"/>
-              </w:rPr>
-            </w:pPr>
-          </w:p>
-          <w:p>
-            <w:pPr>
-              <w:spacing w:line="240" w:lineRule="exact"/>
-              <w:rPr>
-                <w:rFonts w:ascii="Arial" w:eastAsia="Arial" w:hAnsi="Arial" w:cs="Arial"/>
-                <w:color w:val="000000" w:themeColor="text1"/>
-              </w:rPr>
-            </w:pPr>
-            <w:r>
-              <w:rPr>
-                <w:rFonts w:ascii="Arial" w:eastAsia="Arial" w:hAnsi="Arial" w:cs="Arial"/>
-                <w:color w:val="000000" w:themeColor="text1"/>
-              </w:rPr>
-              <w:t xml:space="preserve">For example, </w:t>
-            </w:r>
-            <w:r>
-              <w:rPr>
-                <w:rFonts w:ascii="Arial" w:eastAsia="Arial" w:hAnsi="Arial" w:cs="Arial"/>
-                <w:color w:val="000000" w:themeColor="text1"/>
-              </w:rPr>
-              <w:t>0</w:t>
-            </w:r>
-            <w:r>
-              <w:rPr>
-                <w:rFonts w:ascii="Arial" w:eastAsia="Arial" w:hAnsi="Arial" w:cs="Arial"/>
-                <w:color w:val="000000" w:themeColor="text1"/>
-              </w:rPr>
-              <w:t>6</w:t>
-            </w:r>
-            <w:r>
-              <w:rPr>
-                <w:rFonts w:ascii="Arial" w:eastAsia="Arial" w:hAnsi="Arial" w:cs="Arial"/>
-                <w:color w:val="000000" w:themeColor="text1"/>
-              </w:rPr>
-              <w:t>-</w:t>
-            </w:r>
-            <w:r>
-              <w:rPr>
-                <w:rFonts w:ascii="Arial" w:eastAsia="Arial" w:hAnsi="Arial" w:cs="Arial"/>
-                <w:color w:val="000000" w:themeColor="text1"/>
-              </w:rPr>
-              <w:t>22-</w:t>
-            </w:r>
-            <w:r>
-              <w:rPr>
-                <w:rFonts w:ascii="Arial" w:eastAsia="Arial" w:hAnsi="Arial" w:cs="Arial"/>
-                <w:color w:val="000000" w:themeColor="text1"/>
-              </w:rPr>
-              <w:t>2020</w:t>
-            </w:r>
-          </w:p>
-        </w:tc>
-      </w:tr>
-      <w:tr>
-        <w:tc>
-          <w:tcPr>
-            <w:tcW w:w="2254" w:type="dxa"/>
-          </w:tcPr>
-          <w:p>
-            <w:pPr>
-              <w:spacing w:line="240" w:lineRule="exact"/>
-            </w:pPr>
-            <w:r>
-              <w:rPr>
-                <w:rFonts w:ascii="Arial" w:eastAsia="Arial" w:hAnsi="Arial" w:cs="Arial"/>
-                <w:color w:val="000000" w:themeColor="text1"/>
-              </w:rPr>
-              <w:t>Goods or services</w:t>
-            </w:r>
-          </w:p>
-        </w:tc>
-        <w:tc>
-          <w:tcPr>
-            <w:tcW w:w="2254" w:type="dxa"/>
-          </w:tcPr>
-          <w:p>
-            <w:pPr>
-              <w:spacing w:line="240" w:lineRule="exact"/>
-            </w:pPr>
-            <w:r>
-              <w:rPr>
-                <w:rFonts w:ascii="Arial" w:eastAsia="Arial" w:hAnsi="Arial" w:cs="Arial"/>
-                <w:color w:val="000000" w:themeColor="text1"/>
-              </w:rPr>
-              <w:t>Mandatory</w:t>
-            </w:r>
-          </w:p>
-        </w:tc>
-        <w:tc>
-          <w:tcPr>
-            <w:tcW w:w="2254" w:type="dxa"/>
-          </w:tcPr>
-          <w:p>
-            <w:pPr>
-              <w:rPr>
-                <w:rFonts w:ascii="Arial" w:eastAsia="Arial" w:hAnsi="Arial" w:cs="Arial"/>
-                <w:color w:val="000000" w:themeColor="text1"/>
-              </w:rPr>
-            </w:pPr>
-            <w:r>
-              <w:rPr>
-                <w:rFonts w:ascii="Arial" w:eastAsia="Arial" w:hAnsi="Arial" w:cs="Arial"/>
-                <w:color w:val="000000" w:themeColor="text1"/>
-              </w:rPr>
-              <w:t>What the recipient company provides. You must s</w:t>
-            </w:r>
-            <w:r>
-              <w:rPr>
-                <w:rFonts w:ascii="Arial" w:eastAsia="Arial" w:hAnsi="Arial" w:cs="Arial"/>
-                <w:color w:val="000000" w:themeColor="text1"/>
-              </w:rPr>
-              <w:t xml:space="preserve">elect one of the following </w:t>
-            </w:r>
-            <w:r>
-              <w:rPr>
-                <w:rFonts w:ascii="Arial" w:eastAsia="Arial" w:hAnsi="Arial" w:cs="Arial"/>
-                <w:color w:val="000000" w:themeColor="text1"/>
-              </w:rPr>
-              <w:t>options</w:t>
-            </w:r>
-            <w:r>
-              <w:rPr>
-                <w:rFonts w:ascii="Arial" w:eastAsia="Arial" w:hAnsi="Arial" w:cs="Arial"/>
-                <w:color w:val="000000" w:themeColor="text1"/>
-              </w:rPr>
-              <w:t>:</w:t>
-            </w:r>
-          </w:p>
-          <w:p>
-            <w:pPr>
-              <w:spacing w:line="240" w:lineRule="exact"/>
-            </w:pPr>
-            <w:r>
-              <w:rPr>
-                <w:rFonts w:ascii="Arial" w:eastAsia="Arial" w:hAnsi="Arial" w:cs="Arial"/>
-                <w:color w:val="000000" w:themeColor="text1"/>
-              </w:rPr>
-              <w:t xml:space="preserve"> </w:t>
-            </w:r>
-          </w:p>
-          <w:p>
-            <w:pPr>
-              <w:spacing w:line="240" w:lineRule="exact"/>
-              <w:ind w:left="360" w:hanging="360"/>
-            </w:pPr>
-            <w:r>
-              <w:rPr>
-                <w:rFonts w:ascii="Arial" w:eastAsia="Arial" w:hAnsi="Arial" w:cs="Arial"/>
-                <w:color w:val="000000" w:themeColor="text1"/>
-              </w:rPr>
-              <w:t>-</w:t>
-            </w:r>
-            <w:r>
-              <w:rPr>
-                <w:rFonts w:ascii="Times New Roman" w:eastAsia="Times New Roman" w:hAnsi="Times New Roman" w:cs="Times New Roman"/>
-                <w:color w:val="000000" w:themeColor="text1"/>
-                <w:sz w:val="14"/>
-                <w:szCs w:val="14"/>
-              </w:rPr>
-              <w:t xml:space="preserve">       </w:t>
-            </w:r>
-            <w:r>
-              <w:rPr>
-                <w:rFonts w:ascii="Arial" w:eastAsia="Arial" w:hAnsi="Arial" w:cs="Arial"/>
-                <w:color w:val="000000" w:themeColor="text1"/>
-              </w:rPr>
-              <w:t>Goods</w:t>
-            </w:r>
-          </w:p>
-          <w:p>
-            <w:pPr>
-              <w:spacing w:line="240" w:lineRule="exact"/>
-              <w:ind w:left="360" w:hanging="360"/>
-              <w:rPr>
-                <w:rFonts w:ascii="Arial" w:eastAsia="Arial" w:hAnsi="Arial" w:cs="Arial"/>
-                <w:color w:val="000000" w:themeColor="text1"/>
-              </w:rPr>
-            </w:pPr>
-            <w:r>
-              <w:rPr>
-                <w:rFonts w:ascii="Arial" w:eastAsia="Arial" w:hAnsi="Arial" w:cs="Arial"/>
-                <w:color w:val="000000" w:themeColor="text1"/>
-              </w:rPr>
-              <w:t>-</w:t>
-            </w:r>
-            <w:r>
-              <w:rPr>
-                <w:rFonts w:ascii="Times New Roman" w:eastAsia="Times New Roman" w:hAnsi="Times New Roman" w:cs="Times New Roman"/>
-                <w:color w:val="000000" w:themeColor="text1"/>
-                <w:sz w:val="14"/>
-                <w:szCs w:val="14"/>
-              </w:rPr>
-              <w:t xml:space="preserve">       </w:t>
-            </w:r>
-            <w:r>
-              <w:rPr>
-                <w:rFonts w:ascii="Arial" w:eastAsia="Arial" w:hAnsi="Arial" w:cs="Arial"/>
-                <w:color w:val="000000" w:themeColor="text1"/>
-              </w:rPr>
-              <w:t>Services</w:t>
-            </w:r>
-          </w:p>
-          <w:p>
-            <w:pPr>
-              <w:spacing w:line="240" w:lineRule="exact"/>
-              <w:ind w:left="360" w:hanging="360"/>
-            </w:pPr>
-            <w:r>
-              <w:rPr>
-                <w:rFonts w:ascii="Arial" w:eastAsia="Arial" w:hAnsi="Arial" w:cs="Arial"/>
-                <w:color w:val="000000" w:themeColor="text1"/>
-              </w:rPr>
-              <w:t>-    Goods and services</w:t>
-            </w:r>
-          </w:p>
-        </w:tc>
-        <w:tc>
-          <w:tcPr>
-            <w:tcW w:w="2254" w:type="dxa"/>
-          </w:tcPr>
-          <w:p>
-            <w:pPr>
-              <w:spacing w:line="240" w:lineRule="exact"/>
-              <w:rPr>
-                <w:rFonts w:ascii="Arial" w:eastAsia="Arial" w:hAnsi="Arial" w:cs="Arial"/>
-                <w:color w:val="000000" w:themeColor="text1"/>
-              </w:rPr>
-            </w:pPr>
-            <w:r>
-              <w:rPr>
-                <w:rFonts w:ascii="Arial" w:eastAsia="Arial" w:hAnsi="Arial" w:cs="Arial"/>
-              </w:rPr>
-              <w:t>Select from radio options</w:t>
-            </w:r>
-          </w:p>
-          <w:p>
-            <w:pPr>
-              <w:spacing w:line="240" w:lineRule="exact"/>
-            </w:pPr>
-          </w:p>
-        </w:tc>
-      </w:tr>
-      <w:tr>
-        <w:tc>
-          <w:tcPr>
-            <w:tcW w:w="2254" w:type="dxa"/>
-          </w:tcPr>
-          <w:p>
-            <w:pPr>
-              <w:spacing w:line="240" w:lineRule="exact"/>
-            </w:pPr>
-            <w:r>
-              <w:rPr>
-                <w:rFonts w:ascii="Arial" w:eastAsia="Arial" w:hAnsi="Arial" w:cs="Arial"/>
-                <w:color w:val="000000" w:themeColor="text1"/>
-              </w:rPr>
-              <w:t>Region</w:t>
-            </w:r>
-            <w:r>
-              <w:rPr>
-                <w:rFonts w:ascii="Arial" w:eastAsia="Arial" w:hAnsi="Arial" w:cs="Arial"/>
-                <w:color w:val="000000" w:themeColor="text1"/>
-              </w:rPr>
-              <w:t>(s)</w:t>
-            </w:r>
-          </w:p>
-        </w:tc>
-        <w:tc>
-          <w:tcPr>
-            <w:tcW w:w="2254" w:type="dxa"/>
-          </w:tcPr>
-          <w:p>
-            <w:pPr>
-              <w:spacing w:line="240" w:lineRule="exact"/>
-            </w:pPr>
-            <w:r>
-              <w:rPr>
-                <w:rFonts w:ascii="Arial" w:eastAsia="Arial" w:hAnsi="Arial" w:cs="Arial"/>
-                <w:color w:val="000000" w:themeColor="text1"/>
-              </w:rPr>
-              <w:t>Mandatory</w:t>
-            </w:r>
-          </w:p>
-        </w:tc>
-        <w:tc>
-          <w:tcPr>
-            <w:tcW w:w="2254" w:type="dxa"/>
-          </w:tcPr>
-          <w:p>
-            <w:pPr>
-              <w:spacing w:line="240" w:lineRule="exact"/>
-              <w:rPr>
-                <w:rFonts w:ascii="Arial" w:eastAsia="Arial" w:hAnsi="Arial" w:cs="Arial"/>
-                <w:color w:val="000000" w:themeColor="text1"/>
-              </w:rPr>
-            </w:pPr>
-            <w:r>
-              <w:rPr>
-                <w:rFonts w:ascii="Arial" w:eastAsia="Arial" w:hAnsi="Arial" w:cs="Arial"/>
-                <w:color w:val="000000" w:themeColor="text1"/>
-              </w:rPr>
-              <w:t>This is the region(s) where the subsidised economic activity takes place.</w:t>
-            </w:r>
-          </w:p>
-          <w:p>
-            <w:pPr>
-              <w:spacing w:line="240" w:lineRule="exact"/>
-              <w:rPr>
-                <w:rFonts w:ascii="Arial" w:eastAsia="Arial" w:hAnsi="Arial" w:cs="Arial"/>
-                <w:color w:val="000000" w:themeColor="text1"/>
-              </w:rPr>
-            </w:pPr>
-          </w:p>
-          <w:p>
-            <w:pPr>
-              <w:spacing w:line="240" w:lineRule="exact"/>
-              <w:rPr>
-                <w:rFonts w:ascii="Arial" w:eastAsia="Arial" w:hAnsi="Arial" w:cs="Arial"/>
-                <w:color w:val="000000" w:themeColor="text1"/>
-              </w:rPr>
-            </w:pPr>
-            <w:r>
-              <w:rPr>
-                <w:rFonts w:ascii="Arial" w:eastAsia="Arial" w:hAnsi="Arial" w:cs="Arial"/>
-                <w:color w:val="000000" w:themeColor="text1"/>
-              </w:rPr>
-              <w:t>Comma separated list of regions. The list of accepted values is below:</w:t>
-            </w:r>
-          </w:p>
-          <w:p>
-            <w:pPr>
-              <w:spacing w:line="240" w:lineRule="exact"/>
-            </w:pPr>
-            <w:r>
-              <w:rPr>
-                <w:rFonts w:ascii="Arial" w:eastAsia="Arial" w:hAnsi="Arial" w:cs="Arial"/>
-                <w:color w:val="000000" w:themeColor="text1"/>
-              </w:rPr>
-              <w:t xml:space="preserve"> </w:t>
-            </w:r>
-          </w:p>
-          <w:p>
-            <w:pPr>
-              <w:pStyle w:val="ListParagraph"/>
-              <w:numPr>
-                <w:ilvl w:val="0"/>
-                <w:numId w:val="7"/>
-              </w:numPr>
-              <w:spacing w:after="160" w:line="240" w:lineRule="exact"/>
-              <w:rPr>
-                <w:rFonts w:ascii="Arial" w:hAnsi="Arial" w:cs="Arial"/>
-              </w:rPr>
-            </w:pPr>
-            <w:r>
-              <w:rPr>
-                <w:rFonts w:ascii="Arial" w:hAnsi="Arial" w:cs="Arial"/>
-              </w:rPr>
-              <w:t>National</w:t>
-            </w:r>
-          </w:p>
-          <w:p>
-            <w:pPr>
-              <w:pStyle w:val="ListParagraph"/>
-              <w:numPr>
-                <w:ilvl w:val="0"/>
-                <w:numId w:val="7"/>
-              </w:numPr>
-              <w:spacing w:after="160" w:line="240" w:lineRule="exact"/>
-              <w:rPr>
-                <w:rFonts w:ascii="Arial" w:hAnsi="Arial" w:cs="Arial"/>
-              </w:rPr>
-            </w:pPr>
-            <w:r>
-              <w:rPr>
-                <w:rFonts w:ascii="Arial" w:hAnsi="Arial" w:cs="Arial"/>
-              </w:rPr>
-              <w:t>UK-Wide</w:t>
-            </w:r>
-          </w:p>
-          <w:p>
-            <w:pPr>
-              <w:pStyle w:val="ListParagraph"/>
-              <w:numPr>
-                <w:ilvl w:val="0"/>
-                <w:numId w:val="7"/>
-              </w:numPr>
-              <w:spacing w:after="160" w:line="240" w:lineRule="exact"/>
-              <w:rPr>
-                <w:rFonts w:ascii="Arial" w:hAnsi="Arial" w:cs="Arial"/>
-              </w:rPr>
-            </w:pPr>
-            <w:r>
-              <w:rPr>
-                <w:rFonts w:ascii="Arial" w:hAnsi="Arial" w:cs="Arial"/>
-              </w:rPr>
-              <w:t>GB-Wide</w:t>
-            </w:r>
-          </w:p>
-          <w:p>
-            <w:pPr>
-              <w:pStyle w:val="ListParagraph"/>
-              <w:numPr>
-                <w:ilvl w:val="0"/>
-                <w:numId w:val="7"/>
-              </w:numPr>
-              <w:spacing w:after="160" w:line="240" w:lineRule="exact"/>
-              <w:rPr>
-                <w:rFonts w:ascii="Arial" w:hAnsi="Arial" w:cs="Arial"/>
-              </w:rPr>
-            </w:pPr>
-            <w:r>
-              <w:rPr>
-                <w:rFonts w:ascii="Arial" w:hAnsi="Arial" w:cs="Arial"/>
-              </w:rPr>
-              <w:t>England</w:t>
-            </w:r>
-          </w:p>
-          <w:p>
-            <w:pPr>
-              <w:pStyle w:val="ListParagraph"/>
-              <w:numPr>
-                <w:ilvl w:val="0"/>
-                <w:numId w:val="7"/>
-              </w:numPr>
-              <w:spacing w:after="160" w:line="240" w:lineRule="exact"/>
-              <w:rPr>
-                <w:rFonts w:ascii="Arial" w:hAnsi="Arial" w:cs="Arial"/>
-              </w:rPr>
-            </w:pPr>
-            <w:r>
-              <w:rPr>
-                <w:rFonts w:ascii="Arial" w:hAnsi="Arial" w:cs="Arial"/>
-              </w:rPr>
-              <w:t>Northern Ireland</w:t>
-            </w:r>
-          </w:p>
-          <w:p>
-            <w:pPr>
-              <w:pStyle w:val="ListParagraph"/>
-              <w:numPr>
-                <w:ilvl w:val="0"/>
-                <w:numId w:val="7"/>
-              </w:numPr>
-              <w:spacing w:after="160" w:line="240" w:lineRule="exact"/>
-              <w:rPr>
-                <w:rFonts w:ascii="Arial" w:hAnsi="Arial" w:cs="Arial"/>
-              </w:rPr>
-            </w:pPr>
-            <w:r>
-              <w:rPr>
-                <w:rFonts w:ascii="Arial" w:hAnsi="Arial" w:cs="Arial"/>
-              </w:rPr>
-              <w:t>Scotland</w:t>
-            </w:r>
-          </w:p>
-          <w:p>
-            <w:pPr>
-              <w:pStyle w:val="ListParagraph"/>
-              <w:numPr>
-                <w:ilvl w:val="0"/>
-                <w:numId w:val="7"/>
-              </w:numPr>
-              <w:spacing w:after="160" w:line="240" w:lineRule="exact"/>
-              <w:rPr>
-                <w:rFonts w:ascii="Arial" w:hAnsi="Arial" w:cs="Arial"/>
-              </w:rPr>
-            </w:pPr>
-            <w:r>
-              <w:rPr>
-                <w:rFonts w:ascii="Arial" w:hAnsi="Arial" w:cs="Arial"/>
-              </w:rPr>
-              <w:t>Wales</w:t>
-            </w:r>
-          </w:p>
-          <w:p>
-            <w:pPr>
-              <w:pStyle w:val="ListParagraph"/>
-              <w:numPr>
-                <w:ilvl w:val="0"/>
-                <w:numId w:val="7"/>
-              </w:numPr>
-              <w:spacing w:after="160" w:line="240" w:lineRule="exact"/>
-              <w:rPr>
-                <w:rFonts w:ascii="Arial" w:hAnsi="Arial" w:cs="Arial"/>
-              </w:rPr>
-            </w:pPr>
-            <w:r>
-              <w:rPr>
-                <w:rFonts w:ascii="Arial" w:hAnsi="Arial" w:cs="Arial"/>
-              </w:rPr>
-              <w:t>East Midlands</w:t>
-            </w:r>
-          </w:p>
-          <w:p>
-            <w:pPr>
-              <w:pStyle w:val="ListParagraph"/>
-              <w:numPr>
-                <w:ilvl w:val="0"/>
-                <w:numId w:val="7"/>
-              </w:numPr>
-              <w:spacing w:after="160" w:line="240" w:lineRule="exact"/>
-              <w:rPr>
-                <w:rFonts w:ascii="Arial" w:hAnsi="Arial" w:cs="Arial"/>
-              </w:rPr>
-            </w:pPr>
-            <w:r>
-              <w:rPr>
-                <w:rFonts w:ascii="Arial" w:hAnsi="Arial" w:cs="Arial"/>
-              </w:rPr>
-              <w:t>East of England</w:t>
-            </w:r>
-          </w:p>
-          <w:p>
-            <w:pPr>
-              <w:pStyle w:val="ListParagraph"/>
-              <w:numPr>
-                <w:ilvl w:val="0"/>
-                <w:numId w:val="7"/>
-              </w:numPr>
-              <w:spacing w:after="160" w:line="240" w:lineRule="exact"/>
-              <w:rPr>
-                <w:rFonts w:ascii="Arial" w:hAnsi="Arial" w:cs="Arial"/>
-              </w:rPr>
-            </w:pPr>
-            <w:r>
-              <w:rPr>
-                <w:rFonts w:ascii="Arial" w:hAnsi="Arial" w:cs="Arial"/>
-              </w:rPr>
-              <w:t>London</w:t>
-            </w:r>
-          </w:p>
-          <w:p>
-            <w:pPr>
-              <w:pStyle w:val="ListParagraph"/>
-              <w:numPr>
-                <w:ilvl w:val="0"/>
-                <w:numId w:val="7"/>
-              </w:numPr>
-              <w:spacing w:after="160" w:line="240" w:lineRule="exact"/>
-              <w:rPr>
-                <w:rFonts w:ascii="Arial" w:hAnsi="Arial" w:cs="Arial"/>
-              </w:rPr>
-            </w:pPr>
-            <w:proofErr w:type="gramStart"/>
-            <w:r>
-              <w:rPr>
-                <w:rFonts w:ascii="Arial" w:hAnsi="Arial" w:cs="Arial"/>
-              </w:rPr>
-              <w:t>North East</w:t>
-            </w:r>
-            <w:proofErr w:type="gramEnd"/>
-          </w:p>
-          <w:p>
-            <w:pPr>
-              <w:pStyle w:val="ListParagraph"/>
-              <w:numPr>
-                <w:ilvl w:val="0"/>
-                <w:numId w:val="7"/>
-              </w:numPr>
-              <w:spacing w:after="160" w:line="240" w:lineRule="exact"/>
-              <w:rPr>
-                <w:rFonts w:ascii="Arial" w:hAnsi="Arial" w:cs="Arial"/>
-              </w:rPr>
-            </w:pPr>
-            <w:proofErr w:type="gramStart"/>
-            <w:r>
-              <w:rPr>
-                <w:rFonts w:ascii="Arial" w:hAnsi="Arial" w:cs="Arial"/>
-              </w:rPr>
-              <w:t>North West</w:t>
-            </w:r>
-            <w:proofErr w:type="gramEnd"/>
-          </w:p>
-          <w:p>
-            <w:pPr>
-              <w:pStyle w:val="ListParagraph"/>
-              <w:numPr>
-                <w:ilvl w:val="0"/>
-                <w:numId w:val="7"/>
-              </w:numPr>
-              <w:spacing w:after="160" w:line="240" w:lineRule="exact"/>
-              <w:rPr>
-                <w:rFonts w:ascii="Arial" w:hAnsi="Arial" w:cs="Arial"/>
-              </w:rPr>
-            </w:pPr>
-            <w:proofErr w:type="gramStart"/>
-            <w:r>
-              <w:rPr>
-                <w:rFonts w:ascii="Arial" w:hAnsi="Arial" w:cs="Arial"/>
-              </w:rPr>
-              <w:t>South East</w:t>
-            </w:r>
-            <w:proofErr w:type="gramEnd"/>
-          </w:p>
-          <w:p>
-            <w:pPr>
-              <w:pStyle w:val="ListParagraph"/>
-              <w:numPr>
-                <w:ilvl w:val="0"/>
-                <w:numId w:val="7"/>
-              </w:numPr>
-              <w:spacing w:after="160" w:line="240" w:lineRule="exact"/>
-              <w:rPr>
-                <w:rFonts w:ascii="Arial" w:hAnsi="Arial" w:cs="Arial"/>
-              </w:rPr>
-            </w:pPr>
-            <w:proofErr w:type="gramStart"/>
-            <w:r>
-              <w:rPr>
-                <w:rFonts w:ascii="Arial" w:hAnsi="Arial" w:cs="Arial"/>
-              </w:rPr>
-              <w:t>South West</w:t>
-            </w:r>
-            <w:proofErr w:type="gramEnd"/>
-          </w:p>
-          <w:p>
-            <w:pPr>
-              <w:pStyle w:val="ListParagraph"/>
-              <w:numPr>
-                <w:ilvl w:val="0"/>
-                <w:numId w:val="7"/>
-              </w:numPr>
-              <w:spacing w:after="160" w:line="240" w:lineRule="exact"/>
-            </w:pPr>
-            <w:r>
-              <w:rPr>
-                <w:rFonts w:ascii="Arial" w:hAnsi="Arial" w:cs="Arial"/>
-              </w:rPr>
-              <w:t>West Midlands</w:t>
-            </w:r>
-          </w:p>
-          <w:p>
-            <w:pPr>
-              <w:pStyle w:val="ListParagraph"/>
-              <w:numPr>
-                <w:ilvl w:val="0"/>
-                <w:numId w:val="7"/>
-              </w:numPr>
-              <w:spacing w:after="160" w:line="240" w:lineRule="exact"/>
-            </w:pPr>
-            <w:r>
-              <w:rPr>
-                <w:rFonts w:ascii="Arial" w:hAnsi="Arial" w:cs="Arial"/>
-              </w:rPr>
-              <w:t>Yorkshire and Humber</w:t>
-            </w:r>
-          </w:p>
-        </w:tc>
-        <w:tc>
-          <w:tcPr>
-            <w:tcW w:w="2254" w:type="dxa"/>
-          </w:tcPr>
-          <w:p>
-            <w:pPr>
-              <w:spacing w:line="240" w:lineRule="exact"/>
-              <w:rPr>
-                <w:rFonts w:ascii="Arial" w:eastAsia="Arial" w:hAnsi="Arial" w:cs="Arial"/>
-                <w:color w:val="000000" w:themeColor="text1"/>
-              </w:rPr>
-            </w:pPr>
-            <w:r>
-              <w:rPr>
-                <w:rFonts w:ascii="Arial" w:eastAsia="Arial" w:hAnsi="Arial" w:cs="Arial"/>
-                <w:color w:val="000000" w:themeColor="text1"/>
-              </w:rPr>
-              <w:t>If “National” is provided, no other options should be included.</w:t>
-            </w:r>
-          </w:p>
-          <w:p>
-            <w:pPr>
-              <w:spacing w:line="240" w:lineRule="exact"/>
-              <w:rPr>
-                <w:rFonts w:ascii="Arial" w:eastAsia="Arial" w:hAnsi="Arial" w:cs="Arial"/>
-                <w:color w:val="000000" w:themeColor="text1"/>
-              </w:rPr>
-            </w:pPr>
-          </w:p>
-          <w:p>
-            <w:pPr>
-              <w:spacing w:line="240" w:lineRule="exact"/>
-            </w:pPr>
-            <w:r>
-              <w:rPr>
-                <w:rFonts w:ascii="Arial" w:eastAsia="Arial" w:hAnsi="Arial" w:cs="Arial"/>
-                <w:color w:val="000000" w:themeColor="text1"/>
-              </w:rPr>
-              <w:t xml:space="preserve">For example: East Midlands, London, </w:t>
-            </w:r>
-            <w:proofErr w:type="gramStart"/>
-            <w:r>
-              <w:rPr>
-                <w:rFonts w:ascii="Arial" w:eastAsia="Arial" w:hAnsi="Arial" w:cs="Arial"/>
-                <w:color w:val="000000" w:themeColor="text1"/>
-              </w:rPr>
-              <w:t>South West</w:t>
-            </w:r>
-            <w:proofErr w:type="gramEnd"/>
-          </w:p>
-        </w:tc>
-      </w:tr>
-      <w:tr>
-        <w:tc>
-          <w:tcPr>
-            <w:tcW w:w="2254" w:type="dxa"/>
-          </w:tcPr>
-          <w:p>
-            <w:pPr>
-              <w:spacing w:line="240" w:lineRule="exact"/>
-              <w:rPr>
-                <w:rFonts w:ascii="Arial" w:eastAsia="Arial" w:hAnsi="Arial" w:cs="Arial"/>
-                <w:color w:val="000000" w:themeColor="text1"/>
-              </w:rPr>
-            </w:pPr>
-            <w:r>
-              <w:rPr>
-                <w:rFonts w:ascii="Arial" w:eastAsia="Arial" w:hAnsi="Arial" w:cs="Arial"/>
-                <w:color w:val="000000" w:themeColor="text1"/>
-              </w:rPr>
-              <w:t>Spending s</w:t>
-            </w:r>
-            <w:r>
-              <w:rPr>
-                <w:rFonts w:ascii="Arial" w:eastAsia="Arial" w:hAnsi="Arial" w:cs="Arial"/>
-                <w:color w:val="000000" w:themeColor="text1"/>
-              </w:rPr>
-              <w:t>ector</w:t>
-            </w:r>
-          </w:p>
-        </w:tc>
-        <w:tc>
-          <w:tcPr>
-            <w:tcW w:w="2254" w:type="dxa"/>
-          </w:tcPr>
-          <w:p>
-            <w:pPr>
-              <w:spacing w:line="240" w:lineRule="exact"/>
-            </w:pPr>
-            <w:r>
-              <w:rPr>
-                <w:rFonts w:ascii="Arial" w:eastAsia="Arial" w:hAnsi="Arial" w:cs="Arial"/>
-                <w:color w:val="000000" w:themeColor="text1"/>
-              </w:rPr>
-              <w:t xml:space="preserve"> </w:t>
-            </w:r>
-          </w:p>
-        </w:tc>
-        <w:tc>
-          <w:tcPr>
-            <w:tcW w:w="2254" w:type="dxa"/>
-          </w:tcPr>
-          <w:p>
-            <w:pPr>
-              <w:spacing w:line="240" w:lineRule="exact"/>
-              <w:ind w:left="360" w:hanging="360"/>
-              <w:rPr>
-                <w:rFonts w:ascii="Arial" w:eastAsia="Arial" w:hAnsi="Arial" w:cs="Arial"/>
-                <w:color w:val="000000" w:themeColor="text1"/>
-              </w:rPr>
-            </w:pPr>
-            <w:r>
-              <w:rPr>
-                <w:rFonts w:ascii="Arial" w:eastAsia="Arial" w:hAnsi="Arial" w:cs="Arial"/>
-                <w:color w:val="000000" w:themeColor="text1"/>
-              </w:rPr>
-              <w:t xml:space="preserve">Select the </w:t>
-            </w:r>
-            <w:r>
-              <w:rPr>
-                <w:rFonts w:ascii="Arial" w:eastAsia="Arial" w:hAnsi="Arial" w:cs="Arial"/>
-                <w:color w:val="000000" w:themeColor="text1"/>
-              </w:rPr>
-              <w:t>recipient company’s s</w:t>
-            </w:r>
-            <w:r>
-              <w:rPr>
-                <w:rFonts w:ascii="Arial" w:eastAsia="Arial" w:hAnsi="Arial" w:cs="Arial"/>
-                <w:color w:val="000000" w:themeColor="text1"/>
-              </w:rPr>
-              <w:t>ector</w:t>
-            </w:r>
-            <w:r>
-              <w:rPr>
-                <w:rFonts w:ascii="Arial" w:eastAsia="Arial" w:hAnsi="Arial" w:cs="Arial"/>
-                <w:color w:val="000000" w:themeColor="text1"/>
-              </w:rPr>
-              <w:t>.</w:t>
-            </w:r>
-          </w:p>
-          <w:p>
-            <w:pPr>
-              <w:spacing w:line="240" w:lineRule="exact"/>
-              <w:ind w:left="360" w:hanging="360"/>
-              <w:rPr>
-                <w:rFonts w:ascii="Arial" w:eastAsia="Arial" w:hAnsi="Arial" w:cs="Arial"/>
-                <w:color w:val="000000" w:themeColor="text1"/>
-              </w:rPr>
-            </w:pPr>
-          </w:p>
-          <w:p>
-            <w:pPr>
-              <w:spacing w:line="240" w:lineRule="exact"/>
-              <w:ind w:left="360" w:hanging="360"/>
-              <w:rPr>
-                <w:rFonts w:ascii="Arial" w:eastAsia="Arial" w:hAnsi="Arial" w:cs="Arial"/>
-                <w:color w:val="000000" w:themeColor="text1"/>
-              </w:rPr>
-            </w:pPr>
-            <w:r>
-              <w:rPr>
-                <w:rFonts w:ascii="Arial" w:eastAsia="Arial" w:hAnsi="Arial" w:cs="Arial"/>
-                <w:color w:val="000000" w:themeColor="text1"/>
-              </w:rPr>
-              <w:t xml:space="preserve">If the company is in more than one sector, select the one that you </w:t>
-            </w:r>
+          </w:p>
+          <w:p>
+            <w:pPr>
+              <w:spacing w:line="240" w:lineRule="exact"/>
+              <w:rPr>
+                <w:rFonts w:ascii="Arial" w:eastAsia="Arial" w:hAnsi="Arial" w:cs="Arial"/>
+                <w:color w:val="000000" w:themeColor="text1"/>
+              </w:rPr>
+            </w:pPr>
+            <w:r>
+              <w:rPr>
+                <w:rFonts w:ascii="Arial" w:eastAsia="Arial" w:hAnsi="Arial" w:cs="Arial"/>
+                <w:color w:val="000000" w:themeColor="text1"/>
+              </w:rPr>
+              <w:t>Electricity, gas, steam and air conditioning supply</w:t>
+            </w:r>
+          </w:p>
+          <w:p>
+            <w:pPr>
+              <w:spacing w:line="240" w:lineRule="exact"/>
+              <w:rPr>
+                <w:rFonts w:ascii="Arial" w:eastAsia="Arial" w:hAnsi="Arial" w:cs="Arial"/>
+                <w:color w:val="000000" w:themeColor="text1"/>
+              </w:rPr>
+            </w:pPr>
+          </w:p>
+          <w:p>
+            <w:pPr>
+              <w:spacing w:line="240" w:lineRule="exact"/>
+              <w:rPr>
+                <w:rFonts w:ascii="Arial" w:eastAsia="Arial" w:hAnsi="Arial" w:cs="Arial"/>
+                <w:color w:val="000000" w:themeColor="text1"/>
+              </w:rPr>
+            </w:pPr>
+            <w:r>
+              <w:rPr>
+                <w:rFonts w:ascii="Arial" w:eastAsia="Arial" w:hAnsi="Arial" w:cs="Arial"/>
+                <w:color w:val="000000" w:themeColor="text1"/>
+              </w:rPr>
+              <w:t>Financial and insurance activities</w:t>
+            </w:r>
+          </w:p>
+          <w:p>
+            <w:pPr>
+              <w:spacing w:line="240" w:lineRule="exact"/>
+              <w:rPr>
+                <w:rFonts w:ascii="Arial" w:eastAsia="Arial" w:hAnsi="Arial" w:cs="Arial"/>
+                <w:color w:val="000000" w:themeColor="text1"/>
+              </w:rPr>
+            </w:pPr>
+          </w:p>
+          <w:p>
+            <w:pPr>
+              <w:spacing w:line="240" w:lineRule="exact"/>
+              <w:rPr>
+                <w:rFonts w:ascii="Arial" w:eastAsia="Arial" w:hAnsi="Arial" w:cs="Arial"/>
+                <w:color w:val="000000" w:themeColor="text1"/>
+              </w:rPr>
+            </w:pPr>
+            <w:r>
+              <w:rPr>
+                <w:rFonts w:ascii="Arial" w:eastAsia="Arial" w:hAnsi="Arial" w:cs="Arial"/>
+                <w:color w:val="000000" w:themeColor="text1"/>
+              </w:rPr>
+              <w:t>Human health and social work activities</w:t>
+            </w:r>
+          </w:p>
+          <w:p>
+            <w:pPr>
+              <w:spacing w:line="240" w:lineRule="exact"/>
+              <w:rPr>
+                <w:rFonts w:ascii="Arial" w:eastAsia="Arial" w:hAnsi="Arial" w:cs="Arial"/>
+                <w:color w:val="000000" w:themeColor="text1"/>
+              </w:rPr>
+            </w:pPr>
+          </w:p>
+          <w:p>
+            <w:pPr>
+              <w:spacing w:line="240" w:lineRule="exact"/>
+              <w:rPr>
+                <w:rFonts w:ascii="Arial" w:eastAsia="Arial" w:hAnsi="Arial" w:cs="Arial"/>
+                <w:color w:val="000000" w:themeColor="text1"/>
+              </w:rPr>
+            </w:pPr>
+            <w:r>
+              <w:rPr>
+                <w:rFonts w:ascii="Arial" w:eastAsia="Arial" w:hAnsi="Arial" w:cs="Arial"/>
+                <w:color w:val="000000" w:themeColor="text1"/>
+              </w:rPr>
+              <w:t>Information and communication</w:t>
+            </w:r>
+          </w:p>
+          <w:p>
+            <w:pPr>
+              <w:spacing w:line="240" w:lineRule="exact"/>
+              <w:rPr>
+                <w:rFonts w:ascii="Arial" w:eastAsia="Arial" w:hAnsi="Arial" w:cs="Arial"/>
+                <w:color w:val="000000" w:themeColor="text1"/>
+              </w:rPr>
+            </w:pPr>
+          </w:p>
+          <w:p>
+            <w:pPr>
+              <w:spacing w:line="240" w:lineRule="exact"/>
+              <w:rPr>
+                <w:rFonts w:ascii="Arial" w:eastAsia="Arial" w:hAnsi="Arial" w:cs="Arial"/>
+                <w:color w:val="000000" w:themeColor="text1"/>
+              </w:rPr>
+            </w:pPr>
+            <w:r>
+              <w:rPr>
+                <w:rFonts w:ascii="Arial" w:eastAsia="Arial" w:hAnsi="Arial" w:cs="Arial"/>
+                <w:color w:val="000000" w:themeColor="text1"/>
+              </w:rPr>
+              <w:t>Manufacturing</w:t>
+            </w:r>
+          </w:p>
+          <w:p>
+            <w:pPr>
+              <w:spacing w:line="240" w:lineRule="exact"/>
+              <w:rPr>
+                <w:rFonts w:ascii="Arial" w:eastAsia="Arial" w:hAnsi="Arial" w:cs="Arial"/>
+                <w:color w:val="000000" w:themeColor="text1"/>
+              </w:rPr>
+            </w:pPr>
+          </w:p>
+          <w:p>
+            <w:pPr>
+              <w:spacing w:line="240" w:lineRule="exact"/>
+              <w:rPr>
+                <w:rFonts w:ascii="Arial" w:eastAsia="Arial" w:hAnsi="Arial" w:cs="Arial"/>
+                <w:color w:val="000000" w:themeColor="text1"/>
+              </w:rPr>
+            </w:pPr>
+            <w:r>
+              <w:rPr>
+                <w:rFonts w:ascii="Arial" w:eastAsia="Arial" w:hAnsi="Arial" w:cs="Arial"/>
+                <w:color w:val="000000" w:themeColor="text1"/>
+              </w:rPr>
+              <w:t xml:space="preserve">Mining and quarrying </w:t>
+            </w:r>
+            <w:r>
+              <w:br/>
+            </w:r>
+          </w:p>
+          <w:p>
+            <w:pPr>
+              <w:spacing w:line="240" w:lineRule="exact"/>
+              <w:rPr>
+                <w:rFonts w:ascii="Arial" w:eastAsia="Arial" w:hAnsi="Arial" w:cs="Arial"/>
+                <w:color w:val="000000" w:themeColor="text1"/>
+              </w:rPr>
+            </w:pPr>
+            <w:r>
+              <w:rPr>
+                <w:rFonts w:ascii="Arial" w:eastAsia="Arial" w:hAnsi="Arial" w:cs="Arial"/>
+                <w:color w:val="000000" w:themeColor="text1"/>
+              </w:rPr>
+              <w:t>Professional, scientific and technical activities</w:t>
+            </w:r>
+            <w:r>
+              <w:br/>
+            </w:r>
+          </w:p>
+          <w:p>
+            <w:pPr>
+              <w:spacing w:line="240" w:lineRule="exact"/>
+              <w:rPr>
+                <w:rFonts w:ascii="Arial" w:eastAsia="Arial" w:hAnsi="Arial" w:cs="Arial"/>
+                <w:color w:val="000000" w:themeColor="text1"/>
+              </w:rPr>
+            </w:pPr>
+            <w:r>
+              <w:rPr>
+                <w:rFonts w:ascii="Arial" w:eastAsia="Arial" w:hAnsi="Arial" w:cs="Arial"/>
+                <w:color w:val="000000" w:themeColor="text1"/>
+              </w:rPr>
+              <w:t>Public administration and defence; compulsory social security</w:t>
+            </w:r>
+          </w:p>
+          <w:p>
+            <w:pPr>
+              <w:spacing w:line="240" w:lineRule="exact"/>
+              <w:rPr>
+                <w:rFonts w:ascii="Arial" w:eastAsia="Arial" w:hAnsi="Arial" w:cs="Arial"/>
+                <w:color w:val="000000" w:themeColor="text1"/>
+              </w:rPr>
+            </w:pPr>
+          </w:p>
+          <w:p>
+            <w:pPr>
+              <w:spacing w:line="240" w:lineRule="exact"/>
+              <w:rPr>
+                <w:rFonts w:ascii="Arial" w:eastAsia="Arial" w:hAnsi="Arial" w:cs="Arial"/>
+                <w:color w:val="000000" w:themeColor="text1"/>
+              </w:rPr>
+            </w:pPr>
+            <w:r>
+              <w:rPr>
+                <w:rFonts w:ascii="Arial" w:eastAsia="Arial" w:hAnsi="Arial" w:cs="Arial"/>
+                <w:color w:val="000000" w:themeColor="text1"/>
+              </w:rPr>
+              <w:t>Real estate activities</w:t>
+            </w:r>
+          </w:p>
+          <w:p>
+            <w:pPr>
+              <w:spacing w:line="240" w:lineRule="exact"/>
+              <w:rPr>
+                <w:rFonts w:ascii="Arial" w:eastAsia="Arial" w:hAnsi="Arial" w:cs="Arial"/>
+                <w:color w:val="000000" w:themeColor="text1"/>
+              </w:rPr>
+            </w:pPr>
             <w:r>
               <w:rPr>
                 <w:rFonts w:ascii="Arial" w:eastAsia="Arial" w:hAnsi="Arial" w:cs="Arial"/>
                 <w:color w:val="000000" w:themeColor="text1"/>
               </w:rPr>
               <w:lastRenderedPageBreak/>
-              <w:t>think is most relevant to this subsidy award.</w:t>
-            </w:r>
-          </w:p>
-          <w:p>
-            <w:pPr>
-              <w:spacing w:line="240" w:lineRule="exact"/>
-              <w:ind w:left="360" w:hanging="360"/>
-              <w:rPr>
-                <w:rFonts w:ascii="Arial" w:eastAsia="Arial" w:hAnsi="Arial" w:cs="Arial"/>
-                <w:color w:val="000000" w:themeColor="text1"/>
-              </w:rPr>
-            </w:pPr>
-          </w:p>
-          <w:p>
-            <w:pPr>
-              <w:spacing w:line="240" w:lineRule="exact"/>
-              <w:ind w:left="360" w:hanging="360"/>
-              <w:rPr>
-                <w:rFonts w:ascii="Arial" w:eastAsia="Arial" w:hAnsi="Arial" w:cs="Arial"/>
-                <w:color w:val="000000" w:themeColor="text1"/>
-              </w:rPr>
-            </w:pPr>
-            <w:r>
-              <w:rPr>
-                <w:rFonts w:ascii="Arial" w:eastAsia="Arial" w:hAnsi="Arial" w:cs="Arial"/>
-                <w:color w:val="000000" w:themeColor="text1"/>
-              </w:rPr>
-              <w:t>Accommodation and food service activities</w:t>
-            </w:r>
-          </w:p>
-          <w:p>
-            <w:pPr>
-              <w:spacing w:line="240" w:lineRule="exact"/>
-              <w:ind w:left="360" w:hanging="360"/>
-              <w:rPr>
-                <w:rFonts w:ascii="Arial" w:eastAsia="Arial" w:hAnsi="Arial" w:cs="Arial"/>
-                <w:color w:val="000000" w:themeColor="text1"/>
-              </w:rPr>
-            </w:pPr>
-          </w:p>
-          <w:p>
-            <w:pPr>
-              <w:spacing w:line="240" w:lineRule="exact"/>
-              <w:rPr>
-                <w:rFonts w:ascii="Arial" w:eastAsia="Arial" w:hAnsi="Arial" w:cs="Arial"/>
-                <w:color w:val="000000" w:themeColor="text1"/>
-              </w:rPr>
-            </w:pPr>
-            <w:r>
-              <w:rPr>
-                <w:rFonts w:ascii="Arial" w:eastAsia="Arial" w:hAnsi="Arial" w:cs="Arial"/>
-                <w:color w:val="000000" w:themeColor="text1"/>
-              </w:rPr>
-              <w:t>Activities of extraterritorial organisations and bodies</w:t>
-            </w:r>
-          </w:p>
-          <w:p>
-            <w:pPr>
-              <w:spacing w:line="240" w:lineRule="exact"/>
-              <w:rPr>
-                <w:rFonts w:ascii="Arial" w:eastAsia="Arial" w:hAnsi="Arial" w:cs="Arial"/>
-                <w:color w:val="000000" w:themeColor="text1"/>
-              </w:rPr>
-            </w:pPr>
-          </w:p>
-          <w:p>
-            <w:pPr>
-              <w:spacing w:line="240" w:lineRule="exact"/>
-              <w:rPr>
-                <w:rFonts w:ascii="Arial" w:eastAsia="Arial" w:hAnsi="Arial" w:cs="Arial"/>
-                <w:color w:val="000000" w:themeColor="text1"/>
-              </w:rPr>
-            </w:pPr>
-            <w:r>
-              <w:rPr>
-                <w:rFonts w:ascii="Arial" w:eastAsia="Arial" w:hAnsi="Arial" w:cs="Arial"/>
-                <w:color w:val="000000" w:themeColor="text1"/>
-              </w:rPr>
-              <w:t xml:space="preserve">Activities of households as employers; undifferentiated goods- and services-producing activities of households for own use </w:t>
-            </w:r>
-            <w:r>
-              <w:br/>
-            </w:r>
-          </w:p>
-          <w:p>
-            <w:pPr>
-              <w:spacing w:line="240" w:lineRule="exact"/>
-              <w:rPr>
-                <w:rFonts w:ascii="Arial" w:eastAsia="Arial" w:hAnsi="Arial" w:cs="Arial"/>
-                <w:color w:val="000000" w:themeColor="text1"/>
-              </w:rPr>
-            </w:pPr>
-            <w:r>
-              <w:rPr>
-                <w:rFonts w:ascii="Arial" w:eastAsia="Arial" w:hAnsi="Arial" w:cs="Arial"/>
-                <w:color w:val="000000" w:themeColor="text1"/>
-              </w:rPr>
-              <w:t>Administrative and support service activities</w:t>
-            </w:r>
-          </w:p>
-          <w:p>
-            <w:pPr>
-              <w:spacing w:line="240" w:lineRule="exact"/>
-              <w:ind w:left="360" w:hanging="360"/>
-              <w:rPr>
-                <w:rFonts w:ascii="Arial" w:eastAsia="Arial" w:hAnsi="Arial" w:cs="Arial"/>
-                <w:color w:val="000000" w:themeColor="text1"/>
-              </w:rPr>
-            </w:pPr>
-          </w:p>
-          <w:p>
-            <w:pPr>
-              <w:spacing w:line="240" w:lineRule="exact"/>
-              <w:ind w:left="360" w:hanging="360"/>
-              <w:rPr>
-                <w:rFonts w:ascii="Arial" w:eastAsia="Arial" w:hAnsi="Arial" w:cs="Arial"/>
-                <w:color w:val="000000" w:themeColor="text1"/>
-              </w:rPr>
-            </w:pPr>
-            <w:r>
-              <w:rPr>
-                <w:rFonts w:ascii="Arial" w:eastAsia="Arial" w:hAnsi="Arial" w:cs="Arial"/>
-                <w:color w:val="000000" w:themeColor="text1"/>
-              </w:rPr>
-              <w:t>Agriculture, forestry and fishing</w:t>
-            </w:r>
-          </w:p>
-          <w:p>
-            <w:pPr>
-              <w:spacing w:line="240" w:lineRule="exact"/>
-              <w:ind w:left="360" w:hanging="360"/>
-            </w:pPr>
-          </w:p>
-          <w:p>
-            <w:pPr>
-              <w:spacing w:line="240" w:lineRule="exact"/>
-              <w:ind w:left="360" w:hanging="360"/>
-              <w:rPr>
-                <w:rFonts w:ascii="Arial" w:eastAsia="Arial" w:hAnsi="Arial" w:cs="Arial"/>
-                <w:color w:val="000000" w:themeColor="text1"/>
-              </w:rPr>
-            </w:pPr>
-            <w:r>
-              <w:rPr>
-                <w:rFonts w:ascii="Arial" w:eastAsia="Arial" w:hAnsi="Arial" w:cs="Arial"/>
-                <w:color w:val="000000" w:themeColor="text1"/>
-              </w:rPr>
-              <w:t>Arts, entertainment and recreation</w:t>
-            </w:r>
-          </w:p>
-          <w:p>
-            <w:pPr>
-              <w:spacing w:line="240" w:lineRule="exact"/>
-              <w:ind w:left="360" w:hanging="360"/>
-            </w:pPr>
-          </w:p>
-          <w:p>
-            <w:pPr>
-              <w:spacing w:line="240" w:lineRule="exact"/>
-              <w:ind w:left="360" w:hanging="360"/>
-              <w:rPr>
-                <w:rFonts w:ascii="Arial" w:eastAsia="Arial" w:hAnsi="Arial" w:cs="Arial"/>
-                <w:color w:val="000000" w:themeColor="text1"/>
-              </w:rPr>
-            </w:pPr>
-            <w:r>
-              <w:rPr>
-                <w:rFonts w:ascii="Arial" w:eastAsia="Arial" w:hAnsi="Arial" w:cs="Arial"/>
-                <w:color w:val="000000" w:themeColor="text1"/>
-              </w:rPr>
-              <w:t>Construction</w:t>
-            </w:r>
-          </w:p>
-          <w:p>
-            <w:pPr>
-              <w:spacing w:line="240" w:lineRule="exact"/>
-              <w:ind w:left="360" w:hanging="360"/>
-            </w:pPr>
-          </w:p>
-          <w:p>
-            <w:pPr>
-              <w:spacing w:line="240" w:lineRule="exact"/>
-              <w:ind w:left="360" w:hanging="360"/>
-              <w:rPr>
-                <w:rFonts w:ascii="Arial" w:eastAsia="Arial" w:hAnsi="Arial" w:cs="Arial"/>
-                <w:color w:val="000000" w:themeColor="text1"/>
-              </w:rPr>
-            </w:pPr>
-            <w:r>
-              <w:rPr>
-                <w:rFonts w:ascii="Arial" w:eastAsia="Arial" w:hAnsi="Arial" w:cs="Arial"/>
-                <w:color w:val="000000" w:themeColor="text1"/>
-              </w:rPr>
-              <w:t>Education</w:t>
-            </w:r>
-            <w:r>
-              <w:br/>
-            </w:r>
-            <w:r>
-              <w:rPr>
-                <w:rFonts w:ascii="Arial" w:eastAsia="Arial" w:hAnsi="Arial" w:cs="Arial"/>
-                <w:color w:val="000000" w:themeColor="text1"/>
-              </w:rPr>
-              <w:t xml:space="preserve"> </w:t>
-            </w:r>
-          </w:p>
-          <w:p>
-            <w:pPr>
-              <w:spacing w:line="240" w:lineRule="exact"/>
-              <w:rPr>
-                <w:rFonts w:ascii="Arial" w:eastAsia="Arial" w:hAnsi="Arial" w:cs="Arial"/>
-                <w:color w:val="000000" w:themeColor="text1"/>
-              </w:rPr>
-            </w:pPr>
-            <w:r>
-              <w:rPr>
-                <w:rFonts w:ascii="Arial" w:eastAsia="Arial" w:hAnsi="Arial" w:cs="Arial"/>
-                <w:color w:val="000000" w:themeColor="text1"/>
-              </w:rPr>
-              <w:t>Electricity, gas, steam and air conditioning supply</w:t>
-            </w:r>
-          </w:p>
-          <w:p>
-            <w:pPr>
-              <w:spacing w:line="240" w:lineRule="exact"/>
-              <w:rPr>
-                <w:rFonts w:ascii="Arial" w:eastAsia="Arial" w:hAnsi="Arial" w:cs="Arial"/>
-                <w:color w:val="000000" w:themeColor="text1"/>
-              </w:rPr>
-            </w:pPr>
-          </w:p>
-          <w:p>
-            <w:pPr>
-              <w:spacing w:line="240" w:lineRule="exact"/>
-              <w:rPr>
-                <w:rFonts w:ascii="Arial" w:eastAsia="Arial" w:hAnsi="Arial" w:cs="Arial"/>
-                <w:color w:val="000000" w:themeColor="text1"/>
-              </w:rPr>
-            </w:pPr>
-            <w:r>
-              <w:rPr>
-                <w:rFonts w:ascii="Arial" w:eastAsia="Arial" w:hAnsi="Arial" w:cs="Arial"/>
-                <w:color w:val="000000" w:themeColor="text1"/>
-              </w:rPr>
-              <w:t>Financial and insurance activities</w:t>
-            </w:r>
-          </w:p>
-          <w:p>
-            <w:pPr>
-              <w:spacing w:line="240" w:lineRule="exact"/>
-              <w:rPr>
-                <w:rFonts w:ascii="Arial" w:eastAsia="Arial" w:hAnsi="Arial" w:cs="Arial"/>
-                <w:color w:val="000000" w:themeColor="text1"/>
-              </w:rPr>
-            </w:pPr>
-          </w:p>
-          <w:p>
-            <w:pPr>
-              <w:spacing w:line="240" w:lineRule="exact"/>
-              <w:rPr>
-                <w:rFonts w:ascii="Arial" w:eastAsia="Arial" w:hAnsi="Arial" w:cs="Arial"/>
-                <w:color w:val="000000" w:themeColor="text1"/>
-              </w:rPr>
-            </w:pPr>
-            <w:r>
-              <w:rPr>
-                <w:rFonts w:ascii="Arial" w:eastAsia="Arial" w:hAnsi="Arial" w:cs="Arial"/>
-                <w:color w:val="000000" w:themeColor="text1"/>
-              </w:rPr>
-              <w:t>Human health and social work activities</w:t>
-            </w:r>
-          </w:p>
-          <w:p>
-            <w:pPr>
-              <w:spacing w:line="240" w:lineRule="exact"/>
-              <w:rPr>
-                <w:rFonts w:ascii="Arial" w:eastAsia="Arial" w:hAnsi="Arial" w:cs="Arial"/>
-                <w:color w:val="000000" w:themeColor="text1"/>
-              </w:rPr>
-            </w:pPr>
-          </w:p>
-          <w:p>
-            <w:pPr>
-              <w:spacing w:line="240" w:lineRule="exact"/>
-              <w:rPr>
-                <w:rFonts w:ascii="Arial" w:eastAsia="Arial" w:hAnsi="Arial" w:cs="Arial"/>
-                <w:color w:val="000000" w:themeColor="text1"/>
-              </w:rPr>
-            </w:pPr>
-            <w:r>
-              <w:rPr>
-                <w:rFonts w:ascii="Arial" w:eastAsia="Arial" w:hAnsi="Arial" w:cs="Arial"/>
-                <w:color w:val="000000" w:themeColor="text1"/>
-              </w:rPr>
-              <w:t>Information and communication</w:t>
-            </w:r>
-          </w:p>
-          <w:p>
-            <w:pPr>
-              <w:spacing w:line="240" w:lineRule="exact"/>
-              <w:rPr>
-                <w:rFonts w:ascii="Arial" w:eastAsia="Arial" w:hAnsi="Arial" w:cs="Arial"/>
-                <w:color w:val="000000" w:themeColor="text1"/>
-              </w:rPr>
-            </w:pPr>
-          </w:p>
-          <w:p>
-            <w:pPr>
-              <w:spacing w:line="240" w:lineRule="exact"/>
-              <w:rPr>
-                <w:rFonts w:ascii="Arial" w:eastAsia="Arial" w:hAnsi="Arial" w:cs="Arial"/>
-                <w:color w:val="000000" w:themeColor="text1"/>
-              </w:rPr>
-            </w:pPr>
-            <w:r>
-              <w:rPr>
-                <w:rFonts w:ascii="Arial" w:eastAsia="Arial" w:hAnsi="Arial" w:cs="Arial"/>
-                <w:color w:val="000000" w:themeColor="text1"/>
-              </w:rPr>
-              <w:t>Manufacturing</w:t>
-            </w:r>
-          </w:p>
-          <w:p>
-            <w:pPr>
-              <w:spacing w:line="240" w:lineRule="exact"/>
-              <w:rPr>
-                <w:rFonts w:ascii="Arial" w:eastAsia="Arial" w:hAnsi="Arial" w:cs="Arial"/>
-                <w:color w:val="000000" w:themeColor="text1"/>
-              </w:rPr>
-            </w:pPr>
-          </w:p>
-          <w:p>
-            <w:pPr>
-              <w:spacing w:line="240" w:lineRule="exact"/>
-              <w:rPr>
-                <w:rFonts w:ascii="Arial" w:eastAsia="Arial" w:hAnsi="Arial" w:cs="Arial"/>
-                <w:color w:val="000000" w:themeColor="text1"/>
-              </w:rPr>
-            </w:pPr>
-            <w:r>
-              <w:rPr>
-                <w:rFonts w:ascii="Arial" w:eastAsia="Arial" w:hAnsi="Arial" w:cs="Arial"/>
-                <w:color w:val="000000" w:themeColor="text1"/>
-              </w:rPr>
-              <w:t xml:space="preserve">Mining and quarrying </w:t>
-            </w:r>
-            <w:r>
-              <w:br/>
-            </w:r>
-          </w:p>
-          <w:p>
-            <w:pPr>
-              <w:spacing w:line="240" w:lineRule="exact"/>
-              <w:rPr>
-                <w:rFonts w:ascii="Arial" w:eastAsia="Arial" w:hAnsi="Arial" w:cs="Arial"/>
-                <w:color w:val="000000" w:themeColor="text1"/>
-              </w:rPr>
-            </w:pPr>
-            <w:r>
-              <w:rPr>
-                <w:rFonts w:ascii="Arial" w:eastAsia="Arial" w:hAnsi="Arial" w:cs="Arial"/>
-                <w:color w:val="000000" w:themeColor="text1"/>
-              </w:rPr>
-              <w:t xml:space="preserve">Professional, scientific and </w:t>
-            </w:r>
-            <w:r>
-              <w:rPr>
-                <w:rFonts w:ascii="Arial" w:eastAsia="Arial" w:hAnsi="Arial" w:cs="Arial"/>
-                <w:color w:val="000000" w:themeColor="text1"/>
-              </w:rPr>
-              <w:lastRenderedPageBreak/>
-              <w:t>technical activities</w:t>
-            </w:r>
-            <w:r>
-              <w:br/>
-            </w:r>
-          </w:p>
-          <w:p>
-            <w:pPr>
-              <w:spacing w:line="240" w:lineRule="exact"/>
-              <w:rPr>
-                <w:rFonts w:ascii="Arial" w:eastAsia="Arial" w:hAnsi="Arial" w:cs="Arial"/>
-                <w:color w:val="000000" w:themeColor="text1"/>
-              </w:rPr>
-            </w:pPr>
-            <w:r>
-              <w:rPr>
-                <w:rFonts w:ascii="Arial" w:eastAsia="Arial" w:hAnsi="Arial" w:cs="Arial"/>
-                <w:color w:val="000000" w:themeColor="text1"/>
-              </w:rPr>
-              <w:t>Public administration and defence; compulsory social security</w:t>
-            </w:r>
-          </w:p>
-          <w:p>
-            <w:pPr>
-              <w:spacing w:line="240" w:lineRule="exact"/>
-              <w:rPr>
-                <w:rFonts w:ascii="Arial" w:eastAsia="Arial" w:hAnsi="Arial" w:cs="Arial"/>
-                <w:color w:val="000000" w:themeColor="text1"/>
-              </w:rPr>
-            </w:pPr>
-          </w:p>
-          <w:p>
-            <w:pPr>
-              <w:spacing w:line="240" w:lineRule="exact"/>
-              <w:rPr>
-                <w:rFonts w:ascii="Arial" w:eastAsia="Arial" w:hAnsi="Arial" w:cs="Arial"/>
-                <w:color w:val="000000" w:themeColor="text1"/>
-              </w:rPr>
-            </w:pPr>
-            <w:r>
-              <w:rPr>
-                <w:rFonts w:ascii="Arial" w:eastAsia="Arial" w:hAnsi="Arial" w:cs="Arial"/>
-                <w:color w:val="000000" w:themeColor="text1"/>
-              </w:rPr>
-              <w:t>Real estate activities</w:t>
-            </w:r>
-          </w:p>
-          <w:p>
-            <w:pPr>
-              <w:spacing w:line="240" w:lineRule="exact"/>
-              <w:rPr>
-                <w:rFonts w:ascii="Arial" w:eastAsia="Arial" w:hAnsi="Arial" w:cs="Arial"/>
-                <w:color w:val="000000" w:themeColor="text1"/>
-              </w:rPr>
-            </w:pPr>
-            <w:r>
-              <w:rPr>
-                <w:rFonts w:ascii="Arial" w:eastAsia="Arial" w:hAnsi="Arial" w:cs="Arial"/>
-                <w:color w:val="000000" w:themeColor="text1"/>
-              </w:rPr>
               <w:t xml:space="preserve"> </w:t>
             </w:r>
           </w:p>
@@ -8334,15 +8114,6 @@
 </file>
 
 <file path=customXml/item1.xml><?xml version="1.0" encoding="utf-8"?>
-<?mso-contentType ?>
-<FormTemplates xmlns="http://schemas.microsoft.com/sharepoint/v3/contenttype/forms">
-  <Display>DocumentLibraryForm</Display>
-  <Edit>DocumentLibraryForm</Edit>
-  <New>DocumentLibraryForm</New>
-</FormTemplates>
-</file>
-
-<file path=customXml/item2.xml><?xml version="1.0" encoding="utf-8"?>
 <p:properties xmlns:p="http://schemas.microsoft.com/office/2006/metadata/properties" xmlns:xsi="http://www.w3.org/2001/XMLSchema-instance" xmlns:pc="http://schemas.microsoft.com/office/infopath/2007/PartnerControls">
   <documentManagement>
     <LegacyData xmlns="aaacb922-5235-4a66-b188-303b9b46fbd7" xsi:nil="true"/>
@@ -8378,7 +8149,70 @@
 </p:properties>
 </file>
 
+<file path=customXml/item2.xml><?xml version="1.0" encoding="utf-8"?>
+<?mso-contentType ?>
+<FormTemplates xmlns="http://schemas.microsoft.com/sharepoint/v3/contenttype/forms">
+  <Display>DocumentLibraryForm</Display>
+  <Edit>DocumentLibraryForm</Edit>
+  <New>DocumentLibraryForm</New>
+</FormTemplates>
+</file>
+
 <file path=customXml/item3.xml><?xml version="1.0" encoding="utf-8"?>
+<?mso-contentType ?>
+<spe:Receivers xmlns:spe="http://schemas.microsoft.com/sharepoint/events">
+  <Receiver>
+    <Name>Document ID Generator</Name>
+    <Synchronization>Synchronous</Synchronization>
+    <Type>10001</Type>
+    <SequenceNumber>1000</SequenceNumber>
+    <Url/>
+    <Assembly>Microsoft.Office.DocumentManagement, Version=16.0.0.0, Culture=neutral, PublicKeyToken=71e9bce111e9429c</Assembly>
+    <Class>Microsoft.Office.DocumentManagement.Internal.DocIdHandler</Class>
+    <Data/>
+    <Filter/>
+  </Receiver>
+  <Receiver>
+    <Name>Document ID Generator</Name>
+    <Synchronization>Synchronous</Synchronization>
+    <Type>10002</Type>
+    <SequenceNumber>1001</SequenceNumber>
+    <Url/>
+    <Assembly>Microsoft.Office.DocumentManagement, Version=16.0.0.0, Culture=neutral, PublicKeyToken=71e9bce111e9429c</Assembly>
+    <Class>Microsoft.Office.DocumentManagement.Internal.DocIdHandler</Class>
+    <Data/>
+    <Filter/>
+  </Receiver>
+  <Receiver>
+    <Name>Document ID Generator</Name>
+    <Synchronization>Synchronous</Synchronization>
+    <Type>10004</Type>
+    <SequenceNumber>1002</SequenceNumber>
+    <Url/>
+    <Assembly>Microsoft.Office.DocumentManagement, Version=16.0.0.0, Culture=neutral, PublicKeyToken=71e9bce111e9429c</Assembly>
+    <Class>Microsoft.Office.DocumentManagement.Internal.DocIdHandler</Class>
+    <Data/>
+    <Filter/>
+  </Receiver>
+  <Receiver>
+    <Name>Document ID Generator</Name>
+    <Synchronization>Synchronous</Synchronization>
+    <Type>10006</Type>
+    <SequenceNumber>1003</SequenceNumber>
+    <Url/>
+    <Assembly>Microsoft.Office.DocumentManagement, Version=16.0.0.0, Culture=neutral, PublicKeyToken=71e9bce111e9429c</Assembly>
+    <Class>Microsoft.Office.DocumentManagement.Internal.DocIdHandler</Class>
+    <Data/>
+    <Filter/>
+  </Receiver>
+</spe:Receivers>
+</file>
+
+<file path=customXml/item4.xml><?xml version="1.0" encoding="utf-8"?>
+<b:Sources xmlns:b="http://schemas.openxmlformats.org/officeDocument/2006/bibliography" xmlns="http://schemas.openxmlformats.org/officeDocument/2006/bibliography" SelectedStyle="/APASixthEditionOfficeOnline.xsl" StyleName="APA" Version="6"/>
+</file>
+
+<file path=customXml/item5.xml><?xml version="1.0" encoding="utf-8"?>
 <ct:contentTypeSchema xmlns:ct="http://schemas.microsoft.com/office/2006/metadata/contentType" xmlns:ma="http://schemas.microsoft.com/office/2006/metadata/properties/metaAttributes" ct:_="" ma:_="" ma:contentTypeName="Document" ma:contentTypeID="0x01010095552673811A1544B9DC17E80367E3D9" ma:contentTypeVersion="23" ma:contentTypeDescription="Create a new document." ma:contentTypeScope="" ma:versionID="6c219bbdc66874a295362540fe1f1ca4">
   <xsd:schema xmlns:xsd="http://www.w3.org/2001/XMLSchema" xmlns:xs="http://www.w3.org/2001/XMLSchema" xmlns:p="http://schemas.microsoft.com/office/2006/metadata/properties" xmlns:ns2="4ff8cd83-fc61-4182-af0d-9444b096b4cc" xmlns:ns3="0063f72e-ace3-48fb-9c1f-5b513408b31f" xmlns:ns4="b413c3fd-5a3b-4239-b985-69032e371c04" xmlns:ns5="a8f60570-4bd3-4f2b-950b-a996de8ab151" xmlns:ns6="aaacb922-5235-4a66-b188-303b9b46fbd7" xmlns:ns7="58eecf05-07e6-460c-a17a-1e6913e0d7ae" targetNamespace="http://schemas.microsoft.com/office/2006/metadata/properties" ma:root="true" ma:fieldsID="ea492d8f6df3c516113149b290687b47" ns2:_="" ns3:_="" ns4:_="" ns5:_="" ns6:_="" ns7:_="">
     <xsd:import namespace="4ff8cd83-fc61-4182-af0d-9444b096b4cc"/>
@@ -8746,69 +8580,7 @@
 </ct:contentTypeSchema>
 </file>
 
-<file path=customXml/item4.xml><?xml version="1.0" encoding="utf-8"?>
-<b:Sources xmlns:b="http://schemas.openxmlformats.org/officeDocument/2006/bibliography" xmlns="http://schemas.openxmlformats.org/officeDocument/2006/bibliography" SelectedStyle="/APASixthEditionOfficeOnline.xsl" StyleName="APA" Version="6"/>
-</file>
-
-<file path=customXml/item5.xml><?xml version="1.0" encoding="utf-8"?>
-<?mso-contentType ?>
-<spe:Receivers xmlns:spe="http://schemas.microsoft.com/sharepoint/events">
-  <Receiver>
-    <Name>Document ID Generator</Name>
-    <Synchronization>Synchronous</Synchronization>
-    <Type>10001</Type>
-    <SequenceNumber>1000</SequenceNumber>
-    <Url/>
-    <Assembly>Microsoft.Office.DocumentManagement, Version=16.0.0.0, Culture=neutral, PublicKeyToken=71e9bce111e9429c</Assembly>
-    <Class>Microsoft.Office.DocumentManagement.Internal.DocIdHandler</Class>
-    <Data/>
-    <Filter/>
-  </Receiver>
-  <Receiver>
-    <Name>Document ID Generator</Name>
-    <Synchronization>Synchronous</Synchronization>
-    <Type>10002</Type>
-    <SequenceNumber>1001</SequenceNumber>
-    <Url/>
-    <Assembly>Microsoft.Office.DocumentManagement, Version=16.0.0.0, Culture=neutral, PublicKeyToken=71e9bce111e9429c</Assembly>
-    <Class>Microsoft.Office.DocumentManagement.Internal.DocIdHandler</Class>
-    <Data/>
-    <Filter/>
-  </Receiver>
-  <Receiver>
-    <Name>Document ID Generator</Name>
-    <Synchronization>Synchronous</Synchronization>
-    <Type>10004</Type>
-    <SequenceNumber>1002</SequenceNumber>
-    <Url/>
-    <Assembly>Microsoft.Office.DocumentManagement, Version=16.0.0.0, Culture=neutral, PublicKeyToken=71e9bce111e9429c</Assembly>
-    <Class>Microsoft.Office.DocumentManagement.Internal.DocIdHandler</Class>
-    <Data/>
-    <Filter/>
-  </Receiver>
-  <Receiver>
-    <Name>Document ID Generator</Name>
-    <Synchronization>Synchronous</Synchronization>
-    <Type>10006</Type>
-    <SequenceNumber>1003</SequenceNumber>
-    <Url/>
-    <Assembly>Microsoft.Office.DocumentManagement, Version=16.0.0.0, Culture=neutral, PublicKeyToken=71e9bce111e9429c</Assembly>
-    <Class>Microsoft.Office.DocumentManagement.Internal.DocIdHandler</Class>
-    <Data/>
-    <Filter/>
-  </Receiver>
-</spe:Receivers>
-</file>
-
 <file path=customXml/itemProps1.xml><?xml version="1.0" encoding="utf-8"?>
-<ds:datastoreItem xmlns:ds="http://schemas.openxmlformats.org/officeDocument/2006/customXml" ds:itemID="{92C0D0C2-EB32-40FD-8ACA-A64BA8781106}">
-  <ds:schemaRefs>
-    <ds:schemaRef ds:uri="http://schemas.microsoft.com/sharepoint/v3/contenttype/forms"/>
-  </ds:schemaRefs>
-</ds:datastoreItem>
-</file>
-
-<file path=customXml/itemProps2.xml><?xml version="1.0" encoding="utf-8"?>
 <ds:datastoreItem xmlns:ds="http://schemas.openxmlformats.org/officeDocument/2006/customXml" ds:itemID="{9A6BD803-E0DF-4667-89FC-766B1F7AB5D6}">
   <ds:schemaRefs>
     <ds:schemaRef ds:uri="http://schemas.microsoft.com/office/2006/metadata/properties"/>
@@ -8823,7 +8595,31 @@
 </ds:datastoreItem>
 </file>
 
+<file path=customXml/itemProps2.xml><?xml version="1.0" encoding="utf-8"?>
+<ds:datastoreItem xmlns:ds="http://schemas.openxmlformats.org/officeDocument/2006/customXml" ds:itemID="{92C0D0C2-EB32-40FD-8ACA-A64BA8781106}">
+  <ds:schemaRefs>
+    <ds:schemaRef ds:uri="http://schemas.microsoft.com/sharepoint/v3/contenttype/forms"/>
+  </ds:schemaRefs>
+</ds:datastoreItem>
+</file>
+
 <file path=customXml/itemProps3.xml><?xml version="1.0" encoding="utf-8"?>
+<ds:datastoreItem xmlns:ds="http://schemas.openxmlformats.org/officeDocument/2006/customXml" ds:itemID="{D7312AE9-E64C-41BD-AC2B-9C537C91DD27}">
+  <ds:schemaRefs>
+    <ds:schemaRef ds:uri="http://schemas.microsoft.com/sharepoint/events"/>
+  </ds:schemaRefs>
+</ds:datastoreItem>
+</file>
+
+<file path=customXml/itemProps4.xml><?xml version="1.0" encoding="utf-8"?>
+<ds:datastoreItem xmlns:ds="http://schemas.openxmlformats.org/officeDocument/2006/customXml" ds:itemID="{C9061F24-D6FD-9C4A-A779-7D3A79E48C5A}">
+  <ds:schemaRefs>
+    <ds:schemaRef ds:uri="http://schemas.openxmlformats.org/officeDocument/2006/bibliography"/>
+  </ds:schemaRefs>
+</ds:datastoreItem>
+</file>
+
+<file path=customXml/itemProps5.xml><?xml version="1.0" encoding="utf-8"?>
 <ds:datastoreItem xmlns:ds="http://schemas.openxmlformats.org/officeDocument/2006/customXml" ds:itemID="{837B7AA9-8153-413B-B939-337F798AD7D8}">
   <ds:schemaRefs>
     <ds:schemaRef ds:uri="http://schemas.microsoft.com/office/2006/metadata/contentType"/>
@@ -8846,22 +8642,6 @@
 </ds:datastoreItem>
 </file>
 
-<file path=customXml/itemProps4.xml><?xml version="1.0" encoding="utf-8"?>
-<ds:datastoreItem xmlns:ds="http://schemas.openxmlformats.org/officeDocument/2006/customXml" ds:itemID="{C9061F24-D6FD-9C4A-A779-7D3A79E48C5A}">
-  <ds:schemaRefs>
-    <ds:schemaRef ds:uri="http://schemas.openxmlformats.org/officeDocument/2006/bibliography"/>
-  </ds:schemaRefs>
-</ds:datastoreItem>
-</file>
-
-<file path=customXml/itemProps5.xml><?xml version="1.0" encoding="utf-8"?>
-<ds:datastoreItem xmlns:ds="http://schemas.openxmlformats.org/officeDocument/2006/customXml" ds:itemID="{D7312AE9-E64C-41BD-AC2B-9C537C91DD27}">
-  <ds:schemaRefs>
-    <ds:schemaRef ds:uri="http://schemas.microsoft.com/sharepoint/events"/>
-  </ds:schemaRefs>
-</ds:datastoreItem>
-</file>
-
 <file path=docMetadata/LabelInfo.xml><?xml version="1.0" encoding="utf-8"?>
 <clbl:labelList xmlns:clbl="http://schemas.microsoft.com/office/2020/mipLabelMetadata">
   <clbl:label id="{4af293e6-3850-4258-b2c7-0aa0e3bfa7d9}" enabled="1" method="Privileged" siteId="{b9fec68c-c92d-461e-9a97-3d03a0f18b82}" contentBits="3" removed="0"/>

</xml_diff>

<commit_message>
Update help text wording in template and help documents
</commit_message>
<xml_diff>
--- a/public/assets/files/HelpDocumentBulkUploadAwards.docx
+++ b/public/assets/files/HelpDocumentBulkUploadAwards.docx
@@ -1344,6 +1344,35 @@
               <w:t xml:space="preserve"> the subsidy award is of interest or particular interest.</w:t>
             </w:r>
           </w:p>
+          <w:p>
+            <w:pPr>
+              <w:spacing w:line="240" w:lineRule="exact"/>
+              <w:rPr>
+                <w:rFonts w:ascii="Arial" w:eastAsia="Arial" w:hAnsi="Arial" w:cs="Arial"/>
+                <w:color w:val="000000" w:themeColor="text1"/>
+              </w:rPr>
+            </w:pPr>
+          </w:p>
+          <w:p>
+            <w:pPr>
+              <w:spacing w:line="240" w:lineRule="exact"/>
+              <w:rPr>
+                <w:rFonts w:ascii="Arial" w:eastAsia="Arial" w:hAnsi="Arial" w:cs="Arial"/>
+                <w:b/>
+                <w:bCs/>
+                <w:color w:val="000000" w:themeColor="text1"/>
+              </w:rPr>
+            </w:pPr>
+            <w:r>
+              <w:rPr>
+                <w:rFonts w:ascii="Arial" w:eastAsia="Arial" w:hAnsi="Arial" w:cs="Arial"/>
+                <w:b/>
+                <w:bCs/>
+                <w:color w:val="000000" w:themeColor="text1"/>
+              </w:rPr>
+              <w:t>This is only saved to the database if the award is standalone.</w:t>
+            </w:r>
+          </w:p>
         </w:tc>
         <w:tc>
           <w:tcPr>
@@ -1416,14 +1445,13 @@
             <w:pPr>
               <w:spacing w:line="240" w:lineRule="exact"/>
               <w:rPr>
-                <w:rFonts w:ascii="Arial" w:eastAsia="Arial" w:hAnsi="Arial" w:cs="Arial"/>
-                <w:color w:val="000000" w:themeColor="text1"/>
-              </w:rPr>
-            </w:pPr>
-            <w:r>
-              <w:rPr>
                 <w:rFonts w:ascii="Arial" w:hAnsi="Arial" w:cs="Arial"/>
               </w:rPr>
+            </w:pPr>
+            <w:r>
+              <w:rPr>
+                <w:rFonts w:ascii="Arial" w:hAnsi="Arial" w:cs="Arial"/>
+              </w:rPr>
               <w:t xml:space="preserve">Policy objective(s) of the scheme or subsidy. This should reflect the specific policy objective(s) documented under Subsidy Control </w:t>
             </w:r>
             <w:proofErr w:type="gramStart"/>
@@ -1439,6 +1467,34 @@
                 <w:rFonts w:ascii="Arial" w:hAnsi="Arial" w:cs="Arial"/>
               </w:rPr>
               <w:t xml:space="preserve"> A (which forms part of Step 1 of the Assessment Framework in the Statutory Guidance for the UK Subsidy Control Regime).’</w:t>
+            </w:r>
+          </w:p>
+          <w:p>
+            <w:pPr>
+              <w:spacing w:line="240" w:lineRule="exact"/>
+              <w:rPr>
+                <w:rFonts w:ascii="Arial" w:hAnsi="Arial" w:cs="Arial"/>
+              </w:rPr>
+            </w:pPr>
+          </w:p>
+          <w:p>
+            <w:pPr>
+              <w:spacing w:line="240" w:lineRule="exact"/>
+              <w:rPr>
+                <w:rFonts w:ascii="Arial" w:eastAsia="Arial" w:hAnsi="Arial" w:cs="Arial"/>
+                <w:b/>
+                <w:bCs/>
+                <w:color w:val="000000" w:themeColor="text1"/>
+              </w:rPr>
+            </w:pPr>
+            <w:r>
+              <w:rPr>
+                <w:rFonts w:ascii="Arial" w:eastAsia="Arial" w:hAnsi="Arial" w:cs="Arial"/>
+                <w:b/>
+                <w:bCs/>
+                <w:color w:val="000000" w:themeColor="text1"/>
+              </w:rPr>
+              <w:t>This is only saved to the database if the award is standalone.</w:t>
             </w:r>
           </w:p>
         </w:tc>
@@ -1569,6 +1625,297 @@
                 <w:rFonts w:ascii="Arial" w:eastAsia="Arial" w:hAnsi="Arial" w:cs="Arial"/>
               </w:rPr>
               <w:t>000 characters</w:t>
+            </w:r>
+          </w:p>
+        </w:tc>
+      </w:tr>
+      <w:tr>
+        <w:tc>
+          <w:tcPr>
+            <w:tcW w:w="2254" w:type="dxa"/>
+            <w:tcBorders>
+              <w:top w:val="single" w:sz="4" w:space="0" w:color="000000" w:themeColor="text1"/>
+              <w:left w:val="single" w:sz="4" w:space="0" w:color="000000" w:themeColor="text1"/>
+              <w:bottom w:val="single" w:sz="4" w:space="0" w:color="000000" w:themeColor="text1"/>
+              <w:right w:val="single" w:sz="4" w:space="0" w:color="000000" w:themeColor="text1"/>
+            </w:tcBorders>
+          </w:tcPr>
+          <w:p>
+            <w:pPr>
+              <w:spacing w:line="240" w:lineRule="exact"/>
+              <w:rPr>
+                <w:rFonts w:ascii="Arial" w:eastAsia="Arial" w:hAnsi="Arial" w:cs="Arial"/>
+                <w:color w:val="000000" w:themeColor="text1"/>
+              </w:rPr>
+            </w:pPr>
+            <w:r>
+              <w:rPr>
+                <w:rFonts w:ascii="Arial" w:eastAsia="Arial" w:hAnsi="Arial" w:cs="Arial"/>
+                <w:color w:val="000000" w:themeColor="text1"/>
+              </w:rPr>
+              <w:t>Public authority policy URL</w:t>
+            </w:r>
+          </w:p>
+        </w:tc>
+        <w:tc>
+          <w:tcPr>
+            <w:tcW w:w="2254" w:type="dxa"/>
+            <w:tcBorders>
+              <w:top w:val="single" w:sz="4" w:space="0" w:color="000000" w:themeColor="text1"/>
+              <w:left w:val="single" w:sz="4" w:space="0" w:color="000000" w:themeColor="text1"/>
+              <w:bottom w:val="single" w:sz="4" w:space="0" w:color="000000" w:themeColor="text1"/>
+              <w:right w:val="single" w:sz="4" w:space="0" w:color="000000" w:themeColor="text1"/>
+            </w:tcBorders>
+          </w:tcPr>
+          <w:p>
+            <w:pPr>
+              <w:spacing w:line="240" w:lineRule="exact"/>
+              <w:rPr>
+                <w:rFonts w:ascii="Arial" w:eastAsia="Arial" w:hAnsi="Arial" w:cs="Arial"/>
+                <w:color w:val="000000" w:themeColor="text1"/>
+              </w:rPr>
+            </w:pPr>
+            <w:r>
+              <w:rPr>
+                <w:rFonts w:ascii="Arial" w:eastAsia="Arial" w:hAnsi="Arial" w:cs="Arial"/>
+                <w:color w:val="000000" w:themeColor="text1"/>
+              </w:rPr>
+              <w:t>Optional, when award is standalone</w:t>
+            </w:r>
+          </w:p>
+        </w:tc>
+        <w:tc>
+          <w:tcPr>
+            <w:tcW w:w="2254" w:type="dxa"/>
+            <w:tcBorders>
+              <w:top w:val="single" w:sz="4" w:space="0" w:color="000000" w:themeColor="text1"/>
+              <w:left w:val="single" w:sz="4" w:space="0" w:color="000000" w:themeColor="text1"/>
+              <w:bottom w:val="single" w:sz="4" w:space="0" w:color="000000" w:themeColor="text1"/>
+              <w:right w:val="single" w:sz="4" w:space="0" w:color="000000" w:themeColor="text1"/>
+            </w:tcBorders>
+          </w:tcPr>
+          <w:p>
+            <w:pPr>
+              <w:spacing w:line="240" w:lineRule="exact"/>
+              <w:rPr>
+                <w:rFonts w:ascii="Arial" w:eastAsia="Arial" w:hAnsi="Arial" w:cs="Arial"/>
+                <w:color w:val="000000" w:themeColor="text1"/>
+              </w:rPr>
+            </w:pPr>
+            <w:r>
+              <w:rPr>
+                <w:rFonts w:ascii="Arial" w:eastAsia="Arial" w:hAnsi="Arial" w:cs="Arial"/>
+                <w:color w:val="000000" w:themeColor="text1"/>
+              </w:rPr>
+              <w:t xml:space="preserve">URL for the webpage that </w:t>
+            </w:r>
+            <w:r>
+              <w:rPr>
+                <w:rFonts w:ascii="Arial" w:eastAsia="Arial" w:hAnsi="Arial" w:cs="Arial"/>
+                <w:color w:val="000000" w:themeColor="text1"/>
+              </w:rPr>
+              <w:lastRenderedPageBreak/>
+              <w:t>contains the policy that this standalone subsidy award relates to. For example, if you are adding a subsidy award that relates to water purity, you should provide the URL for the water purity policy.</w:t>
+            </w:r>
+          </w:p>
+          <w:p>
+            <w:pPr>
+              <w:spacing w:line="240" w:lineRule="exact"/>
+              <w:rPr>
+                <w:rFonts w:ascii="Arial" w:eastAsia="Arial" w:hAnsi="Arial" w:cs="Arial"/>
+                <w:b/>
+                <w:bCs/>
+                <w:color w:val="000000" w:themeColor="text1"/>
+              </w:rPr>
+            </w:pPr>
+          </w:p>
+          <w:p>
+            <w:pPr>
+              <w:spacing w:line="240" w:lineRule="exact"/>
+              <w:rPr>
+                <w:rFonts w:ascii="Arial" w:eastAsia="Arial" w:hAnsi="Arial" w:cs="Arial"/>
+                <w:b/>
+                <w:bCs/>
+                <w:color w:val="000000" w:themeColor="text1"/>
+              </w:rPr>
+            </w:pPr>
+            <w:r>
+              <w:rPr>
+                <w:rFonts w:ascii="Arial" w:eastAsia="Arial" w:hAnsi="Arial" w:cs="Arial"/>
+                <w:b/>
+                <w:bCs/>
+                <w:color w:val="000000" w:themeColor="text1"/>
+              </w:rPr>
+              <w:t>This is only saved to the database if the award is standalone.</w:t>
+            </w:r>
+          </w:p>
+        </w:tc>
+        <w:tc>
+          <w:tcPr>
+            <w:tcW w:w="2254" w:type="dxa"/>
+            <w:tcBorders>
+              <w:top w:val="single" w:sz="4" w:space="0" w:color="000000" w:themeColor="text1"/>
+              <w:left w:val="single" w:sz="4" w:space="0" w:color="000000" w:themeColor="text1"/>
+              <w:bottom w:val="single" w:sz="4" w:space="0" w:color="000000" w:themeColor="text1"/>
+              <w:right w:val="single" w:sz="4" w:space="0" w:color="000000" w:themeColor="text1"/>
+            </w:tcBorders>
+          </w:tcPr>
+          <w:p>
+            <w:pPr>
+              <w:spacing w:line="240" w:lineRule="exact"/>
+              <w:rPr>
+                <w:rFonts w:ascii="Arial" w:eastAsia="Arial" w:hAnsi="Arial" w:cs="Arial"/>
+                <w:color w:val="000000" w:themeColor="text1"/>
+              </w:rPr>
+            </w:pPr>
+            <w:r>
+              <w:rPr>
+                <w:rFonts w:ascii="Arial" w:eastAsia="Arial" w:hAnsi="Arial" w:cs="Arial"/>
+                <w:color w:val="000000" w:themeColor="text1"/>
+              </w:rPr>
+              <w:lastRenderedPageBreak/>
+              <w:t>Limit 500 characters</w:t>
+            </w:r>
+          </w:p>
+        </w:tc>
+      </w:tr>
+      <w:tr>
+        <w:tc>
+          <w:tcPr>
+            <w:tcW w:w="2254" w:type="dxa"/>
+            <w:tcBorders>
+              <w:top w:val="single" w:sz="4" w:space="0" w:color="000000" w:themeColor="text1"/>
+              <w:left w:val="single" w:sz="4" w:space="0" w:color="000000" w:themeColor="text1"/>
+              <w:bottom w:val="single" w:sz="4" w:space="0" w:color="000000" w:themeColor="text1"/>
+              <w:right w:val="single" w:sz="4" w:space="0" w:color="000000" w:themeColor="text1"/>
+            </w:tcBorders>
+          </w:tcPr>
+          <w:p>
+            <w:pPr>
+              <w:spacing w:line="240" w:lineRule="exact"/>
+              <w:rPr>
+                <w:rFonts w:ascii="Arial" w:eastAsia="Arial" w:hAnsi="Arial" w:cs="Arial"/>
+                <w:color w:val="000000" w:themeColor="text1"/>
+              </w:rPr>
+            </w:pPr>
+            <w:r>
+              <w:rPr>
+                <w:rFonts w:ascii="Arial" w:eastAsia="Arial" w:hAnsi="Arial" w:cs="Arial"/>
+                <w:color w:val="000000" w:themeColor="text1"/>
+              </w:rPr>
+              <w:t>Public authority policy URL description</w:t>
+            </w:r>
+          </w:p>
+        </w:tc>
+        <w:tc>
+          <w:tcPr>
+            <w:tcW w:w="2254" w:type="dxa"/>
+            <w:tcBorders>
+              <w:top w:val="single" w:sz="4" w:space="0" w:color="000000" w:themeColor="text1"/>
+              <w:left w:val="single" w:sz="4" w:space="0" w:color="000000" w:themeColor="text1"/>
+              <w:bottom w:val="single" w:sz="4" w:space="0" w:color="000000" w:themeColor="text1"/>
+              <w:right w:val="single" w:sz="4" w:space="0" w:color="000000" w:themeColor="text1"/>
+            </w:tcBorders>
+          </w:tcPr>
+          <w:p>
+            <w:pPr>
+              <w:spacing w:line="240" w:lineRule="exact"/>
+              <w:rPr>
+                <w:rFonts w:ascii="Arial" w:eastAsia="Arial" w:hAnsi="Arial" w:cs="Arial"/>
+                <w:color w:val="000000" w:themeColor="text1"/>
+              </w:rPr>
+            </w:pPr>
+            <w:r>
+              <w:rPr>
+                <w:rFonts w:ascii="Arial" w:eastAsia="Arial" w:hAnsi="Arial" w:cs="Arial"/>
+                <w:color w:val="000000" w:themeColor="text1"/>
+              </w:rPr>
+              <w:t>Optional, when award is standalone</w:t>
+            </w:r>
+          </w:p>
+        </w:tc>
+        <w:tc>
+          <w:tcPr>
+            <w:tcW w:w="2254" w:type="dxa"/>
+            <w:tcBorders>
+              <w:top w:val="single" w:sz="4" w:space="0" w:color="000000" w:themeColor="text1"/>
+              <w:left w:val="single" w:sz="4" w:space="0" w:color="000000" w:themeColor="text1"/>
+              <w:bottom w:val="single" w:sz="4" w:space="0" w:color="000000" w:themeColor="text1"/>
+              <w:right w:val="single" w:sz="4" w:space="0" w:color="000000" w:themeColor="text1"/>
+            </w:tcBorders>
+          </w:tcPr>
+          <w:p>
+            <w:pPr>
+              <w:spacing w:line="240" w:lineRule="exact"/>
+              <w:rPr>
+                <w:rFonts w:ascii="Arial" w:eastAsia="Arial" w:hAnsi="Arial" w:cs="Arial"/>
+                <w:color w:val="000000" w:themeColor="text1"/>
+              </w:rPr>
+            </w:pPr>
+            <w:r>
+              <w:rPr>
+                <w:rFonts w:ascii="Arial" w:eastAsia="Arial" w:hAnsi="Arial" w:cs="Arial"/>
+                <w:color w:val="000000" w:themeColor="text1"/>
+              </w:rPr>
+              <w:t>Provide a short summary of the page that you have entered the URL for. This will make it easier for other users to understand the contents of the page, without clicking on it.</w:t>
+            </w:r>
+          </w:p>
+          <w:p>
+            <w:pPr>
+              <w:spacing w:line="240" w:lineRule="exact"/>
+              <w:rPr>
+                <w:rFonts w:ascii="Arial" w:eastAsia="Arial" w:hAnsi="Arial" w:cs="Arial"/>
+                <w:b/>
+                <w:bCs/>
+                <w:color w:val="000000" w:themeColor="text1"/>
+              </w:rPr>
+            </w:pPr>
+          </w:p>
+          <w:p>
+            <w:pPr>
+              <w:spacing w:line="240" w:lineRule="exact"/>
+              <w:rPr>
+                <w:rFonts w:ascii="Arial" w:eastAsia="Arial" w:hAnsi="Arial" w:cs="Arial"/>
+                <w:b/>
+                <w:bCs/>
+                <w:color w:val="000000" w:themeColor="text1"/>
+              </w:rPr>
+            </w:pPr>
+            <w:r>
+              <w:rPr>
+                <w:rFonts w:ascii="Arial" w:eastAsia="Arial" w:hAnsi="Arial" w:cs="Arial"/>
+                <w:b/>
+                <w:bCs/>
+                <w:color w:val="000000" w:themeColor="text1"/>
+              </w:rPr>
+              <w:t>This is only saved to the database if the award is standalone.</w:t>
+            </w:r>
+          </w:p>
+        </w:tc>
+        <w:tc>
+          <w:tcPr>
+            <w:tcW w:w="2254" w:type="dxa"/>
+            <w:tcBorders>
+              <w:top w:val="single" w:sz="4" w:space="0" w:color="000000" w:themeColor="text1"/>
+              <w:left w:val="single" w:sz="4" w:space="0" w:color="000000" w:themeColor="text1"/>
+              <w:bottom w:val="single" w:sz="4" w:space="0" w:color="000000" w:themeColor="text1"/>
+              <w:right w:val="single" w:sz="4" w:space="0" w:color="000000" w:themeColor="text1"/>
+            </w:tcBorders>
+          </w:tcPr>
+          <w:p>
+            <w:pPr>
+              <w:spacing w:line="240" w:lineRule="exact"/>
+              <w:rPr>
+                <w:rFonts w:ascii="Arial" w:eastAsia="Arial" w:hAnsi="Arial" w:cs="Arial"/>
+                <w:color w:val="000000" w:themeColor="text1"/>
+              </w:rPr>
+            </w:pPr>
+            <w:r>
+              <w:rPr>
+                <w:rFonts w:ascii="Arial" w:eastAsia="Arial" w:hAnsi="Arial" w:cs="Arial"/>
+                <w:color w:val="000000" w:themeColor="text1"/>
+              </w:rPr>
+              <w:t>Limit 255 characters</w:t>
             </w:r>
           </w:p>
         </w:tc>
@@ -1819,7 +2166,6 @@
                 <w:rFonts w:ascii="Arial" w:eastAsia="Arial" w:hAnsi="Arial" w:cs="Arial"/>
                 <w:color w:val="000000" w:themeColor="text1"/>
               </w:rPr>
-              <w:lastRenderedPageBreak/>
               <w:t xml:space="preserve">Subsidy </w:t>
             </w:r>
             <w:r>
@@ -2202,6 +2548,7 @@
                 <w:rFonts w:ascii="Arial" w:eastAsia="Arial" w:hAnsi="Arial" w:cs="Arial"/>
                 <w:color w:val="000000" w:themeColor="text1"/>
               </w:rPr>
+              <w:lastRenderedPageBreak/>
               <w:t xml:space="preserve">Select from </w:t>
             </w:r>
             <w:r>
@@ -2439,15 +2786,7 @@
                 <w:rFonts w:ascii="Arial" w:eastAsia="Arial" w:hAnsi="Arial" w:cs="Arial"/>
                 <w:color w:val="000000" w:themeColor="text1"/>
               </w:rPr>
-              <w:t xml:space="preserve">Provision of goods or services </w:t>
-            </w:r>
-            <w:r>
-              <w:rPr>
-                <w:rFonts w:ascii="Arial" w:eastAsia="Arial" w:hAnsi="Arial" w:cs="Arial"/>
-                <w:color w:val="000000" w:themeColor="text1"/>
-              </w:rPr>
-              <w:lastRenderedPageBreak/>
-              <w:t>below market prices</w:t>
+              <w:t>Provision of goods or services below market prices</w:t>
             </w:r>
           </w:p>
           <w:p>
@@ -3285,7 +3624,6 @@
                 <w:rFonts w:ascii="Arial" w:eastAsia="Arial" w:hAnsi="Arial" w:cs="Arial"/>
                 <w:color w:val="000000" w:themeColor="text1"/>
               </w:rPr>
-              <w:lastRenderedPageBreak/>
               <w:t>Legal granting date</w:t>
             </w:r>
           </w:p>
@@ -3805,6 +4143,7 @@
                 <w:rFonts w:ascii="Arial" w:eastAsia="Arial" w:hAnsi="Arial" w:cs="Arial"/>
                 <w:color w:val="000000" w:themeColor="text1"/>
               </w:rPr>
+              <w:lastRenderedPageBreak/>
               <w:t xml:space="preserve">National </w:t>
             </w:r>
             <w:r>
@@ -4365,7 +4704,6 @@
                 <w:rFonts w:ascii="Arial" w:eastAsia="Arial" w:hAnsi="Arial" w:cs="Arial"/>
                 <w:color w:val="000000" w:themeColor="text1"/>
               </w:rPr>
-              <w:lastRenderedPageBreak/>
               <w:t>Goods or services</w:t>
             </w:r>
           </w:p>
@@ -4625,7 +4963,15 @@
                 <w:rFonts w:ascii="Arial" w:eastAsia="Arial" w:hAnsi="Arial" w:cs="Arial"/>
                 <w:color w:val="000000" w:themeColor="text1"/>
               </w:rPr>
-              <w:t>Comma separated list of regions. The list of accepted values is below:</w:t>
+              <w:t xml:space="preserve">Comma separated list of regions. The </w:t>
+            </w:r>
+            <w:r>
+              <w:rPr>
+                <w:rFonts w:ascii="Arial" w:eastAsia="Arial" w:hAnsi="Arial" w:cs="Arial"/>
+                <w:color w:val="000000" w:themeColor="text1"/>
+              </w:rPr>
+              <w:lastRenderedPageBreak/>
+              <w:t>list of accepted values is below:</w:t>
             </w:r>
           </w:p>
           <w:p>
@@ -4964,6 +5310,7 @@
                 <w:rFonts w:ascii="Arial" w:eastAsia="Arial" w:hAnsi="Arial" w:cs="Arial"/>
                 <w:color w:val="000000" w:themeColor="text1"/>
               </w:rPr>
+              <w:lastRenderedPageBreak/>
               <w:t>If “National” is provided, no other options should be included.</w:t>
             </w:r>
           </w:p>
@@ -5208,6 +5555,7 @@
                 <w:rFonts w:ascii="Arial" w:eastAsia="Arial" w:hAnsi="Arial" w:cs="Arial"/>
                 <w:color w:val="000000" w:themeColor="text1"/>
               </w:rPr>
+              <w:lastRenderedPageBreak/>
               <w:t>Administrative and support service activities</w:t>
             </w:r>
           </w:p>
@@ -5534,104 +5882,104 @@
                 <w:rFonts w:ascii="Arial" w:eastAsia="Arial" w:hAnsi="Arial" w:cs="Arial"/>
                 <w:color w:val="000000" w:themeColor="text1"/>
               </w:rPr>
+              <w:t xml:space="preserve"> </w:t>
+            </w:r>
+          </w:p>
+          <w:p>
+            <w:pPr>
+              <w:spacing w:line="240" w:lineRule="exact"/>
+              <w:rPr>
+                <w:rFonts w:ascii="Arial" w:eastAsia="Arial" w:hAnsi="Arial" w:cs="Arial"/>
+                <w:color w:val="000000" w:themeColor="text1"/>
+              </w:rPr>
+            </w:pPr>
+            <w:r>
+              <w:rPr>
+                <w:rFonts w:ascii="Arial" w:eastAsia="Arial" w:hAnsi="Arial" w:cs="Arial"/>
+                <w:color w:val="000000" w:themeColor="text1"/>
+              </w:rPr>
+              <w:t>Transportation and storage</w:t>
+            </w:r>
+            <w:r>
+              <w:br/>
+            </w:r>
+            <w:r>
+              <w:rPr>
+                <w:rFonts w:ascii="Arial" w:eastAsia="Arial" w:hAnsi="Arial" w:cs="Arial"/>
+                <w:color w:val="000000" w:themeColor="text1"/>
+              </w:rPr>
+              <w:t xml:space="preserve"> </w:t>
+            </w:r>
+          </w:p>
+          <w:p>
+            <w:pPr>
+              <w:spacing w:line="240" w:lineRule="exact"/>
+              <w:rPr>
+                <w:rFonts w:ascii="Arial" w:eastAsia="Arial" w:hAnsi="Arial" w:cs="Arial"/>
+                <w:color w:val="000000" w:themeColor="text1"/>
+              </w:rPr>
+            </w:pPr>
+            <w:r>
+              <w:rPr>
+                <w:rFonts w:ascii="Arial" w:eastAsia="Arial" w:hAnsi="Arial" w:cs="Arial"/>
+                <w:color w:val="000000" w:themeColor="text1"/>
+              </w:rPr>
+              <w:t>Wholesale and retail trade; repair of motor vehicles and motorcycles</w:t>
+            </w:r>
+            <w:r>
+              <w:br/>
+            </w:r>
+            <w:r>
+              <w:rPr>
+                <w:rFonts w:ascii="Arial" w:eastAsia="Arial" w:hAnsi="Arial" w:cs="Arial"/>
+                <w:color w:val="000000" w:themeColor="text1"/>
+              </w:rPr>
+              <w:t xml:space="preserve"> </w:t>
+            </w:r>
+          </w:p>
+          <w:p>
+            <w:pPr>
+              <w:spacing w:line="240" w:lineRule="exact"/>
+              <w:rPr>
+                <w:rFonts w:ascii="Arial" w:eastAsia="Arial" w:hAnsi="Arial" w:cs="Arial"/>
+                <w:color w:val="000000" w:themeColor="text1"/>
+              </w:rPr>
+            </w:pPr>
+            <w:r>
+              <w:rPr>
+                <w:rFonts w:ascii="Arial" w:eastAsia="Arial" w:hAnsi="Arial" w:cs="Arial"/>
+                <w:color w:val="000000" w:themeColor="text1"/>
+              </w:rPr>
+              <w:t>Water supply; sewerage, waste management and remediation activities</w:t>
+            </w:r>
+            <w:r>
+              <w:br/>
+            </w:r>
+            <w:r>
+              <w:br/>
+            </w:r>
+            <w:r>
+              <w:rPr>
+                <w:rFonts w:ascii="Arial" w:eastAsia="Arial" w:hAnsi="Arial" w:cs="Arial"/>
+                <w:color w:val="000000" w:themeColor="text1"/>
+              </w:rPr>
+              <w:t xml:space="preserve">  </w:t>
+            </w:r>
+          </w:p>
+          <w:p>
+            <w:pPr>
+              <w:spacing w:line="240" w:lineRule="exact"/>
+              <w:rPr>
+                <w:rFonts w:ascii="Arial" w:eastAsia="Arial" w:hAnsi="Arial" w:cs="Arial"/>
+                <w:color w:val="000000" w:themeColor="text1"/>
+              </w:rPr>
+            </w:pPr>
+            <w:r>
+              <w:rPr>
+                <w:rFonts w:ascii="Arial" w:eastAsia="Arial" w:hAnsi="Arial" w:cs="Arial"/>
+                <w:color w:val="000000" w:themeColor="text1"/>
+              </w:rPr>
               <w:lastRenderedPageBreak/>
-              <w:t xml:space="preserve"> </w:t>
-            </w:r>
-          </w:p>
-          <w:p>
-            <w:pPr>
-              <w:spacing w:line="240" w:lineRule="exact"/>
-              <w:rPr>
-                <w:rFonts w:ascii="Arial" w:eastAsia="Arial" w:hAnsi="Arial" w:cs="Arial"/>
-                <w:color w:val="000000" w:themeColor="text1"/>
-              </w:rPr>
-            </w:pPr>
-            <w:r>
-              <w:rPr>
-                <w:rFonts w:ascii="Arial" w:eastAsia="Arial" w:hAnsi="Arial" w:cs="Arial"/>
-                <w:color w:val="000000" w:themeColor="text1"/>
-              </w:rPr>
-              <w:t>Transportation and storage</w:t>
-            </w:r>
-            <w:r>
-              <w:br/>
-            </w:r>
-            <w:r>
-              <w:rPr>
-                <w:rFonts w:ascii="Arial" w:eastAsia="Arial" w:hAnsi="Arial" w:cs="Arial"/>
-                <w:color w:val="000000" w:themeColor="text1"/>
-              </w:rPr>
-              <w:t xml:space="preserve"> </w:t>
-            </w:r>
-          </w:p>
-          <w:p>
-            <w:pPr>
-              <w:spacing w:line="240" w:lineRule="exact"/>
-              <w:rPr>
-                <w:rFonts w:ascii="Arial" w:eastAsia="Arial" w:hAnsi="Arial" w:cs="Arial"/>
-                <w:color w:val="000000" w:themeColor="text1"/>
-              </w:rPr>
-            </w:pPr>
-            <w:r>
-              <w:rPr>
-                <w:rFonts w:ascii="Arial" w:eastAsia="Arial" w:hAnsi="Arial" w:cs="Arial"/>
-                <w:color w:val="000000" w:themeColor="text1"/>
-              </w:rPr>
-              <w:t>Wholesale and retail trade; repair of motor vehicles and motorcycles</w:t>
-            </w:r>
-            <w:r>
-              <w:br/>
-            </w:r>
-            <w:r>
-              <w:rPr>
-                <w:rFonts w:ascii="Arial" w:eastAsia="Arial" w:hAnsi="Arial" w:cs="Arial"/>
-                <w:color w:val="000000" w:themeColor="text1"/>
-              </w:rPr>
-              <w:t xml:space="preserve"> </w:t>
-            </w:r>
-          </w:p>
-          <w:p>
-            <w:pPr>
-              <w:spacing w:line="240" w:lineRule="exact"/>
-              <w:rPr>
-                <w:rFonts w:ascii="Arial" w:eastAsia="Arial" w:hAnsi="Arial" w:cs="Arial"/>
-                <w:color w:val="000000" w:themeColor="text1"/>
-              </w:rPr>
-            </w:pPr>
-            <w:r>
-              <w:rPr>
-                <w:rFonts w:ascii="Arial" w:eastAsia="Arial" w:hAnsi="Arial" w:cs="Arial"/>
-                <w:color w:val="000000" w:themeColor="text1"/>
-              </w:rPr>
-              <w:t>Water supply; sewerage, waste management and remediation activities</w:t>
-            </w:r>
-            <w:r>
-              <w:br/>
-            </w:r>
-            <w:r>
-              <w:br/>
-            </w:r>
-            <w:r>
-              <w:rPr>
-                <w:rFonts w:ascii="Arial" w:eastAsia="Arial" w:hAnsi="Arial" w:cs="Arial"/>
-                <w:color w:val="000000" w:themeColor="text1"/>
-              </w:rPr>
-              <w:t xml:space="preserve">  </w:t>
-            </w:r>
-          </w:p>
-          <w:p>
-            <w:pPr>
-              <w:spacing w:line="240" w:lineRule="exact"/>
-              <w:rPr>
-                <w:rFonts w:ascii="Arial" w:eastAsia="Arial" w:hAnsi="Arial" w:cs="Arial"/>
-                <w:color w:val="000000" w:themeColor="text1"/>
-              </w:rPr>
-            </w:pPr>
-            <w:r>
-              <w:rPr>
-                <w:rFonts w:ascii="Arial" w:eastAsia="Arial" w:hAnsi="Arial" w:cs="Arial"/>
-                <w:color w:val="000000" w:themeColor="text1"/>
-              </w:rPr>
               <w:t>Other service activities</w:t>
             </w:r>
             <w:r>
@@ -7743,6 +8091,7 @@
   <w:style w:type="character" w:default="1" w:styleId="DefaultParagraphFont">
     <w:name w:val="Default Paragraph Font"/>
     <w:uiPriority w:val="1"/>
+    <w:semiHidden/>
     <w:unhideWhenUsed/>
   </w:style>
   <w:style w:type="table" w:default="1" w:styleId="TableNormal">
@@ -8114,51 +8463,10 @@
 </file>
 
 <file path=customXml/item1.xml><?xml version="1.0" encoding="utf-8"?>
-<p:properties xmlns:p="http://schemas.microsoft.com/office/2006/metadata/properties" xmlns:xsi="http://www.w3.org/2001/XMLSchema-instance" xmlns:pc="http://schemas.microsoft.com/office/infopath/2007/PartnerControls">
-  <documentManagement>
-    <LegacyData xmlns="aaacb922-5235-4a66-b188-303b9b46fbd7" xsi:nil="true"/>
-    <_dlc_DocId xmlns="4ff8cd83-fc61-4182-af0d-9444b096b4cc">E67A7M7FTMSZ-519618591-1186</_dlc_DocId>
-    <TaxCatchAll xmlns="4ff8cd83-fc61-4182-af0d-9444b096b4cc">
-      <Value>1</Value>
-    </TaxCatchAll>
-    <m975189f4ba442ecbf67d4147307b177 xmlns="4ff8cd83-fc61-4182-af0d-9444b096b4cc">
-      <Terms xmlns="http://schemas.microsoft.com/office/infopath/2007/PartnerControls">
-        <TermInfo xmlns="http://schemas.microsoft.com/office/infopath/2007/PartnerControls">
-          <TermName xmlns="http://schemas.microsoft.com/office/infopath/2007/PartnerControls">EBRASS</TermName>
-          <TermId xmlns="http://schemas.microsoft.com/office/infopath/2007/PartnerControls">10b60d33-9f3b-419c-b326-e542b5592571</TermId>
-        </TermInfo>
-      </Terms>
-    </m975189f4ba442ecbf67d4147307b177>
-    <Invisiondesigns xmlns="58eecf05-07e6-460c-a17a-1e6913e0d7ae" xsi:nil="true"/>
-    <Retention_x0020_Label xmlns="a8f60570-4bd3-4f2b-950b-a996de8ab151" xsi:nil="true"/>
-    <Government_x0020_Body xmlns="b413c3fd-5a3b-4239-b985-69032e371c04">BEIS</Government_x0020_Body>
-    <Date_x0020_Opened xmlns="b413c3fd-5a3b-4239-b985-69032e371c04">2020-12-16T14:46:13+00:00</Date_x0020_Opened>
-    <Descriptor xmlns="0063f72e-ace3-48fb-9c1f-5b513408b31f" xsi:nil="true"/>
-    <Security_x0020_Classification xmlns="0063f72e-ace3-48fb-9c1f-5b513408b31f">OFFICIAL</Security_x0020_Classification>
-    <_dlc_DocIdUrl xmlns="4ff8cd83-fc61-4182-af0d-9444b096b4cc">
-      <Url>https://beisgov.sharepoint.com/sites/SCPTDbase/_layouts/15/DocIdRedir.aspx?ID=E67A7M7FTMSZ-519618591-1186</Url>
-      <Description>E67A7M7FTMSZ-519618591-1186</Description>
-    </_dlc_DocIdUrl>
-    <Invision xmlns="58eecf05-07e6-460c-a17a-1e6913e0d7ae">
-      <Url xsi:nil="true"/>
-      <Description xsi:nil="true"/>
-    </Invision>
-    <ijmz xmlns="58eecf05-07e6-460c-a17a-1e6913e0d7ae" xsi:nil="true"/>
-    <Date_x0020_Closed xmlns="b413c3fd-5a3b-4239-b985-69032e371c04" xsi:nil="true"/>
-  </documentManagement>
-</p:properties>
+<b:Sources xmlns:b="http://schemas.openxmlformats.org/officeDocument/2006/bibliography" xmlns="http://schemas.openxmlformats.org/officeDocument/2006/bibliography" SelectedStyle="/APASixthEditionOfficeOnline.xsl" StyleName="APA" Version="6"/>
 </file>
 
 <file path=customXml/item2.xml><?xml version="1.0" encoding="utf-8"?>
-<?mso-contentType ?>
-<FormTemplates xmlns="http://schemas.microsoft.com/sharepoint/v3/contenttype/forms">
-  <Display>DocumentLibraryForm</Display>
-  <Edit>DocumentLibraryForm</Edit>
-  <New>DocumentLibraryForm</New>
-</FormTemplates>
-</file>
-
-<file path=customXml/item3.xml><?xml version="1.0" encoding="utf-8"?>
 <?mso-contentType ?>
 <spe:Receivers xmlns:spe="http://schemas.microsoft.com/sharepoint/events">
   <Receiver>
@@ -8208,8 +8516,49 @@
 </spe:Receivers>
 </file>
 
+<file path=customXml/item3.xml><?xml version="1.0" encoding="utf-8"?>
+<?mso-contentType ?>
+<FormTemplates xmlns="http://schemas.microsoft.com/sharepoint/v3/contenttype/forms">
+  <Display>DocumentLibraryForm</Display>
+  <Edit>DocumentLibraryForm</Edit>
+  <New>DocumentLibraryForm</New>
+</FormTemplates>
+</file>
+
 <file path=customXml/item4.xml><?xml version="1.0" encoding="utf-8"?>
-<b:Sources xmlns:b="http://schemas.openxmlformats.org/officeDocument/2006/bibliography" xmlns="http://schemas.openxmlformats.org/officeDocument/2006/bibliography" SelectedStyle="/APASixthEditionOfficeOnline.xsl" StyleName="APA" Version="6"/>
+<p:properties xmlns:p="http://schemas.microsoft.com/office/2006/metadata/properties" xmlns:xsi="http://www.w3.org/2001/XMLSchema-instance" xmlns:pc="http://schemas.microsoft.com/office/infopath/2007/PartnerControls">
+  <documentManagement>
+    <LegacyData xmlns="aaacb922-5235-4a66-b188-303b9b46fbd7" xsi:nil="true"/>
+    <_dlc_DocId xmlns="4ff8cd83-fc61-4182-af0d-9444b096b4cc">E67A7M7FTMSZ-519618591-1186</_dlc_DocId>
+    <TaxCatchAll xmlns="4ff8cd83-fc61-4182-af0d-9444b096b4cc">
+      <Value>1</Value>
+    </TaxCatchAll>
+    <m975189f4ba442ecbf67d4147307b177 xmlns="4ff8cd83-fc61-4182-af0d-9444b096b4cc">
+      <Terms xmlns="http://schemas.microsoft.com/office/infopath/2007/PartnerControls">
+        <TermInfo xmlns="http://schemas.microsoft.com/office/infopath/2007/PartnerControls">
+          <TermName xmlns="http://schemas.microsoft.com/office/infopath/2007/PartnerControls">EBRASS</TermName>
+          <TermId xmlns="http://schemas.microsoft.com/office/infopath/2007/PartnerControls">10b60d33-9f3b-419c-b326-e542b5592571</TermId>
+        </TermInfo>
+      </Terms>
+    </m975189f4ba442ecbf67d4147307b177>
+    <Invisiondesigns xmlns="58eecf05-07e6-460c-a17a-1e6913e0d7ae" xsi:nil="true"/>
+    <Retention_x0020_Label xmlns="a8f60570-4bd3-4f2b-950b-a996de8ab151" xsi:nil="true"/>
+    <Government_x0020_Body xmlns="b413c3fd-5a3b-4239-b985-69032e371c04">BEIS</Government_x0020_Body>
+    <Date_x0020_Opened xmlns="b413c3fd-5a3b-4239-b985-69032e371c04">2020-12-16T14:46:13+00:00</Date_x0020_Opened>
+    <Descriptor xmlns="0063f72e-ace3-48fb-9c1f-5b513408b31f" xsi:nil="true"/>
+    <Security_x0020_Classification xmlns="0063f72e-ace3-48fb-9c1f-5b513408b31f">OFFICIAL</Security_x0020_Classification>
+    <_dlc_DocIdUrl xmlns="4ff8cd83-fc61-4182-af0d-9444b096b4cc">
+      <Url>https://beisgov.sharepoint.com/sites/SCPTDbase/_layouts/15/DocIdRedir.aspx?ID=E67A7M7FTMSZ-519618591-1186</Url>
+      <Description>E67A7M7FTMSZ-519618591-1186</Description>
+    </_dlc_DocIdUrl>
+    <Invision xmlns="58eecf05-07e6-460c-a17a-1e6913e0d7ae">
+      <Url xsi:nil="true"/>
+      <Description xsi:nil="true"/>
+    </Invision>
+    <ijmz xmlns="58eecf05-07e6-460c-a17a-1e6913e0d7ae" xsi:nil="true"/>
+    <Date_x0020_Closed xmlns="b413c3fd-5a3b-4239-b985-69032e371c04" xsi:nil="true"/>
+  </documentManagement>
+</p:properties>
 </file>
 
 <file path=customXml/item5.xml><?xml version="1.0" encoding="utf-8"?>
@@ -8581,6 +8930,30 @@
 </file>
 
 <file path=customXml/itemProps1.xml><?xml version="1.0" encoding="utf-8"?>
+<ds:datastoreItem xmlns:ds="http://schemas.openxmlformats.org/officeDocument/2006/customXml" ds:itemID="{C9061F24-D6FD-9C4A-A779-7D3A79E48C5A}">
+  <ds:schemaRefs>
+    <ds:schemaRef ds:uri="http://schemas.openxmlformats.org/officeDocument/2006/bibliography"/>
+  </ds:schemaRefs>
+</ds:datastoreItem>
+</file>
+
+<file path=customXml/itemProps2.xml><?xml version="1.0" encoding="utf-8"?>
+<ds:datastoreItem xmlns:ds="http://schemas.openxmlformats.org/officeDocument/2006/customXml" ds:itemID="{D7312AE9-E64C-41BD-AC2B-9C537C91DD27}">
+  <ds:schemaRefs>
+    <ds:schemaRef ds:uri="http://schemas.microsoft.com/sharepoint/events"/>
+  </ds:schemaRefs>
+</ds:datastoreItem>
+</file>
+
+<file path=customXml/itemProps3.xml><?xml version="1.0" encoding="utf-8"?>
+<ds:datastoreItem xmlns:ds="http://schemas.openxmlformats.org/officeDocument/2006/customXml" ds:itemID="{92C0D0C2-EB32-40FD-8ACA-A64BA8781106}">
+  <ds:schemaRefs>
+    <ds:schemaRef ds:uri="http://schemas.microsoft.com/sharepoint/v3/contenttype/forms"/>
+  </ds:schemaRefs>
+</ds:datastoreItem>
+</file>
+
+<file path=customXml/itemProps4.xml><?xml version="1.0" encoding="utf-8"?>
 <ds:datastoreItem xmlns:ds="http://schemas.openxmlformats.org/officeDocument/2006/customXml" ds:itemID="{9A6BD803-E0DF-4667-89FC-766B1F7AB5D6}">
   <ds:schemaRefs>
     <ds:schemaRef ds:uri="http://schemas.microsoft.com/office/2006/metadata/properties"/>
@@ -8591,30 +8964,6 @@
     <ds:schemaRef ds:uri="a8f60570-4bd3-4f2b-950b-a996de8ab151"/>
     <ds:schemaRef ds:uri="b413c3fd-5a3b-4239-b985-69032e371c04"/>
     <ds:schemaRef ds:uri="0063f72e-ace3-48fb-9c1f-5b513408b31f"/>
-  </ds:schemaRefs>
-</ds:datastoreItem>
-</file>
-
-<file path=customXml/itemProps2.xml><?xml version="1.0" encoding="utf-8"?>
-<ds:datastoreItem xmlns:ds="http://schemas.openxmlformats.org/officeDocument/2006/customXml" ds:itemID="{92C0D0C2-EB32-40FD-8ACA-A64BA8781106}">
-  <ds:schemaRefs>
-    <ds:schemaRef ds:uri="http://schemas.microsoft.com/sharepoint/v3/contenttype/forms"/>
-  </ds:schemaRefs>
-</ds:datastoreItem>
-</file>
-
-<file path=customXml/itemProps3.xml><?xml version="1.0" encoding="utf-8"?>
-<ds:datastoreItem xmlns:ds="http://schemas.openxmlformats.org/officeDocument/2006/customXml" ds:itemID="{D7312AE9-E64C-41BD-AC2B-9C537C91DD27}">
-  <ds:schemaRefs>
-    <ds:schemaRef ds:uri="http://schemas.microsoft.com/sharepoint/events"/>
-  </ds:schemaRefs>
-</ds:datastoreItem>
-</file>
-
-<file path=customXml/itemProps4.xml><?xml version="1.0" encoding="utf-8"?>
-<ds:datastoreItem xmlns:ds="http://schemas.openxmlformats.org/officeDocument/2006/customXml" ds:itemID="{C9061F24-D6FD-9C4A-A779-7D3A79E48C5A}">
-  <ds:schemaRefs>
-    <ds:schemaRef ds:uri="http://schemas.openxmlformats.org/officeDocument/2006/bibliography"/>
   </ds:schemaRefs>
 </ds:datastoreItem>
 </file>

</xml_diff>

<commit_message>
feat: replace "National" with "UK-wide"
</commit_message>
<xml_diff>
--- a/public/assets/files/HelpDocumentBulkUploadAwards.docx
+++ b/public/assets/files/HelpDocumentBulkUploadAwards.docx
@@ -15,6 +15,17 @@
           <w:szCs w:val="28"/>
         </w:rPr>
       </w:pPr>
+      <w:r>
+        <w:rPr>
+          <w:rFonts w:ascii="Arial" w:eastAsia="Arial" w:hAnsi="Arial" w:cs="Arial"/>
+          <w:b/>
+          <w:bCs/>
+          <w:color w:val="000000" w:themeColor="text1"/>
+          <w:sz w:val="28"/>
+          <w:szCs w:val="28"/>
+        </w:rPr>
+        <w:t>fUk-wide</w:t>
+      </w:r>
       <w:r>
         <w:rPr>
           <w:rFonts w:ascii="Arial" w:eastAsia="Arial" w:hAnsi="Arial" w:cs="Arial"/>
@@ -563,23 +574,7 @@
           <w:rFonts w:ascii="Arial" w:eastAsia="Arial" w:hAnsi="Arial" w:cs="Arial"/>
           <w:color w:val="000000" w:themeColor="text1"/>
         </w:rPr>
-        <w:t xml:space="preserve">title. If you choose to enter </w:t>
-      </w:r>
-      <w:proofErr w:type="gramStart"/>
-      <w:r>
-        <w:rPr>
-          <w:rFonts w:ascii="Arial" w:eastAsia="Arial" w:hAnsi="Arial" w:cs="Arial"/>
-          <w:color w:val="000000" w:themeColor="text1"/>
-        </w:rPr>
-        <w:t>both of these</w:t>
-      </w:r>
-      <w:proofErr w:type="gramEnd"/>
-      <w:r>
-        <w:rPr>
-          <w:rFonts w:ascii="Arial" w:eastAsia="Arial" w:hAnsi="Arial" w:cs="Arial"/>
-          <w:color w:val="000000" w:themeColor="text1"/>
-        </w:rPr>
-        <w:t xml:space="preserve"> fields, they must match.</w:t>
+        <w:t>title. If you choose to enter both of these fields, they must match.</w:t>
       </w:r>
     </w:p>
     <w:p>
@@ -1179,23 +1174,7 @@
                 <w:rFonts w:ascii="Arial" w:eastAsia="Arial" w:hAnsi="Arial" w:cs="Arial"/>
                 <w:color w:val="000000" w:themeColor="text1"/>
               </w:rPr>
-              <w:t xml:space="preserve">Defines </w:t>
-            </w:r>
-            <w:proofErr w:type="gramStart"/>
-            <w:r>
-              <w:rPr>
-                <w:rFonts w:ascii="Arial" w:eastAsia="Arial" w:hAnsi="Arial" w:cs="Arial"/>
-                <w:color w:val="000000" w:themeColor="text1"/>
-              </w:rPr>
-              <w:t>whether or not</w:t>
-            </w:r>
-            <w:proofErr w:type="gramEnd"/>
-            <w:r>
-              <w:rPr>
-                <w:rFonts w:ascii="Arial" w:eastAsia="Arial" w:hAnsi="Arial" w:cs="Arial"/>
-                <w:color w:val="000000" w:themeColor="text1"/>
-              </w:rPr>
-              <w:t xml:space="preserve"> the subsidy award in question is "standalone".</w:t>
+              <w:t>Defines whether or not the subsidy award in question is "standalone".</w:t>
             </w:r>
           </w:p>
         </w:tc>
@@ -1251,39 +1230,7 @@
                 <w:rFonts w:ascii="Arial" w:eastAsia="Arial" w:hAnsi="Arial" w:cs="Arial"/>
                 <w:color w:val="000000" w:themeColor="text1"/>
               </w:rPr>
-              <w:t>Subsidies or Schemes of Interest (</w:t>
-            </w:r>
-            <w:proofErr w:type="spellStart"/>
-            <w:r>
-              <w:rPr>
-                <w:rFonts w:ascii="Arial" w:eastAsia="Arial" w:hAnsi="Arial" w:cs="Arial"/>
-                <w:color w:val="000000" w:themeColor="text1"/>
-              </w:rPr>
-              <w:t>SSoI</w:t>
-            </w:r>
-            <w:proofErr w:type="spellEnd"/>
-            <w:r>
-              <w:rPr>
-                <w:rFonts w:ascii="Arial" w:eastAsia="Arial" w:hAnsi="Arial" w:cs="Arial"/>
-                <w:color w:val="000000" w:themeColor="text1"/>
-              </w:rPr>
-              <w:t>) or Subsidies or Schemes of Particular Interest (</w:t>
-            </w:r>
-            <w:proofErr w:type="spellStart"/>
-            <w:r>
-              <w:rPr>
-                <w:rFonts w:ascii="Arial" w:eastAsia="Arial" w:hAnsi="Arial" w:cs="Arial"/>
-                <w:color w:val="000000" w:themeColor="text1"/>
-              </w:rPr>
-              <w:t>SSoPI</w:t>
-            </w:r>
-            <w:proofErr w:type="spellEnd"/>
-            <w:r>
-              <w:rPr>
-                <w:rFonts w:ascii="Arial" w:eastAsia="Arial" w:hAnsi="Arial" w:cs="Arial"/>
-                <w:color w:val="000000" w:themeColor="text1"/>
-              </w:rPr>
-              <w:t>)</w:t>
+              <w:t>Subsidies or Schemes of Interest (SSoI) or Subsidies or Schemes of Particular Interest (SSoPI)</w:t>
             </w:r>
           </w:p>
         </w:tc>
@@ -1325,23 +1272,7 @@
                 <w:rFonts w:ascii="Arial" w:eastAsia="Arial" w:hAnsi="Arial" w:cs="Arial"/>
                 <w:color w:val="000000" w:themeColor="text1"/>
               </w:rPr>
-              <w:t xml:space="preserve">Defines </w:t>
-            </w:r>
-            <w:proofErr w:type="gramStart"/>
-            <w:r>
-              <w:rPr>
-                <w:rFonts w:ascii="Arial" w:eastAsia="Arial" w:hAnsi="Arial" w:cs="Arial"/>
-                <w:color w:val="000000" w:themeColor="text1"/>
-              </w:rPr>
-              <w:t>whether or not</w:t>
-            </w:r>
-            <w:proofErr w:type="gramEnd"/>
-            <w:r>
-              <w:rPr>
-                <w:rFonts w:ascii="Arial" w:eastAsia="Arial" w:hAnsi="Arial" w:cs="Arial"/>
-                <w:color w:val="000000" w:themeColor="text1"/>
-              </w:rPr>
-              <w:t xml:space="preserve"> the subsidy award is of interest or particular interest.</w:t>
+              <w:t>Defines whether or not the subsidy award is of interest or particular interest.</w:t>
             </w:r>
           </w:p>
           <w:p>
@@ -1452,21 +1383,7 @@
               <w:rPr>
                 <w:rFonts w:ascii="Arial" w:hAnsi="Arial" w:cs="Arial"/>
               </w:rPr>
-              <w:t xml:space="preserve">Policy objective(s) of the scheme or subsidy. This should reflect the specific policy objective(s) documented under Subsidy Control </w:t>
-            </w:r>
-            <w:proofErr w:type="gramStart"/>
-            <w:r>
-              <w:rPr>
-                <w:rFonts w:ascii="Arial" w:hAnsi="Arial" w:cs="Arial"/>
-              </w:rPr>
-              <w:t>Principle</w:t>
-            </w:r>
-            <w:proofErr w:type="gramEnd"/>
-            <w:r>
-              <w:rPr>
-                <w:rFonts w:ascii="Arial" w:hAnsi="Arial" w:cs="Arial"/>
-              </w:rPr>
-              <w:t xml:space="preserve"> A (which forms part of Step 1 of the Assessment Framework in the Statutory Guidance for the UK Subsidy Control Regime).’</w:t>
+              <w:t>Policy objective(s) of the scheme or subsidy. This should reflect the specific policy objective(s) documented under Subsidy Control Principle A (which forms part of Step 1 of the Assessment Framework in the Statutory Guidance for the UK Subsidy Control Regime).’</w:t>
             </w:r>
           </w:p>
           <w:p>
@@ -3193,23 +3110,7 @@
                 <w:rFonts w:ascii="Arial" w:eastAsia="Arial" w:hAnsi="Arial" w:cs="Arial"/>
                 <w:color w:val="000000" w:themeColor="text1"/>
               </w:rPr>
-              <w:t xml:space="preserve">Where the Full Amount is a Tax Measure enter as a Range in the format shown on the next column. Two numbers </w:t>
-            </w:r>
-            <w:proofErr w:type="spellStart"/>
-            <w:r>
-              <w:rPr>
-                <w:rFonts w:ascii="Arial" w:eastAsia="Arial" w:hAnsi="Arial" w:cs="Arial"/>
-                <w:color w:val="000000" w:themeColor="text1"/>
-              </w:rPr>
-              <w:t>seperated</w:t>
-            </w:r>
-            <w:proofErr w:type="spellEnd"/>
-            <w:r>
-              <w:rPr>
-                <w:rFonts w:ascii="Arial" w:eastAsia="Arial" w:hAnsi="Arial" w:cs="Arial"/>
-                <w:color w:val="000000" w:themeColor="text1"/>
-              </w:rPr>
-              <w:t xml:space="preserve"> by a ' - '.</w:t>
+              <w:t>Where the Full Amount is a Tax Measure enter as a Range in the format shown on the next column. Two numbers seperated by a ' - '.</w:t>
             </w:r>
           </w:p>
         </w:tc>
@@ -3555,23 +3456,7 @@
                 <w:rFonts w:ascii="Arial" w:eastAsia="Arial" w:hAnsi="Arial" w:cs="Arial"/>
                 <w:color w:val="000000" w:themeColor="text1"/>
               </w:rPr>
-              <w:t xml:space="preserve"> </w:t>
-            </w:r>
-            <w:proofErr w:type="gramStart"/>
-            <w:r>
-              <w:rPr>
-                <w:rFonts w:ascii="Arial" w:eastAsia="Arial" w:hAnsi="Arial" w:cs="Arial"/>
-                <w:color w:val="000000" w:themeColor="text1"/>
-              </w:rPr>
-              <w:t>authority</w:t>
-            </w:r>
-            <w:proofErr w:type="gramEnd"/>
-            <w:r>
-              <w:rPr>
-                <w:rFonts w:ascii="Arial" w:eastAsia="Arial" w:hAnsi="Arial" w:cs="Arial"/>
-                <w:color w:val="000000" w:themeColor="text1"/>
-              </w:rPr>
-              <w:t xml:space="preserve"> name must be in the same spelling and format as it appears in the database. You can see the exact spelling of your </w:t>
+              <w:t xml:space="preserve"> authority name must be in the same spelling and format as it appears in the database. You can see the exact spelling of your </w:t>
             </w:r>
             <w:r>
               <w:rPr>
@@ -5002,7 +4887,19 @@
               <w:rPr>
                 <w:rFonts w:ascii="Arial" w:hAnsi="Arial" w:cs="Arial"/>
               </w:rPr>
-              <w:t>National</w:t>
+              <w:t>UK-</w:t>
+            </w:r>
+            <w:r>
+              <w:rPr>
+                <w:rFonts w:ascii="Arial" w:hAnsi="Arial" w:cs="Arial"/>
+              </w:rPr>
+              <w:t>w</w:t>
+            </w:r>
+            <w:r>
+              <w:rPr>
+                <w:rFonts w:ascii="Arial" w:hAnsi="Arial" w:cs="Arial"/>
+              </w:rPr>
+              <w:t>ide</w:t>
             </w:r>
           </w:p>
           <w:p>
@@ -5021,7 +4918,19 @@
               <w:rPr>
                 <w:rFonts w:ascii="Arial" w:hAnsi="Arial" w:cs="Arial"/>
               </w:rPr>
-              <w:t>UK-Wide</w:t>
+              <w:t>GB-</w:t>
+            </w:r>
+            <w:r>
+              <w:rPr>
+                <w:rFonts w:ascii="Arial" w:hAnsi="Arial" w:cs="Arial"/>
+              </w:rPr>
+              <w:t>w</w:t>
+            </w:r>
+            <w:r>
+              <w:rPr>
+                <w:rFonts w:ascii="Arial" w:hAnsi="Arial" w:cs="Arial"/>
+              </w:rPr>
+              <w:t>ide</w:t>
             </w:r>
           </w:p>
           <w:p>
@@ -5040,7 +4949,7 @@
               <w:rPr>
                 <w:rFonts w:ascii="Arial" w:hAnsi="Arial" w:cs="Arial"/>
               </w:rPr>
-              <w:t>GB-Wide</w:t>
+              <w:t>England</w:t>
             </w:r>
           </w:p>
           <w:p>
@@ -5059,7 +4968,7 @@
               <w:rPr>
                 <w:rFonts w:ascii="Arial" w:hAnsi="Arial" w:cs="Arial"/>
               </w:rPr>
-              <w:t>England</w:t>
+              <w:t>Northern Ireland</w:t>
             </w:r>
           </w:p>
           <w:p>
@@ -5078,7 +4987,7 @@
               <w:rPr>
                 <w:rFonts w:ascii="Arial" w:hAnsi="Arial" w:cs="Arial"/>
               </w:rPr>
-              <w:t>Northern Ireland</w:t>
+              <w:t>Scotland</w:t>
             </w:r>
           </w:p>
           <w:p>
@@ -5097,7 +5006,7 @@
               <w:rPr>
                 <w:rFonts w:ascii="Arial" w:hAnsi="Arial" w:cs="Arial"/>
               </w:rPr>
-              <w:t>Scotland</w:t>
+              <w:t>Wales</w:t>
             </w:r>
           </w:p>
           <w:p>
@@ -5116,7 +5025,7 @@
               <w:rPr>
                 <w:rFonts w:ascii="Arial" w:hAnsi="Arial" w:cs="Arial"/>
               </w:rPr>
-              <w:t>Wales</w:t>
+              <w:t>East Midlands</w:t>
             </w:r>
           </w:p>
           <w:p>
@@ -5135,7 +5044,7 @@
               <w:rPr>
                 <w:rFonts w:ascii="Arial" w:hAnsi="Arial" w:cs="Arial"/>
               </w:rPr>
-              <w:t>East Midlands</w:t>
+              <w:t>East of England</w:t>
             </w:r>
           </w:p>
           <w:p>
@@ -5154,7 +5063,7 @@
               <w:rPr>
                 <w:rFonts w:ascii="Arial" w:hAnsi="Arial" w:cs="Arial"/>
               </w:rPr>
-              <w:t>East of England</w:t>
+              <w:t>London</w:t>
             </w:r>
           </w:p>
           <w:p>
@@ -5173,7 +5082,7 @@
               <w:rPr>
                 <w:rFonts w:ascii="Arial" w:hAnsi="Arial" w:cs="Arial"/>
               </w:rPr>
-              <w:t>London</w:t>
+              <w:t>North East</w:t>
             </w:r>
           </w:p>
           <w:p>
@@ -5188,14 +5097,12 @@
                 <w:rFonts w:ascii="Arial" w:hAnsi="Arial" w:cs="Arial"/>
               </w:rPr>
             </w:pPr>
-            <w:proofErr w:type="gramStart"/>
             <w:r>
               <w:rPr>
                 <w:rFonts w:ascii="Arial" w:hAnsi="Arial" w:cs="Arial"/>
               </w:rPr>
-              <w:t>North East</w:t>
-            </w:r>
-            <w:proofErr w:type="gramEnd"/>
+              <w:t>North West</w:t>
+            </w:r>
           </w:p>
           <w:p>
             <w:pPr>
@@ -5209,14 +5116,12 @@
                 <w:rFonts w:ascii="Arial" w:hAnsi="Arial" w:cs="Arial"/>
               </w:rPr>
             </w:pPr>
-            <w:proofErr w:type="gramStart"/>
             <w:r>
               <w:rPr>
                 <w:rFonts w:ascii="Arial" w:hAnsi="Arial" w:cs="Arial"/>
               </w:rPr>
-              <w:t>North West</w:t>
-            </w:r>
-            <w:proofErr w:type="gramEnd"/>
+              <w:t>South East</w:t>
+            </w:r>
           </w:p>
           <w:p>
             <w:pPr>
@@ -5230,14 +5135,12 @@
                 <w:rFonts w:ascii="Arial" w:hAnsi="Arial" w:cs="Arial"/>
               </w:rPr>
             </w:pPr>
-            <w:proofErr w:type="gramStart"/>
             <w:r>
               <w:rPr>
                 <w:rFonts w:ascii="Arial" w:hAnsi="Arial" w:cs="Arial"/>
               </w:rPr>
-              <w:t>South East</w:t>
-            </w:r>
-            <w:proofErr w:type="gramEnd"/>
+              <w:t>South West</w:t>
+            </w:r>
           </w:p>
           <w:p>
             <w:pPr>
@@ -5247,18 +5150,13 @@
                 <w:numId w:val="7"/>
               </w:numPr>
               <w:spacing w:after="160" w:line="240" w:lineRule="exact"/>
+            </w:pPr>
+            <w:r>
               <w:rPr>
                 <w:rFonts w:ascii="Arial" w:hAnsi="Arial" w:cs="Arial"/>
               </w:rPr>
-            </w:pPr>
-            <w:proofErr w:type="gramStart"/>
-            <w:r>
-              <w:rPr>
-                <w:rFonts w:ascii="Arial" w:hAnsi="Arial" w:cs="Arial"/>
-              </w:rPr>
-              <w:t>South West</w:t>
-            </w:r>
-            <w:proofErr w:type="gramEnd"/>
+              <w:t>West Midlands</w:t>
+            </w:r>
           </w:p>
           <w:p>
             <w:pPr>
@@ -5273,22 +5171,6 @@
               <w:rPr>
                 <w:rFonts w:ascii="Arial" w:hAnsi="Arial" w:cs="Arial"/>
               </w:rPr>
-              <w:t>West Midlands</w:t>
-            </w:r>
-          </w:p>
-          <w:p>
-            <w:pPr>
-              <w:pStyle w:val="ListParagraph"/>
-              <w:numPr>
-                <w:ilvl w:val="0"/>
-                <w:numId w:val="7"/>
-              </w:numPr>
-              <w:spacing w:after="160" w:line="240" w:lineRule="exact"/>
-            </w:pPr>
-            <w:r>
-              <w:rPr>
-                <w:rFonts w:ascii="Arial" w:hAnsi="Arial" w:cs="Arial"/>
-              </w:rPr>
               <w:t>Yorkshire and Humber</w:t>
             </w:r>
           </w:p>
@@ -5311,38 +5193,43 @@
                 <w:color w:val="000000" w:themeColor="text1"/>
               </w:rPr>
               <w:lastRenderedPageBreak/>
-              <w:t>If “National” is provided, no other options should be included.</w:t>
-            </w:r>
-          </w:p>
-          <w:p>
-            <w:pPr>
-              <w:spacing w:line="240" w:lineRule="exact"/>
-              <w:rPr>
-                <w:rFonts w:ascii="Arial" w:eastAsia="Arial" w:hAnsi="Arial" w:cs="Arial"/>
-                <w:color w:val="000000" w:themeColor="text1"/>
-              </w:rPr>
-            </w:pPr>
-          </w:p>
-          <w:p>
-            <w:pPr>
-              <w:spacing w:line="240" w:lineRule="exact"/>
-            </w:pPr>
-            <w:r>
-              <w:rPr>
-                <w:rFonts w:ascii="Arial" w:eastAsia="Arial" w:hAnsi="Arial" w:cs="Arial"/>
-                <w:color w:val="000000" w:themeColor="text1"/>
-              </w:rPr>
-              <w:t xml:space="preserve">For example: East Midlands, London, </w:t>
-            </w:r>
-            <w:proofErr w:type="gramStart"/>
-            <w:r>
-              <w:rPr>
-                <w:rFonts w:ascii="Arial" w:eastAsia="Arial" w:hAnsi="Arial" w:cs="Arial"/>
-                <w:color w:val="000000" w:themeColor="text1"/>
-              </w:rPr>
-              <w:t>South West</w:t>
-            </w:r>
-            <w:proofErr w:type="gramEnd"/>
+              <w:t>If “</w:t>
+            </w:r>
+            <w:r>
+              <w:rPr>
+                <w:rFonts w:ascii="Arial" w:eastAsia="Arial" w:hAnsi="Arial" w:cs="Arial"/>
+                <w:color w:val="000000" w:themeColor="text1"/>
+              </w:rPr>
+              <w:t>UK-wide</w:t>
+            </w:r>
+            <w:r>
+              <w:rPr>
+                <w:rFonts w:ascii="Arial" w:eastAsia="Arial" w:hAnsi="Arial" w:cs="Arial"/>
+                <w:color w:val="000000" w:themeColor="text1"/>
+              </w:rPr>
+              <w:t>” is provided, no other options should be included.</w:t>
+            </w:r>
+          </w:p>
+          <w:p>
+            <w:pPr>
+              <w:spacing w:line="240" w:lineRule="exact"/>
+              <w:rPr>
+                <w:rFonts w:ascii="Arial" w:eastAsia="Arial" w:hAnsi="Arial" w:cs="Arial"/>
+                <w:color w:val="000000" w:themeColor="text1"/>
+              </w:rPr>
+            </w:pPr>
+          </w:p>
+          <w:p>
+            <w:pPr>
+              <w:spacing w:line="240" w:lineRule="exact"/>
+            </w:pPr>
+            <w:r>
+              <w:rPr>
+                <w:rFonts w:ascii="Arial" w:eastAsia="Arial" w:hAnsi="Arial" w:cs="Arial"/>
+                <w:color w:val="000000" w:themeColor="text1"/>
+              </w:rPr>
+              <w:t>For example: East Midlands, London, South West</w:t>
+            </w:r>
           </w:p>
         </w:tc>
       </w:tr>
@@ -5555,7 +5442,6 @@
                 <w:rFonts w:ascii="Arial" w:eastAsia="Arial" w:hAnsi="Arial" w:cs="Arial"/>
                 <w:color w:val="000000" w:themeColor="text1"/>
               </w:rPr>
-              <w:lastRenderedPageBreak/>
               <w:t>Administrative and support service activities</w:t>
             </w:r>
           </w:p>
@@ -5979,7 +5865,6 @@
                 <w:rFonts w:ascii="Arial" w:eastAsia="Arial" w:hAnsi="Arial" w:cs="Arial"/>
                 <w:color w:val="000000" w:themeColor="text1"/>
               </w:rPr>
-              <w:lastRenderedPageBreak/>
               <w:t>Other service activities</w:t>
             </w:r>
             <w:r>
@@ -8463,10 +8348,51 @@
 </file>
 
 <file path=customXml/item1.xml><?xml version="1.0" encoding="utf-8"?>
-<b:Sources xmlns:b="http://schemas.openxmlformats.org/officeDocument/2006/bibliography" xmlns="http://schemas.openxmlformats.org/officeDocument/2006/bibliography" SelectedStyle="/APASixthEditionOfficeOnline.xsl" StyleName="APA" Version="6"/>
+<p:properties xmlns:p="http://schemas.microsoft.com/office/2006/metadata/properties" xmlns:xsi="http://www.w3.org/2001/XMLSchema-instance" xmlns:pc="http://schemas.microsoft.com/office/infopath/2007/PartnerControls">
+  <documentManagement>
+    <LegacyData xmlns="aaacb922-5235-4a66-b188-303b9b46fbd7" xsi:nil="true"/>
+    <_dlc_DocId xmlns="4ff8cd83-fc61-4182-af0d-9444b096b4cc">E67A7M7FTMSZ-519618591-1186</_dlc_DocId>
+    <TaxCatchAll xmlns="4ff8cd83-fc61-4182-af0d-9444b096b4cc">
+      <Value>1</Value>
+    </TaxCatchAll>
+    <m975189f4ba442ecbf67d4147307b177 xmlns="4ff8cd83-fc61-4182-af0d-9444b096b4cc">
+      <Terms xmlns="http://schemas.microsoft.com/office/infopath/2007/PartnerControls">
+        <TermInfo xmlns="http://schemas.microsoft.com/office/infopath/2007/PartnerControls">
+          <TermName xmlns="http://schemas.microsoft.com/office/infopath/2007/PartnerControls">EBRASS</TermName>
+          <TermId xmlns="http://schemas.microsoft.com/office/infopath/2007/PartnerControls">10b60d33-9f3b-419c-b326-e542b5592571</TermId>
+        </TermInfo>
+      </Terms>
+    </m975189f4ba442ecbf67d4147307b177>
+    <Invisiondesigns xmlns="58eecf05-07e6-460c-a17a-1e6913e0d7ae" xsi:nil="true"/>
+    <Retention_x0020_Label xmlns="a8f60570-4bd3-4f2b-950b-a996de8ab151" xsi:nil="true"/>
+    <Government_x0020_Body xmlns="b413c3fd-5a3b-4239-b985-69032e371c04">BEIS</Government_x0020_Body>
+    <Date_x0020_Opened xmlns="b413c3fd-5a3b-4239-b985-69032e371c04">2020-12-16T14:46:13+00:00</Date_x0020_Opened>
+    <Descriptor xmlns="0063f72e-ace3-48fb-9c1f-5b513408b31f" xsi:nil="true"/>
+    <Security_x0020_Classification xmlns="0063f72e-ace3-48fb-9c1f-5b513408b31f">OFFICIAL</Security_x0020_Classification>
+    <_dlc_DocIdUrl xmlns="4ff8cd83-fc61-4182-af0d-9444b096b4cc">
+      <Url>https://beisgov.sharepoint.com/sites/SCPTDbase/_layouts/15/DocIdRedir.aspx?ID=E67A7M7FTMSZ-519618591-1186</Url>
+      <Description>E67A7M7FTMSZ-519618591-1186</Description>
+    </_dlc_DocIdUrl>
+    <Invision xmlns="58eecf05-07e6-460c-a17a-1e6913e0d7ae">
+      <Url xsi:nil="true"/>
+      <Description xsi:nil="true"/>
+    </Invision>
+    <ijmz xmlns="58eecf05-07e6-460c-a17a-1e6913e0d7ae" xsi:nil="true"/>
+    <Date_x0020_Closed xmlns="b413c3fd-5a3b-4239-b985-69032e371c04" xsi:nil="true"/>
+  </documentManagement>
+</p:properties>
 </file>
 
 <file path=customXml/item2.xml><?xml version="1.0" encoding="utf-8"?>
+<?mso-contentType ?>
+<FormTemplates xmlns="http://schemas.microsoft.com/sharepoint/v3/contenttype/forms">
+  <Display>DocumentLibraryForm</Display>
+  <Edit>DocumentLibraryForm</Edit>
+  <New>DocumentLibraryForm</New>
+</FormTemplates>
+</file>
+
+<file path=customXml/item3.xml><?xml version="1.0" encoding="utf-8"?>
 <?mso-contentType ?>
 <spe:Receivers xmlns:spe="http://schemas.microsoft.com/sharepoint/events">
   <Receiver>
@@ -8516,49 +8442,8 @@
 </spe:Receivers>
 </file>
 
-<file path=customXml/item3.xml><?xml version="1.0" encoding="utf-8"?>
-<?mso-contentType ?>
-<FormTemplates xmlns="http://schemas.microsoft.com/sharepoint/v3/contenttype/forms">
-  <Display>DocumentLibraryForm</Display>
-  <Edit>DocumentLibraryForm</Edit>
-  <New>DocumentLibraryForm</New>
-</FormTemplates>
-</file>
-
 <file path=customXml/item4.xml><?xml version="1.0" encoding="utf-8"?>
-<p:properties xmlns:p="http://schemas.microsoft.com/office/2006/metadata/properties" xmlns:xsi="http://www.w3.org/2001/XMLSchema-instance" xmlns:pc="http://schemas.microsoft.com/office/infopath/2007/PartnerControls">
-  <documentManagement>
-    <LegacyData xmlns="aaacb922-5235-4a66-b188-303b9b46fbd7" xsi:nil="true"/>
-    <_dlc_DocId xmlns="4ff8cd83-fc61-4182-af0d-9444b096b4cc">E67A7M7FTMSZ-519618591-1186</_dlc_DocId>
-    <TaxCatchAll xmlns="4ff8cd83-fc61-4182-af0d-9444b096b4cc">
-      <Value>1</Value>
-    </TaxCatchAll>
-    <m975189f4ba442ecbf67d4147307b177 xmlns="4ff8cd83-fc61-4182-af0d-9444b096b4cc">
-      <Terms xmlns="http://schemas.microsoft.com/office/infopath/2007/PartnerControls">
-        <TermInfo xmlns="http://schemas.microsoft.com/office/infopath/2007/PartnerControls">
-          <TermName xmlns="http://schemas.microsoft.com/office/infopath/2007/PartnerControls">EBRASS</TermName>
-          <TermId xmlns="http://schemas.microsoft.com/office/infopath/2007/PartnerControls">10b60d33-9f3b-419c-b326-e542b5592571</TermId>
-        </TermInfo>
-      </Terms>
-    </m975189f4ba442ecbf67d4147307b177>
-    <Invisiondesigns xmlns="58eecf05-07e6-460c-a17a-1e6913e0d7ae" xsi:nil="true"/>
-    <Retention_x0020_Label xmlns="a8f60570-4bd3-4f2b-950b-a996de8ab151" xsi:nil="true"/>
-    <Government_x0020_Body xmlns="b413c3fd-5a3b-4239-b985-69032e371c04">BEIS</Government_x0020_Body>
-    <Date_x0020_Opened xmlns="b413c3fd-5a3b-4239-b985-69032e371c04">2020-12-16T14:46:13+00:00</Date_x0020_Opened>
-    <Descriptor xmlns="0063f72e-ace3-48fb-9c1f-5b513408b31f" xsi:nil="true"/>
-    <Security_x0020_Classification xmlns="0063f72e-ace3-48fb-9c1f-5b513408b31f">OFFICIAL</Security_x0020_Classification>
-    <_dlc_DocIdUrl xmlns="4ff8cd83-fc61-4182-af0d-9444b096b4cc">
-      <Url>https://beisgov.sharepoint.com/sites/SCPTDbase/_layouts/15/DocIdRedir.aspx?ID=E67A7M7FTMSZ-519618591-1186</Url>
-      <Description>E67A7M7FTMSZ-519618591-1186</Description>
-    </_dlc_DocIdUrl>
-    <Invision xmlns="58eecf05-07e6-460c-a17a-1e6913e0d7ae">
-      <Url xsi:nil="true"/>
-      <Description xsi:nil="true"/>
-    </Invision>
-    <ijmz xmlns="58eecf05-07e6-460c-a17a-1e6913e0d7ae" xsi:nil="true"/>
-    <Date_x0020_Closed xmlns="b413c3fd-5a3b-4239-b985-69032e371c04" xsi:nil="true"/>
-  </documentManagement>
-</p:properties>
+<b:Sources xmlns:b="http://schemas.openxmlformats.org/officeDocument/2006/bibliography" xmlns="http://schemas.openxmlformats.org/officeDocument/2006/bibliography" SelectedStyle="/APASixthEditionOfficeOnline.xsl" StyleName="APA" Version="6"/>
 </file>
 
 <file path=customXml/item5.xml><?xml version="1.0" encoding="utf-8"?>
@@ -8930,30 +8815,6 @@
 </file>
 
 <file path=customXml/itemProps1.xml><?xml version="1.0" encoding="utf-8"?>
-<ds:datastoreItem xmlns:ds="http://schemas.openxmlformats.org/officeDocument/2006/customXml" ds:itemID="{C9061F24-D6FD-9C4A-A779-7D3A79E48C5A}">
-  <ds:schemaRefs>
-    <ds:schemaRef ds:uri="http://schemas.openxmlformats.org/officeDocument/2006/bibliography"/>
-  </ds:schemaRefs>
-</ds:datastoreItem>
-</file>
-
-<file path=customXml/itemProps2.xml><?xml version="1.0" encoding="utf-8"?>
-<ds:datastoreItem xmlns:ds="http://schemas.openxmlformats.org/officeDocument/2006/customXml" ds:itemID="{D7312AE9-E64C-41BD-AC2B-9C537C91DD27}">
-  <ds:schemaRefs>
-    <ds:schemaRef ds:uri="http://schemas.microsoft.com/sharepoint/events"/>
-  </ds:schemaRefs>
-</ds:datastoreItem>
-</file>
-
-<file path=customXml/itemProps3.xml><?xml version="1.0" encoding="utf-8"?>
-<ds:datastoreItem xmlns:ds="http://schemas.openxmlformats.org/officeDocument/2006/customXml" ds:itemID="{92C0D0C2-EB32-40FD-8ACA-A64BA8781106}">
-  <ds:schemaRefs>
-    <ds:schemaRef ds:uri="http://schemas.microsoft.com/sharepoint/v3/contenttype/forms"/>
-  </ds:schemaRefs>
-</ds:datastoreItem>
-</file>
-
-<file path=customXml/itemProps4.xml><?xml version="1.0" encoding="utf-8"?>
 <ds:datastoreItem xmlns:ds="http://schemas.openxmlformats.org/officeDocument/2006/customXml" ds:itemID="{9A6BD803-E0DF-4667-89FC-766B1F7AB5D6}">
   <ds:schemaRefs>
     <ds:schemaRef ds:uri="http://schemas.microsoft.com/office/2006/metadata/properties"/>
@@ -8964,6 +8825,30 @@
     <ds:schemaRef ds:uri="a8f60570-4bd3-4f2b-950b-a996de8ab151"/>
     <ds:schemaRef ds:uri="b413c3fd-5a3b-4239-b985-69032e371c04"/>
     <ds:schemaRef ds:uri="0063f72e-ace3-48fb-9c1f-5b513408b31f"/>
+  </ds:schemaRefs>
+</ds:datastoreItem>
+</file>
+
+<file path=customXml/itemProps2.xml><?xml version="1.0" encoding="utf-8"?>
+<ds:datastoreItem xmlns:ds="http://schemas.openxmlformats.org/officeDocument/2006/customXml" ds:itemID="{92C0D0C2-EB32-40FD-8ACA-A64BA8781106}">
+  <ds:schemaRefs>
+    <ds:schemaRef ds:uri="http://schemas.microsoft.com/sharepoint/v3/contenttype/forms"/>
+  </ds:schemaRefs>
+</ds:datastoreItem>
+</file>
+
+<file path=customXml/itemProps3.xml><?xml version="1.0" encoding="utf-8"?>
+<ds:datastoreItem xmlns:ds="http://schemas.openxmlformats.org/officeDocument/2006/customXml" ds:itemID="{D7312AE9-E64C-41BD-AC2B-9C537C91DD27}">
+  <ds:schemaRefs>
+    <ds:schemaRef ds:uri="http://schemas.microsoft.com/sharepoint/events"/>
+  </ds:schemaRefs>
+</ds:datastoreItem>
+</file>
+
+<file path=customXml/itemProps4.xml><?xml version="1.0" encoding="utf-8"?>
+<ds:datastoreItem xmlns:ds="http://schemas.openxmlformats.org/officeDocument/2006/customXml" ds:itemID="{C9061F24-D6FD-9C4A-A779-7D3A79E48C5A}">
+  <ds:schemaRefs>
+    <ds:schemaRef ds:uri="http://schemas.openxmlformats.org/officeDocument/2006/bibliography"/>
   </ds:schemaRefs>
 </ds:datastoreItem>
 </file>

</xml_diff>

<commit_message>
Update wording in template and help docs
</commit_message>
<xml_diff>
--- a/public/assets/files/HelpDocumentBulkUploadAwards.docx
+++ b/public/assets/files/HelpDocumentBulkUploadAwards.docx
@@ -15,17 +15,6 @@
           <w:szCs w:val="28"/>
         </w:rPr>
       </w:pPr>
-      <w:r>
-        <w:rPr>
-          <w:rFonts w:ascii="Arial" w:eastAsia="Arial" w:hAnsi="Arial" w:cs="Arial"/>
-          <w:b/>
-          <w:bCs/>
-          <w:color w:val="000000" w:themeColor="text1"/>
-          <w:sz w:val="28"/>
-          <w:szCs w:val="28"/>
-        </w:rPr>
-        <w:t>fUk-wide</w:t>
-      </w:r>
       <w:r>
         <w:rPr>
           <w:rFonts w:ascii="Arial" w:eastAsia="Arial" w:hAnsi="Arial" w:cs="Arial"/>
@@ -136,6 +125,20 @@
           <w:color w:val="000000" w:themeColor="text1"/>
         </w:rPr>
       </w:pPr>
+      <w:r>
+        <w:rPr>
+          <w:rFonts w:ascii="Arial" w:eastAsia="Arial" w:hAnsi="Arial" w:cs="Arial"/>
+          <w:color w:val="000000" w:themeColor="text1"/>
+        </w:rPr>
+        <w:t>Unless it is a standalone award that doesn't need a scheme</w:t>
+      </w:r>
+      <w:r>
+        <w:rPr>
+          <w:rFonts w:ascii="Arial" w:eastAsia="Arial" w:hAnsi="Arial" w:cs="Arial"/>
+          <w:color w:val="000000" w:themeColor="text1"/>
+        </w:rPr>
+        <w:t xml:space="preserve">, </w:t>
+      </w:r>
       <w:r>
         <w:rPr>
           <w:rFonts w:ascii="Arial" w:eastAsia="Arial" w:hAnsi="Arial" w:cs="Arial"/>
@@ -3110,7 +3113,199 @@
                 <w:rFonts w:ascii="Arial" w:eastAsia="Arial" w:hAnsi="Arial" w:cs="Arial"/>
                 <w:color w:val="000000" w:themeColor="text1"/>
               </w:rPr>
-              <w:t>Where the Full Amount is a Tax Measure enter as a Range in the format shown on the next column. Two numbers seperated by a ' - '.</w:t>
+              <w:t>Where the Full Amount is a Tax Measure enter as a Range in the format shown on the next column. Two numbers seperated by a ' - '. Allowed values:</w:t>
+            </w:r>
+          </w:p>
+          <w:p>
+            <w:pPr>
+              <w:spacing w:line="240" w:lineRule="exact"/>
+              <w:rPr>
+                <w:rFonts w:ascii="Arial" w:eastAsia="Arial" w:hAnsi="Arial" w:cs="Arial"/>
+                <w:color w:val="000000" w:themeColor="text1"/>
+              </w:rPr>
+            </w:pPr>
+            <w:r>
+              <w:rPr>
+                <w:rFonts w:ascii="Arial" w:eastAsia="Arial" w:hAnsi="Arial" w:cs="Arial"/>
+                <w:color w:val="000000" w:themeColor="text1"/>
+              </w:rPr>
+              <w:t>£0 to £100,000</w:t>
+            </w:r>
+          </w:p>
+          <w:p>
+            <w:pPr>
+              <w:spacing w:line="240" w:lineRule="exact"/>
+              <w:rPr>
+                <w:rFonts w:ascii="Arial" w:eastAsia="Arial" w:hAnsi="Arial" w:cs="Arial"/>
+                <w:color w:val="000000" w:themeColor="text1"/>
+              </w:rPr>
+            </w:pPr>
+            <w:r>
+              <w:rPr>
+                <w:rFonts w:ascii="Arial" w:eastAsia="Arial" w:hAnsi="Arial" w:cs="Arial"/>
+                <w:color w:val="000000" w:themeColor="text1"/>
+              </w:rPr>
+              <w:t>£100,001 to £300,000</w:t>
+            </w:r>
+          </w:p>
+          <w:p>
+            <w:pPr>
+              <w:spacing w:line="240" w:lineRule="exact"/>
+              <w:rPr>
+                <w:rFonts w:ascii="Arial" w:eastAsia="Arial" w:hAnsi="Arial" w:cs="Arial"/>
+                <w:color w:val="000000" w:themeColor="text1"/>
+              </w:rPr>
+            </w:pPr>
+            <w:r>
+              <w:rPr>
+                <w:rFonts w:ascii="Arial" w:eastAsia="Arial" w:hAnsi="Arial" w:cs="Arial"/>
+                <w:color w:val="000000" w:themeColor="text1"/>
+              </w:rPr>
+              <w:t>£300,001 to £500,000</w:t>
+            </w:r>
+          </w:p>
+          <w:p>
+            <w:pPr>
+              <w:spacing w:line="240" w:lineRule="exact"/>
+              <w:rPr>
+                <w:rFonts w:ascii="Arial" w:eastAsia="Arial" w:hAnsi="Arial" w:cs="Arial"/>
+                <w:color w:val="000000" w:themeColor="text1"/>
+              </w:rPr>
+            </w:pPr>
+            <w:r>
+              <w:rPr>
+                <w:rFonts w:ascii="Arial" w:eastAsia="Arial" w:hAnsi="Arial" w:cs="Arial"/>
+                <w:color w:val="000000" w:themeColor="text1"/>
+              </w:rPr>
+              <w:t>£500,001 to £750,000</w:t>
+            </w:r>
+          </w:p>
+          <w:p>
+            <w:pPr>
+              <w:spacing w:line="240" w:lineRule="exact"/>
+              <w:rPr>
+                <w:rFonts w:ascii="Arial" w:eastAsia="Arial" w:hAnsi="Arial" w:cs="Arial"/>
+                <w:color w:val="000000" w:themeColor="text1"/>
+              </w:rPr>
+            </w:pPr>
+            <w:r>
+              <w:rPr>
+                <w:rFonts w:ascii="Arial" w:eastAsia="Arial" w:hAnsi="Arial" w:cs="Arial"/>
+                <w:color w:val="000000" w:themeColor="text1"/>
+              </w:rPr>
+              <w:t>£750,001 to £1,500,000</w:t>
+            </w:r>
+          </w:p>
+          <w:p>
+            <w:pPr>
+              <w:spacing w:line="240" w:lineRule="exact"/>
+              <w:rPr>
+                <w:rFonts w:ascii="Arial" w:eastAsia="Arial" w:hAnsi="Arial" w:cs="Arial"/>
+                <w:color w:val="000000" w:themeColor="text1"/>
+              </w:rPr>
+            </w:pPr>
+            <w:r>
+              <w:rPr>
+                <w:rFonts w:ascii="Arial" w:eastAsia="Arial" w:hAnsi="Arial" w:cs="Arial"/>
+                <w:color w:val="000000" w:themeColor="text1"/>
+              </w:rPr>
+              <w:t>£1,500,001 to £3,000,000</w:t>
+            </w:r>
+          </w:p>
+          <w:p>
+            <w:pPr>
+              <w:spacing w:line="240" w:lineRule="exact"/>
+              <w:rPr>
+                <w:rFonts w:ascii="Arial" w:eastAsia="Arial" w:hAnsi="Arial" w:cs="Arial"/>
+                <w:color w:val="000000" w:themeColor="text1"/>
+              </w:rPr>
+            </w:pPr>
+            <w:r>
+              <w:rPr>
+                <w:rFonts w:ascii="Arial" w:eastAsia="Arial" w:hAnsi="Arial" w:cs="Arial"/>
+                <w:color w:val="000000" w:themeColor="text1"/>
+              </w:rPr>
+              <w:t>£3,000,001 to £5,000,000</w:t>
+            </w:r>
+          </w:p>
+          <w:p>
+            <w:pPr>
+              <w:spacing w:line="240" w:lineRule="exact"/>
+              <w:rPr>
+                <w:rFonts w:ascii="Arial" w:eastAsia="Arial" w:hAnsi="Arial" w:cs="Arial"/>
+                <w:color w:val="000000" w:themeColor="text1"/>
+              </w:rPr>
+            </w:pPr>
+            <w:r>
+              <w:rPr>
+                <w:rFonts w:ascii="Arial" w:eastAsia="Arial" w:hAnsi="Arial" w:cs="Arial"/>
+                <w:color w:val="000000" w:themeColor="text1"/>
+              </w:rPr>
+              <w:t>£5,000,001 to £7,500,000</w:t>
+            </w:r>
+          </w:p>
+          <w:p>
+            <w:pPr>
+              <w:spacing w:line="240" w:lineRule="exact"/>
+              <w:rPr>
+                <w:rFonts w:ascii="Arial" w:eastAsia="Arial" w:hAnsi="Arial" w:cs="Arial"/>
+                <w:color w:val="000000" w:themeColor="text1"/>
+              </w:rPr>
+            </w:pPr>
+            <w:r>
+              <w:rPr>
+                <w:rFonts w:ascii="Arial" w:eastAsia="Arial" w:hAnsi="Arial" w:cs="Arial"/>
+                <w:color w:val="000000" w:themeColor="text1"/>
+              </w:rPr>
+              <w:t>£7,500,001 to £10,000,000</w:t>
+            </w:r>
+          </w:p>
+          <w:p>
+            <w:pPr>
+              <w:spacing w:line="240" w:lineRule="exact"/>
+              <w:rPr>
+                <w:rFonts w:ascii="Arial" w:eastAsia="Arial" w:hAnsi="Arial" w:cs="Arial"/>
+                <w:color w:val="000000" w:themeColor="text1"/>
+              </w:rPr>
+            </w:pPr>
+            <w:r>
+              <w:rPr>
+                <w:rFonts w:ascii="Arial" w:eastAsia="Arial" w:hAnsi="Arial" w:cs="Arial"/>
+                <w:color w:val="000000" w:themeColor="text1"/>
+              </w:rPr>
+              <w:t>£10,000,001 to £20,000,000</w:t>
+            </w:r>
+          </w:p>
+          <w:p>
+            <w:pPr>
+              <w:spacing w:line="240" w:lineRule="exact"/>
+              <w:rPr>
+                <w:rFonts w:ascii="Arial" w:eastAsia="Arial" w:hAnsi="Arial" w:cs="Arial"/>
+                <w:color w:val="000000" w:themeColor="text1"/>
+              </w:rPr>
+            </w:pPr>
+            <w:r>
+              <w:rPr>
+                <w:rFonts w:ascii="Arial" w:eastAsia="Arial" w:hAnsi="Arial" w:cs="Arial"/>
+                <w:color w:val="000000" w:themeColor="text1"/>
+              </w:rPr>
+              <w:t> </w:t>
+            </w:r>
+          </w:p>
+          <w:p>
+            <w:pPr>
+              <w:spacing w:line="240" w:lineRule="exact"/>
+              <w:rPr>
+                <w:rFonts w:ascii="Arial" w:eastAsia="Arial" w:hAnsi="Arial" w:cs="Arial"/>
+                <w:color w:val="000000" w:themeColor="text1"/>
+              </w:rPr>
+            </w:pPr>
+            <w:r>
+              <w:rPr>
+                <w:rFonts w:ascii="Arial" w:eastAsia="Arial" w:hAnsi="Arial" w:cs="Arial"/>
+                <w:color w:val="000000" w:themeColor="text1"/>
+              </w:rPr>
+              <w:t>and so on in ascending ranges of £10,000,000</w:t>
             </w:r>
           </w:p>
         </w:tc>
@@ -3121,153 +3316,73 @@
           <w:p>
             <w:pPr>
               <w:spacing w:line="240" w:lineRule="exact"/>
-            </w:pPr>
-            <w:r>
-              <w:rPr>
-                <w:rFonts w:ascii="Arial" w:eastAsia="Arial" w:hAnsi="Arial" w:cs="Arial"/>
-                <w:color w:val="000000" w:themeColor="text1"/>
-              </w:rPr>
-              <w:t>1- 60000</w:t>
-            </w:r>
-          </w:p>
-          <w:p>
-            <w:pPr>
-              <w:spacing w:line="240" w:lineRule="exact"/>
-              <w:rPr>
-                <w:rFonts w:ascii="Arial" w:eastAsia="Arial" w:hAnsi="Arial" w:cs="Arial"/>
-                <w:color w:val="000000" w:themeColor="text1"/>
-              </w:rPr>
-            </w:pPr>
-          </w:p>
-          <w:p>
-            <w:pPr>
-              <w:spacing w:line="240" w:lineRule="exact"/>
-            </w:pPr>
-            <w:r>
-              <w:rPr>
-                <w:rFonts w:ascii="Arial" w:eastAsia="Arial" w:hAnsi="Arial" w:cs="Arial"/>
-                <w:color w:val="000000" w:themeColor="text1"/>
-              </w:rPr>
-              <w:t>60001-500000</w:t>
-            </w:r>
-          </w:p>
-          <w:p>
-            <w:pPr>
-              <w:spacing w:line="240" w:lineRule="exact"/>
-              <w:rPr>
-                <w:rFonts w:ascii="Arial" w:eastAsia="Arial" w:hAnsi="Arial" w:cs="Arial"/>
-                <w:color w:val="000000" w:themeColor="text1"/>
-              </w:rPr>
-            </w:pPr>
-          </w:p>
-          <w:p>
-            <w:pPr>
-              <w:spacing w:line="240" w:lineRule="exact"/>
-            </w:pPr>
-            <w:r>
-              <w:rPr>
-                <w:rFonts w:ascii="Arial" w:eastAsia="Arial" w:hAnsi="Arial" w:cs="Arial"/>
-                <w:color w:val="000000" w:themeColor="text1"/>
-              </w:rPr>
-              <w:t>500001-1000000</w:t>
-            </w:r>
-          </w:p>
-          <w:p>
-            <w:pPr>
-              <w:spacing w:line="240" w:lineRule="exact"/>
-              <w:rPr>
-                <w:rFonts w:ascii="Arial" w:eastAsia="Arial" w:hAnsi="Arial" w:cs="Arial"/>
-                <w:color w:val="000000" w:themeColor="text1"/>
-              </w:rPr>
-            </w:pPr>
-          </w:p>
-          <w:p>
-            <w:pPr>
-              <w:spacing w:line="240" w:lineRule="exact"/>
-            </w:pPr>
-            <w:r>
-              <w:rPr>
-                <w:rFonts w:ascii="Arial" w:eastAsia="Arial" w:hAnsi="Arial" w:cs="Arial"/>
-                <w:color w:val="000000" w:themeColor="text1"/>
-              </w:rPr>
-              <w:t>1000001-2000000</w:t>
-            </w:r>
-          </w:p>
-          <w:p>
-            <w:pPr>
-              <w:spacing w:line="240" w:lineRule="exact"/>
-              <w:rPr>
-                <w:rFonts w:ascii="Arial" w:eastAsia="Arial" w:hAnsi="Arial" w:cs="Arial"/>
-                <w:color w:val="000000" w:themeColor="text1"/>
-              </w:rPr>
-            </w:pPr>
-          </w:p>
-          <w:p>
-            <w:pPr>
-              <w:spacing w:line="240" w:lineRule="exact"/>
-            </w:pPr>
-            <w:r>
-              <w:rPr>
-                <w:rFonts w:ascii="Arial" w:eastAsia="Arial" w:hAnsi="Arial" w:cs="Arial"/>
-                <w:color w:val="000000" w:themeColor="text1"/>
-              </w:rPr>
-              <w:t>2000001-5000000</w:t>
-            </w:r>
-          </w:p>
-          <w:p>
-            <w:pPr>
-              <w:spacing w:line="240" w:lineRule="exact"/>
-              <w:rPr>
-                <w:rFonts w:ascii="Arial" w:eastAsia="Arial" w:hAnsi="Arial" w:cs="Arial"/>
-                <w:color w:val="000000" w:themeColor="text1"/>
-              </w:rPr>
-            </w:pPr>
-          </w:p>
-          <w:p>
-            <w:pPr>
-              <w:spacing w:line="240" w:lineRule="exact"/>
-            </w:pPr>
-            <w:r>
-              <w:rPr>
-                <w:rFonts w:ascii="Arial" w:eastAsia="Arial" w:hAnsi="Arial" w:cs="Arial"/>
-                <w:color w:val="000000" w:themeColor="text1"/>
-              </w:rPr>
-              <w:t>5000001-10000000</w:t>
-            </w:r>
-          </w:p>
-          <w:p>
-            <w:pPr>
-              <w:spacing w:line="240" w:lineRule="exact"/>
-              <w:rPr>
-                <w:rFonts w:ascii="Arial" w:eastAsia="Arial" w:hAnsi="Arial" w:cs="Arial"/>
-                <w:color w:val="000000" w:themeColor="text1"/>
-              </w:rPr>
-            </w:pPr>
-          </w:p>
-          <w:p>
-            <w:pPr>
-              <w:spacing w:line="240" w:lineRule="exact"/>
-              <w:rPr>
-                <w:rFonts w:ascii="Arial" w:eastAsia="Arial" w:hAnsi="Arial" w:cs="Arial"/>
-                <w:color w:val="000000" w:themeColor="text1"/>
-              </w:rPr>
-            </w:pPr>
-            <w:r>
-              <w:rPr>
-                <w:rFonts w:ascii="Arial" w:eastAsia="Arial" w:hAnsi="Arial" w:cs="Arial"/>
-                <w:color w:val="000000" w:themeColor="text1"/>
-              </w:rPr>
-              <w:t>10000001-30000000</w:t>
-            </w:r>
-          </w:p>
-          <w:p>
-            <w:pPr>
-              <w:spacing w:line="240" w:lineRule="exact"/>
-              <w:rPr>
-                <w:rFonts w:ascii="Arial" w:eastAsia="Arial" w:hAnsi="Arial" w:cs="Arial"/>
-                <w:color w:val="000000" w:themeColor="text1"/>
-              </w:rPr>
-            </w:pPr>
+              <w:rPr>
+                <w:rFonts w:ascii="Arial" w:eastAsia="Arial" w:hAnsi="Arial" w:cs="Arial"/>
+                <w:color w:val="000000" w:themeColor="text1"/>
+              </w:rPr>
+            </w:pPr>
+            <w:r>
+              <w:rPr>
+                <w:rFonts w:ascii="Arial" w:eastAsia="Arial" w:hAnsi="Arial" w:cs="Arial"/>
+                <w:color w:val="000000" w:themeColor="text1"/>
+              </w:rPr>
+              <w:t>e.g.,</w:t>
+            </w:r>
+          </w:p>
+          <w:p>
+            <w:pPr>
+              <w:spacing w:line="240" w:lineRule="exact"/>
+              <w:rPr>
+                <w:rFonts w:ascii="Arial" w:eastAsia="Arial" w:hAnsi="Arial" w:cs="Arial"/>
+                <w:color w:val="000000" w:themeColor="text1"/>
+              </w:rPr>
+            </w:pPr>
+            <w:r>
+              <w:rPr>
+                <w:rFonts w:ascii="Arial" w:eastAsia="Arial" w:hAnsi="Arial" w:cs="Arial"/>
+                <w:color w:val="000000" w:themeColor="text1"/>
+              </w:rPr>
+              <w:t>0-100000</w:t>
+            </w:r>
+          </w:p>
+          <w:p>
+            <w:pPr>
+              <w:spacing w:line="240" w:lineRule="exact"/>
+              <w:rPr>
+                <w:rFonts w:ascii="Arial" w:eastAsia="Arial" w:hAnsi="Arial" w:cs="Arial"/>
+                <w:color w:val="000000" w:themeColor="text1"/>
+              </w:rPr>
+            </w:pPr>
+            <w:r>
+              <w:rPr>
+                <w:rFonts w:ascii="Arial" w:eastAsia="Arial" w:hAnsi="Arial" w:cs="Arial"/>
+                <w:color w:val="000000" w:themeColor="text1"/>
+              </w:rPr>
+              <w:t>100001-300000</w:t>
+            </w:r>
+          </w:p>
+          <w:p>
+            <w:pPr>
+              <w:spacing w:line="240" w:lineRule="exact"/>
+              <w:rPr>
+                <w:rFonts w:ascii="Arial" w:eastAsia="Arial" w:hAnsi="Arial" w:cs="Arial"/>
+                <w:color w:val="000000" w:themeColor="text1"/>
+              </w:rPr>
+            </w:pPr>
+            <w:r>
+              <w:rPr>
+                <w:rFonts w:ascii="Arial" w:eastAsia="Arial" w:hAnsi="Arial" w:cs="Arial"/>
+                <w:color w:val="000000" w:themeColor="text1"/>
+              </w:rPr>
+              <w:t>300001-500000</w:t>
+            </w:r>
+            <w:r>
+              <w:rPr>
+                <w:rFonts w:ascii="Arial" w:eastAsia="Arial" w:hAnsi="Arial" w:cs="Arial"/>
+                <w:color w:val="000000" w:themeColor="text1"/>
+              </w:rPr>
+              <w:t>…</w:t>
+            </w:r>
           </w:p>
           <w:p>
             <w:pPr>
@@ -3551,7 +3666,15 @@
                 <w:rFonts w:ascii="Arial" w:eastAsia="Arial" w:hAnsi="Arial" w:cs="Arial"/>
                 <w:color w:val="000000" w:themeColor="text1"/>
               </w:rPr>
-              <w:t>The date that the subsidy was awarded to the recipient.</w:t>
+              <w:t xml:space="preserve">The date that the subsidy was </w:t>
+            </w:r>
+            <w:r>
+              <w:rPr>
+                <w:rFonts w:ascii="Arial" w:eastAsia="Arial" w:hAnsi="Arial" w:cs="Arial"/>
+                <w:color w:val="000000" w:themeColor="text1"/>
+              </w:rPr>
+              <w:lastRenderedPageBreak/>
+              <w:t>awarded to the recipient.</w:t>
             </w:r>
           </w:p>
           <w:p>
@@ -3577,6 +3700,7 @@
                 <w:rFonts w:ascii="Arial" w:eastAsia="Arial" w:hAnsi="Arial" w:cs="Arial"/>
                 <w:color w:val="000000" w:themeColor="text1"/>
               </w:rPr>
+              <w:lastRenderedPageBreak/>
               <w:t>M</w:t>
             </w:r>
             <w:r>
@@ -3624,6 +3748,7 @@
                 <w:rFonts w:ascii="Arial" w:eastAsia="Arial" w:hAnsi="Arial" w:cs="Arial"/>
                 <w:color w:val="000000" w:themeColor="text1"/>
               </w:rPr>
+              <w:lastRenderedPageBreak/>
               <w:t>For example, 06-22-2020</w:t>
             </w:r>
           </w:p>
@@ -3647,6 +3772,7 @@
                 <w:rFonts w:ascii="Arial" w:eastAsia="Arial" w:hAnsi="Arial" w:cs="Arial"/>
                 <w:color w:val="000000" w:themeColor="text1"/>
               </w:rPr>
+              <w:lastRenderedPageBreak/>
               <w:t>Recipient organisation name</w:t>
             </w:r>
           </w:p>
@@ -4028,7 +4154,6 @@
                 <w:rFonts w:ascii="Arial" w:eastAsia="Arial" w:hAnsi="Arial" w:cs="Arial"/>
                 <w:color w:val="000000" w:themeColor="text1"/>
               </w:rPr>
-              <w:lastRenderedPageBreak/>
               <w:t xml:space="preserve">National </w:t>
             </w:r>
             <w:r>
@@ -4633,7 +4758,15 @@
                 <w:rFonts w:ascii="Arial" w:eastAsia="Arial" w:hAnsi="Arial" w:cs="Arial"/>
                 <w:color w:val="000000" w:themeColor="text1"/>
               </w:rPr>
-              <w:t xml:space="preserve">elect one of the following </w:t>
+              <w:t xml:space="preserve">elect one </w:t>
+            </w:r>
+            <w:r>
+              <w:rPr>
+                <w:rFonts w:ascii="Arial" w:eastAsia="Arial" w:hAnsi="Arial" w:cs="Arial"/>
+                <w:color w:val="000000" w:themeColor="text1"/>
+              </w:rPr>
+              <w:lastRenderedPageBreak/>
+              <w:t xml:space="preserve">of the following </w:t>
             </w:r>
             <w:r>
               <w:rPr>
@@ -4754,6 +4887,7 @@
               <w:rPr>
                 <w:rFonts w:ascii="Arial" w:eastAsia="Arial" w:hAnsi="Arial" w:cs="Arial"/>
               </w:rPr>
+              <w:lastRenderedPageBreak/>
               <w:t>Select from radio options</w:t>
             </w:r>
           </w:p>
@@ -4778,6 +4912,7 @@
                 <w:rFonts w:ascii="Arial" w:eastAsia="Arial" w:hAnsi="Arial" w:cs="Arial"/>
                 <w:color w:val="000000" w:themeColor="text1"/>
               </w:rPr>
+              <w:lastRenderedPageBreak/>
               <w:t>Region</w:t>
             </w:r>
             <w:r>
@@ -4848,15 +4983,7 @@
                 <w:rFonts w:ascii="Arial" w:eastAsia="Arial" w:hAnsi="Arial" w:cs="Arial"/>
                 <w:color w:val="000000" w:themeColor="text1"/>
               </w:rPr>
-              <w:t xml:space="preserve">Comma separated list of regions. The </w:t>
-            </w:r>
-            <w:r>
-              <w:rPr>
-                <w:rFonts w:ascii="Arial" w:eastAsia="Arial" w:hAnsi="Arial" w:cs="Arial"/>
-                <w:color w:val="000000" w:themeColor="text1"/>
-              </w:rPr>
-              <w:lastRenderedPageBreak/>
-              <w:t>list of accepted values is below:</w:t>
+              <w:t>Comma separated list of regions. The list of accepted values is below:</w:t>
             </w:r>
           </w:p>
           <w:p>
@@ -5192,7 +5319,6 @@
                 <w:rFonts w:ascii="Arial" w:eastAsia="Arial" w:hAnsi="Arial" w:cs="Arial"/>
                 <w:color w:val="000000" w:themeColor="text1"/>
               </w:rPr>
-              <w:lastRenderedPageBreak/>
               <w:t>If “</w:t>
             </w:r>
             <w:r>
@@ -5398,7 +5524,15 @@
                 <w:rFonts w:ascii="Arial" w:eastAsia="Arial" w:hAnsi="Arial" w:cs="Arial"/>
                 <w:color w:val="000000" w:themeColor="text1"/>
               </w:rPr>
-              <w:t>Activities of extraterritorial organisations and bodies</w:t>
+              <w:t xml:space="preserve">Activities of extraterritorial </w:t>
+            </w:r>
+            <w:r>
+              <w:rPr>
+                <w:rFonts w:ascii="Arial" w:eastAsia="Arial" w:hAnsi="Arial" w:cs="Arial"/>
+                <w:color w:val="000000" w:themeColor="text1"/>
+              </w:rPr>
+              <w:lastRenderedPageBreak/>
+              <w:t>organisations and bodies</w:t>
             </w:r>
           </w:p>
           <w:p>
@@ -5784,6 +5918,7 @@
                 <w:rFonts w:ascii="Arial" w:eastAsia="Arial" w:hAnsi="Arial" w:cs="Arial"/>
                 <w:color w:val="000000" w:themeColor="text1"/>
               </w:rPr>
+              <w:lastRenderedPageBreak/>
               <w:t>Transportation and storage</w:t>
             </w:r>
             <w:r>
@@ -7976,7 +8111,6 @@
   <w:style w:type="character" w:default="1" w:styleId="DefaultParagraphFont">
     <w:name w:val="Default Paragraph Font"/>
     <w:uiPriority w:val="1"/>
-    <w:semiHidden/>
     <w:unhideWhenUsed/>
   </w:style>
   <w:style w:type="table" w:default="1" w:styleId="TableNormal">
@@ -8348,51 +8482,10 @@
 </file>
 
 <file path=customXml/item1.xml><?xml version="1.0" encoding="utf-8"?>
-<p:properties xmlns:p="http://schemas.microsoft.com/office/2006/metadata/properties" xmlns:xsi="http://www.w3.org/2001/XMLSchema-instance" xmlns:pc="http://schemas.microsoft.com/office/infopath/2007/PartnerControls">
-  <documentManagement>
-    <LegacyData xmlns="aaacb922-5235-4a66-b188-303b9b46fbd7" xsi:nil="true"/>
-    <_dlc_DocId xmlns="4ff8cd83-fc61-4182-af0d-9444b096b4cc">E67A7M7FTMSZ-519618591-1186</_dlc_DocId>
-    <TaxCatchAll xmlns="4ff8cd83-fc61-4182-af0d-9444b096b4cc">
-      <Value>1</Value>
-    </TaxCatchAll>
-    <m975189f4ba442ecbf67d4147307b177 xmlns="4ff8cd83-fc61-4182-af0d-9444b096b4cc">
-      <Terms xmlns="http://schemas.microsoft.com/office/infopath/2007/PartnerControls">
-        <TermInfo xmlns="http://schemas.microsoft.com/office/infopath/2007/PartnerControls">
-          <TermName xmlns="http://schemas.microsoft.com/office/infopath/2007/PartnerControls">EBRASS</TermName>
-          <TermId xmlns="http://schemas.microsoft.com/office/infopath/2007/PartnerControls">10b60d33-9f3b-419c-b326-e542b5592571</TermId>
-        </TermInfo>
-      </Terms>
-    </m975189f4ba442ecbf67d4147307b177>
-    <Invisiondesigns xmlns="58eecf05-07e6-460c-a17a-1e6913e0d7ae" xsi:nil="true"/>
-    <Retention_x0020_Label xmlns="a8f60570-4bd3-4f2b-950b-a996de8ab151" xsi:nil="true"/>
-    <Government_x0020_Body xmlns="b413c3fd-5a3b-4239-b985-69032e371c04">BEIS</Government_x0020_Body>
-    <Date_x0020_Opened xmlns="b413c3fd-5a3b-4239-b985-69032e371c04">2020-12-16T14:46:13+00:00</Date_x0020_Opened>
-    <Descriptor xmlns="0063f72e-ace3-48fb-9c1f-5b513408b31f" xsi:nil="true"/>
-    <Security_x0020_Classification xmlns="0063f72e-ace3-48fb-9c1f-5b513408b31f">OFFICIAL</Security_x0020_Classification>
-    <_dlc_DocIdUrl xmlns="4ff8cd83-fc61-4182-af0d-9444b096b4cc">
-      <Url>https://beisgov.sharepoint.com/sites/SCPTDbase/_layouts/15/DocIdRedir.aspx?ID=E67A7M7FTMSZ-519618591-1186</Url>
-      <Description>E67A7M7FTMSZ-519618591-1186</Description>
-    </_dlc_DocIdUrl>
-    <Invision xmlns="58eecf05-07e6-460c-a17a-1e6913e0d7ae">
-      <Url xsi:nil="true"/>
-      <Description xsi:nil="true"/>
-    </Invision>
-    <ijmz xmlns="58eecf05-07e6-460c-a17a-1e6913e0d7ae" xsi:nil="true"/>
-    <Date_x0020_Closed xmlns="b413c3fd-5a3b-4239-b985-69032e371c04" xsi:nil="true"/>
-  </documentManagement>
-</p:properties>
+<b:Sources xmlns:b="http://schemas.openxmlformats.org/officeDocument/2006/bibliography" xmlns="http://schemas.openxmlformats.org/officeDocument/2006/bibliography" SelectedStyle="/APASixthEditionOfficeOnline.xsl" StyleName="APA" Version="6"/>
 </file>
 
 <file path=customXml/item2.xml><?xml version="1.0" encoding="utf-8"?>
-<?mso-contentType ?>
-<FormTemplates xmlns="http://schemas.microsoft.com/sharepoint/v3/contenttype/forms">
-  <Display>DocumentLibraryForm</Display>
-  <Edit>DocumentLibraryForm</Edit>
-  <New>DocumentLibraryForm</New>
-</FormTemplates>
-</file>
-
-<file path=customXml/item3.xml><?xml version="1.0" encoding="utf-8"?>
 <?mso-contentType ?>
 <spe:Receivers xmlns:spe="http://schemas.microsoft.com/sharepoint/events">
   <Receiver>
@@ -8442,8 +8535,49 @@
 </spe:Receivers>
 </file>
 
+<file path=customXml/item3.xml><?xml version="1.0" encoding="utf-8"?>
+<?mso-contentType ?>
+<FormTemplates xmlns="http://schemas.microsoft.com/sharepoint/v3/contenttype/forms">
+  <Display>DocumentLibraryForm</Display>
+  <Edit>DocumentLibraryForm</Edit>
+  <New>DocumentLibraryForm</New>
+</FormTemplates>
+</file>
+
 <file path=customXml/item4.xml><?xml version="1.0" encoding="utf-8"?>
-<b:Sources xmlns:b="http://schemas.openxmlformats.org/officeDocument/2006/bibliography" xmlns="http://schemas.openxmlformats.org/officeDocument/2006/bibliography" SelectedStyle="/APASixthEditionOfficeOnline.xsl" StyleName="APA" Version="6"/>
+<p:properties xmlns:p="http://schemas.microsoft.com/office/2006/metadata/properties" xmlns:xsi="http://www.w3.org/2001/XMLSchema-instance" xmlns:pc="http://schemas.microsoft.com/office/infopath/2007/PartnerControls">
+  <documentManagement>
+    <LegacyData xmlns="aaacb922-5235-4a66-b188-303b9b46fbd7" xsi:nil="true"/>
+    <_dlc_DocId xmlns="4ff8cd83-fc61-4182-af0d-9444b096b4cc">E67A7M7FTMSZ-519618591-1186</_dlc_DocId>
+    <TaxCatchAll xmlns="4ff8cd83-fc61-4182-af0d-9444b096b4cc">
+      <Value>1</Value>
+    </TaxCatchAll>
+    <m975189f4ba442ecbf67d4147307b177 xmlns="4ff8cd83-fc61-4182-af0d-9444b096b4cc">
+      <Terms xmlns="http://schemas.microsoft.com/office/infopath/2007/PartnerControls">
+        <TermInfo xmlns="http://schemas.microsoft.com/office/infopath/2007/PartnerControls">
+          <TermName xmlns="http://schemas.microsoft.com/office/infopath/2007/PartnerControls">EBRASS</TermName>
+          <TermId xmlns="http://schemas.microsoft.com/office/infopath/2007/PartnerControls">10b60d33-9f3b-419c-b326-e542b5592571</TermId>
+        </TermInfo>
+      </Terms>
+    </m975189f4ba442ecbf67d4147307b177>
+    <Invisiondesigns xmlns="58eecf05-07e6-460c-a17a-1e6913e0d7ae" xsi:nil="true"/>
+    <Retention_x0020_Label xmlns="a8f60570-4bd3-4f2b-950b-a996de8ab151" xsi:nil="true"/>
+    <Government_x0020_Body xmlns="b413c3fd-5a3b-4239-b985-69032e371c04">BEIS</Government_x0020_Body>
+    <Date_x0020_Opened xmlns="b413c3fd-5a3b-4239-b985-69032e371c04">2020-12-16T14:46:13+00:00</Date_x0020_Opened>
+    <Descriptor xmlns="0063f72e-ace3-48fb-9c1f-5b513408b31f" xsi:nil="true"/>
+    <Security_x0020_Classification xmlns="0063f72e-ace3-48fb-9c1f-5b513408b31f">OFFICIAL</Security_x0020_Classification>
+    <_dlc_DocIdUrl xmlns="4ff8cd83-fc61-4182-af0d-9444b096b4cc">
+      <Url>https://beisgov.sharepoint.com/sites/SCPTDbase/_layouts/15/DocIdRedir.aspx?ID=E67A7M7FTMSZ-519618591-1186</Url>
+      <Description>E67A7M7FTMSZ-519618591-1186</Description>
+    </_dlc_DocIdUrl>
+    <Invision xmlns="58eecf05-07e6-460c-a17a-1e6913e0d7ae">
+      <Url xsi:nil="true"/>
+      <Description xsi:nil="true"/>
+    </Invision>
+    <ijmz xmlns="58eecf05-07e6-460c-a17a-1e6913e0d7ae" xsi:nil="true"/>
+    <Date_x0020_Closed xmlns="b413c3fd-5a3b-4239-b985-69032e371c04" xsi:nil="true"/>
+  </documentManagement>
+</p:properties>
 </file>
 
 <file path=customXml/item5.xml><?xml version="1.0" encoding="utf-8"?>
@@ -8815,6 +8949,30 @@
 </file>
 
 <file path=customXml/itemProps1.xml><?xml version="1.0" encoding="utf-8"?>
+<ds:datastoreItem xmlns:ds="http://schemas.openxmlformats.org/officeDocument/2006/customXml" ds:itemID="{C9061F24-D6FD-9C4A-A779-7D3A79E48C5A}">
+  <ds:schemaRefs>
+    <ds:schemaRef ds:uri="http://schemas.openxmlformats.org/officeDocument/2006/bibliography"/>
+  </ds:schemaRefs>
+</ds:datastoreItem>
+</file>
+
+<file path=customXml/itemProps2.xml><?xml version="1.0" encoding="utf-8"?>
+<ds:datastoreItem xmlns:ds="http://schemas.openxmlformats.org/officeDocument/2006/customXml" ds:itemID="{D7312AE9-E64C-41BD-AC2B-9C537C91DD27}">
+  <ds:schemaRefs>
+    <ds:schemaRef ds:uri="http://schemas.microsoft.com/sharepoint/events"/>
+  </ds:schemaRefs>
+</ds:datastoreItem>
+</file>
+
+<file path=customXml/itemProps3.xml><?xml version="1.0" encoding="utf-8"?>
+<ds:datastoreItem xmlns:ds="http://schemas.openxmlformats.org/officeDocument/2006/customXml" ds:itemID="{92C0D0C2-EB32-40FD-8ACA-A64BA8781106}">
+  <ds:schemaRefs>
+    <ds:schemaRef ds:uri="http://schemas.microsoft.com/sharepoint/v3/contenttype/forms"/>
+  </ds:schemaRefs>
+</ds:datastoreItem>
+</file>
+
+<file path=customXml/itemProps4.xml><?xml version="1.0" encoding="utf-8"?>
 <ds:datastoreItem xmlns:ds="http://schemas.openxmlformats.org/officeDocument/2006/customXml" ds:itemID="{9A6BD803-E0DF-4667-89FC-766B1F7AB5D6}">
   <ds:schemaRefs>
     <ds:schemaRef ds:uri="http://schemas.microsoft.com/office/2006/metadata/properties"/>
@@ -8825,30 +8983,6 @@
     <ds:schemaRef ds:uri="a8f60570-4bd3-4f2b-950b-a996de8ab151"/>
     <ds:schemaRef ds:uri="b413c3fd-5a3b-4239-b985-69032e371c04"/>
     <ds:schemaRef ds:uri="0063f72e-ace3-48fb-9c1f-5b513408b31f"/>
-  </ds:schemaRefs>
-</ds:datastoreItem>
-</file>
-
-<file path=customXml/itemProps2.xml><?xml version="1.0" encoding="utf-8"?>
-<ds:datastoreItem xmlns:ds="http://schemas.openxmlformats.org/officeDocument/2006/customXml" ds:itemID="{92C0D0C2-EB32-40FD-8ACA-A64BA8781106}">
-  <ds:schemaRefs>
-    <ds:schemaRef ds:uri="http://schemas.microsoft.com/sharepoint/v3/contenttype/forms"/>
-  </ds:schemaRefs>
-</ds:datastoreItem>
-</file>
-
-<file path=customXml/itemProps3.xml><?xml version="1.0" encoding="utf-8"?>
-<ds:datastoreItem xmlns:ds="http://schemas.openxmlformats.org/officeDocument/2006/customXml" ds:itemID="{D7312AE9-E64C-41BD-AC2B-9C537C91DD27}">
-  <ds:schemaRefs>
-    <ds:schemaRef ds:uri="http://schemas.microsoft.com/sharepoint/events"/>
-  </ds:schemaRefs>
-</ds:datastoreItem>
-</file>
-
-<file path=customXml/itemProps4.xml><?xml version="1.0" encoding="utf-8"?>
-<ds:datastoreItem xmlns:ds="http://schemas.openxmlformats.org/officeDocument/2006/customXml" ds:itemID="{C9061F24-D6FD-9C4A-A779-7D3A79E48C5A}">
-  <ds:schemaRefs>
-    <ds:schemaRef ds:uri="http://schemas.openxmlformats.org/officeDocument/2006/bibliography"/>
   </ds:schemaRefs>
 </ds:datastoreItem>
 </file>

</xml_diff>

<commit_message>
added legal basis to all awards
</commit_message>
<xml_diff>
--- a/public/assets/files/HelpDocumentBulkUploadAwards.docx
+++ b/public/assets/files/HelpDocumentBulkUploadAwards.docx
@@ -1,6 +1,6 @@
 
 <file path=word/document.xml><?xml version="1.0" encoding="utf-8"?>
-<w:document xmlns:wpc="http://schemas.microsoft.com/office/word/2010/wordprocessingCanvas" xmlns:cx="http://schemas.microsoft.com/office/drawing/2014/chartex" xmlns:cx1="http://schemas.microsoft.com/office/drawing/2015/9/8/chartex" xmlns:cx2="http://schemas.microsoft.com/office/drawing/2015/10/21/chartex" xmlns:cx3="http://schemas.microsoft.com/office/drawing/2016/5/9/chartex" xmlns:cx4="http://schemas.microsoft.com/office/drawing/2016/5/10/chartex" xmlns:cx5="http://schemas.microsoft.com/office/drawing/2016/5/11/chartex" xmlns:cx6="http://schemas.microsoft.com/office/drawing/2016/5/12/chartex" xmlns:cx7="http://schemas.microsoft.com/office/drawing/2016/5/13/chartex" xmlns:cx8="http://schemas.microsoft.com/office/drawing/2016/5/14/chartex" xmlns:mc="http://schemas.openxmlformats.org/markup-compatibility/2006" xmlns:aink="http://schemas.microsoft.com/office/drawing/2016/ink" xmlns:am3d="http://schemas.microsoft.com/office/drawing/2017/model3d" xmlns:o="urn:schemas-microsoft-com:office:office" xmlns:oel="http://schemas.microsoft.com/office/2019/extlst" xmlns:r="http://schemas.openxmlformats.org/officeDocument/2006/relationships" xmlns:m="http://schemas.openxmlformats.org/officeDocument/2006/math" xmlns:v="urn:schemas-microsoft-com:vml" xmlns:wp14="http://schemas.microsoft.com/office/word/2010/wordprocessingDrawing" xmlns:wp="http://schemas.openxmlformats.org/drawingml/2006/wordprocessingDrawing" xmlns:w10="urn:schemas-microsoft-com:office:word" xmlns:w="http://schemas.openxmlformats.org/wordprocessingml/2006/main" xmlns:w14="http://schemas.microsoft.com/office/word/2010/wordml" xmlns:w15="http://schemas.microsoft.com/office/word/2012/wordml" xmlns:w16cex="http://schemas.microsoft.com/office/word/2018/wordml/cex" xmlns:w16cid="http://schemas.microsoft.com/office/word/2016/wordml/cid" xmlns:w16="http://schemas.microsoft.com/office/word/2018/wordml" xmlns:w16du="http://schemas.microsoft.com/office/word/2023/wordml/word16du" xmlns:w16sdtdh="http://schemas.microsoft.com/office/word/2020/wordml/sdtdatahash" xmlns:w16se="http://schemas.microsoft.com/office/word/2015/wordml/symex" xmlns:wpg="http://schemas.microsoft.com/office/word/2010/wordprocessingGroup" xmlns:wpi="http://schemas.microsoft.com/office/word/2010/wordprocessingInk" xmlns:wne="http://schemas.microsoft.com/office/word/2006/wordml" xmlns:wps="http://schemas.microsoft.com/office/word/2010/wordprocessingShape" mc:Ignorable="w14 w15 w16se w16cid w16 w16cex w16sdtdh w16du wp14">
+<w:document xmlns:wpc="http://schemas.microsoft.com/office/word/2010/wordprocessingCanvas" xmlns:cx="http://schemas.microsoft.com/office/drawing/2014/chartex" xmlns:cx1="http://schemas.microsoft.com/office/drawing/2015/9/8/chartex" xmlns:cx2="http://schemas.microsoft.com/office/drawing/2015/10/21/chartex" xmlns:cx3="http://schemas.microsoft.com/office/drawing/2016/5/9/chartex" xmlns:cx4="http://schemas.microsoft.com/office/drawing/2016/5/10/chartex" xmlns:cx5="http://schemas.microsoft.com/office/drawing/2016/5/11/chartex" xmlns:cx6="http://schemas.microsoft.com/office/drawing/2016/5/12/chartex" xmlns:cx7="http://schemas.microsoft.com/office/drawing/2016/5/13/chartex" xmlns:cx8="http://schemas.microsoft.com/office/drawing/2016/5/14/chartex" xmlns:mc="http://schemas.openxmlformats.org/markup-compatibility/2006" xmlns:aink="http://schemas.microsoft.com/office/drawing/2016/ink" xmlns:am3d="http://schemas.microsoft.com/office/drawing/2017/model3d" xmlns:o="urn:schemas-microsoft-com:office:office" xmlns:oel="http://schemas.microsoft.com/office/2019/extlst" xmlns:r="http://schemas.openxmlformats.org/officeDocument/2006/relationships" xmlns:m="http://schemas.openxmlformats.org/officeDocument/2006/math" xmlns:v="urn:schemas-microsoft-com:vml" xmlns:wp14="http://schemas.microsoft.com/office/word/2010/wordprocessingDrawing" xmlns:wp="http://schemas.openxmlformats.org/drawingml/2006/wordprocessingDrawing" xmlns:w10="urn:schemas-microsoft-com:office:word" xmlns:w="http://schemas.openxmlformats.org/wordprocessingml/2006/main" xmlns:w14="http://schemas.microsoft.com/office/word/2010/wordml" xmlns:w15="http://schemas.microsoft.com/office/word/2012/wordml" xmlns:w16cex="http://schemas.microsoft.com/office/word/2018/wordml/cex" xmlns:w16cid="http://schemas.microsoft.com/office/word/2016/wordml/cid" xmlns:w16="http://schemas.microsoft.com/office/word/2018/wordml" xmlns:w16du="http://schemas.microsoft.com/office/word/2023/wordml/word16du" xmlns:w16sdtdh="http://schemas.microsoft.com/office/word/2020/wordml/sdtdatahash" xmlns:w16sdtfl="http://schemas.microsoft.com/office/word/2024/wordml/sdtformatlock" xmlns:w16se="http://schemas.microsoft.com/office/word/2015/wordml/symex" xmlns:wpg="http://schemas.microsoft.com/office/word/2010/wordprocessingGroup" xmlns:wpi="http://schemas.microsoft.com/office/word/2010/wordprocessingInk" xmlns:wne="http://schemas.microsoft.com/office/word/2006/wordml" xmlns:wps="http://schemas.microsoft.com/office/word/2010/wordprocessingShape" mc:Ignorable="w14 w15 w16se w16cid w16 w16cex w16sdtdh w16sdtfl w16du wp14">
   <w:body>
     <w:p>
       <w:pPr>
@@ -1850,6 +1850,123 @@
               <w:bottom w:val="single" w:sz="4" w:space="0" w:color="000000" w:themeColor="text1"/>
               <w:right w:val="single" w:sz="4" w:space="0" w:color="000000" w:themeColor="text1"/>
             </w:tcBorders>
+          </w:tcPr>
+          <w:p>
+            <w:pPr>
+              <w:spacing w:line="240" w:lineRule="exact"/>
+              <w:rPr>
+                <w:rFonts w:ascii="Arial" w:eastAsia="Arial" w:hAnsi="Arial" w:cs="Arial"/>
+                <w:color w:val="000000" w:themeColor="text1"/>
+              </w:rPr>
+            </w:pPr>
+            <w:r>
+              <w:rPr>
+                <w:rFonts w:ascii="Arial" w:eastAsia="Arial" w:hAnsi="Arial" w:cs="Arial"/>
+                <w:color w:val="000000" w:themeColor="text1"/>
+              </w:rPr>
+              <w:t>Legal basis</w:t>
+            </w:r>
+          </w:p>
+        </w:tc>
+        <w:tc>
+          <w:tcPr>
+            <w:tcW w:w="2254" w:type="dxa"/>
+            <w:tcBorders>
+              <w:top w:val="single" w:sz="4" w:space="0" w:color="000000" w:themeColor="text1"/>
+              <w:left w:val="single" w:sz="4" w:space="0" w:color="000000" w:themeColor="text1"/>
+              <w:bottom w:val="single" w:sz="4" w:space="0" w:color="000000" w:themeColor="text1"/>
+              <w:right w:val="single" w:sz="4" w:space="0" w:color="000000" w:themeColor="text1"/>
+            </w:tcBorders>
+          </w:tcPr>
+          <w:p>
+            <w:pPr>
+              <w:spacing w:line="240" w:lineRule="exact"/>
+              <w:rPr>
+                <w:rFonts w:ascii="Arial" w:eastAsia="Arial" w:hAnsi="Arial" w:cs="Arial"/>
+                <w:color w:val="000000" w:themeColor="text1"/>
+              </w:rPr>
+            </w:pPr>
+            <w:r>
+              <w:rPr>
+                <w:rFonts w:ascii="Arial" w:eastAsia="Arial" w:hAnsi="Arial" w:cs="Arial"/>
+                <w:color w:val="000000" w:themeColor="text1"/>
+              </w:rPr>
+              <w:t>Mandatory</w:t>
+            </w:r>
+          </w:p>
+        </w:tc>
+        <w:tc>
+          <w:tcPr>
+            <w:tcW w:w="2254" w:type="dxa"/>
+            <w:tcBorders>
+              <w:top w:val="single" w:sz="4" w:space="0" w:color="000000" w:themeColor="text1"/>
+              <w:left w:val="single" w:sz="4" w:space="0" w:color="000000" w:themeColor="text1"/>
+              <w:bottom w:val="single" w:sz="4" w:space="0" w:color="000000" w:themeColor="text1"/>
+              <w:right w:val="single" w:sz="4" w:space="0" w:color="000000" w:themeColor="text1"/>
+            </w:tcBorders>
+          </w:tcPr>
+          <w:p>
+            <w:pPr>
+              <w:spacing w:line="240" w:lineRule="exact"/>
+              <w:rPr>
+                <w:rFonts w:ascii="Arial" w:eastAsia="Arial" w:hAnsi="Arial" w:cs="Arial"/>
+                <w:color w:val="000000" w:themeColor="text1"/>
+              </w:rPr>
+            </w:pPr>
+            <w:r>
+              <w:rPr>
+                <w:rFonts w:ascii="Arial" w:eastAsia="Arial" w:hAnsi="Arial" w:cs="Arial"/>
+                <w:color w:val="000000" w:themeColor="text1"/>
+              </w:rPr>
+              <w:t>T</w:t>
+            </w:r>
+            <w:r>
+              <w:rPr>
+                <w:rFonts w:ascii="Arial" w:eastAsia="Arial" w:hAnsi="Arial" w:cs="Arial"/>
+                <w:color w:val="000000" w:themeColor="text1"/>
+              </w:rPr>
+              <w:t>his is a short summary of the policy or economic background of the scheme.</w:t>
+            </w:r>
+          </w:p>
+        </w:tc>
+        <w:tc>
+          <w:tcPr>
+            <w:tcW w:w="2254" w:type="dxa"/>
+            <w:tcBorders>
+              <w:top w:val="single" w:sz="4" w:space="0" w:color="000000" w:themeColor="text1"/>
+              <w:left w:val="single" w:sz="4" w:space="0" w:color="000000" w:themeColor="text1"/>
+              <w:bottom w:val="single" w:sz="4" w:space="0" w:color="000000" w:themeColor="text1"/>
+              <w:right w:val="single" w:sz="4" w:space="0" w:color="000000" w:themeColor="text1"/>
+            </w:tcBorders>
+          </w:tcPr>
+          <w:p>
+            <w:pPr>
+              <w:spacing w:line="240" w:lineRule="exact"/>
+              <w:rPr>
+                <w:rFonts w:ascii="Arial" w:eastAsia="Arial" w:hAnsi="Arial" w:cs="Arial"/>
+                <w:color w:val="000000" w:themeColor="text1"/>
+              </w:rPr>
+            </w:pPr>
+            <w:r>
+              <w:rPr>
+                <w:rFonts w:ascii="Arial" w:eastAsia="Arial" w:hAnsi="Arial" w:cs="Arial"/>
+                <w:color w:val="000000" w:themeColor="text1"/>
+              </w:rPr>
+              <w:t>Limit 5000 characters</w:t>
+            </w:r>
+          </w:p>
+        </w:tc>
+      </w:tr>
+      <w:tr>
+        <w:tc>
+          <w:tcPr>
+            <w:tcW w:w="2254" w:type="dxa"/>
+            <w:tcBorders>
+              <w:top w:val="single" w:sz="4" w:space="0" w:color="000000" w:themeColor="text1"/>
+              <w:left w:val="single" w:sz="4" w:space="0" w:color="000000" w:themeColor="text1"/>
+              <w:bottom w:val="single" w:sz="4" w:space="0" w:color="000000" w:themeColor="text1"/>
+              <w:right w:val="single" w:sz="4" w:space="0" w:color="000000" w:themeColor="text1"/>
+            </w:tcBorders>
             <w:hideMark/>
           </w:tcPr>
           <w:p>
@@ -3585,7 +3702,15 @@
                 <w:rFonts w:ascii="Arial" w:eastAsia="Arial" w:hAnsi="Arial" w:cs="Arial"/>
                 <w:color w:val="000000" w:themeColor="text1"/>
               </w:rPr>
-              <w:t xml:space="preserve"> authority in your account</w:t>
+              <w:t xml:space="preserve"> </w:t>
+            </w:r>
+            <w:r>
+              <w:rPr>
+                <w:rFonts w:ascii="Arial" w:eastAsia="Arial" w:hAnsi="Arial" w:cs="Arial"/>
+                <w:color w:val="000000" w:themeColor="text1"/>
+              </w:rPr>
+              <w:lastRenderedPageBreak/>
+              <w:t>authority in your account</w:t>
             </w:r>
             <w:r>
               <w:rPr>
@@ -3624,6 +3749,7 @@
                 <w:rFonts w:ascii="Arial" w:eastAsia="Arial" w:hAnsi="Arial" w:cs="Arial"/>
                 <w:color w:val="000000" w:themeColor="text1"/>
               </w:rPr>
+              <w:lastRenderedPageBreak/>
               <w:t>Legal granting date</w:t>
             </w:r>
           </w:p>
@@ -3666,15 +3792,7 @@
                 <w:rFonts w:ascii="Arial" w:eastAsia="Arial" w:hAnsi="Arial" w:cs="Arial"/>
                 <w:color w:val="000000" w:themeColor="text1"/>
               </w:rPr>
-              <w:t xml:space="preserve">The date that the subsidy was </w:t>
-            </w:r>
-            <w:r>
-              <w:rPr>
-                <w:rFonts w:ascii="Arial" w:eastAsia="Arial" w:hAnsi="Arial" w:cs="Arial"/>
-                <w:color w:val="000000" w:themeColor="text1"/>
-              </w:rPr>
-              <w:lastRenderedPageBreak/>
-              <w:t>awarded to the recipient.</w:t>
+              <w:t>The date that the subsidy was awarded to the recipient.</w:t>
             </w:r>
           </w:p>
           <w:p>
@@ -3700,7 +3818,6 @@
                 <w:rFonts w:ascii="Arial" w:eastAsia="Arial" w:hAnsi="Arial" w:cs="Arial"/>
                 <w:color w:val="000000" w:themeColor="text1"/>
               </w:rPr>
-              <w:lastRenderedPageBreak/>
               <w:t>M</w:t>
             </w:r>
             <w:r>
@@ -3748,7 +3865,6 @@
                 <w:rFonts w:ascii="Arial" w:eastAsia="Arial" w:hAnsi="Arial" w:cs="Arial"/>
                 <w:color w:val="000000" w:themeColor="text1"/>
               </w:rPr>
-              <w:lastRenderedPageBreak/>
               <w:t>For example, 06-22-2020</w:t>
             </w:r>
           </w:p>
@@ -3772,7 +3888,6 @@
                 <w:rFonts w:ascii="Arial" w:eastAsia="Arial" w:hAnsi="Arial" w:cs="Arial"/>
                 <w:color w:val="000000" w:themeColor="text1"/>
               </w:rPr>
-              <w:lastRenderedPageBreak/>
               <w:t>Recipient organisation name</w:t>
             </w:r>
           </w:p>
@@ -4684,6 +4799,7 @@
           <w:rFonts w:ascii="Arial" w:eastAsia="Arial" w:hAnsi="Arial" w:cs="Arial"/>
           <w:color w:val="000000" w:themeColor="text1"/>
         </w:rPr>
+        <w:lastRenderedPageBreak/>
         <w:t xml:space="preserve"> </w:t>
       </w:r>
     </w:p>
@@ -4758,15 +4874,7 @@
                 <w:rFonts w:ascii="Arial" w:eastAsia="Arial" w:hAnsi="Arial" w:cs="Arial"/>
                 <w:color w:val="000000" w:themeColor="text1"/>
               </w:rPr>
-              <w:t xml:space="preserve">elect one </w:t>
-            </w:r>
-            <w:r>
-              <w:rPr>
-                <w:rFonts w:ascii="Arial" w:eastAsia="Arial" w:hAnsi="Arial" w:cs="Arial"/>
-                <w:color w:val="000000" w:themeColor="text1"/>
-              </w:rPr>
-              <w:lastRenderedPageBreak/>
-              <w:t xml:space="preserve">of the following </w:t>
+              <w:t xml:space="preserve">elect one of the following </w:t>
             </w:r>
             <w:r>
               <w:rPr>
@@ -4887,7 +4995,6 @@
               <w:rPr>
                 <w:rFonts w:ascii="Arial" w:eastAsia="Arial" w:hAnsi="Arial" w:cs="Arial"/>
               </w:rPr>
-              <w:lastRenderedPageBreak/>
               <w:t>Select from radio options</w:t>
             </w:r>
           </w:p>
@@ -4912,7 +5019,6 @@
                 <w:rFonts w:ascii="Arial" w:eastAsia="Arial" w:hAnsi="Arial" w:cs="Arial"/>
                 <w:color w:val="000000" w:themeColor="text1"/>
               </w:rPr>
-              <w:lastRenderedPageBreak/>
               <w:t>Region</w:t>
             </w:r>
             <w:r>
@@ -5498,6 +5604,7 @@
                 <w:rFonts w:ascii="Arial" w:eastAsia="Arial" w:hAnsi="Arial" w:cs="Arial"/>
                 <w:color w:val="000000" w:themeColor="text1"/>
               </w:rPr>
+              <w:lastRenderedPageBreak/>
               <w:t>Accommodation and food service activities</w:t>
             </w:r>
           </w:p>
@@ -5524,7 +5631,336 @@
                 <w:rFonts w:ascii="Arial" w:eastAsia="Arial" w:hAnsi="Arial" w:cs="Arial"/>
                 <w:color w:val="000000" w:themeColor="text1"/>
               </w:rPr>
-              <w:t xml:space="preserve">Activities of extraterritorial </w:t>
+              <w:t>Activities of extraterritorial organisations and bodies</w:t>
+            </w:r>
+          </w:p>
+          <w:p>
+            <w:pPr>
+              <w:spacing w:line="240" w:lineRule="exact"/>
+              <w:rPr>
+                <w:rFonts w:ascii="Arial" w:eastAsia="Arial" w:hAnsi="Arial" w:cs="Arial"/>
+                <w:color w:val="000000" w:themeColor="text1"/>
+              </w:rPr>
+            </w:pPr>
+          </w:p>
+          <w:p>
+            <w:pPr>
+              <w:spacing w:line="240" w:lineRule="exact"/>
+              <w:rPr>
+                <w:rFonts w:ascii="Arial" w:eastAsia="Arial" w:hAnsi="Arial" w:cs="Arial"/>
+                <w:color w:val="000000" w:themeColor="text1"/>
+              </w:rPr>
+            </w:pPr>
+            <w:r>
+              <w:rPr>
+                <w:rFonts w:ascii="Arial" w:eastAsia="Arial" w:hAnsi="Arial" w:cs="Arial"/>
+                <w:color w:val="000000" w:themeColor="text1"/>
+              </w:rPr>
+              <w:t xml:space="preserve">Activities of households as employers; undifferentiated goods- and services-producing activities of households for own use </w:t>
+            </w:r>
+            <w:r>
+              <w:br/>
+            </w:r>
+          </w:p>
+          <w:p>
+            <w:pPr>
+              <w:spacing w:line="240" w:lineRule="exact"/>
+              <w:rPr>
+                <w:rFonts w:ascii="Arial" w:eastAsia="Arial" w:hAnsi="Arial" w:cs="Arial"/>
+                <w:color w:val="000000" w:themeColor="text1"/>
+              </w:rPr>
+            </w:pPr>
+            <w:r>
+              <w:rPr>
+                <w:rFonts w:ascii="Arial" w:eastAsia="Arial" w:hAnsi="Arial" w:cs="Arial"/>
+                <w:color w:val="000000" w:themeColor="text1"/>
+              </w:rPr>
+              <w:t>Administrative and support service activities</w:t>
+            </w:r>
+          </w:p>
+          <w:p>
+            <w:pPr>
+              <w:spacing w:line="240" w:lineRule="exact"/>
+              <w:ind w:left="360" w:hanging="360"/>
+              <w:rPr>
+                <w:rFonts w:ascii="Arial" w:eastAsia="Arial" w:hAnsi="Arial" w:cs="Arial"/>
+                <w:color w:val="000000" w:themeColor="text1"/>
+              </w:rPr>
+            </w:pPr>
+          </w:p>
+          <w:p>
+            <w:pPr>
+              <w:spacing w:line="240" w:lineRule="exact"/>
+              <w:ind w:left="360" w:hanging="360"/>
+              <w:rPr>
+                <w:rFonts w:ascii="Arial" w:eastAsia="Arial" w:hAnsi="Arial" w:cs="Arial"/>
+                <w:color w:val="000000" w:themeColor="text1"/>
+              </w:rPr>
+            </w:pPr>
+            <w:r>
+              <w:rPr>
+                <w:rFonts w:ascii="Arial" w:eastAsia="Arial" w:hAnsi="Arial" w:cs="Arial"/>
+                <w:color w:val="000000" w:themeColor="text1"/>
+              </w:rPr>
+              <w:t>Agriculture, forestry and fishing</w:t>
+            </w:r>
+          </w:p>
+          <w:p>
+            <w:pPr>
+              <w:spacing w:line="240" w:lineRule="exact"/>
+              <w:ind w:left="360" w:hanging="360"/>
+            </w:pPr>
+          </w:p>
+          <w:p>
+            <w:pPr>
+              <w:spacing w:line="240" w:lineRule="exact"/>
+              <w:ind w:left="360" w:hanging="360"/>
+              <w:rPr>
+                <w:rFonts w:ascii="Arial" w:eastAsia="Arial" w:hAnsi="Arial" w:cs="Arial"/>
+                <w:color w:val="000000" w:themeColor="text1"/>
+              </w:rPr>
+            </w:pPr>
+            <w:r>
+              <w:rPr>
+                <w:rFonts w:ascii="Arial" w:eastAsia="Arial" w:hAnsi="Arial" w:cs="Arial"/>
+                <w:color w:val="000000" w:themeColor="text1"/>
+              </w:rPr>
+              <w:t>Arts, entertainment and recreation</w:t>
+            </w:r>
+          </w:p>
+          <w:p>
+            <w:pPr>
+              <w:spacing w:line="240" w:lineRule="exact"/>
+              <w:ind w:left="360" w:hanging="360"/>
+            </w:pPr>
+          </w:p>
+          <w:p>
+            <w:pPr>
+              <w:spacing w:line="240" w:lineRule="exact"/>
+              <w:ind w:left="360" w:hanging="360"/>
+              <w:rPr>
+                <w:rFonts w:ascii="Arial" w:eastAsia="Arial" w:hAnsi="Arial" w:cs="Arial"/>
+                <w:color w:val="000000" w:themeColor="text1"/>
+              </w:rPr>
+            </w:pPr>
+            <w:r>
+              <w:rPr>
+                <w:rFonts w:ascii="Arial" w:eastAsia="Arial" w:hAnsi="Arial" w:cs="Arial"/>
+                <w:color w:val="000000" w:themeColor="text1"/>
+              </w:rPr>
+              <w:t>Construction</w:t>
+            </w:r>
+          </w:p>
+          <w:p>
+            <w:pPr>
+              <w:spacing w:line="240" w:lineRule="exact"/>
+              <w:ind w:left="360" w:hanging="360"/>
+            </w:pPr>
+          </w:p>
+          <w:p>
+            <w:pPr>
+              <w:spacing w:line="240" w:lineRule="exact"/>
+              <w:ind w:left="360" w:hanging="360"/>
+              <w:rPr>
+                <w:rFonts w:ascii="Arial" w:eastAsia="Arial" w:hAnsi="Arial" w:cs="Arial"/>
+                <w:color w:val="000000" w:themeColor="text1"/>
+              </w:rPr>
+            </w:pPr>
+            <w:r>
+              <w:rPr>
+                <w:rFonts w:ascii="Arial" w:eastAsia="Arial" w:hAnsi="Arial" w:cs="Arial"/>
+                <w:color w:val="000000" w:themeColor="text1"/>
+              </w:rPr>
+              <w:t>Education</w:t>
+            </w:r>
+            <w:r>
+              <w:br/>
+            </w:r>
+            <w:r>
+              <w:rPr>
+                <w:rFonts w:ascii="Arial" w:eastAsia="Arial" w:hAnsi="Arial" w:cs="Arial"/>
+                <w:color w:val="000000" w:themeColor="text1"/>
+              </w:rPr>
+              <w:t xml:space="preserve"> </w:t>
+            </w:r>
+          </w:p>
+          <w:p>
+            <w:pPr>
+              <w:spacing w:line="240" w:lineRule="exact"/>
+              <w:rPr>
+                <w:rFonts w:ascii="Arial" w:eastAsia="Arial" w:hAnsi="Arial" w:cs="Arial"/>
+                <w:color w:val="000000" w:themeColor="text1"/>
+              </w:rPr>
+            </w:pPr>
+            <w:r>
+              <w:rPr>
+                <w:rFonts w:ascii="Arial" w:eastAsia="Arial" w:hAnsi="Arial" w:cs="Arial"/>
+                <w:color w:val="000000" w:themeColor="text1"/>
+              </w:rPr>
+              <w:t>Electricity, gas, steam and air conditioning supply</w:t>
+            </w:r>
+          </w:p>
+          <w:p>
+            <w:pPr>
+              <w:spacing w:line="240" w:lineRule="exact"/>
+              <w:rPr>
+                <w:rFonts w:ascii="Arial" w:eastAsia="Arial" w:hAnsi="Arial" w:cs="Arial"/>
+                <w:color w:val="000000" w:themeColor="text1"/>
+              </w:rPr>
+            </w:pPr>
+          </w:p>
+          <w:p>
+            <w:pPr>
+              <w:spacing w:line="240" w:lineRule="exact"/>
+              <w:rPr>
+                <w:rFonts w:ascii="Arial" w:eastAsia="Arial" w:hAnsi="Arial" w:cs="Arial"/>
+                <w:color w:val="000000" w:themeColor="text1"/>
+              </w:rPr>
+            </w:pPr>
+            <w:r>
+              <w:rPr>
+                <w:rFonts w:ascii="Arial" w:eastAsia="Arial" w:hAnsi="Arial" w:cs="Arial"/>
+                <w:color w:val="000000" w:themeColor="text1"/>
+              </w:rPr>
+              <w:t>Financial and insurance activities</w:t>
+            </w:r>
+          </w:p>
+          <w:p>
+            <w:pPr>
+              <w:spacing w:line="240" w:lineRule="exact"/>
+              <w:rPr>
+                <w:rFonts w:ascii="Arial" w:eastAsia="Arial" w:hAnsi="Arial" w:cs="Arial"/>
+                <w:color w:val="000000" w:themeColor="text1"/>
+              </w:rPr>
+            </w:pPr>
+          </w:p>
+          <w:p>
+            <w:pPr>
+              <w:spacing w:line="240" w:lineRule="exact"/>
+              <w:rPr>
+                <w:rFonts w:ascii="Arial" w:eastAsia="Arial" w:hAnsi="Arial" w:cs="Arial"/>
+                <w:color w:val="000000" w:themeColor="text1"/>
+              </w:rPr>
+            </w:pPr>
+            <w:r>
+              <w:rPr>
+                <w:rFonts w:ascii="Arial" w:eastAsia="Arial" w:hAnsi="Arial" w:cs="Arial"/>
+                <w:color w:val="000000" w:themeColor="text1"/>
+              </w:rPr>
+              <w:t>Human health and social work activities</w:t>
+            </w:r>
+          </w:p>
+          <w:p>
+            <w:pPr>
+              <w:spacing w:line="240" w:lineRule="exact"/>
+              <w:rPr>
+                <w:rFonts w:ascii="Arial" w:eastAsia="Arial" w:hAnsi="Arial" w:cs="Arial"/>
+                <w:color w:val="000000" w:themeColor="text1"/>
+              </w:rPr>
+            </w:pPr>
+          </w:p>
+          <w:p>
+            <w:pPr>
+              <w:spacing w:line="240" w:lineRule="exact"/>
+              <w:rPr>
+                <w:rFonts w:ascii="Arial" w:eastAsia="Arial" w:hAnsi="Arial" w:cs="Arial"/>
+                <w:color w:val="000000" w:themeColor="text1"/>
+              </w:rPr>
+            </w:pPr>
+            <w:r>
+              <w:rPr>
+                <w:rFonts w:ascii="Arial" w:eastAsia="Arial" w:hAnsi="Arial" w:cs="Arial"/>
+                <w:color w:val="000000" w:themeColor="text1"/>
+              </w:rPr>
+              <w:t>Information and communication</w:t>
+            </w:r>
+          </w:p>
+          <w:p>
+            <w:pPr>
+              <w:spacing w:line="240" w:lineRule="exact"/>
+              <w:rPr>
+                <w:rFonts w:ascii="Arial" w:eastAsia="Arial" w:hAnsi="Arial" w:cs="Arial"/>
+                <w:color w:val="000000" w:themeColor="text1"/>
+              </w:rPr>
+            </w:pPr>
+          </w:p>
+          <w:p>
+            <w:pPr>
+              <w:spacing w:line="240" w:lineRule="exact"/>
+              <w:rPr>
+                <w:rFonts w:ascii="Arial" w:eastAsia="Arial" w:hAnsi="Arial" w:cs="Arial"/>
+                <w:color w:val="000000" w:themeColor="text1"/>
+              </w:rPr>
+            </w:pPr>
+            <w:r>
+              <w:rPr>
+                <w:rFonts w:ascii="Arial" w:eastAsia="Arial" w:hAnsi="Arial" w:cs="Arial"/>
+                <w:color w:val="000000" w:themeColor="text1"/>
+              </w:rPr>
+              <w:t>Manufacturing</w:t>
+            </w:r>
+          </w:p>
+          <w:p>
+            <w:pPr>
+              <w:spacing w:line="240" w:lineRule="exact"/>
+              <w:rPr>
+                <w:rFonts w:ascii="Arial" w:eastAsia="Arial" w:hAnsi="Arial" w:cs="Arial"/>
+                <w:color w:val="000000" w:themeColor="text1"/>
+              </w:rPr>
+            </w:pPr>
+          </w:p>
+          <w:p>
+            <w:pPr>
+              <w:spacing w:line="240" w:lineRule="exact"/>
+              <w:rPr>
+                <w:rFonts w:ascii="Arial" w:eastAsia="Arial" w:hAnsi="Arial" w:cs="Arial"/>
+                <w:color w:val="000000" w:themeColor="text1"/>
+              </w:rPr>
+            </w:pPr>
+            <w:r>
+              <w:rPr>
+                <w:rFonts w:ascii="Arial" w:eastAsia="Arial" w:hAnsi="Arial" w:cs="Arial"/>
+                <w:color w:val="000000" w:themeColor="text1"/>
+              </w:rPr>
+              <w:t xml:space="preserve">Mining and quarrying </w:t>
+            </w:r>
+            <w:r>
+              <w:br/>
+            </w:r>
+          </w:p>
+          <w:p>
+            <w:pPr>
+              <w:spacing w:line="240" w:lineRule="exact"/>
+              <w:rPr>
+                <w:rFonts w:ascii="Arial" w:eastAsia="Arial" w:hAnsi="Arial" w:cs="Arial"/>
+                <w:color w:val="000000" w:themeColor="text1"/>
+              </w:rPr>
+            </w:pPr>
+            <w:r>
+              <w:rPr>
+                <w:rFonts w:ascii="Arial" w:eastAsia="Arial" w:hAnsi="Arial" w:cs="Arial"/>
+                <w:color w:val="000000" w:themeColor="text1"/>
+              </w:rPr>
+              <w:t>Professional, scientific and technical activities</w:t>
+            </w:r>
+            <w:r>
+              <w:br/>
+            </w:r>
+          </w:p>
+          <w:p>
+            <w:pPr>
+              <w:spacing w:line="240" w:lineRule="exact"/>
+              <w:rPr>
+                <w:rFonts w:ascii="Arial" w:eastAsia="Arial" w:hAnsi="Arial" w:cs="Arial"/>
+                <w:color w:val="000000" w:themeColor="text1"/>
+              </w:rPr>
+            </w:pPr>
+            <w:r>
+              <w:rPr>
+                <w:rFonts w:ascii="Arial" w:eastAsia="Arial" w:hAnsi="Arial" w:cs="Arial"/>
+                <w:color w:val="000000" w:themeColor="text1"/>
+              </w:rPr>
+              <w:t xml:space="preserve">Public administration and defence; </w:t>
             </w:r>
             <w:r>
               <w:rPr>
@@ -5532,151 +5968,42 @@
                 <w:color w:val="000000" w:themeColor="text1"/>
               </w:rPr>
               <w:lastRenderedPageBreak/>
-              <w:t>organisations and bodies</w:t>
-            </w:r>
-          </w:p>
-          <w:p>
-            <w:pPr>
-              <w:spacing w:line="240" w:lineRule="exact"/>
-              <w:rPr>
-                <w:rFonts w:ascii="Arial" w:eastAsia="Arial" w:hAnsi="Arial" w:cs="Arial"/>
-                <w:color w:val="000000" w:themeColor="text1"/>
-              </w:rPr>
-            </w:pPr>
-          </w:p>
-          <w:p>
-            <w:pPr>
-              <w:spacing w:line="240" w:lineRule="exact"/>
-              <w:rPr>
-                <w:rFonts w:ascii="Arial" w:eastAsia="Arial" w:hAnsi="Arial" w:cs="Arial"/>
-                <w:color w:val="000000" w:themeColor="text1"/>
-              </w:rPr>
-            </w:pPr>
-            <w:r>
-              <w:rPr>
-                <w:rFonts w:ascii="Arial" w:eastAsia="Arial" w:hAnsi="Arial" w:cs="Arial"/>
-                <w:color w:val="000000" w:themeColor="text1"/>
-              </w:rPr>
-              <w:t xml:space="preserve">Activities of households as employers; undifferentiated goods- and services-producing activities of households for own use </w:t>
-            </w:r>
-            <w:r>
-              <w:br/>
-            </w:r>
-          </w:p>
-          <w:p>
-            <w:pPr>
-              <w:spacing w:line="240" w:lineRule="exact"/>
-              <w:rPr>
-                <w:rFonts w:ascii="Arial" w:eastAsia="Arial" w:hAnsi="Arial" w:cs="Arial"/>
-                <w:color w:val="000000" w:themeColor="text1"/>
-              </w:rPr>
-            </w:pPr>
-            <w:r>
-              <w:rPr>
-                <w:rFonts w:ascii="Arial" w:eastAsia="Arial" w:hAnsi="Arial" w:cs="Arial"/>
-                <w:color w:val="000000" w:themeColor="text1"/>
-              </w:rPr>
-              <w:t>Administrative and support service activities</w:t>
-            </w:r>
-          </w:p>
-          <w:p>
-            <w:pPr>
-              <w:spacing w:line="240" w:lineRule="exact"/>
-              <w:ind w:left="360" w:hanging="360"/>
-              <w:rPr>
-                <w:rFonts w:ascii="Arial" w:eastAsia="Arial" w:hAnsi="Arial" w:cs="Arial"/>
-                <w:color w:val="000000" w:themeColor="text1"/>
-              </w:rPr>
-            </w:pPr>
-          </w:p>
-          <w:p>
-            <w:pPr>
-              <w:spacing w:line="240" w:lineRule="exact"/>
-              <w:ind w:left="360" w:hanging="360"/>
-              <w:rPr>
-                <w:rFonts w:ascii="Arial" w:eastAsia="Arial" w:hAnsi="Arial" w:cs="Arial"/>
-                <w:color w:val="000000" w:themeColor="text1"/>
-              </w:rPr>
-            </w:pPr>
-            <w:r>
-              <w:rPr>
-                <w:rFonts w:ascii="Arial" w:eastAsia="Arial" w:hAnsi="Arial" w:cs="Arial"/>
-                <w:color w:val="000000" w:themeColor="text1"/>
-              </w:rPr>
-              <w:t>Agriculture, forestry and fishing</w:t>
-            </w:r>
-          </w:p>
-          <w:p>
-            <w:pPr>
-              <w:spacing w:line="240" w:lineRule="exact"/>
-              <w:ind w:left="360" w:hanging="360"/>
-            </w:pPr>
-          </w:p>
-          <w:p>
-            <w:pPr>
-              <w:spacing w:line="240" w:lineRule="exact"/>
-              <w:ind w:left="360" w:hanging="360"/>
-              <w:rPr>
-                <w:rFonts w:ascii="Arial" w:eastAsia="Arial" w:hAnsi="Arial" w:cs="Arial"/>
-                <w:color w:val="000000" w:themeColor="text1"/>
-              </w:rPr>
-            </w:pPr>
-            <w:r>
-              <w:rPr>
-                <w:rFonts w:ascii="Arial" w:eastAsia="Arial" w:hAnsi="Arial" w:cs="Arial"/>
-                <w:color w:val="000000" w:themeColor="text1"/>
-              </w:rPr>
-              <w:t>Arts, entertainment and recreation</w:t>
-            </w:r>
-          </w:p>
-          <w:p>
-            <w:pPr>
-              <w:spacing w:line="240" w:lineRule="exact"/>
-              <w:ind w:left="360" w:hanging="360"/>
-            </w:pPr>
-          </w:p>
-          <w:p>
-            <w:pPr>
-              <w:spacing w:line="240" w:lineRule="exact"/>
-              <w:ind w:left="360" w:hanging="360"/>
-              <w:rPr>
-                <w:rFonts w:ascii="Arial" w:eastAsia="Arial" w:hAnsi="Arial" w:cs="Arial"/>
-                <w:color w:val="000000" w:themeColor="text1"/>
-              </w:rPr>
-            </w:pPr>
-            <w:r>
-              <w:rPr>
-                <w:rFonts w:ascii="Arial" w:eastAsia="Arial" w:hAnsi="Arial" w:cs="Arial"/>
-                <w:color w:val="000000" w:themeColor="text1"/>
-              </w:rPr>
-              <w:t>Construction</w:t>
-            </w:r>
-          </w:p>
-          <w:p>
-            <w:pPr>
-              <w:spacing w:line="240" w:lineRule="exact"/>
-              <w:ind w:left="360" w:hanging="360"/>
-            </w:pPr>
-          </w:p>
-          <w:p>
-            <w:pPr>
-              <w:spacing w:line="240" w:lineRule="exact"/>
-              <w:ind w:left="360" w:hanging="360"/>
-              <w:rPr>
-                <w:rFonts w:ascii="Arial" w:eastAsia="Arial" w:hAnsi="Arial" w:cs="Arial"/>
-                <w:color w:val="000000" w:themeColor="text1"/>
-              </w:rPr>
-            </w:pPr>
-            <w:r>
-              <w:rPr>
-                <w:rFonts w:ascii="Arial" w:eastAsia="Arial" w:hAnsi="Arial" w:cs="Arial"/>
-                <w:color w:val="000000" w:themeColor="text1"/>
-              </w:rPr>
-              <w:t>Education</w:t>
-            </w:r>
-            <w:r>
-              <w:br/>
-            </w:r>
+              <w:t>compulsory social security</w:t>
+            </w:r>
+          </w:p>
+          <w:p>
+            <w:pPr>
+              <w:spacing w:line="240" w:lineRule="exact"/>
+              <w:rPr>
+                <w:rFonts w:ascii="Arial" w:eastAsia="Arial" w:hAnsi="Arial" w:cs="Arial"/>
+                <w:color w:val="000000" w:themeColor="text1"/>
+              </w:rPr>
+            </w:pPr>
+          </w:p>
+          <w:p>
+            <w:pPr>
+              <w:spacing w:line="240" w:lineRule="exact"/>
+              <w:rPr>
+                <w:rFonts w:ascii="Arial" w:eastAsia="Arial" w:hAnsi="Arial" w:cs="Arial"/>
+                <w:color w:val="000000" w:themeColor="text1"/>
+              </w:rPr>
+            </w:pPr>
+            <w:r>
+              <w:rPr>
+                <w:rFonts w:ascii="Arial" w:eastAsia="Arial" w:hAnsi="Arial" w:cs="Arial"/>
+                <w:color w:val="000000" w:themeColor="text1"/>
+              </w:rPr>
+              <w:t>Real estate activities</w:t>
+            </w:r>
+          </w:p>
+          <w:p>
+            <w:pPr>
+              <w:spacing w:line="240" w:lineRule="exact"/>
+              <w:rPr>
+                <w:rFonts w:ascii="Arial" w:eastAsia="Arial" w:hAnsi="Arial" w:cs="Arial"/>
+                <w:color w:val="000000" w:themeColor="text1"/>
+              </w:rPr>
+            </w:pPr>
             <w:r>
               <w:rPr>
                 <w:rFonts w:ascii="Arial" w:eastAsia="Arial" w:hAnsi="Arial" w:cs="Arial"/>
@@ -5698,227 +6025,6 @@
                 <w:rFonts w:ascii="Arial" w:eastAsia="Arial" w:hAnsi="Arial" w:cs="Arial"/>
                 <w:color w:val="000000" w:themeColor="text1"/>
               </w:rPr>
-              <w:t>Electricity, gas, steam and air conditioning supply</w:t>
-            </w:r>
-          </w:p>
-          <w:p>
-            <w:pPr>
-              <w:spacing w:line="240" w:lineRule="exact"/>
-              <w:rPr>
-                <w:rFonts w:ascii="Arial" w:eastAsia="Arial" w:hAnsi="Arial" w:cs="Arial"/>
-                <w:color w:val="000000" w:themeColor="text1"/>
-              </w:rPr>
-            </w:pPr>
-          </w:p>
-          <w:p>
-            <w:pPr>
-              <w:spacing w:line="240" w:lineRule="exact"/>
-              <w:rPr>
-                <w:rFonts w:ascii="Arial" w:eastAsia="Arial" w:hAnsi="Arial" w:cs="Arial"/>
-                <w:color w:val="000000" w:themeColor="text1"/>
-              </w:rPr>
-            </w:pPr>
-            <w:r>
-              <w:rPr>
-                <w:rFonts w:ascii="Arial" w:eastAsia="Arial" w:hAnsi="Arial" w:cs="Arial"/>
-                <w:color w:val="000000" w:themeColor="text1"/>
-              </w:rPr>
-              <w:t>Financial and insurance activities</w:t>
-            </w:r>
-          </w:p>
-          <w:p>
-            <w:pPr>
-              <w:spacing w:line="240" w:lineRule="exact"/>
-              <w:rPr>
-                <w:rFonts w:ascii="Arial" w:eastAsia="Arial" w:hAnsi="Arial" w:cs="Arial"/>
-                <w:color w:val="000000" w:themeColor="text1"/>
-              </w:rPr>
-            </w:pPr>
-          </w:p>
-          <w:p>
-            <w:pPr>
-              <w:spacing w:line="240" w:lineRule="exact"/>
-              <w:rPr>
-                <w:rFonts w:ascii="Arial" w:eastAsia="Arial" w:hAnsi="Arial" w:cs="Arial"/>
-                <w:color w:val="000000" w:themeColor="text1"/>
-              </w:rPr>
-            </w:pPr>
-            <w:r>
-              <w:rPr>
-                <w:rFonts w:ascii="Arial" w:eastAsia="Arial" w:hAnsi="Arial" w:cs="Arial"/>
-                <w:color w:val="000000" w:themeColor="text1"/>
-              </w:rPr>
-              <w:t>Human health and social work activities</w:t>
-            </w:r>
-          </w:p>
-          <w:p>
-            <w:pPr>
-              <w:spacing w:line="240" w:lineRule="exact"/>
-              <w:rPr>
-                <w:rFonts w:ascii="Arial" w:eastAsia="Arial" w:hAnsi="Arial" w:cs="Arial"/>
-                <w:color w:val="000000" w:themeColor="text1"/>
-              </w:rPr>
-            </w:pPr>
-          </w:p>
-          <w:p>
-            <w:pPr>
-              <w:spacing w:line="240" w:lineRule="exact"/>
-              <w:rPr>
-                <w:rFonts w:ascii="Arial" w:eastAsia="Arial" w:hAnsi="Arial" w:cs="Arial"/>
-                <w:color w:val="000000" w:themeColor="text1"/>
-              </w:rPr>
-            </w:pPr>
-            <w:r>
-              <w:rPr>
-                <w:rFonts w:ascii="Arial" w:eastAsia="Arial" w:hAnsi="Arial" w:cs="Arial"/>
-                <w:color w:val="000000" w:themeColor="text1"/>
-              </w:rPr>
-              <w:t>Information and communication</w:t>
-            </w:r>
-          </w:p>
-          <w:p>
-            <w:pPr>
-              <w:spacing w:line="240" w:lineRule="exact"/>
-              <w:rPr>
-                <w:rFonts w:ascii="Arial" w:eastAsia="Arial" w:hAnsi="Arial" w:cs="Arial"/>
-                <w:color w:val="000000" w:themeColor="text1"/>
-              </w:rPr>
-            </w:pPr>
-          </w:p>
-          <w:p>
-            <w:pPr>
-              <w:spacing w:line="240" w:lineRule="exact"/>
-              <w:rPr>
-                <w:rFonts w:ascii="Arial" w:eastAsia="Arial" w:hAnsi="Arial" w:cs="Arial"/>
-                <w:color w:val="000000" w:themeColor="text1"/>
-              </w:rPr>
-            </w:pPr>
-            <w:r>
-              <w:rPr>
-                <w:rFonts w:ascii="Arial" w:eastAsia="Arial" w:hAnsi="Arial" w:cs="Arial"/>
-                <w:color w:val="000000" w:themeColor="text1"/>
-              </w:rPr>
-              <w:t>Manufacturing</w:t>
-            </w:r>
-          </w:p>
-          <w:p>
-            <w:pPr>
-              <w:spacing w:line="240" w:lineRule="exact"/>
-              <w:rPr>
-                <w:rFonts w:ascii="Arial" w:eastAsia="Arial" w:hAnsi="Arial" w:cs="Arial"/>
-                <w:color w:val="000000" w:themeColor="text1"/>
-              </w:rPr>
-            </w:pPr>
-          </w:p>
-          <w:p>
-            <w:pPr>
-              <w:spacing w:line="240" w:lineRule="exact"/>
-              <w:rPr>
-                <w:rFonts w:ascii="Arial" w:eastAsia="Arial" w:hAnsi="Arial" w:cs="Arial"/>
-                <w:color w:val="000000" w:themeColor="text1"/>
-              </w:rPr>
-            </w:pPr>
-            <w:r>
-              <w:rPr>
-                <w:rFonts w:ascii="Arial" w:eastAsia="Arial" w:hAnsi="Arial" w:cs="Arial"/>
-                <w:color w:val="000000" w:themeColor="text1"/>
-              </w:rPr>
-              <w:t xml:space="preserve">Mining and quarrying </w:t>
-            </w:r>
-            <w:r>
-              <w:br/>
-            </w:r>
-          </w:p>
-          <w:p>
-            <w:pPr>
-              <w:spacing w:line="240" w:lineRule="exact"/>
-              <w:rPr>
-                <w:rFonts w:ascii="Arial" w:eastAsia="Arial" w:hAnsi="Arial" w:cs="Arial"/>
-                <w:color w:val="000000" w:themeColor="text1"/>
-              </w:rPr>
-            </w:pPr>
-            <w:r>
-              <w:rPr>
-                <w:rFonts w:ascii="Arial" w:eastAsia="Arial" w:hAnsi="Arial" w:cs="Arial"/>
-                <w:color w:val="000000" w:themeColor="text1"/>
-              </w:rPr>
-              <w:t>Professional, scientific and technical activities</w:t>
-            </w:r>
-            <w:r>
-              <w:br/>
-            </w:r>
-          </w:p>
-          <w:p>
-            <w:pPr>
-              <w:spacing w:line="240" w:lineRule="exact"/>
-              <w:rPr>
-                <w:rFonts w:ascii="Arial" w:eastAsia="Arial" w:hAnsi="Arial" w:cs="Arial"/>
-                <w:color w:val="000000" w:themeColor="text1"/>
-              </w:rPr>
-            </w:pPr>
-            <w:r>
-              <w:rPr>
-                <w:rFonts w:ascii="Arial" w:eastAsia="Arial" w:hAnsi="Arial" w:cs="Arial"/>
-                <w:color w:val="000000" w:themeColor="text1"/>
-              </w:rPr>
-              <w:t>Public administration and defence; compulsory social security</w:t>
-            </w:r>
-          </w:p>
-          <w:p>
-            <w:pPr>
-              <w:spacing w:line="240" w:lineRule="exact"/>
-              <w:rPr>
-                <w:rFonts w:ascii="Arial" w:eastAsia="Arial" w:hAnsi="Arial" w:cs="Arial"/>
-                <w:color w:val="000000" w:themeColor="text1"/>
-              </w:rPr>
-            </w:pPr>
-          </w:p>
-          <w:p>
-            <w:pPr>
-              <w:spacing w:line="240" w:lineRule="exact"/>
-              <w:rPr>
-                <w:rFonts w:ascii="Arial" w:eastAsia="Arial" w:hAnsi="Arial" w:cs="Arial"/>
-                <w:color w:val="000000" w:themeColor="text1"/>
-              </w:rPr>
-            </w:pPr>
-            <w:r>
-              <w:rPr>
-                <w:rFonts w:ascii="Arial" w:eastAsia="Arial" w:hAnsi="Arial" w:cs="Arial"/>
-                <w:color w:val="000000" w:themeColor="text1"/>
-              </w:rPr>
-              <w:t>Real estate activities</w:t>
-            </w:r>
-          </w:p>
-          <w:p>
-            <w:pPr>
-              <w:spacing w:line="240" w:lineRule="exact"/>
-              <w:rPr>
-                <w:rFonts w:ascii="Arial" w:eastAsia="Arial" w:hAnsi="Arial" w:cs="Arial"/>
-                <w:color w:val="000000" w:themeColor="text1"/>
-              </w:rPr>
-            </w:pPr>
-            <w:r>
-              <w:rPr>
-                <w:rFonts w:ascii="Arial" w:eastAsia="Arial" w:hAnsi="Arial" w:cs="Arial"/>
-                <w:color w:val="000000" w:themeColor="text1"/>
-              </w:rPr>
-              <w:t xml:space="preserve"> </w:t>
-            </w:r>
-          </w:p>
-          <w:p>
-            <w:pPr>
-              <w:spacing w:line="240" w:lineRule="exact"/>
-              <w:rPr>
-                <w:rFonts w:ascii="Arial" w:eastAsia="Arial" w:hAnsi="Arial" w:cs="Arial"/>
-                <w:color w:val="000000" w:themeColor="text1"/>
-              </w:rPr>
-            </w:pPr>
-            <w:r>
-              <w:rPr>
-                <w:rFonts w:ascii="Arial" w:eastAsia="Arial" w:hAnsi="Arial" w:cs="Arial"/>
-                <w:color w:val="000000" w:themeColor="text1"/>
-              </w:rPr>
-              <w:lastRenderedPageBreak/>
               <w:t>Transportation and storage</w:t>
             </w:r>
             <w:r>
@@ -6431,7 +6537,7 @@
 </file>
 
 <file path=word/endnotes.xml><?xml version="1.0" encoding="utf-8"?>
-<w:endnotes xmlns:wpc="http://schemas.microsoft.com/office/word/2010/wordprocessingCanvas" xmlns:cx="http://schemas.microsoft.com/office/drawing/2014/chartex" xmlns:cx1="http://schemas.microsoft.com/office/drawing/2015/9/8/chartex" xmlns:cx2="http://schemas.microsoft.com/office/drawing/2015/10/21/chartex" xmlns:cx3="http://schemas.microsoft.com/office/drawing/2016/5/9/chartex" xmlns:cx4="http://schemas.microsoft.com/office/drawing/2016/5/10/chartex" xmlns:cx5="http://schemas.microsoft.com/office/drawing/2016/5/11/chartex" xmlns:cx6="http://schemas.microsoft.com/office/drawing/2016/5/12/chartex" xmlns:cx7="http://schemas.microsoft.com/office/drawing/2016/5/13/chartex" xmlns:cx8="http://schemas.microsoft.com/office/drawing/2016/5/14/chartex" xmlns:mc="http://schemas.openxmlformats.org/markup-compatibility/2006" xmlns:aink="http://schemas.microsoft.com/office/drawing/2016/ink" xmlns:am3d="http://schemas.microsoft.com/office/drawing/2017/model3d" xmlns:o="urn:schemas-microsoft-com:office:office" xmlns:oel="http://schemas.microsoft.com/office/2019/extlst" xmlns:r="http://schemas.openxmlformats.org/officeDocument/2006/relationships" xmlns:m="http://schemas.openxmlformats.org/officeDocument/2006/math" xmlns:v="urn:schemas-microsoft-com:vml" xmlns:wp14="http://schemas.microsoft.com/office/word/2010/wordprocessingDrawing" xmlns:wp="http://schemas.openxmlformats.org/drawingml/2006/wordprocessingDrawing" xmlns:w10="urn:schemas-microsoft-com:office:word" xmlns:w="http://schemas.openxmlformats.org/wordprocessingml/2006/main" xmlns:w14="http://schemas.microsoft.com/office/word/2010/wordml" xmlns:w15="http://schemas.microsoft.com/office/word/2012/wordml" xmlns:w16cex="http://schemas.microsoft.com/office/word/2018/wordml/cex" xmlns:w16cid="http://schemas.microsoft.com/office/word/2016/wordml/cid" xmlns:w16="http://schemas.microsoft.com/office/word/2018/wordml" xmlns:w16du="http://schemas.microsoft.com/office/word/2023/wordml/word16du" xmlns:w16sdtdh="http://schemas.microsoft.com/office/word/2020/wordml/sdtdatahash" xmlns:w16se="http://schemas.microsoft.com/office/word/2015/wordml/symex" xmlns:wpg="http://schemas.microsoft.com/office/word/2010/wordprocessingGroup" xmlns:wpi="http://schemas.microsoft.com/office/word/2010/wordprocessingInk" xmlns:wne="http://schemas.microsoft.com/office/word/2006/wordml" xmlns:wps="http://schemas.microsoft.com/office/word/2010/wordprocessingShape" mc:Ignorable="w14 w15 w16se w16cid w16 w16cex w16sdtdh w16du wp14">
+<w:endnotes xmlns:wpc="http://schemas.microsoft.com/office/word/2010/wordprocessingCanvas" xmlns:cx="http://schemas.microsoft.com/office/drawing/2014/chartex" xmlns:cx1="http://schemas.microsoft.com/office/drawing/2015/9/8/chartex" xmlns:cx2="http://schemas.microsoft.com/office/drawing/2015/10/21/chartex" xmlns:cx3="http://schemas.microsoft.com/office/drawing/2016/5/9/chartex" xmlns:cx4="http://schemas.microsoft.com/office/drawing/2016/5/10/chartex" xmlns:cx5="http://schemas.microsoft.com/office/drawing/2016/5/11/chartex" xmlns:cx6="http://schemas.microsoft.com/office/drawing/2016/5/12/chartex" xmlns:cx7="http://schemas.microsoft.com/office/drawing/2016/5/13/chartex" xmlns:cx8="http://schemas.microsoft.com/office/drawing/2016/5/14/chartex" xmlns:mc="http://schemas.openxmlformats.org/markup-compatibility/2006" xmlns:aink="http://schemas.microsoft.com/office/drawing/2016/ink" xmlns:am3d="http://schemas.microsoft.com/office/drawing/2017/model3d" xmlns:o="urn:schemas-microsoft-com:office:office" xmlns:oel="http://schemas.microsoft.com/office/2019/extlst" xmlns:r="http://schemas.openxmlformats.org/officeDocument/2006/relationships" xmlns:m="http://schemas.openxmlformats.org/officeDocument/2006/math" xmlns:v="urn:schemas-microsoft-com:vml" xmlns:wp14="http://schemas.microsoft.com/office/word/2010/wordprocessingDrawing" xmlns:wp="http://schemas.openxmlformats.org/drawingml/2006/wordprocessingDrawing" xmlns:w10="urn:schemas-microsoft-com:office:word" xmlns:w="http://schemas.openxmlformats.org/wordprocessingml/2006/main" xmlns:w14="http://schemas.microsoft.com/office/word/2010/wordml" xmlns:w15="http://schemas.microsoft.com/office/word/2012/wordml" xmlns:w16cex="http://schemas.microsoft.com/office/word/2018/wordml/cex" xmlns:w16cid="http://schemas.microsoft.com/office/word/2016/wordml/cid" xmlns:w16="http://schemas.microsoft.com/office/word/2018/wordml" xmlns:w16du="http://schemas.microsoft.com/office/word/2023/wordml/word16du" xmlns:w16sdtdh="http://schemas.microsoft.com/office/word/2020/wordml/sdtdatahash" xmlns:w16sdtfl="http://schemas.microsoft.com/office/word/2024/wordml/sdtformatlock" xmlns:w16se="http://schemas.microsoft.com/office/word/2015/wordml/symex" xmlns:wpg="http://schemas.microsoft.com/office/word/2010/wordprocessingGroup" xmlns:wpi="http://schemas.microsoft.com/office/word/2010/wordprocessingInk" xmlns:wne="http://schemas.microsoft.com/office/word/2006/wordml" xmlns:wps="http://schemas.microsoft.com/office/word/2010/wordprocessingShape" mc:Ignorable="w14 w15 w16se w16cid w16 w16cex w16sdtdh w16sdtfl w16du wp14">
   <w:endnote w:type="separator" w:id="-1">
     <w:p>
       <w:pPr>
@@ -6456,7 +6562,7 @@
 </file>
 
 <file path=word/footer1.xml><?xml version="1.0" encoding="utf-8"?>
-<w:ftr xmlns:wpc="http://schemas.microsoft.com/office/word/2010/wordprocessingCanvas" xmlns:cx="http://schemas.microsoft.com/office/drawing/2014/chartex" xmlns:cx1="http://schemas.microsoft.com/office/drawing/2015/9/8/chartex" xmlns:cx2="http://schemas.microsoft.com/office/drawing/2015/10/21/chartex" xmlns:cx3="http://schemas.microsoft.com/office/drawing/2016/5/9/chartex" xmlns:cx4="http://schemas.microsoft.com/office/drawing/2016/5/10/chartex" xmlns:cx5="http://schemas.microsoft.com/office/drawing/2016/5/11/chartex" xmlns:cx6="http://schemas.microsoft.com/office/drawing/2016/5/12/chartex" xmlns:cx7="http://schemas.microsoft.com/office/drawing/2016/5/13/chartex" xmlns:cx8="http://schemas.microsoft.com/office/drawing/2016/5/14/chartex" xmlns:mc="http://schemas.openxmlformats.org/markup-compatibility/2006" xmlns:aink="http://schemas.microsoft.com/office/drawing/2016/ink" xmlns:am3d="http://schemas.microsoft.com/office/drawing/2017/model3d" xmlns:o="urn:schemas-microsoft-com:office:office" xmlns:oel="http://schemas.microsoft.com/office/2019/extlst" xmlns:r="http://schemas.openxmlformats.org/officeDocument/2006/relationships" xmlns:m="http://schemas.openxmlformats.org/officeDocument/2006/math" xmlns:v="urn:schemas-microsoft-com:vml" xmlns:wp14="http://schemas.microsoft.com/office/word/2010/wordprocessingDrawing" xmlns:wp="http://schemas.openxmlformats.org/drawingml/2006/wordprocessingDrawing" xmlns:w10="urn:schemas-microsoft-com:office:word" xmlns:w="http://schemas.openxmlformats.org/wordprocessingml/2006/main" xmlns:w14="http://schemas.microsoft.com/office/word/2010/wordml" xmlns:w15="http://schemas.microsoft.com/office/word/2012/wordml" xmlns:w16cex="http://schemas.microsoft.com/office/word/2018/wordml/cex" xmlns:w16cid="http://schemas.microsoft.com/office/word/2016/wordml/cid" xmlns:w16="http://schemas.microsoft.com/office/word/2018/wordml" xmlns:w16du="http://schemas.microsoft.com/office/word/2023/wordml/word16du" xmlns:w16sdtdh="http://schemas.microsoft.com/office/word/2020/wordml/sdtdatahash" xmlns:w16se="http://schemas.microsoft.com/office/word/2015/wordml/symex" xmlns:wpg="http://schemas.microsoft.com/office/word/2010/wordprocessingGroup" xmlns:wpi="http://schemas.microsoft.com/office/word/2010/wordprocessingInk" xmlns:wne="http://schemas.microsoft.com/office/word/2006/wordml" xmlns:wps="http://schemas.microsoft.com/office/word/2010/wordprocessingShape" mc:Ignorable="w14 w15 w16se w16cid w16 w16cex w16sdtdh w16du wp14">
+<w:ftr xmlns:wpc="http://schemas.microsoft.com/office/word/2010/wordprocessingCanvas" xmlns:cx="http://schemas.microsoft.com/office/drawing/2014/chartex" xmlns:cx1="http://schemas.microsoft.com/office/drawing/2015/9/8/chartex" xmlns:cx2="http://schemas.microsoft.com/office/drawing/2015/10/21/chartex" xmlns:cx3="http://schemas.microsoft.com/office/drawing/2016/5/9/chartex" xmlns:cx4="http://schemas.microsoft.com/office/drawing/2016/5/10/chartex" xmlns:cx5="http://schemas.microsoft.com/office/drawing/2016/5/11/chartex" xmlns:cx6="http://schemas.microsoft.com/office/drawing/2016/5/12/chartex" xmlns:cx7="http://schemas.microsoft.com/office/drawing/2016/5/13/chartex" xmlns:cx8="http://schemas.microsoft.com/office/drawing/2016/5/14/chartex" xmlns:mc="http://schemas.openxmlformats.org/markup-compatibility/2006" xmlns:aink="http://schemas.microsoft.com/office/drawing/2016/ink" xmlns:am3d="http://schemas.microsoft.com/office/drawing/2017/model3d" xmlns:o="urn:schemas-microsoft-com:office:office" xmlns:oel="http://schemas.microsoft.com/office/2019/extlst" xmlns:r="http://schemas.openxmlformats.org/officeDocument/2006/relationships" xmlns:m="http://schemas.openxmlformats.org/officeDocument/2006/math" xmlns:v="urn:schemas-microsoft-com:vml" xmlns:wp14="http://schemas.microsoft.com/office/word/2010/wordprocessingDrawing" xmlns:wp="http://schemas.openxmlformats.org/drawingml/2006/wordprocessingDrawing" xmlns:w10="urn:schemas-microsoft-com:office:word" xmlns:w="http://schemas.openxmlformats.org/wordprocessingml/2006/main" xmlns:w14="http://schemas.microsoft.com/office/word/2010/wordml" xmlns:w15="http://schemas.microsoft.com/office/word/2012/wordml" xmlns:w16cex="http://schemas.microsoft.com/office/word/2018/wordml/cex" xmlns:w16cid="http://schemas.microsoft.com/office/word/2016/wordml/cid" xmlns:w16="http://schemas.microsoft.com/office/word/2018/wordml" xmlns:w16du="http://schemas.microsoft.com/office/word/2023/wordml/word16du" xmlns:w16sdtdh="http://schemas.microsoft.com/office/word/2020/wordml/sdtdatahash" xmlns:w16sdtfl="http://schemas.microsoft.com/office/word/2024/wordml/sdtformatlock" xmlns:w16se="http://schemas.microsoft.com/office/word/2015/wordml/symex" xmlns:wpg="http://schemas.microsoft.com/office/word/2010/wordprocessingGroup" xmlns:wpi="http://schemas.microsoft.com/office/word/2010/wordprocessingInk" xmlns:wne="http://schemas.microsoft.com/office/word/2006/wordml" xmlns:wps="http://schemas.microsoft.com/office/word/2010/wordprocessingShape" mc:Ignorable="w14 w15 w16se w16cid w16 w16cex w16sdtdh w16sdtfl w16du wp14">
   <w:p>
     <w:pPr>
       <w:pStyle w:val="Footer"/>
@@ -6592,7 +6698,7 @@
 </file>
 
 <file path=word/footer2.xml><?xml version="1.0" encoding="utf-8"?>
-<w:ftr xmlns:wpc="http://schemas.microsoft.com/office/word/2010/wordprocessingCanvas" xmlns:cx="http://schemas.microsoft.com/office/drawing/2014/chartex" xmlns:cx1="http://schemas.microsoft.com/office/drawing/2015/9/8/chartex" xmlns:cx2="http://schemas.microsoft.com/office/drawing/2015/10/21/chartex" xmlns:cx3="http://schemas.microsoft.com/office/drawing/2016/5/9/chartex" xmlns:cx4="http://schemas.microsoft.com/office/drawing/2016/5/10/chartex" xmlns:cx5="http://schemas.microsoft.com/office/drawing/2016/5/11/chartex" xmlns:cx6="http://schemas.microsoft.com/office/drawing/2016/5/12/chartex" xmlns:cx7="http://schemas.microsoft.com/office/drawing/2016/5/13/chartex" xmlns:cx8="http://schemas.microsoft.com/office/drawing/2016/5/14/chartex" xmlns:mc="http://schemas.openxmlformats.org/markup-compatibility/2006" xmlns:aink="http://schemas.microsoft.com/office/drawing/2016/ink" xmlns:am3d="http://schemas.microsoft.com/office/drawing/2017/model3d" xmlns:o="urn:schemas-microsoft-com:office:office" xmlns:oel="http://schemas.microsoft.com/office/2019/extlst" xmlns:r="http://schemas.openxmlformats.org/officeDocument/2006/relationships" xmlns:m="http://schemas.openxmlformats.org/officeDocument/2006/math" xmlns:v="urn:schemas-microsoft-com:vml" xmlns:wp14="http://schemas.microsoft.com/office/word/2010/wordprocessingDrawing" xmlns:wp="http://schemas.openxmlformats.org/drawingml/2006/wordprocessingDrawing" xmlns:w10="urn:schemas-microsoft-com:office:word" xmlns:w="http://schemas.openxmlformats.org/wordprocessingml/2006/main" xmlns:w14="http://schemas.microsoft.com/office/word/2010/wordml" xmlns:w15="http://schemas.microsoft.com/office/word/2012/wordml" xmlns:w16cex="http://schemas.microsoft.com/office/word/2018/wordml/cex" xmlns:w16cid="http://schemas.microsoft.com/office/word/2016/wordml/cid" xmlns:w16="http://schemas.microsoft.com/office/word/2018/wordml" xmlns:w16du="http://schemas.microsoft.com/office/word/2023/wordml/word16du" xmlns:w16sdtdh="http://schemas.microsoft.com/office/word/2020/wordml/sdtdatahash" xmlns:w16se="http://schemas.microsoft.com/office/word/2015/wordml/symex" xmlns:wpg="http://schemas.microsoft.com/office/word/2010/wordprocessingGroup" xmlns:wpi="http://schemas.microsoft.com/office/word/2010/wordprocessingInk" xmlns:wne="http://schemas.microsoft.com/office/word/2006/wordml" xmlns:wps="http://schemas.microsoft.com/office/word/2010/wordprocessingShape" mc:Ignorable="w14 w15 w16se w16cid w16 w16cex w16sdtdh w16du wp14">
+<w:ftr xmlns:wpc="http://schemas.microsoft.com/office/word/2010/wordprocessingCanvas" xmlns:cx="http://schemas.microsoft.com/office/drawing/2014/chartex" xmlns:cx1="http://schemas.microsoft.com/office/drawing/2015/9/8/chartex" xmlns:cx2="http://schemas.microsoft.com/office/drawing/2015/10/21/chartex" xmlns:cx3="http://schemas.microsoft.com/office/drawing/2016/5/9/chartex" xmlns:cx4="http://schemas.microsoft.com/office/drawing/2016/5/10/chartex" xmlns:cx5="http://schemas.microsoft.com/office/drawing/2016/5/11/chartex" xmlns:cx6="http://schemas.microsoft.com/office/drawing/2016/5/12/chartex" xmlns:cx7="http://schemas.microsoft.com/office/drawing/2016/5/13/chartex" xmlns:cx8="http://schemas.microsoft.com/office/drawing/2016/5/14/chartex" xmlns:mc="http://schemas.openxmlformats.org/markup-compatibility/2006" xmlns:aink="http://schemas.microsoft.com/office/drawing/2016/ink" xmlns:am3d="http://schemas.microsoft.com/office/drawing/2017/model3d" xmlns:o="urn:schemas-microsoft-com:office:office" xmlns:oel="http://schemas.microsoft.com/office/2019/extlst" xmlns:r="http://schemas.openxmlformats.org/officeDocument/2006/relationships" xmlns:m="http://schemas.openxmlformats.org/officeDocument/2006/math" xmlns:v="urn:schemas-microsoft-com:vml" xmlns:wp14="http://schemas.microsoft.com/office/word/2010/wordprocessingDrawing" xmlns:wp="http://schemas.openxmlformats.org/drawingml/2006/wordprocessingDrawing" xmlns:w10="urn:schemas-microsoft-com:office:word" xmlns:w="http://schemas.openxmlformats.org/wordprocessingml/2006/main" xmlns:w14="http://schemas.microsoft.com/office/word/2010/wordml" xmlns:w15="http://schemas.microsoft.com/office/word/2012/wordml" xmlns:w16cex="http://schemas.microsoft.com/office/word/2018/wordml/cex" xmlns:w16cid="http://schemas.microsoft.com/office/word/2016/wordml/cid" xmlns:w16="http://schemas.microsoft.com/office/word/2018/wordml" xmlns:w16du="http://schemas.microsoft.com/office/word/2023/wordml/word16du" xmlns:w16sdtdh="http://schemas.microsoft.com/office/word/2020/wordml/sdtdatahash" xmlns:w16sdtfl="http://schemas.microsoft.com/office/word/2024/wordml/sdtformatlock" xmlns:w16se="http://schemas.microsoft.com/office/word/2015/wordml/symex" xmlns:wpg="http://schemas.microsoft.com/office/word/2010/wordprocessingGroup" xmlns:wpi="http://schemas.microsoft.com/office/word/2010/wordprocessingInk" xmlns:wne="http://schemas.microsoft.com/office/word/2006/wordml" xmlns:wps="http://schemas.microsoft.com/office/word/2010/wordprocessingShape" mc:Ignorable="w14 w15 w16se w16cid w16 w16cex w16sdtdh w16sdtfl w16du wp14">
   <w:p>
     <w:pPr>
       <w:pStyle w:val="Footer"/>
@@ -6728,7 +6834,7 @@
 </file>
 
 <file path=word/footer3.xml><?xml version="1.0" encoding="utf-8"?>
-<w:ftr xmlns:wpc="http://schemas.microsoft.com/office/word/2010/wordprocessingCanvas" xmlns:cx="http://schemas.microsoft.com/office/drawing/2014/chartex" xmlns:cx1="http://schemas.microsoft.com/office/drawing/2015/9/8/chartex" xmlns:cx2="http://schemas.microsoft.com/office/drawing/2015/10/21/chartex" xmlns:cx3="http://schemas.microsoft.com/office/drawing/2016/5/9/chartex" xmlns:cx4="http://schemas.microsoft.com/office/drawing/2016/5/10/chartex" xmlns:cx5="http://schemas.microsoft.com/office/drawing/2016/5/11/chartex" xmlns:cx6="http://schemas.microsoft.com/office/drawing/2016/5/12/chartex" xmlns:cx7="http://schemas.microsoft.com/office/drawing/2016/5/13/chartex" xmlns:cx8="http://schemas.microsoft.com/office/drawing/2016/5/14/chartex" xmlns:mc="http://schemas.openxmlformats.org/markup-compatibility/2006" xmlns:aink="http://schemas.microsoft.com/office/drawing/2016/ink" xmlns:am3d="http://schemas.microsoft.com/office/drawing/2017/model3d" xmlns:o="urn:schemas-microsoft-com:office:office" xmlns:oel="http://schemas.microsoft.com/office/2019/extlst" xmlns:r="http://schemas.openxmlformats.org/officeDocument/2006/relationships" xmlns:m="http://schemas.openxmlformats.org/officeDocument/2006/math" xmlns:v="urn:schemas-microsoft-com:vml" xmlns:wp14="http://schemas.microsoft.com/office/word/2010/wordprocessingDrawing" xmlns:wp="http://schemas.openxmlformats.org/drawingml/2006/wordprocessingDrawing" xmlns:w10="urn:schemas-microsoft-com:office:word" xmlns:w="http://schemas.openxmlformats.org/wordprocessingml/2006/main" xmlns:w14="http://schemas.microsoft.com/office/word/2010/wordml" xmlns:w15="http://schemas.microsoft.com/office/word/2012/wordml" xmlns:w16cex="http://schemas.microsoft.com/office/word/2018/wordml/cex" xmlns:w16cid="http://schemas.microsoft.com/office/word/2016/wordml/cid" xmlns:w16="http://schemas.microsoft.com/office/word/2018/wordml" xmlns:w16du="http://schemas.microsoft.com/office/word/2023/wordml/word16du" xmlns:w16sdtdh="http://schemas.microsoft.com/office/word/2020/wordml/sdtdatahash" xmlns:w16se="http://schemas.microsoft.com/office/word/2015/wordml/symex" xmlns:wpg="http://schemas.microsoft.com/office/word/2010/wordprocessingGroup" xmlns:wpi="http://schemas.microsoft.com/office/word/2010/wordprocessingInk" xmlns:wne="http://schemas.microsoft.com/office/word/2006/wordml" xmlns:wps="http://schemas.microsoft.com/office/word/2010/wordprocessingShape" mc:Ignorable="w14 w15 w16se w16cid w16 w16cex w16sdtdh w16du wp14">
+<w:ftr xmlns:wpc="http://schemas.microsoft.com/office/word/2010/wordprocessingCanvas" xmlns:cx="http://schemas.microsoft.com/office/drawing/2014/chartex" xmlns:cx1="http://schemas.microsoft.com/office/drawing/2015/9/8/chartex" xmlns:cx2="http://schemas.microsoft.com/office/drawing/2015/10/21/chartex" xmlns:cx3="http://schemas.microsoft.com/office/drawing/2016/5/9/chartex" xmlns:cx4="http://schemas.microsoft.com/office/drawing/2016/5/10/chartex" xmlns:cx5="http://schemas.microsoft.com/office/drawing/2016/5/11/chartex" xmlns:cx6="http://schemas.microsoft.com/office/drawing/2016/5/12/chartex" xmlns:cx7="http://schemas.microsoft.com/office/drawing/2016/5/13/chartex" xmlns:cx8="http://schemas.microsoft.com/office/drawing/2016/5/14/chartex" xmlns:mc="http://schemas.openxmlformats.org/markup-compatibility/2006" xmlns:aink="http://schemas.microsoft.com/office/drawing/2016/ink" xmlns:am3d="http://schemas.microsoft.com/office/drawing/2017/model3d" xmlns:o="urn:schemas-microsoft-com:office:office" xmlns:oel="http://schemas.microsoft.com/office/2019/extlst" xmlns:r="http://schemas.openxmlformats.org/officeDocument/2006/relationships" xmlns:m="http://schemas.openxmlformats.org/officeDocument/2006/math" xmlns:v="urn:schemas-microsoft-com:vml" xmlns:wp14="http://schemas.microsoft.com/office/word/2010/wordprocessingDrawing" xmlns:wp="http://schemas.openxmlformats.org/drawingml/2006/wordprocessingDrawing" xmlns:w10="urn:schemas-microsoft-com:office:word" xmlns:w="http://schemas.openxmlformats.org/wordprocessingml/2006/main" xmlns:w14="http://schemas.microsoft.com/office/word/2010/wordml" xmlns:w15="http://schemas.microsoft.com/office/word/2012/wordml" xmlns:w16cex="http://schemas.microsoft.com/office/word/2018/wordml/cex" xmlns:w16cid="http://schemas.microsoft.com/office/word/2016/wordml/cid" xmlns:w16="http://schemas.microsoft.com/office/word/2018/wordml" xmlns:w16du="http://schemas.microsoft.com/office/word/2023/wordml/word16du" xmlns:w16sdtdh="http://schemas.microsoft.com/office/word/2020/wordml/sdtdatahash" xmlns:w16sdtfl="http://schemas.microsoft.com/office/word/2024/wordml/sdtformatlock" xmlns:w16se="http://schemas.microsoft.com/office/word/2015/wordml/symex" xmlns:wpg="http://schemas.microsoft.com/office/word/2010/wordprocessingGroup" xmlns:wpi="http://schemas.microsoft.com/office/word/2010/wordprocessingInk" xmlns:wne="http://schemas.microsoft.com/office/word/2006/wordml" xmlns:wps="http://schemas.microsoft.com/office/word/2010/wordprocessingShape" mc:Ignorable="w14 w15 w16se w16cid w16 w16cex w16sdtdh w16sdtfl w16du wp14">
   <w:p>
     <w:pPr>
       <w:pStyle w:val="Footer"/>
@@ -6864,7 +6970,7 @@
 </file>
 
 <file path=word/footnotes.xml><?xml version="1.0" encoding="utf-8"?>
-<w:footnotes xmlns:wpc="http://schemas.microsoft.com/office/word/2010/wordprocessingCanvas" xmlns:cx="http://schemas.microsoft.com/office/drawing/2014/chartex" xmlns:cx1="http://schemas.microsoft.com/office/drawing/2015/9/8/chartex" xmlns:cx2="http://schemas.microsoft.com/office/drawing/2015/10/21/chartex" xmlns:cx3="http://schemas.microsoft.com/office/drawing/2016/5/9/chartex" xmlns:cx4="http://schemas.microsoft.com/office/drawing/2016/5/10/chartex" xmlns:cx5="http://schemas.microsoft.com/office/drawing/2016/5/11/chartex" xmlns:cx6="http://schemas.microsoft.com/office/drawing/2016/5/12/chartex" xmlns:cx7="http://schemas.microsoft.com/office/drawing/2016/5/13/chartex" xmlns:cx8="http://schemas.microsoft.com/office/drawing/2016/5/14/chartex" xmlns:mc="http://schemas.openxmlformats.org/markup-compatibility/2006" xmlns:aink="http://schemas.microsoft.com/office/drawing/2016/ink" xmlns:am3d="http://schemas.microsoft.com/office/drawing/2017/model3d" xmlns:o="urn:schemas-microsoft-com:office:office" xmlns:oel="http://schemas.microsoft.com/office/2019/extlst" xmlns:r="http://schemas.openxmlformats.org/officeDocument/2006/relationships" xmlns:m="http://schemas.openxmlformats.org/officeDocument/2006/math" xmlns:v="urn:schemas-microsoft-com:vml" xmlns:wp14="http://schemas.microsoft.com/office/word/2010/wordprocessingDrawing" xmlns:wp="http://schemas.openxmlformats.org/drawingml/2006/wordprocessingDrawing" xmlns:w10="urn:schemas-microsoft-com:office:word" xmlns:w="http://schemas.openxmlformats.org/wordprocessingml/2006/main" xmlns:w14="http://schemas.microsoft.com/office/word/2010/wordml" xmlns:w15="http://schemas.microsoft.com/office/word/2012/wordml" xmlns:w16cex="http://schemas.microsoft.com/office/word/2018/wordml/cex" xmlns:w16cid="http://schemas.microsoft.com/office/word/2016/wordml/cid" xmlns:w16="http://schemas.microsoft.com/office/word/2018/wordml" xmlns:w16du="http://schemas.microsoft.com/office/word/2023/wordml/word16du" xmlns:w16sdtdh="http://schemas.microsoft.com/office/word/2020/wordml/sdtdatahash" xmlns:w16se="http://schemas.microsoft.com/office/word/2015/wordml/symex" xmlns:wpg="http://schemas.microsoft.com/office/word/2010/wordprocessingGroup" xmlns:wpi="http://schemas.microsoft.com/office/word/2010/wordprocessingInk" xmlns:wne="http://schemas.microsoft.com/office/word/2006/wordml" xmlns:wps="http://schemas.microsoft.com/office/word/2010/wordprocessingShape" mc:Ignorable="w14 w15 w16se w16cid w16 w16cex w16sdtdh w16du wp14">
+<w:footnotes xmlns:wpc="http://schemas.microsoft.com/office/word/2010/wordprocessingCanvas" xmlns:cx="http://schemas.microsoft.com/office/drawing/2014/chartex" xmlns:cx1="http://schemas.microsoft.com/office/drawing/2015/9/8/chartex" xmlns:cx2="http://schemas.microsoft.com/office/drawing/2015/10/21/chartex" xmlns:cx3="http://schemas.microsoft.com/office/drawing/2016/5/9/chartex" xmlns:cx4="http://schemas.microsoft.com/office/drawing/2016/5/10/chartex" xmlns:cx5="http://schemas.microsoft.com/office/drawing/2016/5/11/chartex" xmlns:cx6="http://schemas.microsoft.com/office/drawing/2016/5/12/chartex" xmlns:cx7="http://schemas.microsoft.com/office/drawing/2016/5/13/chartex" xmlns:cx8="http://schemas.microsoft.com/office/drawing/2016/5/14/chartex" xmlns:mc="http://schemas.openxmlformats.org/markup-compatibility/2006" xmlns:aink="http://schemas.microsoft.com/office/drawing/2016/ink" xmlns:am3d="http://schemas.microsoft.com/office/drawing/2017/model3d" xmlns:o="urn:schemas-microsoft-com:office:office" xmlns:oel="http://schemas.microsoft.com/office/2019/extlst" xmlns:r="http://schemas.openxmlformats.org/officeDocument/2006/relationships" xmlns:m="http://schemas.openxmlformats.org/officeDocument/2006/math" xmlns:v="urn:schemas-microsoft-com:vml" xmlns:wp14="http://schemas.microsoft.com/office/word/2010/wordprocessingDrawing" xmlns:wp="http://schemas.openxmlformats.org/drawingml/2006/wordprocessingDrawing" xmlns:w10="urn:schemas-microsoft-com:office:word" xmlns:w="http://schemas.openxmlformats.org/wordprocessingml/2006/main" xmlns:w14="http://schemas.microsoft.com/office/word/2010/wordml" xmlns:w15="http://schemas.microsoft.com/office/word/2012/wordml" xmlns:w16cex="http://schemas.microsoft.com/office/word/2018/wordml/cex" xmlns:w16cid="http://schemas.microsoft.com/office/word/2016/wordml/cid" xmlns:w16="http://schemas.microsoft.com/office/word/2018/wordml" xmlns:w16du="http://schemas.microsoft.com/office/word/2023/wordml/word16du" xmlns:w16sdtdh="http://schemas.microsoft.com/office/word/2020/wordml/sdtdatahash" xmlns:w16sdtfl="http://schemas.microsoft.com/office/word/2024/wordml/sdtformatlock" xmlns:w16se="http://schemas.microsoft.com/office/word/2015/wordml/symex" xmlns:wpg="http://schemas.microsoft.com/office/word/2010/wordprocessingGroup" xmlns:wpi="http://schemas.microsoft.com/office/word/2010/wordprocessingInk" xmlns:wne="http://schemas.microsoft.com/office/word/2006/wordml" xmlns:wps="http://schemas.microsoft.com/office/word/2010/wordprocessingShape" mc:Ignorable="w14 w15 w16se w16cid w16 w16cex w16sdtdh w16sdtfl w16du wp14">
   <w:footnote w:type="separator" w:id="-1">
     <w:p>
       <w:pPr>
@@ -6889,7 +6995,7 @@
 </file>
 
 <file path=word/header1.xml><?xml version="1.0" encoding="utf-8"?>
-<w:hdr xmlns:wpc="http://schemas.microsoft.com/office/word/2010/wordprocessingCanvas" xmlns:cx="http://schemas.microsoft.com/office/drawing/2014/chartex" xmlns:cx1="http://schemas.microsoft.com/office/drawing/2015/9/8/chartex" xmlns:cx2="http://schemas.microsoft.com/office/drawing/2015/10/21/chartex" xmlns:cx3="http://schemas.microsoft.com/office/drawing/2016/5/9/chartex" xmlns:cx4="http://schemas.microsoft.com/office/drawing/2016/5/10/chartex" xmlns:cx5="http://schemas.microsoft.com/office/drawing/2016/5/11/chartex" xmlns:cx6="http://schemas.microsoft.com/office/drawing/2016/5/12/chartex" xmlns:cx7="http://schemas.microsoft.com/office/drawing/2016/5/13/chartex" xmlns:cx8="http://schemas.microsoft.com/office/drawing/2016/5/14/chartex" xmlns:mc="http://schemas.openxmlformats.org/markup-compatibility/2006" xmlns:aink="http://schemas.microsoft.com/office/drawing/2016/ink" xmlns:am3d="http://schemas.microsoft.com/office/drawing/2017/model3d" xmlns:o="urn:schemas-microsoft-com:office:office" xmlns:oel="http://schemas.microsoft.com/office/2019/extlst" xmlns:r="http://schemas.openxmlformats.org/officeDocument/2006/relationships" xmlns:m="http://schemas.openxmlformats.org/officeDocument/2006/math" xmlns:v="urn:schemas-microsoft-com:vml" xmlns:wp14="http://schemas.microsoft.com/office/word/2010/wordprocessingDrawing" xmlns:wp="http://schemas.openxmlformats.org/drawingml/2006/wordprocessingDrawing" xmlns:w10="urn:schemas-microsoft-com:office:word" xmlns:w="http://schemas.openxmlformats.org/wordprocessingml/2006/main" xmlns:w14="http://schemas.microsoft.com/office/word/2010/wordml" xmlns:w15="http://schemas.microsoft.com/office/word/2012/wordml" xmlns:w16cex="http://schemas.microsoft.com/office/word/2018/wordml/cex" xmlns:w16cid="http://schemas.microsoft.com/office/word/2016/wordml/cid" xmlns:w16="http://schemas.microsoft.com/office/word/2018/wordml" xmlns:w16du="http://schemas.microsoft.com/office/word/2023/wordml/word16du" xmlns:w16sdtdh="http://schemas.microsoft.com/office/word/2020/wordml/sdtdatahash" xmlns:w16se="http://schemas.microsoft.com/office/word/2015/wordml/symex" xmlns:wpg="http://schemas.microsoft.com/office/word/2010/wordprocessingGroup" xmlns:wpi="http://schemas.microsoft.com/office/word/2010/wordprocessingInk" xmlns:wne="http://schemas.microsoft.com/office/word/2006/wordml" xmlns:wps="http://schemas.microsoft.com/office/word/2010/wordprocessingShape" mc:Ignorable="w14 w15 w16se w16cid w16 w16cex w16sdtdh w16du wp14">
+<w:hdr xmlns:wpc="http://schemas.microsoft.com/office/word/2010/wordprocessingCanvas" xmlns:cx="http://schemas.microsoft.com/office/drawing/2014/chartex" xmlns:cx1="http://schemas.microsoft.com/office/drawing/2015/9/8/chartex" xmlns:cx2="http://schemas.microsoft.com/office/drawing/2015/10/21/chartex" xmlns:cx3="http://schemas.microsoft.com/office/drawing/2016/5/9/chartex" xmlns:cx4="http://schemas.microsoft.com/office/drawing/2016/5/10/chartex" xmlns:cx5="http://schemas.microsoft.com/office/drawing/2016/5/11/chartex" xmlns:cx6="http://schemas.microsoft.com/office/drawing/2016/5/12/chartex" xmlns:cx7="http://schemas.microsoft.com/office/drawing/2016/5/13/chartex" xmlns:cx8="http://schemas.microsoft.com/office/drawing/2016/5/14/chartex" xmlns:mc="http://schemas.openxmlformats.org/markup-compatibility/2006" xmlns:aink="http://schemas.microsoft.com/office/drawing/2016/ink" xmlns:am3d="http://schemas.microsoft.com/office/drawing/2017/model3d" xmlns:o="urn:schemas-microsoft-com:office:office" xmlns:oel="http://schemas.microsoft.com/office/2019/extlst" xmlns:r="http://schemas.openxmlformats.org/officeDocument/2006/relationships" xmlns:m="http://schemas.openxmlformats.org/officeDocument/2006/math" xmlns:v="urn:schemas-microsoft-com:vml" xmlns:wp14="http://schemas.microsoft.com/office/word/2010/wordprocessingDrawing" xmlns:wp="http://schemas.openxmlformats.org/drawingml/2006/wordprocessingDrawing" xmlns:w10="urn:schemas-microsoft-com:office:word" xmlns:w="http://schemas.openxmlformats.org/wordprocessingml/2006/main" xmlns:w14="http://schemas.microsoft.com/office/word/2010/wordml" xmlns:w15="http://schemas.microsoft.com/office/word/2012/wordml" xmlns:w16cex="http://schemas.microsoft.com/office/word/2018/wordml/cex" xmlns:w16cid="http://schemas.microsoft.com/office/word/2016/wordml/cid" xmlns:w16="http://schemas.microsoft.com/office/word/2018/wordml" xmlns:w16du="http://schemas.microsoft.com/office/word/2023/wordml/word16du" xmlns:w16sdtdh="http://schemas.microsoft.com/office/word/2020/wordml/sdtdatahash" xmlns:w16sdtfl="http://schemas.microsoft.com/office/word/2024/wordml/sdtformatlock" xmlns:w16se="http://schemas.microsoft.com/office/word/2015/wordml/symex" xmlns:wpg="http://schemas.microsoft.com/office/word/2010/wordprocessingGroup" xmlns:wpi="http://schemas.microsoft.com/office/word/2010/wordprocessingInk" xmlns:wne="http://schemas.microsoft.com/office/word/2006/wordml" xmlns:wps="http://schemas.microsoft.com/office/word/2010/wordprocessingShape" mc:Ignorable="w14 w15 w16se w16cid w16 w16cex w16sdtdh w16sdtfl w16du wp14">
   <w:p>
     <w:pPr>
       <w:pStyle w:val="Header"/>
@@ -6899,7 +7005,7 @@
 </file>
 
 <file path=word/header2.xml><?xml version="1.0" encoding="utf-8"?>
-<w:hdr xmlns:wpc="http://schemas.microsoft.com/office/word/2010/wordprocessingCanvas" xmlns:cx="http://schemas.microsoft.com/office/drawing/2014/chartex" xmlns:cx1="http://schemas.microsoft.com/office/drawing/2015/9/8/chartex" xmlns:cx2="http://schemas.microsoft.com/office/drawing/2015/10/21/chartex" xmlns:cx3="http://schemas.microsoft.com/office/drawing/2016/5/9/chartex" xmlns:cx4="http://schemas.microsoft.com/office/drawing/2016/5/10/chartex" xmlns:cx5="http://schemas.microsoft.com/office/drawing/2016/5/11/chartex" xmlns:cx6="http://schemas.microsoft.com/office/drawing/2016/5/12/chartex" xmlns:cx7="http://schemas.microsoft.com/office/drawing/2016/5/13/chartex" xmlns:cx8="http://schemas.microsoft.com/office/drawing/2016/5/14/chartex" xmlns:mc="http://schemas.openxmlformats.org/markup-compatibility/2006" xmlns:aink="http://schemas.microsoft.com/office/drawing/2016/ink" xmlns:am3d="http://schemas.microsoft.com/office/drawing/2017/model3d" xmlns:o="urn:schemas-microsoft-com:office:office" xmlns:oel="http://schemas.microsoft.com/office/2019/extlst" xmlns:r="http://schemas.openxmlformats.org/officeDocument/2006/relationships" xmlns:m="http://schemas.openxmlformats.org/officeDocument/2006/math" xmlns:v="urn:schemas-microsoft-com:vml" xmlns:wp14="http://schemas.microsoft.com/office/word/2010/wordprocessingDrawing" xmlns:wp="http://schemas.openxmlformats.org/drawingml/2006/wordprocessingDrawing" xmlns:w10="urn:schemas-microsoft-com:office:word" xmlns:w="http://schemas.openxmlformats.org/wordprocessingml/2006/main" xmlns:w14="http://schemas.microsoft.com/office/word/2010/wordml" xmlns:w15="http://schemas.microsoft.com/office/word/2012/wordml" xmlns:w16cex="http://schemas.microsoft.com/office/word/2018/wordml/cex" xmlns:w16cid="http://schemas.microsoft.com/office/word/2016/wordml/cid" xmlns:w16="http://schemas.microsoft.com/office/word/2018/wordml" xmlns:w16du="http://schemas.microsoft.com/office/word/2023/wordml/word16du" xmlns:w16sdtdh="http://schemas.microsoft.com/office/word/2020/wordml/sdtdatahash" xmlns:w16se="http://schemas.microsoft.com/office/word/2015/wordml/symex" xmlns:wpg="http://schemas.microsoft.com/office/word/2010/wordprocessingGroup" xmlns:wpi="http://schemas.microsoft.com/office/word/2010/wordprocessingInk" xmlns:wne="http://schemas.microsoft.com/office/word/2006/wordml" xmlns:wps="http://schemas.microsoft.com/office/word/2010/wordprocessingShape" mc:Ignorable="w14 w15 w16se w16cid w16 w16cex w16sdtdh w16du wp14">
+<w:hdr xmlns:wpc="http://schemas.microsoft.com/office/word/2010/wordprocessingCanvas" xmlns:cx="http://schemas.microsoft.com/office/drawing/2014/chartex" xmlns:cx1="http://schemas.microsoft.com/office/drawing/2015/9/8/chartex" xmlns:cx2="http://schemas.microsoft.com/office/drawing/2015/10/21/chartex" xmlns:cx3="http://schemas.microsoft.com/office/drawing/2016/5/9/chartex" xmlns:cx4="http://schemas.microsoft.com/office/drawing/2016/5/10/chartex" xmlns:cx5="http://schemas.microsoft.com/office/drawing/2016/5/11/chartex" xmlns:cx6="http://schemas.microsoft.com/office/drawing/2016/5/12/chartex" xmlns:cx7="http://schemas.microsoft.com/office/drawing/2016/5/13/chartex" xmlns:cx8="http://schemas.microsoft.com/office/drawing/2016/5/14/chartex" xmlns:mc="http://schemas.openxmlformats.org/markup-compatibility/2006" xmlns:aink="http://schemas.microsoft.com/office/drawing/2016/ink" xmlns:am3d="http://schemas.microsoft.com/office/drawing/2017/model3d" xmlns:o="urn:schemas-microsoft-com:office:office" xmlns:oel="http://schemas.microsoft.com/office/2019/extlst" xmlns:r="http://schemas.openxmlformats.org/officeDocument/2006/relationships" xmlns:m="http://schemas.openxmlformats.org/officeDocument/2006/math" xmlns:v="urn:schemas-microsoft-com:vml" xmlns:wp14="http://schemas.microsoft.com/office/word/2010/wordprocessingDrawing" xmlns:wp="http://schemas.openxmlformats.org/drawingml/2006/wordprocessingDrawing" xmlns:w10="urn:schemas-microsoft-com:office:word" xmlns:w="http://schemas.openxmlformats.org/wordprocessingml/2006/main" xmlns:w14="http://schemas.microsoft.com/office/word/2010/wordml" xmlns:w15="http://schemas.microsoft.com/office/word/2012/wordml" xmlns:w16cex="http://schemas.microsoft.com/office/word/2018/wordml/cex" xmlns:w16cid="http://schemas.microsoft.com/office/word/2016/wordml/cid" xmlns:w16="http://schemas.microsoft.com/office/word/2018/wordml" xmlns:w16du="http://schemas.microsoft.com/office/word/2023/wordml/word16du" xmlns:w16sdtdh="http://schemas.microsoft.com/office/word/2020/wordml/sdtdatahash" xmlns:w16sdtfl="http://schemas.microsoft.com/office/word/2024/wordml/sdtformatlock" xmlns:w16se="http://schemas.microsoft.com/office/word/2015/wordml/symex" xmlns:wpg="http://schemas.microsoft.com/office/word/2010/wordprocessingGroup" xmlns:wpi="http://schemas.microsoft.com/office/word/2010/wordprocessingInk" xmlns:wne="http://schemas.microsoft.com/office/word/2006/wordml" xmlns:wps="http://schemas.microsoft.com/office/word/2010/wordprocessingShape" mc:Ignorable="w14 w15 w16se w16cid w16 w16cex w16sdtdh w16sdtfl w16du wp14">
   <w:p>
     <w:pPr>
       <w:pStyle w:val="Header"/>
@@ -6909,7 +7015,7 @@
 </file>
 
 <file path=word/header3.xml><?xml version="1.0" encoding="utf-8"?>
-<w:hdr xmlns:wpc="http://schemas.microsoft.com/office/word/2010/wordprocessingCanvas" xmlns:cx="http://schemas.microsoft.com/office/drawing/2014/chartex" xmlns:cx1="http://schemas.microsoft.com/office/drawing/2015/9/8/chartex" xmlns:cx2="http://schemas.microsoft.com/office/drawing/2015/10/21/chartex" xmlns:cx3="http://schemas.microsoft.com/office/drawing/2016/5/9/chartex" xmlns:cx4="http://schemas.microsoft.com/office/drawing/2016/5/10/chartex" xmlns:cx5="http://schemas.microsoft.com/office/drawing/2016/5/11/chartex" xmlns:cx6="http://schemas.microsoft.com/office/drawing/2016/5/12/chartex" xmlns:cx7="http://schemas.microsoft.com/office/drawing/2016/5/13/chartex" xmlns:cx8="http://schemas.microsoft.com/office/drawing/2016/5/14/chartex" xmlns:mc="http://schemas.openxmlformats.org/markup-compatibility/2006" xmlns:aink="http://schemas.microsoft.com/office/drawing/2016/ink" xmlns:am3d="http://schemas.microsoft.com/office/drawing/2017/model3d" xmlns:o="urn:schemas-microsoft-com:office:office" xmlns:oel="http://schemas.microsoft.com/office/2019/extlst" xmlns:r="http://schemas.openxmlformats.org/officeDocument/2006/relationships" xmlns:m="http://schemas.openxmlformats.org/officeDocument/2006/math" xmlns:v="urn:schemas-microsoft-com:vml" xmlns:wp14="http://schemas.microsoft.com/office/word/2010/wordprocessingDrawing" xmlns:wp="http://schemas.openxmlformats.org/drawingml/2006/wordprocessingDrawing" xmlns:w10="urn:schemas-microsoft-com:office:word" xmlns:w="http://schemas.openxmlformats.org/wordprocessingml/2006/main" xmlns:w14="http://schemas.microsoft.com/office/word/2010/wordml" xmlns:w15="http://schemas.microsoft.com/office/word/2012/wordml" xmlns:w16cex="http://schemas.microsoft.com/office/word/2018/wordml/cex" xmlns:w16cid="http://schemas.microsoft.com/office/word/2016/wordml/cid" xmlns:w16="http://schemas.microsoft.com/office/word/2018/wordml" xmlns:w16du="http://schemas.microsoft.com/office/word/2023/wordml/word16du" xmlns:w16sdtdh="http://schemas.microsoft.com/office/word/2020/wordml/sdtdatahash" xmlns:w16se="http://schemas.microsoft.com/office/word/2015/wordml/symex" xmlns:wpg="http://schemas.microsoft.com/office/word/2010/wordprocessingGroup" xmlns:wpi="http://schemas.microsoft.com/office/word/2010/wordprocessingInk" xmlns:wne="http://schemas.microsoft.com/office/word/2006/wordml" xmlns:wps="http://schemas.microsoft.com/office/word/2010/wordprocessingShape" mc:Ignorable="w14 w15 w16se w16cid w16 w16cex w16sdtdh w16du wp14">
+<w:hdr xmlns:wpc="http://schemas.microsoft.com/office/word/2010/wordprocessingCanvas" xmlns:cx="http://schemas.microsoft.com/office/drawing/2014/chartex" xmlns:cx1="http://schemas.microsoft.com/office/drawing/2015/9/8/chartex" xmlns:cx2="http://schemas.microsoft.com/office/drawing/2015/10/21/chartex" xmlns:cx3="http://schemas.microsoft.com/office/drawing/2016/5/9/chartex" xmlns:cx4="http://schemas.microsoft.com/office/drawing/2016/5/10/chartex" xmlns:cx5="http://schemas.microsoft.com/office/drawing/2016/5/11/chartex" xmlns:cx6="http://schemas.microsoft.com/office/drawing/2016/5/12/chartex" xmlns:cx7="http://schemas.microsoft.com/office/drawing/2016/5/13/chartex" xmlns:cx8="http://schemas.microsoft.com/office/drawing/2016/5/14/chartex" xmlns:mc="http://schemas.openxmlformats.org/markup-compatibility/2006" xmlns:aink="http://schemas.microsoft.com/office/drawing/2016/ink" xmlns:am3d="http://schemas.microsoft.com/office/drawing/2017/model3d" xmlns:o="urn:schemas-microsoft-com:office:office" xmlns:oel="http://schemas.microsoft.com/office/2019/extlst" xmlns:r="http://schemas.openxmlformats.org/officeDocument/2006/relationships" xmlns:m="http://schemas.openxmlformats.org/officeDocument/2006/math" xmlns:v="urn:schemas-microsoft-com:vml" xmlns:wp14="http://schemas.microsoft.com/office/word/2010/wordprocessingDrawing" xmlns:wp="http://schemas.openxmlformats.org/drawingml/2006/wordprocessingDrawing" xmlns:w10="urn:schemas-microsoft-com:office:word" xmlns:w="http://schemas.openxmlformats.org/wordprocessingml/2006/main" xmlns:w14="http://schemas.microsoft.com/office/word/2010/wordml" xmlns:w15="http://schemas.microsoft.com/office/word/2012/wordml" xmlns:w16cex="http://schemas.microsoft.com/office/word/2018/wordml/cex" xmlns:w16cid="http://schemas.microsoft.com/office/word/2016/wordml/cid" xmlns:w16="http://schemas.microsoft.com/office/word/2018/wordml" xmlns:w16du="http://schemas.microsoft.com/office/word/2023/wordml/word16du" xmlns:w16sdtdh="http://schemas.microsoft.com/office/word/2020/wordml/sdtdatahash" xmlns:w16sdtfl="http://schemas.microsoft.com/office/word/2024/wordml/sdtformatlock" xmlns:w16se="http://schemas.microsoft.com/office/word/2015/wordml/symex" xmlns:wpg="http://schemas.microsoft.com/office/word/2010/wordprocessingGroup" xmlns:wpi="http://schemas.microsoft.com/office/word/2010/wordprocessingInk" xmlns:wne="http://schemas.microsoft.com/office/word/2006/wordml" xmlns:wps="http://schemas.microsoft.com/office/word/2010/wordprocessingShape" mc:Ignorable="w14 w15 w16se w16cid w16 w16cex w16sdtdh w16sdtfl w16du wp14">
   <w:p>
     <w:pPr>
       <w:pStyle w:val="Header"/>
@@ -6919,7 +7025,7 @@
 </file>
 
 <file path=word/numbering.xml><?xml version="1.0" encoding="utf-8"?>
-<w:numbering xmlns:wpc="http://schemas.microsoft.com/office/word/2010/wordprocessingCanvas" xmlns:cx="http://schemas.microsoft.com/office/drawing/2014/chartex" xmlns:cx1="http://schemas.microsoft.com/office/drawing/2015/9/8/chartex" xmlns:cx2="http://schemas.microsoft.com/office/drawing/2015/10/21/chartex" xmlns:cx3="http://schemas.microsoft.com/office/drawing/2016/5/9/chartex" xmlns:cx4="http://schemas.microsoft.com/office/drawing/2016/5/10/chartex" xmlns:cx5="http://schemas.microsoft.com/office/drawing/2016/5/11/chartex" xmlns:cx6="http://schemas.microsoft.com/office/drawing/2016/5/12/chartex" xmlns:cx7="http://schemas.microsoft.com/office/drawing/2016/5/13/chartex" xmlns:cx8="http://schemas.microsoft.com/office/drawing/2016/5/14/chartex" xmlns:mc="http://schemas.openxmlformats.org/markup-compatibility/2006" xmlns:aink="http://schemas.microsoft.com/office/drawing/2016/ink" xmlns:am3d="http://schemas.microsoft.com/office/drawing/2017/model3d" xmlns:o="urn:schemas-microsoft-com:office:office" xmlns:oel="http://schemas.microsoft.com/office/2019/extlst" xmlns:r="http://schemas.openxmlformats.org/officeDocument/2006/relationships" xmlns:m="http://schemas.openxmlformats.org/officeDocument/2006/math" xmlns:v="urn:schemas-microsoft-com:vml" xmlns:wp14="http://schemas.microsoft.com/office/word/2010/wordprocessingDrawing" xmlns:wp="http://schemas.openxmlformats.org/drawingml/2006/wordprocessingDrawing" xmlns:w10="urn:schemas-microsoft-com:office:word" xmlns:w="http://schemas.openxmlformats.org/wordprocessingml/2006/main" xmlns:w14="http://schemas.microsoft.com/office/word/2010/wordml" xmlns:w15="http://schemas.microsoft.com/office/word/2012/wordml" xmlns:w16cex="http://schemas.microsoft.com/office/word/2018/wordml/cex" xmlns:w16cid="http://schemas.microsoft.com/office/word/2016/wordml/cid" xmlns:w16="http://schemas.microsoft.com/office/word/2018/wordml" xmlns:w16du="http://schemas.microsoft.com/office/word/2023/wordml/word16du" xmlns:w16sdtdh="http://schemas.microsoft.com/office/word/2020/wordml/sdtdatahash" xmlns:w16se="http://schemas.microsoft.com/office/word/2015/wordml/symex" xmlns:wpg="http://schemas.microsoft.com/office/word/2010/wordprocessingGroup" xmlns:wpi="http://schemas.microsoft.com/office/word/2010/wordprocessingInk" xmlns:wne="http://schemas.microsoft.com/office/word/2006/wordml" xmlns:wps="http://schemas.microsoft.com/office/word/2010/wordprocessingShape" mc:Ignorable="w14 w15 w16se w16cid w16 w16cex w16sdtdh w16du wp14">
+<w:numbering xmlns:wpc="http://schemas.microsoft.com/office/word/2010/wordprocessingCanvas" xmlns:cx="http://schemas.microsoft.com/office/drawing/2014/chartex" xmlns:cx1="http://schemas.microsoft.com/office/drawing/2015/9/8/chartex" xmlns:cx2="http://schemas.microsoft.com/office/drawing/2015/10/21/chartex" xmlns:cx3="http://schemas.microsoft.com/office/drawing/2016/5/9/chartex" xmlns:cx4="http://schemas.microsoft.com/office/drawing/2016/5/10/chartex" xmlns:cx5="http://schemas.microsoft.com/office/drawing/2016/5/11/chartex" xmlns:cx6="http://schemas.microsoft.com/office/drawing/2016/5/12/chartex" xmlns:cx7="http://schemas.microsoft.com/office/drawing/2016/5/13/chartex" xmlns:cx8="http://schemas.microsoft.com/office/drawing/2016/5/14/chartex" xmlns:mc="http://schemas.openxmlformats.org/markup-compatibility/2006" xmlns:aink="http://schemas.microsoft.com/office/drawing/2016/ink" xmlns:am3d="http://schemas.microsoft.com/office/drawing/2017/model3d" xmlns:o="urn:schemas-microsoft-com:office:office" xmlns:oel="http://schemas.microsoft.com/office/2019/extlst" xmlns:r="http://schemas.openxmlformats.org/officeDocument/2006/relationships" xmlns:m="http://schemas.openxmlformats.org/officeDocument/2006/math" xmlns:v="urn:schemas-microsoft-com:vml" xmlns:wp14="http://schemas.microsoft.com/office/word/2010/wordprocessingDrawing" xmlns:wp="http://schemas.openxmlformats.org/drawingml/2006/wordprocessingDrawing" xmlns:w10="urn:schemas-microsoft-com:office:word" xmlns:w="http://schemas.openxmlformats.org/wordprocessingml/2006/main" xmlns:w14="http://schemas.microsoft.com/office/word/2010/wordml" xmlns:w15="http://schemas.microsoft.com/office/word/2012/wordml" xmlns:w16cex="http://schemas.microsoft.com/office/word/2018/wordml/cex" xmlns:w16cid="http://schemas.microsoft.com/office/word/2016/wordml/cid" xmlns:w16="http://schemas.microsoft.com/office/word/2018/wordml" xmlns:w16du="http://schemas.microsoft.com/office/word/2023/wordml/word16du" xmlns:w16sdtdh="http://schemas.microsoft.com/office/word/2020/wordml/sdtdatahash" xmlns:w16sdtfl="http://schemas.microsoft.com/office/word/2024/wordml/sdtformatlock" xmlns:w16se="http://schemas.microsoft.com/office/word/2015/wordml/symex" xmlns:wpg="http://schemas.microsoft.com/office/word/2010/wordprocessingGroup" xmlns:wpi="http://schemas.microsoft.com/office/word/2010/wordprocessingInk" xmlns:wne="http://schemas.microsoft.com/office/word/2006/wordml" xmlns:wps="http://schemas.microsoft.com/office/word/2010/wordprocessingShape" mc:Ignorable="w14 w15 w16se w16cid w16 w16cex w16sdtdh w16sdtfl w16du wp14">
   <w:abstractNum w:abstractNumId="0" w15:restartNumberingAfterBreak="0">
     <w:nsid w:val="248237C6"/>
     <w:multiLevelType w:val="hybridMultilevel"/>
@@ -7709,7 +7815,7 @@
 </file>
 
 <file path=word/styles.xml><?xml version="1.0" encoding="utf-8"?>
-<w:styles xmlns:mc="http://schemas.openxmlformats.org/markup-compatibility/2006" xmlns:r="http://schemas.openxmlformats.org/officeDocument/2006/relationships" xmlns:w="http://schemas.openxmlformats.org/wordprocessingml/2006/main" xmlns:w14="http://schemas.microsoft.com/office/word/2010/wordml" xmlns:w15="http://schemas.microsoft.com/office/word/2012/wordml" xmlns:w16cex="http://schemas.microsoft.com/office/word/2018/wordml/cex" xmlns:w16cid="http://schemas.microsoft.com/office/word/2016/wordml/cid" xmlns:w16="http://schemas.microsoft.com/office/word/2018/wordml" xmlns:w16du="http://schemas.microsoft.com/office/word/2023/wordml/word16du" xmlns:w16sdtdh="http://schemas.microsoft.com/office/word/2020/wordml/sdtdatahash" xmlns:w16se="http://schemas.microsoft.com/office/word/2015/wordml/symex" mc:Ignorable="w14 w15 w16se w16cid w16 w16cex w16sdtdh w16du">
+<w:styles xmlns:mc="http://schemas.openxmlformats.org/markup-compatibility/2006" xmlns:r="http://schemas.openxmlformats.org/officeDocument/2006/relationships" xmlns:w="http://schemas.openxmlformats.org/wordprocessingml/2006/main" xmlns:w14="http://schemas.microsoft.com/office/word/2010/wordml" xmlns:w15="http://schemas.microsoft.com/office/word/2012/wordml" xmlns:w16cex="http://schemas.microsoft.com/office/word/2018/wordml/cex" xmlns:w16cid="http://schemas.microsoft.com/office/word/2016/wordml/cid" xmlns:w16="http://schemas.microsoft.com/office/word/2018/wordml" xmlns:w16du="http://schemas.microsoft.com/office/word/2023/wordml/word16du" xmlns:w16sdtdh="http://schemas.microsoft.com/office/word/2020/wordml/sdtdatahash" xmlns:w16sdtfl="http://schemas.microsoft.com/office/word/2024/wordml/sdtformatlock" xmlns:w16se="http://schemas.microsoft.com/office/word/2015/wordml/symex" mc:Ignorable="w14 w15 w16se w16cid w16 w16cex w16sdtdh w16sdtfl w16du">
   <w:docDefaults>
     <w:rPrDefault>
       <w:rPr>
@@ -8111,6 +8217,7 @@
   <w:style w:type="character" w:default="1" w:styleId="DefaultParagraphFont">
     <w:name w:val="Default Paragraph Font"/>
     <w:uiPriority w:val="1"/>
+    <w:semiHidden/>
     <w:unhideWhenUsed/>
   </w:style>
   <w:style w:type="table" w:default="1" w:styleId="TableNormal">
@@ -8482,10 +8589,6 @@
 </file>
 
 <file path=customXml/item1.xml><?xml version="1.0" encoding="utf-8"?>
-<b:Sources xmlns:b="http://schemas.openxmlformats.org/officeDocument/2006/bibliography" xmlns="http://schemas.openxmlformats.org/officeDocument/2006/bibliography" SelectedStyle="/APASixthEditionOfficeOnline.xsl" StyleName="APA" Version="6"/>
-</file>
-
-<file path=customXml/item2.xml><?xml version="1.0" encoding="utf-8"?>
 <?mso-contentType ?>
 <spe:Receivers xmlns:spe="http://schemas.microsoft.com/sharepoint/events">
   <Receiver>
@@ -8535,52 +8638,11 @@
 </spe:Receivers>
 </file>
 
-<file path=customXml/item3.xml><?xml version="1.0" encoding="utf-8"?>
-<?mso-contentType ?>
-<FormTemplates xmlns="http://schemas.microsoft.com/sharepoint/v3/contenttype/forms">
-  <Display>DocumentLibraryForm</Display>
-  <Edit>DocumentLibraryForm</Edit>
-  <New>DocumentLibraryForm</New>
-</FormTemplates>
+<file path=customXml/item2.xml><?xml version="1.0" encoding="utf-8"?>
+<b:Sources xmlns:b="http://schemas.openxmlformats.org/officeDocument/2006/bibliography" xmlns="http://schemas.openxmlformats.org/officeDocument/2006/bibliography" SelectedStyle="/APASixthEditionOfficeOnline.xsl" StyleName="APA" Version="6"/>
 </file>
 
-<file path=customXml/item4.xml><?xml version="1.0" encoding="utf-8"?>
-<p:properties xmlns:p="http://schemas.microsoft.com/office/2006/metadata/properties" xmlns:xsi="http://www.w3.org/2001/XMLSchema-instance" xmlns:pc="http://schemas.microsoft.com/office/infopath/2007/PartnerControls">
-  <documentManagement>
-    <LegacyData xmlns="aaacb922-5235-4a66-b188-303b9b46fbd7" xsi:nil="true"/>
-    <_dlc_DocId xmlns="4ff8cd83-fc61-4182-af0d-9444b096b4cc">E67A7M7FTMSZ-519618591-1186</_dlc_DocId>
-    <TaxCatchAll xmlns="4ff8cd83-fc61-4182-af0d-9444b096b4cc">
-      <Value>1</Value>
-    </TaxCatchAll>
-    <m975189f4ba442ecbf67d4147307b177 xmlns="4ff8cd83-fc61-4182-af0d-9444b096b4cc">
-      <Terms xmlns="http://schemas.microsoft.com/office/infopath/2007/PartnerControls">
-        <TermInfo xmlns="http://schemas.microsoft.com/office/infopath/2007/PartnerControls">
-          <TermName xmlns="http://schemas.microsoft.com/office/infopath/2007/PartnerControls">EBRASS</TermName>
-          <TermId xmlns="http://schemas.microsoft.com/office/infopath/2007/PartnerControls">10b60d33-9f3b-419c-b326-e542b5592571</TermId>
-        </TermInfo>
-      </Terms>
-    </m975189f4ba442ecbf67d4147307b177>
-    <Invisiondesigns xmlns="58eecf05-07e6-460c-a17a-1e6913e0d7ae" xsi:nil="true"/>
-    <Retention_x0020_Label xmlns="a8f60570-4bd3-4f2b-950b-a996de8ab151" xsi:nil="true"/>
-    <Government_x0020_Body xmlns="b413c3fd-5a3b-4239-b985-69032e371c04">BEIS</Government_x0020_Body>
-    <Date_x0020_Opened xmlns="b413c3fd-5a3b-4239-b985-69032e371c04">2020-12-16T14:46:13+00:00</Date_x0020_Opened>
-    <Descriptor xmlns="0063f72e-ace3-48fb-9c1f-5b513408b31f" xsi:nil="true"/>
-    <Security_x0020_Classification xmlns="0063f72e-ace3-48fb-9c1f-5b513408b31f">OFFICIAL</Security_x0020_Classification>
-    <_dlc_DocIdUrl xmlns="4ff8cd83-fc61-4182-af0d-9444b096b4cc">
-      <Url>https://beisgov.sharepoint.com/sites/SCPTDbase/_layouts/15/DocIdRedir.aspx?ID=E67A7M7FTMSZ-519618591-1186</Url>
-      <Description>E67A7M7FTMSZ-519618591-1186</Description>
-    </_dlc_DocIdUrl>
-    <Invision xmlns="58eecf05-07e6-460c-a17a-1e6913e0d7ae">
-      <Url xsi:nil="true"/>
-      <Description xsi:nil="true"/>
-    </Invision>
-    <ijmz xmlns="58eecf05-07e6-460c-a17a-1e6913e0d7ae" xsi:nil="true"/>
-    <Date_x0020_Closed xmlns="b413c3fd-5a3b-4239-b985-69032e371c04" xsi:nil="true"/>
-  </documentManagement>
-</p:properties>
-</file>
-
-<file path=customXml/item5.xml><?xml version="1.0" encoding="utf-8"?>
+<file path=customXml/item3.xml><?xml version="1.0" encoding="utf-8"?>
 <ct:contentTypeSchema xmlns:ct="http://schemas.microsoft.com/office/2006/metadata/contentType" xmlns:ma="http://schemas.microsoft.com/office/2006/metadata/properties/metaAttributes" ct:_="" ma:_="" ma:contentTypeName="Document" ma:contentTypeID="0x01010095552673811A1544B9DC17E80367E3D9" ma:contentTypeVersion="23" ma:contentTypeDescription="Create a new document." ma:contentTypeScope="" ma:versionID="6c219bbdc66874a295362540fe1f1ca4">
   <xsd:schema xmlns:xsd="http://www.w3.org/2001/XMLSchema" xmlns:xs="http://www.w3.org/2001/XMLSchema" xmlns:p="http://schemas.microsoft.com/office/2006/metadata/properties" xmlns:ns2="4ff8cd83-fc61-4182-af0d-9444b096b4cc" xmlns:ns3="0063f72e-ace3-48fb-9c1f-5b513408b31f" xmlns:ns4="b413c3fd-5a3b-4239-b985-69032e371c04" xmlns:ns5="a8f60570-4bd3-4f2b-950b-a996de8ab151" xmlns:ns6="aaacb922-5235-4a66-b188-303b9b46fbd7" xmlns:ns7="58eecf05-07e6-460c-a17a-1e6913e0d7ae" targetNamespace="http://schemas.microsoft.com/office/2006/metadata/properties" ma:root="true" ma:fieldsID="ea492d8f6df3c516113149b290687b47" ns2:_="" ns3:_="" ns4:_="" ns5:_="" ns6:_="" ns7:_="">
     <xsd:import namespace="4ff8cd83-fc61-4182-af0d-9444b096b4cc"/>
@@ -8948,7 +9010,60 @@
 </ct:contentTypeSchema>
 </file>
 
+<file path=customXml/item4.xml><?xml version="1.0" encoding="utf-8"?>
+<p:properties xmlns:p="http://schemas.microsoft.com/office/2006/metadata/properties" xmlns:xsi="http://www.w3.org/2001/XMLSchema-instance" xmlns:pc="http://schemas.microsoft.com/office/infopath/2007/PartnerControls">
+  <documentManagement>
+    <LegacyData xmlns="aaacb922-5235-4a66-b188-303b9b46fbd7" xsi:nil="true"/>
+    <_dlc_DocId xmlns="4ff8cd83-fc61-4182-af0d-9444b096b4cc">E67A7M7FTMSZ-519618591-1186</_dlc_DocId>
+    <TaxCatchAll xmlns="4ff8cd83-fc61-4182-af0d-9444b096b4cc">
+      <Value>1</Value>
+    </TaxCatchAll>
+    <m975189f4ba442ecbf67d4147307b177 xmlns="4ff8cd83-fc61-4182-af0d-9444b096b4cc">
+      <Terms xmlns="http://schemas.microsoft.com/office/infopath/2007/PartnerControls">
+        <TermInfo xmlns="http://schemas.microsoft.com/office/infopath/2007/PartnerControls">
+          <TermName xmlns="http://schemas.microsoft.com/office/infopath/2007/PartnerControls">EBRASS</TermName>
+          <TermId xmlns="http://schemas.microsoft.com/office/infopath/2007/PartnerControls">10b60d33-9f3b-419c-b326-e542b5592571</TermId>
+        </TermInfo>
+      </Terms>
+    </m975189f4ba442ecbf67d4147307b177>
+    <Invisiondesigns xmlns="58eecf05-07e6-460c-a17a-1e6913e0d7ae" xsi:nil="true"/>
+    <Retention_x0020_Label xmlns="a8f60570-4bd3-4f2b-950b-a996de8ab151" xsi:nil="true"/>
+    <Government_x0020_Body xmlns="b413c3fd-5a3b-4239-b985-69032e371c04">BEIS</Government_x0020_Body>
+    <Date_x0020_Opened xmlns="b413c3fd-5a3b-4239-b985-69032e371c04">2020-12-16T14:46:13+00:00</Date_x0020_Opened>
+    <Descriptor xmlns="0063f72e-ace3-48fb-9c1f-5b513408b31f" xsi:nil="true"/>
+    <Security_x0020_Classification xmlns="0063f72e-ace3-48fb-9c1f-5b513408b31f">OFFICIAL</Security_x0020_Classification>
+    <_dlc_DocIdUrl xmlns="4ff8cd83-fc61-4182-af0d-9444b096b4cc">
+      <Url>https://beisgov.sharepoint.com/sites/SCPTDbase/_layouts/15/DocIdRedir.aspx?ID=E67A7M7FTMSZ-519618591-1186</Url>
+      <Description>E67A7M7FTMSZ-519618591-1186</Description>
+    </_dlc_DocIdUrl>
+    <Invision xmlns="58eecf05-07e6-460c-a17a-1e6913e0d7ae">
+      <Url xsi:nil="true"/>
+      <Description xsi:nil="true"/>
+    </Invision>
+    <ijmz xmlns="58eecf05-07e6-460c-a17a-1e6913e0d7ae" xsi:nil="true"/>
+    <Date_x0020_Closed xmlns="b413c3fd-5a3b-4239-b985-69032e371c04" xsi:nil="true"/>
+  </documentManagement>
+</p:properties>
+</file>
+
+<file path=customXml/item5.xml><?xml version="1.0" encoding="utf-8"?>
+<?mso-contentType ?>
+<FormTemplates xmlns="http://schemas.microsoft.com/sharepoint/v3/contenttype/forms">
+  <Display>DocumentLibraryForm</Display>
+  <Edit>DocumentLibraryForm</Edit>
+  <New>DocumentLibraryForm</New>
+</FormTemplates>
+</file>
+
 <file path=customXml/itemProps1.xml><?xml version="1.0" encoding="utf-8"?>
+<ds:datastoreItem xmlns:ds="http://schemas.openxmlformats.org/officeDocument/2006/customXml" ds:itemID="{D7312AE9-E64C-41BD-AC2B-9C537C91DD27}">
+  <ds:schemaRefs>
+    <ds:schemaRef ds:uri="http://schemas.microsoft.com/sharepoint/events"/>
+  </ds:schemaRefs>
+</ds:datastoreItem>
+</file>
+
+<file path=customXml/itemProps2.xml><?xml version="1.0" encoding="utf-8"?>
 <ds:datastoreItem xmlns:ds="http://schemas.openxmlformats.org/officeDocument/2006/customXml" ds:itemID="{C9061F24-D6FD-9C4A-A779-7D3A79E48C5A}">
   <ds:schemaRefs>
     <ds:schemaRef ds:uri="http://schemas.openxmlformats.org/officeDocument/2006/bibliography"/>
@@ -8956,38 +9071,7 @@
 </ds:datastoreItem>
 </file>
 
-<file path=customXml/itemProps2.xml><?xml version="1.0" encoding="utf-8"?>
-<ds:datastoreItem xmlns:ds="http://schemas.openxmlformats.org/officeDocument/2006/customXml" ds:itemID="{D7312AE9-E64C-41BD-AC2B-9C537C91DD27}">
-  <ds:schemaRefs>
-    <ds:schemaRef ds:uri="http://schemas.microsoft.com/sharepoint/events"/>
-  </ds:schemaRefs>
-</ds:datastoreItem>
-</file>
-
 <file path=customXml/itemProps3.xml><?xml version="1.0" encoding="utf-8"?>
-<ds:datastoreItem xmlns:ds="http://schemas.openxmlformats.org/officeDocument/2006/customXml" ds:itemID="{92C0D0C2-EB32-40FD-8ACA-A64BA8781106}">
-  <ds:schemaRefs>
-    <ds:schemaRef ds:uri="http://schemas.microsoft.com/sharepoint/v3/contenttype/forms"/>
-  </ds:schemaRefs>
-</ds:datastoreItem>
-</file>
-
-<file path=customXml/itemProps4.xml><?xml version="1.0" encoding="utf-8"?>
-<ds:datastoreItem xmlns:ds="http://schemas.openxmlformats.org/officeDocument/2006/customXml" ds:itemID="{9A6BD803-E0DF-4667-89FC-766B1F7AB5D6}">
-  <ds:schemaRefs>
-    <ds:schemaRef ds:uri="http://schemas.microsoft.com/office/2006/metadata/properties"/>
-    <ds:schemaRef ds:uri="http://schemas.microsoft.com/office/infopath/2007/PartnerControls"/>
-    <ds:schemaRef ds:uri="aaacb922-5235-4a66-b188-303b9b46fbd7"/>
-    <ds:schemaRef ds:uri="4ff8cd83-fc61-4182-af0d-9444b096b4cc"/>
-    <ds:schemaRef ds:uri="58eecf05-07e6-460c-a17a-1e6913e0d7ae"/>
-    <ds:schemaRef ds:uri="a8f60570-4bd3-4f2b-950b-a996de8ab151"/>
-    <ds:schemaRef ds:uri="b413c3fd-5a3b-4239-b985-69032e371c04"/>
-    <ds:schemaRef ds:uri="0063f72e-ace3-48fb-9c1f-5b513408b31f"/>
-  </ds:schemaRefs>
-</ds:datastoreItem>
-</file>
-
-<file path=customXml/itemProps5.xml><?xml version="1.0" encoding="utf-8"?>
 <ds:datastoreItem xmlns:ds="http://schemas.openxmlformats.org/officeDocument/2006/customXml" ds:itemID="{837B7AA9-8153-413B-B939-337F798AD7D8}">
   <ds:schemaRefs>
     <ds:schemaRef ds:uri="http://schemas.microsoft.com/office/2006/metadata/contentType"/>
@@ -9010,6 +9094,29 @@
 </ds:datastoreItem>
 </file>
 
+<file path=customXml/itemProps4.xml><?xml version="1.0" encoding="utf-8"?>
+<ds:datastoreItem xmlns:ds="http://schemas.openxmlformats.org/officeDocument/2006/customXml" ds:itemID="{9A6BD803-E0DF-4667-89FC-766B1F7AB5D6}">
+  <ds:schemaRefs>
+    <ds:schemaRef ds:uri="http://schemas.microsoft.com/office/2006/metadata/properties"/>
+    <ds:schemaRef ds:uri="http://schemas.microsoft.com/office/infopath/2007/PartnerControls"/>
+    <ds:schemaRef ds:uri="aaacb922-5235-4a66-b188-303b9b46fbd7"/>
+    <ds:schemaRef ds:uri="4ff8cd83-fc61-4182-af0d-9444b096b4cc"/>
+    <ds:schemaRef ds:uri="58eecf05-07e6-460c-a17a-1e6913e0d7ae"/>
+    <ds:schemaRef ds:uri="a8f60570-4bd3-4f2b-950b-a996de8ab151"/>
+    <ds:schemaRef ds:uri="b413c3fd-5a3b-4239-b985-69032e371c04"/>
+    <ds:schemaRef ds:uri="0063f72e-ace3-48fb-9c1f-5b513408b31f"/>
+  </ds:schemaRefs>
+</ds:datastoreItem>
+</file>
+
+<file path=customXml/itemProps5.xml><?xml version="1.0" encoding="utf-8"?>
+<ds:datastoreItem xmlns:ds="http://schemas.openxmlformats.org/officeDocument/2006/customXml" ds:itemID="{92C0D0C2-EB32-40FD-8ACA-A64BA8781106}">
+  <ds:schemaRefs>
+    <ds:schemaRef ds:uri="http://schemas.microsoft.com/sharepoint/v3/contenttype/forms"/>
+  </ds:schemaRefs>
+</ds:datastoreItem>
+</file>
+
 <file path=docMetadata/LabelInfo.xml><?xml version="1.0" encoding="utf-8"?>
 <clbl:labelList xmlns:clbl="http://schemas.microsoft.com/office/2020/mipLabelMetadata">
   <clbl:label id="{4af293e6-3850-4258-b2c7-0aa0e3bfa7d9}" enabled="1" method="Privileged" siteId="{b9fec68c-c92d-461e-9a97-3d03a0f18b82}" contentBits="3" removed="0"/>

</xml_diff>

<commit_message>
AB#143 granting date to confirmation date
</commit_message>
<xml_diff>
--- a/public/assets/files/HelpDocumentBulkUploadAwards.docx
+++ b/public/assets/files/HelpDocumentBulkUploadAwards.docx
@@ -577,7 +577,23 @@
           <w:rFonts w:ascii="Arial" w:eastAsia="Arial" w:hAnsi="Arial" w:cs="Arial"/>
           <w:color w:val="000000" w:themeColor="text1"/>
         </w:rPr>
-        <w:t>title. If you choose to enter both of these fields, they must match.</w:t>
+        <w:t xml:space="preserve">title. If you choose to enter </w:t>
+      </w:r>
+      <w:proofErr w:type="gramStart"/>
+      <w:r>
+        <w:rPr>
+          <w:rFonts w:ascii="Arial" w:eastAsia="Arial" w:hAnsi="Arial" w:cs="Arial"/>
+          <w:color w:val="000000" w:themeColor="text1"/>
+        </w:rPr>
+        <w:t>both of these</w:t>
+      </w:r>
+      <w:proofErr w:type="gramEnd"/>
+      <w:r>
+        <w:rPr>
+          <w:rFonts w:ascii="Arial" w:eastAsia="Arial" w:hAnsi="Arial" w:cs="Arial"/>
+          <w:color w:val="000000" w:themeColor="text1"/>
+        </w:rPr>
+        <w:t xml:space="preserve"> fields, they must match.</w:t>
       </w:r>
     </w:p>
     <w:p>
@@ -1177,7 +1193,23 @@
                 <w:rFonts w:ascii="Arial" w:eastAsia="Arial" w:hAnsi="Arial" w:cs="Arial"/>
                 <w:color w:val="000000" w:themeColor="text1"/>
               </w:rPr>
-              <w:t>Defines whether or not the subsidy award in question is "standalone".</w:t>
+              <w:t xml:space="preserve">Defines </w:t>
+            </w:r>
+            <w:proofErr w:type="gramStart"/>
+            <w:r>
+              <w:rPr>
+                <w:rFonts w:ascii="Arial" w:eastAsia="Arial" w:hAnsi="Arial" w:cs="Arial"/>
+                <w:color w:val="000000" w:themeColor="text1"/>
+              </w:rPr>
+              <w:t>whether or not</w:t>
+            </w:r>
+            <w:proofErr w:type="gramEnd"/>
+            <w:r>
+              <w:rPr>
+                <w:rFonts w:ascii="Arial" w:eastAsia="Arial" w:hAnsi="Arial" w:cs="Arial"/>
+                <w:color w:val="000000" w:themeColor="text1"/>
+              </w:rPr>
+              <w:t xml:space="preserve"> the subsidy award in question is "standalone".</w:t>
             </w:r>
           </w:p>
         </w:tc>
@@ -1233,7 +1265,39 @@
                 <w:rFonts w:ascii="Arial" w:eastAsia="Arial" w:hAnsi="Arial" w:cs="Arial"/>
                 <w:color w:val="000000" w:themeColor="text1"/>
               </w:rPr>
-              <w:t>Subsidies or Schemes of Interest (SSoI) or Subsidies or Schemes of Particular Interest (SSoPI)</w:t>
+              <w:t>Subsidies or Schemes of Interest (</w:t>
+            </w:r>
+            <w:proofErr w:type="spellStart"/>
+            <w:r>
+              <w:rPr>
+                <w:rFonts w:ascii="Arial" w:eastAsia="Arial" w:hAnsi="Arial" w:cs="Arial"/>
+                <w:color w:val="000000" w:themeColor="text1"/>
+              </w:rPr>
+              <w:t>SSoI</w:t>
+            </w:r>
+            <w:proofErr w:type="spellEnd"/>
+            <w:r>
+              <w:rPr>
+                <w:rFonts w:ascii="Arial" w:eastAsia="Arial" w:hAnsi="Arial" w:cs="Arial"/>
+                <w:color w:val="000000" w:themeColor="text1"/>
+              </w:rPr>
+              <w:t>) or Subsidies or Schemes of Particular Interest (</w:t>
+            </w:r>
+            <w:proofErr w:type="spellStart"/>
+            <w:r>
+              <w:rPr>
+                <w:rFonts w:ascii="Arial" w:eastAsia="Arial" w:hAnsi="Arial" w:cs="Arial"/>
+                <w:color w:val="000000" w:themeColor="text1"/>
+              </w:rPr>
+              <w:t>SSoPI</w:t>
+            </w:r>
+            <w:proofErr w:type="spellEnd"/>
+            <w:r>
+              <w:rPr>
+                <w:rFonts w:ascii="Arial" w:eastAsia="Arial" w:hAnsi="Arial" w:cs="Arial"/>
+                <w:color w:val="000000" w:themeColor="text1"/>
+              </w:rPr>
+              <w:t>)</w:t>
             </w:r>
           </w:p>
         </w:tc>
@@ -1275,7 +1339,23 @@
                 <w:rFonts w:ascii="Arial" w:eastAsia="Arial" w:hAnsi="Arial" w:cs="Arial"/>
                 <w:color w:val="000000" w:themeColor="text1"/>
               </w:rPr>
-              <w:t>Defines whether or not the subsidy award is of interest or particular interest.</w:t>
+              <w:t xml:space="preserve">Defines </w:t>
+            </w:r>
+            <w:proofErr w:type="gramStart"/>
+            <w:r>
+              <w:rPr>
+                <w:rFonts w:ascii="Arial" w:eastAsia="Arial" w:hAnsi="Arial" w:cs="Arial"/>
+                <w:color w:val="000000" w:themeColor="text1"/>
+              </w:rPr>
+              <w:t>whether or not</w:t>
+            </w:r>
+            <w:proofErr w:type="gramEnd"/>
+            <w:r>
+              <w:rPr>
+                <w:rFonts w:ascii="Arial" w:eastAsia="Arial" w:hAnsi="Arial" w:cs="Arial"/>
+                <w:color w:val="000000" w:themeColor="text1"/>
+              </w:rPr>
+              <w:t xml:space="preserve"> the subsidy award is of interest or particular interest.</w:t>
             </w:r>
           </w:p>
           <w:p>
@@ -1386,7 +1466,21 @@
               <w:rPr>
                 <w:rFonts w:ascii="Arial" w:hAnsi="Arial" w:cs="Arial"/>
               </w:rPr>
-              <w:t>Policy objective(s) of the scheme or subsidy. This should reflect the specific policy objective(s) documented under Subsidy Control Principle A (which forms part of Step 1 of the Assessment Framework in the Statutory Guidance for the UK Subsidy Control Regime).’</w:t>
+              <w:t xml:space="preserve">Policy objective(s) of the scheme or subsidy. This should reflect the specific policy objective(s) documented under Subsidy Control </w:t>
+            </w:r>
+            <w:proofErr w:type="gramStart"/>
+            <w:r>
+              <w:rPr>
+                <w:rFonts w:ascii="Arial" w:hAnsi="Arial" w:cs="Arial"/>
+              </w:rPr>
+              <w:t>Principle</w:t>
+            </w:r>
+            <w:proofErr w:type="gramEnd"/>
+            <w:r>
+              <w:rPr>
+                <w:rFonts w:ascii="Arial" w:hAnsi="Arial" w:cs="Arial"/>
+              </w:rPr>
+              <w:t xml:space="preserve"> A (which forms part of Step 1 of the Assessment Framework in the Statutory Guidance for the UK Subsidy Control Regime).’</w:t>
             </w:r>
           </w:p>
           <w:p>
@@ -3230,7 +3324,23 @@
                 <w:rFonts w:ascii="Arial" w:eastAsia="Arial" w:hAnsi="Arial" w:cs="Arial"/>
                 <w:color w:val="000000" w:themeColor="text1"/>
               </w:rPr>
-              <w:t>Where the Full Amount is a Tax Measure enter as a Range in the format shown on the next column. Two numbers seperated by a ' - '. Allowed values:</w:t>
+              <w:t xml:space="preserve">Where the Full Amount is a Tax Measure enter as a Range in the format shown on the next column. Two numbers </w:t>
+            </w:r>
+            <w:proofErr w:type="spellStart"/>
+            <w:r>
+              <w:rPr>
+                <w:rFonts w:ascii="Arial" w:eastAsia="Arial" w:hAnsi="Arial" w:cs="Arial"/>
+                <w:color w:val="000000" w:themeColor="text1"/>
+              </w:rPr>
+              <w:t>seperated</w:t>
+            </w:r>
+            <w:proofErr w:type="spellEnd"/>
+            <w:r>
+              <w:rPr>
+                <w:rFonts w:ascii="Arial" w:eastAsia="Arial" w:hAnsi="Arial" w:cs="Arial"/>
+                <w:color w:val="000000" w:themeColor="text1"/>
+              </w:rPr>
+              <w:t xml:space="preserve"> by a ' - '. Allowed values:</w:t>
             </w:r>
           </w:p>
           <w:p>
@@ -3688,7 +3798,23 @@
                 <w:rFonts w:ascii="Arial" w:eastAsia="Arial" w:hAnsi="Arial" w:cs="Arial"/>
                 <w:color w:val="000000" w:themeColor="text1"/>
               </w:rPr>
-              <w:t xml:space="preserve"> authority name must be in the same spelling and format as it appears in the database. You can see the exact spelling of your </w:t>
+              <w:t xml:space="preserve"> </w:t>
+            </w:r>
+            <w:proofErr w:type="gramStart"/>
+            <w:r>
+              <w:rPr>
+                <w:rFonts w:ascii="Arial" w:eastAsia="Arial" w:hAnsi="Arial" w:cs="Arial"/>
+                <w:color w:val="000000" w:themeColor="text1"/>
+              </w:rPr>
+              <w:t>authority</w:t>
+            </w:r>
+            <w:proofErr w:type="gramEnd"/>
+            <w:r>
+              <w:rPr>
+                <w:rFonts w:ascii="Arial" w:eastAsia="Arial" w:hAnsi="Arial" w:cs="Arial"/>
+                <w:color w:val="000000" w:themeColor="text1"/>
+              </w:rPr>
+              <w:t xml:space="preserve"> name must be in the same spelling and format as it appears in the database. You can see the exact spelling of your </w:t>
             </w:r>
             <w:r>
               <w:rPr>
@@ -3750,7 +3876,21 @@
                 <w:color w:val="000000" w:themeColor="text1"/>
               </w:rPr>
               <w:lastRenderedPageBreak/>
-              <w:t>Legal granting date</w:t>
+              <w:t>Award confirmation</w:t>
+            </w:r>
+            <w:r>
+              <w:rPr>
+                <w:rFonts w:ascii="Arial" w:eastAsia="Arial" w:hAnsi="Arial" w:cs="Arial"/>
+                <w:color w:val="000000" w:themeColor="text1"/>
+              </w:rPr>
+              <w:t xml:space="preserve"> </w:t>
+            </w:r>
+            <w:r>
+              <w:rPr>
+                <w:rFonts w:ascii="Arial" w:eastAsia="Arial" w:hAnsi="Arial" w:cs="Arial"/>
+                <w:color w:val="000000" w:themeColor="text1"/>
+              </w:rPr>
+              <w:t>date</w:t>
             </w:r>
           </w:p>
         </w:tc>
@@ -5311,12 +5451,14 @@
                 <w:rFonts w:ascii="Arial" w:hAnsi="Arial" w:cs="Arial"/>
               </w:rPr>
             </w:pPr>
+            <w:proofErr w:type="gramStart"/>
             <w:r>
               <w:rPr>
                 <w:rFonts w:ascii="Arial" w:hAnsi="Arial" w:cs="Arial"/>
               </w:rPr>
               <w:t>North East</w:t>
             </w:r>
+            <w:proofErr w:type="gramEnd"/>
           </w:p>
           <w:p>
             <w:pPr>
@@ -5330,12 +5472,14 @@
                 <w:rFonts w:ascii="Arial" w:hAnsi="Arial" w:cs="Arial"/>
               </w:rPr>
             </w:pPr>
+            <w:proofErr w:type="gramStart"/>
             <w:r>
               <w:rPr>
                 <w:rFonts w:ascii="Arial" w:hAnsi="Arial" w:cs="Arial"/>
               </w:rPr>
               <w:t>North West</w:t>
             </w:r>
+            <w:proofErr w:type="gramEnd"/>
           </w:p>
           <w:p>
             <w:pPr>
@@ -5349,12 +5493,14 @@
                 <w:rFonts w:ascii="Arial" w:hAnsi="Arial" w:cs="Arial"/>
               </w:rPr>
             </w:pPr>
+            <w:proofErr w:type="gramStart"/>
             <w:r>
               <w:rPr>
                 <w:rFonts w:ascii="Arial" w:hAnsi="Arial" w:cs="Arial"/>
               </w:rPr>
               <w:t>South East</w:t>
             </w:r>
+            <w:proofErr w:type="gramEnd"/>
           </w:p>
           <w:p>
             <w:pPr>
@@ -5368,12 +5514,14 @@
                 <w:rFonts w:ascii="Arial" w:hAnsi="Arial" w:cs="Arial"/>
               </w:rPr>
             </w:pPr>
+            <w:proofErr w:type="gramStart"/>
             <w:r>
               <w:rPr>
                 <w:rFonts w:ascii="Arial" w:hAnsi="Arial" w:cs="Arial"/>
               </w:rPr>
               <w:t>South West</w:t>
             </w:r>
+            <w:proofErr w:type="gramEnd"/>
           </w:p>
           <w:p>
             <w:pPr>
@@ -5460,8 +5608,17 @@
                 <w:rFonts w:ascii="Arial" w:eastAsia="Arial" w:hAnsi="Arial" w:cs="Arial"/>
                 <w:color w:val="000000" w:themeColor="text1"/>
               </w:rPr>
-              <w:t>For example: East Midlands, London, South West</w:t>
-            </w:r>
+              <w:t xml:space="preserve">For example: East Midlands, London, </w:t>
+            </w:r>
+            <w:proofErr w:type="gramStart"/>
+            <w:r>
+              <w:rPr>
+                <w:rFonts w:ascii="Arial" w:eastAsia="Arial" w:hAnsi="Arial" w:cs="Arial"/>
+                <w:color w:val="000000" w:themeColor="text1"/>
+              </w:rPr>
+              <w:t>South West</w:t>
+            </w:r>
+            <w:proofErr w:type="gramEnd"/>
           </w:p>
         </w:tc>
       </w:tr>
@@ -8217,7 +8374,6 @@
   <w:style w:type="character" w:default="1" w:styleId="DefaultParagraphFont">
     <w:name w:val="Default Paragraph Font"/>
     <w:uiPriority w:val="1"/>
-    <w:semiHidden/>
     <w:unhideWhenUsed/>
   </w:style>
   <w:style w:type="table" w:default="1" w:styleId="TableNormal">
@@ -8639,10 +8795,51 @@
 </file>
 
 <file path=customXml/item2.xml><?xml version="1.0" encoding="utf-8"?>
-<b:Sources xmlns:b="http://schemas.openxmlformats.org/officeDocument/2006/bibliography" xmlns="http://schemas.openxmlformats.org/officeDocument/2006/bibliography" SelectedStyle="/APASixthEditionOfficeOnline.xsl" StyleName="APA" Version="6"/>
+<?mso-contentType ?>
+<FormTemplates xmlns="http://schemas.microsoft.com/sharepoint/v3/contenttype/forms">
+  <Display>DocumentLibraryForm</Display>
+  <Edit>DocumentLibraryForm</Edit>
+  <New>DocumentLibraryForm</New>
+</FormTemplates>
 </file>
 
 <file path=customXml/item3.xml><?xml version="1.0" encoding="utf-8"?>
+<p:properties xmlns:p="http://schemas.microsoft.com/office/2006/metadata/properties" xmlns:xsi="http://www.w3.org/2001/XMLSchema-instance" xmlns:pc="http://schemas.microsoft.com/office/infopath/2007/PartnerControls">
+  <documentManagement>
+    <LegacyData xmlns="aaacb922-5235-4a66-b188-303b9b46fbd7" xsi:nil="true"/>
+    <_dlc_DocId xmlns="4ff8cd83-fc61-4182-af0d-9444b096b4cc">E67A7M7FTMSZ-519618591-1186</_dlc_DocId>
+    <TaxCatchAll xmlns="4ff8cd83-fc61-4182-af0d-9444b096b4cc">
+      <Value>1</Value>
+    </TaxCatchAll>
+    <m975189f4ba442ecbf67d4147307b177 xmlns="4ff8cd83-fc61-4182-af0d-9444b096b4cc">
+      <Terms xmlns="http://schemas.microsoft.com/office/infopath/2007/PartnerControls">
+        <TermInfo xmlns="http://schemas.microsoft.com/office/infopath/2007/PartnerControls">
+          <TermName xmlns="http://schemas.microsoft.com/office/infopath/2007/PartnerControls">EBRASS</TermName>
+          <TermId xmlns="http://schemas.microsoft.com/office/infopath/2007/PartnerControls">10b60d33-9f3b-419c-b326-e542b5592571</TermId>
+        </TermInfo>
+      </Terms>
+    </m975189f4ba442ecbf67d4147307b177>
+    <Invisiondesigns xmlns="58eecf05-07e6-460c-a17a-1e6913e0d7ae" xsi:nil="true"/>
+    <Retention_x0020_Label xmlns="a8f60570-4bd3-4f2b-950b-a996de8ab151" xsi:nil="true"/>
+    <Government_x0020_Body xmlns="b413c3fd-5a3b-4239-b985-69032e371c04">BEIS</Government_x0020_Body>
+    <Date_x0020_Opened xmlns="b413c3fd-5a3b-4239-b985-69032e371c04">2020-12-16T14:46:13+00:00</Date_x0020_Opened>
+    <Descriptor xmlns="0063f72e-ace3-48fb-9c1f-5b513408b31f" xsi:nil="true"/>
+    <Security_x0020_Classification xmlns="0063f72e-ace3-48fb-9c1f-5b513408b31f">OFFICIAL</Security_x0020_Classification>
+    <_dlc_DocIdUrl xmlns="4ff8cd83-fc61-4182-af0d-9444b096b4cc">
+      <Url>https://beisgov.sharepoint.com/sites/SCPTDbase/_layouts/15/DocIdRedir.aspx?ID=E67A7M7FTMSZ-519618591-1186</Url>
+      <Description>E67A7M7FTMSZ-519618591-1186</Description>
+    </_dlc_DocIdUrl>
+    <Invision xmlns="58eecf05-07e6-460c-a17a-1e6913e0d7ae">
+      <Url xsi:nil="true"/>
+      <Description xsi:nil="true"/>
+    </Invision>
+    <ijmz xmlns="58eecf05-07e6-460c-a17a-1e6913e0d7ae" xsi:nil="true"/>
+    <Date_x0020_Closed xmlns="b413c3fd-5a3b-4239-b985-69032e371c04" xsi:nil="true"/>
+  </documentManagement>
+</p:properties>
+</file>
+
+<file path=customXml/item4.xml><?xml version="1.0" encoding="utf-8"?>
 <ct:contentTypeSchema xmlns:ct="http://schemas.microsoft.com/office/2006/metadata/contentType" xmlns:ma="http://schemas.microsoft.com/office/2006/metadata/properties/metaAttributes" ct:_="" ma:_="" ma:contentTypeName="Document" ma:contentTypeID="0x01010095552673811A1544B9DC17E80367E3D9" ma:contentTypeVersion="23" ma:contentTypeDescription="Create a new document." ma:contentTypeScope="" ma:versionID="6c219bbdc66874a295362540fe1f1ca4">
   <xsd:schema xmlns:xsd="http://www.w3.org/2001/XMLSchema" xmlns:xs="http://www.w3.org/2001/XMLSchema" xmlns:p="http://schemas.microsoft.com/office/2006/metadata/properties" xmlns:ns2="4ff8cd83-fc61-4182-af0d-9444b096b4cc" xmlns:ns3="0063f72e-ace3-48fb-9c1f-5b513408b31f" xmlns:ns4="b413c3fd-5a3b-4239-b985-69032e371c04" xmlns:ns5="a8f60570-4bd3-4f2b-950b-a996de8ab151" xmlns:ns6="aaacb922-5235-4a66-b188-303b9b46fbd7" xmlns:ns7="58eecf05-07e6-460c-a17a-1e6913e0d7ae" targetNamespace="http://schemas.microsoft.com/office/2006/metadata/properties" ma:root="true" ma:fieldsID="ea492d8f6df3c516113149b290687b47" ns2:_="" ns3:_="" ns4:_="" ns5:_="" ns6:_="" ns7:_="">
     <xsd:import namespace="4ff8cd83-fc61-4182-af0d-9444b096b4cc"/>
@@ -9010,49 +9207,8 @@
 </ct:contentTypeSchema>
 </file>
 
-<file path=customXml/item4.xml><?xml version="1.0" encoding="utf-8"?>
-<p:properties xmlns:p="http://schemas.microsoft.com/office/2006/metadata/properties" xmlns:xsi="http://www.w3.org/2001/XMLSchema-instance" xmlns:pc="http://schemas.microsoft.com/office/infopath/2007/PartnerControls">
-  <documentManagement>
-    <LegacyData xmlns="aaacb922-5235-4a66-b188-303b9b46fbd7" xsi:nil="true"/>
-    <_dlc_DocId xmlns="4ff8cd83-fc61-4182-af0d-9444b096b4cc">E67A7M7FTMSZ-519618591-1186</_dlc_DocId>
-    <TaxCatchAll xmlns="4ff8cd83-fc61-4182-af0d-9444b096b4cc">
-      <Value>1</Value>
-    </TaxCatchAll>
-    <m975189f4ba442ecbf67d4147307b177 xmlns="4ff8cd83-fc61-4182-af0d-9444b096b4cc">
-      <Terms xmlns="http://schemas.microsoft.com/office/infopath/2007/PartnerControls">
-        <TermInfo xmlns="http://schemas.microsoft.com/office/infopath/2007/PartnerControls">
-          <TermName xmlns="http://schemas.microsoft.com/office/infopath/2007/PartnerControls">EBRASS</TermName>
-          <TermId xmlns="http://schemas.microsoft.com/office/infopath/2007/PartnerControls">10b60d33-9f3b-419c-b326-e542b5592571</TermId>
-        </TermInfo>
-      </Terms>
-    </m975189f4ba442ecbf67d4147307b177>
-    <Invisiondesigns xmlns="58eecf05-07e6-460c-a17a-1e6913e0d7ae" xsi:nil="true"/>
-    <Retention_x0020_Label xmlns="a8f60570-4bd3-4f2b-950b-a996de8ab151" xsi:nil="true"/>
-    <Government_x0020_Body xmlns="b413c3fd-5a3b-4239-b985-69032e371c04">BEIS</Government_x0020_Body>
-    <Date_x0020_Opened xmlns="b413c3fd-5a3b-4239-b985-69032e371c04">2020-12-16T14:46:13+00:00</Date_x0020_Opened>
-    <Descriptor xmlns="0063f72e-ace3-48fb-9c1f-5b513408b31f" xsi:nil="true"/>
-    <Security_x0020_Classification xmlns="0063f72e-ace3-48fb-9c1f-5b513408b31f">OFFICIAL</Security_x0020_Classification>
-    <_dlc_DocIdUrl xmlns="4ff8cd83-fc61-4182-af0d-9444b096b4cc">
-      <Url>https://beisgov.sharepoint.com/sites/SCPTDbase/_layouts/15/DocIdRedir.aspx?ID=E67A7M7FTMSZ-519618591-1186</Url>
-      <Description>E67A7M7FTMSZ-519618591-1186</Description>
-    </_dlc_DocIdUrl>
-    <Invision xmlns="58eecf05-07e6-460c-a17a-1e6913e0d7ae">
-      <Url xsi:nil="true"/>
-      <Description xsi:nil="true"/>
-    </Invision>
-    <ijmz xmlns="58eecf05-07e6-460c-a17a-1e6913e0d7ae" xsi:nil="true"/>
-    <Date_x0020_Closed xmlns="b413c3fd-5a3b-4239-b985-69032e371c04" xsi:nil="true"/>
-  </documentManagement>
-</p:properties>
-</file>
-
 <file path=customXml/item5.xml><?xml version="1.0" encoding="utf-8"?>
-<?mso-contentType ?>
-<FormTemplates xmlns="http://schemas.microsoft.com/sharepoint/v3/contenttype/forms">
-  <Display>DocumentLibraryForm</Display>
-  <Edit>DocumentLibraryForm</Edit>
-  <New>DocumentLibraryForm</New>
-</FormTemplates>
+<b:Sources xmlns:b="http://schemas.openxmlformats.org/officeDocument/2006/bibliography" xmlns="http://schemas.openxmlformats.org/officeDocument/2006/bibliography" SelectedStyle="/APASixthEditionOfficeOnline.xsl" StyleName="APA" Version="6"/>
 </file>
 
 <file path=customXml/itemProps1.xml><?xml version="1.0" encoding="utf-8"?>
@@ -9064,14 +9220,29 @@
 </file>
 
 <file path=customXml/itemProps2.xml><?xml version="1.0" encoding="utf-8"?>
-<ds:datastoreItem xmlns:ds="http://schemas.openxmlformats.org/officeDocument/2006/customXml" ds:itemID="{C9061F24-D6FD-9C4A-A779-7D3A79E48C5A}">
+<ds:datastoreItem xmlns:ds="http://schemas.openxmlformats.org/officeDocument/2006/customXml" ds:itemID="{92C0D0C2-EB32-40FD-8ACA-A64BA8781106}">
   <ds:schemaRefs>
-    <ds:schemaRef ds:uri="http://schemas.openxmlformats.org/officeDocument/2006/bibliography"/>
+    <ds:schemaRef ds:uri="http://schemas.microsoft.com/sharepoint/v3/contenttype/forms"/>
   </ds:schemaRefs>
 </ds:datastoreItem>
 </file>
 
 <file path=customXml/itemProps3.xml><?xml version="1.0" encoding="utf-8"?>
+<ds:datastoreItem xmlns:ds="http://schemas.openxmlformats.org/officeDocument/2006/customXml" ds:itemID="{9A6BD803-E0DF-4667-89FC-766B1F7AB5D6}">
+  <ds:schemaRefs>
+    <ds:schemaRef ds:uri="http://schemas.microsoft.com/office/2006/metadata/properties"/>
+    <ds:schemaRef ds:uri="http://schemas.microsoft.com/office/infopath/2007/PartnerControls"/>
+    <ds:schemaRef ds:uri="aaacb922-5235-4a66-b188-303b9b46fbd7"/>
+    <ds:schemaRef ds:uri="4ff8cd83-fc61-4182-af0d-9444b096b4cc"/>
+    <ds:schemaRef ds:uri="58eecf05-07e6-460c-a17a-1e6913e0d7ae"/>
+    <ds:schemaRef ds:uri="a8f60570-4bd3-4f2b-950b-a996de8ab151"/>
+    <ds:schemaRef ds:uri="b413c3fd-5a3b-4239-b985-69032e371c04"/>
+    <ds:schemaRef ds:uri="0063f72e-ace3-48fb-9c1f-5b513408b31f"/>
+  </ds:schemaRefs>
+</ds:datastoreItem>
+</file>
+
+<file path=customXml/itemProps4.xml><?xml version="1.0" encoding="utf-8"?>
 <ds:datastoreItem xmlns:ds="http://schemas.openxmlformats.org/officeDocument/2006/customXml" ds:itemID="{837B7AA9-8153-413B-B939-337F798AD7D8}">
   <ds:schemaRefs>
     <ds:schemaRef ds:uri="http://schemas.microsoft.com/office/2006/metadata/contentType"/>
@@ -9094,25 +9265,10 @@
 </ds:datastoreItem>
 </file>
 
-<file path=customXml/itemProps4.xml><?xml version="1.0" encoding="utf-8"?>
-<ds:datastoreItem xmlns:ds="http://schemas.openxmlformats.org/officeDocument/2006/customXml" ds:itemID="{9A6BD803-E0DF-4667-89FC-766B1F7AB5D6}">
+<file path=customXml/itemProps5.xml><?xml version="1.0" encoding="utf-8"?>
+<ds:datastoreItem xmlns:ds="http://schemas.openxmlformats.org/officeDocument/2006/customXml" ds:itemID="{C9061F24-D6FD-9C4A-A779-7D3A79E48C5A}">
   <ds:schemaRefs>
-    <ds:schemaRef ds:uri="http://schemas.microsoft.com/office/2006/metadata/properties"/>
-    <ds:schemaRef ds:uri="http://schemas.microsoft.com/office/infopath/2007/PartnerControls"/>
-    <ds:schemaRef ds:uri="aaacb922-5235-4a66-b188-303b9b46fbd7"/>
-    <ds:schemaRef ds:uri="4ff8cd83-fc61-4182-af0d-9444b096b4cc"/>
-    <ds:schemaRef ds:uri="58eecf05-07e6-460c-a17a-1e6913e0d7ae"/>
-    <ds:schemaRef ds:uri="a8f60570-4bd3-4f2b-950b-a996de8ab151"/>
-    <ds:schemaRef ds:uri="b413c3fd-5a3b-4239-b985-69032e371c04"/>
-    <ds:schemaRef ds:uri="0063f72e-ace3-48fb-9c1f-5b513408b31f"/>
-  </ds:schemaRefs>
-</ds:datastoreItem>
-</file>
-
-<file path=customXml/itemProps5.xml><?xml version="1.0" encoding="utf-8"?>
-<ds:datastoreItem xmlns:ds="http://schemas.openxmlformats.org/officeDocument/2006/customXml" ds:itemID="{92C0D0C2-EB32-40FD-8ACA-A64BA8781106}">
-  <ds:schemaRefs>
-    <ds:schemaRef ds:uri="http://schemas.microsoft.com/sharepoint/v3/contenttype/forms"/>
+    <ds:schemaRef ds:uri="http://schemas.openxmlformats.org/officeDocument/2006/bibliography"/>
   </ds:schemaRefs>
 </ds:datastoreItem>
 </file>

</xml_diff>

<commit_message>
Update template and help docs after merge from cr0006
</commit_message>
<xml_diff>
--- a/public/assets/files/HelpDocumentBulkUploadAwards.docx
+++ b/public/assets/files/HelpDocumentBulkUploadAwards.docx
@@ -1265,39 +1265,7 @@
                 <w:rFonts w:ascii="Arial" w:eastAsia="Arial" w:hAnsi="Arial" w:cs="Arial"/>
                 <w:color w:val="000000" w:themeColor="text1"/>
               </w:rPr>
-              <w:t>Subsidies or Schemes of Interest (</w:t>
-            </w:r>
-            <w:proofErr w:type="spellStart"/>
-            <w:r>
-              <w:rPr>
-                <w:rFonts w:ascii="Arial" w:eastAsia="Arial" w:hAnsi="Arial" w:cs="Arial"/>
-                <w:color w:val="000000" w:themeColor="text1"/>
-              </w:rPr>
-              <w:t>SSoI</w:t>
-            </w:r>
-            <w:proofErr w:type="spellEnd"/>
-            <w:r>
-              <w:rPr>
-                <w:rFonts w:ascii="Arial" w:eastAsia="Arial" w:hAnsi="Arial" w:cs="Arial"/>
-                <w:color w:val="000000" w:themeColor="text1"/>
-              </w:rPr>
-              <w:t>) or Subsidies or Schemes of Particular Interest (</w:t>
-            </w:r>
-            <w:proofErr w:type="spellStart"/>
-            <w:r>
-              <w:rPr>
-                <w:rFonts w:ascii="Arial" w:eastAsia="Arial" w:hAnsi="Arial" w:cs="Arial"/>
-                <w:color w:val="000000" w:themeColor="text1"/>
-              </w:rPr>
-              <w:t>SSoPI</w:t>
-            </w:r>
-            <w:proofErr w:type="spellEnd"/>
-            <w:r>
-              <w:rPr>
-                <w:rFonts w:ascii="Arial" w:eastAsia="Arial" w:hAnsi="Arial" w:cs="Arial"/>
-                <w:color w:val="000000" w:themeColor="text1"/>
-              </w:rPr>
-              <w:t>)</w:t>
+              <w:t>Standalone Award Title</w:t>
             </w:r>
           </w:p>
         </w:tc>
@@ -1339,33 +1307,8 @@
                 <w:rFonts w:ascii="Arial" w:eastAsia="Arial" w:hAnsi="Arial" w:cs="Arial"/>
                 <w:color w:val="000000" w:themeColor="text1"/>
               </w:rPr>
-              <w:t xml:space="preserve">Defines </w:t>
-            </w:r>
-            <w:proofErr w:type="gramStart"/>
-            <w:r>
-              <w:rPr>
-                <w:rFonts w:ascii="Arial" w:eastAsia="Arial" w:hAnsi="Arial" w:cs="Arial"/>
-                <w:color w:val="000000" w:themeColor="text1"/>
-              </w:rPr>
-              <w:t>whether or not</w:t>
-            </w:r>
-            <w:proofErr w:type="gramEnd"/>
-            <w:r>
-              <w:rPr>
-                <w:rFonts w:ascii="Arial" w:eastAsia="Arial" w:hAnsi="Arial" w:cs="Arial"/>
-                <w:color w:val="000000" w:themeColor="text1"/>
-              </w:rPr>
-              <w:t xml:space="preserve"> the subsidy award is of interest or particular interest.</w:t>
-            </w:r>
-          </w:p>
-          <w:p>
-            <w:pPr>
-              <w:spacing w:line="240" w:lineRule="exact"/>
-              <w:rPr>
-                <w:rFonts w:ascii="Arial" w:eastAsia="Arial" w:hAnsi="Arial" w:cs="Arial"/>
-                <w:color w:val="000000" w:themeColor="text1"/>
-              </w:rPr>
-            </w:pPr>
+              <w:t>The title of the standalone award</w:t>
+            </w:r>
           </w:p>
           <w:p>
             <w:pPr>
@@ -1377,6 +1320,15 @@
                 <w:color w:val="000000" w:themeColor="text1"/>
               </w:rPr>
             </w:pPr>
+          </w:p>
+          <w:p>
+            <w:pPr>
+              <w:spacing w:line="240" w:lineRule="exact"/>
+              <w:rPr>
+                <w:rFonts w:ascii="Arial" w:eastAsia="Arial" w:hAnsi="Arial" w:cs="Arial"/>
+                <w:color w:val="000000" w:themeColor="text1"/>
+              </w:rPr>
+            </w:pPr>
             <w:r>
               <w:rPr>
                 <w:rFonts w:ascii="Arial" w:eastAsia="Arial" w:hAnsi="Arial" w:cs="Arial"/>
@@ -1403,7 +1355,7 @@
               <w:rPr>
                 <w:rFonts w:ascii="Arial" w:eastAsia="Arial" w:hAnsi="Arial" w:cs="Arial"/>
               </w:rPr>
-              <w:t>Select from radio options</w:t>
+              <w:t>Limit 255 characters</w:t>
             </w:r>
           </w:p>
         </w:tc>
@@ -1426,7 +1378,39 @@
                 <w:rFonts w:ascii="Arial" w:eastAsia="Arial" w:hAnsi="Arial" w:cs="Arial"/>
                 <w:color w:val="000000" w:themeColor="text1"/>
               </w:rPr>
-              <w:t>Specific Policy Objective</w:t>
+              <w:t>Subsidies or Schemes of Interest (</w:t>
+            </w:r>
+            <w:proofErr w:type="spellStart"/>
+            <w:r>
+              <w:rPr>
+                <w:rFonts w:ascii="Arial" w:eastAsia="Arial" w:hAnsi="Arial" w:cs="Arial"/>
+                <w:color w:val="000000" w:themeColor="text1"/>
+              </w:rPr>
+              <w:t>SSoI</w:t>
+            </w:r>
+            <w:proofErr w:type="spellEnd"/>
+            <w:r>
+              <w:rPr>
+                <w:rFonts w:ascii="Arial" w:eastAsia="Arial" w:hAnsi="Arial" w:cs="Arial"/>
+                <w:color w:val="000000" w:themeColor="text1"/>
+              </w:rPr>
+              <w:t>) or Subsidies or Schemes of Particular Interest (</w:t>
+            </w:r>
+            <w:proofErr w:type="spellStart"/>
+            <w:r>
+              <w:rPr>
+                <w:rFonts w:ascii="Arial" w:eastAsia="Arial" w:hAnsi="Arial" w:cs="Arial"/>
+                <w:color w:val="000000" w:themeColor="text1"/>
+              </w:rPr>
+              <w:t>SSoPI</w:t>
+            </w:r>
+            <w:proofErr w:type="spellEnd"/>
+            <w:r>
+              <w:rPr>
+                <w:rFonts w:ascii="Arial" w:eastAsia="Arial" w:hAnsi="Arial" w:cs="Arial"/>
+                <w:color w:val="000000" w:themeColor="text1"/>
+              </w:rPr>
+              <w:t>)</w:t>
             </w:r>
           </w:p>
         </w:tc>
@@ -1447,7 +1431,7 @@
                 <w:rFonts w:ascii="Arial" w:eastAsia="Arial" w:hAnsi="Arial" w:cs="Arial"/>
                 <w:color w:val="000000" w:themeColor="text1"/>
               </w:rPr>
-              <w:t>Mandatory is subsidy award is standalone</w:t>
+              <w:t>Mandatory if subsidy award is standalone</w:t>
             </w:r>
           </w:p>
         </w:tc>
@@ -1459,35 +1443,40 @@
             <w:pPr>
               <w:spacing w:line="240" w:lineRule="exact"/>
               <w:rPr>
-                <w:rFonts w:ascii="Arial" w:hAnsi="Arial" w:cs="Arial"/>
-              </w:rPr>
-            </w:pPr>
-            <w:r>
-              <w:rPr>
-                <w:rFonts w:ascii="Arial" w:hAnsi="Arial" w:cs="Arial"/>
-              </w:rPr>
-              <w:t xml:space="preserve">Policy objective(s) of the scheme or subsidy. This should reflect the specific policy objective(s) documented under Subsidy Control </w:t>
+                <w:rFonts w:ascii="Arial" w:eastAsia="Arial" w:hAnsi="Arial" w:cs="Arial"/>
+                <w:color w:val="000000" w:themeColor="text1"/>
+              </w:rPr>
+            </w:pPr>
+            <w:r>
+              <w:rPr>
+                <w:rFonts w:ascii="Arial" w:eastAsia="Arial" w:hAnsi="Arial" w:cs="Arial"/>
+                <w:color w:val="000000" w:themeColor="text1"/>
+              </w:rPr>
+              <w:t xml:space="preserve">Defines </w:t>
             </w:r>
             <w:proofErr w:type="gramStart"/>
             <w:r>
               <w:rPr>
-                <w:rFonts w:ascii="Arial" w:hAnsi="Arial" w:cs="Arial"/>
-              </w:rPr>
-              <w:t>Principle</w:t>
+                <w:rFonts w:ascii="Arial" w:eastAsia="Arial" w:hAnsi="Arial" w:cs="Arial"/>
+                <w:color w:val="000000" w:themeColor="text1"/>
+              </w:rPr>
+              <w:t>whether or not</w:t>
             </w:r>
             <w:proofErr w:type="gramEnd"/>
             <w:r>
               <w:rPr>
-                <w:rFonts w:ascii="Arial" w:hAnsi="Arial" w:cs="Arial"/>
-              </w:rPr>
-              <w:t xml:space="preserve"> A (which forms part of Step 1 of the Assessment Framework in the Statutory Guidance for the UK Subsidy Control Regime).’</w:t>
-            </w:r>
-          </w:p>
-          <w:p>
-            <w:pPr>
-              <w:spacing w:line="240" w:lineRule="exact"/>
-              <w:rPr>
-                <w:rFonts w:ascii="Arial" w:hAnsi="Arial" w:cs="Arial"/>
+                <w:rFonts w:ascii="Arial" w:eastAsia="Arial" w:hAnsi="Arial" w:cs="Arial"/>
+                <w:color w:val="000000" w:themeColor="text1"/>
+              </w:rPr>
+              <w:t xml:space="preserve"> the subsidy award is of interest or particular interest.</w:t>
+            </w:r>
+          </w:p>
+          <w:p>
+            <w:pPr>
+              <w:spacing w:line="240" w:lineRule="exact"/>
+              <w:rPr>
+                <w:rFonts w:ascii="Arial" w:eastAsia="Arial" w:hAnsi="Arial" w:cs="Arial"/>
+                <w:color w:val="000000" w:themeColor="text1"/>
               </w:rPr>
             </w:pPr>
           </w:p>
@@ -1527,7 +1516,7 @@
               <w:rPr>
                 <w:rFonts w:ascii="Arial" w:eastAsia="Arial" w:hAnsi="Arial" w:cs="Arial"/>
               </w:rPr>
-              <w:t>Limit 1500 characters</w:t>
+              <w:t>Select from radio options</w:t>
             </w:r>
           </w:p>
         </w:tc>
@@ -1550,6 +1539,130 @@
                 <w:rFonts w:ascii="Arial" w:eastAsia="Arial" w:hAnsi="Arial" w:cs="Arial"/>
                 <w:color w:val="000000" w:themeColor="text1"/>
               </w:rPr>
+              <w:t>Specific Policy Objective</w:t>
+            </w:r>
+          </w:p>
+        </w:tc>
+        <w:tc>
+          <w:tcPr>
+            <w:tcW w:w="2254" w:type="dxa"/>
+          </w:tcPr>
+          <w:p>
+            <w:pPr>
+              <w:spacing w:line="240" w:lineRule="exact"/>
+              <w:rPr>
+                <w:rFonts w:ascii="Arial" w:eastAsia="Arial" w:hAnsi="Arial" w:cs="Arial"/>
+                <w:color w:val="000000" w:themeColor="text1"/>
+              </w:rPr>
+            </w:pPr>
+            <w:r>
+              <w:rPr>
+                <w:rFonts w:ascii="Arial" w:eastAsia="Arial" w:hAnsi="Arial" w:cs="Arial"/>
+                <w:color w:val="000000" w:themeColor="text1"/>
+              </w:rPr>
+              <w:t>Mandatory is subsidy award is standalone</w:t>
+            </w:r>
+          </w:p>
+        </w:tc>
+        <w:tc>
+          <w:tcPr>
+            <w:tcW w:w="2254" w:type="dxa"/>
+          </w:tcPr>
+          <w:p>
+            <w:pPr>
+              <w:spacing w:line="240" w:lineRule="exact"/>
+              <w:rPr>
+                <w:rFonts w:ascii="Arial" w:hAnsi="Arial" w:cs="Arial"/>
+              </w:rPr>
+            </w:pPr>
+            <w:r>
+              <w:rPr>
+                <w:rFonts w:ascii="Arial" w:hAnsi="Arial" w:cs="Arial"/>
+              </w:rPr>
+              <w:t xml:space="preserve">Policy objective(s) of the scheme or subsidy. This should reflect the specific policy objective(s) documented under Subsidy Control </w:t>
+            </w:r>
+            <w:proofErr w:type="gramStart"/>
+            <w:r>
+              <w:rPr>
+                <w:rFonts w:ascii="Arial" w:hAnsi="Arial" w:cs="Arial"/>
+              </w:rPr>
+              <w:t>Principle</w:t>
+            </w:r>
+            <w:proofErr w:type="gramEnd"/>
+            <w:r>
+              <w:rPr>
+                <w:rFonts w:ascii="Arial" w:hAnsi="Arial" w:cs="Arial"/>
+              </w:rPr>
+              <w:t xml:space="preserve"> A (which forms part of Step 1 of the Assessment Framework in the Statutory Guidance for the UK Subsidy Control Regime).’</w:t>
+            </w:r>
+          </w:p>
+          <w:p>
+            <w:pPr>
+              <w:spacing w:line="240" w:lineRule="exact"/>
+              <w:rPr>
+                <w:rFonts w:ascii="Arial" w:hAnsi="Arial" w:cs="Arial"/>
+              </w:rPr>
+            </w:pPr>
+          </w:p>
+          <w:p>
+            <w:pPr>
+              <w:spacing w:line="240" w:lineRule="exact"/>
+              <w:rPr>
+                <w:rFonts w:ascii="Arial" w:eastAsia="Arial" w:hAnsi="Arial" w:cs="Arial"/>
+                <w:b/>
+                <w:bCs/>
+                <w:color w:val="000000" w:themeColor="text1"/>
+              </w:rPr>
+            </w:pPr>
+            <w:r>
+              <w:rPr>
+                <w:rFonts w:ascii="Arial" w:eastAsia="Arial" w:hAnsi="Arial" w:cs="Arial"/>
+                <w:b/>
+                <w:bCs/>
+                <w:color w:val="000000" w:themeColor="text1"/>
+              </w:rPr>
+              <w:t>This is only saved to the database if the award is standalone.</w:t>
+            </w:r>
+          </w:p>
+        </w:tc>
+        <w:tc>
+          <w:tcPr>
+            <w:tcW w:w="2254" w:type="dxa"/>
+          </w:tcPr>
+          <w:p>
+            <w:pPr>
+              <w:spacing w:line="240" w:lineRule="exact"/>
+              <w:rPr>
+                <w:rFonts w:ascii="Arial" w:eastAsia="Arial" w:hAnsi="Arial" w:cs="Arial"/>
+              </w:rPr>
+            </w:pPr>
+            <w:r>
+              <w:rPr>
+                <w:rFonts w:ascii="Arial" w:eastAsia="Arial" w:hAnsi="Arial" w:cs="Arial"/>
+              </w:rPr>
+              <w:t>Limit 1500 characters</w:t>
+            </w:r>
+          </w:p>
+        </w:tc>
+      </w:tr>
+      <w:tr>
+        <w:tc>
+          <w:tcPr>
+            <w:tcW w:w="2254" w:type="dxa"/>
+          </w:tcPr>
+          <w:p>
+            <w:pPr>
+              <w:spacing w:line="240" w:lineRule="exact"/>
+              <w:rPr>
+                <w:rFonts w:ascii="Arial" w:eastAsia="Arial" w:hAnsi="Arial" w:cs="Arial"/>
+                <w:color w:val="000000" w:themeColor="text1"/>
+              </w:rPr>
+            </w:pPr>
+            <w:r>
+              <w:rPr>
+                <w:rFonts w:ascii="Arial" w:eastAsia="Arial" w:hAnsi="Arial" w:cs="Arial"/>
+                <w:color w:val="000000" w:themeColor="text1"/>
+              </w:rPr>
               <w:t>Subsidy Award Description</w:t>
             </w:r>
           </w:p>
@@ -1606,7 +1719,15 @@
                 <w:rFonts w:ascii="Arial" w:eastAsia="Arial" w:hAnsi="Arial" w:cs="Arial"/>
                 <w:color w:val="000000" w:themeColor="text1"/>
               </w:rPr>
-              <w:t>cription should include TCA requirements such as relevant time limits or other conditions attached to the scheme.</w:t>
+              <w:t xml:space="preserve">cription should include TCA </w:t>
+            </w:r>
+            <w:r>
+              <w:rPr>
+                <w:rFonts w:ascii="Arial" w:eastAsia="Arial" w:hAnsi="Arial" w:cs="Arial"/>
+                <w:color w:val="000000" w:themeColor="text1"/>
+              </w:rPr>
+              <w:lastRenderedPageBreak/>
+              <w:t>requirements such as relevant time limits or other conditions attached to the scheme.</w:t>
             </w:r>
           </w:p>
         </w:tc>
@@ -1626,6 +1747,7 @@
               <w:rPr>
                 <w:rFonts w:ascii="Arial" w:eastAsia="Arial" w:hAnsi="Arial" w:cs="Arial"/>
               </w:rPr>
+              <w:lastRenderedPageBreak/>
               <w:t xml:space="preserve">Limit </w:t>
             </w:r>
             <w:r>
@@ -1721,15 +1843,7 @@
                 <w:rFonts w:ascii="Arial" w:eastAsia="Arial" w:hAnsi="Arial" w:cs="Arial"/>
                 <w:color w:val="000000" w:themeColor="text1"/>
               </w:rPr>
-              <w:t xml:space="preserve">URL for the webpage that </w:t>
-            </w:r>
-            <w:r>
-              <w:rPr>
-                <w:rFonts w:ascii="Arial" w:eastAsia="Arial" w:hAnsi="Arial" w:cs="Arial"/>
-                <w:color w:val="000000" w:themeColor="text1"/>
-              </w:rPr>
-              <w:lastRenderedPageBreak/>
-              <w:t>contains the policy that this standalone subsidy award relates to. For example, if you are adding a subsidy award that relates to water purity, you should provide the URL for the water purity policy.</w:t>
+              <w:t>URL for the webpage that contains the policy that this standalone subsidy award relates to. For example, if you are adding a subsidy award that relates to water purity, you should provide the URL for the water purity policy.</w:t>
             </w:r>
           </w:p>
           <w:p>
@@ -1787,7 +1901,6 @@
                 <w:rFonts w:ascii="Arial" w:eastAsia="Arial" w:hAnsi="Arial" w:cs="Arial"/>
                 <w:color w:val="000000" w:themeColor="text1"/>
               </w:rPr>
-              <w:lastRenderedPageBreak/>
               <w:t>Limit 500 characters</w:t>
             </w:r>
           </w:p>
@@ -2367,6 +2480,7 @@
                 <w:rFonts w:ascii="Arial" w:eastAsia="Arial" w:hAnsi="Arial" w:cs="Arial"/>
                 <w:color w:val="000000" w:themeColor="text1"/>
               </w:rPr>
+              <w:lastRenderedPageBreak/>
               <w:t>You must select one of the following options:</w:t>
             </w:r>
           </w:p>
@@ -2939,7 +3053,15 @@
                 <w:rFonts w:ascii="Arial" w:eastAsia="Arial" w:hAnsi="Arial" w:cs="Arial"/>
                 <w:color w:val="000000" w:themeColor="text1"/>
               </w:rPr>
-              <w:t>Purchase of goods or services above market prices</w:t>
+              <w:t xml:space="preserve">Purchase of goods or services </w:t>
+            </w:r>
+            <w:r>
+              <w:rPr>
+                <w:rFonts w:ascii="Arial" w:eastAsia="Arial" w:hAnsi="Arial" w:cs="Arial"/>
+                <w:color w:val="000000" w:themeColor="text1"/>
+              </w:rPr>
+              <w:lastRenderedPageBreak/>
+              <w:t>above market prices</w:t>
             </w:r>
           </w:p>
           <w:p>
@@ -3652,6 +3774,7 @@
                 <w:rFonts w:ascii="Arial" w:eastAsia="Arial" w:hAnsi="Arial" w:cs="Arial"/>
                 <w:color w:val="000000" w:themeColor="text1"/>
               </w:rPr>
+              <w:lastRenderedPageBreak/>
               <w:t>Public</w:t>
             </w:r>
             <w:r>
@@ -3828,15 +3951,7 @@
                 <w:rFonts w:ascii="Arial" w:eastAsia="Arial" w:hAnsi="Arial" w:cs="Arial"/>
                 <w:color w:val="000000" w:themeColor="text1"/>
               </w:rPr>
-              <w:t xml:space="preserve"> </w:t>
-            </w:r>
-            <w:r>
-              <w:rPr>
-                <w:rFonts w:ascii="Arial" w:eastAsia="Arial" w:hAnsi="Arial" w:cs="Arial"/>
-                <w:color w:val="000000" w:themeColor="text1"/>
-              </w:rPr>
-              <w:lastRenderedPageBreak/>
-              <w:t>authority in your account</w:t>
+              <w:t xml:space="preserve"> authority in your account</w:t>
             </w:r>
             <w:r>
               <w:rPr>
@@ -3875,7 +3990,6 @@
                 <w:rFonts w:ascii="Arial" w:eastAsia="Arial" w:hAnsi="Arial" w:cs="Arial"/>
                 <w:color w:val="000000" w:themeColor="text1"/>
               </w:rPr>
-              <w:lastRenderedPageBreak/>
               <w:t>Award confirmation</w:t>
             </w:r>
             <w:r>
@@ -4874,7 +4988,15 @@
                 <w:rFonts w:ascii="Arial" w:eastAsia="Arial" w:hAnsi="Arial" w:cs="Arial"/>
                 <w:color w:val="000000" w:themeColor="text1"/>
               </w:rPr>
-              <w:t>include a dash (-) before the last digit.</w:t>
+              <w:t xml:space="preserve">include a dash </w:t>
+            </w:r>
+            <w:r>
+              <w:rPr>
+                <w:rFonts w:ascii="Arial" w:eastAsia="Arial" w:hAnsi="Arial" w:cs="Arial"/>
+                <w:color w:val="000000" w:themeColor="text1"/>
+              </w:rPr>
+              <w:lastRenderedPageBreak/>
+              <w:t>(-) before the last digit.</w:t>
             </w:r>
           </w:p>
           <w:p>
@@ -5734,6 +5856,7 @@
                 <w:rFonts w:ascii="Arial" w:eastAsia="Arial" w:hAnsi="Arial" w:cs="Arial"/>
                 <w:color w:val="000000" w:themeColor="text1"/>
               </w:rPr>
+              <w:lastRenderedPageBreak/>
               <w:t>If the company is in more than one sector, select the one that you think is most relevant to this subsidy award.</w:t>
             </w:r>
           </w:p>
@@ -5761,59 +5884,325 @@
                 <w:rFonts w:ascii="Arial" w:eastAsia="Arial" w:hAnsi="Arial" w:cs="Arial"/>
                 <w:color w:val="000000" w:themeColor="text1"/>
               </w:rPr>
+              <w:t>Accommodation and food service activities</w:t>
+            </w:r>
+          </w:p>
+          <w:p>
+            <w:pPr>
+              <w:spacing w:line="240" w:lineRule="exact"/>
+              <w:ind w:left="360" w:hanging="360"/>
+              <w:rPr>
+                <w:rFonts w:ascii="Arial" w:eastAsia="Arial" w:hAnsi="Arial" w:cs="Arial"/>
+                <w:color w:val="000000" w:themeColor="text1"/>
+              </w:rPr>
+            </w:pPr>
+          </w:p>
+          <w:p>
+            <w:pPr>
+              <w:spacing w:line="240" w:lineRule="exact"/>
+              <w:rPr>
+                <w:rFonts w:ascii="Arial" w:eastAsia="Arial" w:hAnsi="Arial" w:cs="Arial"/>
+                <w:color w:val="000000" w:themeColor="text1"/>
+              </w:rPr>
+            </w:pPr>
+            <w:r>
+              <w:rPr>
+                <w:rFonts w:ascii="Arial" w:eastAsia="Arial" w:hAnsi="Arial" w:cs="Arial"/>
+                <w:color w:val="000000" w:themeColor="text1"/>
+              </w:rPr>
+              <w:t>Activities of extraterritorial organisations and bodies</w:t>
+            </w:r>
+          </w:p>
+          <w:p>
+            <w:pPr>
+              <w:spacing w:line="240" w:lineRule="exact"/>
+              <w:rPr>
+                <w:rFonts w:ascii="Arial" w:eastAsia="Arial" w:hAnsi="Arial" w:cs="Arial"/>
+                <w:color w:val="000000" w:themeColor="text1"/>
+              </w:rPr>
+            </w:pPr>
+          </w:p>
+          <w:p>
+            <w:pPr>
+              <w:spacing w:line="240" w:lineRule="exact"/>
+              <w:rPr>
+                <w:rFonts w:ascii="Arial" w:eastAsia="Arial" w:hAnsi="Arial" w:cs="Arial"/>
+                <w:color w:val="000000" w:themeColor="text1"/>
+              </w:rPr>
+            </w:pPr>
+            <w:r>
+              <w:rPr>
+                <w:rFonts w:ascii="Arial" w:eastAsia="Arial" w:hAnsi="Arial" w:cs="Arial"/>
+                <w:color w:val="000000" w:themeColor="text1"/>
+              </w:rPr>
+              <w:t xml:space="preserve">Activities of households as employers; undifferentiated goods- and services-producing activities of households for own use </w:t>
+            </w:r>
+            <w:r>
+              <w:br/>
+            </w:r>
+          </w:p>
+          <w:p>
+            <w:pPr>
+              <w:spacing w:line="240" w:lineRule="exact"/>
+              <w:rPr>
+                <w:rFonts w:ascii="Arial" w:eastAsia="Arial" w:hAnsi="Arial" w:cs="Arial"/>
+                <w:color w:val="000000" w:themeColor="text1"/>
+              </w:rPr>
+            </w:pPr>
+            <w:r>
+              <w:rPr>
+                <w:rFonts w:ascii="Arial" w:eastAsia="Arial" w:hAnsi="Arial" w:cs="Arial"/>
+                <w:color w:val="000000" w:themeColor="text1"/>
+              </w:rPr>
+              <w:t>Administrative and support service activities</w:t>
+            </w:r>
+          </w:p>
+          <w:p>
+            <w:pPr>
+              <w:spacing w:line="240" w:lineRule="exact"/>
+              <w:ind w:left="360" w:hanging="360"/>
+              <w:rPr>
+                <w:rFonts w:ascii="Arial" w:eastAsia="Arial" w:hAnsi="Arial" w:cs="Arial"/>
+                <w:color w:val="000000" w:themeColor="text1"/>
+              </w:rPr>
+            </w:pPr>
+          </w:p>
+          <w:p>
+            <w:pPr>
+              <w:spacing w:line="240" w:lineRule="exact"/>
+              <w:ind w:left="360" w:hanging="360"/>
+              <w:rPr>
+                <w:rFonts w:ascii="Arial" w:eastAsia="Arial" w:hAnsi="Arial" w:cs="Arial"/>
+                <w:color w:val="000000" w:themeColor="text1"/>
+              </w:rPr>
+            </w:pPr>
+            <w:r>
+              <w:rPr>
+                <w:rFonts w:ascii="Arial" w:eastAsia="Arial" w:hAnsi="Arial" w:cs="Arial"/>
+                <w:color w:val="000000" w:themeColor="text1"/>
+              </w:rPr>
+              <w:t>Agriculture, forestry and fishing</w:t>
+            </w:r>
+          </w:p>
+          <w:p>
+            <w:pPr>
+              <w:spacing w:line="240" w:lineRule="exact"/>
+              <w:ind w:left="360" w:hanging="360"/>
+            </w:pPr>
+          </w:p>
+          <w:p>
+            <w:pPr>
+              <w:spacing w:line="240" w:lineRule="exact"/>
+              <w:ind w:left="360" w:hanging="360"/>
+              <w:rPr>
+                <w:rFonts w:ascii="Arial" w:eastAsia="Arial" w:hAnsi="Arial" w:cs="Arial"/>
+                <w:color w:val="000000" w:themeColor="text1"/>
+              </w:rPr>
+            </w:pPr>
+            <w:r>
+              <w:rPr>
+                <w:rFonts w:ascii="Arial" w:eastAsia="Arial" w:hAnsi="Arial" w:cs="Arial"/>
+                <w:color w:val="000000" w:themeColor="text1"/>
+              </w:rPr>
+              <w:t>Arts, entertainment and recreation</w:t>
+            </w:r>
+          </w:p>
+          <w:p>
+            <w:pPr>
+              <w:spacing w:line="240" w:lineRule="exact"/>
+              <w:ind w:left="360" w:hanging="360"/>
+            </w:pPr>
+          </w:p>
+          <w:p>
+            <w:pPr>
+              <w:spacing w:line="240" w:lineRule="exact"/>
+              <w:ind w:left="360" w:hanging="360"/>
+              <w:rPr>
+                <w:rFonts w:ascii="Arial" w:eastAsia="Arial" w:hAnsi="Arial" w:cs="Arial"/>
+                <w:color w:val="000000" w:themeColor="text1"/>
+              </w:rPr>
+            </w:pPr>
+            <w:r>
+              <w:rPr>
+                <w:rFonts w:ascii="Arial" w:eastAsia="Arial" w:hAnsi="Arial" w:cs="Arial"/>
+                <w:color w:val="000000" w:themeColor="text1"/>
+              </w:rPr>
+              <w:t>Construction</w:t>
+            </w:r>
+          </w:p>
+          <w:p>
+            <w:pPr>
+              <w:spacing w:line="240" w:lineRule="exact"/>
+              <w:ind w:left="360" w:hanging="360"/>
+            </w:pPr>
+          </w:p>
+          <w:p>
+            <w:pPr>
+              <w:spacing w:line="240" w:lineRule="exact"/>
+              <w:ind w:left="360" w:hanging="360"/>
+              <w:rPr>
+                <w:rFonts w:ascii="Arial" w:eastAsia="Arial" w:hAnsi="Arial" w:cs="Arial"/>
+                <w:color w:val="000000" w:themeColor="text1"/>
+              </w:rPr>
+            </w:pPr>
+            <w:r>
+              <w:rPr>
+                <w:rFonts w:ascii="Arial" w:eastAsia="Arial" w:hAnsi="Arial" w:cs="Arial"/>
+                <w:color w:val="000000" w:themeColor="text1"/>
+              </w:rPr>
+              <w:t>Education</w:t>
+            </w:r>
+            <w:r>
+              <w:br/>
+            </w:r>
+            <w:r>
+              <w:rPr>
+                <w:rFonts w:ascii="Arial" w:eastAsia="Arial" w:hAnsi="Arial" w:cs="Arial"/>
+                <w:color w:val="000000" w:themeColor="text1"/>
+              </w:rPr>
+              <w:t xml:space="preserve"> </w:t>
+            </w:r>
+          </w:p>
+          <w:p>
+            <w:pPr>
+              <w:spacing w:line="240" w:lineRule="exact"/>
+              <w:rPr>
+                <w:rFonts w:ascii="Arial" w:eastAsia="Arial" w:hAnsi="Arial" w:cs="Arial"/>
+                <w:color w:val="000000" w:themeColor="text1"/>
+              </w:rPr>
+            </w:pPr>
+            <w:r>
+              <w:rPr>
+                <w:rFonts w:ascii="Arial" w:eastAsia="Arial" w:hAnsi="Arial" w:cs="Arial"/>
+                <w:color w:val="000000" w:themeColor="text1"/>
+              </w:rPr>
+              <w:t>Electricity, gas, steam and air conditioning supply</w:t>
+            </w:r>
+          </w:p>
+          <w:p>
+            <w:pPr>
+              <w:spacing w:line="240" w:lineRule="exact"/>
+              <w:rPr>
+                <w:rFonts w:ascii="Arial" w:eastAsia="Arial" w:hAnsi="Arial" w:cs="Arial"/>
+                <w:color w:val="000000" w:themeColor="text1"/>
+              </w:rPr>
+            </w:pPr>
+          </w:p>
+          <w:p>
+            <w:pPr>
+              <w:spacing w:line="240" w:lineRule="exact"/>
+              <w:rPr>
+                <w:rFonts w:ascii="Arial" w:eastAsia="Arial" w:hAnsi="Arial" w:cs="Arial"/>
+                <w:color w:val="000000" w:themeColor="text1"/>
+              </w:rPr>
+            </w:pPr>
+            <w:r>
+              <w:rPr>
+                <w:rFonts w:ascii="Arial" w:eastAsia="Arial" w:hAnsi="Arial" w:cs="Arial"/>
+                <w:color w:val="000000" w:themeColor="text1"/>
+              </w:rPr>
+              <w:t>Financial and insurance activities</w:t>
+            </w:r>
+          </w:p>
+          <w:p>
+            <w:pPr>
+              <w:spacing w:line="240" w:lineRule="exact"/>
+              <w:rPr>
+                <w:rFonts w:ascii="Arial" w:eastAsia="Arial" w:hAnsi="Arial" w:cs="Arial"/>
+                <w:color w:val="000000" w:themeColor="text1"/>
+              </w:rPr>
+            </w:pPr>
+          </w:p>
+          <w:p>
+            <w:pPr>
+              <w:spacing w:line="240" w:lineRule="exact"/>
+              <w:rPr>
+                <w:rFonts w:ascii="Arial" w:eastAsia="Arial" w:hAnsi="Arial" w:cs="Arial"/>
+                <w:color w:val="000000" w:themeColor="text1"/>
+              </w:rPr>
+            </w:pPr>
+            <w:r>
+              <w:rPr>
+                <w:rFonts w:ascii="Arial" w:eastAsia="Arial" w:hAnsi="Arial" w:cs="Arial"/>
+                <w:color w:val="000000" w:themeColor="text1"/>
+              </w:rPr>
+              <w:t>Human health and social work activities</w:t>
+            </w:r>
+          </w:p>
+          <w:p>
+            <w:pPr>
+              <w:spacing w:line="240" w:lineRule="exact"/>
+              <w:rPr>
+                <w:rFonts w:ascii="Arial" w:eastAsia="Arial" w:hAnsi="Arial" w:cs="Arial"/>
+                <w:color w:val="000000" w:themeColor="text1"/>
+              </w:rPr>
+            </w:pPr>
+          </w:p>
+          <w:p>
+            <w:pPr>
+              <w:spacing w:line="240" w:lineRule="exact"/>
+              <w:rPr>
+                <w:rFonts w:ascii="Arial" w:eastAsia="Arial" w:hAnsi="Arial" w:cs="Arial"/>
+                <w:color w:val="000000" w:themeColor="text1"/>
+              </w:rPr>
+            </w:pPr>
+            <w:r>
+              <w:rPr>
+                <w:rFonts w:ascii="Arial" w:eastAsia="Arial" w:hAnsi="Arial" w:cs="Arial"/>
+                <w:color w:val="000000" w:themeColor="text1"/>
+              </w:rPr>
+              <w:t>Information and communication</w:t>
+            </w:r>
+          </w:p>
+          <w:p>
+            <w:pPr>
+              <w:spacing w:line="240" w:lineRule="exact"/>
+              <w:rPr>
+                <w:rFonts w:ascii="Arial" w:eastAsia="Arial" w:hAnsi="Arial" w:cs="Arial"/>
+                <w:color w:val="000000" w:themeColor="text1"/>
+              </w:rPr>
+            </w:pPr>
+          </w:p>
+          <w:p>
+            <w:pPr>
+              <w:spacing w:line="240" w:lineRule="exact"/>
+              <w:rPr>
+                <w:rFonts w:ascii="Arial" w:eastAsia="Arial" w:hAnsi="Arial" w:cs="Arial"/>
+                <w:color w:val="000000" w:themeColor="text1"/>
+              </w:rPr>
+            </w:pPr>
+            <w:r>
+              <w:rPr>
+                <w:rFonts w:ascii="Arial" w:eastAsia="Arial" w:hAnsi="Arial" w:cs="Arial"/>
+                <w:color w:val="000000" w:themeColor="text1"/>
+              </w:rPr>
+              <w:t>Manufacturing</w:t>
+            </w:r>
+          </w:p>
+          <w:p>
+            <w:pPr>
+              <w:spacing w:line="240" w:lineRule="exact"/>
+              <w:rPr>
+                <w:rFonts w:ascii="Arial" w:eastAsia="Arial" w:hAnsi="Arial" w:cs="Arial"/>
+                <w:color w:val="000000" w:themeColor="text1"/>
+              </w:rPr>
+            </w:pPr>
+          </w:p>
+          <w:p>
+            <w:pPr>
+              <w:spacing w:line="240" w:lineRule="exact"/>
+              <w:rPr>
+                <w:rFonts w:ascii="Arial" w:eastAsia="Arial" w:hAnsi="Arial" w:cs="Arial"/>
+                <w:color w:val="000000" w:themeColor="text1"/>
+              </w:rPr>
+            </w:pPr>
+            <w:r>
+              <w:rPr>
+                <w:rFonts w:ascii="Arial" w:eastAsia="Arial" w:hAnsi="Arial" w:cs="Arial"/>
+                <w:color w:val="000000" w:themeColor="text1"/>
+              </w:rPr>
               <w:lastRenderedPageBreak/>
-              <w:t>Accommodation and food service activities</w:t>
-            </w:r>
-          </w:p>
-          <w:p>
-            <w:pPr>
-              <w:spacing w:line="240" w:lineRule="exact"/>
-              <w:ind w:left="360" w:hanging="360"/>
-              <w:rPr>
-                <w:rFonts w:ascii="Arial" w:eastAsia="Arial" w:hAnsi="Arial" w:cs="Arial"/>
-                <w:color w:val="000000" w:themeColor="text1"/>
-              </w:rPr>
-            </w:pPr>
-          </w:p>
-          <w:p>
-            <w:pPr>
-              <w:spacing w:line="240" w:lineRule="exact"/>
-              <w:rPr>
-                <w:rFonts w:ascii="Arial" w:eastAsia="Arial" w:hAnsi="Arial" w:cs="Arial"/>
-                <w:color w:val="000000" w:themeColor="text1"/>
-              </w:rPr>
-            </w:pPr>
-            <w:r>
-              <w:rPr>
-                <w:rFonts w:ascii="Arial" w:eastAsia="Arial" w:hAnsi="Arial" w:cs="Arial"/>
-                <w:color w:val="000000" w:themeColor="text1"/>
-              </w:rPr>
-              <w:t>Activities of extraterritorial organisations and bodies</w:t>
-            </w:r>
-          </w:p>
-          <w:p>
-            <w:pPr>
-              <w:spacing w:line="240" w:lineRule="exact"/>
-              <w:rPr>
-                <w:rFonts w:ascii="Arial" w:eastAsia="Arial" w:hAnsi="Arial" w:cs="Arial"/>
-                <w:color w:val="000000" w:themeColor="text1"/>
-              </w:rPr>
-            </w:pPr>
-          </w:p>
-          <w:p>
-            <w:pPr>
-              <w:spacing w:line="240" w:lineRule="exact"/>
-              <w:rPr>
-                <w:rFonts w:ascii="Arial" w:eastAsia="Arial" w:hAnsi="Arial" w:cs="Arial"/>
-                <w:color w:val="000000" w:themeColor="text1"/>
-              </w:rPr>
-            </w:pPr>
-            <w:r>
-              <w:rPr>
-                <w:rFonts w:ascii="Arial" w:eastAsia="Arial" w:hAnsi="Arial" w:cs="Arial"/>
-                <w:color w:val="000000" w:themeColor="text1"/>
-              </w:rPr>
-              <w:t xml:space="preserve">Activities of households as employers; undifferentiated goods- and services-producing activities of households for own use </w:t>
+              <w:t xml:space="preserve">Mining and quarrying </w:t>
             </w:r>
             <w:r>
               <w:br/>
@@ -5832,300 +6221,26 @@
                 <w:rFonts w:ascii="Arial" w:eastAsia="Arial" w:hAnsi="Arial" w:cs="Arial"/>
                 <w:color w:val="000000" w:themeColor="text1"/>
               </w:rPr>
-              <w:t>Administrative and support service activities</w:t>
-            </w:r>
-          </w:p>
-          <w:p>
-            <w:pPr>
-              <w:spacing w:line="240" w:lineRule="exact"/>
-              <w:ind w:left="360" w:hanging="360"/>
-              <w:rPr>
-                <w:rFonts w:ascii="Arial" w:eastAsia="Arial" w:hAnsi="Arial" w:cs="Arial"/>
-                <w:color w:val="000000" w:themeColor="text1"/>
-              </w:rPr>
-            </w:pPr>
-          </w:p>
-          <w:p>
-            <w:pPr>
-              <w:spacing w:line="240" w:lineRule="exact"/>
-              <w:ind w:left="360" w:hanging="360"/>
-              <w:rPr>
-                <w:rFonts w:ascii="Arial" w:eastAsia="Arial" w:hAnsi="Arial" w:cs="Arial"/>
-                <w:color w:val="000000" w:themeColor="text1"/>
-              </w:rPr>
-            </w:pPr>
-            <w:r>
-              <w:rPr>
-                <w:rFonts w:ascii="Arial" w:eastAsia="Arial" w:hAnsi="Arial" w:cs="Arial"/>
-                <w:color w:val="000000" w:themeColor="text1"/>
-              </w:rPr>
-              <w:t>Agriculture, forestry and fishing</w:t>
-            </w:r>
-          </w:p>
-          <w:p>
-            <w:pPr>
-              <w:spacing w:line="240" w:lineRule="exact"/>
-              <w:ind w:left="360" w:hanging="360"/>
-            </w:pPr>
-          </w:p>
-          <w:p>
-            <w:pPr>
-              <w:spacing w:line="240" w:lineRule="exact"/>
-              <w:ind w:left="360" w:hanging="360"/>
-              <w:rPr>
-                <w:rFonts w:ascii="Arial" w:eastAsia="Arial" w:hAnsi="Arial" w:cs="Arial"/>
-                <w:color w:val="000000" w:themeColor="text1"/>
-              </w:rPr>
-            </w:pPr>
-            <w:r>
-              <w:rPr>
-                <w:rFonts w:ascii="Arial" w:eastAsia="Arial" w:hAnsi="Arial" w:cs="Arial"/>
-                <w:color w:val="000000" w:themeColor="text1"/>
-              </w:rPr>
-              <w:t>Arts, entertainment and recreation</w:t>
-            </w:r>
-          </w:p>
-          <w:p>
-            <w:pPr>
-              <w:spacing w:line="240" w:lineRule="exact"/>
-              <w:ind w:left="360" w:hanging="360"/>
-            </w:pPr>
-          </w:p>
-          <w:p>
-            <w:pPr>
-              <w:spacing w:line="240" w:lineRule="exact"/>
-              <w:ind w:left="360" w:hanging="360"/>
-              <w:rPr>
-                <w:rFonts w:ascii="Arial" w:eastAsia="Arial" w:hAnsi="Arial" w:cs="Arial"/>
-                <w:color w:val="000000" w:themeColor="text1"/>
-              </w:rPr>
-            </w:pPr>
-            <w:r>
-              <w:rPr>
-                <w:rFonts w:ascii="Arial" w:eastAsia="Arial" w:hAnsi="Arial" w:cs="Arial"/>
-                <w:color w:val="000000" w:themeColor="text1"/>
-              </w:rPr>
-              <w:t>Construction</w:t>
-            </w:r>
-          </w:p>
-          <w:p>
-            <w:pPr>
-              <w:spacing w:line="240" w:lineRule="exact"/>
-              <w:ind w:left="360" w:hanging="360"/>
-            </w:pPr>
-          </w:p>
-          <w:p>
-            <w:pPr>
-              <w:spacing w:line="240" w:lineRule="exact"/>
-              <w:ind w:left="360" w:hanging="360"/>
-              <w:rPr>
-                <w:rFonts w:ascii="Arial" w:eastAsia="Arial" w:hAnsi="Arial" w:cs="Arial"/>
-                <w:color w:val="000000" w:themeColor="text1"/>
-              </w:rPr>
-            </w:pPr>
-            <w:r>
-              <w:rPr>
-                <w:rFonts w:ascii="Arial" w:eastAsia="Arial" w:hAnsi="Arial" w:cs="Arial"/>
-                <w:color w:val="000000" w:themeColor="text1"/>
-              </w:rPr>
-              <w:t>Education</w:t>
+              <w:t>Professional, scientific and technical activities</w:t>
             </w:r>
             <w:r>
               <w:br/>
             </w:r>
-            <w:r>
-              <w:rPr>
-                <w:rFonts w:ascii="Arial" w:eastAsia="Arial" w:hAnsi="Arial" w:cs="Arial"/>
-                <w:color w:val="000000" w:themeColor="text1"/>
-              </w:rPr>
-              <w:t xml:space="preserve"> </w:t>
-            </w:r>
-          </w:p>
-          <w:p>
-            <w:pPr>
-              <w:spacing w:line="240" w:lineRule="exact"/>
-              <w:rPr>
-                <w:rFonts w:ascii="Arial" w:eastAsia="Arial" w:hAnsi="Arial" w:cs="Arial"/>
-                <w:color w:val="000000" w:themeColor="text1"/>
-              </w:rPr>
-            </w:pPr>
-            <w:r>
-              <w:rPr>
-                <w:rFonts w:ascii="Arial" w:eastAsia="Arial" w:hAnsi="Arial" w:cs="Arial"/>
-                <w:color w:val="000000" w:themeColor="text1"/>
-              </w:rPr>
-              <w:t>Electricity, gas, steam and air conditioning supply</w:t>
-            </w:r>
-          </w:p>
-          <w:p>
-            <w:pPr>
-              <w:spacing w:line="240" w:lineRule="exact"/>
-              <w:rPr>
-                <w:rFonts w:ascii="Arial" w:eastAsia="Arial" w:hAnsi="Arial" w:cs="Arial"/>
-                <w:color w:val="000000" w:themeColor="text1"/>
-              </w:rPr>
-            </w:pPr>
-          </w:p>
-          <w:p>
-            <w:pPr>
-              <w:spacing w:line="240" w:lineRule="exact"/>
-              <w:rPr>
-                <w:rFonts w:ascii="Arial" w:eastAsia="Arial" w:hAnsi="Arial" w:cs="Arial"/>
-                <w:color w:val="000000" w:themeColor="text1"/>
-              </w:rPr>
-            </w:pPr>
-            <w:r>
-              <w:rPr>
-                <w:rFonts w:ascii="Arial" w:eastAsia="Arial" w:hAnsi="Arial" w:cs="Arial"/>
-                <w:color w:val="000000" w:themeColor="text1"/>
-              </w:rPr>
-              <w:t>Financial and insurance activities</w:t>
-            </w:r>
-          </w:p>
-          <w:p>
-            <w:pPr>
-              <w:spacing w:line="240" w:lineRule="exact"/>
-              <w:rPr>
-                <w:rFonts w:ascii="Arial" w:eastAsia="Arial" w:hAnsi="Arial" w:cs="Arial"/>
-                <w:color w:val="000000" w:themeColor="text1"/>
-              </w:rPr>
-            </w:pPr>
-          </w:p>
-          <w:p>
-            <w:pPr>
-              <w:spacing w:line="240" w:lineRule="exact"/>
-              <w:rPr>
-                <w:rFonts w:ascii="Arial" w:eastAsia="Arial" w:hAnsi="Arial" w:cs="Arial"/>
-                <w:color w:val="000000" w:themeColor="text1"/>
-              </w:rPr>
-            </w:pPr>
-            <w:r>
-              <w:rPr>
-                <w:rFonts w:ascii="Arial" w:eastAsia="Arial" w:hAnsi="Arial" w:cs="Arial"/>
-                <w:color w:val="000000" w:themeColor="text1"/>
-              </w:rPr>
-              <w:t>Human health and social work activities</w:t>
-            </w:r>
-          </w:p>
-          <w:p>
-            <w:pPr>
-              <w:spacing w:line="240" w:lineRule="exact"/>
-              <w:rPr>
-                <w:rFonts w:ascii="Arial" w:eastAsia="Arial" w:hAnsi="Arial" w:cs="Arial"/>
-                <w:color w:val="000000" w:themeColor="text1"/>
-              </w:rPr>
-            </w:pPr>
-          </w:p>
-          <w:p>
-            <w:pPr>
-              <w:spacing w:line="240" w:lineRule="exact"/>
-              <w:rPr>
-                <w:rFonts w:ascii="Arial" w:eastAsia="Arial" w:hAnsi="Arial" w:cs="Arial"/>
-                <w:color w:val="000000" w:themeColor="text1"/>
-              </w:rPr>
-            </w:pPr>
-            <w:r>
-              <w:rPr>
-                <w:rFonts w:ascii="Arial" w:eastAsia="Arial" w:hAnsi="Arial" w:cs="Arial"/>
-                <w:color w:val="000000" w:themeColor="text1"/>
-              </w:rPr>
-              <w:t>Information and communication</w:t>
-            </w:r>
-          </w:p>
-          <w:p>
-            <w:pPr>
-              <w:spacing w:line="240" w:lineRule="exact"/>
-              <w:rPr>
-                <w:rFonts w:ascii="Arial" w:eastAsia="Arial" w:hAnsi="Arial" w:cs="Arial"/>
-                <w:color w:val="000000" w:themeColor="text1"/>
-              </w:rPr>
-            </w:pPr>
-          </w:p>
-          <w:p>
-            <w:pPr>
-              <w:spacing w:line="240" w:lineRule="exact"/>
-              <w:rPr>
-                <w:rFonts w:ascii="Arial" w:eastAsia="Arial" w:hAnsi="Arial" w:cs="Arial"/>
-                <w:color w:val="000000" w:themeColor="text1"/>
-              </w:rPr>
-            </w:pPr>
-            <w:r>
-              <w:rPr>
-                <w:rFonts w:ascii="Arial" w:eastAsia="Arial" w:hAnsi="Arial" w:cs="Arial"/>
-                <w:color w:val="000000" w:themeColor="text1"/>
-              </w:rPr>
-              <w:t>Manufacturing</w:t>
-            </w:r>
-          </w:p>
-          <w:p>
-            <w:pPr>
-              <w:spacing w:line="240" w:lineRule="exact"/>
-              <w:rPr>
-                <w:rFonts w:ascii="Arial" w:eastAsia="Arial" w:hAnsi="Arial" w:cs="Arial"/>
-                <w:color w:val="000000" w:themeColor="text1"/>
-              </w:rPr>
-            </w:pPr>
-          </w:p>
-          <w:p>
-            <w:pPr>
-              <w:spacing w:line="240" w:lineRule="exact"/>
-              <w:rPr>
-                <w:rFonts w:ascii="Arial" w:eastAsia="Arial" w:hAnsi="Arial" w:cs="Arial"/>
-                <w:color w:val="000000" w:themeColor="text1"/>
-              </w:rPr>
-            </w:pPr>
-            <w:r>
-              <w:rPr>
-                <w:rFonts w:ascii="Arial" w:eastAsia="Arial" w:hAnsi="Arial" w:cs="Arial"/>
-                <w:color w:val="000000" w:themeColor="text1"/>
-              </w:rPr>
-              <w:t xml:space="preserve">Mining and quarrying </w:t>
-            </w:r>
-            <w:r>
-              <w:br/>
-            </w:r>
-          </w:p>
-          <w:p>
-            <w:pPr>
-              <w:spacing w:line="240" w:lineRule="exact"/>
-              <w:rPr>
-                <w:rFonts w:ascii="Arial" w:eastAsia="Arial" w:hAnsi="Arial" w:cs="Arial"/>
-                <w:color w:val="000000" w:themeColor="text1"/>
-              </w:rPr>
-            </w:pPr>
-            <w:r>
-              <w:rPr>
-                <w:rFonts w:ascii="Arial" w:eastAsia="Arial" w:hAnsi="Arial" w:cs="Arial"/>
-                <w:color w:val="000000" w:themeColor="text1"/>
-              </w:rPr>
-              <w:t>Professional, scientific and technical activities</w:t>
-            </w:r>
-            <w:r>
-              <w:br/>
-            </w:r>
-          </w:p>
-          <w:p>
-            <w:pPr>
-              <w:spacing w:line="240" w:lineRule="exact"/>
-              <w:rPr>
-                <w:rFonts w:ascii="Arial" w:eastAsia="Arial" w:hAnsi="Arial" w:cs="Arial"/>
-                <w:color w:val="000000" w:themeColor="text1"/>
-              </w:rPr>
-            </w:pPr>
-            <w:r>
-              <w:rPr>
-                <w:rFonts w:ascii="Arial" w:eastAsia="Arial" w:hAnsi="Arial" w:cs="Arial"/>
-                <w:color w:val="000000" w:themeColor="text1"/>
-              </w:rPr>
-              <w:t xml:space="preserve">Public administration and defence; </w:t>
-            </w:r>
-            <w:r>
-              <w:rPr>
-                <w:rFonts w:ascii="Arial" w:eastAsia="Arial" w:hAnsi="Arial" w:cs="Arial"/>
-                <w:color w:val="000000" w:themeColor="text1"/>
-              </w:rPr>
-              <w:lastRenderedPageBreak/>
-              <w:t>compulsory social security</w:t>
+          </w:p>
+          <w:p>
+            <w:pPr>
+              <w:spacing w:line="240" w:lineRule="exact"/>
+              <w:rPr>
+                <w:rFonts w:ascii="Arial" w:eastAsia="Arial" w:hAnsi="Arial" w:cs="Arial"/>
+                <w:color w:val="000000" w:themeColor="text1"/>
+              </w:rPr>
+            </w:pPr>
+            <w:r>
+              <w:rPr>
+                <w:rFonts w:ascii="Arial" w:eastAsia="Arial" w:hAnsi="Arial" w:cs="Arial"/>
+                <w:color w:val="000000" w:themeColor="text1"/>
+              </w:rPr>
+              <w:t>Public administration and defence; compulsory social security</w:t>
             </w:r>
           </w:p>
           <w:p>
@@ -8374,6 +8489,7 @@
   <w:style w:type="character" w:default="1" w:styleId="DefaultParagraphFont">
     <w:name w:val="Default Paragraph Font"/>
     <w:uiPriority w:val="1"/>
+    <w:semiHidden/>
     <w:unhideWhenUsed/>
   </w:style>
   <w:style w:type="table" w:default="1" w:styleId="TableNormal">
@@ -8745,101 +8861,6 @@
 </file>
 
 <file path=customXml/item1.xml><?xml version="1.0" encoding="utf-8"?>
-<?mso-contentType ?>
-<spe:Receivers xmlns:spe="http://schemas.microsoft.com/sharepoint/events">
-  <Receiver>
-    <Name>Document ID Generator</Name>
-    <Synchronization>Synchronous</Synchronization>
-    <Type>10001</Type>
-    <SequenceNumber>1000</SequenceNumber>
-    <Url/>
-    <Assembly>Microsoft.Office.DocumentManagement, Version=16.0.0.0, Culture=neutral, PublicKeyToken=71e9bce111e9429c</Assembly>
-    <Class>Microsoft.Office.DocumentManagement.Internal.DocIdHandler</Class>
-    <Data/>
-    <Filter/>
-  </Receiver>
-  <Receiver>
-    <Name>Document ID Generator</Name>
-    <Synchronization>Synchronous</Synchronization>
-    <Type>10002</Type>
-    <SequenceNumber>1001</SequenceNumber>
-    <Url/>
-    <Assembly>Microsoft.Office.DocumentManagement, Version=16.0.0.0, Culture=neutral, PublicKeyToken=71e9bce111e9429c</Assembly>
-    <Class>Microsoft.Office.DocumentManagement.Internal.DocIdHandler</Class>
-    <Data/>
-    <Filter/>
-  </Receiver>
-  <Receiver>
-    <Name>Document ID Generator</Name>
-    <Synchronization>Synchronous</Synchronization>
-    <Type>10004</Type>
-    <SequenceNumber>1002</SequenceNumber>
-    <Url/>
-    <Assembly>Microsoft.Office.DocumentManagement, Version=16.0.0.0, Culture=neutral, PublicKeyToken=71e9bce111e9429c</Assembly>
-    <Class>Microsoft.Office.DocumentManagement.Internal.DocIdHandler</Class>
-    <Data/>
-    <Filter/>
-  </Receiver>
-  <Receiver>
-    <Name>Document ID Generator</Name>
-    <Synchronization>Synchronous</Synchronization>
-    <Type>10006</Type>
-    <SequenceNumber>1003</SequenceNumber>
-    <Url/>
-    <Assembly>Microsoft.Office.DocumentManagement, Version=16.0.0.0, Culture=neutral, PublicKeyToken=71e9bce111e9429c</Assembly>
-    <Class>Microsoft.Office.DocumentManagement.Internal.DocIdHandler</Class>
-    <Data/>
-    <Filter/>
-  </Receiver>
-</spe:Receivers>
-</file>
-
-<file path=customXml/item2.xml><?xml version="1.0" encoding="utf-8"?>
-<?mso-contentType ?>
-<FormTemplates xmlns="http://schemas.microsoft.com/sharepoint/v3/contenttype/forms">
-  <Display>DocumentLibraryForm</Display>
-  <Edit>DocumentLibraryForm</Edit>
-  <New>DocumentLibraryForm</New>
-</FormTemplates>
-</file>
-
-<file path=customXml/item3.xml><?xml version="1.0" encoding="utf-8"?>
-<p:properties xmlns:p="http://schemas.microsoft.com/office/2006/metadata/properties" xmlns:xsi="http://www.w3.org/2001/XMLSchema-instance" xmlns:pc="http://schemas.microsoft.com/office/infopath/2007/PartnerControls">
-  <documentManagement>
-    <LegacyData xmlns="aaacb922-5235-4a66-b188-303b9b46fbd7" xsi:nil="true"/>
-    <_dlc_DocId xmlns="4ff8cd83-fc61-4182-af0d-9444b096b4cc">E67A7M7FTMSZ-519618591-1186</_dlc_DocId>
-    <TaxCatchAll xmlns="4ff8cd83-fc61-4182-af0d-9444b096b4cc">
-      <Value>1</Value>
-    </TaxCatchAll>
-    <m975189f4ba442ecbf67d4147307b177 xmlns="4ff8cd83-fc61-4182-af0d-9444b096b4cc">
-      <Terms xmlns="http://schemas.microsoft.com/office/infopath/2007/PartnerControls">
-        <TermInfo xmlns="http://schemas.microsoft.com/office/infopath/2007/PartnerControls">
-          <TermName xmlns="http://schemas.microsoft.com/office/infopath/2007/PartnerControls">EBRASS</TermName>
-          <TermId xmlns="http://schemas.microsoft.com/office/infopath/2007/PartnerControls">10b60d33-9f3b-419c-b326-e542b5592571</TermId>
-        </TermInfo>
-      </Terms>
-    </m975189f4ba442ecbf67d4147307b177>
-    <Invisiondesigns xmlns="58eecf05-07e6-460c-a17a-1e6913e0d7ae" xsi:nil="true"/>
-    <Retention_x0020_Label xmlns="a8f60570-4bd3-4f2b-950b-a996de8ab151" xsi:nil="true"/>
-    <Government_x0020_Body xmlns="b413c3fd-5a3b-4239-b985-69032e371c04">BEIS</Government_x0020_Body>
-    <Date_x0020_Opened xmlns="b413c3fd-5a3b-4239-b985-69032e371c04">2020-12-16T14:46:13+00:00</Date_x0020_Opened>
-    <Descriptor xmlns="0063f72e-ace3-48fb-9c1f-5b513408b31f" xsi:nil="true"/>
-    <Security_x0020_Classification xmlns="0063f72e-ace3-48fb-9c1f-5b513408b31f">OFFICIAL</Security_x0020_Classification>
-    <_dlc_DocIdUrl xmlns="4ff8cd83-fc61-4182-af0d-9444b096b4cc">
-      <Url>https://beisgov.sharepoint.com/sites/SCPTDbase/_layouts/15/DocIdRedir.aspx?ID=E67A7M7FTMSZ-519618591-1186</Url>
-      <Description>E67A7M7FTMSZ-519618591-1186</Description>
-    </_dlc_DocIdUrl>
-    <Invision xmlns="58eecf05-07e6-460c-a17a-1e6913e0d7ae">
-      <Url xsi:nil="true"/>
-      <Description xsi:nil="true"/>
-    </Invision>
-    <ijmz xmlns="58eecf05-07e6-460c-a17a-1e6913e0d7ae" xsi:nil="true"/>
-    <Date_x0020_Closed xmlns="b413c3fd-5a3b-4239-b985-69032e371c04" xsi:nil="true"/>
-  </documentManagement>
-</p:properties>
-</file>
-
-<file path=customXml/item4.xml><?xml version="1.0" encoding="utf-8"?>
 <ct:contentTypeSchema xmlns:ct="http://schemas.microsoft.com/office/2006/metadata/contentType" xmlns:ma="http://schemas.microsoft.com/office/2006/metadata/properties/metaAttributes" ct:_="" ma:_="" ma:contentTypeName="Document" ma:contentTypeID="0x01010095552673811A1544B9DC17E80367E3D9" ma:contentTypeVersion="23" ma:contentTypeDescription="Create a new document." ma:contentTypeScope="" ma:versionID="6c219bbdc66874a295362540fe1f1ca4">
   <xsd:schema xmlns:xsd="http://www.w3.org/2001/XMLSchema" xmlns:xs="http://www.w3.org/2001/XMLSchema" xmlns:p="http://schemas.microsoft.com/office/2006/metadata/properties" xmlns:ns2="4ff8cd83-fc61-4182-af0d-9444b096b4cc" xmlns:ns3="0063f72e-ace3-48fb-9c1f-5b513408b31f" xmlns:ns4="b413c3fd-5a3b-4239-b985-69032e371c04" xmlns:ns5="a8f60570-4bd3-4f2b-950b-a996de8ab151" xmlns:ns6="aaacb922-5235-4a66-b188-303b9b46fbd7" xmlns:ns7="58eecf05-07e6-460c-a17a-1e6913e0d7ae" targetNamespace="http://schemas.microsoft.com/office/2006/metadata/properties" ma:root="true" ma:fieldsID="ea492d8f6df3c516113149b290687b47" ns2:_="" ns3:_="" ns4:_="" ns5:_="" ns6:_="" ns7:_="">
     <xsd:import namespace="4ff8cd83-fc61-4182-af0d-9444b096b4cc"/>
@@ -9207,42 +9228,106 @@
 </ct:contentTypeSchema>
 </file>
 
+<file path=customXml/item2.xml><?xml version="1.0" encoding="utf-8"?>
+<p:properties xmlns:p="http://schemas.microsoft.com/office/2006/metadata/properties" xmlns:xsi="http://www.w3.org/2001/XMLSchema-instance" xmlns:pc="http://schemas.microsoft.com/office/infopath/2007/PartnerControls">
+  <documentManagement>
+    <LegacyData xmlns="aaacb922-5235-4a66-b188-303b9b46fbd7" xsi:nil="true"/>
+    <_dlc_DocId xmlns="4ff8cd83-fc61-4182-af0d-9444b096b4cc">E67A7M7FTMSZ-519618591-1186</_dlc_DocId>
+    <TaxCatchAll xmlns="4ff8cd83-fc61-4182-af0d-9444b096b4cc">
+      <Value>1</Value>
+    </TaxCatchAll>
+    <m975189f4ba442ecbf67d4147307b177 xmlns="4ff8cd83-fc61-4182-af0d-9444b096b4cc">
+      <Terms xmlns="http://schemas.microsoft.com/office/infopath/2007/PartnerControls">
+        <TermInfo xmlns="http://schemas.microsoft.com/office/infopath/2007/PartnerControls">
+          <TermName xmlns="http://schemas.microsoft.com/office/infopath/2007/PartnerControls">EBRASS</TermName>
+          <TermId xmlns="http://schemas.microsoft.com/office/infopath/2007/PartnerControls">10b60d33-9f3b-419c-b326-e542b5592571</TermId>
+        </TermInfo>
+      </Terms>
+    </m975189f4ba442ecbf67d4147307b177>
+    <Invisiondesigns xmlns="58eecf05-07e6-460c-a17a-1e6913e0d7ae" xsi:nil="true"/>
+    <Retention_x0020_Label xmlns="a8f60570-4bd3-4f2b-950b-a996de8ab151" xsi:nil="true"/>
+    <Government_x0020_Body xmlns="b413c3fd-5a3b-4239-b985-69032e371c04">BEIS</Government_x0020_Body>
+    <Date_x0020_Opened xmlns="b413c3fd-5a3b-4239-b985-69032e371c04">2020-12-16T14:46:13+00:00</Date_x0020_Opened>
+    <Descriptor xmlns="0063f72e-ace3-48fb-9c1f-5b513408b31f" xsi:nil="true"/>
+    <Security_x0020_Classification xmlns="0063f72e-ace3-48fb-9c1f-5b513408b31f">OFFICIAL</Security_x0020_Classification>
+    <_dlc_DocIdUrl xmlns="4ff8cd83-fc61-4182-af0d-9444b096b4cc">
+      <Url>https://beisgov.sharepoint.com/sites/SCPTDbase/_layouts/15/DocIdRedir.aspx?ID=E67A7M7FTMSZ-519618591-1186</Url>
+      <Description>E67A7M7FTMSZ-519618591-1186</Description>
+    </_dlc_DocIdUrl>
+    <Invision xmlns="58eecf05-07e6-460c-a17a-1e6913e0d7ae">
+      <Url xsi:nil="true"/>
+      <Description xsi:nil="true"/>
+    </Invision>
+    <ijmz xmlns="58eecf05-07e6-460c-a17a-1e6913e0d7ae" xsi:nil="true"/>
+    <Date_x0020_Closed xmlns="b413c3fd-5a3b-4239-b985-69032e371c04" xsi:nil="true"/>
+  </documentManagement>
+</p:properties>
+</file>
+
+<file path=customXml/item3.xml><?xml version="1.0" encoding="utf-8"?>
+<?mso-contentType ?>
+<FormTemplates xmlns="http://schemas.microsoft.com/sharepoint/v3/contenttype/forms">
+  <Display>DocumentLibraryForm</Display>
+  <Edit>DocumentLibraryForm</Edit>
+  <New>DocumentLibraryForm</New>
+</FormTemplates>
+</file>
+
+<file path=customXml/item4.xml><?xml version="1.0" encoding="utf-8"?>
+<?mso-contentType ?>
+<spe:Receivers xmlns:spe="http://schemas.microsoft.com/sharepoint/events">
+  <Receiver>
+    <Name>Document ID Generator</Name>
+    <Synchronization>Synchronous</Synchronization>
+    <Type>10001</Type>
+    <SequenceNumber>1000</SequenceNumber>
+    <Url/>
+    <Assembly>Microsoft.Office.DocumentManagement, Version=16.0.0.0, Culture=neutral, PublicKeyToken=71e9bce111e9429c</Assembly>
+    <Class>Microsoft.Office.DocumentManagement.Internal.DocIdHandler</Class>
+    <Data/>
+    <Filter/>
+  </Receiver>
+  <Receiver>
+    <Name>Document ID Generator</Name>
+    <Synchronization>Synchronous</Synchronization>
+    <Type>10002</Type>
+    <SequenceNumber>1001</SequenceNumber>
+    <Url/>
+    <Assembly>Microsoft.Office.DocumentManagement, Version=16.0.0.0, Culture=neutral, PublicKeyToken=71e9bce111e9429c</Assembly>
+    <Class>Microsoft.Office.DocumentManagement.Internal.DocIdHandler</Class>
+    <Data/>
+    <Filter/>
+  </Receiver>
+  <Receiver>
+    <Name>Document ID Generator</Name>
+    <Synchronization>Synchronous</Synchronization>
+    <Type>10004</Type>
+    <SequenceNumber>1002</SequenceNumber>
+    <Url/>
+    <Assembly>Microsoft.Office.DocumentManagement, Version=16.0.0.0, Culture=neutral, PublicKeyToken=71e9bce111e9429c</Assembly>
+    <Class>Microsoft.Office.DocumentManagement.Internal.DocIdHandler</Class>
+    <Data/>
+    <Filter/>
+  </Receiver>
+  <Receiver>
+    <Name>Document ID Generator</Name>
+    <Synchronization>Synchronous</Synchronization>
+    <Type>10006</Type>
+    <SequenceNumber>1003</SequenceNumber>
+    <Url/>
+    <Assembly>Microsoft.Office.DocumentManagement, Version=16.0.0.0, Culture=neutral, PublicKeyToken=71e9bce111e9429c</Assembly>
+    <Class>Microsoft.Office.DocumentManagement.Internal.DocIdHandler</Class>
+    <Data/>
+    <Filter/>
+  </Receiver>
+</spe:Receivers>
+</file>
+
 <file path=customXml/item5.xml><?xml version="1.0" encoding="utf-8"?>
 <b:Sources xmlns:b="http://schemas.openxmlformats.org/officeDocument/2006/bibliography" xmlns="http://schemas.openxmlformats.org/officeDocument/2006/bibliography" SelectedStyle="/APASixthEditionOfficeOnline.xsl" StyleName="APA" Version="6"/>
 </file>
 
 <file path=customXml/itemProps1.xml><?xml version="1.0" encoding="utf-8"?>
-<ds:datastoreItem xmlns:ds="http://schemas.openxmlformats.org/officeDocument/2006/customXml" ds:itemID="{D7312AE9-E64C-41BD-AC2B-9C537C91DD27}">
-  <ds:schemaRefs>
-    <ds:schemaRef ds:uri="http://schemas.microsoft.com/sharepoint/events"/>
-  </ds:schemaRefs>
-</ds:datastoreItem>
-</file>
-
-<file path=customXml/itemProps2.xml><?xml version="1.0" encoding="utf-8"?>
-<ds:datastoreItem xmlns:ds="http://schemas.openxmlformats.org/officeDocument/2006/customXml" ds:itemID="{92C0D0C2-EB32-40FD-8ACA-A64BA8781106}">
-  <ds:schemaRefs>
-    <ds:schemaRef ds:uri="http://schemas.microsoft.com/sharepoint/v3/contenttype/forms"/>
-  </ds:schemaRefs>
-</ds:datastoreItem>
-</file>
-
-<file path=customXml/itemProps3.xml><?xml version="1.0" encoding="utf-8"?>
-<ds:datastoreItem xmlns:ds="http://schemas.openxmlformats.org/officeDocument/2006/customXml" ds:itemID="{9A6BD803-E0DF-4667-89FC-766B1F7AB5D6}">
-  <ds:schemaRefs>
-    <ds:schemaRef ds:uri="http://schemas.microsoft.com/office/2006/metadata/properties"/>
-    <ds:schemaRef ds:uri="http://schemas.microsoft.com/office/infopath/2007/PartnerControls"/>
-    <ds:schemaRef ds:uri="aaacb922-5235-4a66-b188-303b9b46fbd7"/>
-    <ds:schemaRef ds:uri="4ff8cd83-fc61-4182-af0d-9444b096b4cc"/>
-    <ds:schemaRef ds:uri="58eecf05-07e6-460c-a17a-1e6913e0d7ae"/>
-    <ds:schemaRef ds:uri="a8f60570-4bd3-4f2b-950b-a996de8ab151"/>
-    <ds:schemaRef ds:uri="b413c3fd-5a3b-4239-b985-69032e371c04"/>
-    <ds:schemaRef ds:uri="0063f72e-ace3-48fb-9c1f-5b513408b31f"/>
-  </ds:schemaRefs>
-</ds:datastoreItem>
-</file>
-
-<file path=customXml/itemProps4.xml><?xml version="1.0" encoding="utf-8"?>
 <ds:datastoreItem xmlns:ds="http://schemas.openxmlformats.org/officeDocument/2006/customXml" ds:itemID="{837B7AA9-8153-413B-B939-337F798AD7D8}">
   <ds:schemaRefs>
     <ds:schemaRef ds:uri="http://schemas.microsoft.com/office/2006/metadata/contentType"/>
@@ -9265,6 +9350,37 @@
 </ds:datastoreItem>
 </file>
 
+<file path=customXml/itemProps2.xml><?xml version="1.0" encoding="utf-8"?>
+<ds:datastoreItem xmlns:ds="http://schemas.openxmlformats.org/officeDocument/2006/customXml" ds:itemID="{9A6BD803-E0DF-4667-89FC-766B1F7AB5D6}">
+  <ds:schemaRefs>
+    <ds:schemaRef ds:uri="http://schemas.microsoft.com/office/2006/metadata/properties"/>
+    <ds:schemaRef ds:uri="http://schemas.microsoft.com/office/infopath/2007/PartnerControls"/>
+    <ds:schemaRef ds:uri="aaacb922-5235-4a66-b188-303b9b46fbd7"/>
+    <ds:schemaRef ds:uri="4ff8cd83-fc61-4182-af0d-9444b096b4cc"/>
+    <ds:schemaRef ds:uri="58eecf05-07e6-460c-a17a-1e6913e0d7ae"/>
+    <ds:schemaRef ds:uri="a8f60570-4bd3-4f2b-950b-a996de8ab151"/>
+    <ds:schemaRef ds:uri="b413c3fd-5a3b-4239-b985-69032e371c04"/>
+    <ds:schemaRef ds:uri="0063f72e-ace3-48fb-9c1f-5b513408b31f"/>
+  </ds:schemaRefs>
+</ds:datastoreItem>
+</file>
+
+<file path=customXml/itemProps3.xml><?xml version="1.0" encoding="utf-8"?>
+<ds:datastoreItem xmlns:ds="http://schemas.openxmlformats.org/officeDocument/2006/customXml" ds:itemID="{92C0D0C2-EB32-40FD-8ACA-A64BA8781106}">
+  <ds:schemaRefs>
+    <ds:schemaRef ds:uri="http://schemas.microsoft.com/sharepoint/v3/contenttype/forms"/>
+  </ds:schemaRefs>
+</ds:datastoreItem>
+</file>
+
+<file path=customXml/itemProps4.xml><?xml version="1.0" encoding="utf-8"?>
+<ds:datastoreItem xmlns:ds="http://schemas.openxmlformats.org/officeDocument/2006/customXml" ds:itemID="{D7312AE9-E64C-41BD-AC2B-9C537C91DD27}">
+  <ds:schemaRefs>
+    <ds:schemaRef ds:uri="http://schemas.microsoft.com/sharepoint/events"/>
+  </ds:schemaRefs>
+</ds:datastoreItem>
+</file>
+
 <file path=customXml/itemProps5.xml><?xml version="1.0" encoding="utf-8"?>
 <ds:datastoreItem xmlns:ds="http://schemas.openxmlformats.org/officeDocument/2006/customXml" ds:itemID="{C9061F24-D6FD-9C4A-A779-7D3A79E48C5A}">
   <ds:schemaRefs>

</xml_diff>

<commit_message>
AB#701 fixed missing legal granting date changes
</commit_message>
<xml_diff>
--- a/public/assets/files/HelpDocumentBulkUploadAwards.docx
+++ b/public/assets/files/HelpDocumentBulkUploadAwards.docx
@@ -9229,51 +9229,10 @@
 </file>
 
 <file path=customXml/item2.xml><?xml version="1.0" encoding="utf-8"?>
-<p:properties xmlns:p="http://schemas.microsoft.com/office/2006/metadata/properties" xmlns:xsi="http://www.w3.org/2001/XMLSchema-instance" xmlns:pc="http://schemas.microsoft.com/office/infopath/2007/PartnerControls">
-  <documentManagement>
-    <LegacyData xmlns="aaacb922-5235-4a66-b188-303b9b46fbd7" xsi:nil="true"/>
-    <_dlc_DocId xmlns="4ff8cd83-fc61-4182-af0d-9444b096b4cc">E67A7M7FTMSZ-519618591-1186</_dlc_DocId>
-    <TaxCatchAll xmlns="4ff8cd83-fc61-4182-af0d-9444b096b4cc">
-      <Value>1</Value>
-    </TaxCatchAll>
-    <m975189f4ba442ecbf67d4147307b177 xmlns="4ff8cd83-fc61-4182-af0d-9444b096b4cc">
-      <Terms xmlns="http://schemas.microsoft.com/office/infopath/2007/PartnerControls">
-        <TermInfo xmlns="http://schemas.microsoft.com/office/infopath/2007/PartnerControls">
-          <TermName xmlns="http://schemas.microsoft.com/office/infopath/2007/PartnerControls">EBRASS</TermName>
-          <TermId xmlns="http://schemas.microsoft.com/office/infopath/2007/PartnerControls">10b60d33-9f3b-419c-b326-e542b5592571</TermId>
-        </TermInfo>
-      </Terms>
-    </m975189f4ba442ecbf67d4147307b177>
-    <Invisiondesigns xmlns="58eecf05-07e6-460c-a17a-1e6913e0d7ae" xsi:nil="true"/>
-    <Retention_x0020_Label xmlns="a8f60570-4bd3-4f2b-950b-a996de8ab151" xsi:nil="true"/>
-    <Government_x0020_Body xmlns="b413c3fd-5a3b-4239-b985-69032e371c04">BEIS</Government_x0020_Body>
-    <Date_x0020_Opened xmlns="b413c3fd-5a3b-4239-b985-69032e371c04">2020-12-16T14:46:13+00:00</Date_x0020_Opened>
-    <Descriptor xmlns="0063f72e-ace3-48fb-9c1f-5b513408b31f" xsi:nil="true"/>
-    <Security_x0020_Classification xmlns="0063f72e-ace3-48fb-9c1f-5b513408b31f">OFFICIAL</Security_x0020_Classification>
-    <_dlc_DocIdUrl xmlns="4ff8cd83-fc61-4182-af0d-9444b096b4cc">
-      <Url>https://beisgov.sharepoint.com/sites/SCPTDbase/_layouts/15/DocIdRedir.aspx?ID=E67A7M7FTMSZ-519618591-1186</Url>
-      <Description>E67A7M7FTMSZ-519618591-1186</Description>
-    </_dlc_DocIdUrl>
-    <Invision xmlns="58eecf05-07e6-460c-a17a-1e6913e0d7ae">
-      <Url xsi:nil="true"/>
-      <Description xsi:nil="true"/>
-    </Invision>
-    <ijmz xmlns="58eecf05-07e6-460c-a17a-1e6913e0d7ae" xsi:nil="true"/>
-    <Date_x0020_Closed xmlns="b413c3fd-5a3b-4239-b985-69032e371c04" xsi:nil="true"/>
-  </documentManagement>
-</p:properties>
+<b:Sources xmlns:b="http://schemas.openxmlformats.org/officeDocument/2006/bibliography" xmlns="http://schemas.openxmlformats.org/officeDocument/2006/bibliography" SelectedStyle="/APASixthEditionOfficeOnline.xsl" StyleName="APA" Version="6"/>
 </file>
 
 <file path=customXml/item3.xml><?xml version="1.0" encoding="utf-8"?>
-<?mso-contentType ?>
-<FormTemplates xmlns="http://schemas.microsoft.com/sharepoint/v3/contenttype/forms">
-  <Display>DocumentLibraryForm</Display>
-  <Edit>DocumentLibraryForm</Edit>
-  <New>DocumentLibraryForm</New>
-</FormTemplates>
-</file>
-
-<file path=customXml/item4.xml><?xml version="1.0" encoding="utf-8"?>
 <?mso-contentType ?>
 <spe:Receivers xmlns:spe="http://schemas.microsoft.com/sharepoint/events">
   <Receiver>
@@ -9323,8 +9282,49 @@
 </spe:Receivers>
 </file>
 
+<file path=customXml/item4.xml><?xml version="1.0" encoding="utf-8"?>
+<?mso-contentType ?>
+<FormTemplates xmlns="http://schemas.microsoft.com/sharepoint/v3/contenttype/forms">
+  <Display>DocumentLibraryForm</Display>
+  <Edit>DocumentLibraryForm</Edit>
+  <New>DocumentLibraryForm</New>
+</FormTemplates>
+</file>
+
 <file path=customXml/item5.xml><?xml version="1.0" encoding="utf-8"?>
-<b:Sources xmlns:b="http://schemas.openxmlformats.org/officeDocument/2006/bibliography" xmlns="http://schemas.openxmlformats.org/officeDocument/2006/bibliography" SelectedStyle="/APASixthEditionOfficeOnline.xsl" StyleName="APA" Version="6"/>
+<p:properties xmlns:p="http://schemas.microsoft.com/office/2006/metadata/properties" xmlns:xsi="http://www.w3.org/2001/XMLSchema-instance" xmlns:pc="http://schemas.microsoft.com/office/infopath/2007/PartnerControls">
+  <documentManagement>
+    <LegacyData xmlns="aaacb922-5235-4a66-b188-303b9b46fbd7" xsi:nil="true"/>
+    <_dlc_DocId xmlns="4ff8cd83-fc61-4182-af0d-9444b096b4cc">E67A7M7FTMSZ-519618591-1186</_dlc_DocId>
+    <TaxCatchAll xmlns="4ff8cd83-fc61-4182-af0d-9444b096b4cc">
+      <Value>1</Value>
+    </TaxCatchAll>
+    <m975189f4ba442ecbf67d4147307b177 xmlns="4ff8cd83-fc61-4182-af0d-9444b096b4cc">
+      <Terms xmlns="http://schemas.microsoft.com/office/infopath/2007/PartnerControls">
+        <TermInfo xmlns="http://schemas.microsoft.com/office/infopath/2007/PartnerControls">
+          <TermName xmlns="http://schemas.microsoft.com/office/infopath/2007/PartnerControls">EBRASS</TermName>
+          <TermId xmlns="http://schemas.microsoft.com/office/infopath/2007/PartnerControls">10b60d33-9f3b-419c-b326-e542b5592571</TermId>
+        </TermInfo>
+      </Terms>
+    </m975189f4ba442ecbf67d4147307b177>
+    <Invisiondesigns xmlns="58eecf05-07e6-460c-a17a-1e6913e0d7ae" xsi:nil="true"/>
+    <Retention_x0020_Label xmlns="a8f60570-4bd3-4f2b-950b-a996de8ab151" xsi:nil="true"/>
+    <Government_x0020_Body xmlns="b413c3fd-5a3b-4239-b985-69032e371c04">BEIS</Government_x0020_Body>
+    <Date_x0020_Opened xmlns="b413c3fd-5a3b-4239-b985-69032e371c04">2020-12-16T14:46:13+00:00</Date_x0020_Opened>
+    <Descriptor xmlns="0063f72e-ace3-48fb-9c1f-5b513408b31f" xsi:nil="true"/>
+    <Security_x0020_Classification xmlns="0063f72e-ace3-48fb-9c1f-5b513408b31f">OFFICIAL</Security_x0020_Classification>
+    <_dlc_DocIdUrl xmlns="4ff8cd83-fc61-4182-af0d-9444b096b4cc">
+      <Url>https://beisgov.sharepoint.com/sites/SCPTDbase/_layouts/15/DocIdRedir.aspx?ID=E67A7M7FTMSZ-519618591-1186</Url>
+      <Description>E67A7M7FTMSZ-519618591-1186</Description>
+    </_dlc_DocIdUrl>
+    <Invision xmlns="58eecf05-07e6-460c-a17a-1e6913e0d7ae">
+      <Url xsi:nil="true"/>
+      <Description xsi:nil="true"/>
+    </Invision>
+    <ijmz xmlns="58eecf05-07e6-460c-a17a-1e6913e0d7ae" xsi:nil="true"/>
+    <Date_x0020_Closed xmlns="b413c3fd-5a3b-4239-b985-69032e371c04" xsi:nil="true"/>
+  </documentManagement>
+</p:properties>
 </file>
 
 <file path=customXml/itemProps1.xml><?xml version="1.0" encoding="utf-8"?>
@@ -9351,21 +9351,22 @@
 </file>
 
 <file path=customXml/itemProps2.xml><?xml version="1.0" encoding="utf-8"?>
-<ds:datastoreItem xmlns:ds="http://schemas.openxmlformats.org/officeDocument/2006/customXml" ds:itemID="{9A6BD803-E0DF-4667-89FC-766B1F7AB5D6}">
+<ds:datastoreItem xmlns:ds="http://schemas.openxmlformats.org/officeDocument/2006/customXml" ds:itemID="{C9061F24-D6FD-9C4A-A779-7D3A79E48C5A}">
   <ds:schemaRefs>
-    <ds:schemaRef ds:uri="http://schemas.microsoft.com/office/2006/metadata/properties"/>
-    <ds:schemaRef ds:uri="http://schemas.microsoft.com/office/infopath/2007/PartnerControls"/>
-    <ds:schemaRef ds:uri="aaacb922-5235-4a66-b188-303b9b46fbd7"/>
-    <ds:schemaRef ds:uri="4ff8cd83-fc61-4182-af0d-9444b096b4cc"/>
-    <ds:schemaRef ds:uri="58eecf05-07e6-460c-a17a-1e6913e0d7ae"/>
-    <ds:schemaRef ds:uri="a8f60570-4bd3-4f2b-950b-a996de8ab151"/>
-    <ds:schemaRef ds:uri="b413c3fd-5a3b-4239-b985-69032e371c04"/>
-    <ds:schemaRef ds:uri="0063f72e-ace3-48fb-9c1f-5b513408b31f"/>
+    <ds:schemaRef ds:uri="http://schemas.openxmlformats.org/officeDocument/2006/bibliography"/>
   </ds:schemaRefs>
 </ds:datastoreItem>
 </file>
 
 <file path=customXml/itemProps3.xml><?xml version="1.0" encoding="utf-8"?>
+<ds:datastoreItem xmlns:ds="http://schemas.openxmlformats.org/officeDocument/2006/customXml" ds:itemID="{D7312AE9-E64C-41BD-AC2B-9C537C91DD27}">
+  <ds:schemaRefs>
+    <ds:schemaRef ds:uri="http://schemas.microsoft.com/sharepoint/events"/>
+  </ds:schemaRefs>
+</ds:datastoreItem>
+</file>
+
+<file path=customXml/itemProps4.xml><?xml version="1.0" encoding="utf-8"?>
 <ds:datastoreItem xmlns:ds="http://schemas.openxmlformats.org/officeDocument/2006/customXml" ds:itemID="{92C0D0C2-EB32-40FD-8ACA-A64BA8781106}">
   <ds:schemaRefs>
     <ds:schemaRef ds:uri="http://schemas.microsoft.com/sharepoint/v3/contenttype/forms"/>
@@ -9373,18 +9374,23 @@
 </ds:datastoreItem>
 </file>
 
-<file path=customXml/itemProps4.xml><?xml version="1.0" encoding="utf-8"?>
-<ds:datastoreItem xmlns:ds="http://schemas.openxmlformats.org/officeDocument/2006/customXml" ds:itemID="{D7312AE9-E64C-41BD-AC2B-9C537C91DD27}">
+<file path=customXml/itemProps5.xml><?xml version="1.0" encoding="utf-8"?>
+<ds:datastoreItem xmlns:ds="http://schemas.openxmlformats.org/officeDocument/2006/customXml" ds:itemID="{9A6BD803-E0DF-4667-89FC-766B1F7AB5D6}">
   <ds:schemaRefs>
-    <ds:schemaRef ds:uri="http://schemas.microsoft.com/sharepoint/events"/>
-  </ds:schemaRefs>
-</ds:datastoreItem>
-</file>
-
-<file path=customXml/itemProps5.xml><?xml version="1.0" encoding="utf-8"?>
-<ds:datastoreItem xmlns:ds="http://schemas.openxmlformats.org/officeDocument/2006/customXml" ds:itemID="{C9061F24-D6FD-9C4A-A779-7D3A79E48C5A}">
-  <ds:schemaRefs>
-    <ds:schemaRef ds:uri="http://schemas.openxmlformats.org/officeDocument/2006/bibliography"/>
+    <ds:schemaRef ds:uri="http://schemas.microsoft.com/office/2006/documentManagement/types"/>
+    <ds:schemaRef ds:uri="b413c3fd-5a3b-4239-b985-69032e371c04"/>
+    <ds:schemaRef ds:uri="0063f72e-ace3-48fb-9c1f-5b513408b31f"/>
+    <ds:schemaRef ds:uri="http://schemas.microsoft.com/office/2006/metadata/properties"/>
+    <ds:schemaRef ds:uri="4ff8cd83-fc61-4182-af0d-9444b096b4cc"/>
+    <ds:schemaRef ds:uri="http://www.w3.org/XML/1998/namespace"/>
+    <ds:schemaRef ds:uri="http://purl.org/dc/dcmitype/"/>
+    <ds:schemaRef ds:uri="http://purl.org/dc/elements/1.1/"/>
+    <ds:schemaRef ds:uri="aaacb922-5235-4a66-b188-303b9b46fbd7"/>
+    <ds:schemaRef ds:uri="a8f60570-4bd3-4f2b-950b-a996de8ab151"/>
+    <ds:schemaRef ds:uri="http://schemas.microsoft.com/office/infopath/2007/PartnerControls"/>
+    <ds:schemaRef ds:uri="http://schemas.openxmlformats.org/package/2006/metadata/core-properties"/>
+    <ds:schemaRef ds:uri="58eecf05-07e6-460c-a17a-1e6913e0d7ae"/>
+    <ds:schemaRef ds:uri="http://purl.org/dc/terms/"/>
   </ds:schemaRefs>
 </ds:datastoreItem>
 </file>

</xml_diff>

<commit_message>
Update specific policy objective wording in help doc. Move legal basis up the table in help document. Fix a couple of typos in help doc and template.
</commit_message>
<xml_diff>
--- a/public/assets/files/HelpDocumentBulkUploadAwards.docx
+++ b/public/assets/files/HelpDocumentBulkUploadAwards.docx
@@ -1560,7 +1560,7 @@
                 <w:rFonts w:ascii="Arial" w:eastAsia="Arial" w:hAnsi="Arial" w:cs="Arial"/>
                 <w:color w:val="000000" w:themeColor="text1"/>
               </w:rPr>
-              <w:t>Mandatory is subsidy award is standalone</w:t>
+              <w:t>Mandatory</w:t>
             </w:r>
           </w:p>
         </w:tc>
@@ -1579,7 +1579,7 @@
               <w:rPr>
                 <w:rFonts w:ascii="Arial" w:hAnsi="Arial" w:cs="Arial"/>
               </w:rPr>
-              <w:t xml:space="preserve">Policy objective(s) of the scheme or subsidy. This should reflect the specific policy objective(s) documented under Subsidy Control </w:t>
+              <w:t xml:space="preserve">'Specific Policy Objective(s) - provide details of the policy objective(s) of the scheme or subsidy. This should reflect the specific policy objective(s) documented under Subsidy Control </w:t>
             </w:r>
             <w:proofErr w:type="gramStart"/>
             <w:r>
@@ -1593,7 +1593,7 @@
               <w:rPr>
                 <w:rFonts w:ascii="Arial" w:hAnsi="Arial" w:cs="Arial"/>
               </w:rPr>
-              <w:t xml:space="preserve"> A (which forms part of Step 1 of the Assessment Framework in the Statutory Guidance for the UK Subsidy Control Regime).’</w:t>
+              <w:t xml:space="preserve"> A (which forms part of Step 1 of the Assessment Framework in the Statutory Guidance for the UK Subsidy Control Regime).</w:t>
             </w:r>
           </w:p>
           <w:p>
@@ -1608,20 +1608,96 @@
             <w:pPr>
               <w:spacing w:line="240" w:lineRule="exact"/>
               <w:rPr>
-                <w:rFonts w:ascii="Arial" w:eastAsia="Arial" w:hAnsi="Arial" w:cs="Arial"/>
+                <w:rFonts w:ascii="Arial" w:hAnsi="Arial" w:cs="Arial"/>
+              </w:rPr>
+            </w:pPr>
+            <w:r>
+              <w:rPr>
+                <w:rFonts w:ascii="Arial" w:hAnsi="Arial" w:cs="Arial"/>
+              </w:rPr>
+              <w:t xml:space="preserve">This field is </w:t>
+            </w:r>
+            <w:r>
+              <w:rPr>
+                <w:rFonts w:ascii="Arial" w:hAnsi="Arial" w:cs="Arial"/>
                 <w:b/>
                 <w:bCs/>
-                <w:color w:val="000000" w:themeColor="text1"/>
-              </w:rPr>
-            </w:pPr>
-            <w:r>
-              <w:rPr>
-                <w:rFonts w:ascii="Arial" w:eastAsia="Arial" w:hAnsi="Arial" w:cs="Arial"/>
+              </w:rPr>
+              <w:t>only saved and published</w:t>
+            </w:r>
+            <w:r>
+              <w:rPr>
+                <w:rFonts w:ascii="Arial" w:hAnsi="Arial" w:cs="Arial"/>
+              </w:rPr>
+              <w:t xml:space="preserve"> for </w:t>
+            </w:r>
+            <w:r>
+              <w:rPr>
+                <w:rFonts w:ascii="Arial" w:hAnsi="Arial" w:cs="Arial"/>
                 <w:b/>
                 <w:bCs/>
-                <w:color w:val="000000" w:themeColor="text1"/>
-              </w:rPr>
-              <w:t>This is only saved to the database if the award is standalone.</w:t>
+              </w:rPr>
+              <w:lastRenderedPageBreak/>
+              <w:t>standalone awards</w:t>
+            </w:r>
+            <w:r>
+              <w:rPr>
+                <w:rFonts w:ascii="Arial" w:hAnsi="Arial" w:cs="Arial"/>
+              </w:rPr>
+              <w:t xml:space="preserve">. If you are submitting an </w:t>
+            </w:r>
+            <w:r>
+              <w:rPr>
+                <w:rFonts w:ascii="Arial" w:hAnsi="Arial" w:cs="Arial"/>
+                <w:b/>
+                <w:bCs/>
+              </w:rPr>
+              <w:t>in-scheme</w:t>
+            </w:r>
+            <w:r>
+              <w:rPr>
+                <w:rFonts w:ascii="Arial" w:hAnsi="Arial" w:cs="Arial"/>
+              </w:rPr>
+              <w:t xml:space="preserve"> award, the information entered here will not be recorded.</w:t>
+            </w:r>
+          </w:p>
+          <w:p>
+            <w:pPr>
+              <w:spacing w:line="240" w:lineRule="exact"/>
+              <w:rPr>
+                <w:rFonts w:ascii="Arial" w:hAnsi="Arial" w:cs="Arial"/>
+              </w:rPr>
+            </w:pPr>
+          </w:p>
+          <w:p>
+            <w:pPr>
+              <w:spacing w:line="240" w:lineRule="exact"/>
+              <w:rPr>
+                <w:rFonts w:ascii="Arial" w:eastAsia="Arial" w:hAnsi="Arial" w:cs="Arial"/>
+                <w:b/>
+                <w:bCs/>
+                <w:color w:val="000000" w:themeColor="text1"/>
+              </w:rPr>
+            </w:pPr>
+            <w:r>
+              <w:rPr>
+                <w:rFonts w:ascii="Arial" w:hAnsi="Arial" w:cs="Arial"/>
+              </w:rPr>
+              <w:t xml:space="preserve">Please include the policy objective in the </w:t>
+            </w:r>
+            <w:r>
+              <w:rPr>
+                <w:rFonts w:ascii="Arial" w:hAnsi="Arial" w:cs="Arial"/>
+                <w:b/>
+                <w:bCs/>
+              </w:rPr>
+              <w:t>Subsidy Description</w:t>
+            </w:r>
+            <w:r>
+              <w:rPr>
+                <w:rFonts w:ascii="Arial" w:hAnsi="Arial" w:cs="Arial"/>
+              </w:rPr>
+              <w:t xml:space="preserve"> field (Field G) instead.</w:t>
             </w:r>
           </w:p>
         </w:tc>
@@ -1640,6 +1716,7 @@
               <w:rPr>
                 <w:rFonts w:ascii="Arial" w:eastAsia="Arial" w:hAnsi="Arial" w:cs="Arial"/>
               </w:rPr>
+              <w:lastRenderedPageBreak/>
               <w:t>Limit 1500 characters</w:t>
             </w:r>
           </w:p>
@@ -1719,15 +1796,7 @@
                 <w:rFonts w:ascii="Arial" w:eastAsia="Arial" w:hAnsi="Arial" w:cs="Arial"/>
                 <w:color w:val="000000" w:themeColor="text1"/>
               </w:rPr>
-              <w:t xml:space="preserve">cription should include TCA </w:t>
-            </w:r>
-            <w:r>
-              <w:rPr>
-                <w:rFonts w:ascii="Arial" w:eastAsia="Arial" w:hAnsi="Arial" w:cs="Arial"/>
-                <w:color w:val="000000" w:themeColor="text1"/>
-              </w:rPr>
-              <w:lastRenderedPageBreak/>
-              <w:t>requirements such as relevant time limits or other conditions attached to the scheme.</w:t>
+              <w:t>cription should include TCA requirements such as relevant time limits or other conditions attached to the scheme.</w:t>
             </w:r>
           </w:p>
         </w:tc>
@@ -1747,7 +1816,6 @@
               <w:rPr>
                 <w:rFonts w:ascii="Arial" w:eastAsia="Arial" w:hAnsi="Arial" w:cs="Arial"/>
               </w:rPr>
-              <w:lastRenderedPageBreak/>
               <w:t xml:space="preserve">Limit </w:t>
             </w:r>
             <w:r>
@@ -1789,7 +1857,7 @@
                 <w:rFonts w:ascii="Arial" w:eastAsia="Arial" w:hAnsi="Arial" w:cs="Arial"/>
                 <w:color w:val="000000" w:themeColor="text1"/>
               </w:rPr>
-              <w:t>Public authority policy URL</w:t>
+              <w:t>Legal basis</w:t>
             </w:r>
           </w:p>
         </w:tc>
@@ -1816,7 +1884,7 @@
                 <w:rFonts w:ascii="Arial" w:eastAsia="Arial" w:hAnsi="Arial" w:cs="Arial"/>
                 <w:color w:val="000000" w:themeColor="text1"/>
               </w:rPr>
-              <w:t>Optional, when award is standalone</w:t>
+              <w:t>Mandatory</w:t>
             </w:r>
           </w:p>
         </w:tc>
@@ -1843,38 +1911,14 @@
                 <w:rFonts w:ascii="Arial" w:eastAsia="Arial" w:hAnsi="Arial" w:cs="Arial"/>
                 <w:color w:val="000000" w:themeColor="text1"/>
               </w:rPr>
-              <w:t>URL for the webpage that contains the policy that this standalone subsidy award relates to. For example, if you are adding a subsidy award that relates to water purity, you should provide the URL for the water purity policy.</w:t>
-            </w:r>
-          </w:p>
-          <w:p>
-            <w:pPr>
-              <w:spacing w:line="240" w:lineRule="exact"/>
-              <w:rPr>
-                <w:rFonts w:ascii="Arial" w:eastAsia="Arial" w:hAnsi="Arial" w:cs="Arial"/>
-                <w:b/>
-                <w:bCs/>
-                <w:color w:val="000000" w:themeColor="text1"/>
-              </w:rPr>
-            </w:pPr>
-          </w:p>
-          <w:p>
-            <w:pPr>
-              <w:spacing w:line="240" w:lineRule="exact"/>
-              <w:rPr>
-                <w:rFonts w:ascii="Arial" w:eastAsia="Arial" w:hAnsi="Arial" w:cs="Arial"/>
-                <w:b/>
-                <w:bCs/>
-                <w:color w:val="000000" w:themeColor="text1"/>
-              </w:rPr>
-            </w:pPr>
-            <w:r>
-              <w:rPr>
-                <w:rFonts w:ascii="Arial" w:eastAsia="Arial" w:hAnsi="Arial" w:cs="Arial"/>
-                <w:b/>
-                <w:bCs/>
-                <w:color w:val="000000" w:themeColor="text1"/>
-              </w:rPr>
-              <w:t>This is only saved to the database if the award is standalone.</w:t>
+              <w:t>T</w:t>
+            </w:r>
+            <w:r>
+              <w:rPr>
+                <w:rFonts w:ascii="Arial" w:eastAsia="Arial" w:hAnsi="Arial" w:cs="Arial"/>
+                <w:color w:val="000000" w:themeColor="text1"/>
+              </w:rPr>
+              <w:t>his is a short summary of the policy or economic background of the scheme.</w:t>
             </w:r>
           </w:p>
         </w:tc>
@@ -1901,7 +1945,7 @@
                 <w:rFonts w:ascii="Arial" w:eastAsia="Arial" w:hAnsi="Arial" w:cs="Arial"/>
                 <w:color w:val="000000" w:themeColor="text1"/>
               </w:rPr>
-              <w:t>Limit 500 characters</w:t>
+              <w:t>Limit 5000 characters</w:t>
             </w:r>
           </w:p>
         </w:tc>
@@ -1930,7 +1974,7 @@
                 <w:rFonts w:ascii="Arial" w:eastAsia="Arial" w:hAnsi="Arial" w:cs="Arial"/>
                 <w:color w:val="000000" w:themeColor="text1"/>
               </w:rPr>
-              <w:t>Public authority policy URL description</w:t>
+              <w:t>Public authority policy URL</w:t>
             </w:r>
           </w:p>
         </w:tc>
@@ -1984,7 +2028,7 @@
                 <w:rFonts w:ascii="Arial" w:eastAsia="Arial" w:hAnsi="Arial" w:cs="Arial"/>
                 <w:color w:val="000000" w:themeColor="text1"/>
               </w:rPr>
-              <w:t>Provide a short summary of the page that you have entered the URL for. This will make it easier for other users to understand the contents of the page, without clicking on it.</w:t>
+              <w:t>URL for the webpage that contains the policy that this standalone subsidy award relates to. For example, if you are adding a subsidy award that relates to water purity, you should provide the URL for the water purity policy.</w:t>
             </w:r>
           </w:p>
           <w:p>
@@ -2042,7 +2086,7 @@
                 <w:rFonts w:ascii="Arial" w:eastAsia="Arial" w:hAnsi="Arial" w:cs="Arial"/>
                 <w:color w:val="000000" w:themeColor="text1"/>
               </w:rPr>
-              <w:t>Limit 255 characters</w:t>
+              <w:t>Limit 500 characters</w:t>
             </w:r>
           </w:p>
         </w:tc>
@@ -2071,7 +2115,7 @@
                 <w:rFonts w:ascii="Arial" w:eastAsia="Arial" w:hAnsi="Arial" w:cs="Arial"/>
                 <w:color w:val="000000" w:themeColor="text1"/>
               </w:rPr>
-              <w:t>Legal basis</w:t>
+              <w:t>Public authority policy URL description</w:t>
             </w:r>
           </w:p>
         </w:tc>
@@ -2098,7 +2142,7 @@
                 <w:rFonts w:ascii="Arial" w:eastAsia="Arial" w:hAnsi="Arial" w:cs="Arial"/>
                 <w:color w:val="000000" w:themeColor="text1"/>
               </w:rPr>
-              <w:t>Mandatory</w:t>
+              <w:t>Optional, when award is standalone</w:t>
             </w:r>
           </w:p>
         </w:tc>
@@ -2125,14 +2169,48 @@
                 <w:rFonts w:ascii="Arial" w:eastAsia="Arial" w:hAnsi="Arial" w:cs="Arial"/>
                 <w:color w:val="000000" w:themeColor="text1"/>
               </w:rPr>
-              <w:t>T</w:t>
-            </w:r>
-            <w:r>
-              <w:rPr>
-                <w:rFonts w:ascii="Arial" w:eastAsia="Arial" w:hAnsi="Arial" w:cs="Arial"/>
-                <w:color w:val="000000" w:themeColor="text1"/>
-              </w:rPr>
-              <w:t>his is a short summary of the policy or economic background of the scheme.</w:t>
+              <w:t>Provide a short summary of the page that you have entered the URL for. This will make it easier for other users to understand the contents of the page, without clicking on it.</w:t>
+            </w:r>
+          </w:p>
+          <w:p>
+            <w:pPr>
+              <w:spacing w:line="240" w:lineRule="exact"/>
+              <w:rPr>
+                <w:rFonts w:ascii="Arial" w:eastAsia="Arial" w:hAnsi="Arial" w:cs="Arial"/>
+                <w:b/>
+                <w:bCs/>
+                <w:color w:val="000000" w:themeColor="text1"/>
+              </w:rPr>
+            </w:pPr>
+          </w:p>
+          <w:p>
+            <w:pPr>
+              <w:spacing w:line="240" w:lineRule="exact"/>
+              <w:rPr>
+                <w:rFonts w:ascii="Arial" w:eastAsia="Arial" w:hAnsi="Arial" w:cs="Arial"/>
+                <w:b/>
+                <w:bCs/>
+                <w:color w:val="000000" w:themeColor="text1"/>
+              </w:rPr>
+            </w:pPr>
+            <w:r>
+              <w:rPr>
+                <w:rFonts w:ascii="Arial" w:eastAsia="Arial" w:hAnsi="Arial" w:cs="Arial"/>
+                <w:b/>
+                <w:bCs/>
+                <w:color w:val="000000" w:themeColor="text1"/>
+              </w:rPr>
+              <w:t xml:space="preserve">This is only saved to the database if </w:t>
+            </w:r>
+            <w:r>
+              <w:rPr>
+                <w:rFonts w:ascii="Arial" w:eastAsia="Arial" w:hAnsi="Arial" w:cs="Arial"/>
+                <w:b/>
+                <w:bCs/>
+                <w:color w:val="000000" w:themeColor="text1"/>
+              </w:rPr>
+              <w:lastRenderedPageBreak/>
+              <w:t>the award is standalone.</w:t>
             </w:r>
           </w:p>
         </w:tc>
@@ -2159,7 +2237,8 @@
                 <w:rFonts w:ascii="Arial" w:eastAsia="Arial" w:hAnsi="Arial" w:cs="Arial"/>
                 <w:color w:val="000000" w:themeColor="text1"/>
               </w:rPr>
-              <w:t>Limit 5000 characters</w:t>
+              <w:lastRenderedPageBreak/>
+              <w:t>Limit 255 characters</w:t>
             </w:r>
           </w:p>
         </w:tc>
@@ -2480,7 +2559,6 @@
                 <w:rFonts w:ascii="Arial" w:eastAsia="Arial" w:hAnsi="Arial" w:cs="Arial"/>
                 <w:color w:val="000000" w:themeColor="text1"/>
               </w:rPr>
-              <w:lastRenderedPageBreak/>
               <w:t>You must select one of the following options:</w:t>
             </w:r>
           </w:p>
@@ -2793,7 +2871,6 @@
                 <w:rFonts w:ascii="Arial" w:eastAsia="Arial" w:hAnsi="Arial" w:cs="Arial"/>
                 <w:color w:val="000000" w:themeColor="text1"/>
               </w:rPr>
-              <w:lastRenderedPageBreak/>
               <w:t xml:space="preserve">Select from </w:t>
             </w:r>
             <w:r>
@@ -3053,15 +3130,7 @@
                 <w:rFonts w:ascii="Arial" w:eastAsia="Arial" w:hAnsi="Arial" w:cs="Arial"/>
                 <w:color w:val="000000" w:themeColor="text1"/>
               </w:rPr>
-              <w:t xml:space="preserve">Purchase of goods or services </w:t>
-            </w:r>
-            <w:r>
-              <w:rPr>
-                <w:rFonts w:ascii="Arial" w:eastAsia="Arial" w:hAnsi="Arial" w:cs="Arial"/>
-                <w:color w:val="000000" w:themeColor="text1"/>
-              </w:rPr>
-              <w:lastRenderedPageBreak/>
-              <w:t>above market prices</w:t>
+              <w:t>Purchase of goods or services above market prices</w:t>
             </w:r>
           </w:p>
           <w:p>
@@ -3448,15 +3517,13 @@
               </w:rPr>
               <w:t xml:space="preserve">Where the Full Amount is a Tax Measure enter as a Range in the format shown on the next column. Two numbers </w:t>
             </w:r>
-            <w:proofErr w:type="spellStart"/>
-            <w:r>
-              <w:rPr>
-                <w:rFonts w:ascii="Arial" w:eastAsia="Arial" w:hAnsi="Arial" w:cs="Arial"/>
-                <w:color w:val="000000" w:themeColor="text1"/>
-              </w:rPr>
-              <w:t>seperated</w:t>
-            </w:r>
-            <w:proofErr w:type="spellEnd"/>
+            <w:r>
+              <w:rPr>
+                <w:rFonts w:ascii="Arial" w:eastAsia="Arial" w:hAnsi="Arial" w:cs="Arial"/>
+                <w:color w:val="000000" w:themeColor="text1"/>
+              </w:rPr>
+              <w:t>separated</w:t>
+            </w:r>
             <w:r>
               <w:rPr>
                 <w:rFonts w:ascii="Arial" w:eastAsia="Arial" w:hAnsi="Arial" w:cs="Arial"/>
@@ -3558,6 +3625,7 @@
                 <w:rFonts w:ascii="Arial" w:eastAsia="Arial" w:hAnsi="Arial" w:cs="Arial"/>
                 <w:color w:val="000000" w:themeColor="text1"/>
               </w:rPr>
+              <w:lastRenderedPageBreak/>
               <w:t>£1,500,001 to £3,000,000</w:t>
             </w:r>
           </w:p>
@@ -3675,6 +3743,7 @@
                 <w:rFonts w:ascii="Arial" w:eastAsia="Arial" w:hAnsi="Arial" w:cs="Arial"/>
                 <w:color w:val="000000" w:themeColor="text1"/>
               </w:rPr>
+              <w:lastRenderedPageBreak/>
               <w:t>e.g.,</w:t>
             </w:r>
           </w:p>
@@ -3774,7 +3843,6 @@
                 <w:rFonts w:ascii="Arial" w:eastAsia="Arial" w:hAnsi="Arial" w:cs="Arial"/>
                 <w:color w:val="000000" w:themeColor="text1"/>
               </w:rPr>
-              <w:lastRenderedPageBreak/>
               <w:t>Public</w:t>
             </w:r>
             <w:r>
@@ -4726,6 +4794,7 @@
                 <w:rFonts w:ascii="Arial" w:eastAsia="Arial" w:hAnsi="Arial" w:cs="Arial"/>
                 <w:color w:val="000000" w:themeColor="text1"/>
               </w:rPr>
+              <w:lastRenderedPageBreak/>
               <w:t xml:space="preserve">VAT </w:t>
             </w:r>
             <w:r>
@@ -4804,6 +4873,7 @@
                 <w:rFonts w:ascii="Arial" w:eastAsia="Arial" w:hAnsi="Arial" w:cs="Arial"/>
                 <w:color w:val="000000" w:themeColor="text1"/>
               </w:rPr>
+              <w:lastRenderedPageBreak/>
               <w:t xml:space="preserve"> </w:t>
             </w:r>
             <w:r>
@@ -4988,15 +5058,7 @@
                 <w:rFonts w:ascii="Arial" w:eastAsia="Arial" w:hAnsi="Arial" w:cs="Arial"/>
                 <w:color w:val="000000" w:themeColor="text1"/>
               </w:rPr>
-              <w:t xml:space="preserve">include a dash </w:t>
-            </w:r>
-            <w:r>
-              <w:rPr>
-                <w:rFonts w:ascii="Arial" w:eastAsia="Arial" w:hAnsi="Arial" w:cs="Arial"/>
-                <w:color w:val="000000" w:themeColor="text1"/>
-              </w:rPr>
-              <w:lastRenderedPageBreak/>
-              <w:t>(-) before the last digit.</w:t>
+              <w:t>include a dash (-) before the last digit.</w:t>
             </w:r>
           </w:p>
           <w:p>
@@ -5061,7 +5123,6 @@
           <w:rFonts w:ascii="Arial" w:eastAsia="Arial" w:hAnsi="Arial" w:cs="Arial"/>
           <w:color w:val="000000" w:themeColor="text1"/>
         </w:rPr>
-        <w:lastRenderedPageBreak/>
         <w:t xml:space="preserve"> </w:t>
       </w:r>
     </w:p>
@@ -5539,6 +5600,7 @@
               <w:rPr>
                 <w:rFonts w:ascii="Arial" w:hAnsi="Arial" w:cs="Arial"/>
               </w:rPr>
+              <w:lastRenderedPageBreak/>
               <w:t>East of England</w:t>
             </w:r>
           </w:p>
@@ -5695,6 +5757,7 @@
                 <w:rFonts w:ascii="Arial" w:eastAsia="Arial" w:hAnsi="Arial" w:cs="Arial"/>
                 <w:color w:val="000000" w:themeColor="text1"/>
               </w:rPr>
+              <w:lastRenderedPageBreak/>
               <w:t>If “</w:t>
             </w:r>
             <w:r>
@@ -5856,226 +5919,226 @@
                 <w:rFonts w:ascii="Arial" w:eastAsia="Arial" w:hAnsi="Arial" w:cs="Arial"/>
                 <w:color w:val="000000" w:themeColor="text1"/>
               </w:rPr>
+              <w:t>If the company is in more than one sector, select the one that you think is most relevant to this subsidy award.</w:t>
+            </w:r>
+          </w:p>
+          <w:p>
+            <w:pPr>
+              <w:spacing w:line="240" w:lineRule="exact"/>
+              <w:ind w:left="360" w:hanging="360"/>
+              <w:rPr>
+                <w:rFonts w:ascii="Arial" w:eastAsia="Arial" w:hAnsi="Arial" w:cs="Arial"/>
+                <w:color w:val="000000" w:themeColor="text1"/>
+              </w:rPr>
+            </w:pPr>
+          </w:p>
+          <w:p>
+            <w:pPr>
+              <w:spacing w:line="240" w:lineRule="exact"/>
+              <w:ind w:left="360" w:hanging="360"/>
+              <w:rPr>
+                <w:rFonts w:ascii="Arial" w:eastAsia="Arial" w:hAnsi="Arial" w:cs="Arial"/>
+                <w:color w:val="000000" w:themeColor="text1"/>
+              </w:rPr>
+            </w:pPr>
+            <w:r>
+              <w:rPr>
+                <w:rFonts w:ascii="Arial" w:eastAsia="Arial" w:hAnsi="Arial" w:cs="Arial"/>
+                <w:color w:val="000000" w:themeColor="text1"/>
+              </w:rPr>
+              <w:t>Accommodation and food service activities</w:t>
+            </w:r>
+          </w:p>
+          <w:p>
+            <w:pPr>
+              <w:spacing w:line="240" w:lineRule="exact"/>
+              <w:ind w:left="360" w:hanging="360"/>
+              <w:rPr>
+                <w:rFonts w:ascii="Arial" w:eastAsia="Arial" w:hAnsi="Arial" w:cs="Arial"/>
+                <w:color w:val="000000" w:themeColor="text1"/>
+              </w:rPr>
+            </w:pPr>
+          </w:p>
+          <w:p>
+            <w:pPr>
+              <w:spacing w:line="240" w:lineRule="exact"/>
+              <w:rPr>
+                <w:rFonts w:ascii="Arial" w:eastAsia="Arial" w:hAnsi="Arial" w:cs="Arial"/>
+                <w:color w:val="000000" w:themeColor="text1"/>
+              </w:rPr>
+            </w:pPr>
+            <w:r>
+              <w:rPr>
+                <w:rFonts w:ascii="Arial" w:eastAsia="Arial" w:hAnsi="Arial" w:cs="Arial"/>
+                <w:color w:val="000000" w:themeColor="text1"/>
+              </w:rPr>
+              <w:t>Activities of extraterritorial organisations and bodies</w:t>
+            </w:r>
+          </w:p>
+          <w:p>
+            <w:pPr>
+              <w:spacing w:line="240" w:lineRule="exact"/>
+              <w:rPr>
+                <w:rFonts w:ascii="Arial" w:eastAsia="Arial" w:hAnsi="Arial" w:cs="Arial"/>
+                <w:color w:val="000000" w:themeColor="text1"/>
+              </w:rPr>
+            </w:pPr>
+          </w:p>
+          <w:p>
+            <w:pPr>
+              <w:spacing w:line="240" w:lineRule="exact"/>
+              <w:rPr>
+                <w:rFonts w:ascii="Arial" w:eastAsia="Arial" w:hAnsi="Arial" w:cs="Arial"/>
+                <w:color w:val="000000" w:themeColor="text1"/>
+              </w:rPr>
+            </w:pPr>
+            <w:r>
+              <w:rPr>
+                <w:rFonts w:ascii="Arial" w:eastAsia="Arial" w:hAnsi="Arial" w:cs="Arial"/>
+                <w:color w:val="000000" w:themeColor="text1"/>
+              </w:rPr>
+              <w:t xml:space="preserve">Activities of households as employers; undifferentiated goods- and services-producing activities of households for own use </w:t>
+            </w:r>
+            <w:r>
+              <w:br/>
+            </w:r>
+          </w:p>
+          <w:p>
+            <w:pPr>
+              <w:spacing w:line="240" w:lineRule="exact"/>
+              <w:rPr>
+                <w:rFonts w:ascii="Arial" w:eastAsia="Arial" w:hAnsi="Arial" w:cs="Arial"/>
+                <w:color w:val="000000" w:themeColor="text1"/>
+              </w:rPr>
+            </w:pPr>
+            <w:r>
+              <w:rPr>
+                <w:rFonts w:ascii="Arial" w:eastAsia="Arial" w:hAnsi="Arial" w:cs="Arial"/>
+                <w:color w:val="000000" w:themeColor="text1"/>
+              </w:rPr>
+              <w:t>Administrative and support service activities</w:t>
+            </w:r>
+          </w:p>
+          <w:p>
+            <w:pPr>
+              <w:spacing w:line="240" w:lineRule="exact"/>
+              <w:ind w:left="360" w:hanging="360"/>
+              <w:rPr>
+                <w:rFonts w:ascii="Arial" w:eastAsia="Arial" w:hAnsi="Arial" w:cs="Arial"/>
+                <w:color w:val="000000" w:themeColor="text1"/>
+              </w:rPr>
+            </w:pPr>
+          </w:p>
+          <w:p>
+            <w:pPr>
+              <w:spacing w:line="240" w:lineRule="exact"/>
+              <w:ind w:left="360" w:hanging="360"/>
+              <w:rPr>
+                <w:rFonts w:ascii="Arial" w:eastAsia="Arial" w:hAnsi="Arial" w:cs="Arial"/>
+                <w:color w:val="000000" w:themeColor="text1"/>
+              </w:rPr>
+            </w:pPr>
+            <w:r>
+              <w:rPr>
+                <w:rFonts w:ascii="Arial" w:eastAsia="Arial" w:hAnsi="Arial" w:cs="Arial"/>
+                <w:color w:val="000000" w:themeColor="text1"/>
+              </w:rPr>
+              <w:t>Agriculture, forestry and fishing</w:t>
+            </w:r>
+          </w:p>
+          <w:p>
+            <w:pPr>
+              <w:spacing w:line="240" w:lineRule="exact"/>
+              <w:ind w:left="360" w:hanging="360"/>
+            </w:pPr>
+          </w:p>
+          <w:p>
+            <w:pPr>
+              <w:spacing w:line="240" w:lineRule="exact"/>
+              <w:ind w:left="360" w:hanging="360"/>
+              <w:rPr>
+                <w:rFonts w:ascii="Arial" w:eastAsia="Arial" w:hAnsi="Arial" w:cs="Arial"/>
+                <w:color w:val="000000" w:themeColor="text1"/>
+              </w:rPr>
+            </w:pPr>
+            <w:r>
+              <w:rPr>
+                <w:rFonts w:ascii="Arial" w:eastAsia="Arial" w:hAnsi="Arial" w:cs="Arial"/>
+                <w:color w:val="000000" w:themeColor="text1"/>
+              </w:rPr>
+              <w:t>Arts, entertainment and recreation</w:t>
+            </w:r>
+          </w:p>
+          <w:p>
+            <w:pPr>
+              <w:spacing w:line="240" w:lineRule="exact"/>
+              <w:ind w:left="360" w:hanging="360"/>
+            </w:pPr>
+          </w:p>
+          <w:p>
+            <w:pPr>
+              <w:spacing w:line="240" w:lineRule="exact"/>
+              <w:ind w:left="360" w:hanging="360"/>
+              <w:rPr>
+                <w:rFonts w:ascii="Arial" w:eastAsia="Arial" w:hAnsi="Arial" w:cs="Arial"/>
+                <w:color w:val="000000" w:themeColor="text1"/>
+              </w:rPr>
+            </w:pPr>
+            <w:r>
+              <w:rPr>
+                <w:rFonts w:ascii="Arial" w:eastAsia="Arial" w:hAnsi="Arial" w:cs="Arial"/>
+                <w:color w:val="000000" w:themeColor="text1"/>
+              </w:rPr>
+              <w:t>Construction</w:t>
+            </w:r>
+          </w:p>
+          <w:p>
+            <w:pPr>
+              <w:spacing w:line="240" w:lineRule="exact"/>
+              <w:ind w:left="360" w:hanging="360"/>
+            </w:pPr>
+          </w:p>
+          <w:p>
+            <w:pPr>
+              <w:spacing w:line="240" w:lineRule="exact"/>
+              <w:ind w:left="360" w:hanging="360"/>
+              <w:rPr>
+                <w:rFonts w:ascii="Arial" w:eastAsia="Arial" w:hAnsi="Arial" w:cs="Arial"/>
+                <w:color w:val="000000" w:themeColor="text1"/>
+              </w:rPr>
+            </w:pPr>
+            <w:r>
+              <w:rPr>
+                <w:rFonts w:ascii="Arial" w:eastAsia="Arial" w:hAnsi="Arial" w:cs="Arial"/>
+                <w:color w:val="000000" w:themeColor="text1"/>
+              </w:rPr>
+              <w:t>Education</w:t>
+            </w:r>
+            <w:r>
+              <w:br/>
+            </w:r>
+            <w:r>
+              <w:rPr>
+                <w:rFonts w:ascii="Arial" w:eastAsia="Arial" w:hAnsi="Arial" w:cs="Arial"/>
+                <w:color w:val="000000" w:themeColor="text1"/>
+              </w:rPr>
+              <w:t xml:space="preserve"> </w:t>
+            </w:r>
+          </w:p>
+          <w:p>
+            <w:pPr>
+              <w:spacing w:line="240" w:lineRule="exact"/>
+              <w:rPr>
+                <w:rFonts w:ascii="Arial" w:eastAsia="Arial" w:hAnsi="Arial" w:cs="Arial"/>
+                <w:color w:val="000000" w:themeColor="text1"/>
+              </w:rPr>
+            </w:pPr>
+            <w:r>
+              <w:rPr>
+                <w:rFonts w:ascii="Arial" w:eastAsia="Arial" w:hAnsi="Arial" w:cs="Arial"/>
+                <w:color w:val="000000" w:themeColor="text1"/>
+              </w:rPr>
               <w:lastRenderedPageBreak/>
-              <w:t>If the company is in more than one sector, select the one that you think is most relevant to this subsidy award.</w:t>
-            </w:r>
-          </w:p>
-          <w:p>
-            <w:pPr>
-              <w:spacing w:line="240" w:lineRule="exact"/>
-              <w:ind w:left="360" w:hanging="360"/>
-              <w:rPr>
-                <w:rFonts w:ascii="Arial" w:eastAsia="Arial" w:hAnsi="Arial" w:cs="Arial"/>
-                <w:color w:val="000000" w:themeColor="text1"/>
-              </w:rPr>
-            </w:pPr>
-          </w:p>
-          <w:p>
-            <w:pPr>
-              <w:spacing w:line="240" w:lineRule="exact"/>
-              <w:ind w:left="360" w:hanging="360"/>
-              <w:rPr>
-                <w:rFonts w:ascii="Arial" w:eastAsia="Arial" w:hAnsi="Arial" w:cs="Arial"/>
-                <w:color w:val="000000" w:themeColor="text1"/>
-              </w:rPr>
-            </w:pPr>
-            <w:r>
-              <w:rPr>
-                <w:rFonts w:ascii="Arial" w:eastAsia="Arial" w:hAnsi="Arial" w:cs="Arial"/>
-                <w:color w:val="000000" w:themeColor="text1"/>
-              </w:rPr>
-              <w:t>Accommodation and food service activities</w:t>
-            </w:r>
-          </w:p>
-          <w:p>
-            <w:pPr>
-              <w:spacing w:line="240" w:lineRule="exact"/>
-              <w:ind w:left="360" w:hanging="360"/>
-              <w:rPr>
-                <w:rFonts w:ascii="Arial" w:eastAsia="Arial" w:hAnsi="Arial" w:cs="Arial"/>
-                <w:color w:val="000000" w:themeColor="text1"/>
-              </w:rPr>
-            </w:pPr>
-          </w:p>
-          <w:p>
-            <w:pPr>
-              <w:spacing w:line="240" w:lineRule="exact"/>
-              <w:rPr>
-                <w:rFonts w:ascii="Arial" w:eastAsia="Arial" w:hAnsi="Arial" w:cs="Arial"/>
-                <w:color w:val="000000" w:themeColor="text1"/>
-              </w:rPr>
-            </w:pPr>
-            <w:r>
-              <w:rPr>
-                <w:rFonts w:ascii="Arial" w:eastAsia="Arial" w:hAnsi="Arial" w:cs="Arial"/>
-                <w:color w:val="000000" w:themeColor="text1"/>
-              </w:rPr>
-              <w:t>Activities of extraterritorial organisations and bodies</w:t>
-            </w:r>
-          </w:p>
-          <w:p>
-            <w:pPr>
-              <w:spacing w:line="240" w:lineRule="exact"/>
-              <w:rPr>
-                <w:rFonts w:ascii="Arial" w:eastAsia="Arial" w:hAnsi="Arial" w:cs="Arial"/>
-                <w:color w:val="000000" w:themeColor="text1"/>
-              </w:rPr>
-            </w:pPr>
-          </w:p>
-          <w:p>
-            <w:pPr>
-              <w:spacing w:line="240" w:lineRule="exact"/>
-              <w:rPr>
-                <w:rFonts w:ascii="Arial" w:eastAsia="Arial" w:hAnsi="Arial" w:cs="Arial"/>
-                <w:color w:val="000000" w:themeColor="text1"/>
-              </w:rPr>
-            </w:pPr>
-            <w:r>
-              <w:rPr>
-                <w:rFonts w:ascii="Arial" w:eastAsia="Arial" w:hAnsi="Arial" w:cs="Arial"/>
-                <w:color w:val="000000" w:themeColor="text1"/>
-              </w:rPr>
-              <w:t xml:space="preserve">Activities of households as employers; undifferentiated goods- and services-producing activities of households for own use </w:t>
-            </w:r>
-            <w:r>
-              <w:br/>
-            </w:r>
-          </w:p>
-          <w:p>
-            <w:pPr>
-              <w:spacing w:line="240" w:lineRule="exact"/>
-              <w:rPr>
-                <w:rFonts w:ascii="Arial" w:eastAsia="Arial" w:hAnsi="Arial" w:cs="Arial"/>
-                <w:color w:val="000000" w:themeColor="text1"/>
-              </w:rPr>
-            </w:pPr>
-            <w:r>
-              <w:rPr>
-                <w:rFonts w:ascii="Arial" w:eastAsia="Arial" w:hAnsi="Arial" w:cs="Arial"/>
-                <w:color w:val="000000" w:themeColor="text1"/>
-              </w:rPr>
-              <w:t>Administrative and support service activities</w:t>
-            </w:r>
-          </w:p>
-          <w:p>
-            <w:pPr>
-              <w:spacing w:line="240" w:lineRule="exact"/>
-              <w:ind w:left="360" w:hanging="360"/>
-              <w:rPr>
-                <w:rFonts w:ascii="Arial" w:eastAsia="Arial" w:hAnsi="Arial" w:cs="Arial"/>
-                <w:color w:val="000000" w:themeColor="text1"/>
-              </w:rPr>
-            </w:pPr>
-          </w:p>
-          <w:p>
-            <w:pPr>
-              <w:spacing w:line="240" w:lineRule="exact"/>
-              <w:ind w:left="360" w:hanging="360"/>
-              <w:rPr>
-                <w:rFonts w:ascii="Arial" w:eastAsia="Arial" w:hAnsi="Arial" w:cs="Arial"/>
-                <w:color w:val="000000" w:themeColor="text1"/>
-              </w:rPr>
-            </w:pPr>
-            <w:r>
-              <w:rPr>
-                <w:rFonts w:ascii="Arial" w:eastAsia="Arial" w:hAnsi="Arial" w:cs="Arial"/>
-                <w:color w:val="000000" w:themeColor="text1"/>
-              </w:rPr>
-              <w:t>Agriculture, forestry and fishing</w:t>
-            </w:r>
-          </w:p>
-          <w:p>
-            <w:pPr>
-              <w:spacing w:line="240" w:lineRule="exact"/>
-              <w:ind w:left="360" w:hanging="360"/>
-            </w:pPr>
-          </w:p>
-          <w:p>
-            <w:pPr>
-              <w:spacing w:line="240" w:lineRule="exact"/>
-              <w:ind w:left="360" w:hanging="360"/>
-              <w:rPr>
-                <w:rFonts w:ascii="Arial" w:eastAsia="Arial" w:hAnsi="Arial" w:cs="Arial"/>
-                <w:color w:val="000000" w:themeColor="text1"/>
-              </w:rPr>
-            </w:pPr>
-            <w:r>
-              <w:rPr>
-                <w:rFonts w:ascii="Arial" w:eastAsia="Arial" w:hAnsi="Arial" w:cs="Arial"/>
-                <w:color w:val="000000" w:themeColor="text1"/>
-              </w:rPr>
-              <w:t>Arts, entertainment and recreation</w:t>
-            </w:r>
-          </w:p>
-          <w:p>
-            <w:pPr>
-              <w:spacing w:line="240" w:lineRule="exact"/>
-              <w:ind w:left="360" w:hanging="360"/>
-            </w:pPr>
-          </w:p>
-          <w:p>
-            <w:pPr>
-              <w:spacing w:line="240" w:lineRule="exact"/>
-              <w:ind w:left="360" w:hanging="360"/>
-              <w:rPr>
-                <w:rFonts w:ascii="Arial" w:eastAsia="Arial" w:hAnsi="Arial" w:cs="Arial"/>
-                <w:color w:val="000000" w:themeColor="text1"/>
-              </w:rPr>
-            </w:pPr>
-            <w:r>
-              <w:rPr>
-                <w:rFonts w:ascii="Arial" w:eastAsia="Arial" w:hAnsi="Arial" w:cs="Arial"/>
-                <w:color w:val="000000" w:themeColor="text1"/>
-              </w:rPr>
-              <w:t>Construction</w:t>
-            </w:r>
-          </w:p>
-          <w:p>
-            <w:pPr>
-              <w:spacing w:line="240" w:lineRule="exact"/>
-              <w:ind w:left="360" w:hanging="360"/>
-            </w:pPr>
-          </w:p>
-          <w:p>
-            <w:pPr>
-              <w:spacing w:line="240" w:lineRule="exact"/>
-              <w:ind w:left="360" w:hanging="360"/>
-              <w:rPr>
-                <w:rFonts w:ascii="Arial" w:eastAsia="Arial" w:hAnsi="Arial" w:cs="Arial"/>
-                <w:color w:val="000000" w:themeColor="text1"/>
-              </w:rPr>
-            </w:pPr>
-            <w:r>
-              <w:rPr>
-                <w:rFonts w:ascii="Arial" w:eastAsia="Arial" w:hAnsi="Arial" w:cs="Arial"/>
-                <w:color w:val="000000" w:themeColor="text1"/>
-              </w:rPr>
-              <w:t>Education</w:t>
-            </w:r>
-            <w:r>
-              <w:br/>
-            </w:r>
-            <w:r>
-              <w:rPr>
-                <w:rFonts w:ascii="Arial" w:eastAsia="Arial" w:hAnsi="Arial" w:cs="Arial"/>
-                <w:color w:val="000000" w:themeColor="text1"/>
-              </w:rPr>
-              <w:t xml:space="preserve"> </w:t>
-            </w:r>
-          </w:p>
-          <w:p>
-            <w:pPr>
-              <w:spacing w:line="240" w:lineRule="exact"/>
-              <w:rPr>
-                <w:rFonts w:ascii="Arial" w:eastAsia="Arial" w:hAnsi="Arial" w:cs="Arial"/>
-                <w:color w:val="000000" w:themeColor="text1"/>
-              </w:rPr>
-            </w:pPr>
-            <w:r>
-              <w:rPr>
-                <w:rFonts w:ascii="Arial" w:eastAsia="Arial" w:hAnsi="Arial" w:cs="Arial"/>
-                <w:color w:val="000000" w:themeColor="text1"/>
-              </w:rPr>
               <w:t>Electricity, gas, steam and air conditioning supply</w:t>
             </w:r>
           </w:p>
@@ -6201,7 +6264,6 @@
                 <w:rFonts w:ascii="Arial" w:eastAsia="Arial" w:hAnsi="Arial" w:cs="Arial"/>
                 <w:color w:val="000000" w:themeColor="text1"/>
               </w:rPr>
-              <w:lastRenderedPageBreak/>
               <w:t xml:space="preserve">Mining and quarrying </w:t>
             </w:r>
             <w:r>
@@ -8861,6 +8923,101 @@
 </file>
 
 <file path=customXml/item1.xml><?xml version="1.0" encoding="utf-8"?>
+<?mso-contentType ?>
+<spe:Receivers xmlns:spe="http://schemas.microsoft.com/sharepoint/events">
+  <Receiver>
+    <Name>Document ID Generator</Name>
+    <Synchronization>Synchronous</Synchronization>
+    <Type>10001</Type>
+    <SequenceNumber>1000</SequenceNumber>
+    <Url/>
+    <Assembly>Microsoft.Office.DocumentManagement, Version=16.0.0.0, Culture=neutral, PublicKeyToken=71e9bce111e9429c</Assembly>
+    <Class>Microsoft.Office.DocumentManagement.Internal.DocIdHandler</Class>
+    <Data/>
+    <Filter/>
+  </Receiver>
+  <Receiver>
+    <Name>Document ID Generator</Name>
+    <Synchronization>Synchronous</Synchronization>
+    <Type>10002</Type>
+    <SequenceNumber>1001</SequenceNumber>
+    <Url/>
+    <Assembly>Microsoft.Office.DocumentManagement, Version=16.0.0.0, Culture=neutral, PublicKeyToken=71e9bce111e9429c</Assembly>
+    <Class>Microsoft.Office.DocumentManagement.Internal.DocIdHandler</Class>
+    <Data/>
+    <Filter/>
+  </Receiver>
+  <Receiver>
+    <Name>Document ID Generator</Name>
+    <Synchronization>Synchronous</Synchronization>
+    <Type>10004</Type>
+    <SequenceNumber>1002</SequenceNumber>
+    <Url/>
+    <Assembly>Microsoft.Office.DocumentManagement, Version=16.0.0.0, Culture=neutral, PublicKeyToken=71e9bce111e9429c</Assembly>
+    <Class>Microsoft.Office.DocumentManagement.Internal.DocIdHandler</Class>
+    <Data/>
+    <Filter/>
+  </Receiver>
+  <Receiver>
+    <Name>Document ID Generator</Name>
+    <Synchronization>Synchronous</Synchronization>
+    <Type>10006</Type>
+    <SequenceNumber>1003</SequenceNumber>
+    <Url/>
+    <Assembly>Microsoft.Office.DocumentManagement, Version=16.0.0.0, Culture=neutral, PublicKeyToken=71e9bce111e9429c</Assembly>
+    <Class>Microsoft.Office.DocumentManagement.Internal.DocIdHandler</Class>
+    <Data/>
+    <Filter/>
+  </Receiver>
+</spe:Receivers>
+</file>
+
+<file path=customXml/item2.xml><?xml version="1.0" encoding="utf-8"?>
+<?mso-contentType ?>
+<FormTemplates xmlns="http://schemas.microsoft.com/sharepoint/v3/contenttype/forms">
+  <Display>DocumentLibraryForm</Display>
+  <Edit>DocumentLibraryForm</Edit>
+  <New>DocumentLibraryForm</New>
+</FormTemplates>
+</file>
+
+<file path=customXml/item3.xml><?xml version="1.0" encoding="utf-8"?>
+<p:properties xmlns:p="http://schemas.microsoft.com/office/2006/metadata/properties" xmlns:xsi="http://www.w3.org/2001/XMLSchema-instance" xmlns:pc="http://schemas.microsoft.com/office/infopath/2007/PartnerControls">
+  <documentManagement>
+    <LegacyData xmlns="aaacb922-5235-4a66-b188-303b9b46fbd7" xsi:nil="true"/>
+    <_dlc_DocId xmlns="4ff8cd83-fc61-4182-af0d-9444b096b4cc">E67A7M7FTMSZ-519618591-1186</_dlc_DocId>
+    <TaxCatchAll xmlns="4ff8cd83-fc61-4182-af0d-9444b096b4cc">
+      <Value>1</Value>
+    </TaxCatchAll>
+    <m975189f4ba442ecbf67d4147307b177 xmlns="4ff8cd83-fc61-4182-af0d-9444b096b4cc">
+      <Terms xmlns="http://schemas.microsoft.com/office/infopath/2007/PartnerControls">
+        <TermInfo xmlns="http://schemas.microsoft.com/office/infopath/2007/PartnerControls">
+          <TermName xmlns="http://schemas.microsoft.com/office/infopath/2007/PartnerControls">EBRASS</TermName>
+          <TermId xmlns="http://schemas.microsoft.com/office/infopath/2007/PartnerControls">10b60d33-9f3b-419c-b326-e542b5592571</TermId>
+        </TermInfo>
+      </Terms>
+    </m975189f4ba442ecbf67d4147307b177>
+    <Invisiondesigns xmlns="58eecf05-07e6-460c-a17a-1e6913e0d7ae" xsi:nil="true"/>
+    <Retention_x0020_Label xmlns="a8f60570-4bd3-4f2b-950b-a996de8ab151" xsi:nil="true"/>
+    <Government_x0020_Body xmlns="b413c3fd-5a3b-4239-b985-69032e371c04">BEIS</Government_x0020_Body>
+    <Date_x0020_Opened xmlns="b413c3fd-5a3b-4239-b985-69032e371c04">2020-12-16T14:46:13+00:00</Date_x0020_Opened>
+    <Descriptor xmlns="0063f72e-ace3-48fb-9c1f-5b513408b31f" xsi:nil="true"/>
+    <Security_x0020_Classification xmlns="0063f72e-ace3-48fb-9c1f-5b513408b31f">OFFICIAL</Security_x0020_Classification>
+    <_dlc_DocIdUrl xmlns="4ff8cd83-fc61-4182-af0d-9444b096b4cc">
+      <Url>https://beisgov.sharepoint.com/sites/SCPTDbase/_layouts/15/DocIdRedir.aspx?ID=E67A7M7FTMSZ-519618591-1186</Url>
+      <Description>E67A7M7FTMSZ-519618591-1186</Description>
+    </_dlc_DocIdUrl>
+    <Invision xmlns="58eecf05-07e6-460c-a17a-1e6913e0d7ae">
+      <Url xsi:nil="true"/>
+      <Description xsi:nil="true"/>
+    </Invision>
+    <ijmz xmlns="58eecf05-07e6-460c-a17a-1e6913e0d7ae" xsi:nil="true"/>
+    <Date_x0020_Closed xmlns="b413c3fd-5a3b-4239-b985-69032e371c04" xsi:nil="true"/>
+  </documentManagement>
+</p:properties>
+</file>
+
+<file path=customXml/item4.xml><?xml version="1.0" encoding="utf-8"?>
 <ct:contentTypeSchema xmlns:ct="http://schemas.microsoft.com/office/2006/metadata/contentType" xmlns:ma="http://schemas.microsoft.com/office/2006/metadata/properties/metaAttributes" ct:_="" ma:_="" ma:contentTypeName="Document" ma:contentTypeID="0x01010095552673811A1544B9DC17E80367E3D9" ma:contentTypeVersion="23" ma:contentTypeDescription="Create a new document." ma:contentTypeScope="" ma:versionID="6c219bbdc66874a295362540fe1f1ca4">
   <xsd:schema xmlns:xsd="http://www.w3.org/2001/XMLSchema" xmlns:xs="http://www.w3.org/2001/XMLSchema" xmlns:p="http://schemas.microsoft.com/office/2006/metadata/properties" xmlns:ns2="4ff8cd83-fc61-4182-af0d-9444b096b4cc" xmlns:ns3="0063f72e-ace3-48fb-9c1f-5b513408b31f" xmlns:ns4="b413c3fd-5a3b-4239-b985-69032e371c04" xmlns:ns5="a8f60570-4bd3-4f2b-950b-a996de8ab151" xmlns:ns6="aaacb922-5235-4a66-b188-303b9b46fbd7" xmlns:ns7="58eecf05-07e6-460c-a17a-1e6913e0d7ae" targetNamespace="http://schemas.microsoft.com/office/2006/metadata/properties" ma:root="true" ma:fieldsID="ea492d8f6df3c516113149b290687b47" ns2:_="" ns3:_="" ns4:_="" ns5:_="" ns6:_="" ns7:_="">
     <xsd:import namespace="4ff8cd83-fc61-4182-af0d-9444b096b4cc"/>
@@ -9228,106 +9385,42 @@
 </ct:contentTypeSchema>
 </file>
 
-<file path=customXml/item2.xml><?xml version="1.0" encoding="utf-8"?>
-<p:properties xmlns:p="http://schemas.microsoft.com/office/2006/metadata/properties" xmlns:xsi="http://www.w3.org/2001/XMLSchema-instance" xmlns:pc="http://schemas.microsoft.com/office/infopath/2007/PartnerControls">
-  <documentManagement>
-    <LegacyData xmlns="aaacb922-5235-4a66-b188-303b9b46fbd7" xsi:nil="true"/>
-    <_dlc_DocId xmlns="4ff8cd83-fc61-4182-af0d-9444b096b4cc">E67A7M7FTMSZ-519618591-1186</_dlc_DocId>
-    <TaxCatchAll xmlns="4ff8cd83-fc61-4182-af0d-9444b096b4cc">
-      <Value>1</Value>
-    </TaxCatchAll>
-    <m975189f4ba442ecbf67d4147307b177 xmlns="4ff8cd83-fc61-4182-af0d-9444b096b4cc">
-      <Terms xmlns="http://schemas.microsoft.com/office/infopath/2007/PartnerControls">
-        <TermInfo xmlns="http://schemas.microsoft.com/office/infopath/2007/PartnerControls">
-          <TermName xmlns="http://schemas.microsoft.com/office/infopath/2007/PartnerControls">EBRASS</TermName>
-          <TermId xmlns="http://schemas.microsoft.com/office/infopath/2007/PartnerControls">10b60d33-9f3b-419c-b326-e542b5592571</TermId>
-        </TermInfo>
-      </Terms>
-    </m975189f4ba442ecbf67d4147307b177>
-    <Invisiondesigns xmlns="58eecf05-07e6-460c-a17a-1e6913e0d7ae" xsi:nil="true"/>
-    <Retention_x0020_Label xmlns="a8f60570-4bd3-4f2b-950b-a996de8ab151" xsi:nil="true"/>
-    <Government_x0020_Body xmlns="b413c3fd-5a3b-4239-b985-69032e371c04">BEIS</Government_x0020_Body>
-    <Date_x0020_Opened xmlns="b413c3fd-5a3b-4239-b985-69032e371c04">2020-12-16T14:46:13+00:00</Date_x0020_Opened>
-    <Descriptor xmlns="0063f72e-ace3-48fb-9c1f-5b513408b31f" xsi:nil="true"/>
-    <Security_x0020_Classification xmlns="0063f72e-ace3-48fb-9c1f-5b513408b31f">OFFICIAL</Security_x0020_Classification>
-    <_dlc_DocIdUrl xmlns="4ff8cd83-fc61-4182-af0d-9444b096b4cc">
-      <Url>https://beisgov.sharepoint.com/sites/SCPTDbase/_layouts/15/DocIdRedir.aspx?ID=E67A7M7FTMSZ-519618591-1186</Url>
-      <Description>E67A7M7FTMSZ-519618591-1186</Description>
-    </_dlc_DocIdUrl>
-    <Invision xmlns="58eecf05-07e6-460c-a17a-1e6913e0d7ae">
-      <Url xsi:nil="true"/>
-      <Description xsi:nil="true"/>
-    </Invision>
-    <ijmz xmlns="58eecf05-07e6-460c-a17a-1e6913e0d7ae" xsi:nil="true"/>
-    <Date_x0020_Closed xmlns="b413c3fd-5a3b-4239-b985-69032e371c04" xsi:nil="true"/>
-  </documentManagement>
-</p:properties>
-</file>
-
-<file path=customXml/item3.xml><?xml version="1.0" encoding="utf-8"?>
-<?mso-contentType ?>
-<FormTemplates xmlns="http://schemas.microsoft.com/sharepoint/v3/contenttype/forms">
-  <Display>DocumentLibraryForm</Display>
-  <Edit>DocumentLibraryForm</Edit>
-  <New>DocumentLibraryForm</New>
-</FormTemplates>
-</file>
-
-<file path=customXml/item4.xml><?xml version="1.0" encoding="utf-8"?>
-<?mso-contentType ?>
-<spe:Receivers xmlns:spe="http://schemas.microsoft.com/sharepoint/events">
-  <Receiver>
-    <Name>Document ID Generator</Name>
-    <Synchronization>Synchronous</Synchronization>
-    <Type>10001</Type>
-    <SequenceNumber>1000</SequenceNumber>
-    <Url/>
-    <Assembly>Microsoft.Office.DocumentManagement, Version=16.0.0.0, Culture=neutral, PublicKeyToken=71e9bce111e9429c</Assembly>
-    <Class>Microsoft.Office.DocumentManagement.Internal.DocIdHandler</Class>
-    <Data/>
-    <Filter/>
-  </Receiver>
-  <Receiver>
-    <Name>Document ID Generator</Name>
-    <Synchronization>Synchronous</Synchronization>
-    <Type>10002</Type>
-    <SequenceNumber>1001</SequenceNumber>
-    <Url/>
-    <Assembly>Microsoft.Office.DocumentManagement, Version=16.0.0.0, Culture=neutral, PublicKeyToken=71e9bce111e9429c</Assembly>
-    <Class>Microsoft.Office.DocumentManagement.Internal.DocIdHandler</Class>
-    <Data/>
-    <Filter/>
-  </Receiver>
-  <Receiver>
-    <Name>Document ID Generator</Name>
-    <Synchronization>Synchronous</Synchronization>
-    <Type>10004</Type>
-    <SequenceNumber>1002</SequenceNumber>
-    <Url/>
-    <Assembly>Microsoft.Office.DocumentManagement, Version=16.0.0.0, Culture=neutral, PublicKeyToken=71e9bce111e9429c</Assembly>
-    <Class>Microsoft.Office.DocumentManagement.Internal.DocIdHandler</Class>
-    <Data/>
-    <Filter/>
-  </Receiver>
-  <Receiver>
-    <Name>Document ID Generator</Name>
-    <Synchronization>Synchronous</Synchronization>
-    <Type>10006</Type>
-    <SequenceNumber>1003</SequenceNumber>
-    <Url/>
-    <Assembly>Microsoft.Office.DocumentManagement, Version=16.0.0.0, Culture=neutral, PublicKeyToken=71e9bce111e9429c</Assembly>
-    <Class>Microsoft.Office.DocumentManagement.Internal.DocIdHandler</Class>
-    <Data/>
-    <Filter/>
-  </Receiver>
-</spe:Receivers>
-</file>
-
 <file path=customXml/item5.xml><?xml version="1.0" encoding="utf-8"?>
 <b:Sources xmlns:b="http://schemas.openxmlformats.org/officeDocument/2006/bibliography" xmlns="http://schemas.openxmlformats.org/officeDocument/2006/bibliography" SelectedStyle="/APASixthEditionOfficeOnline.xsl" StyleName="APA" Version="6"/>
 </file>
 
 <file path=customXml/itemProps1.xml><?xml version="1.0" encoding="utf-8"?>
+<ds:datastoreItem xmlns:ds="http://schemas.openxmlformats.org/officeDocument/2006/customXml" ds:itemID="{D7312AE9-E64C-41BD-AC2B-9C537C91DD27}">
+  <ds:schemaRefs>
+    <ds:schemaRef ds:uri="http://schemas.microsoft.com/sharepoint/events"/>
+  </ds:schemaRefs>
+</ds:datastoreItem>
+</file>
+
+<file path=customXml/itemProps2.xml><?xml version="1.0" encoding="utf-8"?>
+<ds:datastoreItem xmlns:ds="http://schemas.openxmlformats.org/officeDocument/2006/customXml" ds:itemID="{92C0D0C2-EB32-40FD-8ACA-A64BA8781106}">
+  <ds:schemaRefs>
+    <ds:schemaRef ds:uri="http://schemas.microsoft.com/sharepoint/v3/contenttype/forms"/>
+  </ds:schemaRefs>
+</ds:datastoreItem>
+</file>
+
+<file path=customXml/itemProps3.xml><?xml version="1.0" encoding="utf-8"?>
+<ds:datastoreItem xmlns:ds="http://schemas.openxmlformats.org/officeDocument/2006/customXml" ds:itemID="{9A6BD803-E0DF-4667-89FC-766B1F7AB5D6}">
+  <ds:schemaRefs>
+    <ds:schemaRef ds:uri="http://schemas.microsoft.com/office/2006/metadata/properties"/>
+    <ds:schemaRef ds:uri="http://schemas.microsoft.com/office/infopath/2007/PartnerControls"/>
+    <ds:schemaRef ds:uri="aaacb922-5235-4a66-b188-303b9b46fbd7"/>
+    <ds:schemaRef ds:uri="4ff8cd83-fc61-4182-af0d-9444b096b4cc"/>
+    <ds:schemaRef ds:uri="58eecf05-07e6-460c-a17a-1e6913e0d7ae"/>
+    <ds:schemaRef ds:uri="a8f60570-4bd3-4f2b-950b-a996de8ab151"/>
+    <ds:schemaRef ds:uri="b413c3fd-5a3b-4239-b985-69032e371c04"/>
+    <ds:schemaRef ds:uri="0063f72e-ace3-48fb-9c1f-5b513408b31f"/>
+  </ds:schemaRefs>
+</ds:datastoreItem>
+</file>
+
+<file path=customXml/itemProps4.xml><?xml version="1.0" encoding="utf-8"?>
 <ds:datastoreItem xmlns:ds="http://schemas.openxmlformats.org/officeDocument/2006/customXml" ds:itemID="{837B7AA9-8153-413B-B939-337F798AD7D8}">
   <ds:schemaRefs>
     <ds:schemaRef ds:uri="http://schemas.microsoft.com/office/2006/metadata/contentType"/>
@@ -9350,37 +9443,6 @@
 </ds:datastoreItem>
 </file>
 
-<file path=customXml/itemProps2.xml><?xml version="1.0" encoding="utf-8"?>
-<ds:datastoreItem xmlns:ds="http://schemas.openxmlformats.org/officeDocument/2006/customXml" ds:itemID="{9A6BD803-E0DF-4667-89FC-766B1F7AB5D6}">
-  <ds:schemaRefs>
-    <ds:schemaRef ds:uri="http://schemas.microsoft.com/office/2006/metadata/properties"/>
-    <ds:schemaRef ds:uri="http://schemas.microsoft.com/office/infopath/2007/PartnerControls"/>
-    <ds:schemaRef ds:uri="aaacb922-5235-4a66-b188-303b9b46fbd7"/>
-    <ds:schemaRef ds:uri="4ff8cd83-fc61-4182-af0d-9444b096b4cc"/>
-    <ds:schemaRef ds:uri="58eecf05-07e6-460c-a17a-1e6913e0d7ae"/>
-    <ds:schemaRef ds:uri="a8f60570-4bd3-4f2b-950b-a996de8ab151"/>
-    <ds:schemaRef ds:uri="b413c3fd-5a3b-4239-b985-69032e371c04"/>
-    <ds:schemaRef ds:uri="0063f72e-ace3-48fb-9c1f-5b513408b31f"/>
-  </ds:schemaRefs>
-</ds:datastoreItem>
-</file>
-
-<file path=customXml/itemProps3.xml><?xml version="1.0" encoding="utf-8"?>
-<ds:datastoreItem xmlns:ds="http://schemas.openxmlformats.org/officeDocument/2006/customXml" ds:itemID="{92C0D0C2-EB32-40FD-8ACA-A64BA8781106}">
-  <ds:schemaRefs>
-    <ds:schemaRef ds:uri="http://schemas.microsoft.com/sharepoint/v3/contenttype/forms"/>
-  </ds:schemaRefs>
-</ds:datastoreItem>
-</file>
-
-<file path=customXml/itemProps4.xml><?xml version="1.0" encoding="utf-8"?>
-<ds:datastoreItem xmlns:ds="http://schemas.openxmlformats.org/officeDocument/2006/customXml" ds:itemID="{D7312AE9-E64C-41BD-AC2B-9C537C91DD27}">
-  <ds:schemaRefs>
-    <ds:schemaRef ds:uri="http://schemas.microsoft.com/sharepoint/events"/>
-  </ds:schemaRefs>
-</ds:datastoreItem>
-</file>
-
 <file path=customXml/itemProps5.xml><?xml version="1.0" encoding="utf-8"?>
 <ds:datastoreItem xmlns:ds="http://schemas.openxmlformats.org/officeDocument/2006/customXml" ds:itemID="{C9061F24-D6FD-9C4A-A779-7D3A79E48C5A}">
   <ds:schemaRefs>

</xml_diff>

<commit_message>
Update wording for encoders and approvers seeking help
</commit_message>
<xml_diff>
--- a/public/assets/files/HelpDocumentBulkUploadAwards.docx
+++ b/public/assets/files/HelpDocumentBulkUploadAwards.docx
@@ -6493,7 +6493,6 @@
           <w:rFonts w:ascii="Arial" w:eastAsia="Arial" w:hAnsi="Arial" w:cs="Arial"/>
           <w:color w:val="000000" w:themeColor="text1"/>
         </w:rPr>
-        <w:lastRenderedPageBreak/>
         <w:t xml:space="preserve"> </w:t>
       </w:r>
     </w:p>
@@ -6802,56 +6801,14 @@
           <w:rFonts w:ascii="Arial" w:eastAsia="Arial" w:hAnsi="Arial" w:cs="Arial"/>
           <w:color w:val="000000" w:themeColor="text1"/>
         </w:rPr>
-        <w:t xml:space="preserve">For more help </w:t>
+        <w:t>Encoders and Approvers: for help with bulk uploads, contact your public authority administrator</w:t>
       </w:r>
       <w:r>
         <w:rPr>
           <w:rFonts w:ascii="Arial" w:eastAsia="Arial" w:hAnsi="Arial" w:cs="Arial"/>
           <w:color w:val="000000" w:themeColor="text1"/>
         </w:rPr>
-        <w:t xml:space="preserve">and support </w:t>
-      </w:r>
-      <w:r>
-        <w:rPr>
-          <w:rFonts w:ascii="Arial" w:eastAsia="Arial" w:hAnsi="Arial" w:cs="Arial"/>
-          <w:color w:val="000000" w:themeColor="text1"/>
-        </w:rPr>
-        <w:t>with</w:t>
-      </w:r>
-      <w:r>
-        <w:rPr>
-          <w:rFonts w:ascii="Arial" w:eastAsia="Arial" w:hAnsi="Arial" w:cs="Arial"/>
-          <w:color w:val="000000" w:themeColor="text1"/>
-        </w:rPr>
-        <w:t xml:space="preserve"> </w:t>
-      </w:r>
-      <w:r>
-        <w:rPr>
-          <w:rFonts w:ascii="Arial" w:eastAsia="Arial" w:hAnsi="Arial" w:cs="Arial"/>
-          <w:color w:val="000000" w:themeColor="text1"/>
-        </w:rPr>
-        <w:t xml:space="preserve">bulk uploads, </w:t>
-      </w:r>
-      <w:r>
-        <w:rPr>
-          <w:rFonts w:ascii="Arial" w:eastAsia="Arial" w:hAnsi="Arial" w:cs="Arial"/>
-          <w:color w:val="000000" w:themeColor="text1"/>
-        </w:rPr>
-        <w:t xml:space="preserve">contact your </w:t>
-      </w:r>
-      <w:r>
-        <w:rPr>
-          <w:rFonts w:ascii="Arial" w:eastAsia="Arial" w:hAnsi="Arial" w:cs="Arial"/>
-          <w:color w:val="000000" w:themeColor="text1"/>
-        </w:rPr>
-        <w:t>public</w:t>
-      </w:r>
-      <w:r>
-        <w:rPr>
-          <w:rFonts w:ascii="Arial" w:eastAsia="Arial" w:hAnsi="Arial" w:cs="Arial"/>
-          <w:color w:val="000000" w:themeColor="text1"/>
-        </w:rPr>
-        <w:t xml:space="preserve"> authority’s administrator.</w:t>
+        <w:t>.</w:t>
       </w:r>
     </w:p>
     <w:sectPr>
@@ -8551,7 +8508,6 @@
   <w:style w:type="character" w:default="1" w:styleId="DefaultParagraphFont">
     <w:name w:val="Default Paragraph Font"/>
     <w:uiPriority w:val="1"/>
-    <w:semiHidden/>
     <w:unhideWhenUsed/>
   </w:style>
   <w:style w:type="table" w:default="1" w:styleId="TableNormal">
@@ -8923,101 +8879,6 @@
 </file>
 
 <file path=customXml/item1.xml><?xml version="1.0" encoding="utf-8"?>
-<?mso-contentType ?>
-<spe:Receivers xmlns:spe="http://schemas.microsoft.com/sharepoint/events">
-  <Receiver>
-    <Name>Document ID Generator</Name>
-    <Synchronization>Synchronous</Synchronization>
-    <Type>10001</Type>
-    <SequenceNumber>1000</SequenceNumber>
-    <Url/>
-    <Assembly>Microsoft.Office.DocumentManagement, Version=16.0.0.0, Culture=neutral, PublicKeyToken=71e9bce111e9429c</Assembly>
-    <Class>Microsoft.Office.DocumentManagement.Internal.DocIdHandler</Class>
-    <Data/>
-    <Filter/>
-  </Receiver>
-  <Receiver>
-    <Name>Document ID Generator</Name>
-    <Synchronization>Synchronous</Synchronization>
-    <Type>10002</Type>
-    <SequenceNumber>1001</SequenceNumber>
-    <Url/>
-    <Assembly>Microsoft.Office.DocumentManagement, Version=16.0.0.0, Culture=neutral, PublicKeyToken=71e9bce111e9429c</Assembly>
-    <Class>Microsoft.Office.DocumentManagement.Internal.DocIdHandler</Class>
-    <Data/>
-    <Filter/>
-  </Receiver>
-  <Receiver>
-    <Name>Document ID Generator</Name>
-    <Synchronization>Synchronous</Synchronization>
-    <Type>10004</Type>
-    <SequenceNumber>1002</SequenceNumber>
-    <Url/>
-    <Assembly>Microsoft.Office.DocumentManagement, Version=16.0.0.0, Culture=neutral, PublicKeyToken=71e9bce111e9429c</Assembly>
-    <Class>Microsoft.Office.DocumentManagement.Internal.DocIdHandler</Class>
-    <Data/>
-    <Filter/>
-  </Receiver>
-  <Receiver>
-    <Name>Document ID Generator</Name>
-    <Synchronization>Synchronous</Synchronization>
-    <Type>10006</Type>
-    <SequenceNumber>1003</SequenceNumber>
-    <Url/>
-    <Assembly>Microsoft.Office.DocumentManagement, Version=16.0.0.0, Culture=neutral, PublicKeyToken=71e9bce111e9429c</Assembly>
-    <Class>Microsoft.Office.DocumentManagement.Internal.DocIdHandler</Class>
-    <Data/>
-    <Filter/>
-  </Receiver>
-</spe:Receivers>
-</file>
-
-<file path=customXml/item2.xml><?xml version="1.0" encoding="utf-8"?>
-<?mso-contentType ?>
-<FormTemplates xmlns="http://schemas.microsoft.com/sharepoint/v3/contenttype/forms">
-  <Display>DocumentLibraryForm</Display>
-  <Edit>DocumentLibraryForm</Edit>
-  <New>DocumentLibraryForm</New>
-</FormTemplates>
-</file>
-
-<file path=customXml/item3.xml><?xml version="1.0" encoding="utf-8"?>
-<p:properties xmlns:p="http://schemas.microsoft.com/office/2006/metadata/properties" xmlns:xsi="http://www.w3.org/2001/XMLSchema-instance" xmlns:pc="http://schemas.microsoft.com/office/infopath/2007/PartnerControls">
-  <documentManagement>
-    <LegacyData xmlns="aaacb922-5235-4a66-b188-303b9b46fbd7" xsi:nil="true"/>
-    <_dlc_DocId xmlns="4ff8cd83-fc61-4182-af0d-9444b096b4cc">E67A7M7FTMSZ-519618591-1186</_dlc_DocId>
-    <TaxCatchAll xmlns="4ff8cd83-fc61-4182-af0d-9444b096b4cc">
-      <Value>1</Value>
-    </TaxCatchAll>
-    <m975189f4ba442ecbf67d4147307b177 xmlns="4ff8cd83-fc61-4182-af0d-9444b096b4cc">
-      <Terms xmlns="http://schemas.microsoft.com/office/infopath/2007/PartnerControls">
-        <TermInfo xmlns="http://schemas.microsoft.com/office/infopath/2007/PartnerControls">
-          <TermName xmlns="http://schemas.microsoft.com/office/infopath/2007/PartnerControls">EBRASS</TermName>
-          <TermId xmlns="http://schemas.microsoft.com/office/infopath/2007/PartnerControls">10b60d33-9f3b-419c-b326-e542b5592571</TermId>
-        </TermInfo>
-      </Terms>
-    </m975189f4ba442ecbf67d4147307b177>
-    <Invisiondesigns xmlns="58eecf05-07e6-460c-a17a-1e6913e0d7ae" xsi:nil="true"/>
-    <Retention_x0020_Label xmlns="a8f60570-4bd3-4f2b-950b-a996de8ab151" xsi:nil="true"/>
-    <Government_x0020_Body xmlns="b413c3fd-5a3b-4239-b985-69032e371c04">BEIS</Government_x0020_Body>
-    <Date_x0020_Opened xmlns="b413c3fd-5a3b-4239-b985-69032e371c04">2020-12-16T14:46:13+00:00</Date_x0020_Opened>
-    <Descriptor xmlns="0063f72e-ace3-48fb-9c1f-5b513408b31f" xsi:nil="true"/>
-    <Security_x0020_Classification xmlns="0063f72e-ace3-48fb-9c1f-5b513408b31f">OFFICIAL</Security_x0020_Classification>
-    <_dlc_DocIdUrl xmlns="4ff8cd83-fc61-4182-af0d-9444b096b4cc">
-      <Url>https://beisgov.sharepoint.com/sites/SCPTDbase/_layouts/15/DocIdRedir.aspx?ID=E67A7M7FTMSZ-519618591-1186</Url>
-      <Description>E67A7M7FTMSZ-519618591-1186</Description>
-    </_dlc_DocIdUrl>
-    <Invision xmlns="58eecf05-07e6-460c-a17a-1e6913e0d7ae">
-      <Url xsi:nil="true"/>
-      <Description xsi:nil="true"/>
-    </Invision>
-    <ijmz xmlns="58eecf05-07e6-460c-a17a-1e6913e0d7ae" xsi:nil="true"/>
-    <Date_x0020_Closed xmlns="b413c3fd-5a3b-4239-b985-69032e371c04" xsi:nil="true"/>
-  </documentManagement>
-</p:properties>
-</file>
-
-<file path=customXml/item4.xml><?xml version="1.0" encoding="utf-8"?>
 <ct:contentTypeSchema xmlns:ct="http://schemas.microsoft.com/office/2006/metadata/contentType" xmlns:ma="http://schemas.microsoft.com/office/2006/metadata/properties/metaAttributes" ct:_="" ma:_="" ma:contentTypeName="Document" ma:contentTypeID="0x01010095552673811A1544B9DC17E80367E3D9" ma:contentTypeVersion="23" ma:contentTypeDescription="Create a new document." ma:contentTypeScope="" ma:versionID="6c219bbdc66874a295362540fe1f1ca4">
   <xsd:schema xmlns:xsd="http://www.w3.org/2001/XMLSchema" xmlns:xs="http://www.w3.org/2001/XMLSchema" xmlns:p="http://schemas.microsoft.com/office/2006/metadata/properties" xmlns:ns2="4ff8cd83-fc61-4182-af0d-9444b096b4cc" xmlns:ns3="0063f72e-ace3-48fb-9c1f-5b513408b31f" xmlns:ns4="b413c3fd-5a3b-4239-b985-69032e371c04" xmlns:ns5="a8f60570-4bd3-4f2b-950b-a996de8ab151" xmlns:ns6="aaacb922-5235-4a66-b188-303b9b46fbd7" xmlns:ns7="58eecf05-07e6-460c-a17a-1e6913e0d7ae" targetNamespace="http://schemas.microsoft.com/office/2006/metadata/properties" ma:root="true" ma:fieldsID="ea492d8f6df3c516113149b290687b47" ns2:_="" ns3:_="" ns4:_="" ns5:_="" ns6:_="" ns7:_="">
     <xsd:import namespace="4ff8cd83-fc61-4182-af0d-9444b096b4cc"/>
@@ -9385,42 +9246,106 @@
 </ct:contentTypeSchema>
 </file>
 
+<file path=customXml/item2.xml><?xml version="1.0" encoding="utf-8"?>
+<p:properties xmlns:p="http://schemas.microsoft.com/office/2006/metadata/properties" xmlns:xsi="http://www.w3.org/2001/XMLSchema-instance" xmlns:pc="http://schemas.microsoft.com/office/infopath/2007/PartnerControls">
+  <documentManagement>
+    <LegacyData xmlns="aaacb922-5235-4a66-b188-303b9b46fbd7" xsi:nil="true"/>
+    <_dlc_DocId xmlns="4ff8cd83-fc61-4182-af0d-9444b096b4cc">E67A7M7FTMSZ-519618591-1186</_dlc_DocId>
+    <TaxCatchAll xmlns="4ff8cd83-fc61-4182-af0d-9444b096b4cc">
+      <Value>1</Value>
+    </TaxCatchAll>
+    <m975189f4ba442ecbf67d4147307b177 xmlns="4ff8cd83-fc61-4182-af0d-9444b096b4cc">
+      <Terms xmlns="http://schemas.microsoft.com/office/infopath/2007/PartnerControls">
+        <TermInfo xmlns="http://schemas.microsoft.com/office/infopath/2007/PartnerControls">
+          <TermName xmlns="http://schemas.microsoft.com/office/infopath/2007/PartnerControls">EBRASS</TermName>
+          <TermId xmlns="http://schemas.microsoft.com/office/infopath/2007/PartnerControls">10b60d33-9f3b-419c-b326-e542b5592571</TermId>
+        </TermInfo>
+      </Terms>
+    </m975189f4ba442ecbf67d4147307b177>
+    <Invisiondesigns xmlns="58eecf05-07e6-460c-a17a-1e6913e0d7ae" xsi:nil="true"/>
+    <Retention_x0020_Label xmlns="a8f60570-4bd3-4f2b-950b-a996de8ab151" xsi:nil="true"/>
+    <Government_x0020_Body xmlns="b413c3fd-5a3b-4239-b985-69032e371c04">BEIS</Government_x0020_Body>
+    <Date_x0020_Opened xmlns="b413c3fd-5a3b-4239-b985-69032e371c04">2020-12-16T14:46:13+00:00</Date_x0020_Opened>
+    <Descriptor xmlns="0063f72e-ace3-48fb-9c1f-5b513408b31f" xsi:nil="true"/>
+    <Security_x0020_Classification xmlns="0063f72e-ace3-48fb-9c1f-5b513408b31f">OFFICIAL</Security_x0020_Classification>
+    <_dlc_DocIdUrl xmlns="4ff8cd83-fc61-4182-af0d-9444b096b4cc">
+      <Url>https://beisgov.sharepoint.com/sites/SCPTDbase/_layouts/15/DocIdRedir.aspx?ID=E67A7M7FTMSZ-519618591-1186</Url>
+      <Description>E67A7M7FTMSZ-519618591-1186</Description>
+    </_dlc_DocIdUrl>
+    <Invision xmlns="58eecf05-07e6-460c-a17a-1e6913e0d7ae">
+      <Url xsi:nil="true"/>
+      <Description xsi:nil="true"/>
+    </Invision>
+    <ijmz xmlns="58eecf05-07e6-460c-a17a-1e6913e0d7ae" xsi:nil="true"/>
+    <Date_x0020_Closed xmlns="b413c3fd-5a3b-4239-b985-69032e371c04" xsi:nil="true"/>
+  </documentManagement>
+</p:properties>
+</file>
+
+<file path=customXml/item3.xml><?xml version="1.0" encoding="utf-8"?>
+<?mso-contentType ?>
+<FormTemplates xmlns="http://schemas.microsoft.com/sharepoint/v3/contenttype/forms">
+  <Display>DocumentLibraryForm</Display>
+  <Edit>DocumentLibraryForm</Edit>
+  <New>DocumentLibraryForm</New>
+</FormTemplates>
+</file>
+
+<file path=customXml/item4.xml><?xml version="1.0" encoding="utf-8"?>
+<?mso-contentType ?>
+<spe:Receivers xmlns:spe="http://schemas.microsoft.com/sharepoint/events">
+  <Receiver>
+    <Name>Document ID Generator</Name>
+    <Synchronization>Synchronous</Synchronization>
+    <Type>10001</Type>
+    <SequenceNumber>1000</SequenceNumber>
+    <Url/>
+    <Assembly>Microsoft.Office.DocumentManagement, Version=16.0.0.0, Culture=neutral, PublicKeyToken=71e9bce111e9429c</Assembly>
+    <Class>Microsoft.Office.DocumentManagement.Internal.DocIdHandler</Class>
+    <Data/>
+    <Filter/>
+  </Receiver>
+  <Receiver>
+    <Name>Document ID Generator</Name>
+    <Synchronization>Synchronous</Synchronization>
+    <Type>10002</Type>
+    <SequenceNumber>1001</SequenceNumber>
+    <Url/>
+    <Assembly>Microsoft.Office.DocumentManagement, Version=16.0.0.0, Culture=neutral, PublicKeyToken=71e9bce111e9429c</Assembly>
+    <Class>Microsoft.Office.DocumentManagement.Internal.DocIdHandler</Class>
+    <Data/>
+    <Filter/>
+  </Receiver>
+  <Receiver>
+    <Name>Document ID Generator</Name>
+    <Synchronization>Synchronous</Synchronization>
+    <Type>10004</Type>
+    <SequenceNumber>1002</SequenceNumber>
+    <Url/>
+    <Assembly>Microsoft.Office.DocumentManagement, Version=16.0.0.0, Culture=neutral, PublicKeyToken=71e9bce111e9429c</Assembly>
+    <Class>Microsoft.Office.DocumentManagement.Internal.DocIdHandler</Class>
+    <Data/>
+    <Filter/>
+  </Receiver>
+  <Receiver>
+    <Name>Document ID Generator</Name>
+    <Synchronization>Synchronous</Synchronization>
+    <Type>10006</Type>
+    <SequenceNumber>1003</SequenceNumber>
+    <Url/>
+    <Assembly>Microsoft.Office.DocumentManagement, Version=16.0.0.0, Culture=neutral, PublicKeyToken=71e9bce111e9429c</Assembly>
+    <Class>Microsoft.Office.DocumentManagement.Internal.DocIdHandler</Class>
+    <Data/>
+    <Filter/>
+  </Receiver>
+</spe:Receivers>
+</file>
+
 <file path=customXml/item5.xml><?xml version="1.0" encoding="utf-8"?>
 <b:Sources xmlns:b="http://schemas.openxmlformats.org/officeDocument/2006/bibliography" xmlns="http://schemas.openxmlformats.org/officeDocument/2006/bibliography" SelectedStyle="/APASixthEditionOfficeOnline.xsl" StyleName="APA" Version="6"/>
 </file>
 
 <file path=customXml/itemProps1.xml><?xml version="1.0" encoding="utf-8"?>
-<ds:datastoreItem xmlns:ds="http://schemas.openxmlformats.org/officeDocument/2006/customXml" ds:itemID="{D7312AE9-E64C-41BD-AC2B-9C537C91DD27}">
-  <ds:schemaRefs>
-    <ds:schemaRef ds:uri="http://schemas.microsoft.com/sharepoint/events"/>
-  </ds:schemaRefs>
-</ds:datastoreItem>
-</file>
-
-<file path=customXml/itemProps2.xml><?xml version="1.0" encoding="utf-8"?>
-<ds:datastoreItem xmlns:ds="http://schemas.openxmlformats.org/officeDocument/2006/customXml" ds:itemID="{92C0D0C2-EB32-40FD-8ACA-A64BA8781106}">
-  <ds:schemaRefs>
-    <ds:schemaRef ds:uri="http://schemas.microsoft.com/sharepoint/v3/contenttype/forms"/>
-  </ds:schemaRefs>
-</ds:datastoreItem>
-</file>
-
-<file path=customXml/itemProps3.xml><?xml version="1.0" encoding="utf-8"?>
-<ds:datastoreItem xmlns:ds="http://schemas.openxmlformats.org/officeDocument/2006/customXml" ds:itemID="{9A6BD803-E0DF-4667-89FC-766B1F7AB5D6}">
-  <ds:schemaRefs>
-    <ds:schemaRef ds:uri="http://schemas.microsoft.com/office/2006/metadata/properties"/>
-    <ds:schemaRef ds:uri="http://schemas.microsoft.com/office/infopath/2007/PartnerControls"/>
-    <ds:schemaRef ds:uri="aaacb922-5235-4a66-b188-303b9b46fbd7"/>
-    <ds:schemaRef ds:uri="4ff8cd83-fc61-4182-af0d-9444b096b4cc"/>
-    <ds:schemaRef ds:uri="58eecf05-07e6-460c-a17a-1e6913e0d7ae"/>
-    <ds:schemaRef ds:uri="a8f60570-4bd3-4f2b-950b-a996de8ab151"/>
-    <ds:schemaRef ds:uri="b413c3fd-5a3b-4239-b985-69032e371c04"/>
-    <ds:schemaRef ds:uri="0063f72e-ace3-48fb-9c1f-5b513408b31f"/>
-  </ds:schemaRefs>
-</ds:datastoreItem>
-</file>
-
-<file path=customXml/itemProps4.xml><?xml version="1.0" encoding="utf-8"?>
 <ds:datastoreItem xmlns:ds="http://schemas.openxmlformats.org/officeDocument/2006/customXml" ds:itemID="{837B7AA9-8153-413B-B939-337F798AD7D8}">
   <ds:schemaRefs>
     <ds:schemaRef ds:uri="http://schemas.microsoft.com/office/2006/metadata/contentType"/>
@@ -9443,6 +9368,37 @@
 </ds:datastoreItem>
 </file>
 
+<file path=customXml/itemProps2.xml><?xml version="1.0" encoding="utf-8"?>
+<ds:datastoreItem xmlns:ds="http://schemas.openxmlformats.org/officeDocument/2006/customXml" ds:itemID="{9A6BD803-E0DF-4667-89FC-766B1F7AB5D6}">
+  <ds:schemaRefs>
+    <ds:schemaRef ds:uri="http://schemas.microsoft.com/office/2006/metadata/properties"/>
+    <ds:schemaRef ds:uri="http://schemas.microsoft.com/office/infopath/2007/PartnerControls"/>
+    <ds:schemaRef ds:uri="aaacb922-5235-4a66-b188-303b9b46fbd7"/>
+    <ds:schemaRef ds:uri="4ff8cd83-fc61-4182-af0d-9444b096b4cc"/>
+    <ds:schemaRef ds:uri="58eecf05-07e6-460c-a17a-1e6913e0d7ae"/>
+    <ds:schemaRef ds:uri="a8f60570-4bd3-4f2b-950b-a996de8ab151"/>
+    <ds:schemaRef ds:uri="b413c3fd-5a3b-4239-b985-69032e371c04"/>
+    <ds:schemaRef ds:uri="0063f72e-ace3-48fb-9c1f-5b513408b31f"/>
+  </ds:schemaRefs>
+</ds:datastoreItem>
+</file>
+
+<file path=customXml/itemProps3.xml><?xml version="1.0" encoding="utf-8"?>
+<ds:datastoreItem xmlns:ds="http://schemas.openxmlformats.org/officeDocument/2006/customXml" ds:itemID="{92C0D0C2-EB32-40FD-8ACA-A64BA8781106}">
+  <ds:schemaRefs>
+    <ds:schemaRef ds:uri="http://schemas.microsoft.com/sharepoint/v3/contenttype/forms"/>
+  </ds:schemaRefs>
+</ds:datastoreItem>
+</file>
+
+<file path=customXml/itemProps4.xml><?xml version="1.0" encoding="utf-8"?>
+<ds:datastoreItem xmlns:ds="http://schemas.openxmlformats.org/officeDocument/2006/customXml" ds:itemID="{D7312AE9-E64C-41BD-AC2B-9C537C91DD27}">
+  <ds:schemaRefs>
+    <ds:schemaRef ds:uri="http://schemas.microsoft.com/sharepoint/events"/>
+  </ds:schemaRefs>
+</ds:datastoreItem>
+</file>
+
 <file path=customXml/itemProps5.xml><?xml version="1.0" encoding="utf-8"?>
 <ds:datastoreItem xmlns:ds="http://schemas.openxmlformats.org/officeDocument/2006/customXml" ds:itemID="{C9061F24-D6FD-9C4A-A779-7D3A79E48C5A}">
   <ds:schemaRefs>

</xml_diff>

<commit_message>
AB#731 update legal basis help text in template
</commit_message>
<xml_diff>
--- a/public/assets/files/HelpDocumentBulkUploadAwards.docx
+++ b/public/assets/files/HelpDocumentBulkUploadAwards.docx
@@ -1911,14 +1911,14 @@
                 <w:rFonts w:ascii="Arial" w:eastAsia="Arial" w:hAnsi="Arial" w:cs="Arial"/>
                 <w:color w:val="000000" w:themeColor="text1"/>
               </w:rPr>
-              <w:t>T</w:t>
-            </w:r>
-            <w:r>
-              <w:rPr>
-                <w:rFonts w:ascii="Arial" w:eastAsia="Arial" w:hAnsi="Arial" w:cs="Arial"/>
-                <w:color w:val="000000" w:themeColor="text1"/>
-              </w:rPr>
-              <w:t>his is a short summary of the policy or economic background of the scheme.</w:t>
+              <w:t>This should be the PA's legislative justification (possibly a specific Act) to issue the subsidy</w:t>
+            </w:r>
+            <w:r>
+              <w:rPr>
+                <w:rFonts w:ascii="Arial" w:eastAsia="Arial" w:hAnsi="Arial" w:cs="Arial"/>
+                <w:color w:val="000000" w:themeColor="text1"/>
+              </w:rPr>
+              <w:t>.</w:t>
             </w:r>
           </w:p>
         </w:tc>
@@ -8508,6 +8508,7 @@
   <w:style w:type="character" w:default="1" w:styleId="DefaultParagraphFont">
     <w:name w:val="Default Paragraph Font"/>
     <w:uiPriority w:val="1"/>
+    <w:semiHidden/>
     <w:unhideWhenUsed/>
   </w:style>
   <w:style w:type="table" w:default="1" w:styleId="TableNormal">
@@ -8879,6 +8880,60 @@
 </file>
 
 <file path=customXml/item1.xml><?xml version="1.0" encoding="utf-8"?>
+<?mso-contentType ?>
+<spe:Receivers xmlns:spe="http://schemas.microsoft.com/sharepoint/events">
+  <Receiver>
+    <Name>Document ID Generator</Name>
+    <Synchronization>Synchronous</Synchronization>
+    <Type>10001</Type>
+    <SequenceNumber>1000</SequenceNumber>
+    <Url/>
+    <Assembly>Microsoft.Office.DocumentManagement, Version=16.0.0.0, Culture=neutral, PublicKeyToken=71e9bce111e9429c</Assembly>
+    <Class>Microsoft.Office.DocumentManagement.Internal.DocIdHandler</Class>
+    <Data/>
+    <Filter/>
+  </Receiver>
+  <Receiver>
+    <Name>Document ID Generator</Name>
+    <Synchronization>Synchronous</Synchronization>
+    <Type>10002</Type>
+    <SequenceNumber>1001</SequenceNumber>
+    <Url/>
+    <Assembly>Microsoft.Office.DocumentManagement, Version=16.0.0.0, Culture=neutral, PublicKeyToken=71e9bce111e9429c</Assembly>
+    <Class>Microsoft.Office.DocumentManagement.Internal.DocIdHandler</Class>
+    <Data/>
+    <Filter/>
+  </Receiver>
+  <Receiver>
+    <Name>Document ID Generator</Name>
+    <Synchronization>Synchronous</Synchronization>
+    <Type>10004</Type>
+    <SequenceNumber>1002</SequenceNumber>
+    <Url/>
+    <Assembly>Microsoft.Office.DocumentManagement, Version=16.0.0.0, Culture=neutral, PublicKeyToken=71e9bce111e9429c</Assembly>
+    <Class>Microsoft.Office.DocumentManagement.Internal.DocIdHandler</Class>
+    <Data/>
+    <Filter/>
+  </Receiver>
+  <Receiver>
+    <Name>Document ID Generator</Name>
+    <Synchronization>Synchronous</Synchronization>
+    <Type>10006</Type>
+    <SequenceNumber>1003</SequenceNumber>
+    <Url/>
+    <Assembly>Microsoft.Office.DocumentManagement, Version=16.0.0.0, Culture=neutral, PublicKeyToken=71e9bce111e9429c</Assembly>
+    <Class>Microsoft.Office.DocumentManagement.Internal.DocIdHandler</Class>
+    <Data/>
+    <Filter/>
+  </Receiver>
+</spe:Receivers>
+</file>
+
+<file path=customXml/item2.xml><?xml version="1.0" encoding="utf-8"?>
+<b:Sources xmlns:b="http://schemas.openxmlformats.org/officeDocument/2006/bibliography" xmlns="http://schemas.openxmlformats.org/officeDocument/2006/bibliography" SelectedStyle="/APASixthEditionOfficeOnline.xsl" StyleName="APA" Version="6"/>
+</file>
+
+<file path=customXml/item3.xml><?xml version="1.0" encoding="utf-8"?>
 <ct:contentTypeSchema xmlns:ct="http://schemas.microsoft.com/office/2006/metadata/contentType" xmlns:ma="http://schemas.microsoft.com/office/2006/metadata/properties/metaAttributes" ct:_="" ma:_="" ma:contentTypeName="Document" ma:contentTypeID="0x01010095552673811A1544B9DC17E80367E3D9" ma:contentTypeVersion="23" ma:contentTypeDescription="Create a new document." ma:contentTypeScope="" ma:versionID="6c219bbdc66874a295362540fe1f1ca4">
   <xsd:schema xmlns:xsd="http://www.w3.org/2001/XMLSchema" xmlns:xs="http://www.w3.org/2001/XMLSchema" xmlns:p="http://schemas.microsoft.com/office/2006/metadata/properties" xmlns:ns2="4ff8cd83-fc61-4182-af0d-9444b096b4cc" xmlns:ns3="0063f72e-ace3-48fb-9c1f-5b513408b31f" xmlns:ns4="b413c3fd-5a3b-4239-b985-69032e371c04" xmlns:ns5="a8f60570-4bd3-4f2b-950b-a996de8ab151" xmlns:ns6="aaacb922-5235-4a66-b188-303b9b46fbd7" xmlns:ns7="58eecf05-07e6-460c-a17a-1e6913e0d7ae" targetNamespace="http://schemas.microsoft.com/office/2006/metadata/properties" ma:root="true" ma:fieldsID="ea492d8f6df3c516113149b290687b47" ns2:_="" ns3:_="" ns4:_="" ns5:_="" ns6:_="" ns7:_="">
     <xsd:import namespace="4ff8cd83-fc61-4182-af0d-9444b096b4cc"/>
@@ -9246,7 +9301,7 @@
 </ct:contentTypeSchema>
 </file>
 
-<file path=customXml/item2.xml><?xml version="1.0" encoding="utf-8"?>
+<file path=customXml/item4.xml><?xml version="1.0" encoding="utf-8"?>
 <p:properties xmlns:p="http://schemas.microsoft.com/office/2006/metadata/properties" xmlns:xsi="http://www.w3.org/2001/XMLSchema-instance" xmlns:pc="http://schemas.microsoft.com/office/infopath/2007/PartnerControls">
   <documentManagement>
     <LegacyData xmlns="aaacb922-5235-4a66-b188-303b9b46fbd7" xsi:nil="true"/>
@@ -9282,7 +9337,7 @@
 </p:properties>
 </file>
 
-<file path=customXml/item3.xml><?xml version="1.0" encoding="utf-8"?>
+<file path=customXml/item5.xml><?xml version="1.0" encoding="utf-8"?>
 <?mso-contentType ?>
 <FormTemplates xmlns="http://schemas.microsoft.com/sharepoint/v3/contenttype/forms">
   <Display>DocumentLibraryForm</Display>
@@ -9291,61 +9346,23 @@
 </FormTemplates>
 </file>
 
-<file path=customXml/item4.xml><?xml version="1.0" encoding="utf-8"?>
-<?mso-contentType ?>
-<spe:Receivers xmlns:spe="http://schemas.microsoft.com/sharepoint/events">
-  <Receiver>
-    <Name>Document ID Generator</Name>
-    <Synchronization>Synchronous</Synchronization>
-    <Type>10001</Type>
-    <SequenceNumber>1000</SequenceNumber>
-    <Url/>
-    <Assembly>Microsoft.Office.DocumentManagement, Version=16.0.0.0, Culture=neutral, PublicKeyToken=71e9bce111e9429c</Assembly>
-    <Class>Microsoft.Office.DocumentManagement.Internal.DocIdHandler</Class>
-    <Data/>
-    <Filter/>
-  </Receiver>
-  <Receiver>
-    <Name>Document ID Generator</Name>
-    <Synchronization>Synchronous</Synchronization>
-    <Type>10002</Type>
-    <SequenceNumber>1001</SequenceNumber>
-    <Url/>
-    <Assembly>Microsoft.Office.DocumentManagement, Version=16.0.0.0, Culture=neutral, PublicKeyToken=71e9bce111e9429c</Assembly>
-    <Class>Microsoft.Office.DocumentManagement.Internal.DocIdHandler</Class>
-    <Data/>
-    <Filter/>
-  </Receiver>
-  <Receiver>
-    <Name>Document ID Generator</Name>
-    <Synchronization>Synchronous</Synchronization>
-    <Type>10004</Type>
-    <SequenceNumber>1002</SequenceNumber>
-    <Url/>
-    <Assembly>Microsoft.Office.DocumentManagement, Version=16.0.0.0, Culture=neutral, PublicKeyToken=71e9bce111e9429c</Assembly>
-    <Class>Microsoft.Office.DocumentManagement.Internal.DocIdHandler</Class>
-    <Data/>
-    <Filter/>
-  </Receiver>
-  <Receiver>
-    <Name>Document ID Generator</Name>
-    <Synchronization>Synchronous</Synchronization>
-    <Type>10006</Type>
-    <SequenceNumber>1003</SequenceNumber>
-    <Url/>
-    <Assembly>Microsoft.Office.DocumentManagement, Version=16.0.0.0, Culture=neutral, PublicKeyToken=71e9bce111e9429c</Assembly>
-    <Class>Microsoft.Office.DocumentManagement.Internal.DocIdHandler</Class>
-    <Data/>
-    <Filter/>
-  </Receiver>
-</spe:Receivers>
+<file path=customXml/itemProps1.xml><?xml version="1.0" encoding="utf-8"?>
+<ds:datastoreItem xmlns:ds="http://schemas.openxmlformats.org/officeDocument/2006/customXml" ds:itemID="{D7312AE9-E64C-41BD-AC2B-9C537C91DD27}">
+  <ds:schemaRefs>
+    <ds:schemaRef ds:uri="http://schemas.microsoft.com/sharepoint/events"/>
+  </ds:schemaRefs>
+</ds:datastoreItem>
 </file>
 
-<file path=customXml/item5.xml><?xml version="1.0" encoding="utf-8"?>
-<b:Sources xmlns:b="http://schemas.openxmlformats.org/officeDocument/2006/bibliography" xmlns="http://schemas.openxmlformats.org/officeDocument/2006/bibliography" SelectedStyle="/APASixthEditionOfficeOnline.xsl" StyleName="APA" Version="6"/>
+<file path=customXml/itemProps2.xml><?xml version="1.0" encoding="utf-8"?>
+<ds:datastoreItem xmlns:ds="http://schemas.openxmlformats.org/officeDocument/2006/customXml" ds:itemID="{C9061F24-D6FD-9C4A-A779-7D3A79E48C5A}">
+  <ds:schemaRefs>
+    <ds:schemaRef ds:uri="http://schemas.openxmlformats.org/officeDocument/2006/bibliography"/>
+  </ds:schemaRefs>
+</ds:datastoreItem>
 </file>
 
-<file path=customXml/itemProps1.xml><?xml version="1.0" encoding="utf-8"?>
+<file path=customXml/itemProps3.xml><?xml version="1.0" encoding="utf-8"?>
 <ds:datastoreItem xmlns:ds="http://schemas.openxmlformats.org/officeDocument/2006/customXml" ds:itemID="{837B7AA9-8153-413B-B939-337F798AD7D8}">
   <ds:schemaRefs>
     <ds:schemaRef ds:uri="http://schemas.microsoft.com/office/2006/metadata/contentType"/>
@@ -9368,7 +9385,7 @@
 </ds:datastoreItem>
 </file>
 
-<file path=customXml/itemProps2.xml><?xml version="1.0" encoding="utf-8"?>
+<file path=customXml/itemProps4.xml><?xml version="1.0" encoding="utf-8"?>
 <ds:datastoreItem xmlns:ds="http://schemas.openxmlformats.org/officeDocument/2006/customXml" ds:itemID="{9A6BD803-E0DF-4667-89FC-766B1F7AB5D6}">
   <ds:schemaRefs>
     <ds:schemaRef ds:uri="http://schemas.microsoft.com/office/2006/metadata/properties"/>
@@ -9383,26 +9400,10 @@
 </ds:datastoreItem>
 </file>
 
-<file path=customXml/itemProps3.xml><?xml version="1.0" encoding="utf-8"?>
+<file path=customXml/itemProps5.xml><?xml version="1.0" encoding="utf-8"?>
 <ds:datastoreItem xmlns:ds="http://schemas.openxmlformats.org/officeDocument/2006/customXml" ds:itemID="{92C0D0C2-EB32-40FD-8ACA-A64BA8781106}">
   <ds:schemaRefs>
     <ds:schemaRef ds:uri="http://schemas.microsoft.com/sharepoint/v3/contenttype/forms"/>
-  </ds:schemaRefs>
-</ds:datastoreItem>
-</file>
-
-<file path=customXml/itemProps4.xml><?xml version="1.0" encoding="utf-8"?>
-<ds:datastoreItem xmlns:ds="http://schemas.openxmlformats.org/officeDocument/2006/customXml" ds:itemID="{D7312AE9-E64C-41BD-AC2B-9C537C91DD27}">
-  <ds:schemaRefs>
-    <ds:schemaRef ds:uri="http://schemas.microsoft.com/sharepoint/events"/>
-  </ds:schemaRefs>
-</ds:datastoreItem>
-</file>
-
-<file path=customXml/itemProps5.xml><?xml version="1.0" encoding="utf-8"?>
-<ds:datastoreItem xmlns:ds="http://schemas.openxmlformats.org/officeDocument/2006/customXml" ds:itemID="{C9061F24-D6FD-9C4A-A779-7D3A79E48C5A}">
-  <ds:schemaRefs>
-    <ds:schemaRef ds:uri="http://schemas.openxmlformats.org/officeDocument/2006/bibliography"/>
   </ds:schemaRefs>
 </ds:datastoreItem>
 </file>

</xml_diff>